<commit_message>
edited methods completed based on aim 2 feedback
</commit_message>
<xml_diff>
--- a/Noura Preliminary Exam/Aim 4.docx
+++ b/Noura Preliminary Exam/Aim 4.docx
@@ -3458,27 +3458,25 @@
         </w:rPr>
         <w:t xml:space="preserve"> </w:t>
       </w:r>
-      <w:bookmarkStart w:id="6" w:name="_GoBack"/>
+    </w:p>
+    <w:p>
+      <w:pPr>
+        <w:pStyle w:val="Heading2"/>
+        <w:rPr>
+          <w:rFonts w:asciiTheme="minorHAnsi" w:hAnsiTheme="minorHAnsi" w:cstheme="minorHAnsi"/>
+        </w:rPr>
+      </w:pPr>
+      <w:bookmarkStart w:id="6" w:name="_Toc13753101"/>
+      <w:r>
+        <w:rPr>
+          <w:rFonts w:asciiTheme="minorHAnsi" w:hAnsiTheme="minorHAnsi" w:cstheme="minorHAnsi"/>
+        </w:rPr>
+        <w:t>Role of Mammary Adipocytes in Lactation</w:t>
+      </w:r>
       <w:bookmarkEnd w:id="6"/>
     </w:p>
     <w:p>
       <w:pPr>
-        <w:pStyle w:val="Heading2"/>
-        <w:rPr>
-          <w:rFonts w:asciiTheme="minorHAnsi" w:hAnsiTheme="minorHAnsi" w:cstheme="minorHAnsi"/>
-        </w:rPr>
-      </w:pPr>
-      <w:bookmarkStart w:id="7" w:name="_Toc13753101"/>
-      <w:r>
-        <w:rPr>
-          <w:rFonts w:asciiTheme="minorHAnsi" w:hAnsiTheme="minorHAnsi" w:cstheme="minorHAnsi"/>
-        </w:rPr>
-        <w:t>Role of Mammary Adipocytes in Lactation</w:t>
-      </w:r>
-      <w:bookmarkEnd w:id="7"/>
-    </w:p>
-    <w:p>
-      <w:pPr>
         <w:rPr>
           <w:rFonts w:cstheme="minorHAnsi"/>
           <w:sz w:val="22"/>
@@ -4215,7 +4213,7 @@
           <w:rFonts w:asciiTheme="minorHAnsi" w:hAnsiTheme="minorHAnsi" w:cstheme="minorHAnsi"/>
         </w:rPr>
       </w:pPr>
-      <w:bookmarkStart w:id="8" w:name="_Toc13753102"/>
+      <w:bookmarkStart w:id="7" w:name="_Toc13753102"/>
       <w:r>
         <w:rPr>
           <w:rFonts w:asciiTheme="minorHAnsi" w:hAnsiTheme="minorHAnsi" w:cstheme="minorHAnsi"/>
@@ -4228,7 +4226,7 @@
         </w:rPr>
         <w:t>Macronutrient Synthesis</w:t>
       </w:r>
-      <w:bookmarkEnd w:id="8"/>
+      <w:bookmarkEnd w:id="7"/>
     </w:p>
     <w:p>
       <w:pPr>
@@ -4915,465 +4913,566 @@
           <w:rFonts w:asciiTheme="minorHAnsi" w:hAnsiTheme="minorHAnsi" w:cstheme="minorHAnsi"/>
         </w:rPr>
       </w:pPr>
-      <w:bookmarkStart w:id="9" w:name="_Toc13753103"/>
+      <w:bookmarkStart w:id="8" w:name="_Toc13753103"/>
       <w:r>
         <w:rPr>
           <w:rFonts w:asciiTheme="minorHAnsi" w:hAnsiTheme="minorHAnsi" w:cstheme="minorHAnsi"/>
         </w:rPr>
         <w:t>Experimental Design</w:t>
+      </w:r>
+      <w:bookmarkEnd w:id="8"/>
+    </w:p>
+    <w:p>
+      <w:pPr>
+        <w:rPr>
+          <w:rFonts w:cstheme="minorHAnsi"/>
+          <w:sz w:val="22"/>
+          <w:szCs w:val="22"/>
+        </w:rPr>
+      </w:pPr>
+      <w:r>
+        <w:rPr>
+          <w:rFonts w:cstheme="minorHAnsi"/>
+          <w:sz w:val="22"/>
+          <w:szCs w:val="22"/>
+        </w:rPr>
+        <w:t xml:space="preserve">TSC1 phosphorylates AKT and causes mTORC1 inactivation as shown in </w:t>
+      </w:r>
+      <w:r>
+        <w:rPr>
+          <w:rFonts w:cstheme="minorHAnsi"/>
+          <w:i/>
+          <w:sz w:val="22"/>
+          <w:szCs w:val="22"/>
+        </w:rPr>
+        <w:t>Figure 1</w:t>
+      </w:r>
+      <w:r>
+        <w:rPr>
+          <w:rFonts w:cstheme="minorHAnsi"/>
+          <w:sz w:val="22"/>
+          <w:szCs w:val="22"/>
+        </w:rPr>
+        <w:t xml:space="preserve"> </w:t>
+      </w:r>
+      <w:r>
+        <w:rPr>
+          <w:rFonts w:cstheme="minorHAnsi"/>
+          <w:sz w:val="22"/>
+          <w:szCs w:val="22"/>
+        </w:rPr>
+        <w:fldChar w:fldCharType="begin" w:fldLock="1"/>
+      </w:r>
+      <w:r>
+        <w:rPr>
+          <w:rFonts w:cstheme="minorHAnsi"/>
+          <w:sz w:val="22"/>
+          <w:szCs w:val="22"/>
+        </w:rPr>
+        <w:instrText>ADDIN CSL_CITATION {"citationItems":[{"id":"ITEM-1","itemData":{"ISSN":"1097-2765","PMID":"12820960","abstract":"Tumor suppressor genes evolved as negative effectors of mitogen and nutrient signaling pathways, such that mutations in these genes can lead to pathological states of growth. Tuberous sclerosis (TSC) is a potentially devastating disease associated with mutations in two tumor suppressor genes, TSC1 and 2, that function as a complex to suppress signaling in the mTOR/S6K/4E-BP pathway. However, the inhibitory target of TSC1/2 and the mechanism by which it acts are unknown. Here we provide evidence that TSC1/2 is a GAP for the small GTPase Rheb and that insulin-mediated Rheb activation is PI3K dependent. Moreover, Rheb overexpression induces S6K1 phosphorylation and inhibits PKB phosphorylation, as do loss-of-function mutations in TSC1/2, but contrary to earlier reports Rheb has no effect on MAPK phosphorylation. Finally, coexpression of a human TSC2 cDNA harboring a disease-associated point mutation in the GAP domain, failed to stimulate Rheb GTPase activity or block Rheb activation of S6K1.","author":[{"dropping-particle":"","family":"Garami","given":"Attila","non-dropping-particle":"","parse-names":false,"suffix":""},{"dropping-particle":"","family":"Zwartkruis","given":"Fried J T","non-dropping-particle":"","parse-names":false,"suffix":""},{"dropping-particle":"","family":"Nobukuni","given":"Takahiro","non-dropping-particle":"","parse-names":false,"suffix":""},{"dropping-particle":"","family":"Joaquin","given":"Manel","non-dropping-particle":"","parse-names":false,"suffix":""},{"dropping-particle":"","family":"Roccio","given":"Marta","non-dropping-particle":"","parse-names":false,"suffix":""},{"dropping-particle":"","family":"Stocker","given":"Hugo","non-dropping-particle":"","parse-names":false,"suffix":""},{"dropping-particle":"","family":"Kozma","given":"Sara C","non-dropping-particle":"","parse-names":false,"suffix":""},{"dropping-particle":"","family":"Hafen","given":"Ernst","non-dropping-particle":"","parse-names":false,"suffix":""},{"dropping-particle":"","family":"Bos","given":"Johannes L","non-dropping-particle":"","parse-names":false,"suffix":""},{"dropping-particle":"","family":"Thomas","given":"George","non-dropping-particle":"","parse-names":false,"suffix":""}],"container-title":"Molecular cell","id":"ITEM-1","issue":"6","issued":{"date-parts":[["2003","6"]]},"page":"1457-66","title":"Insulin activation of Rheb, a mediator of mTOR/S6K/4E-BP signaling, is inhibited by TSC1 and 2.","type":"article-journal","volume":"11"},"uris":["http://www.mendeley.com/documents/?uuid=17859f69-6b76-399a-8748-de5f64a617a4"]},{"id":"ITEM-2","itemData":{"DOI":"10.1172/JCI17222","ISSN":"0021-9738","PMID":"14561707","abstract":"Tuberous sclerosis (TSC) is a familial tumor syndrome due to mutations in TSC1 or TSC2, in which progression to malignancy is rare. Primary Tsc2(-/-) murine embryo fibroblast cultures display early senescence with overexpression of p21CIP1/WAF1 that is rescued by loss of TP53. Tsc2(-/-)TP53(-/-) cells, as well as tumors from Tsc2(+/-) mice, display an mTOR-activation signature with constitutive activation of S6K, which is reverted by treatment with rapamycin. Rapamycin also reverts a growth advantage of Tsc2(-/-)TP53(-/-) cells. Tsc1/Tsc2 does not bind directly to mTOR, however, nor does it directly influence mTOR kinase activity or cellular phosphatase activity. There is a marked reduction in Akt activation in Tsc2(-/-)TP53(-/-) and Tsc1(-/-) cells in response to serum and PDGF, along with a reduction in cell ruffling. PDGFRalpha and PDGFRbeta expression is markedly reduced in both the cell lines and Tsc mouse renal cystadenomas, and ectopic expression of PDGFRbeta in Tsc2-null cells restores Akt phosphorylation in response to serum, PDGF, EGF, and insulin. This activation of mTOR along with downregulation of PDGFR PI3K-Akt signaling in cells lacking Tsc1 or Tsc2 may explain why these genes are rarely involved in human cancer. This is in contrast to PTEN, which is a negative upstream regulator of this pathway.","author":[{"dropping-particle":"","family":"Zhang","given":"Hongbing","non-dropping-particle":"","parse-names":false,"suffix":""},{"dropping-particle":"","family":"Cicchetti","given":"Gregor","non-dropping-particle":"","parse-names":false,"suffix":""},{"dropping-particle":"","family":"Onda","given":"Hiroaki","non-dropping-particle":"","parse-names":false,"suffix":""},{"dropping-particle":"","family":"Koon","given":"Henry B","non-dropping-particle":"","parse-names":false,"suffix":""},{"dropping-particle":"","family":"Asrican","given":"Kirsten","non-dropping-particle":"","parse-names":false,"suffix":""},{"dropping-particle":"","family":"Bajraszewski","given":"Natalia","non-dropping-particle":"","parse-names":false,"suffix":""},{"dropping-particle":"","family":"Vazquez","given":"Francisca","non-dropping-particle":"","parse-names":false,"suffix":""},{"dropping-particle":"","family":"Carpenter","given":"Christopher L","non-dropping-particle":"","parse-names":false,"suffix":""},{"dropping-particle":"","family":"Kwiatkowski","given":"David J","non-dropping-particle":"","parse-names":false,"suffix":""}],"container-title":"The Journal of clinical investigation","id":"ITEM-2","issue":"8","issued":{"date-parts":[["2003","10"]]},"page":"1223-33","publisher":"American Society for Clinical Investigation","title":"Loss of Tsc1/Tsc2 activates mTOR and disrupts PI3K-Akt signaling through downregulation of PDGFR.","type":"article-journal","volume":"112"},"uris":["http://www.mendeley.com/documents/?uuid=881efa57-fb6c-3ff7-ae6b-d4567152f425"]},{"id":"ITEM-3","itemData":{"DOI":"10.1093/hmg/11.5.525","ISSN":"14602083","author":[{"dropping-particle":"","family":"Kwiatkowski","given":"D. J.","non-dropping-particle":"","parse-names":false,"suffix":""},{"dropping-particle":"","family":"Zhang","given":"Hongbing","non-dropping-particle":"","parse-names":false,"suffix":""},{"dropping-particle":"","family":"Bandura","given":"Jennifer L.","non-dropping-particle":"","parse-names":false,"suffix":""},{"dropping-particle":"","family":"Heiberger","given":"Kristina M.","non-dropping-particle":"","parse-names":false,"suffix":""},{"dropping-particle":"","family":"Glogauer","given":"Michael","non-dropping-particle":"","parse-names":false,"suffix":""},{"dropping-particle":"","family":"el-Hashemite","given":"Nisreen","non-dropping-particle":"","parse-names":false,"suffix":""},{"dropping-particle":"","family":"Onda","given":"Hiroaki","non-dropping-particle":"","parse-names":false,"suffix":""}],"container-title":"Human Molecular Genetics","id":"ITEM-3","issue":"5","issued":{"date-parts":[["2002","3","1"]]},"page":"525-534","publisher":"Narnia","title":"A mouse model of TSC1 reveals sex-dependent lethality from liver hemangiomas, and up-regulation of p70S6 kinase activity in Tsc1 null cells","type":"article-journal","volume":"11"},"uris":["http://www.mendeley.com/documents/?uuid=e7f5b6f1-f0d1-37f4-a319-2cca1a598854"]},{"id":"ITEM-4","itemData":{"DOI":"10.1083/jcb.200403069","ISSN":"0021-9525","PMID":"15249583","abstract":"Insulin-like growth factors elicit many responses through activation of phosphoinositide 3-OH kinase (PI3K). The tuberous sclerosis complex (TSC1-2) suppresses cell growth by negatively regulating a protein kinase, p70S6K (S6K1), which generally requires PI3K signals for its activation. Here, we show that TSC1-2 is required for insulin signaling to PI3K. TSC1-2 maintains insulin signaling to PI3K by restraining the activity of S6K, which when activated inactivates insulin receptor substrate (IRS) function, via repression of IRS-1 gene expression and via direct phosphorylation of IRS-1. Our results argue that the low malignant potential of tumors arising from TSC1-2 dysfunction may be explained by the failure of TSC mutant cells to activate PI3K and its downstream effectors.","author":[{"dropping-particle":"","family":"Harrington","given":"Laura S","non-dropping-particle":"","parse-names":false,"suffix":""},{"dropping-particle":"","family":"Findlay","given":"Greg M","non-dropping-particle":"","parse-names":false,"suffix":""},{"dropping-particle":"","family":"Gray","given":"Alex","non-dropping-particle":"","parse-names":false,"suffix":""},{"dropping-particle":"","family":"Tolkacheva","given":"Tatiana","non-dropping-particle":"","parse-names":false,"suffix":""},{"dropping-particle":"","family":"Wigfield","given":"Simon","non-dropping-particle":"","parse-names":false,"suffix":""},{"dropping-particle":"","family":"Rebholz","given":"Heike","non-dropping-particle":"","parse-names":false,"suffix":""},{"dropping-particle":"","family":"Barnett","given":"Jill","non-dropping-particle":"","parse-names":false,"suffix":""},{"dropping-particle":"","family":"Leslie","given":"Nick R","non-dropping-particle":"","parse-names":false,"suffix":""},{"dropping-particle":"","family":"Cheng","given":"Susan","non-dropping-particle":"","parse-names":false,"suffix":""},{"dropping-particle":"","family":"Shepherd","given":"Peter R","non-dropping-particle":"","parse-names":false,"suffix":""},{"dropping-particle":"","family":"Gout","given":"Ivan","non-dropping-particle":"","parse-names":false,"suffix":""},{"dropping-particle":"","family":"Downes","given":"C Peter","non-dropping-particle":"","parse-names":false,"suffix":""},{"dropping-particle":"","family":"Lamb","given":"Richard F","non-dropping-particle":"","parse-names":false,"suffix":""}],"container-title":"The Journal of cell biology","id":"ITEM-4","issue":"2","issued":{"date-parts":[["2004","7","19"]]},"page":"213-23","publisher":"The Rockefeller University Press","title":"The TSC1-2 tumor suppressor controls insulin-PI3K signaling via regulation of IRS proteins.","type":"article-journal","volume":"166"},"uris":["http://www.mendeley.com/documents/?uuid=50927c51-6299-36e3-a3f4-492fd5c3371d"]}],"mendeley":{"formattedCitation":"(Kwiatkowski &lt;i&gt;et al.&lt;/i&gt;, 2002; Garami &lt;i&gt;et al.&lt;/i&gt;, 2003; Zhang &lt;i&gt;et al.&lt;/i&gt;, 2003; Harrington &lt;i&gt;et al.&lt;/i&gt;, 2004)","plainTextFormattedCitation":"(Kwiatkowski et al., 2002; Garami et al., 2003; Zhang et al., 2003; Harrington et al., 2004)","previouslyFormattedCitation":"(Kwiatkowski &lt;i&gt;et al.&lt;/i&gt;, 2002; Garami &lt;i&gt;et al.&lt;/i&gt;, 2003; Zhang &lt;i&gt;et al.&lt;/i&gt;, 2003; Harrington &lt;i&gt;et al.&lt;/i&gt;, 2004)"},"properties":{"noteIndex":0},"schema":"https://github.com/citation-style-language/schema/raw/master/csl-citation.json"}</w:instrText>
+      </w:r>
+      <w:r>
+        <w:rPr>
+          <w:rFonts w:cstheme="minorHAnsi"/>
+          <w:sz w:val="22"/>
+          <w:szCs w:val="22"/>
+        </w:rPr>
+        <w:fldChar w:fldCharType="separate"/>
+      </w:r>
+      <w:r>
+        <w:rPr>
+          <w:rFonts w:cstheme="minorHAnsi"/>
+          <w:noProof/>
+          <w:sz w:val="22"/>
+          <w:szCs w:val="22"/>
+        </w:rPr>
+        <w:t xml:space="preserve">(Kwiatkowski </w:t>
+      </w:r>
+      <w:r>
+        <w:rPr>
+          <w:rFonts w:cstheme="minorHAnsi"/>
+          <w:i/>
+          <w:noProof/>
+          <w:sz w:val="22"/>
+          <w:szCs w:val="22"/>
+        </w:rPr>
+        <w:t>et al.</w:t>
+      </w:r>
+      <w:r>
+        <w:rPr>
+          <w:rFonts w:cstheme="minorHAnsi"/>
+          <w:noProof/>
+          <w:sz w:val="22"/>
+          <w:szCs w:val="22"/>
+        </w:rPr>
+        <w:t xml:space="preserve">, 2002; Garami </w:t>
+      </w:r>
+      <w:r>
+        <w:rPr>
+          <w:rFonts w:cstheme="minorHAnsi"/>
+          <w:i/>
+          <w:noProof/>
+          <w:sz w:val="22"/>
+          <w:szCs w:val="22"/>
+        </w:rPr>
+        <w:t>et al.</w:t>
+      </w:r>
+      <w:r>
+        <w:rPr>
+          <w:rFonts w:cstheme="minorHAnsi"/>
+          <w:noProof/>
+          <w:sz w:val="22"/>
+          <w:szCs w:val="22"/>
+        </w:rPr>
+        <w:t xml:space="preserve">, 2003; Zhang </w:t>
+      </w:r>
+      <w:r>
+        <w:rPr>
+          <w:rFonts w:cstheme="minorHAnsi"/>
+          <w:i/>
+          <w:noProof/>
+          <w:sz w:val="22"/>
+          <w:szCs w:val="22"/>
+        </w:rPr>
+        <w:t>et al.</w:t>
+      </w:r>
+      <w:r>
+        <w:rPr>
+          <w:rFonts w:cstheme="minorHAnsi"/>
+          <w:noProof/>
+          <w:sz w:val="22"/>
+          <w:szCs w:val="22"/>
+        </w:rPr>
+        <w:t xml:space="preserve">, 2003; Harrington </w:t>
+      </w:r>
+      <w:r>
+        <w:rPr>
+          <w:rFonts w:cstheme="minorHAnsi"/>
+          <w:i/>
+          <w:noProof/>
+          <w:sz w:val="22"/>
+          <w:szCs w:val="22"/>
+        </w:rPr>
+        <w:t>et al.</w:t>
+      </w:r>
+      <w:r>
+        <w:rPr>
+          <w:rFonts w:cstheme="minorHAnsi"/>
+          <w:noProof/>
+          <w:sz w:val="22"/>
+          <w:szCs w:val="22"/>
+        </w:rPr>
+        <w:t>, 2004)</w:t>
+      </w:r>
+      <w:r>
+        <w:rPr>
+          <w:rFonts w:cstheme="minorHAnsi"/>
+          <w:sz w:val="22"/>
+          <w:szCs w:val="22"/>
+        </w:rPr>
+        <w:fldChar w:fldCharType="end"/>
+      </w:r>
+      <w:r>
+        <w:rPr>
+          <w:rFonts w:cstheme="minorHAnsi"/>
+          <w:sz w:val="22"/>
+          <w:szCs w:val="22"/>
+        </w:rPr>
+        <w:t>.</w:t>
+      </w:r>
+      <w:r>
+        <w:rPr>
+          <w:rFonts w:cstheme="minorHAnsi"/>
+          <w:sz w:val="22"/>
+          <w:szCs w:val="22"/>
+        </w:rPr>
+        <w:t xml:space="preserve">To assess the effects of </w:t>
+      </w:r>
+      <w:r>
+        <w:rPr>
+          <w:rFonts w:cstheme="minorHAnsi"/>
+          <w:sz w:val="22"/>
+          <w:szCs w:val="22"/>
+        </w:rPr>
+        <w:t xml:space="preserve">maternal mTORC1 adipocyte hyperactivation </w:t>
+      </w:r>
+      <w:r>
+        <w:rPr>
+          <w:rFonts w:cstheme="minorHAnsi"/>
+          <w:sz w:val="22"/>
+          <w:szCs w:val="22"/>
+        </w:rPr>
+        <w:t xml:space="preserve">on milk </w:t>
+      </w:r>
+      <w:r>
+        <w:rPr>
+          <w:rFonts w:cstheme="minorHAnsi"/>
+          <w:sz w:val="22"/>
+          <w:szCs w:val="22"/>
+        </w:rPr>
+        <w:t xml:space="preserve">production and offspring health, </w:t>
+      </w:r>
+      <w:r>
+        <w:rPr>
+          <w:rFonts w:cstheme="minorHAnsi"/>
+          <w:sz w:val="22"/>
+          <w:szCs w:val="22"/>
+        </w:rPr>
+        <w:t xml:space="preserve">we will </w:t>
+      </w:r>
+      <w:r>
+        <w:rPr>
+          <w:rFonts w:cstheme="minorHAnsi"/>
+          <w:sz w:val="22"/>
+          <w:szCs w:val="22"/>
+        </w:rPr>
+        <w:t xml:space="preserve">use twelve </w:t>
+      </w:r>
+      <w:r>
+        <w:rPr>
+          <w:rFonts w:cstheme="minorHAnsi"/>
+          <w:sz w:val="22"/>
+          <w:szCs w:val="22"/>
+        </w:rPr>
+        <w:t>6-8</w:t>
+      </w:r>
+      <w:r>
+        <w:rPr>
+          <w:rFonts w:cstheme="minorHAnsi"/>
+          <w:sz w:val="22"/>
+          <w:szCs w:val="22"/>
+        </w:rPr>
+        <w:t xml:space="preserve">-week old virgin </w:t>
+      </w:r>
+      <w:r>
+        <w:rPr>
+          <w:rFonts w:cstheme="minorHAnsi"/>
+          <w:sz w:val="22"/>
+          <w:szCs w:val="22"/>
+        </w:rPr>
+        <w:t>floxed-adiposeTSC1 wildtype (WT) and knockout</w:t>
+      </w:r>
+      <w:r>
+        <w:rPr>
+          <w:rFonts w:cstheme="minorHAnsi"/>
+          <w:sz w:val="22"/>
+          <w:szCs w:val="22"/>
+        </w:rPr>
+        <w:t xml:space="preserve"> </w:t>
+      </w:r>
+      <w:r>
+        <w:rPr>
+          <w:rFonts w:cstheme="minorHAnsi"/>
+          <w:sz w:val="22"/>
+          <w:szCs w:val="22"/>
+        </w:rPr>
+        <w:t xml:space="preserve">(KO) </w:t>
+      </w:r>
+      <w:r>
+        <w:rPr>
+          <w:rFonts w:cstheme="minorHAnsi"/>
+          <w:sz w:val="22"/>
+          <w:szCs w:val="22"/>
+        </w:rPr>
+        <w:t xml:space="preserve">female and male mice </w:t>
+      </w:r>
+      <w:r>
+        <w:rPr>
+          <w:rFonts w:cstheme="minorHAnsi"/>
+          <w:sz w:val="22"/>
+          <w:szCs w:val="22"/>
+        </w:rPr>
+        <w:t>bred in our facility</w:t>
+      </w:r>
+      <w:r>
+        <w:rPr>
+          <w:rFonts w:cstheme="minorHAnsi"/>
+          <w:sz w:val="22"/>
+          <w:szCs w:val="22"/>
+        </w:rPr>
+        <w:t xml:space="preserve"> (n=</w:t>
+      </w:r>
+      <w:r>
+        <w:rPr>
+          <w:rFonts w:cstheme="minorHAnsi"/>
+          <w:sz w:val="22"/>
+          <w:szCs w:val="22"/>
+        </w:rPr>
+        <w:t>6WT and 6KO dams)</w:t>
+      </w:r>
+      <w:r>
+        <w:rPr>
+          <w:rFonts w:cstheme="minorHAnsi"/>
+          <w:sz w:val="22"/>
+          <w:szCs w:val="22"/>
+        </w:rPr>
+        <w:t xml:space="preserve">. </w:t>
+      </w:r>
+      <w:r>
+        <w:rPr>
+          <w:rFonts w:cstheme="minorHAnsi"/>
+          <w:sz w:val="22"/>
+          <w:szCs w:val="22"/>
+        </w:rPr>
+        <w:t xml:space="preserve">KO females will be crossed WT males and vice-versa. </w:t>
+      </w:r>
+      <w:r>
+        <w:rPr>
+          <w:rFonts w:cstheme="minorHAnsi"/>
+          <w:sz w:val="22"/>
+          <w:szCs w:val="22"/>
+        </w:rPr>
+        <w:t xml:space="preserve">Mice will be given </w:t>
+      </w:r>
+      <w:r>
+        <w:rPr>
+          <w:rFonts w:cstheme="minorHAnsi"/>
+          <w:i/>
+          <w:sz w:val="22"/>
+          <w:szCs w:val="22"/>
+        </w:rPr>
+        <w:t xml:space="preserve">ad libitum </w:t>
+      </w:r>
+      <w:r>
+        <w:rPr>
+          <w:rFonts w:cstheme="minorHAnsi"/>
+          <w:sz w:val="22"/>
+          <w:szCs w:val="22"/>
+        </w:rPr>
+        <w:t>access to normal chow diet and water. Male breeders will be removed from the cage after 1</w:t>
+      </w:r>
+      <w:r>
+        <w:rPr>
+          <w:rFonts w:cstheme="minorHAnsi"/>
+          <w:sz w:val="22"/>
+          <w:szCs w:val="22"/>
+        </w:rPr>
+        <w:t>6</w:t>
+      </w:r>
+      <w:r>
+        <w:rPr>
+          <w:rFonts w:cstheme="minorHAnsi"/>
+          <w:sz w:val="22"/>
+          <w:szCs w:val="22"/>
+        </w:rPr>
+        <w:t xml:space="preserve"> days of mating to avoid the occurrence of a second pregnancy, which may bias our results due to changes in the hormonal milieu.</w:t>
+      </w:r>
+      <w:r>
+        <w:rPr>
+          <w:rFonts w:cstheme="minorHAnsi"/>
+          <w:b/>
+          <w:sz w:val="22"/>
+          <w:szCs w:val="22"/>
+        </w:rPr>
+        <w:t xml:space="preserve"> </w:t>
+      </w:r>
+      <w:r>
+        <w:rPr>
+          <w:rFonts w:cstheme="minorHAnsi"/>
+          <w:sz w:val="22"/>
+          <w:szCs w:val="22"/>
+        </w:rPr>
+        <w:t xml:space="preserve">In all groups, the dams will undergo body mass assessment three times weekly throughout the experiment and immediately postpartum using magnetic resonance to assess body composition. We will measure dam food intake </w:t>
+      </w:r>
+      <w:r>
+        <w:rPr>
+          <w:rFonts w:cstheme="minorHAnsi"/>
+          <w:sz w:val="22"/>
+          <w:szCs w:val="22"/>
+        </w:rPr>
+        <w:t>3 times a week</w:t>
+      </w:r>
+      <w:r>
+        <w:rPr>
+          <w:rFonts w:cstheme="minorHAnsi"/>
+          <w:sz w:val="22"/>
+          <w:szCs w:val="22"/>
+        </w:rPr>
+        <w:t xml:space="preserve">. We will check for litters on a daily </w:t>
+      </w:r>
+      <w:r>
+        <w:rPr>
+          <w:rFonts w:cstheme="minorHAnsi"/>
+          <w:sz w:val="22"/>
+          <w:szCs w:val="22"/>
+        </w:rPr>
+        <w:lastRenderedPageBreak/>
+        <w:t xml:space="preserve">basis after 2.5 weeks of mating. The number of pups born will be recorded to determine maternal fertility and pup viability. After delivery (PND0.5), the dams will </w:t>
+      </w:r>
+      <w:r>
+        <w:rPr>
+          <w:rFonts w:cstheme="minorHAnsi"/>
+          <w:sz w:val="22"/>
+          <w:szCs w:val="22"/>
+        </w:rPr>
+        <w:t xml:space="preserve">continue to have </w:t>
+      </w:r>
+      <w:r>
+        <w:rPr>
+          <w:rFonts w:cstheme="minorHAnsi"/>
+          <w:i/>
+          <w:sz w:val="22"/>
+          <w:szCs w:val="22"/>
+        </w:rPr>
+        <w:t xml:space="preserve">ad libitum </w:t>
+      </w:r>
+      <w:r>
+        <w:rPr>
+          <w:rFonts w:cstheme="minorHAnsi"/>
+          <w:sz w:val="22"/>
+          <w:szCs w:val="22"/>
+        </w:rPr>
+        <w:t>access to food and water.</w:t>
+      </w:r>
+      <w:r>
+        <w:rPr>
+          <w:rFonts w:cstheme="minorHAnsi"/>
+          <w:sz w:val="22"/>
+          <w:szCs w:val="22"/>
+        </w:rPr>
+        <w:t xml:space="preserve"> </w:t>
+      </w:r>
+      <w:r>
+        <w:rPr>
+          <w:rFonts w:cstheme="minorHAnsi"/>
+          <w:sz w:val="22"/>
+          <w:szCs w:val="22"/>
+        </w:rPr>
+        <w:t xml:space="preserve">Milk volume will be determined on PND10. </w:t>
+      </w:r>
+      <w:r>
+        <w:rPr>
+          <w:rFonts w:cstheme="minorHAnsi"/>
+          <w:sz w:val="22"/>
+          <w:szCs w:val="22"/>
+        </w:rPr>
+        <w:t xml:space="preserve">On </w:t>
+      </w:r>
+      <w:r>
+        <w:rPr>
+          <w:rFonts w:cstheme="minorHAnsi"/>
+          <w:sz w:val="22"/>
+          <w:szCs w:val="22"/>
+        </w:rPr>
+        <w:t>PND16.5,</w:t>
+      </w:r>
+      <w:r>
+        <w:rPr>
+          <w:rFonts w:cstheme="minorHAnsi"/>
+          <w:sz w:val="22"/>
+          <w:szCs w:val="22"/>
+        </w:rPr>
+        <w:t xml:space="preserve"> </w:t>
+      </w:r>
+      <w:r>
+        <w:rPr>
+          <w:rFonts w:cstheme="minorHAnsi"/>
+          <w:sz w:val="22"/>
+          <w:szCs w:val="22"/>
+        </w:rPr>
+        <w:t xml:space="preserve">the dams and the pups will be sacrificed and maternal mammary glands will be weighed and collected for cryosectioning and molecular studies. </w:t>
+      </w:r>
+    </w:p>
+    <w:p>
+      <w:pPr>
+        <w:rPr>
+          <w:rFonts w:cstheme="minorHAnsi"/>
+          <w:sz w:val="22"/>
+          <w:szCs w:val="22"/>
+        </w:rPr>
+      </w:pPr>
+      <w:r>
+        <w:rPr>
+          <w:rFonts w:cstheme="minorHAnsi"/>
+          <w:sz w:val="22"/>
+          <w:szCs w:val="22"/>
+        </w:rPr>
+        <w:t>Pups will be sexed then culled to four animals (2 females and 2 males, if possible) per litter at PND2.5. The offspring will be weighed at PND0.5, PND7.5, 14.5, 16.5</w:t>
+      </w:r>
+      <w:r>
+        <w:rPr>
+          <w:rFonts w:cstheme="minorHAnsi"/>
+          <w:sz w:val="22"/>
+          <w:szCs w:val="22"/>
+        </w:rPr>
+        <w:t>. The pups will</w:t>
+      </w:r>
+      <w:r>
+        <w:rPr>
+          <w:rFonts w:cstheme="minorHAnsi"/>
+          <w:sz w:val="22"/>
+          <w:szCs w:val="22"/>
+        </w:rPr>
+        <w:t xml:space="preserve"> undergo body composition analysis by </w:t>
+      </w:r>
+      <w:proofErr w:type="spellStart"/>
+      <w:r>
+        <w:rPr>
+          <w:rFonts w:cstheme="minorHAnsi"/>
+          <w:sz w:val="22"/>
+          <w:szCs w:val="22"/>
+        </w:rPr>
+        <w:t>echoMRI</w:t>
+      </w:r>
+      <w:proofErr w:type="spellEnd"/>
+      <w:r>
+        <w:rPr>
+          <w:rFonts w:cstheme="minorHAnsi"/>
+          <w:sz w:val="22"/>
+          <w:szCs w:val="22"/>
+        </w:rPr>
+        <w:t xml:space="preserve"> </w:t>
+      </w:r>
+      <w:r>
+        <w:rPr>
+          <w:rFonts w:cstheme="minorHAnsi"/>
+          <w:sz w:val="22"/>
+          <w:szCs w:val="22"/>
+        </w:rPr>
+        <w:t>at PND16.5 prior to sacrifice</w:t>
+      </w:r>
+      <w:r>
+        <w:rPr>
+          <w:rFonts w:cstheme="minorHAnsi"/>
+          <w:sz w:val="22"/>
+          <w:szCs w:val="22"/>
+        </w:rPr>
+        <w:t xml:space="preserve">. </w:t>
+      </w:r>
+    </w:p>
+    <w:p>
+      <w:pPr>
+        <w:pStyle w:val="Heading1"/>
+        <w:rPr>
+          <w:rFonts w:asciiTheme="minorHAnsi" w:hAnsiTheme="minorHAnsi" w:cstheme="minorHAnsi"/>
+        </w:rPr>
+      </w:pPr>
+      <w:bookmarkStart w:id="9" w:name="_Toc13753104"/>
+      <w:r>
+        <w:rPr>
+          <w:rFonts w:asciiTheme="minorHAnsi" w:hAnsiTheme="minorHAnsi" w:cstheme="minorHAnsi"/>
+        </w:rPr>
+        <w:t>Methods</w:t>
       </w:r>
       <w:bookmarkEnd w:id="9"/>
     </w:p>
     <w:p>
       <w:pPr>
-        <w:rPr>
-          <w:rFonts w:cstheme="minorHAnsi"/>
-          <w:sz w:val="22"/>
-          <w:szCs w:val="22"/>
+        <w:pStyle w:val="Heading2"/>
+        <w:rPr>
+          <w:rFonts w:asciiTheme="minorHAnsi" w:hAnsiTheme="minorHAnsi" w:cstheme="minorHAnsi"/>
         </w:rPr>
       </w:pPr>
-      <w:r>
-        <w:rPr>
-          <w:rFonts w:cstheme="minorHAnsi"/>
-          <w:sz w:val="22"/>
-          <w:szCs w:val="22"/>
-        </w:rPr>
-        <w:t xml:space="preserve">TSC1 phosphorylates AKT and causes mTORC1 inactivation as shown in </w:t>
-      </w:r>
-      <w:r>
-        <w:rPr>
-          <w:rFonts w:cstheme="minorHAnsi"/>
-          <w:i/>
-          <w:sz w:val="22"/>
-          <w:szCs w:val="22"/>
-        </w:rPr>
-        <w:t>Figure 1</w:t>
-      </w:r>
-      <w:r>
-        <w:rPr>
-          <w:rFonts w:cstheme="minorHAnsi"/>
-          <w:sz w:val="22"/>
-          <w:szCs w:val="22"/>
-        </w:rPr>
-        <w:t xml:space="preserve"> </w:t>
-      </w:r>
-      <w:r>
-        <w:rPr>
-          <w:rFonts w:cstheme="minorHAnsi"/>
-          <w:sz w:val="22"/>
-          <w:szCs w:val="22"/>
-        </w:rPr>
-        <w:fldChar w:fldCharType="begin" w:fldLock="1"/>
-      </w:r>
-      <w:r>
-        <w:rPr>
-          <w:rFonts w:cstheme="minorHAnsi"/>
-          <w:sz w:val="22"/>
-          <w:szCs w:val="22"/>
-        </w:rPr>
-        <w:instrText>ADDIN CSL_CITATION {"citationItems":[{"id":"ITEM-1","itemData":{"ISSN":"1097-2765","PMID":"12820960","abstract":"Tumor suppressor genes evolved as negative effectors of mitogen and nutrient signaling pathways, such that mutations in these genes can lead to pathological states of growth. Tuberous sclerosis (TSC) is a potentially devastating disease associated with mutations in two tumor suppressor genes, TSC1 and 2, that function as a complex to suppress signaling in the mTOR/S6K/4E-BP pathway. However, the inhibitory target of TSC1/2 and the mechanism by which it acts are unknown. Here we provide evidence that TSC1/2 is a GAP for the small GTPase Rheb and that insulin-mediated Rheb activation is PI3K dependent. Moreover, Rheb overexpression induces S6K1 phosphorylation and inhibits PKB phosphorylation, as do loss-of-function mutations in TSC1/2, but contrary to earlier reports Rheb has no effect on MAPK phosphorylation. Finally, coexpression of a human TSC2 cDNA harboring a disease-associated point mutation in the GAP domain, failed to stimulate Rheb GTPase activity or block Rheb activation of S6K1.","author":[{"dropping-particle":"","family":"Garami","given":"Attila","non-dropping-particle":"","parse-names":false,"suffix":""},{"dropping-particle":"","family":"Zwartkruis","given":"Fried J T","non-dropping-particle":"","parse-names":false,"suffix":""},{"dropping-particle":"","family":"Nobukuni","given":"Takahiro","non-dropping-particle":"","parse-names":false,"suffix":""},{"dropping-particle":"","family":"Joaquin","given":"Manel","non-dropping-particle":"","parse-names":false,"suffix":""},{"dropping-particle":"","family":"Roccio","given":"Marta","non-dropping-particle":"","parse-names":false,"suffix":""},{"dropping-particle":"","family":"Stocker","given":"Hugo","non-dropping-particle":"","parse-names":false,"suffix":""},{"dropping-particle":"","family":"Kozma","given":"Sara C","non-dropping-particle":"","parse-names":false,"suffix":""},{"dropping-particle":"","family":"Hafen","given":"Ernst","non-dropping-particle":"","parse-names":false,"suffix":""},{"dropping-particle":"","family":"Bos","given":"Johannes L","non-dropping-particle":"","parse-names":false,"suffix":""},{"dropping-particle":"","family":"Thomas","given":"George","non-dropping-particle":"","parse-names":false,"suffix":""}],"container-title":"Molecular cell","id":"ITEM-1","issue":"6","issued":{"date-parts":[["2003","6"]]},"page":"1457-66","title":"Insulin activation of Rheb, a mediator of mTOR/S6K/4E-BP signaling, is inhibited by TSC1 and 2.","type":"article-journal","volume":"11"},"uris":["http://www.mendeley.com/documents/?uuid=17859f69-6b76-399a-8748-de5f64a617a4"]},{"id":"ITEM-2","itemData":{"DOI":"10.1172/JCI17222","ISSN":"0021-9738","PMID":"14561707","abstract":"Tuberous sclerosis (TSC) is a familial tumor syndrome due to mutations in TSC1 or TSC2, in which progression to malignancy is rare. Primary Tsc2(-/-) murine embryo fibroblast cultures display early senescence with overexpression of p21CIP1/WAF1 that is rescued by loss of TP53. Tsc2(-/-)TP53(-/-) cells, as well as tumors from Tsc2(+/-) mice, display an mTOR-activation signature with constitutive activation of S6K, which is reverted by treatment with rapamycin. Rapamycin also reverts a growth advantage of Tsc2(-/-)TP53(-/-) cells. Tsc1/Tsc2 does not bind directly to mTOR, however, nor does it directly influence mTOR kinase activity or cellular phosphatase activity. There is a marked reduction in Akt activation in Tsc2(-/-)TP53(-/-) and Tsc1(-/-) cells in response to serum and PDGF, along with a reduction in cell ruffling. PDGFRalpha and PDGFRbeta expression is markedly reduced in both the cell lines and Tsc mouse renal cystadenomas, and ectopic expression of PDGFRbeta in Tsc2-null cells restores Akt phosphorylation in response to serum, PDGF, EGF, and insulin. This activation of mTOR along with downregulation of PDGFR PI3K-Akt signaling in cells lacking Tsc1 or Tsc2 may explain why these genes are rarely involved in human cancer. This is in contrast to PTEN, which is a negative upstream regulator of this pathway.","author":[{"dropping-particle":"","family":"Zhang","given":"Hongbing","non-dropping-particle":"","parse-names":false,"suffix":""},{"dropping-particle":"","family":"Cicchetti","given":"Gregor","non-dropping-particle":"","parse-names":false,"suffix":""},{"dropping-particle":"","family":"Onda","given":"Hiroaki","non-dropping-particle":"","parse-names":false,"suffix":""},{"dropping-particle":"","family":"Koon","given":"Henry B","non-dropping-particle":"","parse-names":false,"suffix":""},{"dropping-particle":"","family":"Asrican","given":"Kirsten","non-dropping-particle":"","parse-names":false,"suffix":""},{"dropping-particle":"","family":"Bajraszewski","given":"Natalia","non-dropping-particle":"","parse-names":false,"suffix":""},{"dropping-particle":"","family":"Vazquez","given":"Francisca","non-dropping-particle":"","parse-names":false,"suffix":""},{"dropping-particle":"","family":"Carpenter","given":"Christopher L","non-dropping-particle":"","parse-names":false,"suffix":""},{"dropping-particle":"","family":"Kwiatkowski","given":"David J","non-dropping-particle":"","parse-names":false,"suffix":""}],"container-title":"The Journal of clinical investigation","id":"ITEM-2","issue":"8","issued":{"date-parts":[["2003","10"]]},"page":"1223-33","publisher":"American Society for Clinical Investigation","title":"Loss of Tsc1/Tsc2 activates mTOR and disrupts PI3K-Akt signaling through downregulation of PDGFR.","type":"article-journal","volume":"112"},"uris":["http://www.mendeley.com/documents/?uuid=881efa57-fb6c-3ff7-ae6b-d4567152f425"]},{"id":"ITEM-3","itemData":{"DOI":"10.1093/hmg/11.5.525","ISSN":"14602083","author":[{"dropping-particle":"","family":"Kwiatkowski","given":"D. J.","non-dropping-particle":"","parse-names":false,"suffix":""},{"dropping-particle":"","family":"Zhang","given":"Hongbing","non-dropping-particle":"","parse-names":false,"suffix":""},{"dropping-particle":"","family":"Bandura","given":"Jennifer L.","non-dropping-particle":"","parse-names":false,"suffix":""},{"dropping-particle":"","family":"Heiberger","given":"Kristina M.","non-dropping-particle":"","parse-names":false,"suffix":""},{"dropping-particle":"","family":"Glogauer","given":"Michael","non-dropping-particle":"","parse-names":false,"suffix":""},{"dropping-particle":"","family":"el-Hashemite","given":"Nisreen","non-dropping-particle":"","parse-names":false,"suffix":""},{"dropping-particle":"","family":"Onda","given":"Hiroaki","non-dropping-particle":"","parse-names":false,"suffix":""}],"container-title":"Human Molecular Genetics","id":"ITEM-3","issue":"5","issued":{"date-parts":[["2002","3","1"]]},"page":"525-534","publisher":"Narnia","title":"A mouse model of TSC1 reveals sex-dependent lethality from liver hemangiomas, and up-regulation of p70S6 kinase activity in Tsc1 null cells","type":"article-journal","volume":"11"},"uris":["http://www.mendeley.com/documents/?uuid=e7f5b6f1-f0d1-37f4-a319-2cca1a598854"]},{"id":"ITEM-4","itemData":{"DOI":"10.1083/jcb.200403069","ISSN":"0021-9525","PMID":"15249583","abstract":"Insulin-like growth factors elicit many responses through activation of phosphoinositide 3-OH kinase (PI3K). The tuberous sclerosis complex (TSC1-2) suppresses cell growth by negatively regulating a protein kinase, p70S6K (S6K1), which generally requires PI3K signals for its activation. Here, we show that TSC1-2 is required for insulin signaling to PI3K. TSC1-2 maintains insulin signaling to PI3K by restraining the activity of S6K, which when activated inactivates insulin receptor substrate (IRS) function, via repression of IRS-1 gene expression and via direct phosphorylation of IRS-1. Our results argue that the low malignant potential of tumors arising from TSC1-2 dysfunction may be explained by the failure of TSC mutant cells to activate PI3K and its downstream effectors.","author":[{"dropping-particle":"","family":"Harrington","given":"Laura S","non-dropping-particle":"","parse-names":false,"suffix":""},{"dropping-particle":"","family":"Findlay","given":"Greg M","non-dropping-particle":"","parse-names":false,"suffix":""},{"dropping-particle":"","family":"Gray","given":"Alex","non-dropping-particle":"","parse-names":false,"suffix":""},{"dropping-particle":"","family":"Tolkacheva","given":"Tatiana","non-dropping-particle":"","parse-names":false,"suffix":""},{"dropping-particle":"","family":"Wigfield","given":"Simon","non-dropping-particle":"","parse-names":false,"suffix":""},{"dropping-particle":"","family":"Rebholz","given":"Heike","non-dropping-particle":"","parse-names":false,"suffix":""},{"dropping-particle":"","family":"Barnett","given":"Jill","non-dropping-particle":"","parse-names":false,"suffix":""},{"dropping-particle":"","family":"Leslie","given":"Nick R","non-dropping-particle":"","parse-names":false,"suffix":""},{"dropping-particle":"","family":"Cheng","given":"Susan","non-dropping-particle":"","parse-names":false,"suffix":""},{"dropping-particle":"","family":"Shepherd","given":"Peter R","non-dropping-particle":"","parse-names":false,"suffix":""},{"dropping-particle":"","family":"Gout","given":"Ivan","non-dropping-particle":"","parse-names":false,"suffix":""},{"dropping-particle":"","family":"Downes","given":"C Peter","non-dropping-particle":"","parse-names":false,"suffix":""},{"dropping-particle":"","family":"Lamb","given":"Richard F","non-dropping-particle":"","parse-names":false,"suffix":""}],"container-title":"The Journal of cell biology","id":"ITEM-4","issue":"2","issued":{"date-parts":[["2004","7","19"]]},"page":"213-23","publisher":"The Rockefeller University Press","title":"The TSC1-2 tumor suppressor controls insulin-PI3K signaling via regulation of IRS proteins.","type":"article-journal","volume":"166"},"uris":["http://www.mendeley.com/documents/?uuid=50927c51-6299-36e3-a3f4-492fd5c3371d"]}],"mendeley":{"formattedCitation":"(Kwiatkowski &lt;i&gt;et al.&lt;/i&gt;, 2002; Garami &lt;i&gt;et al.&lt;/i&gt;, 2003; Zhang &lt;i&gt;et al.&lt;/i&gt;, 2003; Harrington &lt;i&gt;et al.&lt;/i&gt;, 2004)","plainTextFormattedCitation":"(Kwiatkowski et al., 2002; Garami et al., 2003; Zhang et al., 2003; Harrington et al., 2004)","previouslyFormattedCitation":"(Kwiatkowski &lt;i&gt;et al.&lt;/i&gt;, 2002; Garami &lt;i&gt;et al.&lt;/i&gt;, 2003; Zhang &lt;i&gt;et al.&lt;/i&gt;, 2003; Harrington &lt;i&gt;et al.&lt;/i&gt;, 2004)"},"properties":{"noteIndex":0},"schema":"https://github.com/citation-style-language/schema/raw/master/csl-citation.json"}</w:instrText>
-      </w:r>
-      <w:r>
-        <w:rPr>
-          <w:rFonts w:cstheme="minorHAnsi"/>
-          <w:sz w:val="22"/>
-          <w:szCs w:val="22"/>
-        </w:rPr>
-        <w:fldChar w:fldCharType="separate"/>
-      </w:r>
-      <w:r>
-        <w:rPr>
-          <w:rFonts w:cstheme="minorHAnsi"/>
-          <w:noProof/>
-          <w:sz w:val="22"/>
-          <w:szCs w:val="22"/>
-        </w:rPr>
-        <w:t xml:space="preserve">(Kwiatkowski </w:t>
-      </w:r>
-      <w:r>
-        <w:rPr>
-          <w:rFonts w:cstheme="minorHAnsi"/>
-          <w:i/>
-          <w:noProof/>
-          <w:sz w:val="22"/>
-          <w:szCs w:val="22"/>
-        </w:rPr>
-        <w:t>et al.</w:t>
-      </w:r>
-      <w:r>
-        <w:rPr>
-          <w:rFonts w:cstheme="minorHAnsi"/>
-          <w:noProof/>
-          <w:sz w:val="22"/>
-          <w:szCs w:val="22"/>
-        </w:rPr>
-        <w:t xml:space="preserve">, 2002; Garami </w:t>
-      </w:r>
-      <w:r>
-        <w:rPr>
-          <w:rFonts w:cstheme="minorHAnsi"/>
-          <w:i/>
-          <w:noProof/>
-          <w:sz w:val="22"/>
-          <w:szCs w:val="22"/>
-        </w:rPr>
-        <w:t>et al.</w:t>
-      </w:r>
-      <w:r>
-        <w:rPr>
-          <w:rFonts w:cstheme="minorHAnsi"/>
-          <w:noProof/>
-          <w:sz w:val="22"/>
-          <w:szCs w:val="22"/>
-        </w:rPr>
-        <w:t xml:space="preserve">, 2003; Zhang </w:t>
-      </w:r>
-      <w:r>
-        <w:rPr>
-          <w:rFonts w:cstheme="minorHAnsi"/>
-          <w:i/>
-          <w:noProof/>
-          <w:sz w:val="22"/>
-          <w:szCs w:val="22"/>
-        </w:rPr>
-        <w:t>et al.</w:t>
-      </w:r>
-      <w:r>
-        <w:rPr>
-          <w:rFonts w:cstheme="minorHAnsi"/>
-          <w:noProof/>
-          <w:sz w:val="22"/>
-          <w:szCs w:val="22"/>
-        </w:rPr>
-        <w:t xml:space="preserve">, 2003; Harrington </w:t>
-      </w:r>
-      <w:r>
-        <w:rPr>
-          <w:rFonts w:cstheme="minorHAnsi"/>
-          <w:i/>
-          <w:noProof/>
-          <w:sz w:val="22"/>
-          <w:szCs w:val="22"/>
-        </w:rPr>
-        <w:t>et al.</w:t>
-      </w:r>
-      <w:r>
-        <w:rPr>
-          <w:rFonts w:cstheme="minorHAnsi"/>
-          <w:noProof/>
-          <w:sz w:val="22"/>
-          <w:szCs w:val="22"/>
-        </w:rPr>
-        <w:t>, 2004)</w:t>
-      </w:r>
-      <w:r>
-        <w:rPr>
-          <w:rFonts w:cstheme="minorHAnsi"/>
-          <w:sz w:val="22"/>
-          <w:szCs w:val="22"/>
-        </w:rPr>
-        <w:fldChar w:fldCharType="end"/>
-      </w:r>
-      <w:r>
-        <w:rPr>
-          <w:rFonts w:cstheme="minorHAnsi"/>
-          <w:sz w:val="22"/>
-          <w:szCs w:val="22"/>
-        </w:rPr>
-        <w:t>.</w:t>
-      </w:r>
-      <w:r>
-        <w:rPr>
-          <w:rFonts w:cstheme="minorHAnsi"/>
-          <w:sz w:val="22"/>
-          <w:szCs w:val="22"/>
-        </w:rPr>
-        <w:t xml:space="preserve">To assess the effects of </w:t>
-      </w:r>
-      <w:r>
-        <w:rPr>
-          <w:rFonts w:cstheme="minorHAnsi"/>
-          <w:sz w:val="22"/>
-          <w:szCs w:val="22"/>
-        </w:rPr>
-        <w:t xml:space="preserve">maternal mTORC1 adipocyte hyperactivation </w:t>
-      </w:r>
-      <w:r>
-        <w:rPr>
-          <w:rFonts w:cstheme="minorHAnsi"/>
-          <w:sz w:val="22"/>
-          <w:szCs w:val="22"/>
-        </w:rPr>
-        <w:t xml:space="preserve">on milk </w:t>
-      </w:r>
-      <w:r>
-        <w:rPr>
-          <w:rFonts w:cstheme="minorHAnsi"/>
-          <w:sz w:val="22"/>
-          <w:szCs w:val="22"/>
-        </w:rPr>
-        <w:t xml:space="preserve">production and offspring health, </w:t>
-      </w:r>
-      <w:r>
-        <w:rPr>
-          <w:rFonts w:cstheme="minorHAnsi"/>
-          <w:sz w:val="22"/>
-          <w:szCs w:val="22"/>
-        </w:rPr>
-        <w:t xml:space="preserve">we will </w:t>
-      </w:r>
-      <w:r>
-        <w:rPr>
-          <w:rFonts w:cstheme="minorHAnsi"/>
-          <w:sz w:val="22"/>
-          <w:szCs w:val="22"/>
-        </w:rPr>
-        <w:t xml:space="preserve">use twelve </w:t>
-      </w:r>
-      <w:r>
-        <w:rPr>
-          <w:rFonts w:cstheme="minorHAnsi"/>
-          <w:sz w:val="22"/>
-          <w:szCs w:val="22"/>
-        </w:rPr>
-        <w:t>6-8</w:t>
-      </w:r>
-      <w:r>
-        <w:rPr>
-          <w:rFonts w:cstheme="minorHAnsi"/>
-          <w:sz w:val="22"/>
-          <w:szCs w:val="22"/>
-        </w:rPr>
-        <w:t xml:space="preserve">-week old virgin </w:t>
-      </w:r>
-      <w:r>
-        <w:rPr>
-          <w:rFonts w:cstheme="minorHAnsi"/>
-          <w:sz w:val="22"/>
-          <w:szCs w:val="22"/>
-        </w:rPr>
-        <w:t>floxed-adiposeTSC1 wildtype (WT) and knockout</w:t>
-      </w:r>
-      <w:r>
-        <w:rPr>
-          <w:rFonts w:cstheme="minorHAnsi"/>
-          <w:sz w:val="22"/>
-          <w:szCs w:val="22"/>
-        </w:rPr>
-        <w:t xml:space="preserve"> </w:t>
-      </w:r>
-      <w:r>
-        <w:rPr>
-          <w:rFonts w:cstheme="minorHAnsi"/>
-          <w:sz w:val="22"/>
-          <w:szCs w:val="22"/>
-        </w:rPr>
-        <w:t xml:space="preserve">(KO) </w:t>
-      </w:r>
-      <w:r>
-        <w:rPr>
-          <w:rFonts w:cstheme="minorHAnsi"/>
-          <w:sz w:val="22"/>
-          <w:szCs w:val="22"/>
-        </w:rPr>
-        <w:t xml:space="preserve">female and male mice </w:t>
-      </w:r>
-      <w:r>
-        <w:rPr>
-          <w:rFonts w:cstheme="minorHAnsi"/>
-          <w:sz w:val="22"/>
-          <w:szCs w:val="22"/>
-        </w:rPr>
-        <w:t>bred in our facility</w:t>
-      </w:r>
-      <w:r>
-        <w:rPr>
-          <w:rFonts w:cstheme="minorHAnsi"/>
-          <w:sz w:val="22"/>
-          <w:szCs w:val="22"/>
-        </w:rPr>
-        <w:t xml:space="preserve"> (n=</w:t>
-      </w:r>
-      <w:r>
-        <w:rPr>
-          <w:rFonts w:cstheme="minorHAnsi"/>
-          <w:sz w:val="22"/>
-          <w:szCs w:val="22"/>
-        </w:rPr>
-        <w:t>6WT and 6KO dams)</w:t>
-      </w:r>
-      <w:r>
-        <w:rPr>
-          <w:rFonts w:cstheme="minorHAnsi"/>
-          <w:sz w:val="22"/>
-          <w:szCs w:val="22"/>
-        </w:rPr>
-        <w:t xml:space="preserve">. </w:t>
-      </w:r>
-      <w:r>
-        <w:rPr>
-          <w:rFonts w:cstheme="minorHAnsi"/>
-          <w:sz w:val="22"/>
-          <w:szCs w:val="22"/>
-        </w:rPr>
-        <w:t xml:space="preserve">KO females will be crossed WT males and vice-versa. </w:t>
-      </w:r>
-      <w:r>
-        <w:rPr>
-          <w:rFonts w:cstheme="minorHAnsi"/>
-          <w:sz w:val="22"/>
-          <w:szCs w:val="22"/>
-        </w:rPr>
-        <w:t xml:space="preserve">Mice will be given </w:t>
-      </w:r>
-      <w:r>
-        <w:rPr>
-          <w:rFonts w:cstheme="minorHAnsi"/>
-          <w:i/>
-          <w:sz w:val="22"/>
-          <w:szCs w:val="22"/>
-        </w:rPr>
-        <w:t xml:space="preserve">ad libitum </w:t>
-      </w:r>
-      <w:r>
-        <w:rPr>
-          <w:rFonts w:cstheme="minorHAnsi"/>
-          <w:sz w:val="22"/>
-          <w:szCs w:val="22"/>
-        </w:rPr>
-        <w:t>access to normal chow diet and water. Male breeders will be removed from the cage after 1</w:t>
-      </w:r>
-      <w:r>
-        <w:rPr>
-          <w:rFonts w:cstheme="minorHAnsi"/>
-          <w:sz w:val="22"/>
-          <w:szCs w:val="22"/>
-        </w:rPr>
-        <w:t>6</w:t>
-      </w:r>
-      <w:r>
-        <w:rPr>
-          <w:rFonts w:cstheme="minorHAnsi"/>
-          <w:sz w:val="22"/>
-          <w:szCs w:val="22"/>
-        </w:rPr>
-        <w:t xml:space="preserve"> days of mating to avoid the occurrence of a second pregnancy, which may bias our results due to changes in the hormonal milieu.</w:t>
-      </w:r>
-      <w:r>
-        <w:rPr>
-          <w:rFonts w:cstheme="minorHAnsi"/>
-          <w:b/>
-          <w:sz w:val="22"/>
-          <w:szCs w:val="22"/>
-        </w:rPr>
-        <w:t xml:space="preserve"> </w:t>
-      </w:r>
-      <w:r>
-        <w:rPr>
-          <w:rFonts w:cstheme="minorHAnsi"/>
-          <w:sz w:val="22"/>
-          <w:szCs w:val="22"/>
-        </w:rPr>
-        <w:t xml:space="preserve">In all groups, the dams will undergo body mass assessment three times weekly throughout the experiment and immediately postpartum using magnetic resonance to assess body composition. We will measure dam food intake </w:t>
-      </w:r>
-      <w:r>
-        <w:rPr>
-          <w:rFonts w:cstheme="minorHAnsi"/>
-          <w:sz w:val="22"/>
-          <w:szCs w:val="22"/>
-        </w:rPr>
-        <w:t>3 times a week</w:t>
-      </w:r>
-      <w:r>
-        <w:rPr>
-          <w:rFonts w:cstheme="minorHAnsi"/>
-          <w:sz w:val="22"/>
-          <w:szCs w:val="22"/>
-        </w:rPr>
-        <w:t xml:space="preserve">. We will check for litters on a daily </w:t>
-      </w:r>
-      <w:r>
-        <w:rPr>
-          <w:rFonts w:cstheme="minorHAnsi"/>
-          <w:sz w:val="22"/>
-          <w:szCs w:val="22"/>
-        </w:rPr>
-        <w:lastRenderedPageBreak/>
-        <w:t xml:space="preserve">basis after 2.5 weeks of mating. The number of pups born will be recorded to determine maternal fertility and pup viability. After delivery (PND0.5), the dams will </w:t>
-      </w:r>
-      <w:r>
-        <w:rPr>
-          <w:rFonts w:cstheme="minorHAnsi"/>
-          <w:sz w:val="22"/>
-          <w:szCs w:val="22"/>
-        </w:rPr>
-        <w:t xml:space="preserve">continue to have </w:t>
-      </w:r>
-      <w:r>
-        <w:rPr>
-          <w:rFonts w:cstheme="minorHAnsi"/>
-          <w:i/>
-          <w:sz w:val="22"/>
-          <w:szCs w:val="22"/>
-        </w:rPr>
-        <w:t xml:space="preserve">ad libitum </w:t>
-      </w:r>
-      <w:r>
-        <w:rPr>
-          <w:rFonts w:cstheme="minorHAnsi"/>
-          <w:sz w:val="22"/>
-          <w:szCs w:val="22"/>
-        </w:rPr>
-        <w:t>access to food and water.</w:t>
-      </w:r>
-      <w:r>
-        <w:rPr>
-          <w:rFonts w:cstheme="minorHAnsi"/>
-          <w:sz w:val="22"/>
-          <w:szCs w:val="22"/>
-        </w:rPr>
-        <w:t xml:space="preserve"> </w:t>
-      </w:r>
-      <w:r>
-        <w:rPr>
-          <w:rFonts w:cstheme="minorHAnsi"/>
-          <w:sz w:val="22"/>
-          <w:szCs w:val="22"/>
-        </w:rPr>
-        <w:t xml:space="preserve">Milk volume will be determined on PND10. </w:t>
-      </w:r>
-      <w:r>
-        <w:rPr>
-          <w:rFonts w:cstheme="minorHAnsi"/>
-          <w:sz w:val="22"/>
-          <w:szCs w:val="22"/>
-        </w:rPr>
-        <w:t xml:space="preserve">On </w:t>
-      </w:r>
-      <w:r>
-        <w:rPr>
-          <w:rFonts w:cstheme="minorHAnsi"/>
-          <w:sz w:val="22"/>
-          <w:szCs w:val="22"/>
-        </w:rPr>
-        <w:t>PND16.5,</w:t>
-      </w:r>
-      <w:r>
-        <w:rPr>
-          <w:rFonts w:cstheme="minorHAnsi"/>
-          <w:sz w:val="22"/>
-          <w:szCs w:val="22"/>
-        </w:rPr>
-        <w:t xml:space="preserve"> </w:t>
-      </w:r>
-      <w:r>
-        <w:rPr>
-          <w:rFonts w:cstheme="minorHAnsi"/>
-          <w:sz w:val="22"/>
-          <w:szCs w:val="22"/>
-        </w:rPr>
-        <w:t xml:space="preserve">the dams and the pups will be sacrificed and maternal mammary glands will be weighed and collected for cryosectioning and molecular studies. </w:t>
-      </w:r>
+      <w:bookmarkStart w:id="10" w:name="_Toc13500921"/>
+      <w:bookmarkStart w:id="11" w:name="_Toc13753105"/>
+      <w:r>
+        <w:rPr>
+          <w:rFonts w:asciiTheme="minorHAnsi" w:hAnsiTheme="minorHAnsi" w:cstheme="minorHAnsi"/>
+        </w:rPr>
+        <w:t>Food Intake</w:t>
+      </w:r>
+      <w:bookmarkEnd w:id="10"/>
+      <w:bookmarkEnd w:id="11"/>
     </w:p>
     <w:p>
       <w:pPr>
@@ -5389,23 +5488,387 @@
           <w:sz w:val="22"/>
           <w:szCs w:val="22"/>
         </w:rPr>
-        <w:t>Pups will be sexed then culled to four animals (2 females and 2 males, if possible) per litter at PND2.5. The offspring will be weighed at PND0.5, PND7.5, 14.5, 16.5</w:t>
-      </w:r>
-      <w:r>
-        <w:rPr>
-          <w:rFonts w:cstheme="minorHAnsi"/>
-          <w:sz w:val="22"/>
-          <w:szCs w:val="22"/>
-        </w:rPr>
-        <w:t>. The pups will</w:t>
-      </w:r>
-      <w:r>
-        <w:rPr>
-          <w:rFonts w:cstheme="minorHAnsi"/>
-          <w:sz w:val="22"/>
-          <w:szCs w:val="22"/>
-        </w:rPr>
-        <w:t xml:space="preserve"> undergo body composition analysis by </w:t>
+        <w:t xml:space="preserve">Food will be weighed when the breeding cages are set up for mating. The weight of the dam’s food will be recorded three times weekly every Monday, Wednesday, and Friday. Food will also be weighed at delivery for the dam. Food will be topped off to ~400g weekly every Friday. Food intake will be calculated as: </w:t>
+      </w:r>
+    </w:p>
+    <w:p>
+      <w:pPr>
+        <w:rPr>
+          <w:rFonts w:cstheme="minorHAnsi"/>
+          <w:sz w:val="22"/>
+          <w:szCs w:val="22"/>
+        </w:rPr>
+      </w:pPr>
+      <w:r>
+        <w:rPr>
+          <w:rFonts w:cstheme="minorHAnsi"/>
+          <w:sz w:val="22"/>
+          <w:szCs w:val="22"/>
+        </w:rPr>
+        <w:t>If the dam is single housed or with nursing pups:</w:t>
+      </w:r>
+    </w:p>
+    <w:p>
+      <w:pPr>
+        <w:ind w:left="720"/>
+        <w:rPr>
+          <w:rFonts w:cstheme="minorHAnsi"/>
+          <w:sz w:val="22"/>
+          <w:szCs w:val="22"/>
+        </w:rPr>
+      </w:pPr>
+      <w:r>
+        <w:rPr>
+          <w:rFonts w:cstheme="minorHAnsi"/>
+          <w:sz w:val="22"/>
+          <w:szCs w:val="22"/>
+        </w:rPr>
+        <w:t xml:space="preserve">(the new added total food weight - the last measurement’s food weight) / # of days between measurements </w:t>
+      </w:r>
+    </w:p>
+    <w:p>
+      <w:pPr>
+        <w:rPr>
+          <w:rFonts w:cstheme="minorHAnsi"/>
+          <w:sz w:val="22"/>
+          <w:szCs w:val="22"/>
+        </w:rPr>
+      </w:pPr>
+      <w:r>
+        <w:rPr>
+          <w:rFonts w:cstheme="minorHAnsi"/>
+          <w:sz w:val="22"/>
+          <w:szCs w:val="22"/>
+        </w:rPr>
+        <w:t>If more than one adult mouse is in the cage (when the male is breeding in the same cage), food intake will be calculated as follows:</w:t>
+      </w:r>
+    </w:p>
+    <w:p>
+      <w:pPr>
+        <w:ind w:left="720"/>
+        <w:rPr>
+          <w:rFonts w:cstheme="minorHAnsi"/>
+          <w:sz w:val="22"/>
+          <w:szCs w:val="22"/>
+        </w:rPr>
+      </w:pPr>
+      <w:r>
+        <w:rPr>
+          <w:rFonts w:cstheme="minorHAnsi"/>
+          <w:sz w:val="22"/>
+          <w:szCs w:val="22"/>
+        </w:rPr>
+        <w:t>(the new added total food weight - the last measurement’s food weight) * #of days between measurements / sum of days spent by each mouse in that cage between measurements</w:t>
+      </w:r>
+    </w:p>
+    <w:p>
+      <w:pPr>
+        <w:pStyle w:val="Heading2"/>
+        <w:rPr>
+          <w:rFonts w:asciiTheme="minorHAnsi" w:hAnsiTheme="minorHAnsi" w:cstheme="minorHAnsi"/>
+        </w:rPr>
+      </w:pPr>
+      <w:r>
+        <w:rPr>
+          <w:rFonts w:asciiTheme="minorHAnsi" w:hAnsiTheme="minorHAnsi" w:cstheme="minorHAnsi"/>
+        </w:rPr>
+        <w:t>Body Composition</w:t>
+      </w:r>
+    </w:p>
+    <w:p>
+      <w:pPr>
+        <w:rPr>
+          <w:rFonts w:cstheme="minorHAnsi"/>
+          <w:sz w:val="22"/>
+          <w:szCs w:val="22"/>
+        </w:rPr>
+      </w:pPr>
+      <w:r>
+        <w:rPr>
+          <w:rFonts w:cstheme="minorHAnsi"/>
+          <w:sz w:val="22"/>
+          <w:szCs w:val="22"/>
+        </w:rPr>
+        <w:t xml:space="preserve">Mice will be weighed by using dynamic weighing to capture accurate weight using a digital balance scale. The weight will be recorded along with the mouse ear tag number. The mouse will be gently placed in the MRI tube with the plunger slightly compressing along the mouse body to ensure it cannot move during the measurement. </w:t>
+      </w:r>
+      <w:r>
+        <w:rPr>
+          <w:rFonts w:cstheme="minorHAnsi"/>
+          <w:sz w:val="22"/>
+          <w:szCs w:val="22"/>
+        </w:rPr>
+        <w:t>F</w:t>
+      </w:r>
+      <w:r>
+        <w:rPr>
+          <w:rFonts w:cstheme="minorHAnsi"/>
+          <w:sz w:val="22"/>
+          <w:szCs w:val="22"/>
+        </w:rPr>
+        <w:t>at, lean, free water and total water mass (g) will be recorded for each animal.</w:t>
+      </w:r>
+    </w:p>
+    <w:p>
+      <w:pPr>
+        <w:pStyle w:val="Heading2"/>
+        <w:rPr>
+          <w:rFonts w:asciiTheme="minorHAnsi" w:hAnsiTheme="minorHAnsi" w:cstheme="minorHAnsi"/>
+        </w:rPr>
+      </w:pPr>
+      <w:bookmarkStart w:id="12" w:name="_Toc13500923"/>
+      <w:bookmarkStart w:id="13" w:name="_Toc13753107"/>
+      <w:r>
+        <w:rPr>
+          <w:rFonts w:asciiTheme="minorHAnsi" w:hAnsiTheme="minorHAnsi" w:cstheme="minorHAnsi"/>
+        </w:rPr>
+        <w:t>Sacrifice and Tissue Collection</w:t>
+      </w:r>
+      <w:bookmarkEnd w:id="12"/>
+      <w:bookmarkEnd w:id="13"/>
+    </w:p>
+    <w:p>
+      <w:pPr>
+        <w:rPr>
+          <w:rFonts w:cstheme="minorHAnsi"/>
+          <w:sz w:val="22"/>
+          <w:szCs w:val="22"/>
+        </w:rPr>
+      </w:pPr>
+      <w:r>
+        <w:rPr>
+          <w:rFonts w:cstheme="minorHAnsi"/>
+          <w:sz w:val="22"/>
+          <w:szCs w:val="22"/>
+        </w:rPr>
+        <w:t xml:space="preserve">All animals will be sacrificed using anesthetic gas inhalation (5% isoflurane drop jar). Cervical dislocation will be done as a secondary method to confirm euthanasia. The mice will be pinned on a dissection board in a supine position. </w:t>
+      </w:r>
+      <w:r>
+        <w:rPr>
+          <w:rFonts w:cstheme="minorHAnsi"/>
+          <w:sz w:val="22"/>
+          <w:szCs w:val="22"/>
+        </w:rPr>
+        <w:t>We</w:t>
+      </w:r>
+      <w:r>
+        <w:rPr>
+          <w:rFonts w:cstheme="minorHAnsi"/>
+          <w:sz w:val="22"/>
+          <w:szCs w:val="22"/>
+        </w:rPr>
+        <w:t xml:space="preserve"> will dissect </w:t>
+      </w:r>
+      <w:r>
+        <w:rPr>
+          <w:rFonts w:cstheme="minorHAnsi"/>
+          <w:sz w:val="22"/>
+          <w:szCs w:val="22"/>
+        </w:rPr>
+        <w:t xml:space="preserve">KO and WT dams </w:t>
+      </w:r>
+      <w:r>
+        <w:rPr>
+          <w:rFonts w:cstheme="minorHAnsi"/>
+          <w:sz w:val="22"/>
+          <w:szCs w:val="22"/>
+        </w:rPr>
+        <w:t xml:space="preserve">by a midline incision of the skin from the rectum to the diaphragm , extract thoracic, abdominal and inguinal mammary glands. The peritoneum will be pulled apart from the skin. The lower glands will be excised carefully then weighed. A portion of the upper and lower glands will be embedded in paraffin for histology, while the rest will be collected in 2ml tubes and snap frozen in liquid nitrogen then alter stored at -80C for molecular studies. Offspring of dams will be sacrificed </w:t>
+      </w:r>
+      <w:r>
+        <w:rPr>
+          <w:rFonts w:cstheme="minorHAnsi"/>
+          <w:sz w:val="22"/>
+          <w:szCs w:val="22"/>
+        </w:rPr>
+        <w:t>without tissue extraction</w:t>
+      </w:r>
+      <w:r>
+        <w:rPr>
+          <w:rFonts w:cstheme="minorHAnsi"/>
+          <w:sz w:val="22"/>
+          <w:szCs w:val="22"/>
+        </w:rPr>
+        <w:t xml:space="preserve">. </w:t>
+      </w:r>
+    </w:p>
+    <w:p>
+      <w:pPr>
+        <w:pStyle w:val="Heading2"/>
+        <w:rPr>
+          <w:rFonts w:asciiTheme="minorHAnsi" w:hAnsiTheme="minorHAnsi" w:cstheme="minorHAnsi"/>
+        </w:rPr>
+      </w:pPr>
+      <w:bookmarkStart w:id="14" w:name="_Toc13500924"/>
+      <w:bookmarkStart w:id="15" w:name="_Toc13753108"/>
+      <w:r>
+        <w:rPr>
+          <w:rFonts w:asciiTheme="minorHAnsi" w:hAnsiTheme="minorHAnsi" w:cstheme="minorHAnsi"/>
+        </w:rPr>
+        <w:t>Determining Milk Output Volume</w:t>
+      </w:r>
+      <w:bookmarkEnd w:id="14"/>
+      <w:bookmarkEnd w:id="15"/>
+    </w:p>
+    <w:p>
+      <w:pPr>
+        <w:rPr>
+          <w:rFonts w:cstheme="minorHAnsi"/>
+          <w:sz w:val="22"/>
+          <w:szCs w:val="22"/>
+        </w:rPr>
+      </w:pPr>
+      <w:r>
+        <w:rPr>
+          <w:rFonts w:cstheme="minorHAnsi"/>
+          <w:sz w:val="22"/>
+          <w:szCs w:val="22"/>
+        </w:rPr>
+        <w:t xml:space="preserve">At PND10.5, we will determine milk output volume for the </w:t>
+      </w:r>
+      <w:r>
+        <w:rPr>
+          <w:rFonts w:cstheme="minorHAnsi"/>
+          <w:sz w:val="22"/>
+          <w:szCs w:val="22"/>
+        </w:rPr>
+        <w:t xml:space="preserve">WT and KO dams. </w:t>
+      </w:r>
+      <w:r>
+        <w:rPr>
+          <w:rFonts w:cstheme="minorHAnsi"/>
+          <w:sz w:val="22"/>
+          <w:szCs w:val="22"/>
+        </w:rPr>
+        <w:t xml:space="preserve">To determine milk volume, we will use the weigh-suckle-weigh technique </w:t>
+      </w:r>
+      <w:r>
+        <w:rPr>
+          <w:rFonts w:cstheme="minorHAnsi"/>
+          <w:sz w:val="22"/>
+          <w:szCs w:val="22"/>
+        </w:rPr>
+        <w:fldChar w:fldCharType="begin" w:fldLock="1"/>
+      </w:r>
+      <w:r>
+        <w:rPr>
+          <w:rFonts w:cstheme="minorHAnsi"/>
+          <w:sz w:val="22"/>
+          <w:szCs w:val="22"/>
+        </w:rPr>
+        <w:instrText>ADDIN CSL_CITATION {"citationItems":[{"id":"ITEM-1","itemData":{"DOI":"10.3168/jds.S0022-0302(01)74516-X","abstract":"Lactose synthase (a complex of β1,4-galactosyltrans-ferase and α-lactalbumin) forms lactose in the Golgi complex of mammary epithelial cells. To determine whether α-lactalbumin is a limiting component in this complex, transgenic mice that expressed bovine α-lact-albumin were studied. Transgenic mice produced 0.5 to 1.5 mg/ml of bovine α-lactalbumin in their milk, 5-to 15-fold more α-lactalbumin than in milk of control mice. Transgenic and control mice produced milk with the same concentrations of lactose, cream, and total solids, and showed similar mammary gland growth, morphology, and histology. Milk from transgenic mice had 0.6% less protein than milk from control mice (P &lt; 0.05). The in vitro lactose synthase activity in mam-mary gland homogenates from α-lactalbumin transgenic mice was increased (P &lt; 0.05), demonstrating that bovine α-lactalbumin could interact with mu-rine β 1,4-galactosyltransferase. Pups reared by lactat-ing transgenic mice showed a 4% increase in growth on d 10 of lactation, suggesting that milk production was increased (P = 0.06). Milk volume, estimated using the weigh-suckle-weigh technique, tended to be higher (al-though not significantly) in transgenic mice (P = 0.11). These results suggest that augmenting α-lactalbumin expression in the dam increases the growth of suckling offspring. (Key words: α-lactalbumin, lactose synthase, milk production , transgenic mice) Abbreviation key: α-LA = α-lactalbumin, GT = β 1,4-galactosyltransferase, LS = lactose synthase, UDP = uridine diphosphate. Lactose is synthesized in the Golgi complex by lactose synthase (LS), a heterodimeric complex composed of α-lactalbumin (α-LA) and β 1,4-galactosyltransferase","author":[{"dropping-particle":"","family":"Boston","given":"W S","non-dropping-particle":"","parse-names":false,"suffix":""},{"dropping-particle":"","family":"Bleck","given":"G T","non-dropping-particle":"","parse-names":false,"suffix":""},{"dropping-particle":"","family":"Conroy","given":"J C","non-dropping-particle":"","parse-names":false,"suffix":""},{"dropping-particle":"","family":"Wheeler","given":"M B","non-dropping-particle":"","parse-names":false,"suffix":""},{"dropping-particle":"","family":"Miller","given":"D J","non-dropping-particle":"","parse-names":false,"suffix":""}],"container-title":"Journal of Dairy Science","id":"ITEM-1","issued":{"date-parts":[["2001"]]},"number-of-pages":"620-622","publisher":"American Dairy Science Association","title":"Short Communication: Effects of Increased Expression of α-Lactalbumin In Transgenic Mice on Milk Yield and Pup Growth","type":"report","volume":"84"},"uris":["http://www.mendeley.com/documents/?uuid=8ddb069d-8a81-326c-b013-ab09704732bd"]}],"mendeley":{"formattedCitation":"(Boston &lt;i&gt;et al.&lt;/i&gt;, 2001)","plainTextFormattedCitation":"(Boston et al., 2001)","previouslyFormattedCitation":"(Boston &lt;i&gt;et al.&lt;/i&gt;, 2001)"},"properties":{"noteIndex":0},"schema":"https://github.com/citation-style-language/schema/raw/master/csl-citation.json"}</w:instrText>
+      </w:r>
+      <w:r>
+        <w:rPr>
+          <w:rFonts w:cstheme="minorHAnsi"/>
+          <w:sz w:val="22"/>
+          <w:szCs w:val="22"/>
+        </w:rPr>
+        <w:fldChar w:fldCharType="separate"/>
+      </w:r>
+      <w:r>
+        <w:rPr>
+          <w:rFonts w:cstheme="minorHAnsi"/>
+          <w:noProof/>
+          <w:sz w:val="22"/>
+          <w:szCs w:val="22"/>
+        </w:rPr>
+        <w:t xml:space="preserve">(Boston </w:t>
+      </w:r>
+      <w:r>
+        <w:rPr>
+          <w:rFonts w:cstheme="minorHAnsi"/>
+          <w:i/>
+          <w:noProof/>
+          <w:sz w:val="22"/>
+          <w:szCs w:val="22"/>
+        </w:rPr>
+        <w:t>et al.</w:t>
+      </w:r>
+      <w:r>
+        <w:rPr>
+          <w:rFonts w:cstheme="minorHAnsi"/>
+          <w:noProof/>
+          <w:sz w:val="22"/>
+          <w:szCs w:val="22"/>
+        </w:rPr>
+        <w:t>, 2001)</w:t>
+      </w:r>
+      <w:r>
+        <w:rPr>
+          <w:rFonts w:cstheme="minorHAnsi"/>
+          <w:sz w:val="22"/>
+          <w:szCs w:val="22"/>
+        </w:rPr>
+        <w:fldChar w:fldCharType="end"/>
+      </w:r>
+      <w:r>
+        <w:rPr>
+          <w:rFonts w:cstheme="minorHAnsi"/>
+          <w:sz w:val="22"/>
+          <w:szCs w:val="22"/>
+        </w:rPr>
+        <w:t xml:space="preserve">.Briefly, we will weigh the dam then determine the aggregate weight of the pups. The dam and pups will then be separated for two hours. During the two-hour separation, the pups will be placed in a new cage and will be kept warm using a heating pad. In the meantime, the dam will remain in its initial cage with </w:t>
+      </w:r>
+      <w:r>
+        <w:rPr>
+          <w:rFonts w:cstheme="minorHAnsi"/>
+          <w:i/>
+          <w:sz w:val="22"/>
+          <w:szCs w:val="22"/>
+        </w:rPr>
+        <w:t>ad libitum</w:t>
+      </w:r>
+      <w:r>
+        <w:rPr>
+          <w:rFonts w:cstheme="minorHAnsi"/>
+          <w:sz w:val="22"/>
+          <w:szCs w:val="22"/>
+        </w:rPr>
+        <w:t xml:space="preserve"> access to normal chow diet and water. After the two-hour separation period, the dam will be weighed again and the aggregate weight of the pups will be measured. The pups will then be returned to the dam’s cage and will be allowed to nurse for one hour. At the end of the nursing timepoint, the dam will be weighed and </w:t>
+      </w:r>
+      <w:r>
+        <w:rPr>
+          <w:rFonts w:cstheme="minorHAnsi"/>
+          <w:sz w:val="22"/>
+          <w:szCs w:val="22"/>
+        </w:rPr>
+        <w:lastRenderedPageBreak/>
+        <w:t xml:space="preserve">the aggregate weight of the pups will be determined. After the one-hour nursing period, milk volume will be determined as the weight change of the pups after nursing and after the 2-hour separation. The difference in the dam’s weight after nursing and after the 2-hour separation will help further ascertain the dam’s milk supply.  </w:t>
+      </w:r>
+    </w:p>
+    <w:p>
+      <w:pPr>
+        <w:pStyle w:val="Heading2"/>
+        <w:rPr>
+          <w:rFonts w:asciiTheme="minorHAnsi" w:hAnsiTheme="minorHAnsi" w:cstheme="minorHAnsi"/>
+        </w:rPr>
+      </w:pPr>
+      <w:bookmarkStart w:id="16" w:name="_Toc13500925"/>
+      <w:bookmarkStart w:id="17" w:name="_Toc13753109"/>
+      <w:r>
+        <w:rPr>
+          <w:rFonts w:asciiTheme="minorHAnsi" w:hAnsiTheme="minorHAnsi" w:cstheme="minorHAnsi"/>
+        </w:rPr>
+        <w:t>Determining Milk Composition</w:t>
+      </w:r>
+      <w:bookmarkEnd w:id="16"/>
+      <w:bookmarkEnd w:id="17"/>
+    </w:p>
+    <w:p>
+      <w:pPr>
+        <w:rPr>
+          <w:rFonts w:cstheme="minorHAnsi"/>
+          <w:sz w:val="22"/>
+          <w:szCs w:val="22"/>
+        </w:rPr>
+      </w:pPr>
+      <w:r>
+        <w:rPr>
+          <w:rFonts w:cstheme="minorHAnsi"/>
+          <w:sz w:val="22"/>
+          <w:szCs w:val="22"/>
+        </w:rPr>
+        <w:t xml:space="preserve">On PND16.5, we will collect milk samples (~0.5ml) from the nursing dams. Briefly, we will separate the dam and pups for 2 hours. The pups will be weighed and will undergo body composition assessment using </w:t>
       </w:r>
       <w:proofErr w:type="spellStart"/>
       <w:r>
@@ -5423,15 +5886,237 @@
           <w:sz w:val="22"/>
           <w:szCs w:val="22"/>
         </w:rPr>
+        <w:t>. Afterwards, the pups will be sacrificed using isoflurane and a secondary measure of cervical dislocation. We will anesthetize the dam after two hours of separation by intraperitoneal injection of Ketamine (0.1275g/kg body weight). We will then perform an intraperitoneal injection of oxytocin into the forelimb (2U/dam) to induce milk production. The dam’s nipples will be manually squeezed to promote milk letdown, and the milk will be collected into a 1.5 ml tube via suction. After milking is complete, the dam will immediately be sacrificed using isoflurane and a secondary measure of cervical dislocation. We will then dissect the dam by a midline incision of the skin, extract thoracic, abdominal and inguinal mammary glands. The lower mammary gland pads will be weighed. A small section of the lower mammary glands will be saved for paraffin embedding for histology while the rest will be snap frozen in liquid nitrogen and cryopreserved to later determine mTORC1 expression as previously discussed via Western blotting. Milk protein composition will be analyzed using</w:t>
+      </w:r>
+      <w:r>
+        <w:rPr>
+          <w:rFonts w:cstheme="minorHAnsi"/>
+          <w:sz w:val="22"/>
+          <w:szCs w:val="22"/>
+        </w:rPr>
+        <w:t xml:space="preserve"> SDS-PAGE</w:t>
+      </w:r>
+      <w:r>
+        <w:rPr>
+          <w:rFonts w:cstheme="minorHAnsi"/>
+          <w:sz w:val="22"/>
+          <w:szCs w:val="22"/>
+        </w:rPr>
+        <w:t xml:space="preserve"> gels and diluted milk samples</w:t>
+      </w:r>
+      <w:r>
+        <w:rPr>
+          <w:rFonts w:cstheme="minorHAnsi"/>
+          <w:sz w:val="22"/>
+          <w:szCs w:val="22"/>
+        </w:rPr>
+        <w:t>.</w:t>
+      </w:r>
+      <w:r>
+        <w:rPr>
+          <w:rFonts w:cstheme="minorHAnsi"/>
+          <w:sz w:val="22"/>
+          <w:szCs w:val="22"/>
+        </w:rPr>
         <w:t xml:space="preserve"> </w:t>
       </w:r>
-      <w:r>
-        <w:rPr>
-          <w:rFonts w:cstheme="minorHAnsi"/>
-          <w:sz w:val="22"/>
-          <w:szCs w:val="22"/>
-        </w:rPr>
-        <w:t>at PND16.5 prior to sacrifice</w:t>
+    </w:p>
+    <w:p>
+      <w:pPr>
+        <w:pStyle w:val="Heading2"/>
+        <w:rPr>
+          <w:rFonts w:asciiTheme="minorHAnsi" w:hAnsiTheme="minorHAnsi" w:cstheme="minorHAnsi"/>
+          <w:highlight w:val="red"/>
+        </w:rPr>
+      </w:pPr>
+      <w:bookmarkStart w:id="18" w:name="_Toc13500926"/>
+      <w:bookmarkStart w:id="19" w:name="_Toc13753110"/>
+      <w:r>
+        <w:rPr>
+          <w:rFonts w:asciiTheme="minorHAnsi" w:hAnsiTheme="minorHAnsi" w:cstheme="minorHAnsi"/>
+        </w:rPr>
+        <w:t>Determining Milk Protein</w:t>
+      </w:r>
+      <w:bookmarkEnd w:id="18"/>
+      <w:bookmarkEnd w:id="19"/>
+      <w:r>
+        <w:rPr>
+          <w:rFonts w:asciiTheme="minorHAnsi" w:hAnsiTheme="minorHAnsi" w:cstheme="minorHAnsi"/>
+        </w:rPr>
+        <w:t xml:space="preserve"> Concentrations</w:t>
+      </w:r>
+    </w:p>
+    <w:p>
+      <w:pPr>
+        <w:rPr>
+          <w:rFonts w:cstheme="minorHAnsi"/>
+          <w:sz w:val="22"/>
+          <w:szCs w:val="22"/>
+        </w:rPr>
+      </w:pPr>
+      <w:r>
+        <w:rPr>
+          <w:rFonts w:cstheme="minorHAnsi"/>
+          <w:sz w:val="22"/>
+          <w:szCs w:val="22"/>
+        </w:rPr>
+        <w:t xml:space="preserve">Milk samples collected from </w:t>
+      </w:r>
+      <w:r>
+        <w:rPr>
+          <w:rFonts w:cstheme="minorHAnsi"/>
+          <w:sz w:val="22"/>
+          <w:szCs w:val="22"/>
+        </w:rPr>
+        <w:t>WT and KO dams</w:t>
+      </w:r>
+      <w:r>
+        <w:rPr>
+          <w:rFonts w:cstheme="minorHAnsi"/>
+          <w:sz w:val="22"/>
+          <w:szCs w:val="22"/>
+        </w:rPr>
+        <w:t xml:space="preserve"> will be assessed for protein content. Milk will be diluted to a factor of 4 (1:3 in PBS+EDTA). Skim</w:t>
+      </w:r>
+      <w:r>
+        <w:rPr>
+          <w:rFonts w:cstheme="minorHAnsi"/>
+          <w:sz w:val="22"/>
+          <w:szCs w:val="22"/>
+        </w:rPr>
+        <w:t>med</w:t>
+      </w:r>
+      <w:r>
+        <w:rPr>
+          <w:rFonts w:cstheme="minorHAnsi"/>
+          <w:sz w:val="22"/>
+          <w:szCs w:val="22"/>
+        </w:rPr>
+        <w:t xml:space="preserve"> milk will be collected after centrifuging. Samples will be heated to ~95C and loading cocktail will be added onto the plastic plate with the gel along with a ladder. </w:t>
+      </w:r>
+      <w:r>
+        <w:rPr>
+          <w:rFonts w:cstheme="minorHAnsi"/>
+          <w:sz w:val="22"/>
+          <w:szCs w:val="22"/>
+        </w:rPr>
+        <w:t xml:space="preserve">Gels will be stained by </w:t>
+      </w:r>
+      <w:proofErr w:type="spellStart"/>
+      <w:r>
+        <w:rPr>
+          <w:rFonts w:cstheme="minorHAnsi"/>
+          <w:sz w:val="22"/>
+          <w:szCs w:val="22"/>
+        </w:rPr>
+        <w:t>Coomasiee</w:t>
+      </w:r>
+      <w:proofErr w:type="spellEnd"/>
+      <w:r>
+        <w:rPr>
+          <w:rFonts w:cstheme="minorHAnsi"/>
+          <w:sz w:val="22"/>
+          <w:szCs w:val="22"/>
+        </w:rPr>
+        <w:t xml:space="preserve"> </w:t>
+      </w:r>
+      <w:r>
+        <w:rPr>
+          <w:rFonts w:cstheme="minorHAnsi"/>
+          <w:sz w:val="22"/>
+          <w:szCs w:val="22"/>
+        </w:rPr>
+        <w:t xml:space="preserve">blue and quantified by </w:t>
+      </w:r>
+      <w:r>
+        <w:rPr>
+          <w:rFonts w:cstheme="minorHAnsi"/>
+          <w:sz w:val="22"/>
+          <w:szCs w:val="22"/>
+        </w:rPr>
+        <w:t>near-infra-red imaging.</w:t>
+      </w:r>
+      <w:r>
+        <w:rPr>
+          <w:rFonts w:cstheme="minorHAnsi"/>
+          <w:sz w:val="22"/>
+          <w:szCs w:val="22"/>
+        </w:rPr>
+        <w:t xml:space="preserve"> Imaging will be done using </w:t>
+      </w:r>
+      <w:proofErr w:type="spellStart"/>
+      <w:r>
+        <w:rPr>
+          <w:rFonts w:cstheme="minorHAnsi"/>
+          <w:sz w:val="22"/>
+          <w:szCs w:val="22"/>
+        </w:rPr>
+        <w:t>Li</w:t>
+      </w:r>
+      <w:r>
+        <w:rPr>
+          <w:rFonts w:cstheme="minorHAnsi"/>
+          <w:sz w:val="22"/>
+          <w:szCs w:val="22"/>
+        </w:rPr>
+        <w:t>C</w:t>
+      </w:r>
+      <w:r>
+        <w:rPr>
+          <w:rFonts w:cstheme="minorHAnsi"/>
+          <w:sz w:val="22"/>
+          <w:szCs w:val="22"/>
+        </w:rPr>
+        <w:t>or</w:t>
+      </w:r>
+      <w:proofErr w:type="spellEnd"/>
+      <w:r>
+        <w:rPr>
+          <w:rFonts w:cstheme="minorHAnsi"/>
+          <w:sz w:val="22"/>
+          <w:szCs w:val="22"/>
+        </w:rPr>
+        <w:t xml:space="preserve"> </w:t>
+      </w:r>
+      <w:r>
+        <w:rPr>
+          <w:rFonts w:cstheme="minorHAnsi"/>
+          <w:sz w:val="22"/>
+          <w:szCs w:val="22"/>
+        </w:rPr>
+        <w:t xml:space="preserve">Odyssey </w:t>
+      </w:r>
+      <w:r>
+        <w:rPr>
+          <w:rFonts w:cstheme="minorHAnsi"/>
+          <w:sz w:val="22"/>
+          <w:szCs w:val="22"/>
+        </w:rPr>
+        <w:t xml:space="preserve">to determine protein </w:t>
+      </w:r>
+      <w:r>
+        <w:rPr>
+          <w:rFonts w:cstheme="minorHAnsi"/>
+          <w:sz w:val="22"/>
+          <w:szCs w:val="22"/>
+        </w:rPr>
+        <w:t xml:space="preserve">levels of </w:t>
+      </w:r>
+      <w:r>
+        <w:rPr>
+          <w:rFonts w:cstheme="minorHAnsi"/>
+          <w:sz w:val="22"/>
+          <w:szCs w:val="22"/>
+        </w:rPr>
+        <w:t>whey acidic protein, alpha casein, beta casein, lactose, and serum albumin</w:t>
+      </w:r>
+      <w:r>
+        <w:rPr>
+          <w:rFonts w:cstheme="minorHAnsi"/>
+          <w:sz w:val="22"/>
+          <w:szCs w:val="22"/>
+        </w:rPr>
+        <w:t xml:space="preserve"> that will be identified based on known molecular weights</w:t>
       </w:r>
       <w:r>
         <w:rPr>
@@ -5440,6 +6125,566 @@
           <w:szCs w:val="22"/>
         </w:rPr>
         <w:t xml:space="preserve">. </w:t>
+      </w:r>
+    </w:p>
+    <w:p>
+      <w:pPr>
+        <w:pStyle w:val="Heading2"/>
+        <w:rPr>
+          <w:rFonts w:asciiTheme="minorHAnsi" w:hAnsiTheme="minorHAnsi" w:cstheme="minorHAnsi"/>
+        </w:rPr>
+      </w:pPr>
+      <w:bookmarkStart w:id="20" w:name="_Toc13500927"/>
+      <w:bookmarkStart w:id="21" w:name="_Toc13753111"/>
+      <w:r>
+        <w:rPr>
+          <w:rFonts w:asciiTheme="minorHAnsi" w:hAnsiTheme="minorHAnsi" w:cstheme="minorHAnsi"/>
+        </w:rPr>
+        <w:t>Determining Milk Fat Content</w:t>
+      </w:r>
+      <w:bookmarkEnd w:id="20"/>
+      <w:bookmarkEnd w:id="21"/>
+    </w:p>
+    <w:p>
+      <w:pPr>
+        <w:rPr>
+          <w:rFonts w:cstheme="minorHAnsi"/>
+          <w:sz w:val="22"/>
+          <w:szCs w:val="22"/>
+        </w:rPr>
+      </w:pPr>
+      <w:r>
+        <w:rPr>
+          <w:rFonts w:cstheme="minorHAnsi"/>
+          <w:sz w:val="22"/>
+          <w:szCs w:val="22"/>
+        </w:rPr>
+        <w:t xml:space="preserve">Milk samples collected from </w:t>
+      </w:r>
+      <w:r>
+        <w:rPr>
+          <w:rFonts w:cstheme="minorHAnsi"/>
+          <w:sz w:val="22"/>
+          <w:szCs w:val="22"/>
+        </w:rPr>
+        <w:t>WT and KO dams</w:t>
+      </w:r>
+      <w:r>
+        <w:rPr>
+          <w:rFonts w:cstheme="minorHAnsi"/>
+          <w:sz w:val="22"/>
+          <w:szCs w:val="22"/>
+        </w:rPr>
+        <w:t xml:space="preserve"> will be assessed for fat content by the </w:t>
+      </w:r>
+      <w:proofErr w:type="spellStart"/>
+      <w:r>
+        <w:rPr>
+          <w:rFonts w:cstheme="minorHAnsi"/>
+          <w:sz w:val="22"/>
+          <w:szCs w:val="22"/>
+        </w:rPr>
+        <w:t>creamatocrit</w:t>
+      </w:r>
+      <w:proofErr w:type="spellEnd"/>
+      <w:r>
+        <w:rPr>
+          <w:rFonts w:cstheme="minorHAnsi"/>
+          <w:sz w:val="22"/>
+          <w:szCs w:val="22"/>
+        </w:rPr>
+        <w:t xml:space="preserve"> method using a hematocrit centrifuge. Briefly, samples will be diluted to a factor of 3 (1:2 in PBS) into well-sealed capillary tubes. The tubes will be placed in </w:t>
+      </w:r>
+      <w:proofErr w:type="spellStart"/>
+      <w:r>
+        <w:rPr>
+          <w:rFonts w:cstheme="minorHAnsi"/>
+          <w:sz w:val="22"/>
+          <w:szCs w:val="22"/>
+        </w:rPr>
+        <w:t>CritSpin</w:t>
+      </w:r>
+      <w:proofErr w:type="spellEnd"/>
+      <w:r>
+        <w:rPr>
+          <w:rFonts w:cstheme="minorHAnsi"/>
+          <w:sz w:val="22"/>
+          <w:szCs w:val="22"/>
+        </w:rPr>
+        <w:t xml:space="preserve"> mini-</w:t>
+      </w:r>
+      <w:proofErr w:type="spellStart"/>
+      <w:r>
+        <w:rPr>
+          <w:rFonts w:cstheme="minorHAnsi"/>
+          <w:sz w:val="22"/>
+          <w:szCs w:val="22"/>
+        </w:rPr>
+        <w:t>creamatocrit</w:t>
+      </w:r>
+      <w:proofErr w:type="spellEnd"/>
+      <w:r>
+        <w:rPr>
+          <w:rFonts w:cstheme="minorHAnsi"/>
+          <w:sz w:val="22"/>
+          <w:szCs w:val="22"/>
+        </w:rPr>
+        <w:t xml:space="preserve"> spinner. Samples will be centrifuged for 8 cycles of 120 seconds. The capillary will form layers of white fat and non-fat milk. The distance of the fat layer will be measured in millimeters (mm) accurately. The total volume of milk (fat + non-fat milk) will be measured in mm. Percentage of fat will be determined </w:t>
+      </w:r>
+      <w:r>
+        <w:rPr>
+          <w:rFonts w:cstheme="minorHAnsi"/>
+          <w:sz w:val="22"/>
+          <w:szCs w:val="22"/>
+        </w:rPr>
+        <w:t>with respect to the total volume.</w:t>
+      </w:r>
+    </w:p>
+    <w:p>
+      <w:pPr>
+        <w:pStyle w:val="Heading2"/>
+        <w:rPr>
+          <w:rFonts w:asciiTheme="minorHAnsi" w:hAnsiTheme="minorHAnsi" w:cstheme="minorHAnsi"/>
+        </w:rPr>
+      </w:pPr>
+      <w:bookmarkStart w:id="22" w:name="_Toc13500929"/>
+      <w:bookmarkStart w:id="23" w:name="_Toc13753112"/>
+      <w:r>
+        <w:rPr>
+          <w:rFonts w:asciiTheme="minorHAnsi" w:hAnsiTheme="minorHAnsi" w:cstheme="minorHAnsi"/>
+        </w:rPr>
+        <w:t>Western Blotting</w:t>
+      </w:r>
+      <w:bookmarkEnd w:id="22"/>
+      <w:bookmarkEnd w:id="23"/>
+    </w:p>
+    <w:p>
+      <w:pPr>
+        <w:rPr>
+          <w:rFonts w:cstheme="minorHAnsi"/>
+          <w:sz w:val="22"/>
+          <w:szCs w:val="22"/>
+        </w:rPr>
+      </w:pPr>
+      <w:r>
+        <w:rPr>
+          <w:rFonts w:cstheme="minorHAnsi"/>
+          <w:sz w:val="22"/>
+          <w:szCs w:val="22"/>
+        </w:rPr>
+        <w:t xml:space="preserve">Using the </w:t>
+      </w:r>
+      <w:r>
+        <w:rPr>
+          <w:rFonts w:cstheme="minorHAnsi"/>
+          <w:sz w:val="22"/>
+          <w:szCs w:val="22"/>
+        </w:rPr>
+        <w:t xml:space="preserve">lower mammary gland </w:t>
+      </w:r>
+      <w:r>
+        <w:rPr>
+          <w:rFonts w:cstheme="minorHAnsi"/>
+          <w:sz w:val="22"/>
+          <w:szCs w:val="22"/>
+        </w:rPr>
+        <w:t xml:space="preserve">tissues collected from </w:t>
+      </w:r>
+      <w:r>
+        <w:rPr>
+          <w:rFonts w:cstheme="minorHAnsi"/>
+          <w:sz w:val="22"/>
+          <w:szCs w:val="22"/>
+        </w:rPr>
+        <w:t>the dams</w:t>
+      </w:r>
+      <w:r>
+        <w:rPr>
+          <w:rFonts w:cstheme="minorHAnsi"/>
+          <w:sz w:val="22"/>
+          <w:szCs w:val="22"/>
+        </w:rPr>
+        <w:t xml:space="preserve">, </w:t>
+      </w:r>
+      <w:r>
+        <w:rPr>
+          <w:rFonts w:cstheme="minorHAnsi"/>
+          <w:sz w:val="22"/>
+          <w:szCs w:val="22"/>
+        </w:rPr>
+        <w:t xml:space="preserve">we </w:t>
+      </w:r>
+      <w:r>
+        <w:rPr>
+          <w:rFonts w:cstheme="minorHAnsi"/>
+          <w:sz w:val="22"/>
+          <w:szCs w:val="22"/>
+        </w:rPr>
+        <w:t xml:space="preserve">will </w:t>
+      </w:r>
+      <w:r>
+        <w:rPr>
+          <w:rFonts w:cstheme="minorHAnsi"/>
+          <w:sz w:val="22"/>
+          <w:szCs w:val="22"/>
+        </w:rPr>
+        <w:t>assess</w:t>
+      </w:r>
+      <w:r>
+        <w:rPr>
+          <w:rFonts w:cstheme="minorHAnsi"/>
+          <w:sz w:val="22"/>
+          <w:szCs w:val="22"/>
+        </w:rPr>
+        <w:t xml:space="preserve"> mTORC1 activity</w:t>
+      </w:r>
+      <w:r>
+        <w:rPr>
+          <w:rFonts w:cstheme="minorHAnsi"/>
+          <w:sz w:val="22"/>
+          <w:szCs w:val="22"/>
+        </w:rPr>
+        <w:t xml:space="preserve"> to confirm our model</w:t>
+      </w:r>
+      <w:r>
+        <w:rPr>
+          <w:rFonts w:cstheme="minorHAnsi"/>
+          <w:sz w:val="22"/>
+          <w:szCs w:val="22"/>
+        </w:rPr>
+        <w:t xml:space="preserve">. Briefly, a portion of the sample will be boiled and loaded into different wells with a ladder control. Proteins will transfer to </w:t>
+      </w:r>
+      <w:r>
+        <w:rPr>
+          <w:rFonts w:cstheme="minorHAnsi"/>
+          <w:sz w:val="22"/>
+          <w:szCs w:val="22"/>
+        </w:rPr>
+        <w:t xml:space="preserve">nitrocellulose </w:t>
+      </w:r>
+      <w:r>
+        <w:rPr>
+          <w:rFonts w:cstheme="minorHAnsi"/>
+          <w:sz w:val="22"/>
+          <w:szCs w:val="22"/>
+        </w:rPr>
+        <w:t xml:space="preserve">overnight. The matrix will be stained for total protein using </w:t>
+      </w:r>
+      <w:r>
+        <w:rPr>
+          <w:rFonts w:cstheme="minorHAnsi"/>
+          <w:sz w:val="22"/>
+          <w:szCs w:val="22"/>
+        </w:rPr>
+        <w:t>R</w:t>
+      </w:r>
+      <w:r>
+        <w:rPr>
+          <w:rFonts w:cstheme="minorHAnsi"/>
+          <w:sz w:val="22"/>
+          <w:szCs w:val="22"/>
+        </w:rPr>
+        <w:t xml:space="preserve">evert total protein and scanned by </w:t>
+      </w:r>
+      <w:proofErr w:type="spellStart"/>
+      <w:r>
+        <w:rPr>
+          <w:rFonts w:cstheme="minorHAnsi"/>
+          <w:sz w:val="22"/>
+          <w:szCs w:val="22"/>
+        </w:rPr>
+        <w:t>Li</w:t>
+      </w:r>
+      <w:r>
+        <w:rPr>
+          <w:rFonts w:cstheme="minorHAnsi"/>
+          <w:sz w:val="22"/>
+          <w:szCs w:val="22"/>
+        </w:rPr>
+        <w:t>C</w:t>
+      </w:r>
+      <w:r>
+        <w:rPr>
+          <w:rFonts w:cstheme="minorHAnsi"/>
+          <w:sz w:val="22"/>
+          <w:szCs w:val="22"/>
+        </w:rPr>
+        <w:t>or</w:t>
+      </w:r>
+      <w:proofErr w:type="spellEnd"/>
+      <w:r>
+        <w:rPr>
+          <w:rFonts w:cstheme="minorHAnsi"/>
+          <w:sz w:val="22"/>
+          <w:szCs w:val="22"/>
+        </w:rPr>
+        <w:t xml:space="preserve"> to normalize against total protein. Samples will be incubated with the primary then the secondary antibodies. Briefly,</w:t>
+      </w:r>
+      <w:r>
+        <w:rPr>
+          <w:rFonts w:cstheme="minorHAnsi"/>
+          <w:color w:val="000000"/>
+          <w:sz w:val="22"/>
+          <w:szCs w:val="22"/>
+          <w:shd w:val="clear" w:color="auto" w:fill="FFFFFF"/>
+        </w:rPr>
+        <w:t xml:space="preserve"> antibodies against </w:t>
+      </w:r>
+      <w:r>
+        <w:rPr>
+          <w:rFonts w:cstheme="minorHAnsi"/>
+          <w:color w:val="000000"/>
+          <w:sz w:val="22"/>
+          <w:szCs w:val="22"/>
+          <w:shd w:val="clear" w:color="auto" w:fill="FFFFFF"/>
+        </w:rPr>
+        <w:t xml:space="preserve">total and phosphorylated </w:t>
+      </w:r>
+      <w:r>
+        <w:rPr>
+          <w:rFonts w:cstheme="minorHAnsi"/>
+          <w:sz w:val="22"/>
+          <w:szCs w:val="22"/>
+        </w:rPr>
+        <w:t>mTORC</w:t>
+      </w:r>
+      <w:r>
+        <w:rPr>
+          <w:rFonts w:cstheme="minorHAnsi"/>
+          <w:sz w:val="22"/>
+          <w:szCs w:val="22"/>
+        </w:rPr>
+        <w:t>1 targets (S6K, 4EBP1, S6) and regulators (</w:t>
+      </w:r>
+      <w:proofErr w:type="spellStart"/>
+      <w:r>
+        <w:rPr>
+          <w:rFonts w:cstheme="minorHAnsi"/>
+          <w:sz w:val="22"/>
+          <w:szCs w:val="22"/>
+        </w:rPr>
+        <w:t>Akt</w:t>
+      </w:r>
+      <w:proofErr w:type="spellEnd"/>
+      <w:r>
+        <w:rPr>
+          <w:rFonts w:cstheme="minorHAnsi"/>
+          <w:sz w:val="22"/>
+          <w:szCs w:val="22"/>
+        </w:rPr>
+        <w:t>, IRS, and TSC2) will be used.</w:t>
+      </w:r>
+    </w:p>
+    <w:p>
+      <w:pPr>
+        <w:pStyle w:val="Heading2"/>
+        <w:rPr>
+          <w:rFonts w:asciiTheme="minorHAnsi" w:hAnsiTheme="minorHAnsi" w:cstheme="minorHAnsi"/>
+        </w:rPr>
+      </w:pPr>
+      <w:bookmarkStart w:id="24" w:name="_Toc13500930"/>
+      <w:bookmarkStart w:id="25" w:name="_Toc13753113"/>
+      <w:r>
+        <w:rPr>
+          <w:rFonts w:asciiTheme="minorHAnsi" w:hAnsiTheme="minorHAnsi" w:cstheme="minorHAnsi"/>
+        </w:rPr>
+        <w:t>Histology</w:t>
+      </w:r>
+      <w:bookmarkEnd w:id="24"/>
+      <w:bookmarkEnd w:id="25"/>
+    </w:p>
+    <w:p>
+      <w:pPr>
+        <w:rPr>
+          <w:rFonts w:cstheme="minorHAnsi"/>
+          <w:sz w:val="22"/>
+          <w:szCs w:val="22"/>
+        </w:rPr>
+      </w:pPr>
+      <w:r>
+        <w:rPr>
+          <w:rFonts w:cstheme="minorHAnsi"/>
+          <w:sz w:val="22"/>
+          <w:szCs w:val="22"/>
+        </w:rPr>
+        <w:t xml:space="preserve">Mammary glands collected from </w:t>
+      </w:r>
+      <w:r>
+        <w:rPr>
+          <w:rFonts w:cstheme="minorHAnsi"/>
+          <w:sz w:val="22"/>
+          <w:szCs w:val="22"/>
+        </w:rPr>
+        <w:t>WT and KO dams will</w:t>
+      </w:r>
+      <w:r>
+        <w:rPr>
+          <w:rFonts w:cstheme="minorHAnsi"/>
+          <w:sz w:val="22"/>
+          <w:szCs w:val="22"/>
+        </w:rPr>
+        <w:t xml:space="preserve"> be embedded in paraffin</w:t>
+      </w:r>
+      <w:r>
+        <w:rPr>
+          <w:rFonts w:cstheme="minorHAnsi"/>
+          <w:sz w:val="22"/>
+          <w:szCs w:val="22"/>
+        </w:rPr>
+        <w:t xml:space="preserve"> and stained at the </w:t>
+      </w:r>
+      <w:proofErr w:type="spellStart"/>
+      <w:r>
+        <w:rPr>
+          <w:rFonts w:cstheme="minorHAnsi"/>
+          <w:sz w:val="22"/>
+          <w:szCs w:val="22"/>
+        </w:rPr>
+        <w:t>Rogel</w:t>
+      </w:r>
+      <w:proofErr w:type="spellEnd"/>
+      <w:r>
+        <w:rPr>
+          <w:rFonts w:cstheme="minorHAnsi"/>
+          <w:sz w:val="22"/>
+          <w:szCs w:val="22"/>
+        </w:rPr>
+        <w:t xml:space="preserve"> Cancer Center’s Tissue and Molecular Pathology</w:t>
+      </w:r>
+      <w:r>
+        <w:rPr>
+          <w:rFonts w:cstheme="minorHAnsi"/>
+          <w:sz w:val="22"/>
+          <w:szCs w:val="22"/>
+        </w:rPr>
+        <w:t xml:space="preserve">. Slides will be </w:t>
+      </w:r>
+      <w:r>
+        <w:rPr>
+          <w:rFonts w:cstheme="minorHAnsi"/>
+          <w:sz w:val="22"/>
+          <w:szCs w:val="22"/>
+        </w:rPr>
+        <w:t xml:space="preserve">blindly </w:t>
+      </w:r>
+      <w:r>
+        <w:rPr>
+          <w:rFonts w:cstheme="minorHAnsi"/>
+          <w:sz w:val="22"/>
+          <w:szCs w:val="22"/>
+        </w:rPr>
+        <w:t xml:space="preserve">assessed for branching and for ductal size. </w:t>
+      </w:r>
+      <w:r>
+        <w:rPr>
+          <w:rFonts w:cstheme="minorHAnsi"/>
+          <w:sz w:val="22"/>
+          <w:szCs w:val="22"/>
+        </w:rPr>
+        <w:t>T</w:t>
+      </w:r>
+      <w:r>
+        <w:rPr>
+          <w:rFonts w:cstheme="minorHAnsi"/>
+          <w:sz w:val="22"/>
+          <w:szCs w:val="22"/>
+        </w:rPr>
+        <w:t xml:space="preserve">o assess branching, we will count the </w:t>
+      </w:r>
+      <w:bookmarkStart w:id="26" w:name="_GoBack"/>
+      <w:r>
+        <w:rPr>
+          <w:rFonts w:cstheme="minorHAnsi"/>
+          <w:sz w:val="22"/>
+          <w:szCs w:val="22"/>
+        </w:rPr>
+        <w:t xml:space="preserve">number of ramifications </w:t>
+      </w:r>
+      <w:bookmarkEnd w:id="26"/>
+      <w:r>
+        <w:rPr>
+          <w:rFonts w:cstheme="minorHAnsi"/>
+          <w:sz w:val="22"/>
+          <w:szCs w:val="22"/>
+        </w:rPr>
+        <w:t xml:space="preserve">along portions of the main </w:t>
+      </w:r>
+      <w:r>
+        <w:rPr>
+          <w:rFonts w:cstheme="minorHAnsi"/>
+          <w:sz w:val="22"/>
+          <w:szCs w:val="22"/>
+        </w:rPr>
+        <w:lastRenderedPageBreak/>
+        <w:t xml:space="preserve">duct </w:t>
+      </w:r>
+      <w:r>
+        <w:rPr>
+          <w:rFonts w:cstheme="minorHAnsi"/>
+          <w:sz w:val="22"/>
+          <w:szCs w:val="22"/>
+        </w:rPr>
+        <w:fldChar w:fldCharType="begin" w:fldLock="1"/>
+      </w:r>
+      <w:r>
+        <w:rPr>
+          <w:rFonts w:cstheme="minorHAnsi"/>
+          <w:sz w:val="22"/>
+          <w:szCs w:val="22"/>
+        </w:rPr>
+        <w:instrText>ADDIN CSL_CITATION {"citationItems":[{"id":"ITEM-1","itemData":{"DOI":"10.3791/2828","ISSN":"1940-087X","PMID":"21808224","abstract":"The human mammary gland is composed of 15-20 lobes that secrete milk into a branching duct system opening at the nipple. Those lobes are themselves composed of a number of terminal duct lobular units made of secretory alveoli and converging ducts. In mice, a similar architecture is observed at pregnancy in which ducts and alveoli are interspersed within the connective tissue stroma. The mouse mammary gland epithelium is a tree like system of ducts composed of two layers of cells, an inner layer of luminal cells surrounded by an outer layer of myoepithelial cells denoted by the confines of a basement membrane. At birth, only a rudimental ductal tree is present, composed of a primary duct and 15-20 branches. Branch elongation and amplification start at the beginning of puberty, around 4 weeks old, under the influence of hormones. At 10 weeks, most of the stroma is invaded by a complex system of ducts that will undergo cycles of branching and regression in each estrous cycle until pregnancy. At the onset of pregnancy, a second phase of development begins, with the proliferation and differentiation of the epithelium to form grape-shaped milk secretory structures called alveoli. Following parturition and throughout lactation, milk is produced by luminal secretory cells and stored within the lumen of alveoli. Oxytocin release, stimulated by a neural reflex induced by suckling of pups, induces synchronized contractions of the myoepithelial cells around the alveoli and along the ducts, allowing milk to be transported through the ducts to the nipple where it becomes available to the pups. Mammary gland development, differentiation and function are tightly orchestrated and require, not only interactions between the stroma and the epithelium, but also between myoepithelial and luminal cells within the epithelium. Thereby, mutations in many genes implicated in these interactions may impair either ductal elongation during puberty or alveoli formation during early pregnancy, differentiation during late pregnancy and secretory activation leading to lactation. In this article, we describe how to dissect mouse mammary glands and assess their development using whole mounts. We also demonstrate how to evaluate myoepithelial contractions and milk ejection using an ex-vivo oxytocin-based functional assay. The effect of a gene mutation on mammary gland development and function can thus be determined in situ by performing these two techniques in mutant and wild-type control m…","author":[{"dropping-particle":"","family":"Plante","given":"Isabelle","non-dropping-particle":"","parse-names":false,"suffix":""},{"dropping-particle":"","family":"Stewart","given":"Michael K G","non-dropping-particle":"","parse-names":false,"suffix":""},{"dropping-particle":"","family":"Laird","given":"Dale W","non-dropping-particle":"","parse-names":false,"suffix":""}],"container-title":"Journal of visualized experiments : JoVE","id":"ITEM-1","issue":"53","issued":{"date-parts":[["2011","7","21"]]},"publisher":"MyJoVE Corporation","title":"Evaluation of mammary gland development and function in mouse models.","type":"article-journal"},"uris":["http://www.mendeley.com/documents/?uuid=9e06a2dc-34f3-3ed6-bb97-cb82ddaffe3f"]}],"mendeley":{"formattedCitation":"(Plante &lt;i&gt;et al.&lt;/i&gt;, 2011)","plainTextFormattedCitation":"(Plante et al., 2011)","previouslyFormattedCitation":"(Plante &lt;i&gt;et al.&lt;/i&gt;, 2011)"},"properties":{"noteIndex":0},"schema":"https://github.com/citation-style-language/schema/raw/master/csl-citation.json"}</w:instrText>
+      </w:r>
+      <w:r>
+        <w:rPr>
+          <w:rFonts w:cstheme="minorHAnsi"/>
+          <w:sz w:val="22"/>
+          <w:szCs w:val="22"/>
+        </w:rPr>
+        <w:fldChar w:fldCharType="separate"/>
+      </w:r>
+      <w:r>
+        <w:rPr>
+          <w:rFonts w:cstheme="minorHAnsi"/>
+          <w:noProof/>
+          <w:sz w:val="22"/>
+          <w:szCs w:val="22"/>
+        </w:rPr>
+        <w:t xml:space="preserve">(Plante </w:t>
+      </w:r>
+      <w:r>
+        <w:rPr>
+          <w:rFonts w:cstheme="minorHAnsi"/>
+          <w:i/>
+          <w:noProof/>
+          <w:sz w:val="22"/>
+          <w:szCs w:val="22"/>
+        </w:rPr>
+        <w:t>et al.</w:t>
+      </w:r>
+      <w:r>
+        <w:rPr>
+          <w:rFonts w:cstheme="minorHAnsi"/>
+          <w:noProof/>
+          <w:sz w:val="22"/>
+          <w:szCs w:val="22"/>
+        </w:rPr>
+        <w:t>, 2011)</w:t>
+      </w:r>
+      <w:r>
+        <w:rPr>
+          <w:rFonts w:cstheme="minorHAnsi"/>
+          <w:sz w:val="22"/>
+          <w:szCs w:val="22"/>
+        </w:rPr>
+        <w:fldChar w:fldCharType="end"/>
+      </w:r>
+      <w:r>
+        <w:rPr>
+          <w:rFonts w:cstheme="minorHAnsi"/>
+          <w:sz w:val="22"/>
+          <w:szCs w:val="22"/>
+        </w:rPr>
+        <w:t xml:space="preserve">. The length of the primary duct will also be measured in millimeters to determine the development of the gland. </w:t>
       </w:r>
     </w:p>
     <w:p>
@@ -5449,14 +6694,14 @@
           <w:rFonts w:asciiTheme="minorHAnsi" w:hAnsiTheme="minorHAnsi" w:cstheme="minorHAnsi"/>
         </w:rPr>
       </w:pPr>
-      <w:bookmarkStart w:id="10" w:name="_Toc13753104"/>
+      <w:bookmarkStart w:id="27" w:name="_Toc13753114"/>
       <w:r>
         <w:rPr>
           <w:rFonts w:asciiTheme="minorHAnsi" w:hAnsiTheme="minorHAnsi" w:cstheme="minorHAnsi"/>
         </w:rPr>
-        <w:t>Methods</w:t>
-      </w:r>
-      <w:bookmarkEnd w:id="10"/>
+        <w:t>Expected Results</w:t>
+      </w:r>
+      <w:bookmarkEnd w:id="27"/>
     </w:p>
     <w:p>
       <w:pPr>
@@ -5465,102 +6710,28 @@
           <w:rFonts w:asciiTheme="minorHAnsi" w:hAnsiTheme="minorHAnsi" w:cstheme="minorHAnsi"/>
         </w:rPr>
       </w:pPr>
-      <w:bookmarkStart w:id="11" w:name="_Toc13500921"/>
-      <w:bookmarkStart w:id="12" w:name="_Toc13753105"/>
+      <w:bookmarkStart w:id="28" w:name="_Toc13753115"/>
       <w:r>
         <w:rPr>
           <w:rFonts w:asciiTheme="minorHAnsi" w:hAnsiTheme="minorHAnsi" w:cstheme="minorHAnsi"/>
         </w:rPr>
-        <w:t>Food Intake</w:t>
-      </w:r>
-      <w:bookmarkEnd w:id="11"/>
-      <w:bookmarkEnd w:id="12"/>
+        <w:t>Aim 4.1</w:t>
+      </w:r>
+      <w:bookmarkEnd w:id="28"/>
     </w:p>
     <w:p>
       <w:pPr>
         <w:rPr>
           <w:rFonts w:cstheme="minorHAnsi"/>
-          <w:sz w:val="22"/>
-          <w:szCs w:val="22"/>
+          <w:i/>
         </w:rPr>
       </w:pPr>
       <w:r>
         <w:rPr>
           <w:rFonts w:cstheme="minorHAnsi"/>
-          <w:sz w:val="22"/>
-          <w:szCs w:val="22"/>
-        </w:rPr>
-        <w:t xml:space="preserve">Food will be weighed using a digital balance scale when the breeding cages are set up for mating. The weight of the dam’s food will be recorded three times weekly every Monday, Wednesday, and Friday. Food will also be weighed at delivery for the dam. Food will be topped off to ~400g weekly every Friday. Food intake will be calculated as: </w:t>
-      </w:r>
-    </w:p>
-    <w:p>
-      <w:pPr>
-        <w:rPr>
-          <w:rFonts w:cstheme="minorHAnsi"/>
-          <w:sz w:val="22"/>
-          <w:szCs w:val="22"/>
-        </w:rPr>
-      </w:pPr>
-      <w:r>
-        <w:rPr>
-          <w:rFonts w:cstheme="minorHAnsi"/>
-          <w:sz w:val="22"/>
-          <w:szCs w:val="22"/>
-        </w:rPr>
-        <w:t>If the dam is single housed or with nursing pups:</w:t>
-      </w:r>
-    </w:p>
-    <w:p>
-      <w:pPr>
-        <w:ind w:left="720"/>
-        <w:rPr>
-          <w:rFonts w:cstheme="minorHAnsi"/>
-          <w:sz w:val="22"/>
-          <w:szCs w:val="22"/>
-        </w:rPr>
-      </w:pPr>
-      <w:r>
-        <w:rPr>
-          <w:rFonts w:cstheme="minorHAnsi"/>
-          <w:sz w:val="22"/>
-          <w:szCs w:val="22"/>
-        </w:rPr>
-        <w:t xml:space="preserve">(the new added total food weight - the last measurement’s food weight) / # of days between measurements </w:t>
-      </w:r>
-    </w:p>
-    <w:p>
-      <w:pPr>
-        <w:rPr>
-          <w:rFonts w:cstheme="minorHAnsi"/>
-          <w:sz w:val="22"/>
-          <w:szCs w:val="22"/>
-        </w:rPr>
-      </w:pPr>
-      <w:r>
-        <w:rPr>
-          <w:rFonts w:cstheme="minorHAnsi"/>
-          <w:sz w:val="22"/>
-          <w:szCs w:val="22"/>
-        </w:rPr>
-        <w:t>If more than one adult mouse is in the cage (when the male is breeding in the same cage), food intake will be calculated as follows:</w:t>
-      </w:r>
-    </w:p>
-    <w:p>
-      <w:pPr>
-        <w:ind w:left="720"/>
-        <w:rPr>
-          <w:rFonts w:cstheme="minorHAnsi"/>
-          <w:sz w:val="22"/>
-          <w:szCs w:val="22"/>
-        </w:rPr>
-      </w:pPr>
-      <w:r>
-        <w:rPr>
-          <w:rFonts w:cstheme="minorHAnsi"/>
-          <w:sz w:val="22"/>
-          <w:szCs w:val="22"/>
-        </w:rPr>
-        <w:t>(the new added total food weight - the last measurement’s food weight) * #of days between measurements / sum of days spent by each mouse in that cage between measurements</w:t>
+          <w:i/>
+        </w:rPr>
+        <w:t>Aim 4.1: Is mammary gland development altered with maternal adipocyte mTORC1 hyperactivation?</w:t>
       </w:r>
     </w:p>
     <w:p>
@@ -5570,32 +6741,28 @@
           <w:rFonts w:asciiTheme="minorHAnsi" w:hAnsiTheme="minorHAnsi" w:cstheme="minorHAnsi"/>
         </w:rPr>
       </w:pPr>
-      <w:bookmarkStart w:id="13" w:name="_Toc13500922"/>
-      <w:bookmarkStart w:id="14" w:name="_Toc13753106"/>
+      <w:bookmarkStart w:id="29" w:name="_Toc13753116"/>
       <w:r>
         <w:rPr>
           <w:rFonts w:asciiTheme="minorHAnsi" w:hAnsiTheme="minorHAnsi" w:cstheme="minorHAnsi"/>
         </w:rPr>
-        <w:t>MRI</w:t>
-      </w:r>
-      <w:bookmarkEnd w:id="13"/>
-      <w:bookmarkEnd w:id="14"/>
+        <w:t>Aim 4.2</w:t>
+      </w:r>
+      <w:bookmarkEnd w:id="29"/>
     </w:p>
     <w:p>
       <w:pPr>
         <w:rPr>
           <w:rFonts w:cstheme="minorHAnsi"/>
-          <w:sz w:val="22"/>
-          <w:szCs w:val="22"/>
+          <w:i/>
         </w:rPr>
       </w:pPr>
       <w:r>
         <w:rPr>
           <w:rFonts w:cstheme="minorHAnsi"/>
-          <w:sz w:val="22"/>
-          <w:szCs w:val="22"/>
-        </w:rPr>
-        <w:t>Mice will be weighed by using dynamic weighing to capture accurate weight using a digital balance scale. The weight will be recorded along with the mouse ear tag number. The mouse will be gently placed in the MRI tube with the plunger slightly compressing along the mouse body to ensure it cannot move during the measurement. Body fat, lean, free water and total water mass (g) will be recorded for each animal.</w:t>
+          <w:i/>
+        </w:rPr>
+        <w:t>Aim 4.2: How does adipocyte mTORC1 hyperactivation affect milk output and composition?</w:t>
       </w:r>
     </w:p>
     <w:p>
@@ -5605,832 +6772,42 @@
           <w:rFonts w:asciiTheme="minorHAnsi" w:hAnsiTheme="minorHAnsi" w:cstheme="minorHAnsi"/>
         </w:rPr>
       </w:pPr>
-      <w:bookmarkStart w:id="15" w:name="_Toc13500923"/>
-      <w:bookmarkStart w:id="16" w:name="_Toc13753107"/>
+      <w:bookmarkStart w:id="30" w:name="_Toc13753117"/>
       <w:r>
         <w:rPr>
           <w:rFonts w:asciiTheme="minorHAnsi" w:hAnsiTheme="minorHAnsi" w:cstheme="minorHAnsi"/>
         </w:rPr>
-        <w:t>Sacrifice and Tissue Collection</w:t>
-      </w:r>
-      <w:bookmarkEnd w:id="15"/>
-      <w:bookmarkEnd w:id="16"/>
+        <w:t>Aim 4.3</w:t>
+      </w:r>
+      <w:bookmarkEnd w:id="30"/>
     </w:p>
     <w:p>
       <w:pPr>
         <w:rPr>
           <w:rFonts w:cstheme="minorHAnsi"/>
-          <w:sz w:val="22"/>
-          <w:szCs w:val="22"/>
+          <w:i/>
         </w:rPr>
       </w:pPr>
       <w:r>
         <w:rPr>
           <w:rFonts w:cstheme="minorHAnsi"/>
-          <w:sz w:val="22"/>
-          <w:szCs w:val="22"/>
-        </w:rPr>
-        <w:t xml:space="preserve">All animals will be sacrificed using anesthetic gas inhalation (5% isoflurane drop jar). Cervical dislocation will be done as a secondary method to confirm euthanasia. The mice will be pinned on a dissection board in a supine position. </w:t>
-      </w:r>
-      <w:r>
-        <w:rPr>
-          <w:rFonts w:cstheme="minorHAnsi"/>
-          <w:sz w:val="22"/>
-          <w:szCs w:val="22"/>
-        </w:rPr>
-        <w:t>We</w:t>
-      </w:r>
-      <w:r>
-        <w:rPr>
-          <w:rFonts w:cstheme="minorHAnsi"/>
-          <w:sz w:val="22"/>
-          <w:szCs w:val="22"/>
-        </w:rPr>
-        <w:t xml:space="preserve"> will dissect </w:t>
-      </w:r>
-      <w:r>
-        <w:rPr>
-          <w:rFonts w:cstheme="minorHAnsi"/>
-          <w:sz w:val="22"/>
-          <w:szCs w:val="22"/>
-        </w:rPr>
-        <w:t xml:space="preserve">KO and WT dams </w:t>
-      </w:r>
-      <w:r>
-        <w:rPr>
-          <w:rFonts w:cstheme="minorHAnsi"/>
-          <w:sz w:val="22"/>
-          <w:szCs w:val="22"/>
-        </w:rPr>
-        <w:t xml:space="preserve">by a midline incision of the skin from the rectum to the diaphragm , extract thoracic, abdominal and inguinal mammary glands. The peritoneum will be pulled apart from the skin. The lower glands will be excised carefully then weighed using a metric scale. A portion of the upper and lower glands will be embedded in paraffin for histology, while the rest will be collected in 2ml tubes and snap frozen in liquid nitrogen then alter stored at -80C for molecular studies. Offspring of dams will be sacrificed </w:t>
-      </w:r>
-      <w:r>
-        <w:rPr>
-          <w:rFonts w:cstheme="minorHAnsi"/>
-          <w:sz w:val="22"/>
-          <w:szCs w:val="22"/>
-        </w:rPr>
-        <w:t>without tissue extraction</w:t>
-      </w:r>
-      <w:r>
-        <w:rPr>
-          <w:rFonts w:cstheme="minorHAnsi"/>
-          <w:sz w:val="22"/>
-          <w:szCs w:val="22"/>
-        </w:rPr>
-        <w:t xml:space="preserve">. </w:t>
-      </w:r>
-    </w:p>
-    <w:p>
-      <w:pPr>
-        <w:pStyle w:val="Heading2"/>
-        <w:rPr>
-          <w:rFonts w:asciiTheme="minorHAnsi" w:hAnsiTheme="minorHAnsi" w:cstheme="minorHAnsi"/>
-        </w:rPr>
-      </w:pPr>
-      <w:bookmarkStart w:id="17" w:name="_Toc13500924"/>
-      <w:bookmarkStart w:id="18" w:name="_Toc13753108"/>
-      <w:r>
-        <w:rPr>
-          <w:rFonts w:asciiTheme="minorHAnsi" w:hAnsiTheme="minorHAnsi" w:cstheme="minorHAnsi"/>
-        </w:rPr>
-        <w:t>Determining Milk Output Volume</w:t>
-      </w:r>
-      <w:bookmarkEnd w:id="17"/>
-      <w:bookmarkEnd w:id="18"/>
-    </w:p>
-    <w:p>
-      <w:pPr>
-        <w:rPr>
-          <w:rFonts w:cstheme="minorHAnsi"/>
-          <w:sz w:val="22"/>
-          <w:szCs w:val="22"/>
-        </w:rPr>
-      </w:pPr>
-      <w:r>
-        <w:rPr>
-          <w:rFonts w:cstheme="minorHAnsi"/>
-          <w:sz w:val="22"/>
-          <w:szCs w:val="22"/>
-        </w:rPr>
-        <w:t xml:space="preserve">At PND10.5, we will determine milk output volume for the </w:t>
-      </w:r>
-      <w:r>
-        <w:rPr>
-          <w:rFonts w:cstheme="minorHAnsi"/>
-          <w:sz w:val="22"/>
-          <w:szCs w:val="22"/>
-        </w:rPr>
-        <w:t xml:space="preserve">WT and KO dams. </w:t>
-      </w:r>
-      <w:r>
-        <w:rPr>
-          <w:rFonts w:cstheme="minorHAnsi"/>
-          <w:sz w:val="22"/>
-          <w:szCs w:val="22"/>
-        </w:rPr>
-        <w:t xml:space="preserve">To determine milk volume, we will use the weigh-suckle-weigh technique </w:t>
-      </w:r>
-      <w:r>
-        <w:rPr>
-          <w:rFonts w:cstheme="minorHAnsi"/>
-          <w:sz w:val="22"/>
-          <w:szCs w:val="22"/>
-        </w:rPr>
-        <w:fldChar w:fldCharType="begin" w:fldLock="1"/>
-      </w:r>
-      <w:r>
-        <w:rPr>
-          <w:rFonts w:cstheme="minorHAnsi"/>
-          <w:sz w:val="22"/>
-          <w:szCs w:val="22"/>
-        </w:rPr>
-        <w:instrText>ADDIN CSL_CITATION {"citationItems":[{"id":"ITEM-1","itemData":{"DOI":"10.3168/jds.S0022-0302(01)74516-X","abstract":"Lactose synthase (a complex of β1,4-galactosyltrans-ferase and α-lactalbumin) forms lactose in the Golgi complex of mammary epithelial cells. To determine whether α-lactalbumin is a limiting component in this complex, transgenic mice that expressed bovine α-lact-albumin were studied. Transgenic mice produced 0.5 to 1.5 mg/ml of bovine α-lactalbumin in their milk, 5-to 15-fold more α-lactalbumin than in milk of control mice. Transgenic and control mice produced milk with the same concentrations of lactose, cream, and total solids, and showed similar mammary gland growth, morphology, and histology. Milk from transgenic mice had 0.6% less protein than milk from control mice (P &lt; 0.05). The in vitro lactose synthase activity in mam-mary gland homogenates from α-lactalbumin transgenic mice was increased (P &lt; 0.05), demonstrating that bovine α-lactalbumin could interact with mu-rine β 1,4-galactosyltransferase. Pups reared by lactat-ing transgenic mice showed a 4% increase in growth on d 10 of lactation, suggesting that milk production was increased (P = 0.06). Milk volume, estimated using the weigh-suckle-weigh technique, tended to be higher (al-though not significantly) in transgenic mice (P = 0.11). These results suggest that augmenting α-lactalbumin expression in the dam increases the growth of suckling offspring. (Key words: α-lactalbumin, lactose synthase, milk production , transgenic mice) Abbreviation key: α-LA = α-lactalbumin, GT = β 1,4-galactosyltransferase, LS = lactose synthase, UDP = uridine diphosphate. Lactose is synthesized in the Golgi complex by lactose synthase (LS), a heterodimeric complex composed of α-lactalbumin (α-LA) and β 1,4-galactosyltransferase","author":[{"dropping-particle":"","family":"Boston","given":"W S","non-dropping-particle":"","parse-names":false,"suffix":""},{"dropping-particle":"","family":"Bleck","given":"G T","non-dropping-particle":"","parse-names":false,"suffix":""},{"dropping-particle":"","family":"Conroy","given":"J C","non-dropping-particle":"","parse-names":false,"suffix":""},{"dropping-particle":"","family":"Wheeler","given":"M B","non-dropping-particle":"","parse-names":false,"suffix":""},{"dropping-particle":"","family":"Miller","given":"D J","non-dropping-particle":"","parse-names":false,"suffix":""}],"container-title":"Journal of Dairy Science","id":"ITEM-1","issued":{"date-parts":[["2001"]]},"number-of-pages":"620-622","publisher":"American Dairy Science Association","title":"Short Communication: Effects of Increased Expression of α-Lactalbumin In Transgenic Mice on Milk Yield and Pup Growth","type":"report","volume":"84"},"uris":["http://www.mendeley.com/documents/?uuid=8ddb069d-8a81-326c-b013-ab09704732bd"]}],"mendeley":{"formattedCitation":"(Boston &lt;i&gt;et al.&lt;/i&gt;, 2001)","plainTextFormattedCitation":"(Boston et al., 2001)","previouslyFormattedCitation":"(Boston &lt;i&gt;et al.&lt;/i&gt;, 2001)"},"properties":{"noteIndex":0},"schema":"https://github.com/citation-style-language/schema/raw/master/csl-citation.json"}</w:instrText>
-      </w:r>
-      <w:r>
-        <w:rPr>
-          <w:rFonts w:cstheme="minorHAnsi"/>
-          <w:sz w:val="22"/>
-          <w:szCs w:val="22"/>
-        </w:rPr>
-        <w:fldChar w:fldCharType="separate"/>
-      </w:r>
-      <w:r>
-        <w:rPr>
-          <w:rFonts w:cstheme="minorHAnsi"/>
-          <w:noProof/>
-          <w:sz w:val="22"/>
-          <w:szCs w:val="22"/>
-        </w:rPr>
-        <w:t xml:space="preserve">(Boston </w:t>
-      </w:r>
-      <w:r>
-        <w:rPr>
-          <w:rFonts w:cstheme="minorHAnsi"/>
           <w:i/>
-          <w:noProof/>
-          <w:sz w:val="22"/>
-          <w:szCs w:val="22"/>
-        </w:rPr>
-        <w:t>et al.</w:t>
-      </w:r>
-      <w:r>
-        <w:rPr>
-          <w:rFonts w:cstheme="minorHAnsi"/>
-          <w:noProof/>
-          <w:sz w:val="22"/>
-          <w:szCs w:val="22"/>
-        </w:rPr>
-        <w:t>, 2001)</w:t>
-      </w:r>
-      <w:r>
-        <w:rPr>
-          <w:rFonts w:cstheme="minorHAnsi"/>
-          <w:sz w:val="22"/>
-          <w:szCs w:val="22"/>
-        </w:rPr>
-        <w:fldChar w:fldCharType="end"/>
-      </w:r>
-      <w:r>
-        <w:rPr>
-          <w:rFonts w:cstheme="minorHAnsi"/>
-          <w:sz w:val="22"/>
-          <w:szCs w:val="22"/>
-        </w:rPr>
-        <w:t xml:space="preserve">.Briefly, we will weigh the dam then determine the aggregate weight of the pups. The dam and pups will then be separated for two hours. During the two-hour separation, the pups will be placed in a new cage and will be kept warm using a heating pad. In the meantime, the dam will remain in its initial cage with </w:t>
+        </w:rPr>
+        <w:t xml:space="preserve">Aim 4.3: Is offspring </w:t>
       </w:r>
       <w:r>
         <w:rPr>
           <w:rFonts w:cstheme="minorHAnsi"/>
           <w:i/>
-          <w:sz w:val="22"/>
-          <w:szCs w:val="22"/>
-        </w:rPr>
-        <w:t>ad libitum</w:t>
-      </w:r>
-      <w:r>
-        <w:rPr>
-          <w:rFonts w:cstheme="minorHAnsi"/>
-          <w:sz w:val="22"/>
-          <w:szCs w:val="22"/>
-        </w:rPr>
-        <w:t xml:space="preserve"> access to normal chow diet and water. After the two-hour separation period, the dam will be weighed again and the aggregate weight of the pups will be measured. The pups will then be returned to the dam’s cage and will be allowed to nurse for one hour. At the end of the nursing timepoint, the dam will be weighed and </w:t>
-      </w:r>
-      <w:r>
-        <w:rPr>
-          <w:rFonts w:cstheme="minorHAnsi"/>
-          <w:sz w:val="22"/>
-          <w:szCs w:val="22"/>
-        </w:rPr>
-        <w:lastRenderedPageBreak/>
-        <w:t xml:space="preserve">the aggregate weight of the pups will be determined. After the one-hour nursing period, milk volume will be determined as the weight change of the pups after nursing and after the 2-hour separation. The difference in the dam’s weight after nursing and after the 2-hour separation will help further ascertain the dam’s milk supply.  </w:t>
-      </w:r>
-    </w:p>
-    <w:p>
-      <w:pPr>
-        <w:pStyle w:val="Heading2"/>
-        <w:rPr>
-          <w:rFonts w:asciiTheme="minorHAnsi" w:hAnsiTheme="minorHAnsi" w:cstheme="minorHAnsi"/>
-        </w:rPr>
-      </w:pPr>
-      <w:bookmarkStart w:id="19" w:name="_Toc13500925"/>
-      <w:bookmarkStart w:id="20" w:name="_Toc13753109"/>
-      <w:r>
-        <w:rPr>
-          <w:rFonts w:asciiTheme="minorHAnsi" w:hAnsiTheme="minorHAnsi" w:cstheme="minorHAnsi"/>
-        </w:rPr>
-        <w:t>Determining Milk Composition</w:t>
-      </w:r>
-      <w:bookmarkEnd w:id="19"/>
-      <w:bookmarkEnd w:id="20"/>
-    </w:p>
-    <w:p>
-      <w:pPr>
-        <w:rPr>
-          <w:rFonts w:cstheme="minorHAnsi"/>
-          <w:sz w:val="22"/>
-          <w:szCs w:val="22"/>
-        </w:rPr>
-      </w:pPr>
-      <w:r>
-        <w:rPr>
-          <w:rFonts w:cstheme="minorHAnsi"/>
-          <w:sz w:val="22"/>
-          <w:szCs w:val="22"/>
-        </w:rPr>
-        <w:t xml:space="preserve">On PND16.5, we will collect milk samples (~0.5ml) from the nursing dams. Briefly, we will separate the dam and pups for 2 hours. The pups will be weighed and will undergo body composition assessment using </w:t>
-      </w:r>
-      <w:proofErr w:type="spellStart"/>
-      <w:r>
-        <w:rPr>
-          <w:rFonts w:cstheme="minorHAnsi"/>
-          <w:sz w:val="22"/>
-          <w:szCs w:val="22"/>
-        </w:rPr>
-        <w:t>echoMRI</w:t>
-      </w:r>
-      <w:proofErr w:type="spellEnd"/>
-      <w:r>
-        <w:rPr>
-          <w:rFonts w:cstheme="minorHAnsi"/>
-          <w:sz w:val="22"/>
-          <w:szCs w:val="22"/>
-        </w:rPr>
-        <w:t xml:space="preserve">. Afterwards, the pups will be sacrificed using isoflurane and a secondary measure of cervical dislocation. We will anesthetize the dam after two hours of separation by intraperitoneal injection of Ketamine (0.1275g/kg body weight). We will then perform an intraperitoneal injection of oxytocin into the forelimb (2U/dam) to induce milk production. The dam’s nipples will be manually squeezed to promote milk letdown, and the milk will be collected into a 1.5 ml tube via suction. After milking is complete, the dam will immediately be sacrificed using isoflurane and a secondary measure of cervical dislocation. We will then dissect the dam by a midline incision of the skin, extract thoracic, abdominal and inguinal mammary glands. The lower mammary gland pads will be weighed. A small section of the lower mammary glands will be saved for paraffin embedding for histology while the rest will be snap frozen in liquid nitrogen and cryopreserved to later determine mTORC1 expression as previously discussed via Western blotting. Milk protein composition will be analyzed using milk gels and diluted milk samples (by a factor of 4, 1:3 ratio). </w:t>
-      </w:r>
-    </w:p>
-    <w:p>
-      <w:pPr>
-        <w:pStyle w:val="Heading2"/>
-        <w:rPr>
-          <w:rFonts w:asciiTheme="minorHAnsi" w:hAnsiTheme="minorHAnsi" w:cstheme="minorHAnsi"/>
-          <w:highlight w:val="red"/>
-        </w:rPr>
-      </w:pPr>
-      <w:bookmarkStart w:id="21" w:name="_Toc13500926"/>
-      <w:bookmarkStart w:id="22" w:name="_Toc13753110"/>
-      <w:r>
-        <w:rPr>
-          <w:rFonts w:asciiTheme="minorHAnsi" w:hAnsiTheme="minorHAnsi" w:cstheme="minorHAnsi"/>
-        </w:rPr>
-        <w:t>Determining Milk Proteins</w:t>
-      </w:r>
-      <w:bookmarkEnd w:id="21"/>
-      <w:bookmarkEnd w:id="22"/>
-    </w:p>
-    <w:p>
-      <w:pPr>
-        <w:rPr>
-          <w:rFonts w:cstheme="minorHAnsi"/>
-          <w:sz w:val="22"/>
-          <w:szCs w:val="22"/>
-        </w:rPr>
-      </w:pPr>
-      <w:r>
-        <w:rPr>
-          <w:rFonts w:cstheme="minorHAnsi"/>
-          <w:sz w:val="22"/>
-          <w:szCs w:val="22"/>
-        </w:rPr>
-        <w:t xml:space="preserve">Milk samples collected from </w:t>
-      </w:r>
-      <w:r>
-        <w:rPr>
-          <w:rFonts w:cstheme="minorHAnsi"/>
-          <w:sz w:val="22"/>
-          <w:szCs w:val="22"/>
-        </w:rPr>
-        <w:t>WT and KO dams</w:t>
-      </w:r>
-      <w:r>
-        <w:rPr>
-          <w:rFonts w:cstheme="minorHAnsi"/>
-          <w:sz w:val="22"/>
-          <w:szCs w:val="22"/>
-        </w:rPr>
-        <w:t xml:space="preserve"> will be assessed for protein content. Milk will be diluted to a factor of 4 (1:3 in PBS+EDTA). Skim milk will be collected after centrifuging. Samples will be heated to ~95C and loading cocktail will be added onto the plastic plate with the gel along with a ladder. </w:t>
-      </w:r>
-      <w:proofErr w:type="spellStart"/>
-      <w:r>
-        <w:rPr>
-          <w:rFonts w:cstheme="minorHAnsi"/>
-          <w:sz w:val="22"/>
-          <w:szCs w:val="22"/>
-        </w:rPr>
-        <w:t>Coomasiee</w:t>
-      </w:r>
-      <w:proofErr w:type="spellEnd"/>
-      <w:r>
-        <w:rPr>
-          <w:rFonts w:cstheme="minorHAnsi"/>
-          <w:sz w:val="22"/>
-          <w:szCs w:val="22"/>
-        </w:rPr>
-        <w:t xml:space="preserve"> </w:t>
-      </w:r>
-      <w:proofErr w:type="spellStart"/>
-      <w:r>
-        <w:rPr>
-          <w:rFonts w:cstheme="minorHAnsi"/>
-          <w:sz w:val="22"/>
-          <w:szCs w:val="22"/>
-        </w:rPr>
-        <w:t>Destaining</w:t>
-      </w:r>
-      <w:proofErr w:type="spellEnd"/>
-      <w:r>
-        <w:rPr>
-          <w:rFonts w:cstheme="minorHAnsi"/>
-          <w:sz w:val="22"/>
-          <w:szCs w:val="22"/>
-        </w:rPr>
-        <w:t xml:space="preserve"> Solution will be added to the gel and fixed. On the next day, the </w:t>
-      </w:r>
-      <w:proofErr w:type="spellStart"/>
-      <w:r>
-        <w:rPr>
-          <w:rFonts w:cstheme="minorHAnsi"/>
-          <w:sz w:val="22"/>
-          <w:szCs w:val="22"/>
-        </w:rPr>
-        <w:t>destaining</w:t>
-      </w:r>
-      <w:proofErr w:type="spellEnd"/>
-      <w:r>
-        <w:rPr>
-          <w:rFonts w:cstheme="minorHAnsi"/>
-          <w:sz w:val="22"/>
-          <w:szCs w:val="22"/>
-        </w:rPr>
-        <w:t xml:space="preserve"> solution will be added every 30 minutes to the gel until the solution runs clear. The gel will be placed in 5% acetic acid until imaging. Imaging will be done using </w:t>
-      </w:r>
-      <w:proofErr w:type="spellStart"/>
-      <w:r>
-        <w:rPr>
-          <w:rFonts w:cstheme="minorHAnsi"/>
-          <w:sz w:val="22"/>
-          <w:szCs w:val="22"/>
-        </w:rPr>
-        <w:t>Licor</w:t>
-      </w:r>
-      <w:proofErr w:type="spellEnd"/>
-      <w:r>
-        <w:rPr>
-          <w:rFonts w:cstheme="minorHAnsi"/>
-          <w:sz w:val="22"/>
-          <w:szCs w:val="22"/>
-        </w:rPr>
-        <w:t xml:space="preserve"> machine to determine protein expression. Briefly, we are interested in whey acidic protein, alpha casein, beta casein, lactose, and serum albumin. </w:t>
-      </w:r>
-    </w:p>
-    <w:p>
-      <w:pPr>
-        <w:pStyle w:val="Heading2"/>
-        <w:rPr>
-          <w:rFonts w:asciiTheme="minorHAnsi" w:hAnsiTheme="minorHAnsi" w:cstheme="minorHAnsi"/>
-        </w:rPr>
-      </w:pPr>
-      <w:bookmarkStart w:id="23" w:name="_Toc13500927"/>
-      <w:bookmarkStart w:id="24" w:name="_Toc13753111"/>
-      <w:r>
-        <w:rPr>
-          <w:rFonts w:asciiTheme="minorHAnsi" w:hAnsiTheme="minorHAnsi" w:cstheme="minorHAnsi"/>
-        </w:rPr>
-        <w:t>Determining Milk Fat Content</w:t>
-      </w:r>
-      <w:bookmarkEnd w:id="23"/>
-      <w:bookmarkEnd w:id="24"/>
-    </w:p>
-    <w:p>
-      <w:pPr>
-        <w:rPr>
-          <w:rFonts w:cstheme="minorHAnsi"/>
-          <w:sz w:val="22"/>
-          <w:szCs w:val="22"/>
-        </w:rPr>
-      </w:pPr>
-      <w:r>
-        <w:rPr>
-          <w:rFonts w:cstheme="minorHAnsi"/>
-          <w:sz w:val="22"/>
-          <w:szCs w:val="22"/>
-        </w:rPr>
-        <w:t xml:space="preserve">Milk samples collected from </w:t>
-      </w:r>
-      <w:r>
-        <w:rPr>
-          <w:rFonts w:cstheme="minorHAnsi"/>
-          <w:sz w:val="22"/>
-          <w:szCs w:val="22"/>
-        </w:rPr>
-        <w:t>WT and KO dams</w:t>
-      </w:r>
-      <w:r>
-        <w:rPr>
-          <w:rFonts w:cstheme="minorHAnsi"/>
-          <w:sz w:val="22"/>
-          <w:szCs w:val="22"/>
-        </w:rPr>
-        <w:t xml:space="preserve"> will be assessed for fat content by the </w:t>
-      </w:r>
-      <w:proofErr w:type="spellStart"/>
-      <w:r>
-        <w:rPr>
-          <w:rFonts w:cstheme="minorHAnsi"/>
-          <w:sz w:val="22"/>
-          <w:szCs w:val="22"/>
-        </w:rPr>
-        <w:t>creamatocrit</w:t>
-      </w:r>
-      <w:proofErr w:type="spellEnd"/>
-      <w:r>
-        <w:rPr>
-          <w:rFonts w:cstheme="minorHAnsi"/>
-          <w:sz w:val="22"/>
-          <w:szCs w:val="22"/>
-        </w:rPr>
-        <w:t xml:space="preserve"> method using a hematocrit centrifuge. Briefly, samples will be diluted to a factor of 3 (1:2 in PBS) into well-sealed capillary tubes. The tubes will be placed in </w:t>
-      </w:r>
-      <w:proofErr w:type="spellStart"/>
-      <w:r>
-        <w:rPr>
-          <w:rFonts w:cstheme="minorHAnsi"/>
-          <w:sz w:val="22"/>
-          <w:szCs w:val="22"/>
-        </w:rPr>
-        <w:t>CritSpin</w:t>
-      </w:r>
-      <w:proofErr w:type="spellEnd"/>
-      <w:r>
-        <w:rPr>
-          <w:rFonts w:cstheme="minorHAnsi"/>
-          <w:sz w:val="22"/>
-          <w:szCs w:val="22"/>
-        </w:rPr>
-        <w:t xml:space="preserve"> mini-</w:t>
-      </w:r>
-      <w:proofErr w:type="spellStart"/>
-      <w:r>
-        <w:rPr>
-          <w:rFonts w:cstheme="minorHAnsi"/>
-          <w:sz w:val="22"/>
-          <w:szCs w:val="22"/>
-        </w:rPr>
-        <w:t>creamatocrit</w:t>
-      </w:r>
-      <w:proofErr w:type="spellEnd"/>
-      <w:r>
-        <w:rPr>
-          <w:rFonts w:cstheme="minorHAnsi"/>
-          <w:sz w:val="22"/>
-          <w:szCs w:val="22"/>
-        </w:rPr>
-        <w:t xml:space="preserve"> spinner. Samples will be centrifuged for 8 cycles of 120 seconds. The capillary will form layers of white fat and non-fat milk. The distance of the fat layer will be measured in millimeters (mm) accurately. The total volume of milk (fat + non-fat milk) will be measured in mm. Percentage of fat will be determined by formulas on Excel software.</w:t>
-      </w:r>
-    </w:p>
-    <w:p>
-      <w:pPr>
-        <w:pStyle w:val="Heading2"/>
-        <w:rPr>
-          <w:rFonts w:asciiTheme="minorHAnsi" w:hAnsiTheme="minorHAnsi" w:cstheme="minorHAnsi"/>
-        </w:rPr>
-      </w:pPr>
-      <w:bookmarkStart w:id="25" w:name="_Toc13500929"/>
-      <w:bookmarkStart w:id="26" w:name="_Toc13753112"/>
-      <w:r>
-        <w:rPr>
-          <w:rFonts w:asciiTheme="minorHAnsi" w:hAnsiTheme="minorHAnsi" w:cstheme="minorHAnsi"/>
-        </w:rPr>
-        <w:t>Western Blotting</w:t>
-      </w:r>
-      <w:bookmarkEnd w:id="25"/>
-      <w:bookmarkEnd w:id="26"/>
-    </w:p>
-    <w:p>
-      <w:pPr>
-        <w:rPr>
-          <w:rFonts w:cstheme="minorHAnsi"/>
-          <w:sz w:val="22"/>
-          <w:szCs w:val="22"/>
-        </w:rPr>
-      </w:pPr>
-      <w:r>
-        <w:rPr>
-          <w:rFonts w:cstheme="minorHAnsi"/>
-          <w:sz w:val="22"/>
-          <w:szCs w:val="22"/>
-        </w:rPr>
-        <w:t xml:space="preserve">Using the </w:t>
-      </w:r>
-      <w:r>
-        <w:rPr>
-          <w:rFonts w:cstheme="minorHAnsi"/>
-          <w:sz w:val="22"/>
-          <w:szCs w:val="22"/>
-        </w:rPr>
-        <w:t xml:space="preserve">lower mammary gland </w:t>
-      </w:r>
-      <w:r>
-        <w:rPr>
-          <w:rFonts w:cstheme="minorHAnsi"/>
-          <w:sz w:val="22"/>
-          <w:szCs w:val="22"/>
-        </w:rPr>
-        <w:t xml:space="preserve">tissues collected from </w:t>
-      </w:r>
-      <w:r>
-        <w:rPr>
-          <w:rFonts w:cstheme="minorHAnsi"/>
-          <w:sz w:val="22"/>
-          <w:szCs w:val="22"/>
-        </w:rPr>
-        <w:t>the dams</w:t>
-      </w:r>
-      <w:r>
-        <w:rPr>
-          <w:rFonts w:cstheme="minorHAnsi"/>
-          <w:sz w:val="22"/>
-          <w:szCs w:val="22"/>
-        </w:rPr>
-        <w:t xml:space="preserve">, </w:t>
-      </w:r>
-      <w:r>
-        <w:rPr>
-          <w:rFonts w:cstheme="minorHAnsi"/>
-          <w:sz w:val="22"/>
-          <w:szCs w:val="22"/>
-        </w:rPr>
-        <w:t xml:space="preserve">we </w:t>
-      </w:r>
-      <w:r>
-        <w:rPr>
-          <w:rFonts w:cstheme="minorHAnsi"/>
-          <w:sz w:val="22"/>
-          <w:szCs w:val="22"/>
-        </w:rPr>
-        <w:t xml:space="preserve">will </w:t>
-      </w:r>
-      <w:r>
-        <w:rPr>
-          <w:rFonts w:cstheme="minorHAnsi"/>
-          <w:sz w:val="22"/>
-          <w:szCs w:val="22"/>
-        </w:rPr>
-        <w:t>assess</w:t>
-      </w:r>
-      <w:r>
-        <w:rPr>
-          <w:rFonts w:cstheme="minorHAnsi"/>
-          <w:sz w:val="22"/>
-          <w:szCs w:val="22"/>
-        </w:rPr>
-        <w:t xml:space="preserve"> mTORC1 activity</w:t>
-      </w:r>
-      <w:r>
-        <w:rPr>
-          <w:rFonts w:cstheme="minorHAnsi"/>
-          <w:sz w:val="22"/>
-          <w:szCs w:val="22"/>
-        </w:rPr>
-        <w:t xml:space="preserve"> to confirm our model</w:t>
-      </w:r>
-      <w:r>
-        <w:rPr>
-          <w:rFonts w:cstheme="minorHAnsi"/>
-          <w:sz w:val="22"/>
-          <w:szCs w:val="22"/>
-        </w:rPr>
-        <w:t xml:space="preserve">. Briefly, a portion of the sample will be boiled and loaded into different wells with a ladder control. Proteins will transfer to a second matrix overnight. The matrix will be stained for total protein using revert total protein and scanned by </w:t>
-      </w:r>
-      <w:proofErr w:type="spellStart"/>
-      <w:r>
-        <w:rPr>
-          <w:rFonts w:cstheme="minorHAnsi"/>
-          <w:sz w:val="22"/>
-          <w:szCs w:val="22"/>
-        </w:rPr>
-        <w:t>Licor</w:t>
-      </w:r>
-      <w:proofErr w:type="spellEnd"/>
-      <w:r>
-        <w:rPr>
-          <w:rFonts w:cstheme="minorHAnsi"/>
-          <w:sz w:val="22"/>
-          <w:szCs w:val="22"/>
-        </w:rPr>
-        <w:t xml:space="preserve"> to normalize against total protein. Samples will be incubated with the primary then the secondary antibodies. Briefly,</w:t>
-      </w:r>
-      <w:r>
-        <w:rPr>
-          <w:rFonts w:cstheme="minorHAnsi"/>
-          <w:color w:val="000000"/>
-          <w:sz w:val="22"/>
-          <w:szCs w:val="22"/>
-          <w:shd w:val="clear" w:color="auto" w:fill="FFFFFF"/>
-        </w:rPr>
-        <w:t xml:space="preserve"> antibodies against </w:t>
-      </w:r>
-      <w:proofErr w:type="spellStart"/>
-      <w:r>
-        <w:rPr>
-          <w:rFonts w:cstheme="minorHAnsi"/>
-          <w:sz w:val="22"/>
-          <w:szCs w:val="22"/>
-        </w:rPr>
-        <w:t>mTORC</w:t>
-      </w:r>
-      <w:proofErr w:type="spellEnd"/>
-      <w:r>
-        <w:rPr>
-          <w:rFonts w:cstheme="minorHAnsi"/>
-          <w:sz w:val="22"/>
-          <w:szCs w:val="22"/>
-        </w:rPr>
-        <w:t xml:space="preserve">, </w:t>
-      </w:r>
-      <w:proofErr w:type="spellStart"/>
-      <w:r>
-        <w:rPr>
-          <w:rFonts w:cstheme="minorHAnsi"/>
-          <w:sz w:val="22"/>
-          <w:szCs w:val="22"/>
-        </w:rPr>
-        <w:t>phoshph</w:t>
-      </w:r>
-      <w:proofErr w:type="spellEnd"/>
-      <w:r>
-        <w:rPr>
-          <w:rFonts w:cstheme="minorHAnsi"/>
-          <w:sz w:val="22"/>
-          <w:szCs w:val="22"/>
-        </w:rPr>
-        <w:t>-mTOR, S6K, phosphorylated S6K, AKT, phosphorylated AKT, S6, phosphorylated S6, 4E-BP1, and phosphorylated 4E-BP1 will be used.</w:t>
-      </w:r>
-    </w:p>
-    <w:p>
-      <w:pPr>
-        <w:pStyle w:val="Heading2"/>
-        <w:rPr>
-          <w:rFonts w:asciiTheme="minorHAnsi" w:hAnsiTheme="minorHAnsi" w:cstheme="minorHAnsi"/>
-        </w:rPr>
-      </w:pPr>
-      <w:bookmarkStart w:id="27" w:name="_Toc13500930"/>
-      <w:bookmarkStart w:id="28" w:name="_Toc13753113"/>
-      <w:r>
-        <w:rPr>
-          <w:rFonts w:asciiTheme="minorHAnsi" w:hAnsiTheme="minorHAnsi" w:cstheme="minorHAnsi"/>
-        </w:rPr>
-        <w:t>Histology</w:t>
-      </w:r>
-      <w:bookmarkEnd w:id="27"/>
-      <w:bookmarkEnd w:id="28"/>
-    </w:p>
-    <w:p>
-      <w:pPr>
-        <w:rPr>
-          <w:rFonts w:cstheme="minorHAnsi"/>
-          <w:sz w:val="22"/>
-          <w:szCs w:val="22"/>
-        </w:rPr>
-      </w:pPr>
-      <w:r>
-        <w:rPr>
-          <w:rFonts w:cstheme="minorHAnsi"/>
-          <w:sz w:val="22"/>
-          <w:szCs w:val="22"/>
-        </w:rPr>
-        <w:t xml:space="preserve">Mammary glands collected from </w:t>
-      </w:r>
-      <w:r>
-        <w:rPr>
-          <w:rFonts w:cstheme="minorHAnsi"/>
-          <w:sz w:val="22"/>
-          <w:szCs w:val="22"/>
-        </w:rPr>
-        <w:t>WT and KO dams will</w:t>
-      </w:r>
-      <w:r>
-        <w:rPr>
-          <w:rFonts w:cstheme="minorHAnsi"/>
-          <w:sz w:val="22"/>
-          <w:szCs w:val="22"/>
-        </w:rPr>
-        <w:t xml:space="preserve"> be embedded in paraffin. Slides will be assessed for branching and for ductal size. As described by </w:t>
-      </w:r>
-      <w:proofErr w:type="spellStart"/>
-      <w:r>
-        <w:rPr>
-          <w:rFonts w:cstheme="minorHAnsi"/>
-          <w:sz w:val="22"/>
-          <w:szCs w:val="22"/>
-        </w:rPr>
-        <w:t>Plante</w:t>
-      </w:r>
-      <w:proofErr w:type="spellEnd"/>
-      <w:r>
-        <w:rPr>
-          <w:rFonts w:cstheme="minorHAnsi"/>
-          <w:sz w:val="22"/>
-          <w:szCs w:val="22"/>
-        </w:rPr>
-        <w:t xml:space="preserve"> et al, to assess branching, we will count the </w:t>
-      </w:r>
-      <w:r>
-        <w:rPr>
-          <w:rFonts w:cstheme="minorHAnsi"/>
-          <w:sz w:val="22"/>
-          <w:szCs w:val="22"/>
-        </w:rPr>
-        <w:lastRenderedPageBreak/>
-        <w:t xml:space="preserve">number of ramifications along portions of the main duct </w:t>
-      </w:r>
-      <w:r>
-        <w:rPr>
-          <w:rFonts w:cstheme="minorHAnsi"/>
-          <w:sz w:val="22"/>
-          <w:szCs w:val="22"/>
-        </w:rPr>
-        <w:fldChar w:fldCharType="begin" w:fldLock="1"/>
-      </w:r>
-      <w:r>
-        <w:rPr>
-          <w:rFonts w:cstheme="minorHAnsi"/>
-          <w:sz w:val="22"/>
-          <w:szCs w:val="22"/>
-        </w:rPr>
-        <w:instrText>ADDIN CSL_CITATION {"citationItems":[{"id":"ITEM-1","itemData":{"DOI":"10.3791/2828","ISSN":"1940-087X","PMID":"21808224","abstract":"The human mammary gland is composed of 15-20 lobes that secrete milk into a branching duct system opening at the nipple. Those lobes are themselves composed of a number of terminal duct lobular units made of secretory alveoli and converging ducts. In mice, a similar architecture is observed at pregnancy in which ducts and alveoli are interspersed within the connective tissue stroma. The mouse mammary gland epithelium is a tree like system of ducts composed of two layers of cells, an inner layer of luminal cells surrounded by an outer layer of myoepithelial cells denoted by the confines of a basement membrane. At birth, only a rudimental ductal tree is present, composed of a primary duct and 15-20 branches. Branch elongation and amplification start at the beginning of puberty, around 4 weeks old, under the influence of hormones. At 10 weeks, most of the stroma is invaded by a complex system of ducts that will undergo cycles of branching and regression in each estrous cycle until pregnancy. At the onset of pregnancy, a second phase of development begins, with the proliferation and differentiation of the epithelium to form grape-shaped milk secretory structures called alveoli. Following parturition and throughout lactation, milk is produced by luminal secretory cells and stored within the lumen of alveoli. Oxytocin release, stimulated by a neural reflex induced by suckling of pups, induces synchronized contractions of the myoepithelial cells around the alveoli and along the ducts, allowing milk to be transported through the ducts to the nipple where it becomes available to the pups. Mammary gland development, differentiation and function are tightly orchestrated and require, not only interactions between the stroma and the epithelium, but also between myoepithelial and luminal cells within the epithelium. Thereby, mutations in many genes implicated in these interactions may impair either ductal elongation during puberty or alveoli formation during early pregnancy, differentiation during late pregnancy and secretory activation leading to lactation. In this article, we describe how to dissect mouse mammary glands and assess their development using whole mounts. We also demonstrate how to evaluate myoepithelial contractions and milk ejection using an ex-vivo oxytocin-based functional assay. The effect of a gene mutation on mammary gland development and function can thus be determined in situ by performing these two techniques in mutant and wild-type control m…","author":[{"dropping-particle":"","family":"Plante","given":"Isabelle","non-dropping-particle":"","parse-names":false,"suffix":""},{"dropping-particle":"","family":"Stewart","given":"Michael K G","non-dropping-particle":"","parse-names":false,"suffix":""},{"dropping-particle":"","family":"Laird","given":"Dale W","non-dropping-particle":"","parse-names":false,"suffix":""}],"container-title":"Journal of visualized experiments : JoVE","id":"ITEM-1","issue":"53","issued":{"date-parts":[["2011","7","21"]]},"publisher":"MyJoVE Corporation","title":"Evaluation of mammary gland development and function in mouse models.","type":"article-journal"},"uris":["http://www.mendeley.com/documents/?uuid=9e06a2dc-34f3-3ed6-bb97-cb82ddaffe3f"]}],"mendeley":{"formattedCitation":"(Plante &lt;i&gt;et al.&lt;/i&gt;, 2011)","plainTextFormattedCitation":"(Plante et al., 2011)","previouslyFormattedCitation":"(Plante &lt;i&gt;et al.&lt;/i&gt;, 2011)"},"properties":{"noteIndex":0},"schema":"https://github.com/citation-style-language/schema/raw/master/csl-citation.json"}</w:instrText>
-      </w:r>
-      <w:r>
-        <w:rPr>
-          <w:rFonts w:cstheme="minorHAnsi"/>
-          <w:sz w:val="22"/>
-          <w:szCs w:val="22"/>
-        </w:rPr>
-        <w:fldChar w:fldCharType="separate"/>
-      </w:r>
-      <w:r>
-        <w:rPr>
-          <w:rFonts w:cstheme="minorHAnsi"/>
-          <w:noProof/>
-          <w:sz w:val="22"/>
-          <w:szCs w:val="22"/>
-        </w:rPr>
-        <w:t xml:space="preserve">(Plante </w:t>
+        </w:rPr>
+        <w:t>body composition</w:t>
       </w:r>
       <w:r>
         <w:rPr>
           <w:rFonts w:cstheme="minorHAnsi"/>
           <w:i/>
-          <w:noProof/>
-          <w:sz w:val="22"/>
-          <w:szCs w:val="22"/>
-        </w:rPr>
-        <w:t>et al.</w:t>
-      </w:r>
-      <w:r>
-        <w:rPr>
-          <w:rFonts w:cstheme="minorHAnsi"/>
-          <w:noProof/>
-          <w:sz w:val="22"/>
-          <w:szCs w:val="22"/>
-        </w:rPr>
-        <w:t>, 2011)</w:t>
-      </w:r>
-      <w:r>
-        <w:rPr>
-          <w:rFonts w:cstheme="minorHAnsi"/>
-          <w:sz w:val="22"/>
-          <w:szCs w:val="22"/>
-        </w:rPr>
-        <w:fldChar w:fldCharType="end"/>
-      </w:r>
-      <w:r>
-        <w:rPr>
-          <w:rFonts w:cstheme="minorHAnsi"/>
-          <w:sz w:val="22"/>
-          <w:szCs w:val="22"/>
-        </w:rPr>
-        <w:t xml:space="preserve">. The length of the primary duct will also be measured in millimeters to determine the development of the gland. </w:t>
+        </w:rPr>
+        <w:t xml:space="preserve"> altered with maternal adipocyte mTORC1 hyperactivation?</w:t>
       </w:r>
     </w:p>
     <w:p>
@@ -6440,149 +6817,26 @@
           <w:rFonts w:asciiTheme="minorHAnsi" w:hAnsiTheme="minorHAnsi" w:cstheme="minorHAnsi"/>
         </w:rPr>
       </w:pPr>
-      <w:bookmarkStart w:id="29" w:name="_Toc13753114"/>
+      <w:bookmarkStart w:id="31" w:name="_Toc13753118"/>
       <w:r>
         <w:rPr>
           <w:rFonts w:asciiTheme="minorHAnsi" w:hAnsiTheme="minorHAnsi" w:cstheme="minorHAnsi"/>
         </w:rPr>
-        <w:t>Expected Results</w:t>
-      </w:r>
-      <w:bookmarkEnd w:id="29"/>
-    </w:p>
-    <w:p>
-      <w:pPr>
-        <w:pStyle w:val="Heading2"/>
+        <w:t>Potential Pitfalls and Alternate Approaches (Aims 4.1-4.</w:t>
+      </w:r>
+      <w:r>
         <w:rPr>
           <w:rFonts w:asciiTheme="minorHAnsi" w:hAnsiTheme="minorHAnsi" w:cstheme="minorHAnsi"/>
         </w:rPr>
-      </w:pPr>
-      <w:bookmarkStart w:id="30" w:name="_Toc13753115"/>
+        <w:t>3</w:t>
+      </w:r>
       <w:r>
         <w:rPr>
           <w:rFonts w:asciiTheme="minorHAnsi" w:hAnsiTheme="minorHAnsi" w:cstheme="minorHAnsi"/>
         </w:rPr>
-        <w:t>Aim 4.1</w:t>
-      </w:r>
-      <w:bookmarkEnd w:id="30"/>
-    </w:p>
-    <w:p>
-      <w:pPr>
-        <w:rPr>
-          <w:rFonts w:cstheme="minorHAnsi"/>
-          <w:i/>
-        </w:rPr>
-      </w:pPr>
-      <w:r>
-        <w:rPr>
-          <w:rFonts w:cstheme="minorHAnsi"/>
-          <w:i/>
-        </w:rPr>
-        <w:t>Aim 4.1: Is mammary gland development altered with maternal adipocyte mTORC1 hyperactivation?</w:t>
-      </w:r>
-    </w:p>
-    <w:p>
-      <w:pPr>
-        <w:pStyle w:val="Heading2"/>
-        <w:rPr>
-          <w:rFonts w:asciiTheme="minorHAnsi" w:hAnsiTheme="minorHAnsi" w:cstheme="minorHAnsi"/>
-        </w:rPr>
-      </w:pPr>
-      <w:bookmarkStart w:id="31" w:name="_Toc13753116"/>
-      <w:r>
-        <w:rPr>
-          <w:rFonts w:asciiTheme="minorHAnsi" w:hAnsiTheme="minorHAnsi" w:cstheme="minorHAnsi"/>
-        </w:rPr>
-        <w:t>Aim 4.2</w:t>
+        <w:t>)</w:t>
       </w:r>
       <w:bookmarkEnd w:id="31"/>
-    </w:p>
-    <w:p>
-      <w:pPr>
-        <w:rPr>
-          <w:rFonts w:cstheme="minorHAnsi"/>
-          <w:i/>
-        </w:rPr>
-      </w:pPr>
-      <w:r>
-        <w:rPr>
-          <w:rFonts w:cstheme="minorHAnsi"/>
-          <w:i/>
-        </w:rPr>
-        <w:t>Aim 4.2: How does adipocyte mTORC1 hyperactivation affect milk output and composition?</w:t>
-      </w:r>
-    </w:p>
-    <w:p>
-      <w:pPr>
-        <w:pStyle w:val="Heading2"/>
-        <w:rPr>
-          <w:rFonts w:asciiTheme="minorHAnsi" w:hAnsiTheme="minorHAnsi" w:cstheme="minorHAnsi"/>
-        </w:rPr>
-      </w:pPr>
-      <w:bookmarkStart w:id="32" w:name="_Toc13753117"/>
-      <w:r>
-        <w:rPr>
-          <w:rFonts w:asciiTheme="minorHAnsi" w:hAnsiTheme="minorHAnsi" w:cstheme="minorHAnsi"/>
-        </w:rPr>
-        <w:t>Aim 4.3</w:t>
-      </w:r>
-      <w:bookmarkEnd w:id="32"/>
-    </w:p>
-    <w:p>
-      <w:pPr>
-        <w:rPr>
-          <w:rFonts w:cstheme="minorHAnsi"/>
-          <w:i/>
-        </w:rPr>
-      </w:pPr>
-      <w:r>
-        <w:rPr>
-          <w:rFonts w:cstheme="minorHAnsi"/>
-          <w:i/>
-        </w:rPr>
-        <w:t xml:space="preserve">Aim 4.3: Is offspring </w:t>
-      </w:r>
-      <w:r>
-        <w:rPr>
-          <w:rFonts w:cstheme="minorHAnsi"/>
-          <w:i/>
-        </w:rPr>
-        <w:t>body composition</w:t>
-      </w:r>
-      <w:r>
-        <w:rPr>
-          <w:rFonts w:cstheme="minorHAnsi"/>
-          <w:i/>
-        </w:rPr>
-        <w:t xml:space="preserve"> altered with maternal adipocyte mTORC1 hyperactivation?</w:t>
-      </w:r>
-    </w:p>
-    <w:p>
-      <w:pPr>
-        <w:pStyle w:val="Heading1"/>
-        <w:rPr>
-          <w:rFonts w:asciiTheme="minorHAnsi" w:hAnsiTheme="minorHAnsi" w:cstheme="minorHAnsi"/>
-        </w:rPr>
-      </w:pPr>
-      <w:bookmarkStart w:id="33" w:name="_Toc13753118"/>
-      <w:r>
-        <w:rPr>
-          <w:rFonts w:asciiTheme="minorHAnsi" w:hAnsiTheme="minorHAnsi" w:cstheme="minorHAnsi"/>
-        </w:rPr>
-        <w:t>Potential Pitfalls and Alternate Approaches (Aims 4.1-4.</w:t>
-      </w:r>
-      <w:r>
-        <w:rPr>
-          <w:rFonts w:asciiTheme="minorHAnsi" w:hAnsiTheme="minorHAnsi" w:cstheme="minorHAnsi"/>
-        </w:rPr>
-        <w:t>3</w:t>
-      </w:r>
-      <w:r>
-        <w:rPr>
-          <w:rFonts w:asciiTheme="minorHAnsi" w:hAnsiTheme="minorHAnsi" w:cstheme="minorHAnsi"/>
-        </w:rPr>
-        <w:t>)</w:t>
-      </w:r>
-      <w:bookmarkEnd w:id="33"/>
     </w:p>
     <w:p>
       <w:pPr>
@@ -7817,7 +8071,7 @@
 </file>
 
 <file path=customXml/itemProps1.xml><?xml version="1.0" encoding="utf-8"?>
-<ds:datastoreItem xmlns:ds="http://schemas.openxmlformats.org/officeDocument/2006/customXml" ds:itemID="{2958397B-FFCE-EB43-B9CD-95F4AA57CEDA}">
+<ds:datastoreItem xmlns:ds="http://schemas.openxmlformats.org/officeDocument/2006/customXml" ds:itemID="{205950C3-D5D7-2D47-8226-867F0829FB9B}">
   <ds:schemaRefs>
     <ds:schemaRef ds:uri="http://schemas.openxmlformats.org/officeDocument/2006/bibliography"/>
   </ds:schemaRefs>

</xml_diff>

<commit_message>
Made some comments about hte introduction to aim 4
</commit_message>
<xml_diff>
--- a/Noura Preliminary Exam/Aim 4.docx
+++ b/Noura Preliminary Exam/Aim 4.docx
@@ -1916,61 +1916,253 @@
         </w:rPr>
         <w:t xml:space="preserve"> </w:t>
       </w:r>
-      <w:r>
-        <w:rPr>
-          <w:rFonts w:cstheme="minorHAnsi"/>
-          <w:sz w:val="22"/>
-          <w:szCs w:val="22"/>
-        </w:rPr>
-        <w:t xml:space="preserve">Little is known about the mechanisms that regulate the </w:t>
-      </w:r>
-      <w:r>
-        <w:rPr>
-          <w:rFonts w:cstheme="minorHAnsi"/>
-          <w:sz w:val="22"/>
-          <w:szCs w:val="22"/>
-        </w:rPr>
-        <w:t>role</w:t>
-      </w:r>
-      <w:r>
-        <w:rPr>
-          <w:rFonts w:cstheme="minorHAnsi"/>
-          <w:sz w:val="22"/>
-          <w:szCs w:val="22"/>
-        </w:rPr>
-        <w:t xml:space="preserve"> of mammary epithelial cell</w:t>
-      </w:r>
-      <w:r>
-        <w:rPr>
-          <w:rFonts w:cstheme="minorHAnsi"/>
-          <w:sz w:val="22"/>
-          <w:szCs w:val="22"/>
-        </w:rPr>
-        <w:t>s</w:t>
-      </w:r>
-      <w:r>
-        <w:rPr>
-          <w:rFonts w:cstheme="minorHAnsi"/>
-          <w:sz w:val="22"/>
-          <w:szCs w:val="22"/>
-        </w:rPr>
-        <w:t xml:space="preserve"> and mammary adipocyte</w:t>
-      </w:r>
-      <w:r>
-        <w:rPr>
-          <w:rFonts w:cstheme="minorHAnsi"/>
-          <w:sz w:val="22"/>
-          <w:szCs w:val="22"/>
-        </w:rPr>
-        <w:t>s</w:t>
-      </w:r>
-      <w:r>
-        <w:rPr>
-          <w:rFonts w:cstheme="minorHAnsi"/>
-          <w:sz w:val="22"/>
-          <w:szCs w:val="22"/>
-        </w:rPr>
-        <w:t xml:space="preserve"> during pregnancy, lactation, and weaning. Furthermore, the exact mechanisms by which </w:t>
+      <w:del w:id="1" w:author="Dave Bridges" w:date="2019-07-12T09:54:00Z">
+        <w:r>
+          <w:rPr>
+            <w:rFonts w:cstheme="minorHAnsi"/>
+            <w:sz w:val="22"/>
+            <w:szCs w:val="22"/>
+          </w:rPr>
+          <w:delText>The</w:delText>
+        </w:r>
+        <w:r>
+          <w:rPr>
+            <w:rFonts w:cstheme="minorHAnsi"/>
+            <w:sz w:val="22"/>
+            <w:szCs w:val="22"/>
+          </w:rPr>
+          <w:delText xml:space="preserve"> mechanisms that regulate the </w:delText>
+        </w:r>
+        <w:r>
+          <w:rPr>
+            <w:rFonts w:cstheme="minorHAnsi"/>
+            <w:sz w:val="22"/>
+            <w:szCs w:val="22"/>
+          </w:rPr>
+          <w:delText>role</w:delText>
+        </w:r>
+        <w:r>
+          <w:rPr>
+            <w:rFonts w:cstheme="minorHAnsi"/>
+            <w:sz w:val="22"/>
+            <w:szCs w:val="22"/>
+          </w:rPr>
+          <w:delText xml:space="preserve"> of mammary epithelial cell</w:delText>
+        </w:r>
+        <w:r>
+          <w:rPr>
+            <w:rFonts w:cstheme="minorHAnsi"/>
+            <w:sz w:val="22"/>
+            <w:szCs w:val="22"/>
+          </w:rPr>
+          <w:delText>s</w:delText>
+        </w:r>
+        <w:r>
+          <w:rPr>
+            <w:rFonts w:cstheme="minorHAnsi"/>
+            <w:sz w:val="22"/>
+            <w:szCs w:val="22"/>
+          </w:rPr>
+          <w:delText xml:space="preserve"> and mammary adipocyte</w:delText>
+        </w:r>
+        <w:r>
+          <w:rPr>
+            <w:rFonts w:cstheme="minorHAnsi"/>
+            <w:sz w:val="22"/>
+            <w:szCs w:val="22"/>
+          </w:rPr>
+          <w:delText>s</w:delText>
+        </w:r>
+        <w:r>
+          <w:rPr>
+            <w:rFonts w:cstheme="minorHAnsi"/>
+            <w:sz w:val="22"/>
+            <w:szCs w:val="22"/>
+          </w:rPr>
+          <w:delText xml:space="preserve"> during pregnancy, lactation, and weaning</w:delText>
+        </w:r>
+        <w:r>
+          <w:rPr>
+            <w:rFonts w:cstheme="minorHAnsi"/>
+            <w:sz w:val="22"/>
+            <w:szCs w:val="22"/>
+          </w:rPr>
+          <w:delText xml:space="preserve"> and how this relates to nutrient sensing is under</w:delText>
+        </w:r>
+        <w:r>
+          <w:rPr>
+            <w:rFonts w:cstheme="minorHAnsi"/>
+            <w:sz w:val="22"/>
+            <w:szCs w:val="22"/>
+          </w:rPr>
+          <w:delText xml:space="preserve">. </w:delText>
+        </w:r>
+      </w:del>
+      <w:ins w:id="2" w:author="Dave Bridges" w:date="2019-07-12T09:54:00Z">
+        <w:r>
+          <w:rPr>
+            <w:rFonts w:cstheme="minorHAnsi"/>
+            <w:sz w:val="22"/>
+            <w:szCs w:val="22"/>
+          </w:rPr>
+          <w:t xml:space="preserve">Milk composition is important for xxx.  </w:t>
+        </w:r>
+      </w:ins>
+      <w:ins w:id="3" w:author="Dave Bridges" w:date="2019-07-12T09:55:00Z">
+        <w:r>
+          <w:rPr>
+            <w:rFonts w:cstheme="minorHAnsi"/>
+            <w:sz w:val="22"/>
+            <w:szCs w:val="22"/>
+          </w:rPr>
+          <w:t>Given</w:t>
+        </w:r>
+      </w:ins>
+      <w:ins w:id="4" w:author="Dave Bridges" w:date="2019-07-12T09:54:00Z">
+        <w:r>
+          <w:rPr>
+            <w:rFonts w:cstheme="minorHAnsi"/>
+            <w:sz w:val="22"/>
+            <w:szCs w:val="22"/>
+          </w:rPr>
+          <w:t xml:space="preserve"> </w:t>
+        </w:r>
+      </w:ins>
+      <w:ins w:id="5" w:author="Dave Bridges" w:date="2019-07-12T09:55:00Z">
+        <w:r>
+          <w:rPr>
+            <w:rFonts w:cstheme="minorHAnsi"/>
+            <w:sz w:val="22"/>
+            <w:szCs w:val="22"/>
+          </w:rPr>
+          <w:t>the</w:t>
+        </w:r>
+      </w:ins>
+      <w:ins w:id="6" w:author="Dave Bridges" w:date="2019-07-12T09:54:00Z">
+        <w:r>
+          <w:rPr>
+            <w:rFonts w:cstheme="minorHAnsi"/>
+            <w:sz w:val="22"/>
+            <w:szCs w:val="22"/>
+          </w:rPr>
+          <w:t xml:space="preserve"> links between maternal obesity and offspring health,</w:t>
+        </w:r>
+      </w:ins>
+      <w:ins w:id="7" w:author="Dave Bridges" w:date="2019-07-12T09:55:00Z">
+        <w:r>
+          <w:rPr>
+            <w:rFonts w:cstheme="minorHAnsi"/>
+            <w:sz w:val="22"/>
+            <w:szCs w:val="22"/>
+          </w:rPr>
+          <w:t xml:space="preserve"> it is plausible that</w:t>
+        </w:r>
+      </w:ins>
+      <w:ins w:id="8" w:author="Dave Bridges" w:date="2019-07-12T09:54:00Z">
+        <w:r>
+          <w:rPr>
+            <w:rFonts w:cstheme="minorHAnsi"/>
+            <w:sz w:val="22"/>
+            <w:szCs w:val="22"/>
+          </w:rPr>
+          <w:t xml:space="preserve"> obesity </w:t>
+        </w:r>
+      </w:ins>
+      <w:ins w:id="9" w:author="Dave Bridges" w:date="2019-07-12T09:55:00Z">
+        <w:r>
+          <w:rPr>
+            <w:rFonts w:cstheme="minorHAnsi"/>
+            <w:sz w:val="22"/>
+            <w:szCs w:val="22"/>
+          </w:rPr>
+          <w:t>or over</w:t>
+        </w:r>
+      </w:ins>
+      <w:ins w:id="10" w:author="Dave Bridges" w:date="2019-07-12T09:56:00Z">
+        <w:r>
+          <w:rPr>
+            <w:rFonts w:cstheme="minorHAnsi"/>
+            <w:sz w:val="22"/>
+            <w:szCs w:val="22"/>
+          </w:rPr>
+          <w:t xml:space="preserve">nutrition </w:t>
+        </w:r>
+      </w:ins>
+      <w:ins w:id="11" w:author="Dave Bridges" w:date="2019-07-12T09:54:00Z">
+        <w:r>
+          <w:rPr>
+            <w:rFonts w:cstheme="minorHAnsi"/>
+            <w:sz w:val="22"/>
+            <w:szCs w:val="22"/>
+          </w:rPr>
+          <w:t>may alter lactation</w:t>
+        </w:r>
+      </w:ins>
+      <w:ins w:id="12" w:author="Dave Bridges" w:date="2019-07-12T09:56:00Z">
+        <w:r>
+          <w:rPr>
+            <w:rFonts w:cstheme="minorHAnsi"/>
+            <w:sz w:val="22"/>
+            <w:szCs w:val="22"/>
+          </w:rPr>
+          <w:t xml:space="preserve">, with important effects for the offspring.  </w:t>
+        </w:r>
+      </w:ins>
+      <w:ins w:id="13" w:author="Dave Bridges" w:date="2019-07-12T09:54:00Z">
+        <w:r>
+          <w:rPr>
+            <w:rFonts w:cstheme="minorHAnsi"/>
+            <w:sz w:val="22"/>
+            <w:szCs w:val="22"/>
+          </w:rPr>
+          <w:t xml:space="preserve"> </w:t>
+        </w:r>
+      </w:ins>
+      <w:del w:id="14" w:author="Dave Bridges" w:date="2019-07-12T09:56:00Z">
+        <w:r>
+          <w:rPr>
+            <w:rFonts w:cstheme="minorHAnsi"/>
+            <w:sz w:val="22"/>
+            <w:szCs w:val="22"/>
+          </w:rPr>
+          <w:delText>Furthermore, the</w:delText>
+        </w:r>
+      </w:del>
+      <w:ins w:id="15" w:author="Dave Bridges" w:date="2019-07-12T09:56:00Z">
+        <w:r>
+          <w:rPr>
+            <w:rFonts w:cstheme="minorHAnsi"/>
+            <w:sz w:val="22"/>
+            <w:szCs w:val="22"/>
+          </w:rPr>
+          <w:t>The</w:t>
+        </w:r>
+      </w:ins>
+      <w:r>
+        <w:rPr>
+          <w:rFonts w:cstheme="minorHAnsi"/>
+          <w:sz w:val="22"/>
+          <w:szCs w:val="22"/>
+        </w:rPr>
+        <w:t xml:space="preserve"> </w:t>
+      </w:r>
+      <w:del w:id="16" w:author="Dave Bridges" w:date="2019-07-12T09:56:00Z">
+        <w:r>
+          <w:rPr>
+            <w:rFonts w:cstheme="minorHAnsi"/>
+            <w:sz w:val="22"/>
+            <w:szCs w:val="22"/>
+          </w:rPr>
+          <w:delText xml:space="preserve">exact </w:delText>
+        </w:r>
+      </w:del>
+      <w:r>
+        <w:rPr>
+          <w:rFonts w:cstheme="minorHAnsi"/>
+          <w:sz w:val="22"/>
+          <w:szCs w:val="22"/>
+        </w:rPr>
+        <w:t xml:space="preserve">mechanisms by which </w:t>
       </w:r>
       <w:r>
         <w:rPr>
@@ -2018,23 +2210,199 @@
           <w:sz w:val="22"/>
           <w:szCs w:val="22"/>
         </w:rPr>
-        <w:t xml:space="preserve"> incorporated into the secreted milk are not yet fully elucidated. With little being known about the mammary gland function, the effect of maternal obesity on lactation further presents a less explored </w:t>
-      </w:r>
-      <w:r>
-        <w:rPr>
-          <w:rFonts w:cstheme="minorHAnsi"/>
-          <w:sz w:val="22"/>
-          <w:szCs w:val="22"/>
-        </w:rPr>
-        <w:t>area</w:t>
-      </w:r>
-      <w:r>
-        <w:rPr>
-          <w:rFonts w:cstheme="minorHAnsi"/>
-          <w:sz w:val="22"/>
-          <w:szCs w:val="22"/>
-        </w:rPr>
-        <w:t xml:space="preserve"> of study. In humans, maternal obesity affects lactation by which lactation initiation, weaning, and milk composition are altered</w:t>
+        <w:t xml:space="preserve"> incorporated into the secreted milk are not </w:t>
+      </w:r>
+      <w:del w:id="17" w:author="Dave Bridges" w:date="2019-07-12T09:56:00Z">
+        <w:r>
+          <w:rPr>
+            <w:rFonts w:cstheme="minorHAnsi"/>
+            <w:sz w:val="22"/>
+            <w:szCs w:val="22"/>
+          </w:rPr>
+          <w:delText>yet fully elucidated</w:delText>
+        </w:r>
+      </w:del>
+      <w:ins w:id="18" w:author="Dave Bridges" w:date="2019-07-12T09:56:00Z">
+        <w:r>
+          <w:rPr>
+            <w:rFonts w:cstheme="minorHAnsi"/>
+            <w:sz w:val="22"/>
+            <w:szCs w:val="22"/>
+          </w:rPr>
+          <w:t>well understood, nor is their regulation by nutrient sensing pathways</w:t>
+        </w:r>
+      </w:ins>
+      <w:r>
+        <w:rPr>
+          <w:rFonts w:cstheme="minorHAnsi"/>
+          <w:sz w:val="22"/>
+          <w:szCs w:val="22"/>
+        </w:rPr>
+        <w:t xml:space="preserve">. </w:t>
+      </w:r>
+      <w:ins w:id="19" w:author="Dave Bridges" w:date="2019-07-12T09:57:00Z">
+        <w:r>
+          <w:rPr>
+            <w:rFonts w:cstheme="minorHAnsi"/>
+            <w:sz w:val="22"/>
+            <w:szCs w:val="22"/>
+          </w:rPr>
+          <w:t xml:space="preserve">mTORC1 is </w:t>
+        </w:r>
+        <w:proofErr w:type="spellStart"/>
+        <w:r>
+          <w:rPr>
+            <w:rFonts w:cstheme="minorHAnsi"/>
+            <w:sz w:val="22"/>
+            <w:szCs w:val="22"/>
+          </w:rPr>
+          <w:t>is</w:t>
+        </w:r>
+        <w:proofErr w:type="spellEnd"/>
+        <w:r>
+          <w:rPr>
+            <w:rFonts w:cstheme="minorHAnsi"/>
+            <w:sz w:val="22"/>
+            <w:szCs w:val="22"/>
+          </w:rPr>
+          <w:t xml:space="preserve"> a critical nutrient sensing pathway in most tissues and is activated under conditions of nutrient excess, including obesity.  We will use mTORC1 activation as a model of </w:t>
+        </w:r>
+      </w:ins>
+      <w:ins w:id="20" w:author="Dave Bridges" w:date="2019-07-12T09:58:00Z">
+        <w:r>
+          <w:rPr>
+            <w:rFonts w:cstheme="minorHAnsi"/>
+            <w:sz w:val="22"/>
+            <w:szCs w:val="22"/>
+          </w:rPr>
+          <w:t xml:space="preserve">excessive </w:t>
+        </w:r>
+      </w:ins>
+      <w:ins w:id="21" w:author="Dave Bridges" w:date="2019-07-12T09:57:00Z">
+        <w:r>
+          <w:rPr>
+            <w:rFonts w:cstheme="minorHAnsi"/>
+            <w:sz w:val="22"/>
+            <w:szCs w:val="22"/>
+          </w:rPr>
+          <w:t xml:space="preserve">nutrient </w:t>
+        </w:r>
+      </w:ins>
+      <w:ins w:id="22" w:author="Dave Bridges" w:date="2019-07-12T09:58:00Z">
+        <w:r>
+          <w:rPr>
+            <w:rFonts w:cstheme="minorHAnsi"/>
+            <w:sz w:val="22"/>
+            <w:szCs w:val="22"/>
+          </w:rPr>
+          <w:t xml:space="preserve">signaling in mammary adipocytes.  </w:t>
+        </w:r>
+      </w:ins>
+      <w:del w:id="23" w:author="Dave Bridges" w:date="2019-07-12T09:56:00Z">
+        <w:r>
+          <w:rPr>
+            <w:rFonts w:cstheme="minorHAnsi"/>
+            <w:sz w:val="22"/>
+            <w:szCs w:val="22"/>
+          </w:rPr>
+          <w:delText xml:space="preserve">With little being known about the mammary gland function, the effect of maternal obesity on lactation further presents a less explored </w:delText>
+        </w:r>
+        <w:r>
+          <w:rPr>
+            <w:rFonts w:cstheme="minorHAnsi"/>
+            <w:sz w:val="22"/>
+            <w:szCs w:val="22"/>
+          </w:rPr>
+          <w:delText>area</w:delText>
+        </w:r>
+        <w:r>
+          <w:rPr>
+            <w:rFonts w:cstheme="minorHAnsi"/>
+            <w:sz w:val="22"/>
+            <w:szCs w:val="22"/>
+          </w:rPr>
+          <w:delText xml:space="preserve"> of study. </w:delText>
+        </w:r>
+      </w:del>
+      <w:r>
+        <w:rPr>
+          <w:rFonts w:cstheme="minorHAnsi"/>
+          <w:sz w:val="22"/>
+          <w:szCs w:val="22"/>
+        </w:rPr>
+        <w:t xml:space="preserve">In humans, maternal obesity affects lactation </w:t>
+      </w:r>
+      <w:del w:id="24" w:author="Dave Bridges" w:date="2019-07-12T09:57:00Z">
+        <w:r>
+          <w:rPr>
+            <w:rFonts w:cstheme="minorHAnsi"/>
+            <w:sz w:val="22"/>
+            <w:szCs w:val="22"/>
+          </w:rPr>
+          <w:delText>by which lactation</w:delText>
+        </w:r>
+      </w:del>
+      <w:ins w:id="25" w:author="Dave Bridges" w:date="2019-07-12T09:57:00Z">
+        <w:r>
+          <w:rPr>
+            <w:rFonts w:cstheme="minorHAnsi"/>
+            <w:sz w:val="22"/>
+            <w:szCs w:val="22"/>
+          </w:rPr>
+          <w:t>with</w:t>
+        </w:r>
+      </w:ins>
+      <w:r>
+        <w:rPr>
+          <w:rFonts w:cstheme="minorHAnsi"/>
+          <w:sz w:val="22"/>
+          <w:szCs w:val="22"/>
+        </w:rPr>
+        <w:t xml:space="preserve"> initiation, weaning, and milk composition </w:t>
+      </w:r>
+      <w:del w:id="26" w:author="Dave Bridges" w:date="2019-07-12T09:57:00Z">
+        <w:r>
+          <w:rPr>
+            <w:rFonts w:cstheme="minorHAnsi"/>
+            <w:sz w:val="22"/>
+            <w:szCs w:val="22"/>
+          </w:rPr>
+          <w:delText xml:space="preserve">are </w:delText>
+        </w:r>
+      </w:del>
+      <w:ins w:id="27" w:author="Dave Bridges" w:date="2019-07-12T09:57:00Z">
+        <w:r>
+          <w:rPr>
+            <w:rFonts w:cstheme="minorHAnsi"/>
+            <w:sz w:val="22"/>
+            <w:szCs w:val="22"/>
+          </w:rPr>
+          <w:t>being</w:t>
+        </w:r>
+        <w:r>
+          <w:rPr>
+            <w:rFonts w:cstheme="minorHAnsi"/>
+            <w:sz w:val="22"/>
+            <w:szCs w:val="22"/>
+          </w:rPr>
+          <w:t xml:space="preserve"> </w:t>
+        </w:r>
+      </w:ins>
+      <w:commentRangeStart w:id="28"/>
+      <w:r>
+        <w:rPr>
+          <w:rFonts w:cstheme="minorHAnsi"/>
+          <w:sz w:val="22"/>
+          <w:szCs w:val="22"/>
+        </w:rPr>
+        <w:t>altered</w:t>
+      </w:r>
+      <w:commentRangeEnd w:id="28"/>
+      <w:r>
+        <w:rPr>
+          <w:rStyle w:val="CommentReference"/>
+        </w:rPr>
+        <w:commentReference w:id="28"/>
       </w:r>
       <w:r>
         <w:rPr>
@@ -2050,16 +2418,46 @@
           <w:sz w:val="22"/>
           <w:szCs w:val="22"/>
         </w:rPr>
-        <w:t xml:space="preserve"> The </w:t>
-      </w:r>
-      <w:r>
-        <w:rPr>
-          <w:rFonts w:cstheme="minorHAnsi"/>
-          <w:sz w:val="22"/>
-          <w:szCs w:val="22"/>
-        </w:rPr>
-        <w:t xml:space="preserve">effect of maternal obesity on lactation further manifests in offspring health in childhood and adulthood. </w:t>
-      </w:r>
+        <w:t xml:space="preserve"> </w:t>
+      </w:r>
+      <w:del w:id="29" w:author="Dave Bridges" w:date="2019-07-12T09:58:00Z">
+        <w:r>
+          <w:rPr>
+            <w:rFonts w:cstheme="minorHAnsi"/>
+            <w:sz w:val="22"/>
+            <w:szCs w:val="22"/>
+          </w:rPr>
+          <w:delText xml:space="preserve">The </w:delText>
+        </w:r>
+        <w:r>
+          <w:rPr>
+            <w:rFonts w:cstheme="minorHAnsi"/>
+            <w:sz w:val="22"/>
+            <w:szCs w:val="22"/>
+          </w:rPr>
+          <w:delText xml:space="preserve">effect of maternal obesity on lactation further manifests in offspring health in childhood and adulthood. </w:delText>
+        </w:r>
+        <w:r>
+          <w:rPr>
+            <w:rFonts w:cstheme="minorHAnsi"/>
+            <w:sz w:val="22"/>
+            <w:szCs w:val="22"/>
+            <w:u w:val="single"/>
+          </w:rPr>
+          <w:delText>My</w:delText>
+        </w:r>
+      </w:del>
+      <w:ins w:id="30" w:author="Dave Bridges" w:date="2019-07-12T09:58:00Z">
+        <w:r>
+          <w:rPr>
+            <w:rFonts w:cstheme="minorHAnsi"/>
+            <w:sz w:val="22"/>
+            <w:szCs w:val="22"/>
+            <w:u w:val="single"/>
+          </w:rPr>
+          <w:t>I will test the</w:t>
+        </w:r>
+      </w:ins>
       <w:r>
         <w:rPr>
           <w:rFonts w:cstheme="minorHAnsi"/>
@@ -2067,8 +2465,19 @@
           <w:szCs w:val="22"/>
           <w:u w:val="single"/>
         </w:rPr>
-        <w:t xml:space="preserve">My hypothesis is that maternal </w:t>
-      </w:r>
+        <w:t xml:space="preserve"> hypothesis </w:t>
+      </w:r>
+      <w:del w:id="31" w:author="Dave Bridges" w:date="2019-07-12T09:58:00Z">
+        <w:r>
+          <w:rPr>
+            <w:rFonts w:cstheme="minorHAnsi"/>
+            <w:sz w:val="22"/>
+            <w:szCs w:val="22"/>
+            <w:u w:val="single"/>
+          </w:rPr>
+          <w:delText xml:space="preserve">is </w:delText>
+        </w:r>
+      </w:del>
       <w:r>
         <w:rPr>
           <w:rFonts w:cstheme="minorHAnsi"/>
@@ -2076,8 +2485,28 @@
           <w:szCs w:val="22"/>
           <w:u w:val="single"/>
         </w:rPr>
+        <w:t xml:space="preserve">that maternal </w:t>
+      </w:r>
+      <w:r>
+        <w:rPr>
+          <w:rFonts w:cstheme="minorHAnsi"/>
+          <w:sz w:val="22"/>
+          <w:szCs w:val="22"/>
+          <w:u w:val="single"/>
+        </w:rPr>
         <w:t xml:space="preserve">adipocyte mTORC1 hyperactivation </w:t>
       </w:r>
+      <w:ins w:id="32" w:author="Dave Bridges" w:date="2019-07-12T09:58:00Z">
+        <w:r>
+          <w:rPr>
+            <w:rFonts w:cstheme="minorHAnsi"/>
+            <w:sz w:val="22"/>
+            <w:szCs w:val="22"/>
+            <w:u w:val="single"/>
+          </w:rPr>
+          <w:t>(</w:t>
+        </w:r>
+      </w:ins>
       <w:r>
         <w:rPr>
           <w:rFonts w:cstheme="minorHAnsi"/>
@@ -2085,7 +2514,29 @@
           <w:szCs w:val="22"/>
           <w:u w:val="single"/>
         </w:rPr>
-        <w:t xml:space="preserve">as a model of obesity </w:t>
+        <w:t>as a model of obesity</w:t>
+      </w:r>
+      <w:ins w:id="33" w:author="Dave Bridges" w:date="2019-07-12T09:58:00Z">
+        <w:r>
+          <w:rPr>
+            <w:rFonts w:cstheme="minorHAnsi"/>
+            <w:sz w:val="22"/>
+            <w:szCs w:val="22"/>
+            <w:u w:val="single"/>
+          </w:rPr>
+          <w:t>)</w:t>
+        </w:r>
+      </w:ins>
+      <w:bookmarkStart w:id="34" w:name="_GoBack"/>
+      <w:bookmarkEnd w:id="34"/>
+      <w:r>
+        <w:rPr>
+          <w:rFonts w:cstheme="minorHAnsi"/>
+          <w:sz w:val="22"/>
+          <w:szCs w:val="22"/>
+          <w:u w:val="single"/>
+        </w:rPr>
+        <w:t xml:space="preserve"> </w:t>
       </w:r>
       <w:r>
         <w:rPr>
@@ -2256,14 +2707,14 @@
           <w:rFonts w:asciiTheme="minorHAnsi" w:hAnsiTheme="minorHAnsi" w:cstheme="minorHAnsi"/>
         </w:rPr>
       </w:pPr>
-      <w:bookmarkStart w:id="1" w:name="_Toc13753096"/>
+      <w:bookmarkStart w:id="35" w:name="_Toc13753096"/>
       <w:r>
         <w:rPr>
           <w:rFonts w:asciiTheme="minorHAnsi" w:hAnsiTheme="minorHAnsi" w:cstheme="minorHAnsi"/>
         </w:rPr>
         <w:t>Rationale and Background</w:t>
       </w:r>
-      <w:bookmarkEnd w:id="1"/>
+      <w:bookmarkEnd w:id="35"/>
     </w:p>
     <w:p>
       <w:pPr>
@@ -2272,7 +2723,7 @@
           <w:rFonts w:asciiTheme="minorHAnsi" w:hAnsiTheme="minorHAnsi" w:cstheme="minorHAnsi"/>
         </w:rPr>
       </w:pPr>
-      <w:bookmarkStart w:id="2" w:name="_Toc13753097"/>
+      <w:bookmarkStart w:id="36" w:name="_Toc13753097"/>
       <w:r>
         <w:rPr>
           <w:rFonts w:asciiTheme="minorHAnsi" w:hAnsiTheme="minorHAnsi" w:cstheme="minorHAnsi"/>
@@ -2285,7 +2736,7 @@
         </w:rPr>
         <w:t xml:space="preserve"> Obesity and Offspring Health</w:t>
       </w:r>
-      <w:bookmarkEnd w:id="2"/>
+      <w:bookmarkEnd w:id="36"/>
     </w:p>
     <w:p>
       <w:pPr>
@@ -2843,14 +3294,14 @@
           <w:rFonts w:asciiTheme="minorHAnsi" w:hAnsiTheme="minorHAnsi" w:cstheme="minorHAnsi"/>
         </w:rPr>
       </w:pPr>
-      <w:bookmarkStart w:id="3" w:name="_Toc13753098"/>
+      <w:bookmarkStart w:id="37" w:name="_Toc13753098"/>
       <w:r>
         <w:rPr>
           <w:rFonts w:asciiTheme="minorHAnsi" w:hAnsiTheme="minorHAnsi" w:cstheme="minorHAnsi"/>
         </w:rPr>
         <w:t>Obesity and Lactation</w:t>
       </w:r>
-      <w:bookmarkEnd w:id="3"/>
+      <w:bookmarkEnd w:id="37"/>
     </w:p>
     <w:p>
       <w:pPr>
@@ -3398,14 +3849,14 @@
           <w:rFonts w:asciiTheme="minorHAnsi" w:hAnsiTheme="minorHAnsi" w:cstheme="minorHAnsi"/>
         </w:rPr>
       </w:pPr>
-      <w:bookmarkStart w:id="4" w:name="_Toc13753099"/>
+      <w:bookmarkStart w:id="38" w:name="_Toc13753099"/>
       <w:r>
         <w:rPr>
           <w:rFonts w:asciiTheme="minorHAnsi" w:hAnsiTheme="minorHAnsi" w:cstheme="minorHAnsi"/>
         </w:rPr>
         <w:t>mTORC1 Activity in Obesity</w:t>
       </w:r>
-      <w:bookmarkEnd w:id="4"/>
+      <w:bookmarkEnd w:id="38"/>
     </w:p>
     <w:p>
       <w:pPr>
@@ -3414,14 +3865,14 @@
           <w:rFonts w:asciiTheme="minorHAnsi" w:hAnsiTheme="minorHAnsi" w:cstheme="minorHAnsi"/>
         </w:rPr>
       </w:pPr>
-      <w:bookmarkStart w:id="5" w:name="_Toc13753100"/>
+      <w:bookmarkStart w:id="39" w:name="_Toc13753100"/>
       <w:r>
         <w:rPr>
           <w:rFonts w:asciiTheme="minorHAnsi" w:hAnsiTheme="minorHAnsi" w:cstheme="minorHAnsi"/>
         </w:rPr>
         <w:t>Role of mTORC1 in Lactation</w:t>
       </w:r>
-      <w:bookmarkEnd w:id="5"/>
+      <w:bookmarkEnd w:id="39"/>
     </w:p>
     <w:p>
       <w:r>
@@ -3466,14 +3917,14 @@
           <w:rFonts w:asciiTheme="minorHAnsi" w:hAnsiTheme="minorHAnsi" w:cstheme="minorHAnsi"/>
         </w:rPr>
       </w:pPr>
-      <w:bookmarkStart w:id="6" w:name="_Toc13753101"/>
+      <w:bookmarkStart w:id="40" w:name="_Toc13753101"/>
       <w:r>
         <w:rPr>
           <w:rFonts w:asciiTheme="minorHAnsi" w:hAnsiTheme="minorHAnsi" w:cstheme="minorHAnsi"/>
         </w:rPr>
         <w:t>Role of Mammary Adipocytes in Lactation</w:t>
       </w:r>
-      <w:bookmarkEnd w:id="6"/>
+      <w:bookmarkEnd w:id="40"/>
     </w:p>
     <w:p>
       <w:pPr>
@@ -3490,7 +3941,25 @@
           <w:sz w:val="22"/>
           <w:szCs w:val="22"/>
         </w:rPr>
-        <w:t xml:space="preserve">Adipocytes in the mammary gland are necessary for proper gland development . </w:t>
+        <w:t xml:space="preserve">Adipocytes in the mammary gland are necessary for proper gland </w:t>
+      </w:r>
+      <w:proofErr w:type="gramStart"/>
+      <w:r>
+        <w:rPr>
+          <w:rFonts w:cstheme="minorHAnsi"/>
+          <w:sz w:val="22"/>
+          <w:szCs w:val="22"/>
+        </w:rPr>
+        <w:t>development .</w:t>
+      </w:r>
+      <w:proofErr w:type="gramEnd"/>
+      <w:r>
+        <w:rPr>
+          <w:rFonts w:cstheme="minorHAnsi"/>
+          <w:sz w:val="22"/>
+          <w:szCs w:val="22"/>
+        </w:rPr>
+        <w:t xml:space="preserve"> </w:t>
       </w:r>
       <w:r>
         <w:rPr>
@@ -4213,7 +4682,7 @@
           <w:rFonts w:asciiTheme="minorHAnsi" w:hAnsiTheme="minorHAnsi" w:cstheme="minorHAnsi"/>
         </w:rPr>
       </w:pPr>
-      <w:bookmarkStart w:id="7" w:name="_Toc13753102"/>
+      <w:bookmarkStart w:id="41" w:name="_Toc13753102"/>
       <w:r>
         <w:rPr>
           <w:rFonts w:asciiTheme="minorHAnsi" w:hAnsiTheme="minorHAnsi" w:cstheme="minorHAnsi"/>
@@ -4226,7 +4695,7 @@
         </w:rPr>
         <w:t>Macronutrient Synthesis</w:t>
       </w:r>
-      <w:bookmarkEnd w:id="7"/>
+      <w:bookmarkEnd w:id="41"/>
     </w:p>
     <w:p>
       <w:pPr>
@@ -4864,7 +5333,7 @@
         </w:rPr>
         <w:t xml:space="preserve"> </w:t>
       </w:r>
-      <w:hyperlink r:id="rId7" w:history="1">
+      <w:hyperlink r:id="rId10" w:history="1">
         <w:r>
           <w:rPr>
             <w:rStyle w:val="Hyperlink"/>
@@ -4913,14 +5382,14 @@
           <w:rFonts w:asciiTheme="minorHAnsi" w:hAnsiTheme="minorHAnsi" w:cstheme="minorHAnsi"/>
         </w:rPr>
       </w:pPr>
-      <w:bookmarkStart w:id="8" w:name="_Toc13753103"/>
+      <w:bookmarkStart w:id="42" w:name="_Toc13753103"/>
       <w:r>
         <w:rPr>
           <w:rFonts w:asciiTheme="minorHAnsi" w:hAnsiTheme="minorHAnsi" w:cstheme="minorHAnsi"/>
         </w:rPr>
         <w:t>Experimental Design</w:t>
       </w:r>
-      <w:bookmarkEnd w:id="8"/>
+      <w:bookmarkEnd w:id="42"/>
     </w:p>
     <w:p>
       <w:pPr>
@@ -5447,14 +5916,14 @@
           <w:rFonts w:asciiTheme="minorHAnsi" w:hAnsiTheme="minorHAnsi" w:cstheme="minorHAnsi"/>
         </w:rPr>
       </w:pPr>
-      <w:bookmarkStart w:id="9" w:name="_Toc13753104"/>
+      <w:bookmarkStart w:id="43" w:name="_Toc13753104"/>
       <w:r>
         <w:rPr>
           <w:rFonts w:asciiTheme="minorHAnsi" w:hAnsiTheme="minorHAnsi" w:cstheme="minorHAnsi"/>
         </w:rPr>
         <w:t>Methods</w:t>
       </w:r>
-      <w:bookmarkEnd w:id="9"/>
+      <w:bookmarkEnd w:id="43"/>
     </w:p>
     <w:p>
       <w:pPr>
@@ -5463,16 +5932,16 @@
           <w:rFonts w:asciiTheme="minorHAnsi" w:hAnsiTheme="minorHAnsi" w:cstheme="minorHAnsi"/>
         </w:rPr>
       </w:pPr>
-      <w:bookmarkStart w:id="10" w:name="_Toc13500921"/>
-      <w:bookmarkStart w:id="11" w:name="_Toc13753105"/>
+      <w:bookmarkStart w:id="44" w:name="_Toc13500921"/>
+      <w:bookmarkStart w:id="45" w:name="_Toc13753105"/>
       <w:r>
         <w:rPr>
           <w:rFonts w:asciiTheme="minorHAnsi" w:hAnsiTheme="minorHAnsi" w:cstheme="minorHAnsi"/>
         </w:rPr>
         <w:t>Food Intake</w:t>
       </w:r>
-      <w:bookmarkEnd w:id="10"/>
-      <w:bookmarkEnd w:id="11"/>
+      <w:bookmarkEnd w:id="44"/>
+      <w:bookmarkEnd w:id="45"/>
     </w:p>
     <w:p>
       <w:pPr>
@@ -5615,16 +6084,16 @@
           <w:rFonts w:asciiTheme="minorHAnsi" w:hAnsiTheme="minorHAnsi" w:cstheme="minorHAnsi"/>
         </w:rPr>
       </w:pPr>
-      <w:bookmarkStart w:id="12" w:name="_Toc13500923"/>
-      <w:bookmarkStart w:id="13" w:name="_Toc13753107"/>
+      <w:bookmarkStart w:id="46" w:name="_Toc13500923"/>
+      <w:bookmarkStart w:id="47" w:name="_Toc13753107"/>
       <w:r>
         <w:rPr>
           <w:rFonts w:asciiTheme="minorHAnsi" w:hAnsiTheme="minorHAnsi" w:cstheme="minorHAnsi"/>
         </w:rPr>
         <w:t>Sacrifice and Tissue Collection</w:t>
       </w:r>
-      <w:bookmarkEnd w:id="12"/>
-      <w:bookmarkEnd w:id="13"/>
+      <w:bookmarkEnd w:id="46"/>
+      <w:bookmarkEnd w:id="47"/>
     </w:p>
     <w:p>
       <w:pPr>
@@ -5672,7 +6141,25 @@
           <w:sz w:val="22"/>
           <w:szCs w:val="22"/>
         </w:rPr>
-        <w:t xml:space="preserve">by a midline incision of the skin from the rectum to the diaphragm , extract thoracic, abdominal and inguinal mammary glands. The peritoneum will be pulled apart from the skin. The lower glands will be excised carefully then weighed. A portion of the upper and lower glands will be embedded in paraffin for histology, while the rest will be collected in 2ml tubes and snap frozen in liquid nitrogen then alter stored at -80C for molecular studies. Offspring of dams will be sacrificed </w:t>
+        <w:t xml:space="preserve">by a midline incision of the skin from the rectum to the </w:t>
+      </w:r>
+      <w:proofErr w:type="gramStart"/>
+      <w:r>
+        <w:rPr>
+          <w:rFonts w:cstheme="minorHAnsi"/>
+          <w:sz w:val="22"/>
+          <w:szCs w:val="22"/>
+        </w:rPr>
+        <w:t>diaphragm ,</w:t>
+      </w:r>
+      <w:proofErr w:type="gramEnd"/>
+      <w:r>
+        <w:rPr>
+          <w:rFonts w:cstheme="minorHAnsi"/>
+          <w:sz w:val="22"/>
+          <w:szCs w:val="22"/>
+        </w:rPr>
+        <w:t xml:space="preserve"> extract thoracic, abdominal and inguinal mammary glands. The peritoneum will be pulled apart from the skin. The lower glands will be excised carefully then weighed. A portion of the upper and lower glands will be embedded in paraffin for histology, while the rest will be collected in 2ml tubes and snap frozen in liquid nitrogen then alter stored at -80C for molecular studies. Offspring of dams will be sacrificed </w:t>
       </w:r>
       <w:r>
         <w:rPr>
@@ -5698,16 +6185,16 @@
           <w:rFonts w:asciiTheme="minorHAnsi" w:hAnsiTheme="minorHAnsi" w:cstheme="minorHAnsi"/>
         </w:rPr>
       </w:pPr>
-      <w:bookmarkStart w:id="14" w:name="_Toc13500924"/>
-      <w:bookmarkStart w:id="15" w:name="_Toc13753108"/>
+      <w:bookmarkStart w:id="48" w:name="_Toc13500924"/>
+      <w:bookmarkStart w:id="49" w:name="_Toc13753108"/>
       <w:r>
         <w:rPr>
           <w:rFonts w:asciiTheme="minorHAnsi" w:hAnsiTheme="minorHAnsi" w:cstheme="minorHAnsi"/>
         </w:rPr>
         <w:t>Determining Milk Output Volume</w:t>
       </w:r>
-      <w:bookmarkEnd w:id="14"/>
-      <w:bookmarkEnd w:id="15"/>
+      <w:bookmarkEnd w:id="48"/>
+      <w:bookmarkEnd w:id="49"/>
     </w:p>
     <w:p>
       <w:pPr>
@@ -5843,16 +6330,16 @@
           <w:rFonts w:asciiTheme="minorHAnsi" w:hAnsiTheme="minorHAnsi" w:cstheme="minorHAnsi"/>
         </w:rPr>
       </w:pPr>
-      <w:bookmarkStart w:id="16" w:name="_Toc13500925"/>
-      <w:bookmarkStart w:id="17" w:name="_Toc13753109"/>
+      <w:bookmarkStart w:id="50" w:name="_Toc13500925"/>
+      <w:bookmarkStart w:id="51" w:name="_Toc13753109"/>
       <w:r>
         <w:rPr>
           <w:rFonts w:asciiTheme="minorHAnsi" w:hAnsiTheme="minorHAnsi" w:cstheme="minorHAnsi"/>
         </w:rPr>
         <w:t>Determining Milk Composition</w:t>
       </w:r>
-      <w:bookmarkEnd w:id="16"/>
-      <w:bookmarkEnd w:id="17"/>
+      <w:bookmarkEnd w:id="50"/>
+      <w:bookmarkEnd w:id="51"/>
     </w:p>
     <w:p>
       <w:pPr>
@@ -5929,16 +6416,16 @@
           <w:highlight w:val="red"/>
         </w:rPr>
       </w:pPr>
-      <w:bookmarkStart w:id="18" w:name="_Toc13500926"/>
-      <w:bookmarkStart w:id="19" w:name="_Toc13753110"/>
+      <w:bookmarkStart w:id="52" w:name="_Toc13500926"/>
+      <w:bookmarkStart w:id="53" w:name="_Toc13753110"/>
       <w:r>
         <w:rPr>
           <w:rFonts w:asciiTheme="minorHAnsi" w:hAnsiTheme="minorHAnsi" w:cstheme="minorHAnsi"/>
         </w:rPr>
         <w:t>Determining Milk Protein</w:t>
       </w:r>
-      <w:bookmarkEnd w:id="18"/>
-      <w:bookmarkEnd w:id="19"/>
+      <w:bookmarkEnd w:id="52"/>
+      <w:bookmarkEnd w:id="53"/>
       <w:r>
         <w:rPr>
           <w:rFonts w:asciiTheme="minorHAnsi" w:hAnsiTheme="minorHAnsi" w:cstheme="minorHAnsi"/>
@@ -6134,16 +6621,16 @@
           <w:rFonts w:asciiTheme="minorHAnsi" w:hAnsiTheme="minorHAnsi" w:cstheme="minorHAnsi"/>
         </w:rPr>
       </w:pPr>
-      <w:bookmarkStart w:id="20" w:name="_Toc13500927"/>
-      <w:bookmarkStart w:id="21" w:name="_Toc13753111"/>
+      <w:bookmarkStart w:id="54" w:name="_Toc13500927"/>
+      <w:bookmarkStart w:id="55" w:name="_Toc13753111"/>
       <w:r>
         <w:rPr>
           <w:rFonts w:asciiTheme="minorHAnsi" w:hAnsiTheme="minorHAnsi" w:cstheme="minorHAnsi"/>
         </w:rPr>
         <w:t>Determining Milk Fat Content</w:t>
       </w:r>
-      <w:bookmarkEnd w:id="20"/>
-      <w:bookmarkEnd w:id="21"/>
+      <w:bookmarkEnd w:id="54"/>
+      <w:bookmarkEnd w:id="55"/>
     </w:p>
     <w:p>
       <w:pPr>
@@ -6247,16 +6734,16 @@
           <w:rFonts w:asciiTheme="minorHAnsi" w:hAnsiTheme="minorHAnsi" w:cstheme="minorHAnsi"/>
         </w:rPr>
       </w:pPr>
-      <w:bookmarkStart w:id="22" w:name="_Toc13500929"/>
-      <w:bookmarkStart w:id="23" w:name="_Toc13753112"/>
+      <w:bookmarkStart w:id="56" w:name="_Toc13500929"/>
+      <w:bookmarkStart w:id="57" w:name="_Toc13753112"/>
       <w:r>
         <w:rPr>
           <w:rFonts w:asciiTheme="minorHAnsi" w:hAnsiTheme="minorHAnsi" w:cstheme="minorHAnsi"/>
         </w:rPr>
         <w:t>Western Blotting</w:t>
       </w:r>
-      <w:bookmarkEnd w:id="22"/>
-      <w:bookmarkEnd w:id="23"/>
+      <w:bookmarkEnd w:id="56"/>
+      <w:bookmarkEnd w:id="57"/>
     </w:p>
     <w:p>
       <w:pPr>
@@ -6482,16 +6969,16 @@
           <w:rFonts w:asciiTheme="minorHAnsi" w:hAnsiTheme="minorHAnsi" w:cstheme="minorHAnsi"/>
         </w:rPr>
       </w:pPr>
-      <w:bookmarkStart w:id="24" w:name="_Toc13500930"/>
-      <w:bookmarkStart w:id="25" w:name="_Toc13753113"/>
+      <w:bookmarkStart w:id="58" w:name="_Toc13500930"/>
+      <w:bookmarkStart w:id="59" w:name="_Toc13753113"/>
       <w:r>
         <w:rPr>
           <w:rFonts w:asciiTheme="minorHAnsi" w:hAnsiTheme="minorHAnsi" w:cstheme="minorHAnsi"/>
         </w:rPr>
         <w:t>Histology</w:t>
       </w:r>
-      <w:bookmarkEnd w:id="24"/>
-      <w:bookmarkEnd w:id="25"/>
+      <w:bookmarkEnd w:id="58"/>
+      <w:bookmarkEnd w:id="59"/>
     </w:p>
     <w:p>
       <w:pPr>
@@ -6589,25 +7076,7 @@
           <w:sz w:val="22"/>
           <w:szCs w:val="22"/>
         </w:rPr>
-        <w:t xml:space="preserve">o assess branching, we will count the </w:t>
-      </w:r>
-      <w:bookmarkStart w:id="26" w:name="_GoBack"/>
-      <w:r>
-        <w:rPr>
-          <w:rFonts w:cstheme="minorHAnsi"/>
-          <w:sz w:val="22"/>
-          <w:szCs w:val="22"/>
-        </w:rPr>
-        <w:t xml:space="preserve">number of ramifications </w:t>
-      </w:r>
-      <w:bookmarkEnd w:id="26"/>
-      <w:r>
-        <w:rPr>
-          <w:rFonts w:cstheme="minorHAnsi"/>
-          <w:sz w:val="22"/>
-          <w:szCs w:val="22"/>
-        </w:rPr>
-        <w:t xml:space="preserve">along portions of the main </w:t>
+        <w:t xml:space="preserve">o assess branching, we will count the number of ramifications along portions of the main </w:t>
       </w:r>
       <w:r>
         <w:rPr>
@@ -6694,14 +7163,14 @@
           <w:rFonts w:asciiTheme="minorHAnsi" w:hAnsiTheme="minorHAnsi" w:cstheme="minorHAnsi"/>
         </w:rPr>
       </w:pPr>
-      <w:bookmarkStart w:id="27" w:name="_Toc13753114"/>
+      <w:bookmarkStart w:id="60" w:name="_Toc13753114"/>
       <w:r>
         <w:rPr>
           <w:rFonts w:asciiTheme="minorHAnsi" w:hAnsiTheme="minorHAnsi" w:cstheme="minorHAnsi"/>
         </w:rPr>
         <w:t>Expected Results</w:t>
       </w:r>
-      <w:bookmarkEnd w:id="27"/>
+      <w:bookmarkEnd w:id="60"/>
     </w:p>
     <w:p>
       <w:pPr>
@@ -6710,14 +7179,14 @@
           <w:rFonts w:asciiTheme="minorHAnsi" w:hAnsiTheme="minorHAnsi" w:cstheme="minorHAnsi"/>
         </w:rPr>
       </w:pPr>
-      <w:bookmarkStart w:id="28" w:name="_Toc13753115"/>
+      <w:bookmarkStart w:id="61" w:name="_Toc13753115"/>
       <w:r>
         <w:rPr>
           <w:rFonts w:asciiTheme="minorHAnsi" w:hAnsiTheme="minorHAnsi" w:cstheme="minorHAnsi"/>
         </w:rPr>
         <w:t>Aim 4.1</w:t>
       </w:r>
-      <w:bookmarkEnd w:id="28"/>
+      <w:bookmarkEnd w:id="61"/>
     </w:p>
     <w:p>
       <w:pPr>
@@ -6741,14 +7210,14 @@
           <w:rFonts w:asciiTheme="minorHAnsi" w:hAnsiTheme="minorHAnsi" w:cstheme="minorHAnsi"/>
         </w:rPr>
       </w:pPr>
-      <w:bookmarkStart w:id="29" w:name="_Toc13753116"/>
+      <w:bookmarkStart w:id="62" w:name="_Toc13753116"/>
       <w:r>
         <w:rPr>
           <w:rFonts w:asciiTheme="minorHAnsi" w:hAnsiTheme="minorHAnsi" w:cstheme="minorHAnsi"/>
         </w:rPr>
         <w:t>Aim 4.2</w:t>
       </w:r>
-      <w:bookmarkEnd w:id="29"/>
+      <w:bookmarkEnd w:id="62"/>
     </w:p>
     <w:p>
       <w:pPr>
@@ -6772,14 +7241,14 @@
           <w:rFonts w:asciiTheme="minorHAnsi" w:hAnsiTheme="minorHAnsi" w:cstheme="minorHAnsi"/>
         </w:rPr>
       </w:pPr>
-      <w:bookmarkStart w:id="30" w:name="_Toc13753117"/>
+      <w:bookmarkStart w:id="63" w:name="_Toc13753117"/>
       <w:r>
         <w:rPr>
           <w:rFonts w:asciiTheme="minorHAnsi" w:hAnsiTheme="minorHAnsi" w:cstheme="minorHAnsi"/>
         </w:rPr>
         <w:t>Aim 4.3</w:t>
       </w:r>
-      <w:bookmarkEnd w:id="30"/>
+      <w:bookmarkEnd w:id="63"/>
     </w:p>
     <w:p>
       <w:pPr>
@@ -6817,7 +7286,7 @@
           <w:rFonts w:asciiTheme="minorHAnsi" w:hAnsiTheme="minorHAnsi" w:cstheme="minorHAnsi"/>
         </w:rPr>
       </w:pPr>
-      <w:bookmarkStart w:id="31" w:name="_Toc13753118"/>
+      <w:bookmarkStart w:id="64" w:name="_Toc13753118"/>
       <w:r>
         <w:rPr>
           <w:rFonts w:asciiTheme="minorHAnsi" w:hAnsiTheme="minorHAnsi" w:cstheme="minorHAnsi"/>
@@ -6836,7 +7305,7 @@
         </w:rPr>
         <w:t>)</w:t>
       </w:r>
-      <w:bookmarkEnd w:id="31"/>
+      <w:bookmarkEnd w:id="64"/>
     </w:p>
     <w:p>
       <w:pPr>
@@ -6913,6 +7382,39 @@
 </w:document>
 </file>
 
+<file path=word/comments.xml><?xml version="1.0" encoding="utf-8"?>
+<w:comments xmlns:wpc="http://schemas.microsoft.com/office/word/2010/wordprocessingCanvas" xmlns:cx="http://schemas.microsoft.com/office/drawing/2014/chartex" xmlns:cx1="http://schemas.microsoft.com/office/drawing/2015/9/8/chartex" xmlns:cx2="http://schemas.microsoft.com/office/drawing/2015/10/21/chartex" xmlns:cx3="http://schemas.microsoft.com/office/drawing/2016/5/9/chartex" xmlns:cx4="http://schemas.microsoft.com/office/drawing/2016/5/10/chartex" xmlns:cx5="http://schemas.microsoft.com/office/drawing/2016/5/11/chartex" xmlns:cx6="http://schemas.microsoft.com/office/drawing/2016/5/12/chartex" xmlns:cx7="http://schemas.microsoft.com/office/drawing/2016/5/13/chartex" xmlns:cx8="http://schemas.microsoft.com/office/drawing/2016/5/14/chartex" xmlns:mc="http://schemas.openxmlformats.org/markup-compatibility/2006" xmlns:aink="http://schemas.microsoft.com/office/drawing/2016/ink" xmlns:am3d="http://schemas.microsoft.com/office/drawing/2017/model3d" xmlns:o="urn:schemas-microsoft-com:office:office" xmlns:r="http://schemas.openxmlformats.org/officeDocument/2006/relationships" xmlns:m="http://schemas.openxmlformats.org/officeDocument/2006/math" xmlns:v="urn:schemas-microsoft-com:vml" xmlns:wp14="http://schemas.microsoft.com/office/word/2010/wordprocessingDrawing" xmlns:wp="http://schemas.openxmlformats.org/drawingml/2006/wordprocessingDrawing" xmlns:w10="urn:schemas-microsoft-com:office:word" xmlns:w="http://schemas.openxmlformats.org/wordprocessingml/2006/main" xmlns:w14="http://schemas.microsoft.com/office/word/2010/wordml" xmlns:w15="http://schemas.microsoft.com/office/word/2012/wordml" xmlns:w16cid="http://schemas.microsoft.com/office/word/2016/wordml/cid" xmlns:w16se="http://schemas.microsoft.com/office/word/2015/wordml/symex" xmlns:wpg="http://schemas.microsoft.com/office/word/2010/wordprocessingGroup" xmlns:wpi="http://schemas.microsoft.com/office/word/2010/wordprocessingInk" xmlns:wne="http://schemas.microsoft.com/office/word/2006/wordml" xmlns:wps="http://schemas.microsoft.com/office/word/2010/wordprocessingShape" mc:Ignorable="w14 w15 w16se w16cid wp14">
+  <w:comment w:id="28" w:author="Dave Bridges" w:date="2019-07-12T09:56:00Z" w:initials="DB">
+    <w:p>
+      <w:pPr>
+        <w:pStyle w:val="CommentText"/>
+      </w:pPr>
+      <w:r>
+        <w:rPr>
+          <w:rStyle w:val="CommentReference"/>
+        </w:rPr>
+        <w:annotationRef/>
+      </w:r>
+      <w:r>
+        <w:t>Refs needed</w:t>
+      </w:r>
+    </w:p>
+  </w:comment>
+</w:comments>
+</file>
+
+<file path=word/commentsExtended.xml><?xml version="1.0" encoding="utf-8"?>
+<w15:commentsEx xmlns:wpc="http://schemas.microsoft.com/office/word/2010/wordprocessingCanvas" xmlns:cx="http://schemas.microsoft.com/office/drawing/2014/chartex" xmlns:cx1="http://schemas.microsoft.com/office/drawing/2015/9/8/chartex" xmlns:cx2="http://schemas.microsoft.com/office/drawing/2015/10/21/chartex" xmlns:cx3="http://schemas.microsoft.com/office/drawing/2016/5/9/chartex" xmlns:cx4="http://schemas.microsoft.com/office/drawing/2016/5/10/chartex" xmlns:cx5="http://schemas.microsoft.com/office/drawing/2016/5/11/chartex" xmlns:cx6="http://schemas.microsoft.com/office/drawing/2016/5/12/chartex" xmlns:cx7="http://schemas.microsoft.com/office/drawing/2016/5/13/chartex" xmlns:cx8="http://schemas.microsoft.com/office/drawing/2016/5/14/chartex" xmlns:mc="http://schemas.openxmlformats.org/markup-compatibility/2006" xmlns:aink="http://schemas.microsoft.com/office/drawing/2016/ink" xmlns:am3d="http://schemas.microsoft.com/office/drawing/2017/model3d" xmlns:o="urn:schemas-microsoft-com:office:office" xmlns:r="http://schemas.openxmlformats.org/officeDocument/2006/relationships" xmlns:m="http://schemas.openxmlformats.org/officeDocument/2006/math" xmlns:v="urn:schemas-microsoft-com:vml" xmlns:wp14="http://schemas.microsoft.com/office/word/2010/wordprocessingDrawing" xmlns:wp="http://schemas.openxmlformats.org/drawingml/2006/wordprocessingDrawing" xmlns:w10="urn:schemas-microsoft-com:office:word" xmlns:w="http://schemas.openxmlformats.org/wordprocessingml/2006/main" xmlns:w14="http://schemas.microsoft.com/office/word/2010/wordml" xmlns:w15="http://schemas.microsoft.com/office/word/2012/wordml" xmlns:w16cid="http://schemas.microsoft.com/office/word/2016/wordml/cid" xmlns:w16se="http://schemas.microsoft.com/office/word/2015/wordml/symex" xmlns:wpg="http://schemas.microsoft.com/office/word/2010/wordprocessingGroup" xmlns:wpi="http://schemas.microsoft.com/office/word/2010/wordprocessingInk" xmlns:wne="http://schemas.microsoft.com/office/word/2006/wordml" xmlns:wps="http://schemas.microsoft.com/office/word/2010/wordprocessingShape" mc:Ignorable="w14 w15 w16se w16cid wp14">
+  <w15:commentEx w15:paraId="2C9A2424" w15:done="0"/>
+</w15:commentsEx>
+</file>
+
+<file path=word/commentsIds.xml><?xml version="1.0" encoding="utf-8"?>
+<w16cid:commentsIds xmlns:wpc="http://schemas.microsoft.com/office/word/2010/wordprocessingCanvas" xmlns:cx="http://schemas.microsoft.com/office/drawing/2014/chartex" xmlns:cx1="http://schemas.microsoft.com/office/drawing/2015/9/8/chartex" xmlns:cx2="http://schemas.microsoft.com/office/drawing/2015/10/21/chartex" xmlns:cx3="http://schemas.microsoft.com/office/drawing/2016/5/9/chartex" xmlns:cx4="http://schemas.microsoft.com/office/drawing/2016/5/10/chartex" xmlns:cx5="http://schemas.microsoft.com/office/drawing/2016/5/11/chartex" xmlns:cx6="http://schemas.microsoft.com/office/drawing/2016/5/12/chartex" xmlns:cx7="http://schemas.microsoft.com/office/drawing/2016/5/13/chartex" xmlns:cx8="http://schemas.microsoft.com/office/drawing/2016/5/14/chartex" xmlns:mc="http://schemas.openxmlformats.org/markup-compatibility/2006" xmlns:aink="http://schemas.microsoft.com/office/drawing/2016/ink" xmlns:am3d="http://schemas.microsoft.com/office/drawing/2017/model3d" xmlns:o="urn:schemas-microsoft-com:office:office" xmlns:r="http://schemas.openxmlformats.org/officeDocument/2006/relationships" xmlns:m="http://schemas.openxmlformats.org/officeDocument/2006/math" xmlns:v="urn:schemas-microsoft-com:vml" xmlns:wp14="http://schemas.microsoft.com/office/word/2010/wordprocessingDrawing" xmlns:wp="http://schemas.openxmlformats.org/drawingml/2006/wordprocessingDrawing" xmlns:w10="urn:schemas-microsoft-com:office:word" xmlns:w="http://schemas.openxmlformats.org/wordprocessingml/2006/main" xmlns:w14="http://schemas.microsoft.com/office/word/2010/wordml" xmlns:w15="http://schemas.microsoft.com/office/word/2012/wordml" xmlns:w16cid="http://schemas.microsoft.com/office/word/2016/wordml/cid" xmlns:w16se="http://schemas.microsoft.com/office/word/2015/wordml/symex" xmlns:wpg="http://schemas.microsoft.com/office/word/2010/wordprocessingGroup" xmlns:wpi="http://schemas.microsoft.com/office/word/2010/wordprocessingInk" xmlns:wne="http://schemas.microsoft.com/office/word/2006/wordml" xmlns:wps="http://schemas.microsoft.com/office/word/2010/wordprocessingShape" mc:Ignorable="w14 w15 w16se w16cid wp14">
+  <w16cid:commentId w16cid:paraId="2C9A2424" w16cid:durableId="20D2D7E9"/>
+</w16cid:commentsIds>
+</file>
+
 <file path=word/endnotes.xml><?xml version="1.0" encoding="utf-8"?>
 <w:endnotes xmlns:wpc="http://schemas.microsoft.com/office/word/2010/wordprocessingCanvas" xmlns:cx="http://schemas.microsoft.com/office/drawing/2014/chartex" xmlns:cx1="http://schemas.microsoft.com/office/drawing/2015/9/8/chartex" xmlns:cx2="http://schemas.microsoft.com/office/drawing/2015/10/21/chartex" xmlns:cx3="http://schemas.microsoft.com/office/drawing/2016/5/9/chartex" xmlns:cx4="http://schemas.microsoft.com/office/drawing/2016/5/10/chartex" xmlns:cx5="http://schemas.microsoft.com/office/drawing/2016/5/11/chartex" xmlns:cx6="http://schemas.microsoft.com/office/drawing/2016/5/12/chartex" xmlns:cx7="http://schemas.microsoft.com/office/drawing/2016/5/13/chartex" xmlns:cx8="http://schemas.microsoft.com/office/drawing/2016/5/14/chartex" xmlns:mc="http://schemas.openxmlformats.org/markup-compatibility/2006" xmlns:aink="http://schemas.microsoft.com/office/drawing/2016/ink" xmlns:am3d="http://schemas.microsoft.com/office/drawing/2017/model3d" xmlns:o="urn:schemas-microsoft-com:office:office" xmlns:r="http://schemas.openxmlformats.org/officeDocument/2006/relationships" xmlns:m="http://schemas.openxmlformats.org/officeDocument/2006/math" xmlns:v="urn:schemas-microsoft-com:vml" xmlns:wp14="http://schemas.microsoft.com/office/word/2010/wordprocessingDrawing" xmlns:wp="http://schemas.openxmlformats.org/drawingml/2006/wordprocessingDrawing" xmlns:w10="urn:schemas-microsoft-com:office:word" xmlns:w="http://schemas.openxmlformats.org/wordprocessingml/2006/main" xmlns:w14="http://schemas.microsoft.com/office/word/2010/wordml" xmlns:w15="http://schemas.microsoft.com/office/word/2012/wordml" xmlns:w16cid="http://schemas.microsoft.com/office/word/2016/wordml/cid" xmlns:w16se="http://schemas.microsoft.com/office/word/2015/wordml/symex" xmlns:wpg="http://schemas.microsoft.com/office/word/2010/wordprocessingGroup" xmlns:wpi="http://schemas.microsoft.com/office/word/2010/wordprocessingInk" xmlns:wne="http://schemas.microsoft.com/office/word/2006/wordml" xmlns:wps="http://schemas.microsoft.com/office/word/2010/wordprocessingShape" mc:Ignorable="w14 w15 w16se w16cid wp14">
   <w:endnote w:type="separator" w:id="-1">
@@ -6988,6 +7490,14 @@
     </w:p>
   </w:footnote>
 </w:footnotes>
+</file>
+
+<file path=word/people.xml><?xml version="1.0" encoding="utf-8"?>
+<w15:people xmlns:wpc="http://schemas.microsoft.com/office/word/2010/wordprocessingCanvas" xmlns:cx="http://schemas.microsoft.com/office/drawing/2014/chartex" xmlns:cx1="http://schemas.microsoft.com/office/drawing/2015/9/8/chartex" xmlns:cx2="http://schemas.microsoft.com/office/drawing/2015/10/21/chartex" xmlns:cx3="http://schemas.microsoft.com/office/drawing/2016/5/9/chartex" xmlns:cx4="http://schemas.microsoft.com/office/drawing/2016/5/10/chartex" xmlns:cx5="http://schemas.microsoft.com/office/drawing/2016/5/11/chartex" xmlns:cx6="http://schemas.microsoft.com/office/drawing/2016/5/12/chartex" xmlns:cx7="http://schemas.microsoft.com/office/drawing/2016/5/13/chartex" xmlns:cx8="http://schemas.microsoft.com/office/drawing/2016/5/14/chartex" xmlns:mc="http://schemas.openxmlformats.org/markup-compatibility/2006" xmlns:aink="http://schemas.microsoft.com/office/drawing/2016/ink" xmlns:am3d="http://schemas.microsoft.com/office/drawing/2017/model3d" xmlns:o="urn:schemas-microsoft-com:office:office" xmlns:r="http://schemas.openxmlformats.org/officeDocument/2006/relationships" xmlns:m="http://schemas.openxmlformats.org/officeDocument/2006/math" xmlns:v="urn:schemas-microsoft-com:vml" xmlns:wp14="http://schemas.microsoft.com/office/word/2010/wordprocessingDrawing" xmlns:wp="http://schemas.openxmlformats.org/drawingml/2006/wordprocessingDrawing" xmlns:w10="urn:schemas-microsoft-com:office:word" xmlns:w="http://schemas.openxmlformats.org/wordprocessingml/2006/main" xmlns:w14="http://schemas.microsoft.com/office/word/2010/wordml" xmlns:w15="http://schemas.microsoft.com/office/word/2012/wordml" xmlns:w16cid="http://schemas.microsoft.com/office/word/2016/wordml/cid" xmlns:w16se="http://schemas.microsoft.com/office/word/2015/wordml/symex" xmlns:wpg="http://schemas.microsoft.com/office/word/2010/wordprocessingGroup" xmlns:wpi="http://schemas.microsoft.com/office/word/2010/wordprocessingInk" xmlns:wne="http://schemas.microsoft.com/office/word/2006/wordml" xmlns:wps="http://schemas.microsoft.com/office/word/2010/wordprocessingShape" mc:Ignorable="w14 w15 w16se w16cid wp14">
+  <w15:person w15:author="Dave Bridges">
+    <w15:presenceInfo w15:providerId="Windows Live" w15:userId="4bc1184c43c78bbd"/>
+  </w15:person>
+</w15:people>
 </file>
 
 <file path=word/styles.xml><?xml version="1.0" encoding="utf-8"?>
@@ -7802,6 +8312,34 @@
       <w:vertAlign w:val="superscript"/>
     </w:rPr>
   </w:style>
+  <w:style w:type="paragraph" w:styleId="CommentSubject">
+    <w:name w:val="annotation subject"/>
+    <w:basedOn w:val="CommentText"/>
+    <w:next w:val="CommentText"/>
+    <w:link w:val="CommentSubjectChar"/>
+    <w:uiPriority w:val="99"/>
+    <w:semiHidden/>
+    <w:unhideWhenUsed/>
+    <w:rsid w:val="007051C5"/>
+    <w:rPr>
+      <w:b/>
+      <w:bCs/>
+    </w:rPr>
+  </w:style>
+  <w:style w:type="character" w:customStyle="1" w:styleId="CommentSubjectChar">
+    <w:name w:val="Comment Subject Char"/>
+    <w:basedOn w:val="CommentTextChar"/>
+    <w:link w:val="CommentSubject"/>
+    <w:uiPriority w:val="99"/>
+    <w:semiHidden/>
+    <w:rsid w:val="007051C5"/>
+    <w:rPr>
+      <w:b/>
+      <w:bCs/>
+      <w:sz w:val="20"/>
+      <w:szCs w:val="20"/>
+    </w:rPr>
+  </w:style>
 </w:styles>
 </file>
 
@@ -8071,7 +8609,7 @@
 </file>
 
 <file path=customXml/itemProps1.xml><?xml version="1.0" encoding="utf-8"?>
-<ds:datastoreItem xmlns:ds="http://schemas.openxmlformats.org/officeDocument/2006/customXml" ds:itemID="{205950C3-D5D7-2D47-8226-867F0829FB9B}">
+<ds:datastoreItem xmlns:ds="http://schemas.openxmlformats.org/officeDocument/2006/customXml" ds:itemID="{002137B2-FA20-014D-AB04-9A1B02492CF9}">
   <ds:schemaRefs>
     <ds:schemaRef ds:uri="http://schemas.openxmlformats.org/officeDocument/2006/bibliography"/>
   </ds:schemaRefs>

</xml_diff>

<commit_message>
Added some comments about the rest of the background section.
</commit_message>
<xml_diff>
--- a/Noura Preliminary Exam/Aim 4.docx
+++ b/Noura Preliminary Exam/Aim 4.docx
@@ -2527,8 +2527,6 @@
           <w:t>)</w:t>
         </w:r>
       </w:ins>
-      <w:bookmarkStart w:id="34" w:name="_GoBack"/>
-      <w:bookmarkEnd w:id="34"/>
       <w:r>
         <w:rPr>
           <w:rFonts w:cstheme="minorHAnsi"/>
@@ -2707,52 +2705,239 @@
           <w:rFonts w:asciiTheme="minorHAnsi" w:hAnsiTheme="minorHAnsi" w:cstheme="minorHAnsi"/>
         </w:rPr>
       </w:pPr>
-      <w:bookmarkStart w:id="35" w:name="_Toc13753096"/>
+      <w:bookmarkStart w:id="34" w:name="_Toc13753096"/>
       <w:r>
         <w:rPr>
           <w:rFonts w:asciiTheme="minorHAnsi" w:hAnsiTheme="minorHAnsi" w:cstheme="minorHAnsi"/>
         </w:rPr>
         <w:t>Rationale and Background</w:t>
+      </w:r>
+      <w:bookmarkEnd w:id="34"/>
+    </w:p>
+    <w:p>
+      <w:pPr>
+        <w:pStyle w:val="Heading2"/>
+        <w:rPr>
+          <w:rFonts w:asciiTheme="minorHAnsi" w:hAnsiTheme="minorHAnsi" w:cstheme="minorHAnsi"/>
+        </w:rPr>
+      </w:pPr>
+      <w:bookmarkStart w:id="35" w:name="_Toc13753097"/>
+      <w:r>
+        <w:rPr>
+          <w:rFonts w:asciiTheme="minorHAnsi" w:hAnsiTheme="minorHAnsi" w:cstheme="minorHAnsi"/>
+        </w:rPr>
+        <w:t>Maternal</w:t>
+      </w:r>
+      <w:r>
+        <w:rPr>
+          <w:rFonts w:asciiTheme="minorHAnsi" w:hAnsiTheme="minorHAnsi" w:cstheme="minorHAnsi"/>
+        </w:rPr>
+        <w:t xml:space="preserve"> Obesity and Offspring Health</w:t>
       </w:r>
       <w:bookmarkEnd w:id="35"/>
     </w:p>
     <w:p>
       <w:pPr>
-        <w:pStyle w:val="Heading2"/>
-        <w:rPr>
-          <w:rFonts w:asciiTheme="minorHAnsi" w:hAnsiTheme="minorHAnsi" w:cstheme="minorHAnsi"/>
+        <w:rPr>
+          <w:rFonts w:cstheme="minorHAnsi"/>
+          <w:sz w:val="22"/>
+          <w:szCs w:val="22"/>
         </w:rPr>
       </w:pPr>
-      <w:bookmarkStart w:id="36" w:name="_Toc13753097"/>
-      <w:r>
-        <w:rPr>
-          <w:rFonts w:asciiTheme="minorHAnsi" w:hAnsiTheme="minorHAnsi" w:cstheme="minorHAnsi"/>
-        </w:rPr>
-        <w:t>Maternal</w:t>
-      </w:r>
-      <w:r>
-        <w:rPr>
-          <w:rFonts w:asciiTheme="minorHAnsi" w:hAnsiTheme="minorHAnsi" w:cstheme="minorHAnsi"/>
-        </w:rPr>
-        <w:t xml:space="preserve"> Obesity and Offspring Health</w:t>
-      </w:r>
-      <w:bookmarkEnd w:id="36"/>
-    </w:p>
-    <w:p>
-      <w:pPr>
-        <w:rPr>
-          <w:rFonts w:cstheme="minorHAnsi"/>
-          <w:sz w:val="22"/>
-          <w:szCs w:val="22"/>
-        </w:rPr>
-      </w:pPr>
-      <w:r>
-        <w:rPr>
-          <w:rFonts w:cstheme="minorHAnsi"/>
-          <w:sz w:val="22"/>
-          <w:szCs w:val="22"/>
-        </w:rPr>
-        <w:t xml:space="preserve">Pregnancy is associated with increased maternal weight </w:t>
+      <w:del w:id="36" w:author="Dave Bridges" w:date="2019-07-12T09:59:00Z">
+        <w:r>
+          <w:rPr>
+            <w:rFonts w:cstheme="minorHAnsi"/>
+            <w:sz w:val="22"/>
+            <w:szCs w:val="22"/>
+          </w:rPr>
+          <w:delText xml:space="preserve">Pregnancy is associated with increased maternal weight </w:delText>
+        </w:r>
+        <w:r>
+          <w:rPr>
+            <w:rFonts w:cstheme="minorHAnsi"/>
+            <w:sz w:val="22"/>
+            <w:szCs w:val="22"/>
+          </w:rPr>
+          <w:fldChar w:fldCharType="begin" w:fldLock="1"/>
+        </w:r>
+        <w:r>
+          <w:rPr>
+            <w:rFonts w:cstheme="minorHAnsi"/>
+            <w:sz w:val="22"/>
+            <w:szCs w:val="22"/>
+          </w:rPr>
+          <w:delInstrText>ADDIN CSL_CITATION {"citationItems":[{"id":"ITEM-1","itemData":{"DOI":"10.1210/jc.2010-2395","ISSN":"0021-972X","PMID":"21367926","abstract":"CONTEXT There is a paucity of longitudinal data on plasma and urinary cortisol levels during pregnancy using modern assays. Furthermore, conflicting data exist as to the effect of the low-dose oral contraceptive pill (OCP) on cortisol. DESIGN, SUBJECTS, AND MEASUREMENTS: We conducted a prospective longitudinal study on morning plasma cortisol (total and free), corticosteroid-binding globulin (CBG), and 24-h urinary free cortisol (UFC) levels in 20 pregnant women during the first, second, and third trimesters and 2-3 months postpartum compared with 12 subjects on low-dose OCP and 15 nonpregnant subjects not taking the OCP (control group). RESULTS A progressive rise in total plasma cortisol, CBG, and 24-h UFC was demonstrated during pregnancy, peaking during the third trimester (mean 3-fold rise compared with controls). Plasma free cortisol increased 1.6-fold by the third trimester. In the OCP group, total plasma cortisol and CBG were 2.9- and 2.6-fold elevated, respectively, whereas 24-h UFC and plasma free cortisol were not significantly different from controls. Compared with liquid chromatography-mass spectrometry, a commercial immunoassay underestimated mean total plasma cortisol concentrations by 30% during second and third trimesters and in OCP users and overestimated UFC levels by 30-35% during pregnancy. CONCLUSIONS Our study demonstrated elevations in total plasma cortisol and CBG concentrations during pregnancy and with low-dose OCP use. Pregnancy was also associated with significant increases in plasma free cortisol and UFC, suggesting that the rise in total plasma cortisol is contributed to by up-regulation of the maternal hypothalamic-pituitary-adrenal axis in addition to elevated CBG.","author":[{"dropping-particle":"","family":"Jung","given":"Caroline","non-dropping-particle":"","parse-names":false,"suffix":""},{"dropping-particle":"","family":"Ho","given":"Jui T.","non-dropping-particle":"","parse-names":false,"suffix":""},{"dropping-particle":"","family":"Torpy","given":"David J.","non-dropping-particle":"","parse-names":false,"suffix":""},{"dropping-particle":"","family":"Rogers","given":"Anne","non-dropping-particle":"","parse-names":false,"suffix":""},{"dropping-particle":"","family":"Doogue","given":"Matt","non-dropping-particle":"","parse-names":false,"suffix":""},{"dropping-particle":"","family":"Lewis","given":"John G.","non-dropping-particle":"","parse-names":false,"suffix":""},{"dropping-particle":"","family":"Czajko","given":"Raymond J.","non-dropping-particle":"","parse-names":false,"suffix":""},{"dropping-particle":"","family":"Inder","given":"Warrick J.","non-dropping-particle":"","parse-names":false,"suffix":""}],"container-title":"The Journal of Clinical Endocrinology &amp; Metabolism","id":"ITEM-1","issue":"5","issued":{"date-parts":[["2011","5"]]},"page":"1533-1540","title":"A Longitudinal Study of Plasma and Urinary Cortisol in Pregnancy and Postpartum","type":"article-journal","volume":"96"},"uris":["http://www.mendeley.com/documents/?uuid=1c59c968-f229-3530-86a2-f1b057797e34"]},{"id":"ITEM-2","itemData":{"ISSN":"0029-7844","PMID":"7617345","abstract":"OBJECTIVE To examine the pattern of maternal weight gain using maternal characteristics and pregnancy outcome. METHODS We used maternal weight data measured prospectively from all deliveries between 1980-1990 at the University of California, San Francisco. Piecewise linear regression was used to estimate the rate of maternal weight gain in each trimester. Bivariate techniques were used to examine associations between maternal weight gain per trimester and maternal characteristics and pregnancy outcomes. We also used multiple regression analysis to examine the relationship between maternal characteristics and trimester weight gain. RESULTS Weight data for at least one trimester were available for 10,418 women. The average rate of weight gain (kg/week) was lowest during the first trimester (0.169 +/- 0.268, n = 7587), peaked during the second trimester (0.563 +/- 0.236, n = 8000), and slowed slightly in the third trimester (0.518 +/- 0.234, n = 10,052). Maternal height, hypertension, cesarean delivery, and fetal size correlated positively with the rate of gain in each trimester, but pre-pregnancy body size, age, parity, smoking status, race-ethnicity, and diabetes were associated differently with gain, depending on which trimester was examined. The most important maternal predictors of weight gain per trimester were age and Asian race-ethnicity in the first trimester; pre-pregnancy body mass, parity, and height in the second; and hypertension, age, and parity in the third. CONCLUSION Maternal weight gain per trimester is associated with a number of maternal characteristics and pregnancy outcomes, and these relationships vary according to which trimester is being examined.","author":[{"dropping-particle":"","family":"Abrams","given":"B","non-dropping-particle":"","parse-names":false,"suffix":""},{"dropping-particle":"","family":"Carmichael","given":"S","non-dropping-particle":"","parse-names":false,"suffix":""},{"dropping-particle":"","family":"Selvin","given":"S","non-dropping-particle":"","parse-names":false,"suffix":""}],"container-title":"Obstetrics and gynecology","id":"ITEM-2","issue":"2","issued":{"date-parts":[["1995","8"]]},"page":"170-6","title":"Factors associated with the pattern of maternal weight gain during pregnancy.","type":"article-journal","volume":"86"},"uris":["http://www.mendeley.com/documents/?uuid=9dbbea90-d7f5-37f6-a478-7131f1232537"]}],"mendeley":{"formattedCitation":"(Abrams &lt;i&gt;et al.&lt;/i&gt;, 1995; Jung &lt;i&gt;et al.&lt;/i&gt;, 2011)","plainTextFormattedCitation":"(Abrams et al., 1995; Jung et al., 2011)","previouslyFormattedCitation":"(Abrams &lt;i&gt;et al.&lt;/i&gt;, 1995; Jung &lt;i&gt;et al.&lt;/i&gt;, 2011)"},"properties":{"noteIndex":0},"schema":"https://github.com/citation-style-language/schema/raw/master/csl-citation.json"}</w:delInstrText>
+        </w:r>
+        <w:r>
+          <w:rPr>
+            <w:rFonts w:cstheme="minorHAnsi"/>
+            <w:sz w:val="22"/>
+            <w:szCs w:val="22"/>
+          </w:rPr>
+          <w:fldChar w:fldCharType="separate"/>
+        </w:r>
+        <w:r>
+          <w:rPr>
+            <w:rFonts w:cstheme="minorHAnsi"/>
+            <w:noProof/>
+            <w:sz w:val="22"/>
+            <w:szCs w:val="22"/>
+          </w:rPr>
+          <w:delText xml:space="preserve">(Abrams </w:delText>
+        </w:r>
+        <w:r>
+          <w:rPr>
+            <w:rFonts w:cstheme="minorHAnsi"/>
+            <w:i/>
+            <w:noProof/>
+            <w:sz w:val="22"/>
+            <w:szCs w:val="22"/>
+          </w:rPr>
+          <w:delText>et al.</w:delText>
+        </w:r>
+        <w:r>
+          <w:rPr>
+            <w:rFonts w:cstheme="minorHAnsi"/>
+            <w:noProof/>
+            <w:sz w:val="22"/>
+            <w:szCs w:val="22"/>
+          </w:rPr>
+          <w:delText xml:space="preserve">, 1995; Jung </w:delText>
+        </w:r>
+        <w:r>
+          <w:rPr>
+            <w:rFonts w:cstheme="minorHAnsi"/>
+            <w:i/>
+            <w:noProof/>
+            <w:sz w:val="22"/>
+            <w:szCs w:val="22"/>
+          </w:rPr>
+          <w:delText>et al.</w:delText>
+        </w:r>
+        <w:r>
+          <w:rPr>
+            <w:rFonts w:cstheme="minorHAnsi"/>
+            <w:noProof/>
+            <w:sz w:val="22"/>
+            <w:szCs w:val="22"/>
+          </w:rPr>
+          <w:delText>, 2011)</w:delText>
+        </w:r>
+        <w:r>
+          <w:rPr>
+            <w:rFonts w:cstheme="minorHAnsi"/>
+            <w:sz w:val="22"/>
+            <w:szCs w:val="22"/>
+          </w:rPr>
+          <w:fldChar w:fldCharType="end"/>
+        </w:r>
+        <w:r>
+          <w:rPr>
+            <w:rFonts w:cstheme="minorHAnsi"/>
+            <w:sz w:val="22"/>
+            <w:szCs w:val="22"/>
+          </w:rPr>
+          <w:delText>. Of concern, pre-pregnancy maternal</w:delText>
+        </w:r>
+      </w:del>
+      <w:ins w:id="37" w:author="Dave Bridges" w:date="2019-07-12T09:59:00Z">
+        <w:r>
+          <w:rPr>
+            <w:rFonts w:cstheme="minorHAnsi"/>
+            <w:sz w:val="22"/>
+            <w:szCs w:val="22"/>
+          </w:rPr>
+          <w:t>Maternal</w:t>
+        </w:r>
+      </w:ins>
+      <w:r>
+        <w:rPr>
+          <w:rFonts w:cstheme="minorHAnsi"/>
+          <w:sz w:val="22"/>
+          <w:szCs w:val="22"/>
+        </w:rPr>
+        <w:t xml:space="preserve"> obesity can influence the offspring health </w:t>
+      </w:r>
+      <w:del w:id="38" w:author="Dave Bridges" w:date="2019-07-12T09:59:00Z">
+        <w:r>
+          <w:rPr>
+            <w:rFonts w:cstheme="minorHAnsi"/>
+            <w:sz w:val="22"/>
+            <w:szCs w:val="22"/>
+          </w:rPr>
+          <w:delText>gravely</w:delText>
+        </w:r>
+      </w:del>
+      <w:ins w:id="39" w:author="Dave Bridges" w:date="2019-07-12T09:59:00Z">
+        <w:r>
+          <w:rPr>
+            <w:rFonts w:cstheme="minorHAnsi"/>
+            <w:sz w:val="22"/>
+            <w:szCs w:val="22"/>
+          </w:rPr>
+          <w:t xml:space="preserve">via </w:t>
+        </w:r>
+      </w:ins>
+      <w:ins w:id="40" w:author="Dave Bridges" w:date="2019-07-12T10:00:00Z">
+        <w:r>
+          <w:rPr>
+            <w:rFonts w:cstheme="minorHAnsi"/>
+            <w:sz w:val="22"/>
+            <w:szCs w:val="22"/>
+          </w:rPr>
+          <w:t>pre-gestational, gestational and lactational exposures</w:t>
+        </w:r>
+      </w:ins>
+      <w:r>
+        <w:rPr>
+          <w:rFonts w:cstheme="minorHAnsi"/>
+          <w:sz w:val="22"/>
+          <w:szCs w:val="22"/>
+        </w:rPr>
+        <w:t>. Children of mothers with class III obesity are at 2.3</w:t>
+      </w:r>
+      <w:del w:id="41" w:author="Dave Bridges" w:date="2019-07-12T10:01:00Z">
+        <w:r>
+          <w:rPr>
+            <w:rFonts w:cstheme="minorHAnsi"/>
+            <w:sz w:val="22"/>
+            <w:szCs w:val="22"/>
+          </w:rPr>
+          <w:delText>2</w:delText>
+        </w:r>
+      </w:del>
+      <w:r>
+        <w:rPr>
+          <w:rFonts w:cstheme="minorHAnsi"/>
+          <w:sz w:val="22"/>
+          <w:szCs w:val="22"/>
+        </w:rPr>
+        <w:t xml:space="preserve"> times higher risk of being </w:t>
+      </w:r>
+      <w:commentRangeStart w:id="42"/>
+      <w:r>
+        <w:rPr>
+          <w:rFonts w:cstheme="minorHAnsi"/>
+          <w:sz w:val="22"/>
+          <w:szCs w:val="22"/>
+        </w:rPr>
+        <w:t>large for gestational age</w:t>
+      </w:r>
+      <w:commentRangeEnd w:id="42"/>
+      <w:r>
+        <w:rPr>
+          <w:rStyle w:val="CommentReference"/>
+        </w:rPr>
+        <w:commentReference w:id="42"/>
+      </w:r>
+      <w:r>
+        <w:rPr>
+          <w:rFonts w:cstheme="minorHAnsi"/>
+          <w:sz w:val="22"/>
+          <w:szCs w:val="22"/>
+        </w:rPr>
+        <w:t xml:space="preserve"> </w:t>
       </w:r>
       <w:r>
         <w:rPr>
@@ -2768,7 +2953,7 @@
           <w:sz w:val="22"/>
           <w:szCs w:val="22"/>
         </w:rPr>
-        <w:instrText>ADDIN CSL_CITATION {"citationItems":[{"id":"ITEM-1","itemData":{"DOI":"10.1210/jc.2010-2395","ISSN":"0021-972X","PMID":"21367926","abstract":"CONTEXT There is a paucity of longitudinal data on plasma and urinary cortisol levels during pregnancy using modern assays. Furthermore, conflicting data exist as to the effect of the low-dose oral contraceptive pill (OCP) on cortisol. DESIGN, SUBJECTS, AND MEASUREMENTS: We conducted a prospective longitudinal study on morning plasma cortisol (total and free), corticosteroid-binding globulin (CBG), and 24-h urinary free cortisol (UFC) levels in 20 pregnant women during the first, second, and third trimesters and 2-3 months postpartum compared with 12 subjects on low-dose OCP and 15 nonpregnant subjects not taking the OCP (control group). RESULTS A progressive rise in total plasma cortisol, CBG, and 24-h UFC was demonstrated during pregnancy, peaking during the third trimester (mean 3-fold rise compared with controls). Plasma free cortisol increased 1.6-fold by the third trimester. In the OCP group, total plasma cortisol and CBG were 2.9- and 2.6-fold elevated, respectively, whereas 24-h UFC and plasma free cortisol were not significantly different from controls. Compared with liquid chromatography-mass spectrometry, a commercial immunoassay underestimated mean total plasma cortisol concentrations by 30% during second and third trimesters and in OCP users and overestimated UFC levels by 30-35% during pregnancy. CONCLUSIONS Our study demonstrated elevations in total plasma cortisol and CBG concentrations during pregnancy and with low-dose OCP use. Pregnancy was also associated with significant increases in plasma free cortisol and UFC, suggesting that the rise in total plasma cortisol is contributed to by up-regulation of the maternal hypothalamic-pituitary-adrenal axis in addition to elevated CBG.","author":[{"dropping-particle":"","family":"Jung","given":"Caroline","non-dropping-particle":"","parse-names":false,"suffix":""},{"dropping-particle":"","family":"Ho","given":"Jui T.","non-dropping-particle":"","parse-names":false,"suffix":""},{"dropping-particle":"","family":"Torpy","given":"David J.","non-dropping-particle":"","parse-names":false,"suffix":""},{"dropping-particle":"","family":"Rogers","given":"Anne","non-dropping-particle":"","parse-names":false,"suffix":""},{"dropping-particle":"","family":"Doogue","given":"Matt","non-dropping-particle":"","parse-names":false,"suffix":""},{"dropping-particle":"","family":"Lewis","given":"John G.","non-dropping-particle":"","parse-names":false,"suffix":""},{"dropping-particle":"","family":"Czajko","given":"Raymond J.","non-dropping-particle":"","parse-names":false,"suffix":""},{"dropping-particle":"","family":"Inder","given":"Warrick J.","non-dropping-particle":"","parse-names":false,"suffix":""}],"container-title":"The Journal of Clinical Endocrinology &amp; Metabolism","id":"ITEM-1","issue":"5","issued":{"date-parts":[["2011","5"]]},"page":"1533-1540","title":"A Longitudinal Study of Plasma and Urinary Cortisol in Pregnancy and Postpartum","type":"article-journal","volume":"96"},"uris":["http://www.mendeley.com/documents/?uuid=1c59c968-f229-3530-86a2-f1b057797e34"]},{"id":"ITEM-2","itemData":{"ISSN":"0029-7844","PMID":"7617345","abstract":"OBJECTIVE To examine the pattern of maternal weight gain using maternal characteristics and pregnancy outcome. METHODS We used maternal weight data measured prospectively from all deliveries between 1980-1990 at the University of California, San Francisco. Piecewise linear regression was used to estimate the rate of maternal weight gain in each trimester. Bivariate techniques were used to examine associations between maternal weight gain per trimester and maternal characteristics and pregnancy outcomes. We also used multiple regression analysis to examine the relationship between maternal characteristics and trimester weight gain. RESULTS Weight data for at least one trimester were available for 10,418 women. The average rate of weight gain (kg/week) was lowest during the first trimester (0.169 +/- 0.268, n = 7587), peaked during the second trimester (0.563 +/- 0.236, n = 8000), and slowed slightly in the third trimester (0.518 +/- 0.234, n = 10,052). Maternal height, hypertension, cesarean delivery, and fetal size correlated positively with the rate of gain in each trimester, but pre-pregnancy body size, age, parity, smoking status, race-ethnicity, and diabetes were associated differently with gain, depending on which trimester was examined. The most important maternal predictors of weight gain per trimester were age and Asian race-ethnicity in the first trimester; pre-pregnancy body mass, parity, and height in the second; and hypertension, age, and parity in the third. CONCLUSION Maternal weight gain per trimester is associated with a number of maternal characteristics and pregnancy outcomes, and these relationships vary according to which trimester is being examined.","author":[{"dropping-particle":"","family":"Abrams","given":"B","non-dropping-particle":"","parse-names":false,"suffix":""},{"dropping-particle":"","family":"Carmichael","given":"S","non-dropping-particle":"","parse-names":false,"suffix":""},{"dropping-particle":"","family":"Selvin","given":"S","non-dropping-particle":"","parse-names":false,"suffix":""}],"container-title":"Obstetrics and gynecology","id":"ITEM-2","issue":"2","issued":{"date-parts":[["1995","8"]]},"page":"170-6","title":"Factors associated with the pattern of maternal weight gain during pregnancy.","type":"article-journal","volume":"86"},"uris":["http://www.mendeley.com/documents/?uuid=9dbbea90-d7f5-37f6-a478-7131f1232537"]}],"mendeley":{"formattedCitation":"(Abrams &lt;i&gt;et al.&lt;/i&gt;, 1995; Jung &lt;i&gt;et al.&lt;/i&gt;, 2011)","plainTextFormattedCitation":"(Abrams et al., 1995; Jung et al., 2011)","previouslyFormattedCitation":"(Abrams &lt;i&gt;et al.&lt;/i&gt;, 1995; Jung &lt;i&gt;et al.&lt;/i&gt;, 2011)"},"properties":{"noteIndex":0},"schema":"https://github.com/citation-style-language/schema/raw/master/csl-citation.json"}</w:instrText>
+        <w:instrText>ADDIN CSL_CITATION {"citationItems":[{"id":"ITEM-1","itemData":{"DOI":"10.1097/AOG.0000000000001465","ISSN":"1873-233X","PMID":"27275800","abstract":"OBJECTIVE To investigate whether prepregnancy obesity is associated with adverse pregnancy outcomes among women without chronic disease. METHODS Singleton deliveries (N=112,309) among mothers without chronic diseases in the Consortium on Safe Labor, a retrospective U.S. cohort, were analyzed using Poisson regression with robust variance estimation. Relative risks and 95% confidence intervals (CIs) estimated perinatal risks in relation to prepregnancy obesity status adjusted for age, race-ethnicity, parity, insurance, smoking and alcohol use during pregnancy, and study site. RESULTS Obstetric risks were variably (and mostly marginally) increased as body mass index (BMI) category and obesity class increased. In particular, the risk of gestational hypertensive disorders, gestational diabetes, cesarean delivery, and induction increased in a dose-response fashion. For example, the percentage of gestational diabetes among obese class III women was 14.6% in contrast to 2.8% among women with normal BMIs (corresponding relative risks [95% CI] 1.99 [1.86-2.13], 2.94 [2.73-3.18], 3.97 [3.61-4.36], and 5.47 [4.96-6.04] for overweight, obese class I, obese class II, and obese class III women, respectively) compared with women with normal BMIs. Similarly, neonatal risks increased in a dose-response fashion with maternal BMI status including preterm birth at less than 32 weeks of gestation, large for gestational age (LGA), transient tachypnea, sepsis, and intensive care unit admission. The percentage of LGA neonates increased from 7.9% among women with normal BMIs to 17.3% among obese class III women and relative risks increased to 1.52 (1.45-1.58), 1.74 (1.65-1.83), 1.93 (1.79-2.07), and 2.32 (2.14-2.52) as BMI category increased. CONCLUSION Prepregnancy obesity is associated with increased risks of a wide range of adverse pregnancy and neonatal outcomes among women without chronic diseases.","author":[{"dropping-particle":"","family":"Kim","given":"Sung Soo","non-dropping-particle":"","parse-names":false,"suffix":""},{"dropping-particle":"","family":"Zhu","given":"Yeyi","non-dropping-particle":"","parse-names":false,"suffix":""},{"dropping-particle":"","family":"Grantz","given":"Katherine L","non-dropping-particle":"","parse-names":false,"suffix":""},{"dropping-particle":"","family":"Hinkle","given":"Stefanie N","non-dropping-particle":"","parse-names":false,"suffix":""},{"dropping-particle":"","family":"Chen","given":"Zhen","non-dropping-particle":"","parse-names":false,"suffix":""},{"dropping-particle":"","family":"Wallace","given":"Maeve E","non-dropping-particle":"","parse-names":false,"suffix":""},{"dropping-particle":"","family":"Smarr","given":"Melissa M","non-dropping-particle":"","parse-names":false,"suffix":""},{"dropping-particle":"","family":"Epps","given":"Nikira M","non-dropping-particle":"","parse-names":false,"suffix":""},{"dropping-particle":"","family":"Mendola","given":"Pauline","non-dropping-particle":"","parse-names":false,"suffix":""}],"container-title":"Obstetrics and gynecology","id":"ITEM-1","issue":"1","issued":{"date-parts":[["2016"]]},"page":"104-12","publisher":"NIH Public Access","title":"Obstetric and Neonatal Risks Among Obese Women Without Chronic Disease.","type":"article-journal","volume":"128"},"uris":["http://www.mendeley.com/documents/?uuid=be77a085-b38d-33f6-bba7-573b3e04b1da"]}],"mendeley":{"formattedCitation":"(Kim &lt;i&gt;et al.&lt;/i&gt;, 2016)","plainTextFormattedCitation":"(Kim et al., 2016)","previouslyFormattedCitation":"(Kim &lt;i&gt;et al.&lt;/i&gt;, 2016)"},"properties":{"noteIndex":0},"schema":"https://github.com/citation-style-language/schema/raw/master/csl-citation.json"}</w:instrText>
       </w:r>
       <w:r>
         <w:rPr>
@@ -2785,7 +2970,7 @@
           <w:sz w:val="22"/>
           <w:szCs w:val="22"/>
         </w:rPr>
-        <w:t xml:space="preserve">(Abrams </w:t>
+        <w:t xml:space="preserve">(Kim </w:t>
       </w:r>
       <w:r>
         <w:rPr>
@@ -2804,7 +2989,106 @@
           <w:sz w:val="22"/>
           <w:szCs w:val="22"/>
         </w:rPr>
-        <w:t xml:space="preserve">, 1995; Jung </w:t>
+        <w:t>, 2016)</w:t>
+      </w:r>
+      <w:r>
+        <w:rPr>
+          <w:rFonts w:cstheme="minorHAnsi"/>
+          <w:sz w:val="22"/>
+          <w:szCs w:val="22"/>
+        </w:rPr>
+        <w:fldChar w:fldCharType="end"/>
+      </w:r>
+      <w:r>
+        <w:rPr>
+          <w:rFonts w:cstheme="minorHAnsi"/>
+          <w:sz w:val="22"/>
+          <w:szCs w:val="22"/>
+        </w:rPr>
+        <w:t>. Children of obese mothers are at higher risk of developing non-communicable diseases like hypertension, insulin resistance and diabetes later in life</w:t>
+      </w:r>
+      <w:r>
+        <w:rPr>
+          <w:rFonts w:cstheme="minorHAnsi"/>
+          <w:sz w:val="22"/>
+          <w:szCs w:val="22"/>
+        </w:rPr>
+        <w:t xml:space="preserve">, and they have are </w:t>
+      </w:r>
+      <w:r>
+        <w:rPr>
+          <w:rFonts w:cstheme="minorHAnsi"/>
+          <w:sz w:val="22"/>
+          <w:szCs w:val="22"/>
+        </w:rPr>
+        <w:t>3.8</w:t>
+      </w:r>
+      <w:del w:id="43" w:author="Dave Bridges" w:date="2019-07-12T10:01:00Z">
+        <w:r>
+          <w:rPr>
+            <w:rFonts w:cstheme="minorHAnsi"/>
+            <w:sz w:val="22"/>
+            <w:szCs w:val="22"/>
+          </w:rPr>
+          <w:delText>4</w:delText>
+        </w:r>
+      </w:del>
+      <w:r>
+        <w:rPr>
+          <w:rFonts w:cstheme="minorHAnsi"/>
+          <w:sz w:val="22"/>
+          <w:szCs w:val="22"/>
+        </w:rPr>
+        <w:t xml:space="preserve"> and 3.0 </w:t>
+      </w:r>
+      <w:r>
+        <w:rPr>
+          <w:rFonts w:cstheme="minorHAnsi"/>
+          <w:sz w:val="22"/>
+          <w:szCs w:val="22"/>
+        </w:rPr>
+        <w:t>times more likely to</w:t>
+      </w:r>
+      <w:r>
+        <w:rPr>
+          <w:rFonts w:cstheme="minorHAnsi"/>
+          <w:sz w:val="22"/>
+          <w:szCs w:val="22"/>
+        </w:rPr>
+        <w:t xml:space="preserve"> develop childhood overweight and cardiometabolic profile, respectively, as early as six years of age </w:t>
+      </w:r>
+      <w:r>
+        <w:rPr>
+          <w:rFonts w:cstheme="minorHAnsi"/>
+          <w:sz w:val="22"/>
+          <w:szCs w:val="22"/>
+        </w:rPr>
+        <w:fldChar w:fldCharType="begin" w:fldLock="1"/>
+      </w:r>
+      <w:r>
+        <w:rPr>
+          <w:rFonts w:cstheme="minorHAnsi"/>
+          <w:sz w:val="22"/>
+          <w:szCs w:val="22"/>
+        </w:rPr>
+        <w:instrText>ADDIN CSL_CITATION {"citationItems":[{"id":"ITEM-1","itemData":{"DOI":"10.1097/GRF.0000000000000043","ISSN":"1532-5520","PMID":"24936914","abstract":"Maternal obesity is inextricably linked to adverse health outcomes for the mother and her children. The peripartum period is a critical period of risk. In this chapter, we examine the importance of maternal prepregnancy weight status, gestational weight gain, breastfeeding, and postpartum weight loss in relation to subsequent risk for maternal obesity and obesity in the offspring. Promoting optimal maternal weight during the preconception, pregnancy, and postpartum periods will provide lifelong benefits for maternal health and the health of her progeny.","author":[{"dropping-particle":"","family":"Williams","given":"Christine B","non-dropping-particle":"","parse-names":false,"suffix":""},{"dropping-particle":"","family":"Mackenzie","given":"Kusaynyonon C","non-dropping-particle":"","parse-names":false,"suffix":""},{"dropping-particle":"","family":"Gahagan","given":"Sheila","non-dropping-particle":"","parse-names":false,"suffix":""}],"container-title":"Clinical obstetrics and gynecology","id":"ITEM-1","issue":"3","issued":{"date-parts":[["2014","9"]]},"page":"508-15","publisher":"NIH Public Access","title":"The effect of maternal obesity on the offspring.","type":"article-journal","volume":"57"},"uris":["http://www.mendeley.com/documents/?uuid=b0a376c1-844d-3b30-97d1-c830893d067d"]},{"id":"ITEM-2","itemData":{"ISSN":"1941-2797","PMID":"19173021","abstract":"The increasing rate of maternal obesity provides a major challenge to obstetric practice. Maternal obesity can result in negative outcomes for both women and fetuses. The maternal risks during pregnancy include gestational diabetes and preeclampsia. The fetus is at risk for stillbirth and congenital anomalies. Obesity in pregnancy can also affect health later in life for both mother and child. For women, these risks include heart disease and hypertension. Children have a risk of future obesity and heart disease. Women and their offspring are at increased risk for diabetes. Obstetrician-gynecologists are well positioned to prevent and treat this epidemic.","author":[{"dropping-particle":"","family":"Leddy","given":"Meaghan A","non-dropping-particle":"","parse-names":false,"suffix":""},{"dropping-particle":"","family":"Power","given":"Michael L","non-dropping-particle":"","parse-names":false,"suffix":""},{"dropping-particle":"","family":"Schulkin","given":"Jay","non-dropping-particle":"","parse-names":false,"suffix":""}],"container-title":"Reviews in obstetrics &amp; gynecology","id":"ITEM-2","issue":"4","issued":{"date-parts":[["2008"]]},"page":"170-8","publisher":"MedReviews, LLC","title":"The impact of maternal obesity on maternal and fetal health.","type":"article-journal","volume":"1"},"uris":["http://www.mendeley.com/documents/?uuid=a691fb6b-a3de-3348-b237-545f7e5212a7"]},{"id":"ITEM-3","itemData":{"DOI":"10.1161/HYPERTENSIONAHA.107.101477","ISBN":"1524-4563 (Electronic)","ISSN":"0194911X","PMID":"18086952","abstract":"Maternal obesity is increasingly prevalent and may affect the long-term health of the child. We investigated the effects of maternal diet-induced obesity in mice on offspring metabolic and cardiovascular function. Female C57BL/6J mice were fed either a standard chow (3% fat, 7% sugar) or a palatable obesogenic diet (16% fat, 33% sugar) for 6 weeks before mating and throughout pregnancy and lactation. Offspring of control (OC) and obese dams (OO) were weaned onto standard chow and studied at 3 and 6 months of age. OO were hyperphagic from 4 to 6 weeks of age compared with OC and at 3 months locomotor activity was reduced and adiposity increased (abdominal fat pad mass; P&lt;0.01). OO were heavier than OC at 6 months (body weight, P&lt;0.05). OO abdominal obesity was associated with adipocyte hypertrophy and altered mRNA expression of beta-adrenoceptor 2 and 3, 11 beta HSD-1, and PPAR-gamma 2. OO showed resistance artery endothelial dysfunction at 3 months, and were hypertensive, as assessed by radiotelemetry (nighttime systolic blood pressure at 6 months [mm Hg] mean+/-SEM, male OO, 134+/-1 versus OC, 124+/-2, n=8, P&lt;0.05; female OO, 137+/-2 versus OC, 122+/-4, n=8, P&lt;0.01). OO skeletal muscle mass (tibialis anterior) was significantly reduced (P&lt;0.01) OO fasting insulin was raised at 3 months and by 6 months fasting plasma glucose was elevated. Exposure to the influences of maternal obesity in the developing mouse led to adult offspring adiposity and cardiovascular and metabolic dysfunction. Developmentally programmed hyperphagia, physical inactivity, and altered adipocyte metabolism may play a mechanistic role","author":[{"dropping-particle":"","family":"Samuelsson","given":"Anne Maj","non-dropping-particle":"","parse-names":false,"suffix":""},{"dropping-particle":"","family":"Matthews","given":"Phillippa A.","non-dropping-particle":"","parse-names":false,"suffix":""},{"dropping-particle":"","family":"Argenton","given":"Marco","non-dropping-particle":"","parse-names":false,"suffix":""},{"dropping-particle":"","family":"Christie","given":"Michael R.","non-dropping-particle":"","parse-names":false,"suffix":""},{"dropping-particle":"","family":"McConnell","given":"Josie M.","non-dropping-particle":"","parse-names":false,"suffix":""},{"dropping-particle":"","family":"Jansen","given":"Eugene H.J.M.","non-dropping-particle":"","parse-names":false,"suffix":""},{"dropping-particle":"","family":"Piersma","given":"Aldert H.","non-dropping-particle":"","parse-names":false,"suffix":""},{"dropping-particle":"","family":"Ozanne","given":"Susan E.","non-dropping-particle":"","parse-names":false,"suffix":""},{"dropping-particle":"","family":"Twinn","given":"Denise Fernandez","non-dropping-particle":"","parse-names":false,"suffix":""},{"dropping-particle":"","family":"Remacle","given":"Claude","non-dropping-particle":"","parse-names":false,"suffix":""},{"dropping-particle":"","family":"Rowlerson","given":"Anthea","non-dropping-particle":"","parse-names":false,"suffix":""},{"dropping-particle":"","family":"Poston","given":"Lucilla","non-dropping-particle":"","parse-names":false,"suffix":""},{"dropping-particle":"","family":"Taylor","given":"Paul D.","non-dropping-particle":"","parse-names":false,"suffix":""}],"container-title":"Hypertension","id":"ITEM-3","issue":"2","issued":{"date-parts":[["2008"]]},"page":"383-392","title":"Diet-induced obesity in female mice leads to offspring hyperphagia, adiposity, hypertension, and insulin resistance: A novel murine model of developmental programming","type":"article-journal","volume":"51"},"uris":["http://www.mendeley.com/documents/?uuid=59778a83-35c4-4163-9769-d49a8445a97d"]},{"id":"ITEM-4","itemData":{"DOI":"10.2337/dc08-0432","ISSN":"1935-5548","PMID":"18535193","abstract":"OBJECTIVE The purpose of this study was to clarify the effects of maternal obesity on insulin sensitivity and secretion in offspring. RESEARCH DESIGN AND METHODS Fifty-one offspring of both sexes of obese (Ob group) and 15 offspring of normal-weight (control group) mothers were studied. Plasma glucose, insulin, and C-peptide were measured during an oral glucose tolerance test (OGTT). Insulin sensitivity was calculated using the oral glucose insulin sensitivity index, and insulin secretion and beta-cell glucose sensitivity were computed by a mathematical model. Fasting leptin and adiponectin were also measured. Body composition was assessed by dual-X-ray absorptiometry. RESULTS No birth weight statistical difference was observed in the two groups. Of the Ob group, 69% were obese and 19% were overweight. The Ob group were more insulin resistant than the control group (398.58 +/- 79.32 vs. 513.81 +/- 70.70 ml(-1) x min(-1) x m(-2) in women, P &lt; 0.0001; 416.42 +/- 76.17 vs. 484.242 +/- 45.76 ml(-1) x min(-1) x m(-2) in men, P &lt; 0.05). Insulin secretion after OGTT was higher in Ob group than in control group men (63.94 +/- 21.20 vs. 35.71 +/- 10.02 nmol x m(-2), P &lt; 0.01) but did not differ significantly in women. beta-Cell glucose sensitivity was not statistically different between groups. A multivariate analysis of variance showed that maternal obesity and offspring sex concurred together with BMI and beta-cell glucose sensitivity to determine the differences in insulin sensitivity and secretion observed in offspring. CONCLUSIONS Obese mothers can give birth to normal birth weight babies who later develop obesity and insulin resistance. The maternal genetic/epigenetic transmission shows a clear sexual dimorphism, with male offspring having a higher value of insulin sensitivity (although not statistically significant) associated with significantly higher insulin secretion than female offspring.","author":[{"dropping-particle":"","family":"Mingrone","given":"Geltrude","non-dropping-particle":"","parse-names":false,"suffix":""},{"dropping-particle":"","family":"Manco","given":"Melania","non-dropping-particle":"","parse-names":false,"suffix":""},{"dropping-particle":"","family":"Mora","given":"Maria Elena Valera","non-dropping-particle":"","parse-names":false,"suffix":""},{"dropping-particle":"","family":"Guidone","given":"Caterina","non-dropping-particle":"","parse-names":false,"suffix":""},{"dropping-particle":"","family":"Iaconelli","given":"Amerigo","non-dropping-particle":"","parse-names":false,"suffix":""},{"dropping-particle":"","family":"Gniuli","given":"Donatella","non-dropping-particle":"","parse-names":false,"suffix":""},{"dropping-particle":"","family":"Leccesi","given":"Laura","non-dropping-particle":"","parse-names":false,"suffix":""},{"dropping-particle":"","family":"Chiellini","given":"Chiara","non-dropping-particle":"","parse-names":false,"suffix":""},{"dropping-particle":"","family":"Ghirlanda","given":"Giovanni","non-dropping-particle":"","parse-names":false,"suffix":""}],"container-title":"Diabetes care","id":"ITEM-4","issue":"9","issued":{"date-parts":[["2008","9","1"]]},"page":"1872-6","publisher":"American Diabetes Association","title":"Influence of maternal obesity on insulin sensitivity and secretion in offspring.","type":"article-journal","volume":"31"},"uris":["http://www.mendeley.com/documents/?uuid=fd163b5e-59e4-337f-9dfd-e3d53f439159"]},{"id":"ITEM-5","itemData":{"DOI":"10.3238/arztebl.2018.0276","ISSN":"1866-0452","PMID":"29739495","abstract":"BACKGROUND Approximately one-third of all women of childbearing age are overweight or obese. For these women, pregnancy is associated with increased risks for both mother and child. METHODS This review is based on pertinent publications retrieved by a selective search of PubMed, with special attention to current population-based cohort studies, systematic reviews, meta-analyses, and controlled trials. RESULTS Obesity in pregnancy is associated with unfavorable clinical outcomes for both mother and child. Many of the risks have been found to depend linearly on the body-mass index (BMI). The probability of conception declines linearly, starting from a BMI of 29 kg/m2, by 4% for each additional 1 kg/m2 of BMI (hazard ratio 0.96, 95% confidence interval: [0.91; 0.99]). A 10% increase of pregravid BMI increases the relative risk of gestational diabetes and that of preeclampsia by approximately 10% each. A 5 kg/m2 increase of BMI elevates the relative risk of intrauterine death to 1.24 [1.18; 1.30]. An estimated 11% of all neonatal deaths can be attributed to the consequences of maternal overweight and obesity. Nonetheless, in most randomized controlled trials, nutritional and lifestyle interventions did not bring about any clinically relevant reduction in the incidence of gestational diabetes and fetal macrosomia. CONCLUSION The risks associated with obesity in pregnancy cannot necessarily be influenced by intervention. Preventive measures aimed at normalizing body weight before a woman becomes pregnant are, therefore, all the more important.","author":[{"dropping-particle":"","family":"Stubert","given":"Johannes","non-dropping-particle":"","parse-names":false,"suffix":""},{"dropping-particle":"","family":"Reister","given":"Frank","non-dropping-particle":"","parse-names":false,"suffix":""},{"dropping-particle":"","family":"Hartmann","given":"Steffi","non-dropping-particle":"","parse-names":false,"suffix":""},{"dropping-particle":"","family":"Janni","given":"Wolfgang","non-dropping-particle":"","parse-names":false,"suffix":""}],"container-title":"Deutsches Arzteblatt international","id":"ITEM-5","issue":"16","issued":{"date-parts":[["2018","4","20"]]},"page":"276-283","publisher":"Deutscher Arzte-Verlag GmbH","title":"The Risks Associated With Obesity in Pregnancy.","type":"article-journal","volume":"115"},"uris":["http://www.mendeley.com/documents/?uuid=2ca71ca8-712a-3b0e-9039-b13245730c7c"]},{"id":"ITEM-6","itemData":{"DOI":"10.1161/HYPERTENSIONAHA.113.02671","ISSN":"0194-911X","author":[{"dropping-particle":"","family":"Gaillard","given":"Romy","non-dropping-particle":"","parse-names":false,"suffix":""},{"dropping-particle":"","family":"Steegers","given":"Eric A.P.","non-dropping-particle":"","parse-names":false,"suffix":""},{"dropping-particle":"","family":"Duijts","given":"Liesbeth","non-dropping-particle":"","parse-names":false,"suffix":""},{"dropping-particle":"","family":"Felix","given":"Janine F.","non-dropping-particle":"","parse-names":false,"suffix":""},{"dropping-particle":"","family":"Hofman","given":"Albert","non-dropping-particle":"","parse-names":false,"suffix":""},{"dropping-particle":"","family":"Franco","given":"Oscar H.","non-dropping-particle":"","parse-names":false,"suffix":""},{"dropping-particle":"","family":"Jaddoe","given":"Vincent W.V.","non-dropping-particle":"","parse-names":false,"suffix":""}],"container-title":"Hypertension","id":"ITEM-6","issue":"4","issued":{"date-parts":[["2014","4"]]},"page":"683-691","title":"Childhood Cardiometabolic Outcomes of Maternal Obesity During Pregnancy","type":"article-journal","volume":"63"},"uris":["http://www.mendeley.com/documents/?uuid=3635d444-0400-3765-be98-4913231ef30a"]}],"mendeley":{"formattedCitation":"(Leddy &lt;i&gt;et al.&lt;/i&gt;, 2008; Samuelsson &lt;i&gt;et al.&lt;/i&gt;, 2008; Mingrone &lt;i&gt;et al.&lt;/i&gt;, 2008; Gaillard &lt;i&gt;et al.&lt;/i&gt;, 2014; Williams &lt;i&gt;et al.&lt;/i&gt;, 2014; Stubert &lt;i&gt;et al.&lt;/i&gt;, 2018)","plainTextFormattedCitation":"(Leddy et al., 2008; Samuelsson et al., 2008; Mingrone et al., 2008; Gaillard et al., 2014; Williams et al., 2014; Stubert et al., 2018)","previouslyFormattedCitation":"(Leddy &lt;i&gt;et al.&lt;/i&gt;, 2008; Samuelsson &lt;i&gt;et al.&lt;/i&gt;, 2008; Mingrone &lt;i&gt;et al.&lt;/i&gt;, 2008; Gaillard &lt;i&gt;et al.&lt;/i&gt;, 2014; Williams &lt;i&gt;et al.&lt;/i&gt;, 2014; Stubert &lt;i&gt;et al.&lt;/i&gt;, 2018)"},"properties":{"noteIndex":0},"schema":"https://github.com/citation-style-language/schema/raw/master/csl-citation.json"}</w:instrText>
+      </w:r>
+      <w:r>
+        <w:rPr>
+          <w:rFonts w:cstheme="minorHAnsi"/>
+          <w:sz w:val="22"/>
+          <w:szCs w:val="22"/>
+        </w:rPr>
+        <w:fldChar w:fldCharType="separate"/>
+      </w:r>
+      <w:r>
+        <w:rPr>
+          <w:rFonts w:cstheme="minorHAnsi"/>
+          <w:noProof/>
+          <w:sz w:val="22"/>
+          <w:szCs w:val="22"/>
+        </w:rPr>
+        <w:t xml:space="preserve">(Leddy </w:t>
       </w:r>
       <w:r>
         <w:rPr>
@@ -2823,7 +3107,102 @@
           <w:sz w:val="22"/>
           <w:szCs w:val="22"/>
         </w:rPr>
-        <w:t>, 2011)</w:t>
+        <w:t xml:space="preserve">, 2008; Samuelsson </w:t>
+      </w:r>
+      <w:r>
+        <w:rPr>
+          <w:rFonts w:cstheme="minorHAnsi"/>
+          <w:i/>
+          <w:noProof/>
+          <w:sz w:val="22"/>
+          <w:szCs w:val="22"/>
+        </w:rPr>
+        <w:t>et al.</w:t>
+      </w:r>
+      <w:r>
+        <w:rPr>
+          <w:rFonts w:cstheme="minorHAnsi"/>
+          <w:noProof/>
+          <w:sz w:val="22"/>
+          <w:szCs w:val="22"/>
+        </w:rPr>
+        <w:t xml:space="preserve">, 2008; Mingrone </w:t>
+      </w:r>
+      <w:r>
+        <w:rPr>
+          <w:rFonts w:cstheme="minorHAnsi"/>
+          <w:i/>
+          <w:noProof/>
+          <w:sz w:val="22"/>
+          <w:szCs w:val="22"/>
+        </w:rPr>
+        <w:t>et al.</w:t>
+      </w:r>
+      <w:r>
+        <w:rPr>
+          <w:rFonts w:cstheme="minorHAnsi"/>
+          <w:noProof/>
+          <w:sz w:val="22"/>
+          <w:szCs w:val="22"/>
+        </w:rPr>
+        <w:t xml:space="preserve">, 2008; Gaillard </w:t>
+      </w:r>
+      <w:r>
+        <w:rPr>
+          <w:rFonts w:cstheme="minorHAnsi"/>
+          <w:i/>
+          <w:noProof/>
+          <w:sz w:val="22"/>
+          <w:szCs w:val="22"/>
+        </w:rPr>
+        <w:t>et al.</w:t>
+      </w:r>
+      <w:r>
+        <w:rPr>
+          <w:rFonts w:cstheme="minorHAnsi"/>
+          <w:noProof/>
+          <w:sz w:val="22"/>
+          <w:szCs w:val="22"/>
+        </w:rPr>
+        <w:t xml:space="preserve">, 2014; Williams </w:t>
+      </w:r>
+      <w:r>
+        <w:rPr>
+          <w:rFonts w:cstheme="minorHAnsi"/>
+          <w:i/>
+          <w:noProof/>
+          <w:sz w:val="22"/>
+          <w:szCs w:val="22"/>
+        </w:rPr>
+        <w:t>et al.</w:t>
+      </w:r>
+      <w:r>
+        <w:rPr>
+          <w:rFonts w:cstheme="minorHAnsi"/>
+          <w:noProof/>
+          <w:sz w:val="22"/>
+          <w:szCs w:val="22"/>
+        </w:rPr>
+        <w:t xml:space="preserve">, 2014; Stubert </w:t>
+      </w:r>
+      <w:r>
+        <w:rPr>
+          <w:rFonts w:cstheme="minorHAnsi"/>
+          <w:i/>
+          <w:noProof/>
+          <w:sz w:val="22"/>
+          <w:szCs w:val="22"/>
+        </w:rPr>
+        <w:t>et al.</w:t>
+      </w:r>
+      <w:r>
+        <w:rPr>
+          <w:rFonts w:cstheme="minorHAnsi"/>
+          <w:noProof/>
+          <w:sz w:val="22"/>
+          <w:szCs w:val="22"/>
+        </w:rPr>
+        <w:t>, 2018)</w:t>
       </w:r>
       <w:r>
         <w:rPr>
@@ -2839,270 +3218,25 @@
           <w:sz w:val="22"/>
           <w:szCs w:val="22"/>
         </w:rPr>
-        <w:t xml:space="preserve">. Of concern, pre-pregnancy maternal obesity can influence the offspring health gravely. Children of mothers with class III obesity are at 2.32 times higher risk of being large for gestational age </w:t>
-      </w:r>
-      <w:r>
-        <w:rPr>
-          <w:rFonts w:cstheme="minorHAnsi"/>
-          <w:sz w:val="22"/>
-          <w:szCs w:val="22"/>
-        </w:rPr>
-        <w:fldChar w:fldCharType="begin" w:fldLock="1"/>
-      </w:r>
-      <w:r>
-        <w:rPr>
-          <w:rFonts w:cstheme="minorHAnsi"/>
-          <w:sz w:val="22"/>
-          <w:szCs w:val="22"/>
-        </w:rPr>
-        <w:instrText>ADDIN CSL_CITATION {"citationItems":[{"id":"ITEM-1","itemData":{"DOI":"10.1097/AOG.0000000000001465","ISSN":"1873-233X","PMID":"27275800","abstract":"OBJECTIVE To investigate whether prepregnancy obesity is associated with adverse pregnancy outcomes among women without chronic disease. METHODS Singleton deliveries (N=112,309) among mothers without chronic diseases in the Consortium on Safe Labor, a retrospective U.S. cohort, were analyzed using Poisson regression with robust variance estimation. Relative risks and 95% confidence intervals (CIs) estimated perinatal risks in relation to prepregnancy obesity status adjusted for age, race-ethnicity, parity, insurance, smoking and alcohol use during pregnancy, and study site. RESULTS Obstetric risks were variably (and mostly marginally) increased as body mass index (BMI) category and obesity class increased. In particular, the risk of gestational hypertensive disorders, gestational diabetes, cesarean delivery, and induction increased in a dose-response fashion. For example, the percentage of gestational diabetes among obese class III women was 14.6% in contrast to 2.8% among women with normal BMIs (corresponding relative risks [95% CI] 1.99 [1.86-2.13], 2.94 [2.73-3.18], 3.97 [3.61-4.36], and 5.47 [4.96-6.04] for overweight, obese class I, obese class II, and obese class III women, respectively) compared with women with normal BMIs. Similarly, neonatal risks increased in a dose-response fashion with maternal BMI status including preterm birth at less than 32 weeks of gestation, large for gestational age (LGA), transient tachypnea, sepsis, and intensive care unit admission. The percentage of LGA neonates increased from 7.9% among women with normal BMIs to 17.3% among obese class III women and relative risks increased to 1.52 (1.45-1.58), 1.74 (1.65-1.83), 1.93 (1.79-2.07), and 2.32 (2.14-2.52) as BMI category increased. CONCLUSION Prepregnancy obesity is associated with increased risks of a wide range of adverse pregnancy and neonatal outcomes among women without chronic diseases.","author":[{"dropping-particle":"","family":"Kim","given":"Sung Soo","non-dropping-particle":"","parse-names":false,"suffix":""},{"dropping-particle":"","family":"Zhu","given":"Yeyi","non-dropping-particle":"","parse-names":false,"suffix":""},{"dropping-particle":"","family":"Grantz","given":"Katherine L","non-dropping-particle":"","parse-names":false,"suffix":""},{"dropping-particle":"","family":"Hinkle","given":"Stefanie N","non-dropping-particle":"","parse-names":false,"suffix":""},{"dropping-particle":"","family":"Chen","given":"Zhen","non-dropping-particle":"","parse-names":false,"suffix":""},{"dropping-particle":"","family":"Wallace","given":"Maeve E","non-dropping-particle":"","parse-names":false,"suffix":""},{"dropping-particle":"","family":"Smarr","given":"Melissa M","non-dropping-particle":"","parse-names":false,"suffix":""},{"dropping-particle":"","family":"Epps","given":"Nikira M","non-dropping-particle":"","parse-names":false,"suffix":""},{"dropping-particle":"","family":"Mendola","given":"Pauline","non-dropping-particle":"","parse-names":false,"suffix":""}],"container-title":"Obstetrics and gynecology","id":"ITEM-1","issue":"1","issued":{"date-parts":[["2016"]]},"page":"104-12","publisher":"NIH Public Access","title":"Obstetric and Neonatal Risks Among Obese Women Without Chronic Disease.","type":"article-journal","volume":"128"},"uris":["http://www.mendeley.com/documents/?uuid=be77a085-b38d-33f6-bba7-573b3e04b1da"]}],"mendeley":{"formattedCitation":"(Kim &lt;i&gt;et al.&lt;/i&gt;, 2016)","plainTextFormattedCitation":"(Kim et al., 2016)","previouslyFormattedCitation":"(Kim &lt;i&gt;et al.&lt;/i&gt;, 2016)"},"properties":{"noteIndex":0},"schema":"https://github.com/citation-style-language/schema/raw/master/csl-citation.json"}</w:instrText>
-      </w:r>
-      <w:r>
-        <w:rPr>
-          <w:rFonts w:cstheme="minorHAnsi"/>
-          <w:sz w:val="22"/>
-          <w:szCs w:val="22"/>
-        </w:rPr>
-        <w:fldChar w:fldCharType="separate"/>
-      </w:r>
-      <w:r>
-        <w:rPr>
-          <w:rFonts w:cstheme="minorHAnsi"/>
-          <w:noProof/>
-          <w:sz w:val="22"/>
-          <w:szCs w:val="22"/>
-        </w:rPr>
-        <w:t xml:space="preserve">(Kim </w:t>
-      </w:r>
-      <w:r>
-        <w:rPr>
-          <w:rFonts w:cstheme="minorHAnsi"/>
-          <w:i/>
-          <w:noProof/>
-          <w:sz w:val="22"/>
-          <w:szCs w:val="22"/>
-        </w:rPr>
-        <w:t>et al.</w:t>
-      </w:r>
-      <w:r>
-        <w:rPr>
-          <w:rFonts w:cstheme="minorHAnsi"/>
-          <w:noProof/>
-          <w:sz w:val="22"/>
-          <w:szCs w:val="22"/>
-        </w:rPr>
-        <w:t>, 2016)</w:t>
-      </w:r>
-      <w:r>
-        <w:rPr>
-          <w:rFonts w:cstheme="minorHAnsi"/>
-          <w:sz w:val="22"/>
-          <w:szCs w:val="22"/>
-        </w:rPr>
-        <w:fldChar w:fldCharType="end"/>
-      </w:r>
-      <w:r>
-        <w:rPr>
-          <w:rFonts w:cstheme="minorHAnsi"/>
-          <w:sz w:val="22"/>
-          <w:szCs w:val="22"/>
-        </w:rPr>
-        <w:t>. Children of obese mothers are at higher risk of developing non-communicable diseases like hypertension, insulin resistance and diabetes later in life</w:t>
-      </w:r>
-      <w:r>
-        <w:rPr>
-          <w:rFonts w:cstheme="minorHAnsi"/>
-          <w:sz w:val="22"/>
-          <w:szCs w:val="22"/>
-        </w:rPr>
-        <w:t xml:space="preserve">, and they have are </w:t>
-      </w:r>
-      <w:r>
-        <w:rPr>
-          <w:rFonts w:cstheme="minorHAnsi"/>
-          <w:sz w:val="22"/>
-          <w:szCs w:val="22"/>
-        </w:rPr>
-        <w:t xml:space="preserve">3.84 and 3.0 </w:t>
-      </w:r>
-      <w:r>
-        <w:rPr>
-          <w:rFonts w:cstheme="minorHAnsi"/>
-          <w:sz w:val="22"/>
-          <w:szCs w:val="22"/>
-        </w:rPr>
-        <w:t>times more likely to</w:t>
-      </w:r>
-      <w:r>
-        <w:rPr>
-          <w:rFonts w:cstheme="minorHAnsi"/>
-          <w:sz w:val="22"/>
-          <w:szCs w:val="22"/>
-        </w:rPr>
-        <w:t xml:space="preserve"> develop childhood overweight and cardiometabolic profile, respectively, as early as six years of age </w:t>
-      </w:r>
-      <w:r>
-        <w:rPr>
-          <w:rFonts w:cstheme="minorHAnsi"/>
-          <w:sz w:val="22"/>
-          <w:szCs w:val="22"/>
-        </w:rPr>
-        <w:fldChar w:fldCharType="begin" w:fldLock="1"/>
-      </w:r>
-      <w:r>
-        <w:rPr>
-          <w:rFonts w:cstheme="minorHAnsi"/>
-          <w:sz w:val="22"/>
-          <w:szCs w:val="22"/>
-        </w:rPr>
-        <w:instrText>ADDIN CSL_CITATION {"citationItems":[{"id":"ITEM-1","itemData":{"DOI":"10.1097/GRF.0000000000000043","ISSN":"1532-5520","PMID":"24936914","abstract":"Maternal obesity is inextricably linked to adverse health outcomes for the mother and her children. The peripartum period is a critical period of risk. In this chapter, we examine the importance of maternal prepregnancy weight status, gestational weight gain, breastfeeding, and postpartum weight loss in relation to subsequent risk for maternal obesity and obesity in the offspring. Promoting optimal maternal weight during the preconception, pregnancy, and postpartum periods will provide lifelong benefits for maternal health and the health of her progeny.","author":[{"dropping-particle":"","family":"Williams","given":"Christine B","non-dropping-particle":"","parse-names":false,"suffix":""},{"dropping-particle":"","family":"Mackenzie","given":"Kusaynyonon C","non-dropping-particle":"","parse-names":false,"suffix":""},{"dropping-particle":"","family":"Gahagan","given":"Sheila","non-dropping-particle":"","parse-names":false,"suffix":""}],"container-title":"Clinical obstetrics and gynecology","id":"ITEM-1","issue":"3","issued":{"date-parts":[["2014","9"]]},"page":"508-15","publisher":"NIH Public Access","title":"The effect of maternal obesity on the offspring.","type":"article-journal","volume":"57"},"uris":["http://www.mendeley.com/documents/?uuid=b0a376c1-844d-3b30-97d1-c830893d067d"]},{"id":"ITEM-2","itemData":{"ISSN":"1941-2797","PMID":"19173021","abstract":"The increasing rate of maternal obesity provides a major challenge to obstetric practice. Maternal obesity can result in negative outcomes for both women and fetuses. The maternal risks during pregnancy include gestational diabetes and preeclampsia. The fetus is at risk for stillbirth and congenital anomalies. Obesity in pregnancy can also affect health later in life for both mother and child. For women, these risks include heart disease and hypertension. Children have a risk of future obesity and heart disease. Women and their offspring are at increased risk for diabetes. Obstetrician-gynecologists are well positioned to prevent and treat this epidemic.","author":[{"dropping-particle":"","family":"Leddy","given":"Meaghan A","non-dropping-particle":"","parse-names":false,"suffix":""},{"dropping-particle":"","family":"Power","given":"Michael L","non-dropping-particle":"","parse-names":false,"suffix":""},{"dropping-particle":"","family":"Schulkin","given":"Jay","non-dropping-particle":"","parse-names":false,"suffix":""}],"container-title":"Reviews in obstetrics &amp; gynecology","id":"ITEM-2","issue":"4","issued":{"date-parts":[["2008"]]},"page":"170-8","publisher":"MedReviews, LLC","title":"The impact of maternal obesity on maternal and fetal health.","type":"article-journal","volume":"1"},"uris":["http://www.mendeley.com/documents/?uuid=a691fb6b-a3de-3348-b237-545f7e5212a7"]},{"id":"ITEM-3","itemData":{"DOI":"10.1161/HYPERTENSIONAHA.107.101477","ISBN":"1524-4563 (Electronic)","ISSN":"0194911X","PMID":"18086952","abstract":"Maternal obesity is increasingly prevalent and may affect the long-term health of the child. We investigated the effects of maternal diet-induced obesity in mice on offspring metabolic and cardiovascular function. Female C57BL/6J mice were fed either a standard chow (3% fat, 7% sugar) or a palatable obesogenic diet (16% fat, 33% sugar) for 6 weeks before mating and throughout pregnancy and lactation. Offspring of control (OC) and obese dams (OO) were weaned onto standard chow and studied at 3 and 6 months of age. OO were hyperphagic from 4 to 6 weeks of age compared with OC and at 3 months locomotor activity was reduced and adiposity increased (abdominal fat pad mass; P&lt;0.01). OO were heavier than OC at 6 months (body weight, P&lt;0.05). OO abdominal obesity was associated with adipocyte hypertrophy and altered mRNA expression of beta-adrenoceptor 2 and 3, 11 beta HSD-1, and PPAR-gamma 2. OO showed resistance artery endothelial dysfunction at 3 months, and were hypertensive, as assessed by radiotelemetry (nighttime systolic blood pressure at 6 months [mm Hg] mean+/-SEM, male OO, 134+/-1 versus OC, 124+/-2, n=8, P&lt;0.05; female OO, 137+/-2 versus OC, 122+/-4, n=8, P&lt;0.01). OO skeletal muscle mass (tibialis anterior) was significantly reduced (P&lt;0.01) OO fasting insulin was raised at 3 months and by 6 months fasting plasma glucose was elevated. Exposure to the influences of maternal obesity in the developing mouse led to adult offspring adiposity and cardiovascular and metabolic dysfunction. Developmentally programmed hyperphagia, physical inactivity, and altered adipocyte metabolism may play a mechanistic role","author":[{"dropping-particle":"","family":"Samuelsson","given":"Anne Maj","non-dropping-particle":"","parse-names":false,"suffix":""},{"dropping-particle":"","family":"Matthews","given":"Phillippa A.","non-dropping-particle":"","parse-names":false,"suffix":""},{"dropping-particle":"","family":"Argenton","given":"Marco","non-dropping-particle":"","parse-names":false,"suffix":""},{"dropping-particle":"","family":"Christie","given":"Michael R.","non-dropping-particle":"","parse-names":false,"suffix":""},{"dropping-particle":"","family":"McConnell","given":"Josie M.","non-dropping-particle":"","parse-names":false,"suffix":""},{"dropping-particle":"","family":"Jansen","given":"Eugene H.J.M.","non-dropping-particle":"","parse-names":false,"suffix":""},{"dropping-particle":"","family":"Piersma","given":"Aldert H.","non-dropping-particle":"","parse-names":false,"suffix":""},{"dropping-particle":"","family":"Ozanne","given":"Susan E.","non-dropping-particle":"","parse-names":false,"suffix":""},{"dropping-particle":"","family":"Twinn","given":"Denise Fernandez","non-dropping-particle":"","parse-names":false,"suffix":""},{"dropping-particle":"","family":"Remacle","given":"Claude","non-dropping-particle":"","parse-names":false,"suffix":""},{"dropping-particle":"","family":"Rowlerson","given":"Anthea","non-dropping-particle":"","parse-names":false,"suffix":""},{"dropping-particle":"","family":"Poston","given":"Lucilla","non-dropping-particle":"","parse-names":false,"suffix":""},{"dropping-particle":"","family":"Taylor","given":"Paul D.","non-dropping-particle":"","parse-names":false,"suffix":""}],"container-title":"Hypertension","id":"ITEM-3","issue":"2","issued":{"date-parts":[["2008"]]},"page":"383-392","title":"Diet-induced obesity in female mice leads to offspring hyperphagia, adiposity, hypertension, and insulin resistance: A novel murine model of developmental programming","type":"article-journal","volume":"51"},"uris":["http://www.mendeley.com/documents/?uuid=59778a83-35c4-4163-9769-d49a8445a97d"]},{"id":"ITEM-4","itemData":{"DOI":"10.2337/dc08-0432","ISSN":"1935-5548","PMID":"18535193","abstract":"OBJECTIVE The purpose of this study was to clarify the effects of maternal obesity on insulin sensitivity and secretion in offspring. RESEARCH DESIGN AND METHODS Fifty-one offspring of both sexes of obese (Ob group) and 15 offspring of normal-weight (control group) mothers were studied. Plasma glucose, insulin, and C-peptide were measured during an oral glucose tolerance test (OGTT). Insulin sensitivity was calculated using the oral glucose insulin sensitivity index, and insulin secretion and beta-cell glucose sensitivity were computed by a mathematical model. Fasting leptin and adiponectin were also measured. Body composition was assessed by dual-X-ray absorptiometry. RESULTS No birth weight statistical difference was observed in the two groups. Of the Ob group, 69% were obese and 19% were overweight. The Ob group were more insulin resistant than the control group (398.58 +/- 79.32 vs. 513.81 +/- 70.70 ml(-1) x min(-1) x m(-2) in women, P &lt; 0.0001; 416.42 +/- 76.17 vs. 484.242 +/- 45.76 ml(-1) x min(-1) x m(-2) in men, P &lt; 0.05). Insulin secretion after OGTT was higher in Ob group than in control group men (63.94 +/- 21.20 vs. 35.71 +/- 10.02 nmol x m(-2), P &lt; 0.01) but did not differ significantly in women. beta-Cell glucose sensitivity was not statistically different between groups. A multivariate analysis of variance showed that maternal obesity and offspring sex concurred together with BMI and beta-cell glucose sensitivity to determine the differences in insulin sensitivity and secretion observed in offspring. CONCLUSIONS Obese mothers can give birth to normal birth weight babies who later develop obesity and insulin resistance. The maternal genetic/epigenetic transmission shows a clear sexual dimorphism, with male offspring having a higher value of insulin sensitivity (although not statistically significant) associated with significantly higher insulin secretion than female offspring.","author":[{"dropping-particle":"","family":"Mingrone","given":"Geltrude","non-dropping-particle":"","parse-names":false,"suffix":""},{"dropping-particle":"","family":"Manco","given":"Melania","non-dropping-particle":"","parse-names":false,"suffix":""},{"dropping-particle":"","family":"Mora","given":"Maria Elena Valera","non-dropping-particle":"","parse-names":false,"suffix":""},{"dropping-particle":"","family":"Guidone","given":"Caterina","non-dropping-particle":"","parse-names":false,"suffix":""},{"dropping-particle":"","family":"Iaconelli","given":"Amerigo","non-dropping-particle":"","parse-names":false,"suffix":""},{"dropping-particle":"","family":"Gniuli","given":"Donatella","non-dropping-particle":"","parse-names":false,"suffix":""},{"dropping-particle":"","family":"Leccesi","given":"Laura","non-dropping-particle":"","parse-names":false,"suffix":""},{"dropping-particle":"","family":"Chiellini","given":"Chiara","non-dropping-particle":"","parse-names":false,"suffix":""},{"dropping-particle":"","family":"Ghirlanda","given":"Giovanni","non-dropping-particle":"","parse-names":false,"suffix":""}],"container-title":"Diabetes care","id":"ITEM-4","issue":"9","issued":{"date-parts":[["2008","9","1"]]},"page":"1872-6","publisher":"American Diabetes Association","title":"Influence of maternal obesity on insulin sensitivity and secretion in offspring.","type":"article-journal","volume":"31"},"uris":["http://www.mendeley.com/documents/?uuid=fd163b5e-59e4-337f-9dfd-e3d53f439159"]},{"id":"ITEM-5","itemData":{"DOI":"10.3238/arztebl.2018.0276","ISSN":"1866-0452","PMID":"29739495","abstract":"BACKGROUND Approximately one-third of all women of childbearing age are overweight or obese. For these women, pregnancy is associated with increased risks for both mother and child. METHODS This review is based on pertinent publications retrieved by a selective search of PubMed, with special attention to current population-based cohort studies, systematic reviews, meta-analyses, and controlled trials. RESULTS Obesity in pregnancy is associated with unfavorable clinical outcomes for both mother and child. Many of the risks have been found to depend linearly on the body-mass index (BMI). The probability of conception declines linearly, starting from a BMI of 29 kg/m2, by 4% for each additional 1 kg/m2 of BMI (hazard ratio 0.96, 95% confidence interval: [0.91; 0.99]). A 10% increase of pregravid BMI increases the relative risk of gestational diabetes and that of preeclampsia by approximately 10% each. A 5 kg/m2 increase of BMI elevates the relative risk of intrauterine death to 1.24 [1.18; 1.30]. An estimated 11% of all neonatal deaths can be attributed to the consequences of maternal overweight and obesity. Nonetheless, in most randomized controlled trials, nutritional and lifestyle interventions did not bring about any clinically relevant reduction in the incidence of gestational diabetes and fetal macrosomia. CONCLUSION The risks associated with obesity in pregnancy cannot necessarily be influenced by intervention. Preventive measures aimed at normalizing body weight before a woman becomes pregnant are, therefore, all the more important.","author":[{"dropping-particle":"","family":"Stubert","given":"Johannes","non-dropping-particle":"","parse-names":false,"suffix":""},{"dropping-particle":"","family":"Reister","given":"Frank","non-dropping-particle":"","parse-names":false,"suffix":""},{"dropping-particle":"","family":"Hartmann","given":"Steffi","non-dropping-particle":"","parse-names":false,"suffix":""},{"dropping-particle":"","family":"Janni","given":"Wolfgang","non-dropping-particle":"","parse-names":false,"suffix":""}],"container-title":"Deutsches Arzteblatt international","id":"ITEM-5","issue":"16","issued":{"date-parts":[["2018","4","20"]]},"page":"276-283","publisher":"Deutscher Arzte-Verlag GmbH","title":"The Risks Associated With Obesity in Pregnancy.","type":"article-journal","volume":"115"},"uris":["http://www.mendeley.com/documents/?uuid=2ca71ca8-712a-3b0e-9039-b13245730c7c"]},{"id":"ITEM-6","itemData":{"DOI":"10.1161/HYPERTENSIONAHA.113.02671","ISSN":"0194-911X","author":[{"dropping-particle":"","family":"Gaillard","given":"Romy","non-dropping-particle":"","parse-names":false,"suffix":""},{"dropping-particle":"","family":"Steegers","given":"Eric A.P.","non-dropping-particle":"","parse-names":false,"suffix":""},{"dropping-particle":"","family":"Duijts","given":"Liesbeth","non-dropping-particle":"","parse-names":false,"suffix":""},{"dropping-particle":"","family":"Felix","given":"Janine F.","non-dropping-particle":"","parse-names":false,"suffix":""},{"dropping-particle":"","family":"Hofman","given":"Albert","non-dropping-particle":"","parse-names":false,"suffix":""},{"dropping-particle":"","family":"Franco","given":"Oscar H.","non-dropping-particle":"","parse-names":false,"suffix":""},{"dropping-particle":"","family":"Jaddoe","given":"Vincent W.V.","non-dropping-particle":"","parse-names":false,"suffix":""}],"container-title":"Hypertension","id":"ITEM-6","issue":"4","issued":{"date-parts":[["2014","4"]]},"page":"683-691","title":"Childhood Cardiometabolic Outcomes of Maternal Obesity During Pregnancy","type":"article-journal","volume":"63"},"uris":["http://www.mendeley.com/documents/?uuid=3635d444-0400-3765-be98-4913231ef30a"]}],"mendeley":{"formattedCitation":"(Leddy &lt;i&gt;et al.&lt;/i&gt;, 2008; Samuelsson &lt;i&gt;et al.&lt;/i&gt;, 2008; Mingrone &lt;i&gt;et al.&lt;/i&gt;, 2008; Gaillard &lt;i&gt;et al.&lt;/i&gt;, 2014; Williams &lt;i&gt;et al.&lt;/i&gt;, 2014; Stubert &lt;i&gt;et al.&lt;/i&gt;, 2018)","plainTextFormattedCitation":"(Leddy et al., 2008; Samuelsson et al., 2008; Mingrone et al., 2008; Gaillard et al., 2014; Williams et al., 2014; Stubert et al., 2018)","previouslyFormattedCitation":"(Leddy &lt;i&gt;et al.&lt;/i&gt;, 2008; Samuelsson &lt;i&gt;et al.&lt;/i&gt;, 2008; Mingrone &lt;i&gt;et al.&lt;/i&gt;, 2008; Gaillard &lt;i&gt;et al.&lt;/i&gt;, 2014; Williams &lt;i&gt;et al.&lt;/i&gt;, 2014; Stubert &lt;i&gt;et al.&lt;/i&gt;, 2018)"},"properties":{"noteIndex":0},"schema":"https://github.com/citation-style-language/schema/raw/master/csl-citation.json"}</w:instrText>
-      </w:r>
-      <w:r>
-        <w:rPr>
-          <w:rFonts w:cstheme="minorHAnsi"/>
-          <w:sz w:val="22"/>
-          <w:szCs w:val="22"/>
-        </w:rPr>
-        <w:fldChar w:fldCharType="separate"/>
-      </w:r>
-      <w:r>
-        <w:rPr>
-          <w:rFonts w:cstheme="minorHAnsi"/>
-          <w:noProof/>
-          <w:sz w:val="22"/>
-          <w:szCs w:val="22"/>
-        </w:rPr>
-        <w:t xml:space="preserve">(Leddy </w:t>
-      </w:r>
-      <w:r>
-        <w:rPr>
-          <w:rFonts w:cstheme="minorHAnsi"/>
-          <w:i/>
-          <w:noProof/>
-          <w:sz w:val="22"/>
-          <w:szCs w:val="22"/>
-        </w:rPr>
-        <w:t>et al.</w:t>
-      </w:r>
-      <w:r>
-        <w:rPr>
-          <w:rFonts w:cstheme="minorHAnsi"/>
-          <w:noProof/>
-          <w:sz w:val="22"/>
-          <w:szCs w:val="22"/>
-        </w:rPr>
-        <w:t xml:space="preserve">, 2008; Samuelsson </w:t>
-      </w:r>
-      <w:r>
-        <w:rPr>
-          <w:rFonts w:cstheme="minorHAnsi"/>
-          <w:i/>
-          <w:noProof/>
-          <w:sz w:val="22"/>
-          <w:szCs w:val="22"/>
-        </w:rPr>
-        <w:t>et al.</w:t>
-      </w:r>
-      <w:r>
-        <w:rPr>
-          <w:rFonts w:cstheme="minorHAnsi"/>
-          <w:noProof/>
-          <w:sz w:val="22"/>
-          <w:szCs w:val="22"/>
-        </w:rPr>
-        <w:t xml:space="preserve">, 2008; Mingrone </w:t>
-      </w:r>
-      <w:r>
-        <w:rPr>
-          <w:rFonts w:cstheme="minorHAnsi"/>
-          <w:i/>
-          <w:noProof/>
-          <w:sz w:val="22"/>
-          <w:szCs w:val="22"/>
-        </w:rPr>
-        <w:t>et al.</w:t>
-      </w:r>
-      <w:r>
-        <w:rPr>
-          <w:rFonts w:cstheme="minorHAnsi"/>
-          <w:noProof/>
-          <w:sz w:val="22"/>
-          <w:szCs w:val="22"/>
-        </w:rPr>
-        <w:t xml:space="preserve">, 2008; Gaillard </w:t>
-      </w:r>
-      <w:r>
-        <w:rPr>
-          <w:rFonts w:cstheme="minorHAnsi"/>
-          <w:i/>
-          <w:noProof/>
-          <w:sz w:val="22"/>
-          <w:szCs w:val="22"/>
-        </w:rPr>
-        <w:t>et al.</w:t>
-      </w:r>
-      <w:r>
-        <w:rPr>
-          <w:rFonts w:cstheme="minorHAnsi"/>
-          <w:noProof/>
-          <w:sz w:val="22"/>
-          <w:szCs w:val="22"/>
-        </w:rPr>
-        <w:t xml:space="preserve">, 2014; Williams </w:t>
-      </w:r>
-      <w:r>
-        <w:rPr>
-          <w:rFonts w:cstheme="minorHAnsi"/>
-          <w:i/>
-          <w:noProof/>
-          <w:sz w:val="22"/>
-          <w:szCs w:val="22"/>
-        </w:rPr>
-        <w:t>et al.</w:t>
-      </w:r>
-      <w:r>
-        <w:rPr>
-          <w:rFonts w:cstheme="minorHAnsi"/>
-          <w:noProof/>
-          <w:sz w:val="22"/>
-          <w:szCs w:val="22"/>
-        </w:rPr>
-        <w:t xml:space="preserve">, 2014; Stubert </w:t>
-      </w:r>
-      <w:r>
-        <w:rPr>
-          <w:rFonts w:cstheme="minorHAnsi"/>
-          <w:i/>
-          <w:noProof/>
-          <w:sz w:val="22"/>
-          <w:szCs w:val="22"/>
-        </w:rPr>
-        <w:t>et al.</w:t>
-      </w:r>
-      <w:r>
-        <w:rPr>
-          <w:rFonts w:cstheme="minorHAnsi"/>
-          <w:noProof/>
-          <w:sz w:val="22"/>
-          <w:szCs w:val="22"/>
-        </w:rPr>
-        <w:t>, 2018)</w:t>
-      </w:r>
-      <w:r>
-        <w:rPr>
-          <w:rFonts w:cstheme="minorHAnsi"/>
-          <w:sz w:val="22"/>
-          <w:szCs w:val="22"/>
-        </w:rPr>
-        <w:fldChar w:fldCharType="end"/>
-      </w:r>
-      <w:r>
-        <w:rPr>
-          <w:rFonts w:cstheme="minorHAnsi"/>
-          <w:sz w:val="22"/>
-          <w:szCs w:val="22"/>
-        </w:rPr>
-        <w:t>. Alarmingly, data collected from 47 states in the United States show that  more than 50% of pregnant women were either obese or overweight in 2014</w:t>
+        <w:t xml:space="preserve">. Alarmingly, data collected </w:t>
+      </w:r>
+      <w:del w:id="44" w:author="Dave Bridges" w:date="2019-07-12T10:01:00Z">
+        <w:r>
+          <w:rPr>
+            <w:rFonts w:cstheme="minorHAnsi"/>
+            <w:sz w:val="22"/>
+            <w:szCs w:val="22"/>
+          </w:rPr>
+          <w:delText xml:space="preserve">from 47 states </w:delText>
+        </w:r>
+      </w:del>
+      <w:r>
+        <w:rPr>
+          <w:rFonts w:cstheme="minorHAnsi"/>
+          <w:sz w:val="22"/>
+          <w:szCs w:val="22"/>
+        </w:rPr>
+        <w:t>in the United States show that  more than 50% of pregnant women were either obese or overweight in 2014</w:t>
       </w:r>
       <w:r>
         <w:rPr>
@@ -3294,14 +3428,14 @@
           <w:rFonts w:asciiTheme="minorHAnsi" w:hAnsiTheme="minorHAnsi" w:cstheme="minorHAnsi"/>
         </w:rPr>
       </w:pPr>
-      <w:bookmarkStart w:id="37" w:name="_Toc13753098"/>
+      <w:bookmarkStart w:id="45" w:name="_Toc13753098"/>
       <w:r>
         <w:rPr>
           <w:rFonts w:asciiTheme="minorHAnsi" w:hAnsiTheme="minorHAnsi" w:cstheme="minorHAnsi"/>
         </w:rPr>
         <w:t>Obesity and Lactation</w:t>
       </w:r>
-      <w:bookmarkEnd w:id="37"/>
+      <w:bookmarkEnd w:id="45"/>
     </w:p>
     <w:p>
       <w:pPr>
@@ -3373,7 +3507,79 @@
           <w:sz w:val="22"/>
           <w:szCs w:val="22"/>
         </w:rPr>
-        <w:t xml:space="preserve">. Maternal weight has been positively correlated with milk protein content and energy value on the third month of lactation postpartum </w:t>
+        <w:t xml:space="preserve">. Maternal weight has been </w:t>
+      </w:r>
+      <w:commentRangeStart w:id="46"/>
+      <w:r>
+        <w:rPr>
+          <w:rFonts w:cstheme="minorHAnsi"/>
+          <w:sz w:val="22"/>
+          <w:szCs w:val="22"/>
+        </w:rPr>
+        <w:t xml:space="preserve">positively correlated </w:t>
+      </w:r>
+      <w:commentRangeEnd w:id="46"/>
+      <w:r>
+        <w:rPr>
+          <w:rStyle w:val="CommentReference"/>
+        </w:rPr>
+        <w:commentReference w:id="46"/>
+      </w:r>
+      <w:r>
+        <w:rPr>
+          <w:rFonts w:cstheme="minorHAnsi"/>
+          <w:sz w:val="22"/>
+          <w:szCs w:val="22"/>
+        </w:rPr>
+        <w:t xml:space="preserve">with </w:t>
+      </w:r>
+      <w:commentRangeStart w:id="47"/>
+      <w:r>
+        <w:rPr>
+          <w:rFonts w:cstheme="minorHAnsi"/>
+          <w:sz w:val="22"/>
+          <w:szCs w:val="22"/>
+        </w:rPr>
+        <w:t xml:space="preserve">milk protein content </w:t>
+      </w:r>
+      <w:commentRangeEnd w:id="47"/>
+      <w:r>
+        <w:rPr>
+          <w:rStyle w:val="CommentReference"/>
+        </w:rPr>
+        <w:commentReference w:id="47"/>
+      </w:r>
+      <w:r>
+        <w:rPr>
+          <w:rFonts w:cstheme="minorHAnsi"/>
+          <w:sz w:val="22"/>
+          <w:szCs w:val="22"/>
+        </w:rPr>
+        <w:t xml:space="preserve">and </w:t>
+      </w:r>
+      <w:commentRangeStart w:id="48"/>
+      <w:r>
+        <w:rPr>
+          <w:rFonts w:cstheme="minorHAnsi"/>
+          <w:sz w:val="22"/>
+          <w:szCs w:val="22"/>
+        </w:rPr>
+        <w:t xml:space="preserve">energy value </w:t>
+      </w:r>
+      <w:commentRangeEnd w:id="48"/>
+      <w:r>
+        <w:rPr>
+          <w:rStyle w:val="CommentReference"/>
+        </w:rPr>
+        <w:commentReference w:id="48"/>
+      </w:r>
+      <w:r>
+        <w:rPr>
+          <w:rFonts w:cstheme="minorHAnsi"/>
+          <w:sz w:val="22"/>
+          <w:szCs w:val="22"/>
+        </w:rPr>
+        <w:t xml:space="preserve">on the third month of lactation postpartum </w:t>
       </w:r>
       <w:r>
         <w:rPr>
@@ -3457,7 +3663,43 @@
           <w:sz w:val="22"/>
           <w:szCs w:val="22"/>
         </w:rPr>
-        <w:t xml:space="preserve"> by obesity shows delayed lactogenesis and reduced mammary gland alveolar development </w:t>
+        <w:t xml:space="preserve"> by obesity </w:t>
+      </w:r>
+      <w:del w:id="49" w:author="Dave Bridges" w:date="2019-07-12T10:04:00Z">
+        <w:r>
+          <w:rPr>
+            <w:rFonts w:cstheme="minorHAnsi"/>
+            <w:sz w:val="22"/>
+            <w:szCs w:val="22"/>
+          </w:rPr>
+          <w:delText xml:space="preserve">shows </w:delText>
+        </w:r>
+      </w:del>
+      <w:ins w:id="50" w:author="Dave Bridges" w:date="2019-07-12T10:04:00Z">
+        <w:r>
+          <w:rPr>
+            <w:rFonts w:cstheme="minorHAnsi"/>
+            <w:sz w:val="22"/>
+            <w:szCs w:val="22"/>
+          </w:rPr>
+          <w:t>results in</w:t>
+        </w:r>
+        <w:r>
+          <w:rPr>
+            <w:rFonts w:cstheme="minorHAnsi"/>
+            <w:sz w:val="22"/>
+            <w:szCs w:val="22"/>
+          </w:rPr>
+          <w:t xml:space="preserve"> </w:t>
+        </w:r>
+      </w:ins>
+      <w:r>
+        <w:rPr>
+          <w:rFonts w:cstheme="minorHAnsi"/>
+          <w:sz w:val="22"/>
+          <w:szCs w:val="22"/>
+        </w:rPr>
+        <w:t xml:space="preserve">delayed lactogenesis and reduced mammary gland alveolar development </w:t>
       </w:r>
       <w:r>
         <w:rPr>
@@ -3525,7 +3767,59 @@
           <w:sz w:val="22"/>
           <w:szCs w:val="22"/>
         </w:rPr>
-        <w:t xml:space="preserve">. Of interest, cortisol and prolactin are necessary hormones for inducing milk production, but it is thought that maternal obesity can blunt endocrine function thus affecting lactogenesis </w:t>
+        <w:t xml:space="preserve">. </w:t>
+      </w:r>
+      <w:del w:id="51" w:author="Dave Bridges" w:date="2019-07-12T10:05:00Z">
+        <w:r>
+          <w:rPr>
+            <w:rFonts w:cstheme="minorHAnsi"/>
+            <w:sz w:val="22"/>
+            <w:szCs w:val="22"/>
+          </w:rPr>
+          <w:delText>Of interest, cortisol</w:delText>
+        </w:r>
+      </w:del>
+      <w:ins w:id="52" w:author="Dave Bridges" w:date="2019-07-12T10:05:00Z">
+        <w:r>
+          <w:rPr>
+            <w:rFonts w:cstheme="minorHAnsi"/>
+            <w:sz w:val="22"/>
+            <w:szCs w:val="22"/>
+          </w:rPr>
+          <w:t>Cortisol</w:t>
+        </w:r>
+      </w:ins>
+      <w:r>
+        <w:rPr>
+          <w:rFonts w:cstheme="minorHAnsi"/>
+          <w:sz w:val="22"/>
+          <w:szCs w:val="22"/>
+        </w:rPr>
+        <w:t xml:space="preserve"> and prolactin are necessary hormones for inducing milk production, but it is thought that maternal obesity can </w:t>
+      </w:r>
+      <w:commentRangeStart w:id="53"/>
+      <w:r>
+        <w:rPr>
+          <w:rFonts w:cstheme="minorHAnsi"/>
+          <w:sz w:val="22"/>
+          <w:szCs w:val="22"/>
+        </w:rPr>
+        <w:t xml:space="preserve">blunt endocrine function </w:t>
+      </w:r>
+      <w:commentRangeEnd w:id="53"/>
+      <w:r>
+        <w:rPr>
+          <w:rStyle w:val="CommentReference"/>
+        </w:rPr>
+        <w:commentReference w:id="53"/>
+      </w:r>
+      <w:r>
+        <w:rPr>
+          <w:rFonts w:cstheme="minorHAnsi"/>
+          <w:sz w:val="22"/>
+          <w:szCs w:val="22"/>
+        </w:rPr>
+        <w:t xml:space="preserve">thus affecting lactogenesis </w:t>
       </w:r>
       <w:r>
         <w:rPr>
@@ -3582,7 +3876,55 @@
           <w:sz w:val="22"/>
           <w:szCs w:val="22"/>
         </w:rPr>
-        <w:t xml:space="preserve">Maternal nutritional stressors can have an effect on lactogenesis, ultimately impairing lactogenesis II initiation, milk volume, composition, and time of weaning </w:t>
+        <w:t xml:space="preserve">Maternal </w:t>
+      </w:r>
+      <w:commentRangeStart w:id="54"/>
+      <w:r>
+        <w:rPr>
+          <w:rFonts w:cstheme="minorHAnsi"/>
+          <w:sz w:val="22"/>
+          <w:szCs w:val="22"/>
+        </w:rPr>
+        <w:t xml:space="preserve">nutritional stressors </w:t>
+      </w:r>
+      <w:commentRangeEnd w:id="54"/>
+      <w:r>
+        <w:rPr>
+          <w:rStyle w:val="CommentReference"/>
+        </w:rPr>
+        <w:commentReference w:id="54"/>
+      </w:r>
+      <w:r>
+        <w:rPr>
+          <w:rFonts w:cstheme="minorHAnsi"/>
+          <w:sz w:val="22"/>
+          <w:szCs w:val="22"/>
+        </w:rPr>
+        <w:t xml:space="preserve">can have an effect on lactogenesis, ultimately impairing lactogenesis </w:t>
+      </w:r>
+      <w:commentRangeStart w:id="55"/>
+      <w:r>
+        <w:rPr>
+          <w:rFonts w:cstheme="minorHAnsi"/>
+          <w:sz w:val="22"/>
+          <w:szCs w:val="22"/>
+        </w:rPr>
+        <w:t>II</w:t>
+      </w:r>
+      <w:commentRangeEnd w:id="55"/>
+      <w:r>
+        <w:rPr>
+          <w:rStyle w:val="CommentReference"/>
+        </w:rPr>
+        <w:commentReference w:id="55"/>
+      </w:r>
+      <w:r>
+        <w:rPr>
+          <w:rFonts w:cstheme="minorHAnsi"/>
+          <w:sz w:val="22"/>
+          <w:szCs w:val="22"/>
+        </w:rPr>
+        <w:t xml:space="preserve"> initiation, milk volume, composition, and time of weaning </w:t>
       </w:r>
       <w:r>
         <w:rPr>
@@ -3707,6 +4049,15 @@
           <w:szCs w:val="22"/>
         </w:rPr>
       </w:pPr>
+      <w:commentRangeStart w:id="56"/>
+      <w:r>
+        <w:rPr>
+          <w:rFonts w:cstheme="minorHAnsi"/>
+          <w:sz w:val="22"/>
+          <w:szCs w:val="22"/>
+        </w:rPr>
+        <w:t xml:space="preserve">This hypothesis is also supported by data demonstrating that maternal nutritional stress in obesity reduces placental growth hormone and amino acid transporter expressions, is associated with </w:t>
+      </w:r>
       <w:r>
         <w:rPr>
           <w:rFonts w:cstheme="minorHAnsi"/>
@@ -3714,7 +4065,7 @@
           <w:szCs w:val="22"/>
         </w:rPr>
         <w:lastRenderedPageBreak/>
-        <w:t xml:space="preserve">This hypothesis is also supported by data demonstrating that maternal nutritional stress in obesity reduces placental growth hormone and amino acid transporter expressions, is associated with intrauterine growth restriction, delayed initiation of lactation, earlier weaning and proinflammatory milk composition </w:t>
+        <w:t xml:space="preserve">intrauterine growth restriction, delayed initiation of lactation, earlier weaning and proinflammatory milk composition </w:t>
       </w:r>
       <w:r>
         <w:rPr>
@@ -3840,6 +4191,13 @@
           <w:szCs w:val="22"/>
         </w:rPr>
         <w:t>.</w:t>
+      </w:r>
+      <w:commentRangeEnd w:id="56"/>
+      <w:r>
+        <w:rPr>
+          <w:rStyle w:val="CommentReference"/>
+        </w:rPr>
+        <w:commentReference w:id="56"/>
       </w:r>
     </w:p>
     <w:p>
@@ -3849,14 +4207,24 @@
           <w:rFonts w:asciiTheme="minorHAnsi" w:hAnsiTheme="minorHAnsi" w:cstheme="minorHAnsi"/>
         </w:rPr>
       </w:pPr>
-      <w:bookmarkStart w:id="38" w:name="_Toc13753099"/>
+      <w:bookmarkStart w:id="57" w:name="_Toc13753099"/>
+      <w:commentRangeStart w:id="58"/>
       <w:r>
         <w:rPr>
           <w:rFonts w:asciiTheme="minorHAnsi" w:hAnsiTheme="minorHAnsi" w:cstheme="minorHAnsi"/>
         </w:rPr>
         <w:t>mTORC1 Activity in Obesity</w:t>
       </w:r>
-      <w:bookmarkEnd w:id="38"/>
+      <w:bookmarkEnd w:id="57"/>
+      <w:commentRangeEnd w:id="58"/>
+      <w:r>
+        <w:rPr>
+          <w:rStyle w:val="CommentReference"/>
+          <w:rFonts w:asciiTheme="minorHAnsi" w:eastAsiaTheme="minorHAnsi" w:hAnsiTheme="minorHAnsi" w:cstheme="minorBidi"/>
+          <w:color w:val="auto"/>
+        </w:rPr>
+        <w:commentReference w:id="58"/>
+      </w:r>
     </w:p>
     <w:p>
       <w:pPr>
@@ -3865,16 +4233,17 @@
           <w:rFonts w:asciiTheme="minorHAnsi" w:hAnsiTheme="minorHAnsi" w:cstheme="minorHAnsi"/>
         </w:rPr>
       </w:pPr>
-      <w:bookmarkStart w:id="39" w:name="_Toc13753100"/>
+      <w:bookmarkStart w:id="59" w:name="_Toc13753100"/>
       <w:r>
         <w:rPr>
           <w:rFonts w:asciiTheme="minorHAnsi" w:hAnsiTheme="minorHAnsi" w:cstheme="minorHAnsi"/>
         </w:rPr>
         <w:t>Role of mTORC1 in Lactation</w:t>
       </w:r>
-      <w:bookmarkEnd w:id="39"/>
+      <w:bookmarkEnd w:id="59"/>
     </w:p>
     <w:p>
+      <w:commentRangeStart w:id="60"/>
       <w:r>
         <w:rPr>
           <w:rFonts w:cstheme="minorHAnsi"/>
@@ -3908,6 +4277,13 @@
           <w:szCs w:val="22"/>
         </w:rPr>
         <w:t xml:space="preserve"> </w:t>
+      </w:r>
+      <w:commentRangeEnd w:id="60"/>
+      <w:r>
+        <w:rPr>
+          <w:rStyle w:val="CommentReference"/>
+        </w:rPr>
+        <w:commentReference w:id="60"/>
       </w:r>
     </w:p>
     <w:p>
@@ -3917,14 +4293,14 @@
           <w:rFonts w:asciiTheme="minorHAnsi" w:hAnsiTheme="minorHAnsi" w:cstheme="minorHAnsi"/>
         </w:rPr>
       </w:pPr>
-      <w:bookmarkStart w:id="40" w:name="_Toc13753101"/>
+      <w:bookmarkStart w:id="61" w:name="_Toc13753101"/>
       <w:r>
         <w:rPr>
           <w:rFonts w:asciiTheme="minorHAnsi" w:hAnsiTheme="minorHAnsi" w:cstheme="minorHAnsi"/>
         </w:rPr>
         <w:t>Role of Mammary Adipocytes in Lactation</w:t>
       </w:r>
-      <w:bookmarkEnd w:id="40"/>
+      <w:bookmarkEnd w:id="61"/>
     </w:p>
     <w:p>
       <w:pPr>
@@ -3941,18 +4317,50 @@
           <w:sz w:val="22"/>
           <w:szCs w:val="22"/>
         </w:rPr>
-        <w:t xml:space="preserve">Adipocytes in the mammary gland are necessary for proper gland </w:t>
-      </w:r>
-      <w:proofErr w:type="gramStart"/>
-      <w:r>
-        <w:rPr>
-          <w:rFonts w:cstheme="minorHAnsi"/>
-          <w:sz w:val="22"/>
-          <w:szCs w:val="22"/>
-        </w:rPr>
-        <w:t>development .</w:t>
-      </w:r>
-      <w:proofErr w:type="gramEnd"/>
+        <w:t>Adipocytes in the mammary gland are necessary for proper gland development</w:t>
+      </w:r>
+      <w:del w:id="62" w:author="Dave Bridges" w:date="2019-07-12T10:11:00Z">
+        <w:r>
+          <w:rPr>
+            <w:rFonts w:cstheme="minorHAnsi"/>
+            <w:sz w:val="22"/>
+            <w:szCs w:val="22"/>
+          </w:rPr>
+          <w:delText xml:space="preserve"> </w:delText>
+        </w:r>
+      </w:del>
+      <w:r>
+        <w:rPr>
+          <w:rFonts w:cstheme="minorHAnsi"/>
+          <w:sz w:val="22"/>
+          <w:szCs w:val="22"/>
+        </w:rPr>
+        <w:t xml:space="preserve">. </w:t>
+      </w:r>
+      <w:r>
+        <w:rPr>
+          <w:rFonts w:cstheme="minorHAnsi"/>
+          <w:sz w:val="22"/>
+          <w:szCs w:val="22"/>
+        </w:rPr>
+        <w:t xml:space="preserve">Recently, it has been determined that mammary adipocytes </w:t>
+      </w:r>
+      <w:r>
+        <w:rPr>
+          <w:rFonts w:cstheme="minorHAnsi"/>
+          <w:sz w:val="22"/>
+          <w:szCs w:val="22"/>
+        </w:rPr>
+        <w:t>de-differentiate</w:t>
+      </w:r>
+      <w:r>
+        <w:rPr>
+          <w:rFonts w:cstheme="minorHAnsi"/>
+          <w:sz w:val="22"/>
+          <w:szCs w:val="22"/>
+        </w:rPr>
+        <w:t xml:space="preserve"> gradually during gestation</w:t>
+      </w:r>
       <w:r>
         <w:rPr>
           <w:rFonts w:cstheme="minorHAnsi"/>
@@ -3967,24 +4375,533 @@
           <w:sz w:val="22"/>
           <w:szCs w:val="22"/>
         </w:rPr>
-        <w:t xml:space="preserve">Recently, it has been determined that mammary adipocytes </w:t>
-      </w:r>
-      <w:r>
-        <w:rPr>
-          <w:rFonts w:cstheme="minorHAnsi"/>
-          <w:sz w:val="22"/>
-          <w:szCs w:val="22"/>
-        </w:rPr>
-        <w:t>de-differentiate</w:t>
-      </w:r>
-      <w:r>
-        <w:rPr>
-          <w:rFonts w:cstheme="minorHAnsi"/>
-          <w:sz w:val="22"/>
-          <w:szCs w:val="22"/>
-        </w:rPr>
-        <w:t xml:space="preserve"> gradually during gestation</w:t>
-      </w:r>
+        <w:t xml:space="preserve">and almost disappear entirely during lactation </w:t>
+      </w:r>
+      <w:r>
+        <w:rPr>
+          <w:rFonts w:cstheme="minorHAnsi"/>
+          <w:sz w:val="22"/>
+          <w:szCs w:val="22"/>
+        </w:rPr>
+        <w:t>allowing</w:t>
+      </w:r>
+      <w:r>
+        <w:rPr>
+          <w:rFonts w:cstheme="minorHAnsi"/>
+          <w:sz w:val="22"/>
+          <w:szCs w:val="22"/>
+        </w:rPr>
+        <w:t xml:space="preserve"> more space for milk production by the mammary </w:t>
+      </w:r>
+      <w:r>
+        <w:rPr>
+          <w:rFonts w:cstheme="minorHAnsi"/>
+          <w:sz w:val="22"/>
+          <w:szCs w:val="22"/>
+        </w:rPr>
+        <w:t xml:space="preserve">alveolar </w:t>
+      </w:r>
+      <w:r>
+        <w:rPr>
+          <w:rFonts w:cstheme="minorHAnsi"/>
+          <w:sz w:val="22"/>
+          <w:szCs w:val="22"/>
+        </w:rPr>
+        <w:t xml:space="preserve">epithelial cells </w:t>
+      </w:r>
+      <w:r>
+        <w:rPr>
+          <w:rFonts w:cstheme="minorHAnsi"/>
+          <w:sz w:val="22"/>
+          <w:szCs w:val="22"/>
+        </w:rPr>
+        <w:fldChar w:fldCharType="begin" w:fldLock="1"/>
+      </w:r>
+      <w:r>
+        <w:rPr>
+          <w:rFonts w:cstheme="minorHAnsi"/>
+          <w:sz w:val="22"/>
+          <w:szCs w:val="22"/>
+        </w:rPr>
+        <w:instrText>ADDIN CSL_CITATION {"citationItems":[{"id":"ITEM-1","itemData":{"DOI":"10.1016/j.cmet.2018.05.022","abstract":"Graphical Abstract Highlights d Adipocytes de-differentiate in the mammary gland during lactation d These de-differentiated adipocytes assume a preadipocyte phenotype d Adipocyte-derived preadipocytes re-differentiate during involution d This de-and re-differentiation occurs repeatedly with multiple pregnancies Correspondence qwang@coh.org (Q.A.W.), philipp.scherer@ utsouthwestern.edu (P.E.S.) In Brief Adipocytes in the mammary gland disappear during lactation. Wang et al. show that these mammary adipocytes fully de-differentiate into preadipocytes during lactation and readily re-differentiate during involution. The same adipocytes are therefore ''recycled'' over multiple rounds of pregnancies. De-differentiation constitutes a new possible fate for terminally differentiated adipocytes.","author":[{"dropping-particle":"","family":"Wang","given":"Qiong A","non-dropping-particle":"","parse-names":false,"suffix":""},{"dropping-particle":"","family":"Song","given":"Anying","non-dropping-particle":"","parse-names":false,"suffix":""},{"dropping-particle":"","family":"Gupta","given":"Rana K","non-dropping-particle":"","parse-names":false,"suffix":""},{"dropping-particle":"","family":"Deplancke","given":"Bart","non-dropping-particle":"","parse-names":false,"suffix":""},{"dropping-particle":"","family":"Scherer","given":"Philipp E","non-dropping-particle":"","parse-names":false,"suffix":""}],"container-title":"Cell Metabolism","id":"ITEM-1","issued":{"date-parts":[["2018"]]},"page":"282-288.e3","title":"Reversible De-differentiation of Mature White Adipocytes into Preadipocyte-like Precursors during Lactation","type":"article-journal","volume":"28"},"uris":["http://www.mendeley.com/documents/?uuid=5f6e8996-a064-32c8-8225-556ed730a78f"]},{"id":"ITEM-2","itemData":{"DOI":"10.1038/s41467-018-05911-0","ISSN":"2041-1723","PMID":"30181538","abstract":"Adipocytes undergo pronounced changes in size and behavior to support diverse tissue functions, but the mechanisms that control these changes are not well understood. Mammary gland-associated white adipose tissue (mgWAT) regresses in support of milk fat production during lactation and expands during the subsequent involution of milk-producing epithelial cells, providing one of the most marked physiological examples of adipose growth. We examined cellular mechanisms and functional implications of adipocyte and lipid dynamics in the mouse mammary gland (MG). Using in vivo analysis of adipocyte precursors and genetic tracing of mature adipocytes, we find mature adipocyte hypertrophy to be a primary mechanism of mgWAT expansion during involution. Lipid tracking and lipidomics demonstrate that adipocytes fill with epithelial-derived milk lipid. Furthermore, ablation of mgWAT during involution reveals an essential role for adipocytes in milk trafficking from, and proper restructuring of, the mammary epithelium. This work advances our understanding of MG remodeling and tissue-specific roles for adipocytes.","author":[{"dropping-particle":"","family":"Zwick","given":"Rachel K","non-dropping-particle":"","parse-names":false,"suffix":""},{"dropping-particle":"","family":"Rudolph","given":"Michael C","non-dropping-particle":"","parse-names":false,"suffix":""},{"dropping-particle":"","family":"Shook","given":"Brett A","non-dropping-particle":"","parse-names":false,"suffix":""},{"dropping-particle":"","family":"Holtrup","given":"Brandon","non-dropping-particle":"","parse-names":false,"suffix":""},{"dropping-particle":"","family":"Roth","given":"Eve","non-dropping-particle":"","parse-names":false,"suffix":""},{"dropping-particle":"","family":"Lei","given":"Vivian","non-dropping-particle":"","parse-names":false,"suffix":""},{"dropping-particle":"","family":"Keymeulen","given":"Alexandra","non-dropping-particle":"Van","parse-names":false,"suffix":""},{"dropping-particle":"","family":"Seewaldt","given":"Victoria","non-dropping-particle":"","parse-names":false,"suffix":""},{"dropping-particle":"","family":"Kwei","given":"Stephanie","non-dropping-particle":"","parse-names":false,"suffix":""},{"dropping-particle":"","family":"Wysolmerski","given":"John","non-dropping-particle":"","parse-names":false,"suffix":""},{"dropping-particle":"","family":"Rodeheffer","given":"Matthew S","non-dropping-particle":"","parse-names":false,"suffix":""},{"dropping-particle":"","family":"Horsley","given":"Valerie","non-dropping-particle":"","parse-names":false,"suffix":""}],"container-title":"Nature communications","id":"ITEM-2","issue":"1","issued":{"date-parts":[["2018"]]},"page":"3592","publisher":"Nature Publishing Group","title":"Adipocyte hypertrophy and lipid dynamics underlie mammary gland remodeling after lactation.","type":"article-journal","volume":"9"},"uris":["http://www.mendeley.com/documents/?uuid=ac64989f-61e7-3925-9524-426ff6d7f4ad"]}],"mendeley":{"formattedCitation":"(Wang &lt;i&gt;et al.&lt;/i&gt;, 2018; Zwick &lt;i&gt;et al.&lt;/i&gt;, 2018)","plainTextFormattedCitation":"(Wang et al., 2018; Zwick et al., 2018)","previouslyFormattedCitation":"(Wang &lt;i&gt;et al.&lt;/i&gt;, 2018; Zwick &lt;i&gt;et al.&lt;/i&gt;, 2018)"},"properties":{"noteIndex":0},"schema":"https://github.com/citation-style-language/schema/raw/master/csl-citation.json"}</w:instrText>
+      </w:r>
+      <w:r>
+        <w:rPr>
+          <w:rFonts w:cstheme="minorHAnsi"/>
+          <w:sz w:val="22"/>
+          <w:szCs w:val="22"/>
+        </w:rPr>
+        <w:fldChar w:fldCharType="separate"/>
+      </w:r>
+      <w:r>
+        <w:rPr>
+          <w:rFonts w:cstheme="minorHAnsi"/>
+          <w:noProof/>
+          <w:sz w:val="22"/>
+          <w:szCs w:val="22"/>
+        </w:rPr>
+        <w:t xml:space="preserve">(Wang </w:t>
+      </w:r>
+      <w:r>
+        <w:rPr>
+          <w:rFonts w:cstheme="minorHAnsi"/>
+          <w:i/>
+          <w:noProof/>
+          <w:sz w:val="22"/>
+          <w:szCs w:val="22"/>
+        </w:rPr>
+        <w:t>et al.</w:t>
+      </w:r>
+      <w:r>
+        <w:rPr>
+          <w:rFonts w:cstheme="minorHAnsi"/>
+          <w:noProof/>
+          <w:sz w:val="22"/>
+          <w:szCs w:val="22"/>
+        </w:rPr>
+        <w:t xml:space="preserve">, 2018; Zwick </w:t>
+      </w:r>
+      <w:r>
+        <w:rPr>
+          <w:rFonts w:cstheme="minorHAnsi"/>
+          <w:i/>
+          <w:noProof/>
+          <w:sz w:val="22"/>
+          <w:szCs w:val="22"/>
+        </w:rPr>
+        <w:t>et al.</w:t>
+      </w:r>
+      <w:r>
+        <w:rPr>
+          <w:rFonts w:cstheme="minorHAnsi"/>
+          <w:noProof/>
+          <w:sz w:val="22"/>
+          <w:szCs w:val="22"/>
+        </w:rPr>
+        <w:t>, 2018)</w:t>
+      </w:r>
+      <w:r>
+        <w:rPr>
+          <w:rFonts w:cstheme="minorHAnsi"/>
+          <w:sz w:val="22"/>
+          <w:szCs w:val="22"/>
+        </w:rPr>
+        <w:fldChar w:fldCharType="end"/>
+      </w:r>
+      <w:r>
+        <w:rPr>
+          <w:rFonts w:cstheme="minorHAnsi"/>
+          <w:sz w:val="22"/>
+          <w:szCs w:val="22"/>
+        </w:rPr>
+        <w:t xml:space="preserve">. </w:t>
+      </w:r>
+      <w:r>
+        <w:rPr>
+          <w:rFonts w:cstheme="minorHAnsi"/>
+          <w:sz w:val="22"/>
+          <w:szCs w:val="22"/>
+        </w:rPr>
+        <w:t>As milk production gradually decreases at weaning, a</w:t>
+      </w:r>
+      <w:r>
+        <w:rPr>
+          <w:rFonts w:cstheme="minorHAnsi"/>
+          <w:sz w:val="22"/>
+          <w:szCs w:val="22"/>
+        </w:rPr>
+        <w:t xml:space="preserve">dipocytes later </w:t>
+      </w:r>
+      <w:r>
+        <w:rPr>
+          <w:rFonts w:cstheme="minorHAnsi"/>
+          <w:sz w:val="22"/>
+          <w:szCs w:val="22"/>
+        </w:rPr>
+        <w:t xml:space="preserve">grow rapidly in size </w:t>
+      </w:r>
+      <w:r>
+        <w:rPr>
+          <w:rFonts w:cstheme="minorHAnsi"/>
+          <w:sz w:val="22"/>
+          <w:szCs w:val="22"/>
+        </w:rPr>
+        <w:t xml:space="preserve">by taking up excess milk lipids from the alveolar lumen and alveolar epithelial cells </w:t>
+      </w:r>
+      <w:r>
+        <w:rPr>
+          <w:rFonts w:cstheme="minorHAnsi"/>
+          <w:sz w:val="22"/>
+          <w:szCs w:val="22"/>
+        </w:rPr>
+        <w:fldChar w:fldCharType="begin" w:fldLock="1"/>
+      </w:r>
+      <w:r>
+        <w:rPr>
+          <w:rFonts w:cstheme="minorHAnsi"/>
+          <w:sz w:val="22"/>
+          <w:szCs w:val="22"/>
+        </w:rPr>
+        <w:instrText>ADDIN CSL_CITATION {"citationItems":[{"id":"ITEM-1","itemData":{"DOI":"10.1038/s41467-018-05911-0","ISSN":"2041-1723","PMID":"30181538","abstract":"Adipocytes undergo pronounced changes in size and behavior to support diverse tissue functions, but the mechanisms that control these changes are not well understood. Mammary gland-associated white adipose tissue (mgWAT) regresses in support of milk fat production during lactation and expands during the subsequent involution of milk-producing epithelial cells, providing one of the most marked physiological examples of adipose growth. We examined cellular mechanisms and functional implications of adipocyte and lipid dynamics in the mouse mammary gland (MG). Using in vivo analysis of adipocyte precursors and genetic tracing of mature adipocytes, we find mature adipocyte hypertrophy to be a primary mechanism of mgWAT expansion during involution. Lipid tracking and lipidomics demonstrate that adipocytes fill with epithelial-derived milk lipid. Furthermore, ablation of mgWAT during involution reveals an essential role for adipocytes in milk trafficking from, and proper restructuring of, the mammary epithelium. This work advances our understanding of MG remodeling and tissue-specific roles for adipocytes.","author":[{"dropping-particle":"","family":"Zwick","given":"Rachel K","non-dropping-particle":"","parse-names":false,"suffix":""},{"dropping-particle":"","family":"Rudolph","given":"Michael C","non-dropping-particle":"","parse-names":false,"suffix":""},{"dropping-particle":"","family":"Shook","given":"Brett A","non-dropping-particle":"","parse-names":false,"suffix":""},{"dropping-particle":"","family":"Holtrup","given":"Brandon","non-dropping-particle":"","parse-names":false,"suffix":""},{"dropping-particle":"","family":"Roth","given":"Eve","non-dropping-particle":"","parse-names":false,"suffix":""},{"dropping-particle":"","family":"Lei","given":"Vivian","non-dropping-particle":"","parse-names":false,"suffix":""},{"dropping-particle":"","family":"Keymeulen","given":"Alexandra","non-dropping-particle":"Van","parse-names":false,"suffix":""},{"dropping-particle":"","family":"Seewaldt","given":"Victoria","non-dropping-particle":"","parse-names":false,"suffix":""},{"dropping-particle":"","family":"Kwei","given":"Stephanie","non-dropping-particle":"","parse-names":false,"suffix":""},{"dropping-particle":"","family":"Wysolmerski","given":"John","non-dropping-particle":"","parse-names":false,"suffix":""},{"dropping-particle":"","family":"Rodeheffer","given":"Matthew S","non-dropping-particle":"","parse-names":false,"suffix":""},{"dropping-particle":"","family":"Horsley","given":"Valerie","non-dropping-particle":"","parse-names":false,"suffix":""}],"container-title":"Nature communications","id":"ITEM-1","issue":"1","issued":{"date-parts":[["2018"]]},"page":"3592","publisher":"Nature Publishing Group","title":"Adipocyte hypertrophy and lipid dynamics underlie mammary gland remodeling after lactation.","type":"article-journal","volume":"9"},"uris":["http://www.mendeley.com/documents/?uuid=ac64989f-61e7-3925-9524-426ff6d7f4ad"]}],"mendeley":{"formattedCitation":"(Zwick &lt;i&gt;et al.&lt;/i&gt;, 2018)","plainTextFormattedCitation":"(Zwick et al., 2018)","previouslyFormattedCitation":"(Zwick &lt;i&gt;et al.&lt;/i&gt;, 2018)"},"properties":{"noteIndex":0},"schema":"https://github.com/citation-style-language/schema/raw/master/csl-citation.json"}</w:instrText>
+      </w:r>
+      <w:r>
+        <w:rPr>
+          <w:rFonts w:cstheme="minorHAnsi"/>
+          <w:sz w:val="22"/>
+          <w:szCs w:val="22"/>
+        </w:rPr>
+        <w:fldChar w:fldCharType="separate"/>
+      </w:r>
+      <w:r>
+        <w:rPr>
+          <w:rFonts w:cstheme="minorHAnsi"/>
+          <w:noProof/>
+          <w:sz w:val="22"/>
+          <w:szCs w:val="22"/>
+        </w:rPr>
+        <w:t xml:space="preserve">(Zwick </w:t>
+      </w:r>
+      <w:r>
+        <w:rPr>
+          <w:rFonts w:cstheme="minorHAnsi"/>
+          <w:i/>
+          <w:noProof/>
+          <w:sz w:val="22"/>
+          <w:szCs w:val="22"/>
+        </w:rPr>
+        <w:t>et al.</w:t>
+      </w:r>
+      <w:r>
+        <w:rPr>
+          <w:rFonts w:cstheme="minorHAnsi"/>
+          <w:noProof/>
+          <w:sz w:val="22"/>
+          <w:szCs w:val="22"/>
+        </w:rPr>
+        <w:t>, 2018)</w:t>
+      </w:r>
+      <w:r>
+        <w:rPr>
+          <w:rFonts w:cstheme="minorHAnsi"/>
+          <w:sz w:val="22"/>
+          <w:szCs w:val="22"/>
+        </w:rPr>
+        <w:fldChar w:fldCharType="end"/>
+      </w:r>
+      <w:r>
+        <w:rPr>
+          <w:rFonts w:cstheme="minorHAnsi"/>
+          <w:sz w:val="22"/>
+          <w:szCs w:val="22"/>
+        </w:rPr>
+        <w:t xml:space="preserve">. </w:t>
+      </w:r>
+      <w:r>
+        <w:rPr>
+          <w:rFonts w:cstheme="minorHAnsi"/>
+          <w:sz w:val="22"/>
+          <w:szCs w:val="22"/>
+        </w:rPr>
+        <w:t xml:space="preserve">This is referred to as </w:t>
+      </w:r>
+      <w:r>
+        <w:rPr>
+          <w:rFonts w:cstheme="minorHAnsi"/>
+          <w:sz w:val="22"/>
+          <w:szCs w:val="22"/>
+        </w:rPr>
+        <w:t>a “refilling” process</w:t>
+      </w:r>
+      <w:r>
+        <w:rPr>
+          <w:rFonts w:cstheme="minorHAnsi"/>
+          <w:sz w:val="22"/>
+          <w:szCs w:val="22"/>
+        </w:rPr>
+        <w:t xml:space="preserve"> for the mammary gland adipocytes and it simultaneously occurs along </w:t>
+      </w:r>
+      <w:r>
+        <w:rPr>
+          <w:rFonts w:cstheme="minorHAnsi"/>
+          <w:sz w:val="22"/>
+          <w:szCs w:val="22"/>
+        </w:rPr>
+        <w:t xml:space="preserve">epithelial cell </w:t>
+      </w:r>
+      <w:r>
+        <w:rPr>
+          <w:rFonts w:cstheme="minorHAnsi"/>
+          <w:sz w:val="22"/>
+          <w:szCs w:val="22"/>
+        </w:rPr>
+        <w:t xml:space="preserve">regression </w:t>
+      </w:r>
+      <w:r>
+        <w:rPr>
+          <w:rFonts w:cstheme="minorHAnsi"/>
+          <w:sz w:val="22"/>
+          <w:szCs w:val="22"/>
+        </w:rPr>
+        <w:fldChar w:fldCharType="begin" w:fldLock="1"/>
+      </w:r>
+      <w:r>
+        <w:rPr>
+          <w:rFonts w:cstheme="minorHAnsi"/>
+          <w:sz w:val="22"/>
+          <w:szCs w:val="22"/>
+        </w:rPr>
+        <w:instrText>ADDIN CSL_CITATION {"citationItems":[{"id":"ITEM-1","itemData":{"DOI":"10.1038/s41467-018-05911-0","ISSN":"2041-1723","PMID":"30181538","abstract":"Adipocytes undergo pronounced changes in size and behavior to support diverse tissue functions, but the mechanisms that control these changes are not well understood. Mammary gland-associated white adipose tissue (mgWAT) regresses in support of milk fat production during lactation and expands during the subsequent involution of milk-producing epithelial cells, providing one of the most marked physiological examples of adipose growth. We examined cellular mechanisms and functional implications of adipocyte and lipid dynamics in the mouse mammary gland (MG). Using in vivo analysis of adipocyte precursors and genetic tracing of mature adipocytes, we find mature adipocyte hypertrophy to be a primary mechanism of mgWAT expansion during involution. Lipid tracking and lipidomics demonstrate that adipocytes fill with epithelial-derived milk lipid. Furthermore, ablation of mgWAT during involution reveals an essential role for adipocytes in milk trafficking from, and proper restructuring of, the mammary epithelium. This work advances our understanding of MG remodeling and tissue-specific roles for adipocytes.","author":[{"dropping-particle":"","family":"Zwick","given":"Rachel K","non-dropping-particle":"","parse-names":false,"suffix":""},{"dropping-particle":"","family":"Rudolph","given":"Michael C","non-dropping-particle":"","parse-names":false,"suffix":""},{"dropping-particle":"","family":"Shook","given":"Brett A","non-dropping-particle":"","parse-names":false,"suffix":""},{"dropping-particle":"","family":"Holtrup","given":"Brandon","non-dropping-particle":"","parse-names":false,"suffix":""},{"dropping-particle":"","family":"Roth","given":"Eve","non-dropping-particle":"","parse-names":false,"suffix":""},{"dropping-particle":"","family":"Lei","given":"Vivian","non-dropping-particle":"","parse-names":false,"suffix":""},{"dropping-particle":"","family":"Keymeulen","given":"Alexandra","non-dropping-particle":"Van","parse-names":false,"suffix":""},{"dropping-particle":"","family":"Seewaldt","given":"Victoria","non-dropping-particle":"","parse-names":false,"suffix":""},{"dropping-particle":"","family":"Kwei","given":"Stephanie","non-dropping-particle":"","parse-names":false,"suffix":""},{"dropping-particle":"","family":"Wysolmerski","given":"John","non-dropping-particle":"","parse-names":false,"suffix":""},{"dropping-particle":"","family":"Rodeheffer","given":"Matthew S","non-dropping-particle":"","parse-names":false,"suffix":""},{"dropping-particle":"","family":"Horsley","given":"Valerie","non-dropping-particle":"","parse-names":false,"suffix":""}],"container-title":"Nature communications","id":"ITEM-1","issue":"1","issued":{"date-parts":[["2018"]]},"page":"3592","publisher":"Nature Publishing Group","title":"Adipocyte hypertrophy and lipid dynamics underlie mammary gland remodeling after lactation.","type":"article-journal","volume":"9"},"uris":["http://www.mendeley.com/documents/?uuid=ac64989f-61e7-3925-9524-426ff6d7f4ad"]}],"mendeley":{"formattedCitation":"(Zwick &lt;i&gt;et al.&lt;/i&gt;, 2018)","plainTextFormattedCitation":"(Zwick et al., 2018)","previouslyFormattedCitation":"(Zwick &lt;i&gt;et al.&lt;/i&gt;, 2018)"},"properties":{"noteIndex":0},"schema":"https://github.com/citation-style-language/schema/raw/master/csl-citation.json"}</w:instrText>
+      </w:r>
+      <w:r>
+        <w:rPr>
+          <w:rFonts w:cstheme="minorHAnsi"/>
+          <w:sz w:val="22"/>
+          <w:szCs w:val="22"/>
+        </w:rPr>
+        <w:fldChar w:fldCharType="separate"/>
+      </w:r>
+      <w:r>
+        <w:rPr>
+          <w:rFonts w:cstheme="minorHAnsi"/>
+          <w:noProof/>
+          <w:sz w:val="22"/>
+          <w:szCs w:val="22"/>
+        </w:rPr>
+        <w:t xml:space="preserve">(Zwick </w:t>
+      </w:r>
+      <w:r>
+        <w:rPr>
+          <w:rFonts w:cstheme="minorHAnsi"/>
+          <w:i/>
+          <w:noProof/>
+          <w:sz w:val="22"/>
+          <w:szCs w:val="22"/>
+        </w:rPr>
+        <w:t>et al.</w:t>
+      </w:r>
+      <w:r>
+        <w:rPr>
+          <w:rFonts w:cstheme="minorHAnsi"/>
+          <w:noProof/>
+          <w:sz w:val="22"/>
+          <w:szCs w:val="22"/>
+        </w:rPr>
+        <w:t>, 2018)</w:t>
+      </w:r>
+      <w:r>
+        <w:rPr>
+          <w:rFonts w:cstheme="minorHAnsi"/>
+          <w:sz w:val="22"/>
+          <w:szCs w:val="22"/>
+        </w:rPr>
+        <w:fldChar w:fldCharType="end"/>
+      </w:r>
+      <w:r>
+        <w:rPr>
+          <w:rFonts w:cstheme="minorHAnsi"/>
+          <w:sz w:val="22"/>
+          <w:szCs w:val="22"/>
+        </w:rPr>
+        <w:t xml:space="preserve">. Interestingly, the fate of adipocytes during the de-differentiation phase of lactation remains unknown. </w:t>
+      </w:r>
+      <w:commentRangeStart w:id="63"/>
+      <w:r>
+        <w:rPr>
+          <w:rFonts w:cstheme="minorHAnsi"/>
+          <w:sz w:val="22"/>
+          <w:szCs w:val="22"/>
+        </w:rPr>
+        <w:t>It is shown that the adipocytes do not transdifferentiate into epithelial cells</w:t>
+      </w:r>
+      <w:r>
+        <w:rPr>
+          <w:rFonts w:cstheme="minorHAnsi"/>
+          <w:sz w:val="22"/>
+          <w:szCs w:val="22"/>
+        </w:rPr>
+        <w:t xml:space="preserve"> as previously shown </w:t>
+      </w:r>
+      <w:commentRangeEnd w:id="63"/>
+      <w:r>
+        <w:rPr>
+          <w:rStyle w:val="CommentReference"/>
+        </w:rPr>
+        <w:commentReference w:id="63"/>
+      </w:r>
+      <w:r>
+        <w:rPr>
+          <w:rFonts w:cstheme="minorHAnsi"/>
+          <w:sz w:val="22"/>
+          <w:szCs w:val="22"/>
+        </w:rPr>
+        <w:fldChar w:fldCharType="begin" w:fldLock="1"/>
+      </w:r>
+      <w:r>
+        <w:rPr>
+          <w:rFonts w:cstheme="minorHAnsi"/>
+          <w:sz w:val="22"/>
+          <w:szCs w:val="22"/>
+        </w:rPr>
+        <w:instrText>ADDIN CSL_CITATION {"citationItems":[{"id":"ITEM-1","itemData":{"DOI":"10.1002/stem.1756","ISSN":"10665099","PMID":"24898182","abstract":"The circular, reversible conversion of the mammary gland during pregnancy and involution is a paradigm of physiological tissue plasticity. The two most prominent cell types in mammary gland, adipocytes and epithelial cells, interact in an orchestrated way to coordinate this process. Previously, we showed that this conversion is at least partly achieved by reciprocal transdifferentiation between mammary adipocytes and lobulo-alveolar epithelial cells. Here, we aim to shed more light on the regulators of mammary transdifferentiation. Using immunohistochemistry with cell type-specific lipid droplet-coating markers (Perilipin1 and 2), we show that cells with an intermediate adipoepithelial phenotype exist during and after pregnancy. Nuclei of cells with similar transitional structural characteristics are highly positive for Elf5, a master regulator of alveologenesis. In cultured adipocytes, we could show that transient and stable ectopic expression of Elf5 induces expression of the milk component whey acidic protein, although the general adipocyte phenotype is not affected suggesting that additional pioneering factors are necessary. Furthermore, the lack of transdifferentiation of adipocytes during pregnancy after clearing of the epithelial compartment indicates that transdifferentiation signals must emanate from the epithelial part. To explore candidate genes potentially involved in the transdifferentiation process, we devised a high-throughput gene expression study to compare cleared mammary fat pads with developing, contralateral controls at several time points during pregnancy. Incorporation of bioinformatic predictions of secretory proteins provides new insights into possible paracrine signaling pathways and downstream transdifferentiation factors. We discuss a potential role for osteopontin (secreted phosphoprotein 1 [Spp1]) signaling through integrins to induce adipoepithelial transdifferentiation.","author":[{"dropping-particle":"","family":"Prokesch","given":"A.","non-dropping-particle":"","parse-names":false,"suffix":""},{"dropping-particle":"","family":"Smorlesi","given":"A.","non-dropping-particle":"","parse-names":false,"suffix":""},{"dropping-particle":"","family":"Perugini","given":"J.","non-dropping-particle":"","parse-names":false,"suffix":""},{"dropping-particle":"","family":"Manieri","given":"M.","non-dropping-particle":"","parse-names":false,"suffix":""},{"dropping-particle":"","family":"Ciarmela","given":"P.","non-dropping-particle":"","parse-names":false,"suffix":""},{"dropping-particle":"","family":"Mondini","given":"E.","non-dropping-particle":"","parse-names":false,"suffix":""},{"dropping-particle":"","family":"Trajanoski","given":"Z.","non-dropping-particle":"","parse-names":false,"suffix":""},{"dropping-particle":"","family":"Kristiansen","given":"K.","non-dropping-particle":"","parse-names":false,"suffix":""},{"dropping-particle":"","family":"Giordano","given":"A.","non-dropping-particle":"","parse-names":false,"suffix":""},{"dropping-particle":"","family":"Bogner-Strauss","given":"J.G.","non-dropping-particle":"","parse-names":false,"suffix":""},{"dropping-particle":"","family":"Cinti","given":"Saverio","non-dropping-particle":"","parse-names":false,"suffix":""}],"container-title":"STEM CELLS","id":"ITEM-1","issue":"10","issued":{"date-parts":[["2014","10"]]},"page":"2756-2766","title":"Molecular Aspects of Adipoepithelial Transdifferentiation in Mouse Mammary Gland","type":"article-journal","volume":"32"},"uris":["http://www.mendeley.com/documents/?uuid=6dd95267-5e09-3b82-a2b5-64bc983e0ff4"]},{"id":"ITEM-2","itemData":{"DOI":"10.1073/pnas.0407647101","ISSN":"0027-8424","PMID":"15556998","abstract":"Mammalian breast adipose tissue is replaced by a milk-secreting gland during pregnancy; the reverse process takes place upon interruption of lactation. Morphological and bromodeoxyuridine studies provide indirect evidence that mouse mammary adipocytes transform into secretory epithelial cells during pregnancy and revert to adipocytes after lactation. By using the Cre-loxP recombination system we show that the mammary gland of whey acidic protein (WAP)-Cre/R26R mice, in which secretory epithelial cells express the lacZ gene during pregnancy, contains labeled adipocytes during involution. Conversely, adipocyte P2-Cre/R26R mice, in which adipocytes are labeled before pregnancy, contain labeled secretory epithelial cells during pregnancy. We conclude that reversible adipocyte-to-epithelium and epithelium-to-adipocyte transdifferentiation occurs in the mammary gland of adult mice during pregnancy and lactation.","author":[{"dropping-particle":"","family":"Morroni","given":"Manrico","non-dropping-particle":"","parse-names":false,"suffix":""},{"dropping-particle":"","family":"Giordano","given":"Antonio","non-dropping-particle":"","parse-names":false,"suffix":""},{"dropping-particle":"","family":"Zingaretti","given":"Maria Cristina","non-dropping-particle":"","parse-names":false,"suffix":""},{"dropping-particle":"","family":"Boiani","given":"Romina","non-dropping-particle":"","parse-names":false,"suffix":""},{"dropping-particle":"","family":"Matteis","given":"Rita","non-dropping-particle":"De","parse-names":false,"suffix":""},{"dropping-particle":"","family":"Kahn","given":"Barbara B","non-dropping-particle":"","parse-names":false,"suffix":""},{"dropping-particle":"","family":"Nisoli","given":"Enzo","non-dropping-particle":"","parse-names":false,"suffix":""},{"dropping-particle":"","family":"Tonello","given":"Cristina","non-dropping-particle":"","parse-names":false,"suffix":""},{"dropping-particle":"","family":"Pisoschi","given":"Catalina","non-dropping-particle":"","parse-names":false,"suffix":""},{"dropping-particle":"","family":"Luchetti","given":"Michele M","non-dropping-particle":"","parse-names":false,"suffix":""},{"dropping-particle":"","family":"Marelli","given":"Mariella","non-dropping-particle":"","parse-names":false,"suffix":""},{"dropping-particle":"","family":"Cinti","given":"Saverio","non-dropping-particle":"","parse-names":false,"suffix":""}],"container-title":"Proceedings of the National Academy of Sciences of the United States of America","id":"ITEM-2","issue":"48","issued":{"date-parts":[["2004","11","30"]]},"page":"16801-6","publisher":"National Academy of Sciences","title":"Reversible transdifferentiation of secretory epithelial cells into adipocytes in the mammary gland.","type":"article-journal","volume":"101"},"uris":["http://www.mendeley.com/documents/?uuid=55d678d1-79e9-39ff-bbac-7f2621dfabe2"]}],"mendeley":{"formattedCitation":"(Morroni &lt;i&gt;et al.&lt;/i&gt;, 2004; Prokesch &lt;i&gt;et al.&lt;/i&gt;, 2014)","plainTextFormattedCitation":"(Morroni et al., 2004; Prokesch et al., 2014)","previouslyFormattedCitation":"(Prokesch &lt;i&gt;et al.&lt;/i&gt;, 2014)"},"properties":{"noteIndex":0},"schema":"https://github.com/citation-style-language/schema/raw/master/csl-citation.json"}</w:instrText>
+      </w:r>
+      <w:r>
+        <w:rPr>
+          <w:rFonts w:cstheme="minorHAnsi"/>
+          <w:sz w:val="22"/>
+          <w:szCs w:val="22"/>
+        </w:rPr>
+        <w:fldChar w:fldCharType="separate"/>
+      </w:r>
+      <w:r>
+        <w:rPr>
+          <w:rFonts w:cstheme="minorHAnsi"/>
+          <w:noProof/>
+          <w:sz w:val="22"/>
+          <w:szCs w:val="22"/>
+        </w:rPr>
+        <w:t xml:space="preserve">(Morroni </w:t>
+      </w:r>
+      <w:r>
+        <w:rPr>
+          <w:rFonts w:cstheme="minorHAnsi"/>
+          <w:i/>
+          <w:noProof/>
+          <w:sz w:val="22"/>
+          <w:szCs w:val="22"/>
+        </w:rPr>
+        <w:t>et al.</w:t>
+      </w:r>
+      <w:r>
+        <w:rPr>
+          <w:rFonts w:cstheme="minorHAnsi"/>
+          <w:noProof/>
+          <w:sz w:val="22"/>
+          <w:szCs w:val="22"/>
+        </w:rPr>
+        <w:t xml:space="preserve">, 2004; Prokesch </w:t>
+      </w:r>
+      <w:r>
+        <w:rPr>
+          <w:rFonts w:cstheme="minorHAnsi"/>
+          <w:i/>
+          <w:noProof/>
+          <w:sz w:val="22"/>
+          <w:szCs w:val="22"/>
+        </w:rPr>
+        <w:t>et al.</w:t>
+      </w:r>
+      <w:r>
+        <w:rPr>
+          <w:rFonts w:cstheme="minorHAnsi"/>
+          <w:noProof/>
+          <w:sz w:val="22"/>
+          <w:szCs w:val="22"/>
+        </w:rPr>
+        <w:t>, 2014)</w:t>
+      </w:r>
+      <w:r>
+        <w:rPr>
+          <w:rFonts w:cstheme="minorHAnsi"/>
+          <w:sz w:val="22"/>
+          <w:szCs w:val="22"/>
+        </w:rPr>
+        <w:fldChar w:fldCharType="end"/>
+      </w:r>
+      <w:r>
+        <w:rPr>
+          <w:rFonts w:cstheme="minorHAnsi"/>
+          <w:sz w:val="22"/>
+          <w:szCs w:val="22"/>
+        </w:rPr>
+        <w:t xml:space="preserve">, indicating that the adipocytes do not contribute directly to the function of the epithelial cells during lactation </w:t>
+      </w:r>
+      <w:r>
+        <w:rPr>
+          <w:rFonts w:cstheme="minorHAnsi"/>
+          <w:sz w:val="22"/>
+          <w:szCs w:val="22"/>
+        </w:rPr>
+        <w:fldChar w:fldCharType="begin" w:fldLock="1"/>
+      </w:r>
+      <w:r>
+        <w:rPr>
+          <w:rFonts w:cstheme="minorHAnsi"/>
+          <w:sz w:val="22"/>
+          <w:szCs w:val="22"/>
+        </w:rPr>
+        <w:instrText>ADDIN CSL_CITATION {"citationItems":[{"id":"ITEM-1","itemData":{"DOI":"10.1038/s41467-018-05911-0","ISSN":"2041-1723","PMID":"30181538","abstract":"Adipocytes undergo pronounced changes in size and behavior to support diverse tissue functions, but the mechanisms that control these changes are not well understood. Mammary gland-associated white adipose tissue (mgWAT) regresses in support of milk fat production during lactation and expands during the subsequent involution of milk-producing epithelial cells, providing one of the most marked physiological examples of adipose growth. We examined cellular mechanisms and functional implications of adipocyte and lipid dynamics in the mouse mammary gland (MG). Using in vivo analysis of adipocyte precursors and genetic tracing of mature adipocytes, we find mature adipocyte hypertrophy to be a primary mechanism of mgWAT expansion during involution. Lipid tracking and lipidomics demonstrate that adipocytes fill with epithelial-derived milk lipid. Furthermore, ablation of mgWAT during involution reveals an essential role for adipocytes in milk trafficking from, and proper restructuring of, the mammary epithelium. This work advances our understanding of MG remodeling and tissue-specific roles for adipocytes.","author":[{"dropping-particle":"","family":"Zwick","given":"Rachel K","non-dropping-particle":"","parse-names":false,"suffix":""},{"dropping-particle":"","family":"Rudolph","given":"Michael C","non-dropping-particle":"","parse-names":false,"suffix":""},{"dropping-particle":"","family":"Shook","given":"Brett A","non-dropping-particle":"","parse-names":false,"suffix":""},{"dropping-particle":"","family":"Holtrup","given":"Brandon","non-dropping-particle":"","parse-names":false,"suffix":""},{"dropping-particle":"","family":"Roth","given":"Eve","non-dropping-particle":"","parse-names":false,"suffix":""},{"dropping-particle":"","family":"Lei","given":"Vivian","non-dropping-particle":"","parse-names":false,"suffix":""},{"dropping-particle":"","family":"Keymeulen","given":"Alexandra","non-dropping-particle":"Van","parse-names":false,"suffix":""},{"dropping-particle":"","family":"Seewaldt","given":"Victoria","non-dropping-particle":"","parse-names":false,"suffix":""},{"dropping-particle":"","family":"Kwei","given":"Stephanie","non-dropping-particle":"","parse-names":false,"suffix":""},{"dropping-particle":"","family":"Wysolmerski","given":"John","non-dropping-particle":"","parse-names":false,"suffix":""},{"dropping-particle":"","family":"Rodeheffer","given":"Matthew S","non-dropping-particle":"","parse-names":false,"suffix":""},{"dropping-particle":"","family":"Horsley","given":"Valerie","non-dropping-particle":"","parse-names":false,"suffix":""}],"container-title":"Nature communications","id":"ITEM-1","issue":"1","issued":{"date-parts":[["2018"]]},"page":"3592","publisher":"Nature Publishing Group","title":"Adipocyte hypertrophy and lipid dynamics underlie mammary gland remodeling after lactation.","type":"article-journal","volume":"9"},"uris":["http://www.mendeley.com/documents/?uuid=ac64989f-61e7-3925-9524-426ff6d7f4ad"]}],"mendeley":{"formattedCitation":"(Zwick &lt;i&gt;et al.&lt;/i&gt;, 2018)","plainTextFormattedCitation":"(Zwick et al., 2018)","previouslyFormattedCitation":"(Zwick &lt;i&gt;et al.&lt;/i&gt;, 2018)"},"properties":{"noteIndex":0},"schema":"https://github.com/citation-style-language/schema/raw/master/csl-citation.json"}</w:instrText>
+      </w:r>
+      <w:r>
+        <w:rPr>
+          <w:rFonts w:cstheme="minorHAnsi"/>
+          <w:sz w:val="22"/>
+          <w:szCs w:val="22"/>
+        </w:rPr>
+        <w:fldChar w:fldCharType="separate"/>
+      </w:r>
+      <w:r>
+        <w:rPr>
+          <w:rFonts w:cstheme="minorHAnsi"/>
+          <w:noProof/>
+          <w:sz w:val="22"/>
+          <w:szCs w:val="22"/>
+        </w:rPr>
+        <w:t xml:space="preserve">(Zwick </w:t>
+      </w:r>
+      <w:r>
+        <w:rPr>
+          <w:rFonts w:cstheme="minorHAnsi"/>
+          <w:i/>
+          <w:noProof/>
+          <w:sz w:val="22"/>
+          <w:szCs w:val="22"/>
+        </w:rPr>
+        <w:t>et al.</w:t>
+      </w:r>
+      <w:r>
+        <w:rPr>
+          <w:rFonts w:cstheme="minorHAnsi"/>
+          <w:noProof/>
+          <w:sz w:val="22"/>
+          <w:szCs w:val="22"/>
+        </w:rPr>
+        <w:t>, 2018)</w:t>
+      </w:r>
+      <w:r>
+        <w:rPr>
+          <w:rFonts w:cstheme="minorHAnsi"/>
+          <w:sz w:val="22"/>
+          <w:szCs w:val="22"/>
+        </w:rPr>
+        <w:fldChar w:fldCharType="end"/>
+      </w:r>
+      <w:r>
+        <w:rPr>
+          <w:rFonts w:cstheme="minorHAnsi"/>
+          <w:sz w:val="22"/>
+          <w:szCs w:val="22"/>
+        </w:rPr>
+        <w:t>. The role of the adipocytes and the mechanisms regulating their regression and fate warrant further studies.</w:t>
+      </w:r>
+      <w:ins w:id="64" w:author="Dave Bridges" w:date="2019-07-12T10:13:00Z">
+        <w:r>
+          <w:rPr>
+            <w:rFonts w:cstheme="minorHAnsi"/>
+            <w:sz w:val="22"/>
+            <w:szCs w:val="22"/>
+          </w:rPr>
+          <w:t xml:space="preserve"> Our model will focus on mTORC1 activation in differentiated adipocytes, </w:t>
+        </w:r>
+        <w:commentRangeStart w:id="65"/>
+        <w:r>
+          <w:rPr>
+            <w:rFonts w:cstheme="minorHAnsi"/>
+            <w:sz w:val="22"/>
+            <w:szCs w:val="22"/>
+          </w:rPr>
+          <w:t>not during the process of adipogenesis</w:t>
+        </w:r>
+      </w:ins>
       <w:r>
         <w:rPr>
           <w:rFonts w:cstheme="minorHAnsi"/>
@@ -3993,511 +4910,12 @@
         </w:rPr>
         <w:t xml:space="preserve"> </w:t>
       </w:r>
-      <w:r>
-        <w:rPr>
-          <w:rFonts w:cstheme="minorHAnsi"/>
-          <w:sz w:val="22"/>
-          <w:szCs w:val="22"/>
-        </w:rPr>
-        <w:t xml:space="preserve">and almost disappear entirely during lactation </w:t>
-      </w:r>
-      <w:r>
-        <w:rPr>
-          <w:rFonts w:cstheme="minorHAnsi"/>
-          <w:sz w:val="22"/>
-          <w:szCs w:val="22"/>
-        </w:rPr>
-        <w:t>allowing</w:t>
-      </w:r>
-      <w:r>
-        <w:rPr>
-          <w:rFonts w:cstheme="minorHAnsi"/>
-          <w:sz w:val="22"/>
-          <w:szCs w:val="22"/>
-        </w:rPr>
-        <w:t xml:space="preserve"> more space for milk production by the mammary </w:t>
-      </w:r>
-      <w:r>
-        <w:rPr>
-          <w:rFonts w:cstheme="minorHAnsi"/>
-          <w:sz w:val="22"/>
-          <w:szCs w:val="22"/>
-        </w:rPr>
-        <w:t xml:space="preserve">alveolar </w:t>
-      </w:r>
-      <w:r>
-        <w:rPr>
-          <w:rFonts w:cstheme="minorHAnsi"/>
-          <w:sz w:val="22"/>
-          <w:szCs w:val="22"/>
-        </w:rPr>
-        <w:t xml:space="preserve">epithelial cells </w:t>
-      </w:r>
-      <w:r>
-        <w:rPr>
-          <w:rFonts w:cstheme="minorHAnsi"/>
-          <w:sz w:val="22"/>
-          <w:szCs w:val="22"/>
-        </w:rPr>
-        <w:fldChar w:fldCharType="begin" w:fldLock="1"/>
-      </w:r>
-      <w:r>
-        <w:rPr>
-          <w:rFonts w:cstheme="minorHAnsi"/>
-          <w:sz w:val="22"/>
-          <w:szCs w:val="22"/>
-        </w:rPr>
-        <w:instrText>ADDIN CSL_CITATION {"citationItems":[{"id":"ITEM-1","itemData":{"DOI":"10.1016/j.cmet.2018.05.022","abstract":"Graphical Abstract Highlights d Adipocytes de-differentiate in the mammary gland during lactation d These de-differentiated adipocytes assume a preadipocyte phenotype d Adipocyte-derived preadipocytes re-differentiate during involution d This de-and re-differentiation occurs repeatedly with multiple pregnancies Correspondence qwang@coh.org (Q.A.W.), philipp.scherer@ utsouthwestern.edu (P.E.S.) In Brief Adipocytes in the mammary gland disappear during lactation. Wang et al. show that these mammary adipocytes fully de-differentiate into preadipocytes during lactation and readily re-differentiate during involution. The same adipocytes are therefore ''recycled'' over multiple rounds of pregnancies. De-differentiation constitutes a new possible fate for terminally differentiated adipocytes.","author":[{"dropping-particle":"","family":"Wang","given":"Qiong A","non-dropping-particle":"","parse-names":false,"suffix":""},{"dropping-particle":"","family":"Song","given":"Anying","non-dropping-particle":"","parse-names":false,"suffix":""},{"dropping-particle":"","family":"Gupta","given":"Rana K","non-dropping-particle":"","parse-names":false,"suffix":""},{"dropping-particle":"","family":"Deplancke","given":"Bart","non-dropping-particle":"","parse-names":false,"suffix":""},{"dropping-particle":"","family":"Scherer","given":"Philipp E","non-dropping-particle":"","parse-names":false,"suffix":""}],"container-title":"Cell Metabolism","id":"ITEM-1","issued":{"date-parts":[["2018"]]},"page":"282-288.e3","title":"Reversible De-differentiation of Mature White Adipocytes into Preadipocyte-like Precursors during Lactation","type":"article-journal","volume":"28"},"uris":["http://www.mendeley.com/documents/?uuid=5f6e8996-a064-32c8-8225-556ed730a78f"]},{"id":"ITEM-2","itemData":{"DOI":"10.1038/s41467-018-05911-0","ISSN":"2041-1723","PMID":"30181538","abstract":"Adipocytes undergo pronounced changes in size and behavior to support diverse tissue functions, but the mechanisms that control these changes are not well understood. Mammary gland-associated white adipose tissue (mgWAT) regresses in support of milk fat production during lactation and expands during the subsequent involution of milk-producing epithelial cells, providing one of the most marked physiological examples of adipose growth. We examined cellular mechanisms and functional implications of adipocyte and lipid dynamics in the mouse mammary gland (MG). Using in vivo analysis of adipocyte precursors and genetic tracing of mature adipocytes, we find mature adipocyte hypertrophy to be a primary mechanism of mgWAT expansion during involution. Lipid tracking and lipidomics demonstrate that adipocytes fill with epithelial-derived milk lipid. Furthermore, ablation of mgWAT during involution reveals an essential role for adipocytes in milk trafficking from, and proper restructuring of, the mammary epithelium. This work advances our understanding of MG remodeling and tissue-specific roles for adipocytes.","author":[{"dropping-particle":"","family":"Zwick","given":"Rachel K","non-dropping-particle":"","parse-names":false,"suffix":""},{"dropping-particle":"","family":"Rudolph","given":"Michael C","non-dropping-particle":"","parse-names":false,"suffix":""},{"dropping-particle":"","family":"Shook","given":"Brett A","non-dropping-particle":"","parse-names":false,"suffix":""},{"dropping-particle":"","family":"Holtrup","given":"Brandon","non-dropping-particle":"","parse-names":false,"suffix":""},{"dropping-particle":"","family":"Roth","given":"Eve","non-dropping-particle":"","parse-names":false,"suffix":""},{"dropping-particle":"","family":"Lei","given":"Vivian","non-dropping-particle":"","parse-names":false,"suffix":""},{"dropping-particle":"","family":"Keymeulen","given":"Alexandra","non-dropping-particle":"Van","parse-names":false,"suffix":""},{"dropping-particle":"","family":"Seewaldt","given":"Victoria","non-dropping-particle":"","parse-names":false,"suffix":""},{"dropping-particle":"","family":"Kwei","given":"Stephanie","non-dropping-particle":"","parse-names":false,"suffix":""},{"dropping-particle":"","family":"Wysolmerski","given":"John","non-dropping-particle":"","parse-names":false,"suffix":""},{"dropping-particle":"","family":"Rodeheffer","given":"Matthew S","non-dropping-particle":"","parse-names":false,"suffix":""},{"dropping-particle":"","family":"Horsley","given":"Valerie","non-dropping-particle":"","parse-names":false,"suffix":""}],"container-title":"Nature communications","id":"ITEM-2","issue":"1","issued":{"date-parts":[["2018"]]},"page":"3592","publisher":"Nature Publishing Group","title":"Adipocyte hypertrophy and lipid dynamics underlie mammary gland remodeling after lactation.","type":"article-journal","volume":"9"},"uris":["http://www.mendeley.com/documents/?uuid=ac64989f-61e7-3925-9524-426ff6d7f4ad"]}],"mendeley":{"formattedCitation":"(Wang &lt;i&gt;et al.&lt;/i&gt;, 2018; Zwick &lt;i&gt;et al.&lt;/i&gt;, 2018)","plainTextFormattedCitation":"(Wang et al., 2018; Zwick et al., 2018)","previouslyFormattedCitation":"(Wang &lt;i&gt;et al.&lt;/i&gt;, 2018; Zwick &lt;i&gt;et al.&lt;/i&gt;, 2018)"},"properties":{"noteIndex":0},"schema":"https://github.com/citation-style-language/schema/raw/master/csl-citation.json"}</w:instrText>
-      </w:r>
-      <w:r>
-        <w:rPr>
-          <w:rFonts w:cstheme="minorHAnsi"/>
-          <w:sz w:val="22"/>
-          <w:szCs w:val="22"/>
-        </w:rPr>
-        <w:fldChar w:fldCharType="separate"/>
-      </w:r>
-      <w:r>
-        <w:rPr>
-          <w:rFonts w:cstheme="minorHAnsi"/>
-          <w:noProof/>
-          <w:sz w:val="22"/>
-          <w:szCs w:val="22"/>
-        </w:rPr>
-        <w:t xml:space="preserve">(Wang </w:t>
-      </w:r>
-      <w:r>
-        <w:rPr>
-          <w:rFonts w:cstheme="minorHAnsi"/>
-          <w:i/>
-          <w:noProof/>
-          <w:sz w:val="22"/>
-          <w:szCs w:val="22"/>
-        </w:rPr>
-        <w:t>et al.</w:t>
-      </w:r>
-      <w:r>
-        <w:rPr>
-          <w:rFonts w:cstheme="minorHAnsi"/>
-          <w:noProof/>
-          <w:sz w:val="22"/>
-          <w:szCs w:val="22"/>
-        </w:rPr>
-        <w:t xml:space="preserve">, 2018; Zwick </w:t>
-      </w:r>
-      <w:r>
-        <w:rPr>
-          <w:rFonts w:cstheme="minorHAnsi"/>
-          <w:i/>
-          <w:noProof/>
-          <w:sz w:val="22"/>
-          <w:szCs w:val="22"/>
-        </w:rPr>
-        <w:t>et al.</w:t>
-      </w:r>
-      <w:r>
-        <w:rPr>
-          <w:rFonts w:cstheme="minorHAnsi"/>
-          <w:noProof/>
-          <w:sz w:val="22"/>
-          <w:szCs w:val="22"/>
-        </w:rPr>
-        <w:t>, 2018)</w:t>
-      </w:r>
-      <w:r>
-        <w:rPr>
-          <w:rFonts w:cstheme="minorHAnsi"/>
-          <w:sz w:val="22"/>
-          <w:szCs w:val="22"/>
-        </w:rPr>
-        <w:fldChar w:fldCharType="end"/>
-      </w:r>
-      <w:r>
-        <w:rPr>
-          <w:rFonts w:cstheme="minorHAnsi"/>
-          <w:sz w:val="22"/>
-          <w:szCs w:val="22"/>
-        </w:rPr>
-        <w:t xml:space="preserve">. </w:t>
-      </w:r>
-      <w:r>
-        <w:rPr>
-          <w:rFonts w:cstheme="minorHAnsi"/>
-          <w:sz w:val="22"/>
-          <w:szCs w:val="22"/>
-        </w:rPr>
-        <w:t>As milk production gradually decreases at weaning, a</w:t>
-      </w:r>
-      <w:r>
-        <w:rPr>
-          <w:rFonts w:cstheme="minorHAnsi"/>
-          <w:sz w:val="22"/>
-          <w:szCs w:val="22"/>
-        </w:rPr>
-        <w:t xml:space="preserve">dipocytes later </w:t>
-      </w:r>
-      <w:r>
-        <w:rPr>
-          <w:rFonts w:cstheme="minorHAnsi"/>
-          <w:sz w:val="22"/>
-          <w:szCs w:val="22"/>
-        </w:rPr>
-        <w:t xml:space="preserve">grow rapidly in size </w:t>
-      </w:r>
-      <w:r>
-        <w:rPr>
-          <w:rFonts w:cstheme="minorHAnsi"/>
-          <w:sz w:val="22"/>
-          <w:szCs w:val="22"/>
-        </w:rPr>
-        <w:t xml:space="preserve">by taking up excess milk lipids from the alveolar lumen and alveolar epithelial cells </w:t>
-      </w:r>
-      <w:r>
-        <w:rPr>
-          <w:rFonts w:cstheme="minorHAnsi"/>
-          <w:sz w:val="22"/>
-          <w:szCs w:val="22"/>
-        </w:rPr>
-        <w:fldChar w:fldCharType="begin" w:fldLock="1"/>
-      </w:r>
-      <w:r>
-        <w:rPr>
-          <w:rFonts w:cstheme="minorHAnsi"/>
-          <w:sz w:val="22"/>
-          <w:szCs w:val="22"/>
-        </w:rPr>
-        <w:instrText>ADDIN CSL_CITATION {"citationItems":[{"id":"ITEM-1","itemData":{"DOI":"10.1038/s41467-018-05911-0","ISSN":"2041-1723","PMID":"30181538","abstract":"Adipocytes undergo pronounced changes in size and behavior to support diverse tissue functions, but the mechanisms that control these changes are not well understood. Mammary gland-associated white adipose tissue (mgWAT) regresses in support of milk fat production during lactation and expands during the subsequent involution of milk-producing epithelial cells, providing one of the most marked physiological examples of adipose growth. We examined cellular mechanisms and functional implications of adipocyte and lipid dynamics in the mouse mammary gland (MG). Using in vivo analysis of adipocyte precursors and genetic tracing of mature adipocytes, we find mature adipocyte hypertrophy to be a primary mechanism of mgWAT expansion during involution. Lipid tracking and lipidomics demonstrate that adipocytes fill with epithelial-derived milk lipid. Furthermore, ablation of mgWAT during involution reveals an essential role for adipocytes in milk trafficking from, and proper restructuring of, the mammary epithelium. This work advances our understanding of MG remodeling and tissue-specific roles for adipocytes.","author":[{"dropping-particle":"","family":"Zwick","given":"Rachel K","non-dropping-particle":"","parse-names":false,"suffix":""},{"dropping-particle":"","family":"Rudolph","given":"Michael C","non-dropping-particle":"","parse-names":false,"suffix":""},{"dropping-particle":"","family":"Shook","given":"Brett A","non-dropping-particle":"","parse-names":false,"suffix":""},{"dropping-particle":"","family":"Holtrup","given":"Brandon","non-dropping-particle":"","parse-names":false,"suffix":""},{"dropping-particle":"","family":"Roth","given":"Eve","non-dropping-particle":"","parse-names":false,"suffix":""},{"dropping-particle":"","family":"Lei","given":"Vivian","non-dropping-particle":"","parse-names":false,"suffix":""},{"dropping-particle":"","family":"Keymeulen","given":"Alexandra","non-dropping-particle":"Van","parse-names":false,"suffix":""},{"dropping-particle":"","family":"Seewaldt","given":"Victoria","non-dropping-particle":"","parse-names":false,"suffix":""},{"dropping-particle":"","family":"Kwei","given":"Stephanie","non-dropping-particle":"","parse-names":false,"suffix":""},{"dropping-particle":"","family":"Wysolmerski","given":"John","non-dropping-particle":"","parse-names":false,"suffix":""},{"dropping-particle":"","family":"Rodeheffer","given":"Matthew S","non-dropping-particle":"","parse-names":false,"suffix":""},{"dropping-particle":"","family":"Horsley","given":"Valerie","non-dropping-particle":"","parse-names":false,"suffix":""}],"container-title":"Nature communications","id":"ITEM-1","issue":"1","issued":{"date-parts":[["2018"]]},"page":"3592","publisher":"Nature Publishing Group","title":"Adipocyte hypertrophy and lipid dynamics underlie mammary gland remodeling after lactation.","type":"article-journal","volume":"9"},"uris":["http://www.mendeley.com/documents/?uuid=ac64989f-61e7-3925-9524-426ff6d7f4ad"]}],"mendeley":{"formattedCitation":"(Zwick &lt;i&gt;et al.&lt;/i&gt;, 2018)","plainTextFormattedCitation":"(Zwick et al., 2018)","previouslyFormattedCitation":"(Zwick &lt;i&gt;et al.&lt;/i&gt;, 2018)"},"properties":{"noteIndex":0},"schema":"https://github.com/citation-style-language/schema/raw/master/csl-citation.json"}</w:instrText>
-      </w:r>
-      <w:r>
-        <w:rPr>
-          <w:rFonts w:cstheme="minorHAnsi"/>
-          <w:sz w:val="22"/>
-          <w:szCs w:val="22"/>
-        </w:rPr>
-        <w:fldChar w:fldCharType="separate"/>
-      </w:r>
-      <w:r>
-        <w:rPr>
-          <w:rFonts w:cstheme="minorHAnsi"/>
-          <w:noProof/>
-          <w:sz w:val="22"/>
-          <w:szCs w:val="22"/>
-        </w:rPr>
-        <w:t xml:space="preserve">(Zwick </w:t>
-      </w:r>
-      <w:r>
-        <w:rPr>
-          <w:rFonts w:cstheme="minorHAnsi"/>
-          <w:i/>
-          <w:noProof/>
-          <w:sz w:val="22"/>
-          <w:szCs w:val="22"/>
-        </w:rPr>
-        <w:t>et al.</w:t>
-      </w:r>
-      <w:r>
-        <w:rPr>
-          <w:rFonts w:cstheme="minorHAnsi"/>
-          <w:noProof/>
-          <w:sz w:val="22"/>
-          <w:szCs w:val="22"/>
-        </w:rPr>
-        <w:t>, 2018)</w:t>
-      </w:r>
-      <w:r>
-        <w:rPr>
-          <w:rFonts w:cstheme="minorHAnsi"/>
-          <w:sz w:val="22"/>
-          <w:szCs w:val="22"/>
-        </w:rPr>
-        <w:fldChar w:fldCharType="end"/>
-      </w:r>
-      <w:r>
-        <w:rPr>
-          <w:rFonts w:cstheme="minorHAnsi"/>
-          <w:sz w:val="22"/>
-          <w:szCs w:val="22"/>
-        </w:rPr>
-        <w:t xml:space="preserve">. </w:t>
-      </w:r>
-      <w:r>
-        <w:rPr>
-          <w:rFonts w:cstheme="minorHAnsi"/>
-          <w:sz w:val="22"/>
-          <w:szCs w:val="22"/>
-        </w:rPr>
-        <w:t xml:space="preserve">This is referred to as </w:t>
-      </w:r>
-      <w:r>
-        <w:rPr>
-          <w:rFonts w:cstheme="minorHAnsi"/>
-          <w:sz w:val="22"/>
-          <w:szCs w:val="22"/>
-        </w:rPr>
-        <w:t>a “refilling” process</w:t>
-      </w:r>
-      <w:r>
-        <w:rPr>
-          <w:rFonts w:cstheme="minorHAnsi"/>
-          <w:sz w:val="22"/>
-          <w:szCs w:val="22"/>
-        </w:rPr>
-        <w:t xml:space="preserve"> for the mammary gland adipocytes and it simultaneously occurs along </w:t>
-      </w:r>
-      <w:r>
-        <w:rPr>
-          <w:rFonts w:cstheme="minorHAnsi"/>
-          <w:sz w:val="22"/>
-          <w:szCs w:val="22"/>
-        </w:rPr>
-        <w:t xml:space="preserve">epithelial cell </w:t>
-      </w:r>
-      <w:r>
-        <w:rPr>
-          <w:rFonts w:cstheme="minorHAnsi"/>
-          <w:sz w:val="22"/>
-          <w:szCs w:val="22"/>
-        </w:rPr>
-        <w:t xml:space="preserve">regression </w:t>
-      </w:r>
-      <w:r>
-        <w:rPr>
-          <w:rFonts w:cstheme="minorHAnsi"/>
-          <w:sz w:val="22"/>
-          <w:szCs w:val="22"/>
-        </w:rPr>
-        <w:fldChar w:fldCharType="begin" w:fldLock="1"/>
-      </w:r>
-      <w:r>
-        <w:rPr>
-          <w:rFonts w:cstheme="minorHAnsi"/>
-          <w:sz w:val="22"/>
-          <w:szCs w:val="22"/>
-        </w:rPr>
-        <w:instrText>ADDIN CSL_CITATION {"citationItems":[{"id":"ITEM-1","itemData":{"DOI":"10.1038/s41467-018-05911-0","ISSN":"2041-1723","PMID":"30181538","abstract":"Adipocytes undergo pronounced changes in size and behavior to support diverse tissue functions, but the mechanisms that control these changes are not well understood. Mammary gland-associated white adipose tissue (mgWAT) regresses in support of milk fat production during lactation and expands during the subsequent involution of milk-producing epithelial cells, providing one of the most marked physiological examples of adipose growth. We examined cellular mechanisms and functional implications of adipocyte and lipid dynamics in the mouse mammary gland (MG). Using in vivo analysis of adipocyte precursors and genetic tracing of mature adipocytes, we find mature adipocyte hypertrophy to be a primary mechanism of mgWAT expansion during involution. Lipid tracking and lipidomics demonstrate that adipocytes fill with epithelial-derived milk lipid. Furthermore, ablation of mgWAT during involution reveals an essential role for adipocytes in milk trafficking from, and proper restructuring of, the mammary epithelium. This work advances our understanding of MG remodeling and tissue-specific roles for adipocytes.","author":[{"dropping-particle":"","family":"Zwick","given":"Rachel K","non-dropping-particle":"","parse-names":false,"suffix":""},{"dropping-particle":"","family":"Rudolph","given":"Michael C","non-dropping-particle":"","parse-names":false,"suffix":""},{"dropping-particle":"","family":"Shook","given":"Brett A","non-dropping-particle":"","parse-names":false,"suffix":""},{"dropping-particle":"","family":"Holtrup","given":"Brandon","non-dropping-particle":"","parse-names":false,"suffix":""},{"dropping-particle":"","family":"Roth","given":"Eve","non-dropping-particle":"","parse-names":false,"suffix":""},{"dropping-particle":"","family":"Lei","given":"Vivian","non-dropping-particle":"","parse-names":false,"suffix":""},{"dropping-particle":"","family":"Keymeulen","given":"Alexandra","non-dropping-particle":"Van","parse-names":false,"suffix":""},{"dropping-particle":"","family":"Seewaldt","given":"Victoria","non-dropping-particle":"","parse-names":false,"suffix":""},{"dropping-particle":"","family":"Kwei","given":"Stephanie","non-dropping-particle":"","parse-names":false,"suffix":""},{"dropping-particle":"","family":"Wysolmerski","given":"John","non-dropping-particle":"","parse-names":false,"suffix":""},{"dropping-particle":"","family":"Rodeheffer","given":"Matthew S","non-dropping-particle":"","parse-names":false,"suffix":""},{"dropping-particle":"","family":"Horsley","given":"Valerie","non-dropping-particle":"","parse-names":false,"suffix":""}],"container-title":"Nature communications","id":"ITEM-1","issue":"1","issued":{"date-parts":[["2018"]]},"page":"3592","publisher":"Nature Publishing Group","title":"Adipocyte hypertrophy and lipid dynamics underlie mammary gland remodeling after lactation.","type":"article-journal","volume":"9"},"uris":["http://www.mendeley.com/documents/?uuid=ac64989f-61e7-3925-9524-426ff6d7f4ad"]}],"mendeley":{"formattedCitation":"(Zwick &lt;i&gt;et al.&lt;/i&gt;, 2018)","plainTextFormattedCitation":"(Zwick et al., 2018)","previouslyFormattedCitation":"(Zwick &lt;i&gt;et al.&lt;/i&gt;, 2018)"},"properties":{"noteIndex":0},"schema":"https://github.com/citation-style-language/schema/raw/master/csl-citation.json"}</w:instrText>
-      </w:r>
-      <w:r>
-        <w:rPr>
-          <w:rFonts w:cstheme="minorHAnsi"/>
-          <w:sz w:val="22"/>
-          <w:szCs w:val="22"/>
-        </w:rPr>
-        <w:fldChar w:fldCharType="separate"/>
-      </w:r>
-      <w:r>
-        <w:rPr>
-          <w:rFonts w:cstheme="minorHAnsi"/>
-          <w:noProof/>
-          <w:sz w:val="22"/>
-          <w:szCs w:val="22"/>
-        </w:rPr>
-        <w:t xml:space="preserve">(Zwick </w:t>
-      </w:r>
-      <w:r>
-        <w:rPr>
-          <w:rFonts w:cstheme="minorHAnsi"/>
-          <w:i/>
-          <w:noProof/>
-          <w:sz w:val="22"/>
-          <w:szCs w:val="22"/>
-        </w:rPr>
-        <w:t>et al.</w:t>
-      </w:r>
-      <w:r>
-        <w:rPr>
-          <w:rFonts w:cstheme="minorHAnsi"/>
-          <w:noProof/>
-          <w:sz w:val="22"/>
-          <w:szCs w:val="22"/>
-        </w:rPr>
-        <w:t>, 2018)</w:t>
-      </w:r>
-      <w:r>
-        <w:rPr>
-          <w:rFonts w:cstheme="minorHAnsi"/>
-          <w:sz w:val="22"/>
-          <w:szCs w:val="22"/>
-        </w:rPr>
-        <w:fldChar w:fldCharType="end"/>
-      </w:r>
-      <w:r>
-        <w:rPr>
-          <w:rFonts w:cstheme="minorHAnsi"/>
-          <w:sz w:val="22"/>
-          <w:szCs w:val="22"/>
-        </w:rPr>
-        <w:t xml:space="preserve">. Interestingly, the fate of adipocytes during the de-differentiation phase of lactation remains unknown. </w:t>
-      </w:r>
-      <w:r>
-        <w:rPr>
-          <w:rFonts w:cstheme="minorHAnsi"/>
-          <w:sz w:val="22"/>
-          <w:szCs w:val="22"/>
-        </w:rPr>
-        <w:t>It is shown that the adipocytes do not transdifferentiate into epithelial cells</w:t>
-      </w:r>
-      <w:r>
-        <w:rPr>
-          <w:rFonts w:cstheme="minorHAnsi"/>
-          <w:sz w:val="22"/>
-          <w:szCs w:val="22"/>
-        </w:rPr>
-        <w:t xml:space="preserve"> as previously shown </w:t>
-      </w:r>
-      <w:r>
-        <w:rPr>
-          <w:rFonts w:cstheme="minorHAnsi"/>
-          <w:sz w:val="22"/>
-          <w:szCs w:val="22"/>
-        </w:rPr>
-        <w:fldChar w:fldCharType="begin" w:fldLock="1"/>
-      </w:r>
-      <w:r>
-        <w:rPr>
-          <w:rFonts w:cstheme="minorHAnsi"/>
-          <w:sz w:val="22"/>
-          <w:szCs w:val="22"/>
-        </w:rPr>
-        <w:instrText>ADDIN CSL_CITATION {"citationItems":[{"id":"ITEM-1","itemData":{"DOI":"10.1002/stem.1756","ISSN":"10665099","PMID":"24898182","abstract":"The circular, reversible conversion of the mammary gland during pregnancy and involution is a paradigm of physiological tissue plasticity. The two most prominent cell types in mammary gland, adipocytes and epithelial cells, interact in an orchestrated way to coordinate this process. Previously, we showed that this conversion is at least partly achieved by reciprocal transdifferentiation between mammary adipocytes and lobulo-alveolar epithelial cells. Here, we aim to shed more light on the regulators of mammary transdifferentiation. Using immunohistochemistry with cell type-specific lipid droplet-coating markers (Perilipin1 and 2), we show that cells with an intermediate adipoepithelial phenotype exist during and after pregnancy. Nuclei of cells with similar transitional structural characteristics are highly positive for Elf5, a master regulator of alveologenesis. In cultured adipocytes, we could show that transient and stable ectopic expression of Elf5 induces expression of the milk component whey acidic protein, although the general adipocyte phenotype is not affected suggesting that additional pioneering factors are necessary. Furthermore, the lack of transdifferentiation of adipocytes during pregnancy after clearing of the epithelial compartment indicates that transdifferentiation signals must emanate from the epithelial part. To explore candidate genes potentially involved in the transdifferentiation process, we devised a high-throughput gene expression study to compare cleared mammary fat pads with developing, contralateral controls at several time points during pregnancy. Incorporation of bioinformatic predictions of secretory proteins provides new insights into possible paracrine signaling pathways and downstream transdifferentiation factors. We discuss a potential role for osteopontin (secreted phosphoprotein 1 [Spp1]) signaling through integrins to induce adipoepithelial transdifferentiation.","author":[{"dropping-particle":"","family":"Prokesch","given":"A.","non-dropping-particle":"","parse-names":false,"suffix":""},{"dropping-particle":"","family":"Smorlesi","given":"A.","non-dropping-particle":"","parse-names":false,"suffix":""},{"dropping-particle":"","family":"Perugini","given":"J.","non-dropping-particle":"","parse-names":false,"suffix":""},{"dropping-particle":"","family":"Manieri","given":"M.","non-dropping-particle":"","parse-names":false,"suffix":""},{"dropping-particle":"","family":"Ciarmela","given":"P.","non-dropping-particle":"","parse-names":false,"suffix":""},{"dropping-particle":"","family":"Mondini","given":"E.","non-dropping-particle":"","parse-names":false,"suffix":""},{"dropping-particle":"","family":"Trajanoski","given":"Z.","non-dropping-particle":"","parse-names":false,"suffix":""},{"dropping-particle":"","family":"Kristiansen","given":"K.","non-dropping-particle":"","parse-names":false,"suffix":""},{"dropping-particle":"","family":"Giordano","given":"A.","non-dropping-particle":"","parse-names":false,"suffix":""},{"dropping-particle":"","family":"Bogner-Strauss","given":"J.G.","non-dropping-particle":"","parse-names":false,"suffix":""},{"dropping-particle":"","family":"Cinti","given":"Saverio","non-dropping-particle":"","parse-names":false,"suffix":""}],"container-title":"STEM CELLS","id":"ITEM-1","issue":"10","issued":{"date-parts":[["2014","10"]]},"page":"2756-2766","title":"Molecular Aspects of Adipoepithelial Transdifferentiation in Mouse Mammary Gland","type":"article-journal","volume":"32"},"uris":["http://www.mendeley.com/documents/?uuid=6dd95267-5e09-3b82-a2b5-64bc983e0ff4"]},{"id":"ITEM-2","itemData":{"DOI":"10.1073/pnas.0407647101","ISSN":"0027-8424","PMID":"15556998","abstract":"Mammalian breast adipose tissue is replaced by a milk-secreting gland during pregnancy; the reverse process takes place upon interruption of lactation. Morphological and bromodeoxyuridine studies provide indirect evidence that mouse mammary adipocytes transform into secretory epithelial cells during pregnancy and revert to adipocytes after lactation. By using the Cre-loxP recombination system we show that the mammary gland of whey acidic protein (WAP)-Cre/R26R mice, in which secretory epithelial cells express the lacZ gene during pregnancy, contains labeled adipocytes during involution. Conversely, adipocyte P2-Cre/R26R mice, in which adipocytes are labeled before pregnancy, contain labeled secretory epithelial cells during pregnancy. We conclude that reversible adipocyte-to-epithelium and epithelium-to-adipocyte transdifferentiation occurs in the mammary gland of adult mice during pregnancy and lactation.","author":[{"dropping-particle":"","family":"Morroni","given":"Manrico","non-dropping-particle":"","parse-names":false,"suffix":""},{"dropping-particle":"","family":"Giordano","given":"Antonio","non-dropping-particle":"","parse-names":false,"suffix":""},{"dropping-particle":"","family":"Zingaretti","given":"Maria Cristina","non-dropping-particle":"","parse-names":false,"suffix":""},{"dropping-particle":"","family":"Boiani","given":"Romina","non-dropping-particle":"","parse-names":false,"suffix":""},{"dropping-particle":"","family":"Matteis","given":"Rita","non-dropping-particle":"De","parse-names":false,"suffix":""},{"dropping-particle":"","family":"Kahn","given":"Barbara B","non-dropping-particle":"","parse-names":false,"suffix":""},{"dropping-particle":"","family":"Nisoli","given":"Enzo","non-dropping-particle":"","parse-names":false,"suffix":""},{"dropping-particle":"","family":"Tonello","given":"Cristina","non-dropping-particle":"","parse-names":false,"suffix":""},{"dropping-particle":"","family":"Pisoschi","given":"Catalina","non-dropping-particle":"","parse-names":false,"suffix":""},{"dropping-particle":"","family":"Luchetti","given":"Michele M","non-dropping-particle":"","parse-names":false,"suffix":""},{"dropping-particle":"","family":"Marelli","given":"Mariella","non-dropping-particle":"","parse-names":false,"suffix":""},{"dropping-particle":"","family":"Cinti","given":"Saverio","non-dropping-particle":"","parse-names":false,"suffix":""}],"container-title":"Proceedings of the National Academy of Sciences of the United States of America","id":"ITEM-2","issue":"48","issued":{"date-parts":[["2004","11","30"]]},"page":"16801-6","publisher":"National Academy of Sciences","title":"Reversible transdifferentiation of secretory epithelial cells into adipocytes in the mammary gland.","type":"article-journal","volume":"101"},"uris":["http://www.mendeley.com/documents/?uuid=55d678d1-79e9-39ff-bbac-7f2621dfabe2"]}],"mendeley":{"formattedCitation":"(Morroni &lt;i&gt;et al.&lt;/i&gt;, 2004; Prokesch &lt;i&gt;et al.&lt;/i&gt;, 2014)","plainTextFormattedCitation":"(Morroni et al., 2004; Prokesch et al., 2014)","previouslyFormattedCitation":"(Prokesch &lt;i&gt;et al.&lt;/i&gt;, 2014)"},"properties":{"noteIndex":0},"schema":"https://github.com/citation-style-language/schema/raw/master/csl-citation.json"}</w:instrText>
-      </w:r>
-      <w:r>
-        <w:rPr>
-          <w:rFonts w:cstheme="minorHAnsi"/>
-          <w:sz w:val="22"/>
-          <w:szCs w:val="22"/>
-        </w:rPr>
-        <w:fldChar w:fldCharType="separate"/>
-      </w:r>
-      <w:r>
-        <w:rPr>
-          <w:rFonts w:cstheme="minorHAnsi"/>
-          <w:noProof/>
-          <w:sz w:val="22"/>
-          <w:szCs w:val="22"/>
-        </w:rPr>
-        <w:t xml:space="preserve">(Morroni </w:t>
-      </w:r>
-      <w:r>
-        <w:rPr>
-          <w:rFonts w:cstheme="minorHAnsi"/>
-          <w:i/>
-          <w:noProof/>
-          <w:sz w:val="22"/>
-          <w:szCs w:val="22"/>
-        </w:rPr>
-        <w:t>et al.</w:t>
-      </w:r>
-      <w:r>
-        <w:rPr>
-          <w:rFonts w:cstheme="minorHAnsi"/>
-          <w:noProof/>
-          <w:sz w:val="22"/>
-          <w:szCs w:val="22"/>
-        </w:rPr>
-        <w:t xml:space="preserve">, 2004; Prokesch </w:t>
-      </w:r>
-      <w:r>
-        <w:rPr>
-          <w:rFonts w:cstheme="minorHAnsi"/>
-          <w:i/>
-          <w:noProof/>
-          <w:sz w:val="22"/>
-          <w:szCs w:val="22"/>
-        </w:rPr>
-        <w:t>et al.</w:t>
-      </w:r>
-      <w:r>
-        <w:rPr>
-          <w:rFonts w:cstheme="minorHAnsi"/>
-          <w:noProof/>
-          <w:sz w:val="22"/>
-          <w:szCs w:val="22"/>
-        </w:rPr>
-        <w:t>, 2014)</w:t>
-      </w:r>
-      <w:r>
-        <w:rPr>
-          <w:rFonts w:cstheme="minorHAnsi"/>
-          <w:sz w:val="22"/>
-          <w:szCs w:val="22"/>
-        </w:rPr>
-        <w:fldChar w:fldCharType="end"/>
-      </w:r>
-      <w:r>
-        <w:rPr>
-          <w:rFonts w:cstheme="minorHAnsi"/>
-          <w:sz w:val="22"/>
-          <w:szCs w:val="22"/>
-        </w:rPr>
-        <w:t xml:space="preserve">, indicating that the adipocytes do not contribute directly to the function of the epithelial cells during lactation </w:t>
-      </w:r>
-      <w:r>
-        <w:rPr>
-          <w:rFonts w:cstheme="minorHAnsi"/>
-          <w:sz w:val="22"/>
-          <w:szCs w:val="22"/>
-        </w:rPr>
-        <w:fldChar w:fldCharType="begin" w:fldLock="1"/>
-      </w:r>
-      <w:r>
-        <w:rPr>
-          <w:rFonts w:cstheme="minorHAnsi"/>
-          <w:sz w:val="22"/>
-          <w:szCs w:val="22"/>
-        </w:rPr>
-        <w:instrText>ADDIN CSL_CITATION {"citationItems":[{"id":"ITEM-1","itemData":{"DOI":"10.1038/s41467-018-05911-0","ISSN":"2041-1723","PMID":"30181538","abstract":"Adipocytes undergo pronounced changes in size and behavior to support diverse tissue functions, but the mechanisms that control these changes are not well understood. Mammary gland-associated white adipose tissue (mgWAT) regresses in support of milk fat production during lactation and expands during the subsequent involution of milk-producing epithelial cells, providing one of the most marked physiological examples of adipose growth. We examined cellular mechanisms and functional implications of adipocyte and lipid dynamics in the mouse mammary gland (MG). Using in vivo analysis of adipocyte precursors and genetic tracing of mature adipocytes, we find mature adipocyte hypertrophy to be a primary mechanism of mgWAT expansion during involution. Lipid tracking and lipidomics demonstrate that adipocytes fill with epithelial-derived milk lipid. Furthermore, ablation of mgWAT during involution reveals an essential role for adipocytes in milk trafficking from, and proper restructuring of, the mammary epithelium. This work advances our understanding of MG remodeling and tissue-specific roles for adipocytes.","author":[{"dropping-particle":"","family":"Zwick","given":"Rachel K","non-dropping-particle":"","parse-names":false,"suffix":""},{"dropping-particle":"","family":"Rudolph","given":"Michael C","non-dropping-particle":"","parse-names":false,"suffix":""},{"dropping-particle":"","family":"Shook","given":"Brett A","non-dropping-particle":"","parse-names":false,"suffix":""},{"dropping-particle":"","family":"Holtrup","given":"Brandon","non-dropping-particle":"","parse-names":false,"suffix":""},{"dropping-particle":"","family":"Roth","given":"Eve","non-dropping-particle":"","parse-names":false,"suffix":""},{"dropping-particle":"","family":"Lei","given":"Vivian","non-dropping-particle":"","parse-names":false,"suffix":""},{"dropping-particle":"","family":"Keymeulen","given":"Alexandra","non-dropping-particle":"Van","parse-names":false,"suffix":""},{"dropping-particle":"","family":"Seewaldt","given":"Victoria","non-dropping-particle":"","parse-names":false,"suffix":""},{"dropping-particle":"","family":"Kwei","given":"Stephanie","non-dropping-particle":"","parse-names":false,"suffix":""},{"dropping-particle":"","family":"Wysolmerski","given":"John","non-dropping-particle":"","parse-names":false,"suffix":""},{"dropping-particle":"","family":"Rodeheffer","given":"Matthew S","non-dropping-particle":"","parse-names":false,"suffix":""},{"dropping-particle":"","family":"Horsley","given":"Valerie","non-dropping-particle":"","parse-names":false,"suffix":""}],"container-title":"Nature communications","id":"ITEM-1","issue":"1","issued":{"date-parts":[["2018"]]},"page":"3592","publisher":"Nature Publishing Group","title":"Adipocyte hypertrophy and lipid dynamics underlie mammary gland remodeling after lactation.","type":"article-journal","volume":"9"},"uris":["http://www.mendeley.com/documents/?uuid=ac64989f-61e7-3925-9524-426ff6d7f4ad"]}],"mendeley":{"formattedCitation":"(Zwick &lt;i&gt;et al.&lt;/i&gt;, 2018)","plainTextFormattedCitation":"(Zwick et al., 2018)","previouslyFormattedCitation":"(Zwick &lt;i&gt;et al.&lt;/i&gt;, 2018)"},"properties":{"noteIndex":0},"schema":"https://github.com/citation-style-language/schema/raw/master/csl-citation.json"}</w:instrText>
-      </w:r>
-      <w:r>
-        <w:rPr>
-          <w:rFonts w:cstheme="minorHAnsi"/>
-          <w:sz w:val="22"/>
-          <w:szCs w:val="22"/>
-        </w:rPr>
-        <w:fldChar w:fldCharType="separate"/>
-      </w:r>
-      <w:r>
-        <w:rPr>
-          <w:rFonts w:cstheme="minorHAnsi"/>
-          <w:noProof/>
-          <w:sz w:val="22"/>
-          <w:szCs w:val="22"/>
-        </w:rPr>
-        <w:t xml:space="preserve">(Zwick </w:t>
-      </w:r>
-      <w:r>
-        <w:rPr>
-          <w:rFonts w:cstheme="minorHAnsi"/>
-          <w:i/>
-          <w:noProof/>
-          <w:sz w:val="22"/>
-          <w:szCs w:val="22"/>
-        </w:rPr>
-        <w:t>et al.</w:t>
-      </w:r>
-      <w:r>
-        <w:rPr>
-          <w:rFonts w:cstheme="minorHAnsi"/>
-          <w:noProof/>
-          <w:sz w:val="22"/>
-          <w:szCs w:val="22"/>
-        </w:rPr>
-        <w:t>, 2018)</w:t>
-      </w:r>
-      <w:r>
-        <w:rPr>
-          <w:rFonts w:cstheme="minorHAnsi"/>
-          <w:sz w:val="22"/>
-          <w:szCs w:val="22"/>
-        </w:rPr>
-        <w:fldChar w:fldCharType="end"/>
-      </w:r>
-      <w:r>
-        <w:rPr>
-          <w:rFonts w:cstheme="minorHAnsi"/>
-          <w:sz w:val="22"/>
-          <w:szCs w:val="22"/>
-        </w:rPr>
-        <w:t xml:space="preserve">. The role of the adipocytes and the mechanisms regulating their regression and fate warrant further studies. </w:t>
+      <w:commentRangeEnd w:id="65"/>
+      <w:r>
+        <w:rPr>
+          <w:rStyle w:val="CommentReference"/>
+        </w:rPr>
+        <w:commentReference w:id="65"/>
       </w:r>
       <w:r>
         <w:rPr>
@@ -4682,7 +5100,7 @@
           <w:rFonts w:asciiTheme="minorHAnsi" w:hAnsiTheme="minorHAnsi" w:cstheme="minorHAnsi"/>
         </w:rPr>
       </w:pPr>
-      <w:bookmarkStart w:id="41" w:name="_Toc13753102"/>
+      <w:bookmarkStart w:id="66" w:name="_Toc13753102"/>
       <w:r>
         <w:rPr>
           <w:rFonts w:asciiTheme="minorHAnsi" w:hAnsiTheme="minorHAnsi" w:cstheme="minorHAnsi"/>
@@ -4695,7 +5113,7 @@
         </w:rPr>
         <w:t>Macronutrient Synthesis</w:t>
       </w:r>
-      <w:bookmarkEnd w:id="41"/>
+      <w:bookmarkEnd w:id="66"/>
     </w:p>
     <w:p>
       <w:pPr>
@@ -4705,6 +5123,16 @@
           <w:szCs w:val="22"/>
         </w:rPr>
       </w:pPr>
+      <w:ins w:id="67" w:author="Dave Bridges" w:date="2019-07-12T10:15:00Z">
+        <w:r>
+          <w:rPr>
+            <w:rFonts w:cstheme="minorHAnsi"/>
+            <w:sz w:val="22"/>
+            <w:szCs w:val="22"/>
+          </w:rPr>
+          <w:t xml:space="preserve">The critical macronutrients in mammalian milk are fat, protein and lactose.  </w:t>
+        </w:r>
+      </w:ins>
       <w:r>
         <w:rPr>
           <w:rFonts w:cstheme="minorHAnsi"/>
@@ -5215,6 +5643,7 @@
         </w:rPr>
         <w:t xml:space="preserve">. </w:t>
       </w:r>
+      <w:commentRangeStart w:id="68"/>
       <w:r>
         <w:rPr>
           <w:rFonts w:cstheme="minorHAnsi"/>
@@ -5317,6 +5746,13 @@
           <w:szCs w:val="22"/>
         </w:rPr>
         <w:t xml:space="preserve"> </w:t>
+      </w:r>
+      <w:commentRangeEnd w:id="68"/>
+      <w:r>
+        <w:rPr>
+          <w:rStyle w:val="CommentReference"/>
+        </w:rPr>
+        <w:commentReference w:id="68"/>
       </w:r>
     </w:p>
     <w:p>
@@ -5382,14 +5818,14 @@
           <w:rFonts w:asciiTheme="minorHAnsi" w:hAnsiTheme="minorHAnsi" w:cstheme="minorHAnsi"/>
         </w:rPr>
       </w:pPr>
-      <w:bookmarkStart w:id="42" w:name="_Toc13753103"/>
+      <w:bookmarkStart w:id="70" w:name="_Toc13753103"/>
       <w:r>
         <w:rPr>
           <w:rFonts w:asciiTheme="minorHAnsi" w:hAnsiTheme="minorHAnsi" w:cstheme="minorHAnsi"/>
         </w:rPr>
         <w:t>Experimental Design</w:t>
       </w:r>
-      <w:bookmarkEnd w:id="42"/>
+      <w:bookmarkEnd w:id="70"/>
     </w:p>
     <w:p>
       <w:pPr>
@@ -5916,14 +6352,14 @@
           <w:rFonts w:asciiTheme="minorHAnsi" w:hAnsiTheme="minorHAnsi" w:cstheme="minorHAnsi"/>
         </w:rPr>
       </w:pPr>
-      <w:bookmarkStart w:id="43" w:name="_Toc13753104"/>
+      <w:bookmarkStart w:id="71" w:name="_Toc13753104"/>
       <w:r>
         <w:rPr>
           <w:rFonts w:asciiTheme="minorHAnsi" w:hAnsiTheme="minorHAnsi" w:cstheme="minorHAnsi"/>
         </w:rPr>
         <w:t>Methods</w:t>
       </w:r>
-      <w:bookmarkEnd w:id="43"/>
+      <w:bookmarkEnd w:id="71"/>
     </w:p>
     <w:p>
       <w:pPr>
@@ -5932,16 +6368,16 @@
           <w:rFonts w:asciiTheme="minorHAnsi" w:hAnsiTheme="minorHAnsi" w:cstheme="minorHAnsi"/>
         </w:rPr>
       </w:pPr>
-      <w:bookmarkStart w:id="44" w:name="_Toc13500921"/>
-      <w:bookmarkStart w:id="45" w:name="_Toc13753105"/>
+      <w:bookmarkStart w:id="72" w:name="_Toc13500921"/>
+      <w:bookmarkStart w:id="73" w:name="_Toc13753105"/>
       <w:r>
         <w:rPr>
           <w:rFonts w:asciiTheme="minorHAnsi" w:hAnsiTheme="minorHAnsi" w:cstheme="minorHAnsi"/>
         </w:rPr>
         <w:t>Food Intake</w:t>
       </w:r>
-      <w:bookmarkEnd w:id="44"/>
-      <w:bookmarkEnd w:id="45"/>
+      <w:bookmarkEnd w:id="72"/>
+      <w:bookmarkEnd w:id="73"/>
     </w:p>
     <w:p>
       <w:pPr>
@@ -6084,16 +6520,16 @@
           <w:rFonts w:asciiTheme="minorHAnsi" w:hAnsiTheme="minorHAnsi" w:cstheme="minorHAnsi"/>
         </w:rPr>
       </w:pPr>
-      <w:bookmarkStart w:id="46" w:name="_Toc13500923"/>
-      <w:bookmarkStart w:id="47" w:name="_Toc13753107"/>
+      <w:bookmarkStart w:id="74" w:name="_Toc13500923"/>
+      <w:bookmarkStart w:id="75" w:name="_Toc13753107"/>
       <w:r>
         <w:rPr>
           <w:rFonts w:asciiTheme="minorHAnsi" w:hAnsiTheme="minorHAnsi" w:cstheme="minorHAnsi"/>
         </w:rPr>
         <w:t>Sacrifice and Tissue Collection</w:t>
       </w:r>
-      <w:bookmarkEnd w:id="46"/>
-      <w:bookmarkEnd w:id="47"/>
+      <w:bookmarkEnd w:id="74"/>
+      <w:bookmarkEnd w:id="75"/>
     </w:p>
     <w:p>
       <w:pPr>
@@ -6185,16 +6621,16 @@
           <w:rFonts w:asciiTheme="minorHAnsi" w:hAnsiTheme="minorHAnsi" w:cstheme="minorHAnsi"/>
         </w:rPr>
       </w:pPr>
-      <w:bookmarkStart w:id="48" w:name="_Toc13500924"/>
-      <w:bookmarkStart w:id="49" w:name="_Toc13753108"/>
+      <w:bookmarkStart w:id="76" w:name="_Toc13500924"/>
+      <w:bookmarkStart w:id="77" w:name="_Toc13753108"/>
       <w:r>
         <w:rPr>
           <w:rFonts w:asciiTheme="minorHAnsi" w:hAnsiTheme="minorHAnsi" w:cstheme="minorHAnsi"/>
         </w:rPr>
         <w:t>Determining Milk Output Volume</w:t>
       </w:r>
-      <w:bookmarkEnd w:id="48"/>
-      <w:bookmarkEnd w:id="49"/>
+      <w:bookmarkEnd w:id="76"/>
+      <w:bookmarkEnd w:id="77"/>
     </w:p>
     <w:p>
       <w:pPr>
@@ -6330,16 +6766,16 @@
           <w:rFonts w:asciiTheme="minorHAnsi" w:hAnsiTheme="minorHAnsi" w:cstheme="minorHAnsi"/>
         </w:rPr>
       </w:pPr>
-      <w:bookmarkStart w:id="50" w:name="_Toc13500925"/>
-      <w:bookmarkStart w:id="51" w:name="_Toc13753109"/>
+      <w:bookmarkStart w:id="78" w:name="_Toc13500925"/>
+      <w:bookmarkStart w:id="79" w:name="_Toc13753109"/>
       <w:r>
         <w:rPr>
           <w:rFonts w:asciiTheme="minorHAnsi" w:hAnsiTheme="minorHAnsi" w:cstheme="minorHAnsi"/>
         </w:rPr>
         <w:t>Determining Milk Composition</w:t>
       </w:r>
-      <w:bookmarkEnd w:id="50"/>
-      <w:bookmarkEnd w:id="51"/>
+      <w:bookmarkEnd w:id="78"/>
+      <w:bookmarkEnd w:id="79"/>
     </w:p>
     <w:p>
       <w:pPr>
@@ -6416,16 +6852,16 @@
           <w:highlight w:val="red"/>
         </w:rPr>
       </w:pPr>
-      <w:bookmarkStart w:id="52" w:name="_Toc13500926"/>
-      <w:bookmarkStart w:id="53" w:name="_Toc13753110"/>
+      <w:bookmarkStart w:id="80" w:name="_Toc13500926"/>
+      <w:bookmarkStart w:id="81" w:name="_Toc13753110"/>
       <w:r>
         <w:rPr>
           <w:rFonts w:asciiTheme="minorHAnsi" w:hAnsiTheme="minorHAnsi" w:cstheme="minorHAnsi"/>
         </w:rPr>
         <w:t>Determining Milk Protein</w:t>
       </w:r>
-      <w:bookmarkEnd w:id="52"/>
-      <w:bookmarkEnd w:id="53"/>
+      <w:bookmarkEnd w:id="80"/>
+      <w:bookmarkEnd w:id="81"/>
       <w:r>
         <w:rPr>
           <w:rFonts w:asciiTheme="minorHAnsi" w:hAnsiTheme="minorHAnsi" w:cstheme="minorHAnsi"/>
@@ -6621,16 +7057,16 @@
           <w:rFonts w:asciiTheme="minorHAnsi" w:hAnsiTheme="minorHAnsi" w:cstheme="minorHAnsi"/>
         </w:rPr>
       </w:pPr>
-      <w:bookmarkStart w:id="54" w:name="_Toc13500927"/>
-      <w:bookmarkStart w:id="55" w:name="_Toc13753111"/>
+      <w:bookmarkStart w:id="82" w:name="_Toc13500927"/>
+      <w:bookmarkStart w:id="83" w:name="_Toc13753111"/>
       <w:r>
         <w:rPr>
           <w:rFonts w:asciiTheme="minorHAnsi" w:hAnsiTheme="minorHAnsi" w:cstheme="minorHAnsi"/>
         </w:rPr>
         <w:t>Determining Milk Fat Content</w:t>
       </w:r>
-      <w:bookmarkEnd w:id="54"/>
-      <w:bookmarkEnd w:id="55"/>
+      <w:bookmarkEnd w:id="82"/>
+      <w:bookmarkEnd w:id="83"/>
     </w:p>
     <w:p>
       <w:pPr>
@@ -6734,16 +7170,16 @@
           <w:rFonts w:asciiTheme="minorHAnsi" w:hAnsiTheme="minorHAnsi" w:cstheme="minorHAnsi"/>
         </w:rPr>
       </w:pPr>
-      <w:bookmarkStart w:id="56" w:name="_Toc13500929"/>
-      <w:bookmarkStart w:id="57" w:name="_Toc13753112"/>
+      <w:bookmarkStart w:id="84" w:name="_Toc13500929"/>
+      <w:bookmarkStart w:id="85" w:name="_Toc13753112"/>
       <w:r>
         <w:rPr>
           <w:rFonts w:asciiTheme="minorHAnsi" w:hAnsiTheme="minorHAnsi" w:cstheme="minorHAnsi"/>
         </w:rPr>
         <w:t>Western Blotting</w:t>
       </w:r>
-      <w:bookmarkEnd w:id="56"/>
-      <w:bookmarkEnd w:id="57"/>
+      <w:bookmarkEnd w:id="84"/>
+      <w:bookmarkEnd w:id="85"/>
     </w:p>
     <w:p>
       <w:pPr>
@@ -6969,16 +7405,16 @@
           <w:rFonts w:asciiTheme="minorHAnsi" w:hAnsiTheme="minorHAnsi" w:cstheme="minorHAnsi"/>
         </w:rPr>
       </w:pPr>
-      <w:bookmarkStart w:id="58" w:name="_Toc13500930"/>
-      <w:bookmarkStart w:id="59" w:name="_Toc13753113"/>
+      <w:bookmarkStart w:id="86" w:name="_Toc13500930"/>
+      <w:bookmarkStart w:id="87" w:name="_Toc13753113"/>
       <w:r>
         <w:rPr>
           <w:rFonts w:asciiTheme="minorHAnsi" w:hAnsiTheme="minorHAnsi" w:cstheme="minorHAnsi"/>
         </w:rPr>
         <w:t>Histology</w:t>
       </w:r>
-      <w:bookmarkEnd w:id="58"/>
-      <w:bookmarkEnd w:id="59"/>
+      <w:bookmarkEnd w:id="86"/>
+      <w:bookmarkEnd w:id="87"/>
     </w:p>
     <w:p>
       <w:pPr>
@@ -7163,14 +7599,14 @@
           <w:rFonts w:asciiTheme="minorHAnsi" w:hAnsiTheme="minorHAnsi" w:cstheme="minorHAnsi"/>
         </w:rPr>
       </w:pPr>
-      <w:bookmarkStart w:id="60" w:name="_Toc13753114"/>
+      <w:bookmarkStart w:id="88" w:name="_Toc13753114"/>
       <w:r>
         <w:rPr>
           <w:rFonts w:asciiTheme="minorHAnsi" w:hAnsiTheme="minorHAnsi" w:cstheme="minorHAnsi"/>
         </w:rPr>
         <w:t>Expected Results</w:t>
       </w:r>
-      <w:bookmarkEnd w:id="60"/>
+      <w:bookmarkEnd w:id="88"/>
     </w:p>
     <w:p>
       <w:pPr>
@@ -7179,14 +7615,14 @@
           <w:rFonts w:asciiTheme="minorHAnsi" w:hAnsiTheme="minorHAnsi" w:cstheme="minorHAnsi"/>
         </w:rPr>
       </w:pPr>
-      <w:bookmarkStart w:id="61" w:name="_Toc13753115"/>
+      <w:bookmarkStart w:id="89" w:name="_Toc13753115"/>
       <w:r>
         <w:rPr>
           <w:rFonts w:asciiTheme="minorHAnsi" w:hAnsiTheme="minorHAnsi" w:cstheme="minorHAnsi"/>
         </w:rPr>
         <w:t>Aim 4.1</w:t>
       </w:r>
-      <w:bookmarkEnd w:id="61"/>
+      <w:bookmarkEnd w:id="89"/>
     </w:p>
     <w:p>
       <w:pPr>
@@ -7210,14 +7646,14 @@
           <w:rFonts w:asciiTheme="minorHAnsi" w:hAnsiTheme="minorHAnsi" w:cstheme="minorHAnsi"/>
         </w:rPr>
       </w:pPr>
-      <w:bookmarkStart w:id="62" w:name="_Toc13753116"/>
+      <w:bookmarkStart w:id="90" w:name="_Toc13753116"/>
       <w:r>
         <w:rPr>
           <w:rFonts w:asciiTheme="minorHAnsi" w:hAnsiTheme="minorHAnsi" w:cstheme="minorHAnsi"/>
         </w:rPr>
         <w:t>Aim 4.2</w:t>
       </w:r>
-      <w:bookmarkEnd w:id="62"/>
+      <w:bookmarkEnd w:id="90"/>
     </w:p>
     <w:p>
       <w:pPr>
@@ -7241,14 +7677,14 @@
           <w:rFonts w:asciiTheme="minorHAnsi" w:hAnsiTheme="minorHAnsi" w:cstheme="minorHAnsi"/>
         </w:rPr>
       </w:pPr>
-      <w:bookmarkStart w:id="63" w:name="_Toc13753117"/>
+      <w:bookmarkStart w:id="91" w:name="_Toc13753117"/>
       <w:r>
         <w:rPr>
           <w:rFonts w:asciiTheme="minorHAnsi" w:hAnsiTheme="minorHAnsi" w:cstheme="minorHAnsi"/>
         </w:rPr>
         <w:t>Aim 4.3</w:t>
       </w:r>
-      <w:bookmarkEnd w:id="63"/>
+      <w:bookmarkEnd w:id="91"/>
     </w:p>
     <w:p>
       <w:pPr>
@@ -7286,7 +7722,7 @@
           <w:rFonts w:asciiTheme="minorHAnsi" w:hAnsiTheme="minorHAnsi" w:cstheme="minorHAnsi"/>
         </w:rPr>
       </w:pPr>
-      <w:bookmarkStart w:id="64" w:name="_Toc13753118"/>
+      <w:bookmarkStart w:id="92" w:name="_Toc13753118"/>
       <w:r>
         <w:rPr>
           <w:rFonts w:asciiTheme="minorHAnsi" w:hAnsiTheme="minorHAnsi" w:cstheme="minorHAnsi"/>
@@ -7305,7 +7741,7 @@
         </w:rPr>
         <w:t>)</w:t>
       </w:r>
-      <w:bookmarkEnd w:id="64"/>
+      <w:bookmarkEnd w:id="92"/>
     </w:p>
     <w:p>
       <w:pPr>
@@ -7400,18 +7836,293 @@
       </w:r>
     </w:p>
   </w:comment>
+  <w:comment w:id="42" w:author="Dave Bridges" w:date="2019-07-12T10:00:00Z" w:initials="DB">
+    <w:p>
+      <w:pPr>
+        <w:pStyle w:val="CommentText"/>
+      </w:pPr>
+      <w:r>
+        <w:rPr>
+          <w:rStyle w:val="CommentReference"/>
+        </w:rPr>
+        <w:annotationRef/>
+      </w:r>
+      <w:r>
+        <w:t>This is fine, but would be better if it talked more like weight during nursing as LGA is probably more about the gestational environment.</w:t>
+      </w:r>
+    </w:p>
+  </w:comment>
+  <w:comment w:id="46" w:author="Dave Bridges" w:date="2019-07-12T10:03:00Z" w:initials="DB">
+    <w:p>
+      <w:pPr>
+        <w:pStyle w:val="CommentText"/>
+      </w:pPr>
+      <w:r>
+        <w:rPr>
+          <w:rStyle w:val="CommentReference"/>
+        </w:rPr>
+        <w:annotationRef/>
+      </w:r>
+      <w:r>
+        <w:t xml:space="preserve">This is an important data point, so </w:t>
+      </w:r>
+      <w:proofErr w:type="spellStart"/>
+      <w:proofErr w:type="gramStart"/>
+      <w:r>
+        <w:t>lets</w:t>
+      </w:r>
+      <w:proofErr w:type="spellEnd"/>
+      <w:proofErr w:type="gramEnd"/>
+      <w:r>
+        <w:t xml:space="preserve"> be more explicit about what the correlation is (a 1 unit BMI causes a xx increase in protein/</w:t>
+      </w:r>
+      <w:proofErr w:type="spellStart"/>
+      <w:r>
+        <w:t>tg</w:t>
+      </w:r>
+      <w:proofErr w:type="spellEnd"/>
+      <w:r>
+        <w:t>, or obese vs non-obese is xxx more)</w:t>
+      </w:r>
+    </w:p>
+  </w:comment>
+  <w:comment w:id="47" w:author="Dave Bridges" w:date="2019-07-12T10:04:00Z" w:initials="DB">
+    <w:p>
+      <w:pPr>
+        <w:pStyle w:val="CommentText"/>
+      </w:pPr>
+      <w:r>
+        <w:rPr>
+          <w:rStyle w:val="CommentReference"/>
+        </w:rPr>
+        <w:annotationRef/>
+      </w:r>
+      <w:r>
+        <w:t>Anything about milk volume, success or duration of lactation</w:t>
+      </w:r>
+    </w:p>
+  </w:comment>
+  <w:comment w:id="48" w:author="Dave Bridges" w:date="2019-07-12T10:03:00Z" w:initials="DB">
+    <w:p>
+      <w:pPr>
+        <w:pStyle w:val="CommentText"/>
+      </w:pPr>
+      <w:r>
+        <w:rPr>
+          <w:rStyle w:val="CommentReference"/>
+        </w:rPr>
+        <w:annotationRef/>
+      </w:r>
+      <w:r>
+        <w:t>Calories?  Is this because of lipids?</w:t>
+      </w:r>
+    </w:p>
+  </w:comment>
+  <w:comment w:id="53" w:author="Dave Bridges" w:date="2019-07-12T10:05:00Z" w:initials="DB">
+    <w:p>
+      <w:pPr>
+        <w:pStyle w:val="CommentText"/>
+      </w:pPr>
+      <w:r>
+        <w:rPr>
+          <w:rStyle w:val="CommentReference"/>
+        </w:rPr>
+        <w:annotationRef/>
+      </w:r>
+      <w:r>
+        <w:t>These particular endocrine functions?  I read this as obesity impairs cortisol or prolactin signaling at the mammary gland, is that true?</w:t>
+      </w:r>
+    </w:p>
+  </w:comment>
+  <w:comment w:id="54" w:author="Dave Bridges" w:date="2019-07-12T10:05:00Z" w:initials="DB">
+    <w:p>
+      <w:pPr>
+        <w:pStyle w:val="CommentText"/>
+      </w:pPr>
+      <w:r>
+        <w:rPr>
+          <w:rStyle w:val="CommentReference"/>
+        </w:rPr>
+        <w:annotationRef/>
+      </w:r>
+      <w:r>
+        <w:t xml:space="preserve">Do you mean obesity?  How is this different from </w:t>
+      </w:r>
+      <w:proofErr w:type="spellStart"/>
+      <w:r>
+        <w:t>Bzikowska</w:t>
+      </w:r>
+      <w:proofErr w:type="spellEnd"/>
+      <w:r>
+        <w:t>-Jura, or is this in rodents?</w:t>
+      </w:r>
+    </w:p>
+  </w:comment>
+  <w:comment w:id="55" w:author="Dave Bridges" w:date="2019-07-12T10:05:00Z" w:initials="DB">
+    <w:p>
+      <w:pPr>
+        <w:pStyle w:val="CommentText"/>
+      </w:pPr>
+      <w:r>
+        <w:rPr>
+          <w:rStyle w:val="CommentReference"/>
+        </w:rPr>
+        <w:annotationRef/>
+      </w:r>
+      <w:r>
+        <w:t>What does this mean.</w:t>
+      </w:r>
+    </w:p>
+  </w:comment>
+  <w:comment w:id="56" w:author="Dave Bridges" w:date="2019-07-12T10:06:00Z" w:initials="DB">
+    <w:p>
+      <w:pPr>
+        <w:pStyle w:val="CommentText"/>
+      </w:pPr>
+      <w:r>
+        <w:rPr>
+          <w:rStyle w:val="CommentReference"/>
+        </w:rPr>
+        <w:annotationRef/>
+      </w:r>
+      <w:r>
+        <w:t>I don’t think that IUGR, PGH, placental AA transporters are relevant here, unless you give more background on how they relate to lactogenesis, so reword this to put proinflammatory milk composition in the previous sentence (I think all the other things are covered)</w:t>
+      </w:r>
+    </w:p>
+  </w:comment>
+  <w:comment w:id="58" w:author="Dave Bridges" w:date="2019-07-12T10:08:00Z" w:initials="DB">
+    <w:p>
+      <w:pPr>
+        <w:pStyle w:val="CommentText"/>
+      </w:pPr>
+      <w:r>
+        <w:rPr>
+          <w:rStyle w:val="CommentReference"/>
+        </w:rPr>
+        <w:annotationRef/>
+      </w:r>
+      <w:r>
+        <w:t>Look in the grants folder for the R01, I think there are references there.  Probably not tested in mammary adipocytes but I could be wrong</w:t>
+      </w:r>
+    </w:p>
+  </w:comment>
+  <w:comment w:id="60" w:author="Dave Bridges" w:date="2019-07-12T10:08:00Z" w:initials="DB">
+    <w:p>
+      <w:pPr>
+        <w:pStyle w:val="CommentText"/>
+      </w:pPr>
+      <w:r>
+        <w:rPr>
+          <w:rStyle w:val="CommentReference"/>
+        </w:rPr>
+        <w:annotationRef/>
+      </w:r>
+      <w:r>
+        <w:t>Again, unless there is a paper I don’t know about you could talk about mTORC1 in lipogenesis and protein synthesis.  Should be references in the grant, if not I can send you some good reviews.</w:t>
+      </w:r>
+    </w:p>
+  </w:comment>
+  <w:comment w:id="63" w:author="Dave Bridges" w:date="2019-07-12T10:12:00Z" w:initials="DB">
+    <w:p>
+      <w:pPr>
+        <w:pStyle w:val="CommentText"/>
+      </w:pPr>
+      <w:r>
+        <w:rPr>
+          <w:rStyle w:val="CommentReference"/>
+        </w:rPr>
+        <w:annotationRef/>
+      </w:r>
+      <w:r>
+        <w:t xml:space="preserve">I thought there were two recent papers saying that this did happen (both Wang and Zwick I think, though I </w:t>
+      </w:r>
+      <w:proofErr w:type="spellStart"/>
+      <w:proofErr w:type="gramStart"/>
+      <w:r>
+        <w:t>cant</w:t>
+      </w:r>
+      <w:proofErr w:type="spellEnd"/>
+      <w:proofErr w:type="gramEnd"/>
+      <w:r>
+        <w:t xml:space="preserve"> see your references).</w:t>
+      </w:r>
+    </w:p>
+  </w:comment>
+  <w:comment w:id="65" w:author="Dave Bridges" w:date="2019-07-12T10:13:00Z" w:initials="DB">
+    <w:p>
+      <w:pPr>
+        <w:pStyle w:val="CommentText"/>
+      </w:pPr>
+      <w:r>
+        <w:rPr>
+          <w:rStyle w:val="CommentReference"/>
+        </w:rPr>
+        <w:annotationRef/>
+      </w:r>
+      <w:r>
+        <w:t>Theoretically for a second pregnancy, if a cell became an adipocyte it would be knocked out, but then transdifferentiated back into something it would remain knocked out and could result in an impairment of differentiation.  If we focus on first pregnancies (or compare our data first vs non-first) we could get around this.</w:t>
+      </w:r>
+    </w:p>
+  </w:comment>
+  <w:comment w:id="68" w:author="Dave Bridges" w:date="2019-07-12T10:15:00Z" w:initials="DB">
+    <w:p>
+      <w:pPr>
+        <w:pStyle w:val="CommentText"/>
+      </w:pPr>
+      <w:r>
+        <w:rPr>
+          <w:rStyle w:val="CommentReference"/>
+        </w:rPr>
+        <w:annotationRef/>
+      </w:r>
+      <w:r>
+        <w:t xml:space="preserve">I think more is needed about how adipocytes control this, this section makes it seem like the only relevant cell types are the alveolar epithelial </w:t>
+      </w:r>
+      <w:r>
+        <w:t>cells.</w:t>
+      </w:r>
+      <w:bookmarkStart w:id="69" w:name="_GoBack"/>
+      <w:bookmarkEnd w:id="69"/>
+    </w:p>
+  </w:comment>
 </w:comments>
 </file>
 
 <file path=word/commentsExtended.xml><?xml version="1.0" encoding="utf-8"?>
 <w15:commentsEx xmlns:wpc="http://schemas.microsoft.com/office/word/2010/wordprocessingCanvas" xmlns:cx="http://schemas.microsoft.com/office/drawing/2014/chartex" xmlns:cx1="http://schemas.microsoft.com/office/drawing/2015/9/8/chartex" xmlns:cx2="http://schemas.microsoft.com/office/drawing/2015/10/21/chartex" xmlns:cx3="http://schemas.microsoft.com/office/drawing/2016/5/9/chartex" xmlns:cx4="http://schemas.microsoft.com/office/drawing/2016/5/10/chartex" xmlns:cx5="http://schemas.microsoft.com/office/drawing/2016/5/11/chartex" xmlns:cx6="http://schemas.microsoft.com/office/drawing/2016/5/12/chartex" xmlns:cx7="http://schemas.microsoft.com/office/drawing/2016/5/13/chartex" xmlns:cx8="http://schemas.microsoft.com/office/drawing/2016/5/14/chartex" xmlns:mc="http://schemas.openxmlformats.org/markup-compatibility/2006" xmlns:aink="http://schemas.microsoft.com/office/drawing/2016/ink" xmlns:am3d="http://schemas.microsoft.com/office/drawing/2017/model3d" xmlns:o="urn:schemas-microsoft-com:office:office" xmlns:r="http://schemas.openxmlformats.org/officeDocument/2006/relationships" xmlns:m="http://schemas.openxmlformats.org/officeDocument/2006/math" xmlns:v="urn:schemas-microsoft-com:vml" xmlns:wp14="http://schemas.microsoft.com/office/word/2010/wordprocessingDrawing" xmlns:wp="http://schemas.openxmlformats.org/drawingml/2006/wordprocessingDrawing" xmlns:w10="urn:schemas-microsoft-com:office:word" xmlns:w="http://schemas.openxmlformats.org/wordprocessingml/2006/main" xmlns:w14="http://schemas.microsoft.com/office/word/2010/wordml" xmlns:w15="http://schemas.microsoft.com/office/word/2012/wordml" xmlns:w16cid="http://schemas.microsoft.com/office/word/2016/wordml/cid" xmlns:w16se="http://schemas.microsoft.com/office/word/2015/wordml/symex" xmlns:wpg="http://schemas.microsoft.com/office/word/2010/wordprocessingGroup" xmlns:wpi="http://schemas.microsoft.com/office/word/2010/wordprocessingInk" xmlns:wne="http://schemas.microsoft.com/office/word/2006/wordml" xmlns:wps="http://schemas.microsoft.com/office/word/2010/wordprocessingShape" mc:Ignorable="w14 w15 w16se w16cid wp14">
   <w15:commentEx w15:paraId="2C9A2424" w15:done="0"/>
+  <w15:commentEx w15:paraId="7C89D017" w15:done="0"/>
+  <w15:commentEx w15:paraId="51B67C8B" w15:done="0"/>
+  <w15:commentEx w15:paraId="60E07A81" w15:done="0"/>
+  <w15:commentEx w15:paraId="79EE4AFA" w15:done="0"/>
+  <w15:commentEx w15:paraId="5BC9B749" w15:done="0"/>
+  <w15:commentEx w15:paraId="171A3479" w15:done="0"/>
+  <w15:commentEx w15:paraId="047AC5DE" w15:done="0"/>
+  <w15:commentEx w15:paraId="3BB94FC7" w15:done="0"/>
+  <w15:commentEx w15:paraId="7DD44A3A" w15:done="0"/>
+  <w15:commentEx w15:paraId="19B8EABA" w15:done="0"/>
+  <w15:commentEx w15:paraId="276BE6F6" w15:done="0"/>
+  <w15:commentEx w15:paraId="49B32229" w15:done="0"/>
+  <w15:commentEx w15:paraId="093FC05F" w15:done="0"/>
 </w15:commentsEx>
 </file>
 
 <file path=word/commentsIds.xml><?xml version="1.0" encoding="utf-8"?>
 <w16cid:commentsIds xmlns:wpc="http://schemas.microsoft.com/office/word/2010/wordprocessingCanvas" xmlns:cx="http://schemas.microsoft.com/office/drawing/2014/chartex" xmlns:cx1="http://schemas.microsoft.com/office/drawing/2015/9/8/chartex" xmlns:cx2="http://schemas.microsoft.com/office/drawing/2015/10/21/chartex" xmlns:cx3="http://schemas.microsoft.com/office/drawing/2016/5/9/chartex" xmlns:cx4="http://schemas.microsoft.com/office/drawing/2016/5/10/chartex" xmlns:cx5="http://schemas.microsoft.com/office/drawing/2016/5/11/chartex" xmlns:cx6="http://schemas.microsoft.com/office/drawing/2016/5/12/chartex" xmlns:cx7="http://schemas.microsoft.com/office/drawing/2016/5/13/chartex" xmlns:cx8="http://schemas.microsoft.com/office/drawing/2016/5/14/chartex" xmlns:mc="http://schemas.openxmlformats.org/markup-compatibility/2006" xmlns:aink="http://schemas.microsoft.com/office/drawing/2016/ink" xmlns:am3d="http://schemas.microsoft.com/office/drawing/2017/model3d" xmlns:o="urn:schemas-microsoft-com:office:office" xmlns:r="http://schemas.openxmlformats.org/officeDocument/2006/relationships" xmlns:m="http://schemas.openxmlformats.org/officeDocument/2006/math" xmlns:v="urn:schemas-microsoft-com:vml" xmlns:wp14="http://schemas.microsoft.com/office/word/2010/wordprocessingDrawing" xmlns:wp="http://schemas.openxmlformats.org/drawingml/2006/wordprocessingDrawing" xmlns:w10="urn:schemas-microsoft-com:office:word" xmlns:w="http://schemas.openxmlformats.org/wordprocessingml/2006/main" xmlns:w14="http://schemas.microsoft.com/office/word/2010/wordml" xmlns:w15="http://schemas.microsoft.com/office/word/2012/wordml" xmlns:w16cid="http://schemas.microsoft.com/office/word/2016/wordml/cid" xmlns:w16se="http://schemas.microsoft.com/office/word/2015/wordml/symex" xmlns:wpg="http://schemas.microsoft.com/office/word/2010/wordprocessingGroup" xmlns:wpi="http://schemas.microsoft.com/office/word/2010/wordprocessingInk" xmlns:wne="http://schemas.microsoft.com/office/word/2006/wordml" xmlns:wps="http://schemas.microsoft.com/office/word/2010/wordprocessingShape" mc:Ignorable="w14 w15 w16se w16cid wp14">
   <w16cid:commentId w16cid:paraId="2C9A2424" w16cid:durableId="20D2D7E9"/>
+  <w16cid:commentId w16cid:paraId="7C89D017" w16cid:durableId="20D2D8BC"/>
+  <w16cid:commentId w16cid:paraId="51B67C8B" w16cid:durableId="20D2D971"/>
+  <w16cid:commentId w16cid:paraId="60E07A81" w16cid:durableId="20D2D9B0"/>
+  <w16cid:commentId w16cid:paraId="79EE4AFA" w16cid:durableId="20D2D956"/>
+  <w16cid:commentId w16cid:paraId="5BC9B749" w16cid:durableId="20D2D9D3"/>
+  <w16cid:commentId w16cid:paraId="171A3479" w16cid:durableId="20D2D9FE"/>
+  <w16cid:commentId w16cid:paraId="047AC5DE" w16cid:durableId="20D2D9F3"/>
+  <w16cid:commentId w16cid:paraId="3BB94FC7" w16cid:durableId="20D2DA38"/>
+  <w16cid:commentId w16cid:paraId="7DD44A3A" w16cid:durableId="20D2DA94"/>
+  <w16cid:commentId w16cid:paraId="19B8EABA" w16cid:durableId="20D2DAAE"/>
+  <w16cid:commentId w16cid:paraId="276BE6F6" w16cid:durableId="20D2DB89"/>
+  <w16cid:commentId w16cid:paraId="49B32229" w16cid:durableId="20D2DBE3"/>
+  <w16cid:commentId w16cid:paraId="093FC05F" w16cid:durableId="20D2DC51"/>
 </w16cid:commentsIds>
 </file>
 
@@ -8609,7 +9320,7 @@
 </file>
 
 <file path=customXml/itemProps1.xml><?xml version="1.0" encoding="utf-8"?>
-<ds:datastoreItem xmlns:ds="http://schemas.openxmlformats.org/officeDocument/2006/customXml" ds:itemID="{002137B2-FA20-014D-AB04-9A1B02492CF9}">
+<ds:datastoreItem xmlns:ds="http://schemas.openxmlformats.org/officeDocument/2006/customXml" ds:itemID="{ED9D88A7-65DE-7442-9490-14477622B4B0}">
   <ds:schemaRefs>
     <ds:schemaRef ds:uri="http://schemas.openxmlformats.org/officeDocument/2006/bibliography"/>
   </ds:schemaRefs>

</xml_diff>

<commit_message>
Suggestions for experimental design.
</commit_message>
<xml_diff>
--- a/Noura Preliminary Exam/Aim 4.docx
+++ b/Noura Preliminary Exam/Aim 4.docx
@@ -5818,14 +5818,14 @@
           <w:rFonts w:asciiTheme="minorHAnsi" w:hAnsiTheme="minorHAnsi" w:cstheme="minorHAnsi"/>
         </w:rPr>
       </w:pPr>
-      <w:bookmarkStart w:id="70" w:name="_Toc13753103"/>
+      <w:bookmarkStart w:id="69" w:name="_Toc13753103"/>
       <w:r>
         <w:rPr>
           <w:rFonts w:asciiTheme="minorHAnsi" w:hAnsiTheme="minorHAnsi" w:cstheme="minorHAnsi"/>
         </w:rPr>
         <w:t>Experimental Design</w:t>
       </w:r>
-      <w:bookmarkEnd w:id="70"/>
+      <w:bookmarkEnd w:id="69"/>
     </w:p>
     <w:p>
       <w:pPr>
@@ -5841,7 +5841,61 @@
           <w:sz w:val="22"/>
           <w:szCs w:val="22"/>
         </w:rPr>
-        <w:t xml:space="preserve">TSC1 phosphorylates AKT and causes mTORC1 inactivation as shown in </w:t>
+        <w:t xml:space="preserve">TSC1 </w:t>
+      </w:r>
+      <w:commentRangeStart w:id="70"/>
+      <w:del w:id="71" w:author="Dave Bridges" w:date="2019-07-12T10:16:00Z">
+        <w:r>
+          <w:rPr>
+            <w:rFonts w:cstheme="minorHAnsi"/>
+            <w:sz w:val="22"/>
+            <w:szCs w:val="22"/>
+          </w:rPr>
+          <w:delText>phosphorylates AKT and causes mTORC1</w:delText>
+        </w:r>
+      </w:del>
+      <w:ins w:id="72" w:author="Dave Bridges" w:date="2019-07-12T10:16:00Z">
+        <w:r>
+          <w:rPr>
+            <w:rFonts w:cstheme="minorHAnsi"/>
+            <w:sz w:val="22"/>
+            <w:szCs w:val="22"/>
+          </w:rPr>
+          <w:t>is a negative regulator of mTORC1</w:t>
+        </w:r>
+      </w:ins>
+      <w:del w:id="73" w:author="Dave Bridges" w:date="2019-07-12T10:17:00Z">
+        <w:r>
+          <w:rPr>
+            <w:rFonts w:cstheme="minorHAnsi"/>
+            <w:sz w:val="22"/>
+            <w:szCs w:val="22"/>
+          </w:rPr>
+          <w:delText xml:space="preserve"> inactivation</w:delText>
+        </w:r>
+      </w:del>
+      <w:r>
+        <w:rPr>
+          <w:rFonts w:cstheme="minorHAnsi"/>
+          <w:sz w:val="22"/>
+          <w:szCs w:val="22"/>
+        </w:rPr>
+        <w:t xml:space="preserve"> </w:t>
+      </w:r>
+      <w:commentRangeEnd w:id="70"/>
+      <w:r>
+        <w:rPr>
+          <w:rStyle w:val="CommentReference"/>
+        </w:rPr>
+        <w:commentReference w:id="70"/>
+      </w:r>
+      <w:r>
+        <w:rPr>
+          <w:rFonts w:cstheme="minorHAnsi"/>
+          <w:sz w:val="22"/>
+          <w:szCs w:val="22"/>
+        </w:rPr>
+        <w:t xml:space="preserve">as shown in </w:t>
       </w:r>
       <w:r>
         <w:rPr>
@@ -5977,6 +6031,16 @@
         </w:rPr>
         <w:fldChar w:fldCharType="end"/>
       </w:r>
+      <w:ins w:id="74" w:author="Dave Bridges" w:date="2019-07-12T10:17:00Z">
+        <w:r>
+          <w:rPr>
+            <w:rFonts w:cstheme="minorHAnsi"/>
+            <w:sz w:val="22"/>
+            <w:szCs w:val="22"/>
+          </w:rPr>
+          <w:t xml:space="preserve">, and when it is deleted </w:t>
+        </w:r>
+      </w:ins>
       <w:r>
         <w:rPr>
           <w:rFonts w:cstheme="minorHAnsi"/>
@@ -6049,13 +6113,70 @@
         </w:rPr>
         <w:t xml:space="preserve">-week old virgin </w:t>
       </w:r>
-      <w:r>
-        <w:rPr>
-          <w:rFonts w:cstheme="minorHAnsi"/>
-          <w:sz w:val="22"/>
-          <w:szCs w:val="22"/>
-        </w:rPr>
-        <w:t>floxed-adiposeTSC1 wildtype (WT) and knockout</w:t>
+      <w:proofErr w:type="spellStart"/>
+      <w:r>
+        <w:rPr>
+          <w:rFonts w:cstheme="minorHAnsi"/>
+          <w:sz w:val="22"/>
+          <w:szCs w:val="22"/>
+        </w:rPr>
+        <w:t>floxed</w:t>
+      </w:r>
+      <w:proofErr w:type="spellEnd"/>
+      <w:r>
+        <w:rPr>
+          <w:rFonts w:cstheme="minorHAnsi"/>
+          <w:sz w:val="22"/>
+          <w:szCs w:val="22"/>
+        </w:rPr>
+        <w:t>-adipo</w:t>
+      </w:r>
+      <w:ins w:id="75" w:author="Dave Bridges" w:date="2019-07-12T10:18:00Z">
+        <w:r>
+          <w:rPr>
+            <w:rFonts w:cstheme="minorHAnsi"/>
+            <w:sz w:val="22"/>
+            <w:szCs w:val="22"/>
+          </w:rPr>
+          <w:t xml:space="preserve">cyte </w:t>
+        </w:r>
+      </w:ins>
+      <w:del w:id="76" w:author="Dave Bridges" w:date="2019-07-12T10:18:00Z">
+        <w:r>
+          <w:rPr>
+            <w:rFonts w:cstheme="minorHAnsi"/>
+            <w:i/>
+            <w:sz w:val="22"/>
+            <w:szCs w:val="22"/>
+            <w:rPrChange w:id="77" w:author="Dave Bridges" w:date="2019-07-12T10:18:00Z">
+              <w:rPr>
+                <w:rFonts w:cstheme="minorHAnsi"/>
+                <w:sz w:val="22"/>
+                <w:szCs w:val="22"/>
+              </w:rPr>
+            </w:rPrChange>
+          </w:rPr>
+          <w:delText>seTSC1</w:delText>
+        </w:r>
+      </w:del>
+      <w:ins w:id="78" w:author="Dave Bridges" w:date="2019-07-12T10:18:00Z">
+        <w:r>
+          <w:rPr>
+            <w:rFonts w:cstheme="minorHAnsi"/>
+            <w:i/>
+            <w:sz w:val="22"/>
+            <w:szCs w:val="22"/>
+          </w:rPr>
+          <w:t>Tsc1</w:t>
+        </w:r>
+      </w:ins>
+      <w:r>
+        <w:rPr>
+          <w:rFonts w:cstheme="minorHAnsi"/>
+          <w:sz w:val="22"/>
+          <w:szCs w:val="22"/>
+        </w:rPr>
+        <w:t xml:space="preserve"> wildtype (WT) and knockout</w:t>
       </w:r>
       <w:r>
         <w:rPr>
@@ -6113,13 +6234,173 @@
         </w:rPr>
         <w:t xml:space="preserve">. </w:t>
       </w:r>
-      <w:r>
-        <w:rPr>
-          <w:rFonts w:cstheme="minorHAnsi"/>
-          <w:sz w:val="22"/>
-          <w:szCs w:val="22"/>
-        </w:rPr>
-        <w:t xml:space="preserve">KO females will be crossed WT males and vice-versa. </w:t>
+      <w:commentRangeStart w:id="79"/>
+      <w:ins w:id="80" w:author="Dave Bridges" w:date="2019-07-12T10:19:00Z">
+        <w:r>
+          <w:rPr>
+            <w:rFonts w:cstheme="minorHAnsi"/>
+            <w:sz w:val="22"/>
+            <w:szCs w:val="22"/>
+          </w:rPr>
+          <w:t>The</w:t>
+        </w:r>
+      </w:ins>
+      <w:commentRangeEnd w:id="79"/>
+      <w:ins w:id="81" w:author="Dave Bridges" w:date="2019-07-12T10:22:00Z">
+        <w:r>
+          <w:rPr>
+            <w:rStyle w:val="CommentReference"/>
+          </w:rPr>
+          <w:commentReference w:id="79"/>
+        </w:r>
+      </w:ins>
+      <w:ins w:id="82" w:author="Dave Bridges" w:date="2019-07-12T10:19:00Z">
+        <w:r>
+          <w:rPr>
+            <w:rFonts w:cstheme="minorHAnsi"/>
+            <w:sz w:val="22"/>
+            <w:szCs w:val="22"/>
+          </w:rPr>
+          <w:t xml:space="preserve"> knockout of the </w:t>
+        </w:r>
+        <w:proofErr w:type="spellStart"/>
+        <w:r>
+          <w:rPr>
+            <w:rFonts w:cstheme="minorHAnsi"/>
+            <w:sz w:val="22"/>
+            <w:szCs w:val="22"/>
+          </w:rPr>
+          <w:t>floxed</w:t>
+        </w:r>
+        <w:proofErr w:type="spellEnd"/>
+        <w:r>
+          <w:rPr>
+            <w:rFonts w:cstheme="minorHAnsi"/>
+            <w:sz w:val="22"/>
+            <w:szCs w:val="22"/>
+          </w:rPr>
+          <w:t xml:space="preserve"> alleles are driven by Adiponectin-</w:t>
+        </w:r>
+        <w:proofErr w:type="spellStart"/>
+        <w:r>
+          <w:rPr>
+            <w:rFonts w:cstheme="minorHAnsi"/>
+            <w:sz w:val="22"/>
+            <w:szCs w:val="22"/>
+          </w:rPr>
+          <w:t>Cre</w:t>
+        </w:r>
+        <w:proofErr w:type="spellEnd"/>
+        <w:r>
+          <w:rPr>
+            <w:rFonts w:cstheme="minorHAnsi"/>
+            <w:sz w:val="22"/>
+            <w:szCs w:val="22"/>
+          </w:rPr>
+          <w:t xml:space="preserve"> (see reference in grant), which is expressed in all adipocyte lineages (brown, white and </w:t>
+        </w:r>
+        <w:commentRangeStart w:id="83"/>
+        <w:r>
+          <w:rPr>
+            <w:rFonts w:cstheme="minorHAnsi"/>
+            <w:sz w:val="22"/>
+            <w:szCs w:val="22"/>
+          </w:rPr>
+          <w:t>maternal</w:t>
+        </w:r>
+        <w:commentRangeEnd w:id="83"/>
+        <w:r>
+          <w:rPr>
+            <w:rStyle w:val="CommentReference"/>
+          </w:rPr>
+          <w:commentReference w:id="83"/>
+        </w:r>
+        <w:r>
+          <w:rPr>
+            <w:rFonts w:cstheme="minorHAnsi"/>
+            <w:sz w:val="22"/>
+            <w:szCs w:val="22"/>
+          </w:rPr>
+          <w:t xml:space="preserve">).  </w:t>
+        </w:r>
+      </w:ins>
+      <w:ins w:id="84" w:author="Dave Bridges" w:date="2019-07-12T10:21:00Z">
+        <w:r>
+          <w:rPr>
+            <w:rFonts w:cstheme="minorHAnsi"/>
+            <w:sz w:val="22"/>
+            <w:szCs w:val="22"/>
+          </w:rPr>
+          <w:t xml:space="preserve">As such one limitation of this approach is that all adipocytes are affected, not just mammary adipocytes (for which there is no known specific </w:t>
+        </w:r>
+        <w:proofErr w:type="spellStart"/>
+        <w:r>
+          <w:rPr>
+            <w:rFonts w:cstheme="minorHAnsi"/>
+            <w:sz w:val="22"/>
+            <w:szCs w:val="22"/>
+          </w:rPr>
+          <w:t>Cre</w:t>
+        </w:r>
+        <w:proofErr w:type="spellEnd"/>
+        <w:r>
+          <w:rPr>
+            <w:rFonts w:cstheme="minorHAnsi"/>
+            <w:sz w:val="22"/>
+            <w:szCs w:val="22"/>
+          </w:rPr>
+          <w:t xml:space="preserve"> driver).  </w:t>
+        </w:r>
+      </w:ins>
+      <w:r>
+        <w:rPr>
+          <w:rFonts w:cstheme="minorHAnsi"/>
+          <w:sz w:val="22"/>
+          <w:szCs w:val="22"/>
+        </w:rPr>
+        <w:t>KO females will be crossed WT males and vice-versa</w:t>
+      </w:r>
+      <w:ins w:id="85" w:author="Dave Bridges" w:date="2019-07-12T10:21:00Z">
+        <w:r>
+          <w:rPr>
+            <w:rFonts w:cstheme="minorHAnsi"/>
+            <w:sz w:val="22"/>
+            <w:szCs w:val="22"/>
+          </w:rPr>
+          <w:t xml:space="preserve"> to ensure that pups are a combination of wild-type and knockout adipocyte </w:t>
+        </w:r>
+        <w:r>
+          <w:rPr>
+            <w:rFonts w:cstheme="minorHAnsi"/>
+            <w:i/>
+            <w:sz w:val="22"/>
+            <w:szCs w:val="22"/>
+            <w:rPrChange w:id="86" w:author="Dave Bridges" w:date="2019-07-12T10:21:00Z">
+              <w:rPr>
+                <w:rFonts w:cstheme="minorHAnsi"/>
+                <w:sz w:val="22"/>
+                <w:szCs w:val="22"/>
+              </w:rPr>
+            </w:rPrChange>
+          </w:rPr>
+          <w:t>Tsc1</w:t>
+        </w:r>
+        <w:r>
+          <w:rPr>
+            <w:rFonts w:cstheme="minorHAnsi"/>
+            <w:sz w:val="22"/>
+            <w:szCs w:val="22"/>
+          </w:rPr>
+          <w:t xml:space="preserve"> knockout mice</w:t>
+        </w:r>
+      </w:ins>
+      <w:r>
+        <w:rPr>
+          <w:rFonts w:cstheme="minorHAnsi"/>
+          <w:sz w:val="22"/>
+          <w:szCs w:val="22"/>
+        </w:rPr>
+        <w:t xml:space="preserve">. </w:t>
       </w:r>
       <w:r>
         <w:rPr>
@@ -6144,7 +6425,16 @@
           <w:sz w:val="22"/>
           <w:szCs w:val="22"/>
         </w:rPr>
-        <w:t>access to normal chow diet and water. Male breeders will be removed from the cage after 1</w:t>
+        <w:t xml:space="preserve">access to normal chow diet and water. Male breeders will be removed from the cage </w:t>
+      </w:r>
+      <w:r>
+        <w:rPr>
+          <w:rFonts w:cstheme="minorHAnsi"/>
+          <w:sz w:val="22"/>
+          <w:szCs w:val="22"/>
+        </w:rPr>
+        <w:lastRenderedPageBreak/>
+        <w:t>after 1</w:t>
       </w:r>
       <w:r>
         <w:rPr>
@@ -6177,7 +6467,16 @@
           <w:sz w:val="22"/>
           <w:szCs w:val="22"/>
         </w:rPr>
-        <w:t xml:space="preserve">In all groups, the dams will undergo body mass assessment three times weekly throughout the experiment and immediately postpartum using magnetic resonance to assess body composition. We will measure dam food intake </w:t>
+        <w:t xml:space="preserve">In all groups, the dams will undergo body mass assessment three times weekly throughout the experiment and immediately postpartum using magnetic resonance to assess body composition. </w:t>
+      </w:r>
+      <w:commentRangeStart w:id="87"/>
+      <w:r>
+        <w:rPr>
+          <w:rFonts w:cstheme="minorHAnsi"/>
+          <w:sz w:val="22"/>
+          <w:szCs w:val="22"/>
+        </w:rPr>
+        <w:t xml:space="preserve">We will measure dam food intake </w:t>
       </w:r>
       <w:r>
         <w:rPr>
@@ -6193,16 +6492,7 @@
           <w:sz w:val="22"/>
           <w:szCs w:val="22"/>
         </w:rPr>
-        <w:t xml:space="preserve">. We will check for litters on a daily </w:t>
-      </w:r>
-      <w:r>
-        <w:rPr>
-          <w:rFonts w:cstheme="minorHAnsi"/>
-          <w:sz w:val="22"/>
-          <w:szCs w:val="22"/>
-        </w:rPr>
-        <w:lastRenderedPageBreak/>
-        <w:t xml:space="preserve">basis after 2.5 weeks of mating. The number of pups born will be recorded to determine maternal fertility and pup viability. After delivery (PND0.5), the dams will </w:t>
+        <w:t xml:space="preserve">. We will check for litters on a daily basis after 2.5 weeks of mating. The number of pups born will be recorded to determine maternal fertility and pup viability. After delivery (PND0.5), the dams will </w:t>
       </w:r>
       <w:r>
         <w:rPr>
@@ -6281,6 +6571,7 @@
     <w:p>
       <w:pPr>
         <w:rPr>
+          <w:ins w:id="88" w:author="Dave Bridges" w:date="2019-07-12T10:23:00Z"/>
           <w:rFonts w:cstheme="minorHAnsi"/>
           <w:sz w:val="22"/>
           <w:szCs w:val="22"/>
@@ -6292,7 +6583,22 @@
           <w:sz w:val="22"/>
           <w:szCs w:val="22"/>
         </w:rPr>
-        <w:t>Pups will be sexed then culled to four animals (2 females and 2 males, if possible) per litter at PND2.5. The offspring will be weighed at PND0.5, PND7.5, 14.5, 16.5</w:t>
+        <w:t xml:space="preserve">Pups will be sexed then </w:t>
+      </w:r>
+      <w:commentRangeEnd w:id="87"/>
+      <w:r>
+        <w:rPr>
+          <w:rStyle w:val="CommentReference"/>
+        </w:rPr>
+        <w:commentReference w:id="87"/>
+      </w:r>
+      <w:r>
+        <w:rPr>
+          <w:rFonts w:cstheme="minorHAnsi"/>
+          <w:sz w:val="22"/>
+          <w:szCs w:val="22"/>
+        </w:rPr>
+        <w:t>culled to four animals (2 females and 2 males, if possible) per litter at PND2.5. The offspring will be weighed at PND0.5, PND7.5, 14.5, 16.5</w:t>
       </w:r>
       <w:r>
         <w:rPr>
@@ -6344,6 +6650,35 @@
         </w:rPr>
         <w:t xml:space="preserve">. </w:t>
       </w:r>
+    </w:p>
+    <w:p>
+      <w:pPr>
+        <w:rPr>
+          <w:ins w:id="89" w:author="Dave Bridges" w:date="2019-07-12T10:23:00Z"/>
+          <w:rFonts w:cstheme="minorHAnsi"/>
+          <w:sz w:val="22"/>
+          <w:szCs w:val="22"/>
+        </w:rPr>
+      </w:pPr>
+    </w:p>
+    <w:p>
+      <w:pPr>
+        <w:rPr>
+          <w:rFonts w:cstheme="minorHAnsi"/>
+          <w:sz w:val="22"/>
+          <w:szCs w:val="22"/>
+        </w:rPr>
+      </w:pPr>
+      <w:commentRangeStart w:id="90"/>
+      <w:commentRangeEnd w:id="90"/>
+      <w:ins w:id="91" w:author="Dave Bridges" w:date="2019-07-12T10:23:00Z">
+        <w:r>
+          <w:rPr>
+            <w:rStyle w:val="CommentReference"/>
+          </w:rPr>
+          <w:commentReference w:id="90"/>
+        </w:r>
+      </w:ins>
     </w:p>
     <w:p>
       <w:pPr>
@@ -6352,14 +6687,14 @@
           <w:rFonts w:asciiTheme="minorHAnsi" w:hAnsiTheme="minorHAnsi" w:cstheme="minorHAnsi"/>
         </w:rPr>
       </w:pPr>
-      <w:bookmarkStart w:id="71" w:name="_Toc13753104"/>
+      <w:bookmarkStart w:id="93" w:name="_Toc13753104"/>
       <w:r>
         <w:rPr>
           <w:rFonts w:asciiTheme="minorHAnsi" w:hAnsiTheme="minorHAnsi" w:cstheme="minorHAnsi"/>
         </w:rPr>
         <w:t>Methods</w:t>
       </w:r>
-      <w:bookmarkEnd w:id="71"/>
+      <w:bookmarkEnd w:id="93"/>
     </w:p>
     <w:p>
       <w:pPr>
@@ -6368,16 +6703,16 @@
           <w:rFonts w:asciiTheme="minorHAnsi" w:hAnsiTheme="minorHAnsi" w:cstheme="minorHAnsi"/>
         </w:rPr>
       </w:pPr>
-      <w:bookmarkStart w:id="72" w:name="_Toc13500921"/>
-      <w:bookmarkStart w:id="73" w:name="_Toc13753105"/>
+      <w:bookmarkStart w:id="94" w:name="_Toc13500921"/>
+      <w:bookmarkStart w:id="95" w:name="_Toc13753105"/>
       <w:r>
         <w:rPr>
           <w:rFonts w:asciiTheme="minorHAnsi" w:hAnsiTheme="minorHAnsi" w:cstheme="minorHAnsi"/>
         </w:rPr>
         <w:t>Food Intake</w:t>
       </w:r>
-      <w:bookmarkEnd w:id="72"/>
-      <w:bookmarkEnd w:id="73"/>
+      <w:bookmarkEnd w:id="94"/>
+      <w:bookmarkEnd w:id="95"/>
     </w:p>
     <w:p>
       <w:pPr>
@@ -6520,16 +6855,16 @@
           <w:rFonts w:asciiTheme="minorHAnsi" w:hAnsiTheme="minorHAnsi" w:cstheme="minorHAnsi"/>
         </w:rPr>
       </w:pPr>
-      <w:bookmarkStart w:id="74" w:name="_Toc13500923"/>
-      <w:bookmarkStart w:id="75" w:name="_Toc13753107"/>
+      <w:bookmarkStart w:id="96" w:name="_Toc13500923"/>
+      <w:bookmarkStart w:id="97" w:name="_Toc13753107"/>
       <w:r>
         <w:rPr>
           <w:rFonts w:asciiTheme="minorHAnsi" w:hAnsiTheme="minorHAnsi" w:cstheme="minorHAnsi"/>
         </w:rPr>
         <w:t>Sacrifice and Tissue Collection</w:t>
       </w:r>
-      <w:bookmarkEnd w:id="74"/>
-      <w:bookmarkEnd w:id="75"/>
+      <w:bookmarkEnd w:id="96"/>
+      <w:bookmarkEnd w:id="97"/>
     </w:p>
     <w:p>
       <w:pPr>
@@ -6621,16 +6956,16 @@
           <w:rFonts w:asciiTheme="minorHAnsi" w:hAnsiTheme="minorHAnsi" w:cstheme="minorHAnsi"/>
         </w:rPr>
       </w:pPr>
-      <w:bookmarkStart w:id="76" w:name="_Toc13500924"/>
-      <w:bookmarkStart w:id="77" w:name="_Toc13753108"/>
+      <w:bookmarkStart w:id="98" w:name="_Toc13500924"/>
+      <w:bookmarkStart w:id="99" w:name="_Toc13753108"/>
       <w:r>
         <w:rPr>
           <w:rFonts w:asciiTheme="minorHAnsi" w:hAnsiTheme="minorHAnsi" w:cstheme="minorHAnsi"/>
         </w:rPr>
         <w:t>Determining Milk Output Volume</w:t>
       </w:r>
-      <w:bookmarkEnd w:id="76"/>
-      <w:bookmarkEnd w:id="77"/>
+      <w:bookmarkEnd w:id="98"/>
+      <w:bookmarkEnd w:id="99"/>
     </w:p>
     <w:p>
       <w:pPr>
@@ -6730,7 +7065,16 @@
           <w:sz w:val="22"/>
           <w:szCs w:val="22"/>
         </w:rPr>
-        <w:t xml:space="preserve">.Briefly, we will weigh the dam then determine the aggregate weight of the pups. The dam and pups will then be separated for two hours. During the two-hour separation, the pups will be placed in a new cage and will be kept warm using a heating pad. In the meantime, the dam will remain in its initial cage with </w:t>
+        <w:t xml:space="preserve">.Briefly, we will weigh the dam then </w:t>
+      </w:r>
+      <w:r>
+        <w:rPr>
+          <w:rFonts w:cstheme="minorHAnsi"/>
+          <w:sz w:val="22"/>
+          <w:szCs w:val="22"/>
+        </w:rPr>
+        <w:lastRenderedPageBreak/>
+        <w:t xml:space="preserve">determine the aggregate weight of the pups. The dam and pups will then be separated for two hours. During the two-hour separation, the pups will be placed in a new cage and will be kept warm using a heating pad. In the meantime, the dam will remain in its initial cage with </w:t>
       </w:r>
       <w:r>
         <w:rPr>
@@ -6747,16 +7091,7 @@
           <w:sz w:val="22"/>
           <w:szCs w:val="22"/>
         </w:rPr>
-        <w:t xml:space="preserve"> access to normal chow diet and water. After the two-hour separation period, the dam will be weighed again and the aggregate weight of the pups will be measured. The pups will then be returned to the dam’s cage and will be allowed to nurse for one hour. At the end of the nursing timepoint, the dam will be weighed and </w:t>
-      </w:r>
-      <w:r>
-        <w:rPr>
-          <w:rFonts w:cstheme="minorHAnsi"/>
-          <w:sz w:val="22"/>
-          <w:szCs w:val="22"/>
-        </w:rPr>
-        <w:lastRenderedPageBreak/>
-        <w:t xml:space="preserve">the aggregate weight of the pups will be determined. After the one-hour nursing period, milk volume will be determined as the weight change of the pups after nursing and after the 2-hour separation. The difference in the dam’s weight after nursing and after the 2-hour separation will help further ascertain the dam’s milk supply.  </w:t>
+        <w:t xml:space="preserve"> access to normal chow diet and water. After the two-hour separation period, the dam will be weighed again and the aggregate weight of the pups will be measured. The pups will then be returned to the dam’s cage and will be allowed to nurse for one hour. At the end of the nursing timepoint, the dam will be weighed and the aggregate weight of the pups will be determined. After the one-hour nursing period, milk volume will be determined as the weight change of the pups after nursing and after the 2-hour separation. The difference in the dam’s weight after nursing and after the 2-hour separation will help further ascertain the dam’s milk supply.  </w:t>
       </w:r>
     </w:p>
     <w:p>
@@ -6766,16 +7101,16 @@
           <w:rFonts w:asciiTheme="minorHAnsi" w:hAnsiTheme="minorHAnsi" w:cstheme="minorHAnsi"/>
         </w:rPr>
       </w:pPr>
-      <w:bookmarkStart w:id="78" w:name="_Toc13500925"/>
-      <w:bookmarkStart w:id="79" w:name="_Toc13753109"/>
+      <w:bookmarkStart w:id="100" w:name="_Toc13500925"/>
+      <w:bookmarkStart w:id="101" w:name="_Toc13753109"/>
       <w:r>
         <w:rPr>
           <w:rFonts w:asciiTheme="minorHAnsi" w:hAnsiTheme="minorHAnsi" w:cstheme="minorHAnsi"/>
         </w:rPr>
         <w:t>Determining Milk Composition</w:t>
       </w:r>
-      <w:bookmarkEnd w:id="78"/>
-      <w:bookmarkEnd w:id="79"/>
+      <w:bookmarkEnd w:id="100"/>
+      <w:bookmarkEnd w:id="101"/>
     </w:p>
     <w:p>
       <w:pPr>
@@ -6852,16 +7187,16 @@
           <w:highlight w:val="red"/>
         </w:rPr>
       </w:pPr>
-      <w:bookmarkStart w:id="80" w:name="_Toc13500926"/>
-      <w:bookmarkStart w:id="81" w:name="_Toc13753110"/>
+      <w:bookmarkStart w:id="102" w:name="_Toc13500926"/>
+      <w:bookmarkStart w:id="103" w:name="_Toc13753110"/>
       <w:r>
         <w:rPr>
           <w:rFonts w:asciiTheme="minorHAnsi" w:hAnsiTheme="minorHAnsi" w:cstheme="minorHAnsi"/>
         </w:rPr>
         <w:t>Determining Milk Protein</w:t>
       </w:r>
-      <w:bookmarkEnd w:id="80"/>
-      <w:bookmarkEnd w:id="81"/>
+      <w:bookmarkEnd w:id="102"/>
+      <w:bookmarkEnd w:id="103"/>
       <w:r>
         <w:rPr>
           <w:rFonts w:asciiTheme="minorHAnsi" w:hAnsiTheme="minorHAnsi" w:cstheme="minorHAnsi"/>
@@ -7057,16 +7392,16 @@
           <w:rFonts w:asciiTheme="minorHAnsi" w:hAnsiTheme="minorHAnsi" w:cstheme="minorHAnsi"/>
         </w:rPr>
       </w:pPr>
-      <w:bookmarkStart w:id="82" w:name="_Toc13500927"/>
-      <w:bookmarkStart w:id="83" w:name="_Toc13753111"/>
+      <w:bookmarkStart w:id="104" w:name="_Toc13500927"/>
+      <w:bookmarkStart w:id="105" w:name="_Toc13753111"/>
       <w:r>
         <w:rPr>
           <w:rFonts w:asciiTheme="minorHAnsi" w:hAnsiTheme="minorHAnsi" w:cstheme="minorHAnsi"/>
         </w:rPr>
         <w:t>Determining Milk Fat Content</w:t>
       </w:r>
-      <w:bookmarkEnd w:id="82"/>
-      <w:bookmarkEnd w:id="83"/>
+      <w:bookmarkEnd w:id="104"/>
+      <w:bookmarkEnd w:id="105"/>
     </w:p>
     <w:p>
       <w:pPr>
@@ -7170,16 +7505,16 @@
           <w:rFonts w:asciiTheme="minorHAnsi" w:hAnsiTheme="minorHAnsi" w:cstheme="minorHAnsi"/>
         </w:rPr>
       </w:pPr>
-      <w:bookmarkStart w:id="84" w:name="_Toc13500929"/>
-      <w:bookmarkStart w:id="85" w:name="_Toc13753112"/>
+      <w:bookmarkStart w:id="106" w:name="_Toc13500929"/>
+      <w:bookmarkStart w:id="107" w:name="_Toc13753112"/>
       <w:r>
         <w:rPr>
           <w:rFonts w:asciiTheme="minorHAnsi" w:hAnsiTheme="minorHAnsi" w:cstheme="minorHAnsi"/>
         </w:rPr>
         <w:t>Western Blotting</w:t>
       </w:r>
-      <w:bookmarkEnd w:id="84"/>
-      <w:bookmarkEnd w:id="85"/>
+      <w:bookmarkEnd w:id="106"/>
+      <w:bookmarkEnd w:id="107"/>
     </w:p>
     <w:p>
       <w:pPr>
@@ -7341,7 +7676,16 @@
           <w:sz w:val="22"/>
           <w:szCs w:val="22"/>
         </w:rPr>
-        <w:t xml:space="preserve"> to normalize against total protein. Samples will be incubated with the primary then the secondary antibodies. Briefly,</w:t>
+        <w:t xml:space="preserve"> to normalize against total protein. Samples will </w:t>
+      </w:r>
+      <w:r>
+        <w:rPr>
+          <w:rFonts w:cstheme="minorHAnsi"/>
+          <w:sz w:val="22"/>
+          <w:szCs w:val="22"/>
+        </w:rPr>
+        <w:lastRenderedPageBreak/>
+        <w:t>be incubated with the primary then the secondary antibodies. Briefly,</w:t>
       </w:r>
       <w:r>
         <w:rPr>
@@ -7405,16 +7749,16 @@
           <w:rFonts w:asciiTheme="minorHAnsi" w:hAnsiTheme="minorHAnsi" w:cstheme="minorHAnsi"/>
         </w:rPr>
       </w:pPr>
-      <w:bookmarkStart w:id="86" w:name="_Toc13500930"/>
-      <w:bookmarkStart w:id="87" w:name="_Toc13753113"/>
+      <w:bookmarkStart w:id="108" w:name="_Toc13500930"/>
+      <w:bookmarkStart w:id="109" w:name="_Toc13753113"/>
       <w:r>
         <w:rPr>
           <w:rFonts w:asciiTheme="minorHAnsi" w:hAnsiTheme="minorHAnsi" w:cstheme="minorHAnsi"/>
         </w:rPr>
         <w:t>Histology</w:t>
       </w:r>
-      <w:bookmarkEnd w:id="86"/>
-      <w:bookmarkEnd w:id="87"/>
+      <w:bookmarkEnd w:id="108"/>
+      <w:bookmarkEnd w:id="109"/>
     </w:p>
     <w:p>
       <w:pPr>
@@ -7512,16 +7856,7 @@
           <w:sz w:val="22"/>
           <w:szCs w:val="22"/>
         </w:rPr>
-        <w:t xml:space="preserve">o assess branching, we will count the number of ramifications along portions of the main </w:t>
-      </w:r>
-      <w:r>
-        <w:rPr>
-          <w:rFonts w:cstheme="minorHAnsi"/>
-          <w:sz w:val="22"/>
-          <w:szCs w:val="22"/>
-        </w:rPr>
-        <w:lastRenderedPageBreak/>
-        <w:t xml:space="preserve">duct </w:t>
+        <w:t xml:space="preserve">o assess branching, we will count the number of ramifications along portions of the main duct </w:t>
       </w:r>
       <w:r>
         <w:rPr>
@@ -7599,14 +7934,14 @@
           <w:rFonts w:asciiTheme="minorHAnsi" w:hAnsiTheme="minorHAnsi" w:cstheme="minorHAnsi"/>
         </w:rPr>
       </w:pPr>
-      <w:bookmarkStart w:id="88" w:name="_Toc13753114"/>
+      <w:bookmarkStart w:id="110" w:name="_Toc13753114"/>
       <w:r>
         <w:rPr>
           <w:rFonts w:asciiTheme="minorHAnsi" w:hAnsiTheme="minorHAnsi" w:cstheme="minorHAnsi"/>
         </w:rPr>
         <w:t>Expected Results</w:t>
       </w:r>
-      <w:bookmarkEnd w:id="88"/>
+      <w:bookmarkEnd w:id="110"/>
     </w:p>
     <w:p>
       <w:pPr>
@@ -7615,14 +7950,14 @@
           <w:rFonts w:asciiTheme="minorHAnsi" w:hAnsiTheme="minorHAnsi" w:cstheme="minorHAnsi"/>
         </w:rPr>
       </w:pPr>
-      <w:bookmarkStart w:id="89" w:name="_Toc13753115"/>
+      <w:bookmarkStart w:id="111" w:name="_Toc13753115"/>
       <w:r>
         <w:rPr>
           <w:rFonts w:asciiTheme="minorHAnsi" w:hAnsiTheme="minorHAnsi" w:cstheme="minorHAnsi"/>
         </w:rPr>
         <w:t>Aim 4.1</w:t>
       </w:r>
-      <w:bookmarkEnd w:id="89"/>
+      <w:bookmarkEnd w:id="111"/>
     </w:p>
     <w:p>
       <w:pPr>
@@ -7646,14 +7981,14 @@
           <w:rFonts w:asciiTheme="minorHAnsi" w:hAnsiTheme="minorHAnsi" w:cstheme="minorHAnsi"/>
         </w:rPr>
       </w:pPr>
-      <w:bookmarkStart w:id="90" w:name="_Toc13753116"/>
+      <w:bookmarkStart w:id="112" w:name="_Toc13753116"/>
       <w:r>
         <w:rPr>
           <w:rFonts w:asciiTheme="minorHAnsi" w:hAnsiTheme="minorHAnsi" w:cstheme="minorHAnsi"/>
         </w:rPr>
         <w:t>Aim 4.2</w:t>
       </w:r>
-      <w:bookmarkEnd w:id="90"/>
+      <w:bookmarkEnd w:id="112"/>
     </w:p>
     <w:p>
       <w:pPr>
@@ -7677,14 +8012,14 @@
           <w:rFonts w:asciiTheme="minorHAnsi" w:hAnsiTheme="minorHAnsi" w:cstheme="minorHAnsi"/>
         </w:rPr>
       </w:pPr>
-      <w:bookmarkStart w:id="91" w:name="_Toc13753117"/>
+      <w:bookmarkStart w:id="113" w:name="_Toc13753117"/>
       <w:r>
         <w:rPr>
           <w:rFonts w:asciiTheme="minorHAnsi" w:hAnsiTheme="minorHAnsi" w:cstheme="minorHAnsi"/>
         </w:rPr>
         <w:t>Aim 4.3</w:t>
       </w:r>
-      <w:bookmarkEnd w:id="91"/>
+      <w:bookmarkEnd w:id="113"/>
     </w:p>
     <w:p>
       <w:pPr>
@@ -7722,7 +8057,7 @@
           <w:rFonts w:asciiTheme="minorHAnsi" w:hAnsiTheme="minorHAnsi" w:cstheme="minorHAnsi"/>
         </w:rPr>
       </w:pPr>
-      <w:bookmarkStart w:id="92" w:name="_Toc13753118"/>
+      <w:bookmarkStart w:id="114" w:name="_Toc13753118"/>
       <w:r>
         <w:rPr>
           <w:rFonts w:asciiTheme="minorHAnsi" w:hAnsiTheme="minorHAnsi" w:cstheme="minorHAnsi"/>
@@ -7741,7 +8076,7 @@
         </w:rPr>
         <w:t>)</w:t>
       </w:r>
-      <w:bookmarkEnd w:id="92"/>
+      <w:bookmarkEnd w:id="114"/>
     </w:p>
     <w:p>
       <w:pPr>
@@ -8076,13 +8411,141 @@
         <w:annotationRef/>
       </w:r>
       <w:r>
-        <w:t xml:space="preserve">I think more is needed about how adipocytes control this, this section makes it seem like the only relevant cell types are the alveolar epithelial </w:t>
-      </w:r>
-      <w:r>
-        <w:t>cells.</w:t>
-      </w:r>
-      <w:bookmarkStart w:id="69" w:name="_GoBack"/>
-      <w:bookmarkEnd w:id="69"/>
+        <w:t>I think more is needed about how adipocytes control this, this section makes it seem like the only relevant cell types are the alveolar epithelial cells.</w:t>
+      </w:r>
+    </w:p>
+  </w:comment>
+  <w:comment w:id="70" w:author="Dave Bridges" w:date="2019-07-12T10:17:00Z" w:initials="DB">
+    <w:p>
+      <w:pPr>
+        <w:pStyle w:val="CommentText"/>
+      </w:pPr>
+      <w:r>
+        <w:rPr>
+          <w:rStyle w:val="CommentReference"/>
+        </w:rPr>
+        <w:annotationRef/>
+      </w:r>
+      <w:r>
+        <w:t xml:space="preserve">Definitely does not phosphorylate </w:t>
+      </w:r>
+      <w:proofErr w:type="spellStart"/>
+      <w:r>
+        <w:t>Akt</w:t>
+      </w:r>
+      <w:proofErr w:type="spellEnd"/>
+      <w:r>
+        <w:t xml:space="preserve">, </w:t>
+      </w:r>
+      <w:proofErr w:type="spellStart"/>
+      <w:r>
+        <w:t>Akt</w:t>
+      </w:r>
+      <w:proofErr w:type="spellEnd"/>
+      <w:r>
+        <w:t xml:space="preserve"> phosphorylates and inactivates it.</w:t>
+      </w:r>
+    </w:p>
+  </w:comment>
+  <w:comment w:id="79" w:author="Dave Bridges" w:date="2019-07-12T10:22:00Z" w:initials="DB">
+    <w:p>
+      <w:pPr>
+        <w:pStyle w:val="CommentText"/>
+      </w:pPr>
+      <w:r>
+        <w:rPr>
+          <w:rStyle w:val="CommentReference"/>
+        </w:rPr>
+        <w:annotationRef/>
+      </w:r>
+      <w:r>
+        <w:t xml:space="preserve">Needs more detail about the genotypes of the parents (see the grant), where we get the </w:t>
+      </w:r>
+      <w:proofErr w:type="spellStart"/>
+      <w:r>
+        <w:t>floxed</w:t>
+      </w:r>
+      <w:proofErr w:type="spellEnd"/>
+      <w:r>
+        <w:t xml:space="preserve"> and </w:t>
+      </w:r>
+      <w:proofErr w:type="spellStart"/>
+      <w:r>
+        <w:t>cre</w:t>
+      </w:r>
+      <w:proofErr w:type="spellEnd"/>
+      <w:r>
+        <w:t xml:space="preserve"> alleles from etc.</w:t>
+      </w:r>
+    </w:p>
+  </w:comment>
+  <w:comment w:id="83" w:author="Dave Bridges" w:date="2019-07-12T10:19:00Z" w:initials="DB">
+    <w:p>
+      <w:pPr>
+        <w:pStyle w:val="CommentText"/>
+      </w:pPr>
+      <w:r>
+        <w:rPr>
+          <w:rStyle w:val="CommentReference"/>
+        </w:rPr>
+        <w:annotationRef/>
+      </w:r>
+      <w:r>
+        <w:t>From either Zwick or Wang or both, we should be able to cite that Adiponectin-</w:t>
+      </w:r>
+      <w:proofErr w:type="spellStart"/>
+      <w:r>
+        <w:t>Cre</w:t>
+      </w:r>
+      <w:proofErr w:type="spellEnd"/>
+      <w:r>
+        <w:t xml:space="preserve"> is activated in mammary adipocytes.</w:t>
+      </w:r>
+    </w:p>
+  </w:comment>
+  <w:comment w:id="87" w:author="Dave Bridges" w:date="2019-07-12T10:23:00Z" w:initials="DB">
+    <w:p>
+      <w:pPr>
+        <w:pStyle w:val="CommentText"/>
+      </w:pPr>
+      <w:r>
+        <w:rPr>
+          <w:rStyle w:val="CommentReference"/>
+        </w:rPr>
+        <w:annotationRef/>
+      </w:r>
+      <w:r>
+        <w:t>Needs schematic</w:t>
+      </w:r>
+    </w:p>
+  </w:comment>
+  <w:comment w:id="90" w:author="Dave Bridges" w:date="2019-07-12T10:23:00Z" w:initials="DB">
+    <w:p>
+      <w:pPr>
+        <w:pStyle w:val="CommentText"/>
+      </w:pPr>
+      <w:r>
+        <w:rPr>
+          <w:rStyle w:val="CommentReference"/>
+        </w:rPr>
+        <w:annotationRef/>
+      </w:r>
+      <w:r>
+        <w:t xml:space="preserve">We may need to propose a separate experiment of NCD/HFD then </w:t>
+      </w:r>
+      <w:r>
+        <w:t xml:space="preserve">lactation to test whether HFD activates adipocyte mTORC1 (or just lactation in general activates it, like </w:t>
+      </w:r>
+      <w:proofErr w:type="spellStart"/>
+      <w:r>
+        <w:t>Brigids</w:t>
+      </w:r>
+      <w:proofErr w:type="spellEnd"/>
+      <w:r>
+        <w:t xml:space="preserve"> experiment).</w:t>
+      </w:r>
+      <w:bookmarkStart w:id="92" w:name="_GoBack"/>
+      <w:bookmarkEnd w:id="92"/>
     </w:p>
   </w:comment>
 </w:comments>
@@ -8104,6 +8567,11 @@
   <w15:commentEx w15:paraId="276BE6F6" w15:done="0"/>
   <w15:commentEx w15:paraId="49B32229" w15:done="0"/>
   <w15:commentEx w15:paraId="093FC05F" w15:done="0"/>
+  <w15:commentEx w15:paraId="575A3121" w15:done="0"/>
+  <w15:commentEx w15:paraId="2E12526C" w15:done="0"/>
+  <w15:commentEx w15:paraId="0E2409FD" w15:done="0"/>
+  <w15:commentEx w15:paraId="741E55FB" w15:done="0"/>
+  <w15:commentEx w15:paraId="62ECA19C" w15:done="0"/>
 </w15:commentsEx>
 </file>
 
@@ -8123,6 +8591,11 @@
   <w16cid:commentId w16cid:paraId="276BE6F6" w16cid:durableId="20D2DB89"/>
   <w16cid:commentId w16cid:paraId="49B32229" w16cid:durableId="20D2DBE3"/>
   <w16cid:commentId w16cid:paraId="093FC05F" w16cid:durableId="20D2DC51"/>
+  <w16cid:commentId w16cid:paraId="575A3121" w16cid:durableId="20D2DCA0"/>
+  <w16cid:commentId w16cid:paraId="2E12526C" w16cid:durableId="20D2DDCC"/>
+  <w16cid:commentId w16cid:paraId="0E2409FD" w16cid:durableId="20D2DD4E"/>
+  <w16cid:commentId w16cid:paraId="741E55FB" w16cid:durableId="20D2DE19"/>
+  <w16cid:commentId w16cid:paraId="62ECA19C" w16cid:durableId="20D2DE33"/>
 </w16cid:commentsIds>
 </file>
 
@@ -9320,7 +9793,7 @@
 </file>
 
 <file path=customXml/itemProps1.xml><?xml version="1.0" encoding="utf-8"?>
-<ds:datastoreItem xmlns:ds="http://schemas.openxmlformats.org/officeDocument/2006/customXml" ds:itemID="{ED9D88A7-65DE-7442-9490-14477622B4B0}">
+<ds:datastoreItem xmlns:ds="http://schemas.openxmlformats.org/officeDocument/2006/customXml" ds:itemID="{D4959345-C697-E445-B6BF-46CE657C42C1}">
   <ds:schemaRefs>
     <ds:schemaRef ds:uri="http://schemas.openxmlformats.org/officeDocument/2006/bibliography"/>
   </ds:schemaRefs>

</xml_diff>

<commit_message>
More comments about design
</commit_message>
<xml_diff>
--- a/Noura Preliminary Exam/Aim 4.docx
+++ b/Noura Preliminary Exam/Aim 4.docx
@@ -6687,14 +6687,24 @@
           <w:rFonts w:asciiTheme="minorHAnsi" w:hAnsiTheme="minorHAnsi" w:cstheme="minorHAnsi"/>
         </w:rPr>
       </w:pPr>
-      <w:bookmarkStart w:id="93" w:name="_Toc13753104"/>
+      <w:bookmarkStart w:id="92" w:name="_Toc13753104"/>
+      <w:commentRangeStart w:id="93"/>
       <w:r>
         <w:rPr>
           <w:rFonts w:asciiTheme="minorHAnsi" w:hAnsiTheme="minorHAnsi" w:cstheme="minorHAnsi"/>
         </w:rPr>
         <w:t>Methods</w:t>
       </w:r>
-      <w:bookmarkEnd w:id="93"/>
+      <w:bookmarkEnd w:id="92"/>
+      <w:commentRangeEnd w:id="93"/>
+      <w:r>
+        <w:rPr>
+          <w:rStyle w:val="CommentReference"/>
+          <w:rFonts w:asciiTheme="minorHAnsi" w:eastAsiaTheme="minorHAnsi" w:hAnsiTheme="minorHAnsi" w:cstheme="minorBidi"/>
+          <w:color w:val="auto"/>
+        </w:rPr>
+        <w:commentReference w:id="93"/>
+      </w:r>
     </w:p>
     <w:p>
       <w:pPr>
@@ -6829,7 +6839,25 @@
           <w:sz w:val="22"/>
           <w:szCs w:val="22"/>
         </w:rPr>
-        <w:t xml:space="preserve">Mice will be weighed by using dynamic weighing to capture accurate weight using a digital balance scale. The weight will be recorded along with the mouse ear tag number. The mouse will be gently placed in the MRI tube with the plunger slightly compressing along the mouse body to ensure it cannot move during the measurement. </w:t>
+        <w:t xml:space="preserve">Mice will be weighed by using dynamic weighing to capture accurate weight using a digital </w:t>
+      </w:r>
+      <w:del w:id="96" w:author="Dave Bridges" w:date="2019-07-12T10:24:00Z">
+        <w:r>
+          <w:rPr>
+            <w:rFonts w:cstheme="minorHAnsi"/>
+            <w:sz w:val="22"/>
+            <w:szCs w:val="22"/>
+          </w:rPr>
+          <w:delText xml:space="preserve">balance </w:delText>
+        </w:r>
+      </w:del>
+      <w:r>
+        <w:rPr>
+          <w:rFonts w:cstheme="minorHAnsi"/>
+          <w:sz w:val="22"/>
+          <w:szCs w:val="22"/>
+        </w:rPr>
+        <w:t xml:space="preserve">scale. The weight will be recorded along with the mouse ear tag number. The mouse will be gently placed in the MRI tube with the plunger slightly compressing along the mouse body to ensure it cannot move during the measurement. </w:t>
       </w:r>
       <w:r>
         <w:rPr>
@@ -6855,16 +6883,16 @@
           <w:rFonts w:asciiTheme="minorHAnsi" w:hAnsiTheme="minorHAnsi" w:cstheme="minorHAnsi"/>
         </w:rPr>
       </w:pPr>
-      <w:bookmarkStart w:id="96" w:name="_Toc13500923"/>
-      <w:bookmarkStart w:id="97" w:name="_Toc13753107"/>
+      <w:bookmarkStart w:id="97" w:name="_Toc13500923"/>
+      <w:bookmarkStart w:id="98" w:name="_Toc13753107"/>
       <w:r>
         <w:rPr>
           <w:rFonts w:asciiTheme="minorHAnsi" w:hAnsiTheme="minorHAnsi" w:cstheme="minorHAnsi"/>
         </w:rPr>
         <w:t>Sacrifice and Tissue Collection</w:t>
       </w:r>
-      <w:bookmarkEnd w:id="96"/>
       <w:bookmarkEnd w:id="97"/>
+      <w:bookmarkEnd w:id="98"/>
     </w:p>
     <w:p>
       <w:pPr>
@@ -6912,25 +6940,25 @@
           <w:sz w:val="22"/>
           <w:szCs w:val="22"/>
         </w:rPr>
-        <w:t xml:space="preserve">by a midline incision of the skin from the rectum to the </w:t>
-      </w:r>
-      <w:proofErr w:type="gramStart"/>
-      <w:r>
-        <w:rPr>
-          <w:rFonts w:cstheme="minorHAnsi"/>
-          <w:sz w:val="22"/>
-          <w:szCs w:val="22"/>
-        </w:rPr>
-        <w:t>diaphragm ,</w:t>
-      </w:r>
-      <w:proofErr w:type="gramEnd"/>
-      <w:r>
-        <w:rPr>
-          <w:rFonts w:cstheme="minorHAnsi"/>
-          <w:sz w:val="22"/>
-          <w:szCs w:val="22"/>
-        </w:rPr>
-        <w:t xml:space="preserve"> extract thoracic, abdominal and inguinal mammary glands. The peritoneum will be pulled apart from the skin. The lower glands will be excised carefully then weighed. A portion of the upper and lower glands will be embedded in paraffin for histology, while the rest will be collected in 2ml tubes and snap frozen in liquid nitrogen then alter stored at -80C for molecular studies. Offspring of dams will be sacrificed </w:t>
+        <w:t>by a midline incision of the skin from the rectum to the diaphragm</w:t>
+      </w:r>
+      <w:del w:id="99" w:author="Dave Bridges" w:date="2019-07-12T10:24:00Z">
+        <w:r>
+          <w:rPr>
+            <w:rFonts w:cstheme="minorHAnsi"/>
+            <w:sz w:val="22"/>
+            <w:szCs w:val="22"/>
+          </w:rPr>
+          <w:delText xml:space="preserve"> </w:delText>
+        </w:r>
+      </w:del>
+      <w:r>
+        <w:rPr>
+          <w:rFonts w:cstheme="minorHAnsi"/>
+          <w:sz w:val="22"/>
+          <w:szCs w:val="22"/>
+        </w:rPr>
+        <w:t xml:space="preserve">, extract thoracic, abdominal and inguinal mammary glands. The peritoneum will be pulled apart from the skin. The lower glands will be excised carefully then weighed. A portion of the upper and lower glands will be embedded in paraffin for histology, while the rest will be collected in 2ml tubes and snap frozen in liquid nitrogen then alter stored at -80C for molecular studies. Offspring of dams will be sacrificed </w:t>
       </w:r>
       <w:r>
         <w:rPr>
@@ -6956,158 +6984,13 @@
           <w:rFonts w:asciiTheme="minorHAnsi" w:hAnsiTheme="minorHAnsi" w:cstheme="minorHAnsi"/>
         </w:rPr>
       </w:pPr>
-      <w:bookmarkStart w:id="98" w:name="_Toc13500924"/>
-      <w:bookmarkStart w:id="99" w:name="_Toc13753108"/>
+      <w:bookmarkStart w:id="100" w:name="_Toc13500924"/>
+      <w:bookmarkStart w:id="101" w:name="_Toc13753108"/>
       <w:r>
         <w:rPr>
           <w:rFonts w:asciiTheme="minorHAnsi" w:hAnsiTheme="minorHAnsi" w:cstheme="minorHAnsi"/>
         </w:rPr>
         <w:t>Determining Milk Output Volume</w:t>
-      </w:r>
-      <w:bookmarkEnd w:id="98"/>
-      <w:bookmarkEnd w:id="99"/>
-    </w:p>
-    <w:p>
-      <w:pPr>
-        <w:rPr>
-          <w:rFonts w:cstheme="minorHAnsi"/>
-          <w:sz w:val="22"/>
-          <w:szCs w:val="22"/>
-        </w:rPr>
-      </w:pPr>
-      <w:r>
-        <w:rPr>
-          <w:rFonts w:cstheme="minorHAnsi"/>
-          <w:sz w:val="22"/>
-          <w:szCs w:val="22"/>
-        </w:rPr>
-        <w:t xml:space="preserve">At PND10.5, we will determine milk output volume for the </w:t>
-      </w:r>
-      <w:r>
-        <w:rPr>
-          <w:rFonts w:cstheme="minorHAnsi"/>
-          <w:sz w:val="22"/>
-          <w:szCs w:val="22"/>
-        </w:rPr>
-        <w:t xml:space="preserve">WT and KO dams. </w:t>
-      </w:r>
-      <w:r>
-        <w:rPr>
-          <w:rFonts w:cstheme="minorHAnsi"/>
-          <w:sz w:val="22"/>
-          <w:szCs w:val="22"/>
-        </w:rPr>
-        <w:t xml:space="preserve">To determine milk volume, we will use the weigh-suckle-weigh technique </w:t>
-      </w:r>
-      <w:r>
-        <w:rPr>
-          <w:rFonts w:cstheme="minorHAnsi"/>
-          <w:sz w:val="22"/>
-          <w:szCs w:val="22"/>
-        </w:rPr>
-        <w:fldChar w:fldCharType="begin" w:fldLock="1"/>
-      </w:r>
-      <w:r>
-        <w:rPr>
-          <w:rFonts w:cstheme="minorHAnsi"/>
-          <w:sz w:val="22"/>
-          <w:szCs w:val="22"/>
-        </w:rPr>
-        <w:instrText>ADDIN CSL_CITATION {"citationItems":[{"id":"ITEM-1","itemData":{"DOI":"10.3168/jds.S0022-0302(01)74516-X","abstract":"Lactose synthase (a complex of β1,4-galactosyltrans-ferase and α-lactalbumin) forms lactose in the Golgi complex of mammary epithelial cells. To determine whether α-lactalbumin is a limiting component in this complex, transgenic mice that expressed bovine α-lact-albumin were studied. Transgenic mice produced 0.5 to 1.5 mg/ml of bovine α-lactalbumin in their milk, 5-to 15-fold more α-lactalbumin than in milk of control mice. Transgenic and control mice produced milk with the same concentrations of lactose, cream, and total solids, and showed similar mammary gland growth, morphology, and histology. Milk from transgenic mice had 0.6% less protein than milk from control mice (P &lt; 0.05). The in vitro lactose synthase activity in mam-mary gland homogenates from α-lactalbumin transgenic mice was increased (P &lt; 0.05), demonstrating that bovine α-lactalbumin could interact with mu-rine β 1,4-galactosyltransferase. Pups reared by lactat-ing transgenic mice showed a 4% increase in growth on d 10 of lactation, suggesting that milk production was increased (P = 0.06). Milk volume, estimated using the weigh-suckle-weigh technique, tended to be higher (al-though not significantly) in transgenic mice (P = 0.11). These results suggest that augmenting α-lactalbumin expression in the dam increases the growth of suckling offspring. (Key words: α-lactalbumin, lactose synthase, milk production , transgenic mice) Abbreviation key: α-LA = α-lactalbumin, GT = β 1,4-galactosyltransferase, LS = lactose synthase, UDP = uridine diphosphate. Lactose is synthesized in the Golgi complex by lactose synthase (LS), a heterodimeric complex composed of α-lactalbumin (α-LA) and β 1,4-galactosyltransferase","author":[{"dropping-particle":"","family":"Boston","given":"W S","non-dropping-particle":"","parse-names":false,"suffix":""},{"dropping-particle":"","family":"Bleck","given":"G T","non-dropping-particle":"","parse-names":false,"suffix":""},{"dropping-particle":"","family":"Conroy","given":"J C","non-dropping-particle":"","parse-names":false,"suffix":""},{"dropping-particle":"","family":"Wheeler","given":"M B","non-dropping-particle":"","parse-names":false,"suffix":""},{"dropping-particle":"","family":"Miller","given":"D J","non-dropping-particle":"","parse-names":false,"suffix":""}],"container-title":"Journal of Dairy Science","id":"ITEM-1","issued":{"date-parts":[["2001"]]},"number-of-pages":"620-622","publisher":"American Dairy Science Association","title":"Short Communication: Effects of Increased Expression of α-Lactalbumin In Transgenic Mice on Milk Yield and Pup Growth","type":"report","volume":"84"},"uris":["http://www.mendeley.com/documents/?uuid=8ddb069d-8a81-326c-b013-ab09704732bd"]}],"mendeley":{"formattedCitation":"(Boston &lt;i&gt;et al.&lt;/i&gt;, 2001)","plainTextFormattedCitation":"(Boston et al., 2001)","previouslyFormattedCitation":"(Boston &lt;i&gt;et al.&lt;/i&gt;, 2001)"},"properties":{"noteIndex":0},"schema":"https://github.com/citation-style-language/schema/raw/master/csl-citation.json"}</w:instrText>
-      </w:r>
-      <w:r>
-        <w:rPr>
-          <w:rFonts w:cstheme="minorHAnsi"/>
-          <w:sz w:val="22"/>
-          <w:szCs w:val="22"/>
-        </w:rPr>
-        <w:fldChar w:fldCharType="separate"/>
-      </w:r>
-      <w:r>
-        <w:rPr>
-          <w:rFonts w:cstheme="minorHAnsi"/>
-          <w:noProof/>
-          <w:sz w:val="22"/>
-          <w:szCs w:val="22"/>
-        </w:rPr>
-        <w:t xml:space="preserve">(Boston </w:t>
-      </w:r>
-      <w:r>
-        <w:rPr>
-          <w:rFonts w:cstheme="minorHAnsi"/>
-          <w:i/>
-          <w:noProof/>
-          <w:sz w:val="22"/>
-          <w:szCs w:val="22"/>
-        </w:rPr>
-        <w:t>et al.</w:t>
-      </w:r>
-      <w:r>
-        <w:rPr>
-          <w:rFonts w:cstheme="minorHAnsi"/>
-          <w:noProof/>
-          <w:sz w:val="22"/>
-          <w:szCs w:val="22"/>
-        </w:rPr>
-        <w:t>, 2001)</w:t>
-      </w:r>
-      <w:r>
-        <w:rPr>
-          <w:rFonts w:cstheme="minorHAnsi"/>
-          <w:sz w:val="22"/>
-          <w:szCs w:val="22"/>
-        </w:rPr>
-        <w:fldChar w:fldCharType="end"/>
-      </w:r>
-      <w:r>
-        <w:rPr>
-          <w:rFonts w:cstheme="minorHAnsi"/>
-          <w:sz w:val="22"/>
-          <w:szCs w:val="22"/>
-        </w:rPr>
-        <w:t xml:space="preserve">.Briefly, we will weigh the dam then </w:t>
-      </w:r>
-      <w:r>
-        <w:rPr>
-          <w:rFonts w:cstheme="minorHAnsi"/>
-          <w:sz w:val="22"/>
-          <w:szCs w:val="22"/>
-        </w:rPr>
-        <w:lastRenderedPageBreak/>
-        <w:t xml:space="preserve">determine the aggregate weight of the pups. The dam and pups will then be separated for two hours. During the two-hour separation, the pups will be placed in a new cage and will be kept warm using a heating pad. In the meantime, the dam will remain in its initial cage with </w:t>
-      </w:r>
-      <w:r>
-        <w:rPr>
-          <w:rFonts w:cstheme="minorHAnsi"/>
-          <w:i/>
-          <w:sz w:val="22"/>
-          <w:szCs w:val="22"/>
-        </w:rPr>
-        <w:t>ad libitum</w:t>
-      </w:r>
-      <w:r>
-        <w:rPr>
-          <w:rFonts w:cstheme="minorHAnsi"/>
-          <w:sz w:val="22"/>
-          <w:szCs w:val="22"/>
-        </w:rPr>
-        <w:t xml:space="preserve"> access to normal chow diet and water. After the two-hour separation period, the dam will be weighed again and the aggregate weight of the pups will be measured. The pups will then be returned to the dam’s cage and will be allowed to nurse for one hour. At the end of the nursing timepoint, the dam will be weighed and the aggregate weight of the pups will be determined. After the one-hour nursing period, milk volume will be determined as the weight change of the pups after nursing and after the 2-hour separation. The difference in the dam’s weight after nursing and after the 2-hour separation will help further ascertain the dam’s milk supply.  </w:t>
-      </w:r>
-    </w:p>
-    <w:p>
-      <w:pPr>
-        <w:pStyle w:val="Heading2"/>
-        <w:rPr>
-          <w:rFonts w:asciiTheme="minorHAnsi" w:hAnsiTheme="minorHAnsi" w:cstheme="minorHAnsi"/>
-        </w:rPr>
-      </w:pPr>
-      <w:bookmarkStart w:id="100" w:name="_Toc13500925"/>
-      <w:bookmarkStart w:id="101" w:name="_Toc13753109"/>
-      <w:r>
-        <w:rPr>
-          <w:rFonts w:asciiTheme="minorHAnsi" w:hAnsiTheme="minorHAnsi" w:cstheme="minorHAnsi"/>
-        </w:rPr>
-        <w:t>Determining Milk Composition</w:t>
       </w:r>
       <w:bookmarkEnd w:id="100"/>
       <w:bookmarkEnd w:id="101"/>
@@ -7126,57 +7009,117 @@
           <w:sz w:val="22"/>
           <w:szCs w:val="22"/>
         </w:rPr>
-        <w:t xml:space="preserve">On PND16.5, we will collect milk samples (~0.5ml) from the nursing dams. Briefly, we will separate the dam and pups for 2 hours. The pups will be weighed and will undergo body composition assessment using </w:t>
-      </w:r>
-      <w:proofErr w:type="spellStart"/>
-      <w:r>
-        <w:rPr>
-          <w:rFonts w:cstheme="minorHAnsi"/>
-          <w:sz w:val="22"/>
-          <w:szCs w:val="22"/>
-        </w:rPr>
-        <w:t>echoMRI</w:t>
-      </w:r>
-      <w:proofErr w:type="spellEnd"/>
-      <w:r>
-        <w:rPr>
-          <w:rFonts w:cstheme="minorHAnsi"/>
-          <w:sz w:val="22"/>
-          <w:szCs w:val="22"/>
-        </w:rPr>
-        <w:t>. Afterwards, the pups will be sacrificed using isoflurane and a secondary measure of cervical dislocation. We will anesthetize the dam after two hours of separation by intraperitoneal injection of Ketamine (0.1275g/kg body weight). We will then perform an intraperitoneal injection of oxytocin into the forelimb (2U/dam) to induce milk production. The dam’s nipples will be manually squeezed to promote milk letdown, and the milk will be collected into a 1.5 ml tube via suction. After milking is complete, the dam will immediately be sacrificed using isoflurane and a secondary measure of cervical dislocation. We will then dissect the dam by a midline incision of the skin, extract thoracic, abdominal and inguinal mammary glands. The lower mammary gland pads will be weighed. A small section of the lower mammary glands will be saved for paraffin embedding for histology while the rest will be snap frozen in liquid nitrogen and cryopreserved to later determine mTORC1 expression as previously discussed via Western blotting. Milk protein composition will be analyzed using</w:t>
-      </w:r>
-      <w:r>
-        <w:rPr>
-          <w:rFonts w:cstheme="minorHAnsi"/>
-          <w:sz w:val="22"/>
-          <w:szCs w:val="22"/>
-        </w:rPr>
-        <w:t xml:space="preserve"> SDS-PAGE</w:t>
-      </w:r>
-      <w:r>
-        <w:rPr>
-          <w:rFonts w:cstheme="minorHAnsi"/>
-          <w:sz w:val="22"/>
-          <w:szCs w:val="22"/>
-        </w:rPr>
-        <w:t xml:space="preserve"> gels and diluted milk samples</w:t>
-      </w:r>
-      <w:r>
-        <w:rPr>
-          <w:rFonts w:cstheme="minorHAnsi"/>
-          <w:sz w:val="22"/>
-          <w:szCs w:val="22"/>
-        </w:rPr>
-        <w:t>.</w:t>
-      </w:r>
-      <w:r>
-        <w:rPr>
-          <w:rFonts w:cstheme="minorHAnsi"/>
-          <w:sz w:val="22"/>
-          <w:szCs w:val="22"/>
-        </w:rPr>
-        <w:t xml:space="preserve"> </w:t>
+        <w:t xml:space="preserve">At PND10.5, we will determine milk output volume for the </w:t>
+      </w:r>
+      <w:r>
+        <w:rPr>
+          <w:rFonts w:cstheme="minorHAnsi"/>
+          <w:sz w:val="22"/>
+          <w:szCs w:val="22"/>
+        </w:rPr>
+        <w:t xml:space="preserve">WT and KO dams. </w:t>
+      </w:r>
+      <w:r>
+        <w:rPr>
+          <w:rFonts w:cstheme="minorHAnsi"/>
+          <w:sz w:val="22"/>
+          <w:szCs w:val="22"/>
+        </w:rPr>
+        <w:t xml:space="preserve">To determine milk volume, we will use the weigh-suckle-weigh technique </w:t>
+      </w:r>
+      <w:r>
+        <w:rPr>
+          <w:rFonts w:cstheme="minorHAnsi"/>
+          <w:sz w:val="22"/>
+          <w:szCs w:val="22"/>
+        </w:rPr>
+        <w:fldChar w:fldCharType="begin" w:fldLock="1"/>
+      </w:r>
+      <w:r>
+        <w:rPr>
+          <w:rFonts w:cstheme="minorHAnsi"/>
+          <w:sz w:val="22"/>
+          <w:szCs w:val="22"/>
+        </w:rPr>
+        <w:instrText>ADDIN CSL_CITATION {"citationItems":[{"id":"ITEM-1","itemData":{"DOI":"10.3168/jds.S0022-0302(01)74516-X","abstract":"Lactose synthase (a complex of β1,4-galactosyltrans-ferase and α-lactalbumin) forms lactose in the Golgi complex of mammary epithelial cells. To determine whether α-lactalbumin is a limiting component in this complex, transgenic mice that expressed bovine α-lact-albumin were studied. Transgenic mice produced 0.5 to 1.5 mg/ml of bovine α-lactalbumin in their milk, 5-to 15-fold more α-lactalbumin than in milk of control mice. Transgenic and control mice produced milk with the same concentrations of lactose, cream, and total solids, and showed similar mammary gland growth, morphology, and histology. Milk from transgenic mice had 0.6% less protein than milk from control mice (P &lt; 0.05). The in vitro lactose synthase activity in mam-mary gland homogenates from α-lactalbumin transgenic mice was increased (P &lt; 0.05), demonstrating that bovine α-lactalbumin could interact with mu-rine β 1,4-galactosyltransferase. Pups reared by lactat-ing transgenic mice showed a 4% increase in growth on d 10 of lactation, suggesting that milk production was increased (P = 0.06). Milk volume, estimated using the weigh-suckle-weigh technique, tended to be higher (al-though not significantly) in transgenic mice (P = 0.11). These results suggest that augmenting α-lactalbumin expression in the dam increases the growth of suckling offspring. (Key words: α-lactalbumin, lactose synthase, milk production , transgenic mice) Abbreviation key: α-LA = α-lactalbumin, GT = β 1,4-galactosyltransferase, LS = lactose synthase, UDP = uridine diphosphate. Lactose is synthesized in the Golgi complex by lactose synthase (LS), a heterodimeric complex composed of α-lactalbumin (α-LA) and β 1,4-galactosyltransferase","author":[{"dropping-particle":"","family":"Boston","given":"W S","non-dropping-particle":"","parse-names":false,"suffix":""},{"dropping-particle":"","family":"Bleck","given":"G T","non-dropping-particle":"","parse-names":false,"suffix":""},{"dropping-particle":"","family":"Conroy","given":"J C","non-dropping-particle":"","parse-names":false,"suffix":""},{"dropping-particle":"","family":"Wheeler","given":"M B","non-dropping-particle":"","parse-names":false,"suffix":""},{"dropping-particle":"","family":"Miller","given":"D J","non-dropping-particle":"","parse-names":false,"suffix":""}],"container-title":"Journal of Dairy Science","id":"ITEM-1","issued":{"date-parts":[["2001"]]},"number-of-pages":"620-622","publisher":"American Dairy Science Association","title":"Short Communication: Effects of Increased Expression of α-Lactalbumin In Transgenic Mice on Milk Yield and Pup Growth","type":"report","volume":"84"},"uris":["http://www.mendeley.com/documents/?uuid=8ddb069d-8a81-326c-b013-ab09704732bd"]}],"mendeley":{"formattedCitation":"(Boston &lt;i&gt;et al.&lt;/i&gt;, 2001)","plainTextFormattedCitation":"(Boston et al., 2001)","previouslyFormattedCitation":"(Boston &lt;i&gt;et al.&lt;/i&gt;, 2001)"},"properties":{"noteIndex":0},"schema":"https://github.com/citation-style-language/schema/raw/master/csl-citation.json"}</w:instrText>
+      </w:r>
+      <w:r>
+        <w:rPr>
+          <w:rFonts w:cstheme="minorHAnsi"/>
+          <w:sz w:val="22"/>
+          <w:szCs w:val="22"/>
+        </w:rPr>
+        <w:fldChar w:fldCharType="separate"/>
+      </w:r>
+      <w:r>
+        <w:rPr>
+          <w:rFonts w:cstheme="minorHAnsi"/>
+          <w:noProof/>
+          <w:sz w:val="22"/>
+          <w:szCs w:val="22"/>
+        </w:rPr>
+        <w:t xml:space="preserve">(Boston </w:t>
+      </w:r>
+      <w:r>
+        <w:rPr>
+          <w:rFonts w:cstheme="minorHAnsi"/>
+          <w:i/>
+          <w:noProof/>
+          <w:sz w:val="22"/>
+          <w:szCs w:val="22"/>
+        </w:rPr>
+        <w:t>et al.</w:t>
+      </w:r>
+      <w:r>
+        <w:rPr>
+          <w:rFonts w:cstheme="minorHAnsi"/>
+          <w:noProof/>
+          <w:sz w:val="22"/>
+          <w:szCs w:val="22"/>
+        </w:rPr>
+        <w:t>, 2001)</w:t>
+      </w:r>
+      <w:r>
+        <w:rPr>
+          <w:rFonts w:cstheme="minorHAnsi"/>
+          <w:sz w:val="22"/>
+          <w:szCs w:val="22"/>
+        </w:rPr>
+        <w:fldChar w:fldCharType="end"/>
+      </w:r>
+      <w:r>
+        <w:rPr>
+          <w:rFonts w:cstheme="minorHAnsi"/>
+          <w:sz w:val="22"/>
+          <w:szCs w:val="22"/>
+        </w:rPr>
+        <w:t xml:space="preserve">.Briefly, we will weigh the dam then determine the aggregate weight of the pups. The dam and pups will then be separated for two hours. </w:t>
+      </w:r>
+      <w:r>
+        <w:rPr>
+          <w:rFonts w:cstheme="minorHAnsi"/>
+          <w:sz w:val="22"/>
+          <w:szCs w:val="22"/>
+        </w:rPr>
+        <w:lastRenderedPageBreak/>
+        <w:t xml:space="preserve">During the two-hour separation, the pups will be placed in a new cage and will be kept warm using a heating pad. In the meantime, the dam will remain in its initial cage with </w:t>
+      </w:r>
+      <w:r>
+        <w:rPr>
+          <w:rFonts w:cstheme="minorHAnsi"/>
+          <w:i/>
+          <w:sz w:val="22"/>
+          <w:szCs w:val="22"/>
+        </w:rPr>
+        <w:t>ad libitum</w:t>
+      </w:r>
+      <w:r>
+        <w:rPr>
+          <w:rFonts w:cstheme="minorHAnsi"/>
+          <w:sz w:val="22"/>
+          <w:szCs w:val="22"/>
+        </w:rPr>
+        <w:t xml:space="preserve"> access to normal chow diet and water. After the two-hour separation period, the dam will be weighed again and the aggregate weight of the pups will be measured. The pups will then be returned to the dam’s cage and will be allowed to nurse for one hour. At the end of the nursing timepoint, the dam will be weighed and the aggregate weight of the pups will be determined. After the one-hour nursing period, milk volume will be determined as the weight change of the pups after nursing and after the 2-hour separation. The difference in the dam’s weight after nursing and after the 2-hour separation will help further ascertain the dam’s milk supply.  </w:t>
       </w:r>
     </w:p>
     <w:p>
@@ -7184,25 +7127,18 @@
         <w:pStyle w:val="Heading2"/>
         <w:rPr>
           <w:rFonts w:asciiTheme="minorHAnsi" w:hAnsiTheme="minorHAnsi" w:cstheme="minorHAnsi"/>
-          <w:highlight w:val="red"/>
         </w:rPr>
       </w:pPr>
-      <w:bookmarkStart w:id="102" w:name="_Toc13500926"/>
-      <w:bookmarkStart w:id="103" w:name="_Toc13753110"/>
+      <w:bookmarkStart w:id="102" w:name="_Toc13500925"/>
+      <w:bookmarkStart w:id="103" w:name="_Toc13753109"/>
       <w:r>
         <w:rPr>
           <w:rFonts w:asciiTheme="minorHAnsi" w:hAnsiTheme="minorHAnsi" w:cstheme="minorHAnsi"/>
         </w:rPr>
-        <w:t>Determining Milk Protein</w:t>
+        <w:t>Determining Milk Composition</w:t>
       </w:r>
       <w:bookmarkEnd w:id="102"/>
       <w:bookmarkEnd w:id="103"/>
-      <w:r>
-        <w:rPr>
-          <w:rFonts w:asciiTheme="minorHAnsi" w:hAnsiTheme="minorHAnsi" w:cstheme="minorHAnsi"/>
-        </w:rPr>
-        <w:t xml:space="preserve"> Concentrations</w:t>
-      </w:r>
     </w:p>
     <w:p>
       <w:pPr>
@@ -7218,47 +7154,7 @@
           <w:sz w:val="22"/>
           <w:szCs w:val="22"/>
         </w:rPr>
-        <w:t xml:space="preserve">Milk samples collected from </w:t>
-      </w:r>
-      <w:r>
-        <w:rPr>
-          <w:rFonts w:cstheme="minorHAnsi"/>
-          <w:sz w:val="22"/>
-          <w:szCs w:val="22"/>
-        </w:rPr>
-        <w:t>WT and KO dams</w:t>
-      </w:r>
-      <w:r>
-        <w:rPr>
-          <w:rFonts w:cstheme="minorHAnsi"/>
-          <w:sz w:val="22"/>
-          <w:szCs w:val="22"/>
-        </w:rPr>
-        <w:t xml:space="preserve"> will be assessed for protein content. Milk will be diluted to a factor of 4 (1:3 in PBS+EDTA). Skim</w:t>
-      </w:r>
-      <w:r>
-        <w:rPr>
-          <w:rFonts w:cstheme="minorHAnsi"/>
-          <w:sz w:val="22"/>
-          <w:szCs w:val="22"/>
-        </w:rPr>
-        <w:t>med</w:t>
-      </w:r>
-      <w:r>
-        <w:rPr>
-          <w:rFonts w:cstheme="minorHAnsi"/>
-          <w:sz w:val="22"/>
-          <w:szCs w:val="22"/>
-        </w:rPr>
-        <w:t xml:space="preserve"> milk will be collected after centrifuging. Samples will be heated to ~95C and loading cocktail will be added onto the plastic plate with the gel along with a ladder. </w:t>
-      </w:r>
-      <w:r>
-        <w:rPr>
-          <w:rFonts w:cstheme="minorHAnsi"/>
-          <w:sz w:val="22"/>
-          <w:szCs w:val="22"/>
-        </w:rPr>
-        <w:t xml:space="preserve">Gels will be stained by </w:t>
+        <w:t xml:space="preserve">On PND16.5, we will collect milk samples (~0.5ml) from the nursing dams. Briefly, we will separate the dam and pups for 2 hours. The pups will be weighed and will undergo body composition assessment using </w:t>
       </w:r>
       <w:proofErr w:type="spellStart"/>
       <w:r>
@@ -7267,7 +7163,7 @@
           <w:sz w:val="22"/>
           <w:szCs w:val="22"/>
         </w:rPr>
-        <w:t>Coomasiee</w:t>
+        <w:t>echoMRI</w:t>
       </w:r>
       <w:proofErr w:type="spellEnd"/>
       <w:r>
@@ -7276,113 +7172,39 @@
           <w:sz w:val="22"/>
           <w:szCs w:val="22"/>
         </w:rPr>
+        <w:t>. Afterwards, the pups will be sacrificed using isoflurane and a secondary measure of cervical dislocation. We will anesthetize the dam after two hours of separation by intraperitoneal injection of Ketamine (0.1275g/kg body weight). We will then perform an intraperitoneal injection of oxytocin into the forelimb (2U/dam) to induce milk production. The dam’s nipples will be manually squeezed to promote milk letdown, and the milk will be collected into a 1.5 ml tube via suction. After milking is complete, the dam will immediately be sacrificed using isoflurane and a secondary measure of cervical dislocation. We will then dissect the dam by a midline incision of the skin, extract thoracic, abdominal and inguinal mammary glands. The lower mammary gland pads will be weighed. A small section of the lower mammary glands will be saved for paraffin embedding for histology while the rest will be snap frozen in liquid nitrogen and cryopreserved to later determine mTORC1 expression as previously discussed via Western blotting. Milk protein composition will be analyzed using</w:t>
+      </w:r>
+      <w:r>
+        <w:rPr>
+          <w:rFonts w:cstheme="minorHAnsi"/>
+          <w:sz w:val="22"/>
+          <w:szCs w:val="22"/>
+        </w:rPr>
+        <w:t xml:space="preserve"> SDS-PAGE</w:t>
+      </w:r>
+      <w:r>
+        <w:rPr>
+          <w:rFonts w:cstheme="minorHAnsi"/>
+          <w:sz w:val="22"/>
+          <w:szCs w:val="22"/>
+        </w:rPr>
+        <w:t xml:space="preserve"> gels and diluted milk samples</w:t>
+      </w:r>
+      <w:r>
+        <w:rPr>
+          <w:rFonts w:cstheme="minorHAnsi"/>
+          <w:sz w:val="22"/>
+          <w:szCs w:val="22"/>
+        </w:rPr>
+        <w:t>.</w:t>
+      </w:r>
+      <w:r>
+        <w:rPr>
+          <w:rFonts w:cstheme="minorHAnsi"/>
+          <w:sz w:val="22"/>
+          <w:szCs w:val="22"/>
+        </w:rPr>
         <w:t xml:space="preserve"> </w:t>
-      </w:r>
-      <w:r>
-        <w:rPr>
-          <w:rFonts w:cstheme="minorHAnsi"/>
-          <w:sz w:val="22"/>
-          <w:szCs w:val="22"/>
-        </w:rPr>
-        <w:t xml:space="preserve">blue and quantified by </w:t>
-      </w:r>
-      <w:r>
-        <w:rPr>
-          <w:rFonts w:cstheme="minorHAnsi"/>
-          <w:sz w:val="22"/>
-          <w:szCs w:val="22"/>
-        </w:rPr>
-        <w:t>near-infra-red imaging.</w:t>
-      </w:r>
-      <w:r>
-        <w:rPr>
-          <w:rFonts w:cstheme="minorHAnsi"/>
-          <w:sz w:val="22"/>
-          <w:szCs w:val="22"/>
-        </w:rPr>
-        <w:t xml:space="preserve"> Imaging will be done using </w:t>
-      </w:r>
-      <w:proofErr w:type="spellStart"/>
-      <w:r>
-        <w:rPr>
-          <w:rFonts w:cstheme="minorHAnsi"/>
-          <w:sz w:val="22"/>
-          <w:szCs w:val="22"/>
-        </w:rPr>
-        <w:t>Li</w:t>
-      </w:r>
-      <w:r>
-        <w:rPr>
-          <w:rFonts w:cstheme="minorHAnsi"/>
-          <w:sz w:val="22"/>
-          <w:szCs w:val="22"/>
-        </w:rPr>
-        <w:t>C</w:t>
-      </w:r>
-      <w:r>
-        <w:rPr>
-          <w:rFonts w:cstheme="minorHAnsi"/>
-          <w:sz w:val="22"/>
-          <w:szCs w:val="22"/>
-        </w:rPr>
-        <w:t>or</w:t>
-      </w:r>
-      <w:proofErr w:type="spellEnd"/>
-      <w:r>
-        <w:rPr>
-          <w:rFonts w:cstheme="minorHAnsi"/>
-          <w:sz w:val="22"/>
-          <w:szCs w:val="22"/>
-        </w:rPr>
-        <w:t xml:space="preserve"> </w:t>
-      </w:r>
-      <w:r>
-        <w:rPr>
-          <w:rFonts w:cstheme="minorHAnsi"/>
-          <w:sz w:val="22"/>
-          <w:szCs w:val="22"/>
-        </w:rPr>
-        <w:t xml:space="preserve">Odyssey </w:t>
-      </w:r>
-      <w:r>
-        <w:rPr>
-          <w:rFonts w:cstheme="minorHAnsi"/>
-          <w:sz w:val="22"/>
-          <w:szCs w:val="22"/>
-        </w:rPr>
-        <w:t xml:space="preserve">to determine protein </w:t>
-      </w:r>
-      <w:r>
-        <w:rPr>
-          <w:rFonts w:cstheme="minorHAnsi"/>
-          <w:sz w:val="22"/>
-          <w:szCs w:val="22"/>
-        </w:rPr>
-        <w:t xml:space="preserve">levels of </w:t>
-      </w:r>
-      <w:r>
-        <w:rPr>
-          <w:rFonts w:cstheme="minorHAnsi"/>
-          <w:sz w:val="22"/>
-          <w:szCs w:val="22"/>
-        </w:rPr>
-        <w:t>whey acidic protein, alpha casein, beta casein, lactose, and serum albumin</w:t>
-      </w:r>
-      <w:r>
-        <w:rPr>
-          <w:rFonts w:cstheme="minorHAnsi"/>
-          <w:sz w:val="22"/>
-          <w:szCs w:val="22"/>
-        </w:rPr>
-        <w:t xml:space="preserve"> that will be identified based on known molecular weights</w:t>
-      </w:r>
-      <w:r>
-        <w:rPr>
-          <w:rFonts w:cstheme="minorHAnsi"/>
-          <w:sz w:val="22"/>
-          <w:szCs w:val="22"/>
-        </w:rPr>
-        <w:t xml:space="preserve">. </w:t>
       </w:r>
     </w:p>
     <w:p>
@@ -7390,18 +7212,25 @@
         <w:pStyle w:val="Heading2"/>
         <w:rPr>
           <w:rFonts w:asciiTheme="minorHAnsi" w:hAnsiTheme="minorHAnsi" w:cstheme="minorHAnsi"/>
+          <w:highlight w:val="red"/>
         </w:rPr>
       </w:pPr>
-      <w:bookmarkStart w:id="104" w:name="_Toc13500927"/>
-      <w:bookmarkStart w:id="105" w:name="_Toc13753111"/>
+      <w:bookmarkStart w:id="104" w:name="_Toc13500926"/>
+      <w:bookmarkStart w:id="105" w:name="_Toc13753110"/>
       <w:r>
         <w:rPr>
           <w:rFonts w:asciiTheme="minorHAnsi" w:hAnsiTheme="minorHAnsi" w:cstheme="minorHAnsi"/>
         </w:rPr>
-        <w:t>Determining Milk Fat Content</w:t>
+        <w:t>Determining Milk Protein</w:t>
       </w:r>
       <w:bookmarkEnd w:id="104"/>
       <w:bookmarkEnd w:id="105"/>
+      <w:r>
+        <w:rPr>
+          <w:rFonts w:asciiTheme="minorHAnsi" w:hAnsiTheme="minorHAnsi" w:cstheme="minorHAnsi"/>
+        </w:rPr>
+        <w:t xml:space="preserve"> Concentrations</w:t>
+      </w:r>
     </w:p>
     <w:p>
       <w:pPr>
@@ -7433,7 +7262,83 @@
           <w:sz w:val="22"/>
           <w:szCs w:val="22"/>
         </w:rPr>
-        <w:t xml:space="preserve"> will be assessed for fat content by the </w:t>
+        <w:t xml:space="preserve"> will be assessed for protein content. Milk will be diluted to a factor of 4 (1:3 in PBS+EDTA). Skim</w:t>
+      </w:r>
+      <w:r>
+        <w:rPr>
+          <w:rFonts w:cstheme="minorHAnsi"/>
+          <w:sz w:val="22"/>
+          <w:szCs w:val="22"/>
+        </w:rPr>
+        <w:t>med</w:t>
+      </w:r>
+      <w:r>
+        <w:rPr>
+          <w:rFonts w:cstheme="minorHAnsi"/>
+          <w:sz w:val="22"/>
+          <w:szCs w:val="22"/>
+        </w:rPr>
+        <w:t xml:space="preserve"> milk will be collected after centrifuging. Samples will be heated to ~95C and loading cocktail will be added onto the plastic plate with the gel along with a ladder. </w:t>
+      </w:r>
+      <w:r>
+        <w:rPr>
+          <w:rFonts w:cstheme="minorHAnsi"/>
+          <w:sz w:val="22"/>
+          <w:szCs w:val="22"/>
+        </w:rPr>
+        <w:t xml:space="preserve">Gels will be stained by </w:t>
+      </w:r>
+      <w:del w:id="106" w:author="Dave Bridges" w:date="2019-07-12T10:25:00Z">
+        <w:r>
+          <w:rPr>
+            <w:rFonts w:cstheme="minorHAnsi"/>
+            <w:sz w:val="22"/>
+            <w:szCs w:val="22"/>
+          </w:rPr>
+          <w:delText>Coomasiee</w:delText>
+        </w:r>
+      </w:del>
+      <w:ins w:id="107" w:author="Dave Bridges" w:date="2019-07-12T10:25:00Z">
+        <w:r>
+          <w:rPr>
+            <w:rFonts w:cstheme="minorHAnsi"/>
+            <w:sz w:val="22"/>
+            <w:szCs w:val="22"/>
+          </w:rPr>
+          <w:t>Coomassie</w:t>
+        </w:r>
+      </w:ins>
+      <w:r>
+        <w:rPr>
+          <w:rFonts w:cstheme="minorHAnsi"/>
+          <w:sz w:val="22"/>
+          <w:szCs w:val="22"/>
+        </w:rPr>
+        <w:t xml:space="preserve"> </w:t>
+      </w:r>
+      <w:r>
+        <w:rPr>
+          <w:rFonts w:cstheme="minorHAnsi"/>
+          <w:sz w:val="22"/>
+          <w:szCs w:val="22"/>
+        </w:rPr>
+        <w:t xml:space="preserve">blue and quantified by </w:t>
+      </w:r>
+      <w:r>
+        <w:rPr>
+          <w:rFonts w:cstheme="minorHAnsi"/>
+          <w:sz w:val="22"/>
+          <w:szCs w:val="22"/>
+        </w:rPr>
+        <w:t>near-infra-red imaging.</w:t>
+      </w:r>
+      <w:r>
+        <w:rPr>
+          <w:rFonts w:cstheme="minorHAnsi"/>
+          <w:sz w:val="22"/>
+          <w:szCs w:val="22"/>
+        </w:rPr>
+        <w:t xml:space="preserve"> Imaging will be done using </w:t>
       </w:r>
       <w:proofErr w:type="spellStart"/>
       <w:r>
@@ -7442,7 +7347,23 @@
           <w:sz w:val="22"/>
           <w:szCs w:val="22"/>
         </w:rPr>
-        <w:t>creamatocrit</w:t>
+        <w:t>Li</w:t>
+      </w:r>
+      <w:r>
+        <w:rPr>
+          <w:rFonts w:cstheme="minorHAnsi"/>
+          <w:sz w:val="22"/>
+          <w:szCs w:val="22"/>
+        </w:rPr>
+        <w:t>C</w:t>
+      </w:r>
+      <w:r>
+        <w:rPr>
+          <w:rFonts w:cstheme="minorHAnsi"/>
+          <w:sz w:val="22"/>
+          <w:szCs w:val="22"/>
+        </w:rPr>
+        <w:t>or</w:t>
       </w:r>
       <w:proofErr w:type="spellEnd"/>
       <w:r>
@@ -7451,51 +7372,55 @@
           <w:sz w:val="22"/>
           <w:szCs w:val="22"/>
         </w:rPr>
-        <w:t xml:space="preserve"> method using a hematocrit centrifuge. Briefly, samples will be diluted to a factor of 3 (1:2 in PBS) into well-sealed capillary tubes. The tubes will be placed in </w:t>
-      </w:r>
-      <w:proofErr w:type="spellStart"/>
-      <w:r>
-        <w:rPr>
-          <w:rFonts w:cstheme="minorHAnsi"/>
-          <w:sz w:val="22"/>
-          <w:szCs w:val="22"/>
-        </w:rPr>
-        <w:t>CritSpin</w:t>
-      </w:r>
-      <w:proofErr w:type="spellEnd"/>
-      <w:r>
-        <w:rPr>
-          <w:rFonts w:cstheme="minorHAnsi"/>
-          <w:sz w:val="22"/>
-          <w:szCs w:val="22"/>
-        </w:rPr>
-        <w:t xml:space="preserve"> mini-</w:t>
-      </w:r>
-      <w:proofErr w:type="spellStart"/>
-      <w:r>
-        <w:rPr>
-          <w:rFonts w:cstheme="minorHAnsi"/>
-          <w:sz w:val="22"/>
-          <w:szCs w:val="22"/>
-        </w:rPr>
-        <w:t>creamatocrit</w:t>
-      </w:r>
-      <w:proofErr w:type="spellEnd"/>
-      <w:r>
-        <w:rPr>
-          <w:rFonts w:cstheme="minorHAnsi"/>
-          <w:sz w:val="22"/>
-          <w:szCs w:val="22"/>
-        </w:rPr>
-        <w:t xml:space="preserve"> spinner. Samples will be centrifuged for 8 cycles of 120 seconds. The capillary will form layers of white fat and non-fat milk. The distance of the fat layer will be measured in millimeters (mm) accurately. The total volume of milk (fat + non-fat milk) will be measured in mm. Percentage of fat will be determined </w:t>
-      </w:r>
-      <w:r>
-        <w:rPr>
-          <w:rFonts w:cstheme="minorHAnsi"/>
-          <w:sz w:val="22"/>
-          <w:szCs w:val="22"/>
-        </w:rPr>
-        <w:t>with respect to the total volume.</w:t>
+        <w:t xml:space="preserve"> </w:t>
+      </w:r>
+      <w:r>
+        <w:rPr>
+          <w:rFonts w:cstheme="minorHAnsi"/>
+          <w:sz w:val="22"/>
+          <w:szCs w:val="22"/>
+        </w:rPr>
+        <w:t xml:space="preserve">Odyssey </w:t>
+      </w:r>
+      <w:r>
+        <w:rPr>
+          <w:rFonts w:cstheme="minorHAnsi"/>
+          <w:sz w:val="22"/>
+          <w:szCs w:val="22"/>
+        </w:rPr>
+        <w:t xml:space="preserve">to determine protein </w:t>
+      </w:r>
+      <w:r>
+        <w:rPr>
+          <w:rFonts w:cstheme="minorHAnsi"/>
+          <w:sz w:val="22"/>
+          <w:szCs w:val="22"/>
+        </w:rPr>
+        <w:t xml:space="preserve">levels of </w:t>
+      </w:r>
+      <w:r>
+        <w:rPr>
+          <w:rFonts w:cstheme="minorHAnsi"/>
+          <w:sz w:val="22"/>
+          <w:szCs w:val="22"/>
+        </w:rPr>
+        <w:t>whey acidic protein, alpha casein, beta casein, lactose, and serum albumin</w:t>
+      </w:r>
+      <w:r>
+        <w:rPr>
+          <w:rFonts w:cstheme="minorHAnsi"/>
+          <w:sz w:val="22"/>
+          <w:szCs w:val="22"/>
+        </w:rPr>
+        <w:t xml:space="preserve"> that will be identified based on known molecular weights</w:t>
+      </w:r>
+      <w:r>
+        <w:rPr>
+          <w:rFonts w:cstheme="minorHAnsi"/>
+          <w:sz w:val="22"/>
+          <w:szCs w:val="22"/>
+        </w:rPr>
+        <w:t xml:space="preserve">. </w:t>
       </w:r>
     </w:p>
     <w:p>
@@ -7505,257 +7430,13 @@
           <w:rFonts w:asciiTheme="minorHAnsi" w:hAnsiTheme="minorHAnsi" w:cstheme="minorHAnsi"/>
         </w:rPr>
       </w:pPr>
-      <w:bookmarkStart w:id="106" w:name="_Toc13500929"/>
-      <w:bookmarkStart w:id="107" w:name="_Toc13753112"/>
+      <w:bookmarkStart w:id="108" w:name="_Toc13500927"/>
+      <w:bookmarkStart w:id="109" w:name="_Toc13753111"/>
       <w:r>
         <w:rPr>
           <w:rFonts w:asciiTheme="minorHAnsi" w:hAnsiTheme="minorHAnsi" w:cstheme="minorHAnsi"/>
         </w:rPr>
-        <w:t>Western Blotting</w:t>
-      </w:r>
-      <w:bookmarkEnd w:id="106"/>
-      <w:bookmarkEnd w:id="107"/>
-    </w:p>
-    <w:p>
-      <w:pPr>
-        <w:rPr>
-          <w:rFonts w:cstheme="minorHAnsi"/>
-          <w:sz w:val="22"/>
-          <w:szCs w:val="22"/>
-        </w:rPr>
-      </w:pPr>
-      <w:r>
-        <w:rPr>
-          <w:rFonts w:cstheme="minorHAnsi"/>
-          <w:sz w:val="22"/>
-          <w:szCs w:val="22"/>
-        </w:rPr>
-        <w:t xml:space="preserve">Using the </w:t>
-      </w:r>
-      <w:r>
-        <w:rPr>
-          <w:rFonts w:cstheme="minorHAnsi"/>
-          <w:sz w:val="22"/>
-          <w:szCs w:val="22"/>
-        </w:rPr>
-        <w:t xml:space="preserve">lower mammary gland </w:t>
-      </w:r>
-      <w:r>
-        <w:rPr>
-          <w:rFonts w:cstheme="minorHAnsi"/>
-          <w:sz w:val="22"/>
-          <w:szCs w:val="22"/>
-        </w:rPr>
-        <w:t xml:space="preserve">tissues collected from </w:t>
-      </w:r>
-      <w:r>
-        <w:rPr>
-          <w:rFonts w:cstheme="minorHAnsi"/>
-          <w:sz w:val="22"/>
-          <w:szCs w:val="22"/>
-        </w:rPr>
-        <w:t>the dams</w:t>
-      </w:r>
-      <w:r>
-        <w:rPr>
-          <w:rFonts w:cstheme="minorHAnsi"/>
-          <w:sz w:val="22"/>
-          <w:szCs w:val="22"/>
-        </w:rPr>
-        <w:t xml:space="preserve">, </w:t>
-      </w:r>
-      <w:r>
-        <w:rPr>
-          <w:rFonts w:cstheme="minorHAnsi"/>
-          <w:sz w:val="22"/>
-          <w:szCs w:val="22"/>
-        </w:rPr>
-        <w:t xml:space="preserve">we </w:t>
-      </w:r>
-      <w:r>
-        <w:rPr>
-          <w:rFonts w:cstheme="minorHAnsi"/>
-          <w:sz w:val="22"/>
-          <w:szCs w:val="22"/>
-        </w:rPr>
-        <w:t xml:space="preserve">will </w:t>
-      </w:r>
-      <w:r>
-        <w:rPr>
-          <w:rFonts w:cstheme="minorHAnsi"/>
-          <w:sz w:val="22"/>
-          <w:szCs w:val="22"/>
-        </w:rPr>
-        <w:t>assess</w:t>
-      </w:r>
-      <w:r>
-        <w:rPr>
-          <w:rFonts w:cstheme="minorHAnsi"/>
-          <w:sz w:val="22"/>
-          <w:szCs w:val="22"/>
-        </w:rPr>
-        <w:t xml:space="preserve"> mTORC1 activity</w:t>
-      </w:r>
-      <w:r>
-        <w:rPr>
-          <w:rFonts w:cstheme="minorHAnsi"/>
-          <w:sz w:val="22"/>
-          <w:szCs w:val="22"/>
-        </w:rPr>
-        <w:t xml:space="preserve"> to confirm our model</w:t>
-      </w:r>
-      <w:r>
-        <w:rPr>
-          <w:rFonts w:cstheme="minorHAnsi"/>
-          <w:sz w:val="22"/>
-          <w:szCs w:val="22"/>
-        </w:rPr>
-        <w:t xml:space="preserve">. Briefly, a portion of the sample will be boiled and loaded into different wells with a ladder control. Proteins will transfer to </w:t>
-      </w:r>
-      <w:r>
-        <w:rPr>
-          <w:rFonts w:cstheme="minorHAnsi"/>
-          <w:sz w:val="22"/>
-          <w:szCs w:val="22"/>
-        </w:rPr>
-        <w:t xml:space="preserve">nitrocellulose </w:t>
-      </w:r>
-      <w:r>
-        <w:rPr>
-          <w:rFonts w:cstheme="minorHAnsi"/>
-          <w:sz w:val="22"/>
-          <w:szCs w:val="22"/>
-        </w:rPr>
-        <w:t xml:space="preserve">overnight. The matrix will be stained for total protein using </w:t>
-      </w:r>
-      <w:r>
-        <w:rPr>
-          <w:rFonts w:cstheme="minorHAnsi"/>
-          <w:sz w:val="22"/>
-          <w:szCs w:val="22"/>
-        </w:rPr>
-        <w:t>R</w:t>
-      </w:r>
-      <w:r>
-        <w:rPr>
-          <w:rFonts w:cstheme="minorHAnsi"/>
-          <w:sz w:val="22"/>
-          <w:szCs w:val="22"/>
-        </w:rPr>
-        <w:t xml:space="preserve">evert total protein and scanned by </w:t>
-      </w:r>
-      <w:proofErr w:type="spellStart"/>
-      <w:r>
-        <w:rPr>
-          <w:rFonts w:cstheme="minorHAnsi"/>
-          <w:sz w:val="22"/>
-          <w:szCs w:val="22"/>
-        </w:rPr>
-        <w:t>Li</w:t>
-      </w:r>
-      <w:r>
-        <w:rPr>
-          <w:rFonts w:cstheme="minorHAnsi"/>
-          <w:sz w:val="22"/>
-          <w:szCs w:val="22"/>
-        </w:rPr>
-        <w:t>C</w:t>
-      </w:r>
-      <w:r>
-        <w:rPr>
-          <w:rFonts w:cstheme="minorHAnsi"/>
-          <w:sz w:val="22"/>
-          <w:szCs w:val="22"/>
-        </w:rPr>
-        <w:t>or</w:t>
-      </w:r>
-      <w:proofErr w:type="spellEnd"/>
-      <w:r>
-        <w:rPr>
-          <w:rFonts w:cstheme="minorHAnsi"/>
-          <w:sz w:val="22"/>
-          <w:szCs w:val="22"/>
-        </w:rPr>
-        <w:t xml:space="preserve"> to normalize against total protein. Samples will </w:t>
-      </w:r>
-      <w:r>
-        <w:rPr>
-          <w:rFonts w:cstheme="minorHAnsi"/>
-          <w:sz w:val="22"/>
-          <w:szCs w:val="22"/>
-        </w:rPr>
-        <w:lastRenderedPageBreak/>
-        <w:t>be incubated with the primary then the secondary antibodies. Briefly,</w:t>
-      </w:r>
-      <w:r>
-        <w:rPr>
-          <w:rFonts w:cstheme="minorHAnsi"/>
-          <w:color w:val="000000"/>
-          <w:sz w:val="22"/>
-          <w:szCs w:val="22"/>
-          <w:shd w:val="clear" w:color="auto" w:fill="FFFFFF"/>
-        </w:rPr>
-        <w:t xml:space="preserve"> antibodies against </w:t>
-      </w:r>
-      <w:r>
-        <w:rPr>
-          <w:rFonts w:cstheme="minorHAnsi"/>
-          <w:color w:val="000000"/>
-          <w:sz w:val="22"/>
-          <w:szCs w:val="22"/>
-          <w:shd w:val="clear" w:color="auto" w:fill="FFFFFF"/>
-        </w:rPr>
-        <w:t xml:space="preserve">total and phosphorylated </w:t>
-      </w:r>
-      <w:r>
-        <w:rPr>
-          <w:rFonts w:cstheme="minorHAnsi"/>
-          <w:sz w:val="22"/>
-          <w:szCs w:val="22"/>
-        </w:rPr>
-        <w:t>mTORC</w:t>
-      </w:r>
-      <w:r>
-        <w:rPr>
-          <w:rFonts w:cstheme="minorHAnsi"/>
-          <w:sz w:val="22"/>
-          <w:szCs w:val="22"/>
-        </w:rPr>
-        <w:t>1 targets (S6K, 4EBP1, S6) and regulators (</w:t>
-      </w:r>
-      <w:proofErr w:type="spellStart"/>
-      <w:r>
-        <w:rPr>
-          <w:rFonts w:cstheme="minorHAnsi"/>
-          <w:sz w:val="22"/>
-          <w:szCs w:val="22"/>
-        </w:rPr>
-        <w:t>Akt</w:t>
-      </w:r>
-      <w:proofErr w:type="spellEnd"/>
-      <w:r>
-        <w:rPr>
-          <w:rFonts w:cstheme="minorHAnsi"/>
-          <w:sz w:val="22"/>
-          <w:szCs w:val="22"/>
-        </w:rPr>
-        <w:t>, IRS, and TSC2) will be used.</w:t>
-      </w:r>
-    </w:p>
-    <w:p>
-      <w:pPr>
-        <w:pStyle w:val="Heading2"/>
-        <w:rPr>
-          <w:rFonts w:asciiTheme="minorHAnsi" w:hAnsiTheme="minorHAnsi" w:cstheme="minorHAnsi"/>
-        </w:rPr>
-      </w:pPr>
-      <w:bookmarkStart w:id="108" w:name="_Toc13500930"/>
-      <w:bookmarkStart w:id="109" w:name="_Toc13753113"/>
-      <w:r>
-        <w:rPr>
-          <w:rFonts w:asciiTheme="minorHAnsi" w:hAnsiTheme="minorHAnsi" w:cstheme="minorHAnsi"/>
-        </w:rPr>
-        <w:t>Histology</w:t>
+        <w:t>Determining Milk Fat Content</w:t>
       </w:r>
       <w:bookmarkEnd w:id="108"/>
       <w:bookmarkEnd w:id="109"/>
@@ -7774,6 +7455,453 @@
           <w:sz w:val="22"/>
           <w:szCs w:val="22"/>
         </w:rPr>
+        <w:t xml:space="preserve">Milk samples collected from </w:t>
+      </w:r>
+      <w:r>
+        <w:rPr>
+          <w:rFonts w:cstheme="minorHAnsi"/>
+          <w:sz w:val="22"/>
+          <w:szCs w:val="22"/>
+        </w:rPr>
+        <w:t>WT and KO dams</w:t>
+      </w:r>
+      <w:r>
+        <w:rPr>
+          <w:rFonts w:cstheme="minorHAnsi"/>
+          <w:sz w:val="22"/>
+          <w:szCs w:val="22"/>
+        </w:rPr>
+        <w:t xml:space="preserve"> will be assessed for fat content by the </w:t>
+      </w:r>
+      <w:proofErr w:type="spellStart"/>
+      <w:r>
+        <w:rPr>
+          <w:rFonts w:cstheme="minorHAnsi"/>
+          <w:sz w:val="22"/>
+          <w:szCs w:val="22"/>
+        </w:rPr>
+        <w:t>creamatocrit</w:t>
+      </w:r>
+      <w:proofErr w:type="spellEnd"/>
+      <w:r>
+        <w:rPr>
+          <w:rFonts w:cstheme="minorHAnsi"/>
+          <w:sz w:val="22"/>
+          <w:szCs w:val="22"/>
+        </w:rPr>
+        <w:t xml:space="preserve"> method using a hematocrit centrifuge. Briefly, samples will be diluted to a factor of 3 (1:2 in PBS) into well-sealed capillary tubes. The tubes will be placed in </w:t>
+      </w:r>
+      <w:proofErr w:type="spellStart"/>
+      <w:r>
+        <w:rPr>
+          <w:rFonts w:cstheme="minorHAnsi"/>
+          <w:sz w:val="22"/>
+          <w:szCs w:val="22"/>
+        </w:rPr>
+        <w:t>CritSpin</w:t>
+      </w:r>
+      <w:proofErr w:type="spellEnd"/>
+      <w:r>
+        <w:rPr>
+          <w:rFonts w:cstheme="minorHAnsi"/>
+          <w:sz w:val="22"/>
+          <w:szCs w:val="22"/>
+        </w:rPr>
+        <w:t xml:space="preserve"> mini-</w:t>
+      </w:r>
+      <w:proofErr w:type="spellStart"/>
+      <w:r>
+        <w:rPr>
+          <w:rFonts w:cstheme="minorHAnsi"/>
+          <w:sz w:val="22"/>
+          <w:szCs w:val="22"/>
+        </w:rPr>
+        <w:t>creamatocrit</w:t>
+      </w:r>
+      <w:proofErr w:type="spellEnd"/>
+      <w:r>
+        <w:rPr>
+          <w:rFonts w:cstheme="minorHAnsi"/>
+          <w:sz w:val="22"/>
+          <w:szCs w:val="22"/>
+        </w:rPr>
+        <w:t xml:space="preserve"> spinner. Samples will be centrifuged for 8 cycles of 120 seconds. The capillary will form layers of white fat and non-fat milk. The distance of the fat layer will be measured in millimeters (mm) accurately. The total volume of milk (fat + non-fat milk) will be measured in mm. Percentage of fat will be determined </w:t>
+      </w:r>
+      <w:r>
+        <w:rPr>
+          <w:rFonts w:cstheme="minorHAnsi"/>
+          <w:sz w:val="22"/>
+          <w:szCs w:val="22"/>
+        </w:rPr>
+        <w:t>with respect to the total volume.</w:t>
+      </w:r>
+    </w:p>
+    <w:p>
+      <w:pPr>
+        <w:pStyle w:val="Heading2"/>
+        <w:rPr>
+          <w:rFonts w:asciiTheme="minorHAnsi" w:hAnsiTheme="minorHAnsi" w:cstheme="minorHAnsi"/>
+        </w:rPr>
+      </w:pPr>
+      <w:bookmarkStart w:id="110" w:name="_Toc13500929"/>
+      <w:bookmarkStart w:id="111" w:name="_Toc13753112"/>
+      <w:r>
+        <w:rPr>
+          <w:rFonts w:asciiTheme="minorHAnsi" w:hAnsiTheme="minorHAnsi" w:cstheme="minorHAnsi"/>
+        </w:rPr>
+        <w:t>Western Blotting</w:t>
+      </w:r>
+      <w:bookmarkEnd w:id="110"/>
+      <w:bookmarkEnd w:id="111"/>
+    </w:p>
+    <w:p>
+      <w:pPr>
+        <w:rPr>
+          <w:rFonts w:cstheme="minorHAnsi"/>
+          <w:sz w:val="22"/>
+          <w:szCs w:val="22"/>
+        </w:rPr>
+      </w:pPr>
+      <w:r>
+        <w:rPr>
+          <w:rFonts w:cstheme="minorHAnsi"/>
+          <w:sz w:val="22"/>
+          <w:szCs w:val="22"/>
+        </w:rPr>
+        <w:t xml:space="preserve">Using the </w:t>
+      </w:r>
+      <w:r>
+        <w:rPr>
+          <w:rFonts w:cstheme="minorHAnsi"/>
+          <w:sz w:val="22"/>
+          <w:szCs w:val="22"/>
+        </w:rPr>
+        <w:t xml:space="preserve">lower mammary gland </w:t>
+      </w:r>
+      <w:r>
+        <w:rPr>
+          <w:rFonts w:cstheme="minorHAnsi"/>
+          <w:sz w:val="22"/>
+          <w:szCs w:val="22"/>
+        </w:rPr>
+        <w:t xml:space="preserve">tissues collected from </w:t>
+      </w:r>
+      <w:r>
+        <w:rPr>
+          <w:rFonts w:cstheme="minorHAnsi"/>
+          <w:sz w:val="22"/>
+          <w:szCs w:val="22"/>
+        </w:rPr>
+        <w:t>the dams</w:t>
+      </w:r>
+      <w:r>
+        <w:rPr>
+          <w:rFonts w:cstheme="minorHAnsi"/>
+          <w:sz w:val="22"/>
+          <w:szCs w:val="22"/>
+        </w:rPr>
+        <w:t xml:space="preserve">, </w:t>
+      </w:r>
+      <w:r>
+        <w:rPr>
+          <w:rFonts w:cstheme="minorHAnsi"/>
+          <w:sz w:val="22"/>
+          <w:szCs w:val="22"/>
+        </w:rPr>
+        <w:t xml:space="preserve">we </w:t>
+      </w:r>
+      <w:r>
+        <w:rPr>
+          <w:rFonts w:cstheme="minorHAnsi"/>
+          <w:sz w:val="22"/>
+          <w:szCs w:val="22"/>
+        </w:rPr>
+        <w:t xml:space="preserve">will </w:t>
+      </w:r>
+      <w:r>
+        <w:rPr>
+          <w:rFonts w:cstheme="minorHAnsi"/>
+          <w:sz w:val="22"/>
+          <w:szCs w:val="22"/>
+        </w:rPr>
+        <w:t>assess</w:t>
+      </w:r>
+      <w:r>
+        <w:rPr>
+          <w:rFonts w:cstheme="minorHAnsi"/>
+          <w:sz w:val="22"/>
+          <w:szCs w:val="22"/>
+        </w:rPr>
+        <w:t xml:space="preserve"> </w:t>
+      </w:r>
+      <w:ins w:id="112" w:author="Dave Bridges" w:date="2019-07-12T10:25:00Z">
+        <w:r>
+          <w:rPr>
+            <w:rFonts w:cstheme="minorHAnsi"/>
+            <w:sz w:val="22"/>
+            <w:szCs w:val="22"/>
+          </w:rPr>
+          <w:t xml:space="preserve">TSC1/2 protein levels and </w:t>
+        </w:r>
+      </w:ins>
+      <w:r>
+        <w:rPr>
+          <w:rFonts w:cstheme="minorHAnsi"/>
+          <w:sz w:val="22"/>
+          <w:szCs w:val="22"/>
+        </w:rPr>
+        <w:t>mTORC1 activity</w:t>
+      </w:r>
+      <w:r>
+        <w:rPr>
+          <w:rFonts w:cstheme="minorHAnsi"/>
+          <w:sz w:val="22"/>
+          <w:szCs w:val="22"/>
+        </w:rPr>
+        <w:t xml:space="preserve"> to confirm </w:t>
+      </w:r>
+      <w:ins w:id="113" w:author="Dave Bridges" w:date="2019-07-12T10:25:00Z">
+        <w:r>
+          <w:rPr>
+            <w:rFonts w:cstheme="minorHAnsi"/>
+            <w:sz w:val="22"/>
+            <w:szCs w:val="22"/>
+          </w:rPr>
+          <w:t>knockout</w:t>
+        </w:r>
+      </w:ins>
+      <w:del w:id="114" w:author="Dave Bridges" w:date="2019-07-12T10:25:00Z">
+        <w:r>
+          <w:rPr>
+            <w:rFonts w:cstheme="minorHAnsi"/>
+            <w:sz w:val="22"/>
+            <w:szCs w:val="22"/>
+          </w:rPr>
+          <w:delText>our model</w:delText>
+        </w:r>
+      </w:del>
+      <w:r>
+        <w:rPr>
+          <w:rFonts w:cstheme="minorHAnsi"/>
+          <w:sz w:val="22"/>
+          <w:szCs w:val="22"/>
+        </w:rPr>
+        <w:t xml:space="preserve">. Briefly, a portion of the sample will be boiled and loaded into different wells with a ladder control. Proteins will transfer to </w:t>
+      </w:r>
+      <w:r>
+        <w:rPr>
+          <w:rFonts w:cstheme="minorHAnsi"/>
+          <w:sz w:val="22"/>
+          <w:szCs w:val="22"/>
+        </w:rPr>
+        <w:t xml:space="preserve">nitrocellulose </w:t>
+      </w:r>
+      <w:r>
+        <w:rPr>
+          <w:rFonts w:cstheme="minorHAnsi"/>
+          <w:sz w:val="22"/>
+          <w:szCs w:val="22"/>
+        </w:rPr>
+        <w:t xml:space="preserve">overnight. The matrix will be stained for total protein using </w:t>
+      </w:r>
+      <w:r>
+        <w:rPr>
+          <w:rFonts w:cstheme="minorHAnsi"/>
+          <w:sz w:val="22"/>
+          <w:szCs w:val="22"/>
+        </w:rPr>
+        <w:t>R</w:t>
+      </w:r>
+      <w:r>
+        <w:rPr>
+          <w:rFonts w:cstheme="minorHAnsi"/>
+          <w:sz w:val="22"/>
+          <w:szCs w:val="22"/>
+        </w:rPr>
+        <w:t xml:space="preserve">evert total protein and scanned by </w:t>
+      </w:r>
+      <w:proofErr w:type="spellStart"/>
+      <w:r>
+        <w:rPr>
+          <w:rFonts w:cstheme="minorHAnsi"/>
+          <w:sz w:val="22"/>
+          <w:szCs w:val="22"/>
+        </w:rPr>
+        <w:t>Li</w:t>
+      </w:r>
+      <w:r>
+        <w:rPr>
+          <w:rFonts w:cstheme="minorHAnsi"/>
+          <w:sz w:val="22"/>
+          <w:szCs w:val="22"/>
+        </w:rPr>
+        <w:t>C</w:t>
+      </w:r>
+      <w:r>
+        <w:rPr>
+          <w:rFonts w:cstheme="minorHAnsi"/>
+          <w:sz w:val="22"/>
+          <w:szCs w:val="22"/>
+        </w:rPr>
+        <w:t>or</w:t>
+      </w:r>
+      <w:proofErr w:type="spellEnd"/>
+      <w:r>
+        <w:rPr>
+          <w:rFonts w:cstheme="minorHAnsi"/>
+          <w:sz w:val="22"/>
+          <w:szCs w:val="22"/>
+        </w:rPr>
+        <w:t xml:space="preserve"> to normalize against total protein. Samples will be incubated with the primary then the secondary antibodies. Briefly,</w:t>
+      </w:r>
+      <w:r>
+        <w:rPr>
+          <w:rFonts w:cstheme="minorHAnsi"/>
+          <w:color w:val="000000"/>
+          <w:sz w:val="22"/>
+          <w:szCs w:val="22"/>
+          <w:shd w:val="clear" w:color="auto" w:fill="FFFFFF"/>
+        </w:rPr>
+        <w:t xml:space="preserve"> antibodies </w:t>
+      </w:r>
+      <w:commentRangeStart w:id="115"/>
+      <w:r>
+        <w:rPr>
+          <w:rFonts w:cstheme="minorHAnsi"/>
+          <w:color w:val="000000"/>
+          <w:sz w:val="22"/>
+          <w:szCs w:val="22"/>
+          <w:shd w:val="clear" w:color="auto" w:fill="FFFFFF"/>
+        </w:rPr>
+        <w:lastRenderedPageBreak/>
+        <w:t xml:space="preserve">against </w:t>
+      </w:r>
+      <w:ins w:id="116" w:author="Dave Bridges" w:date="2019-07-12T10:25:00Z">
+        <w:r>
+          <w:rPr>
+            <w:rFonts w:cstheme="minorHAnsi"/>
+            <w:color w:val="000000"/>
+            <w:sz w:val="22"/>
+            <w:szCs w:val="22"/>
+            <w:shd w:val="clear" w:color="auto" w:fill="FFFFFF"/>
+          </w:rPr>
+          <w:t>TSC1/</w:t>
+        </w:r>
+      </w:ins>
+      <w:ins w:id="117" w:author="Dave Bridges" w:date="2019-07-12T10:26:00Z">
+        <w:r>
+          <w:rPr>
+            <w:rFonts w:cstheme="minorHAnsi"/>
+            <w:color w:val="000000"/>
+            <w:sz w:val="22"/>
+            <w:szCs w:val="22"/>
+            <w:shd w:val="clear" w:color="auto" w:fill="FFFFFF"/>
+          </w:rPr>
+          <w:t xml:space="preserve">2, </w:t>
+        </w:r>
+      </w:ins>
+      <w:r>
+        <w:rPr>
+          <w:rFonts w:cstheme="minorHAnsi"/>
+          <w:color w:val="000000"/>
+          <w:sz w:val="22"/>
+          <w:szCs w:val="22"/>
+          <w:shd w:val="clear" w:color="auto" w:fill="FFFFFF"/>
+        </w:rPr>
+        <w:t xml:space="preserve">total and phosphorylated </w:t>
+      </w:r>
+      <w:r>
+        <w:rPr>
+          <w:rFonts w:cstheme="minorHAnsi"/>
+          <w:sz w:val="22"/>
+          <w:szCs w:val="22"/>
+        </w:rPr>
+        <w:t>mTORC</w:t>
+      </w:r>
+      <w:r>
+        <w:rPr>
+          <w:rFonts w:cstheme="minorHAnsi"/>
+          <w:sz w:val="22"/>
+          <w:szCs w:val="22"/>
+        </w:rPr>
+        <w:t>1 targets (S6K, 4EBP1, S6) and regulators (</w:t>
+      </w:r>
+      <w:proofErr w:type="spellStart"/>
+      <w:r>
+        <w:rPr>
+          <w:rFonts w:cstheme="minorHAnsi"/>
+          <w:sz w:val="22"/>
+          <w:szCs w:val="22"/>
+        </w:rPr>
+        <w:t>Akt</w:t>
+      </w:r>
+      <w:proofErr w:type="spellEnd"/>
+      <w:r>
+        <w:rPr>
+          <w:rFonts w:cstheme="minorHAnsi"/>
+          <w:sz w:val="22"/>
+          <w:szCs w:val="22"/>
+        </w:rPr>
+        <w:t>, IRS</w:t>
+      </w:r>
+      <w:del w:id="118" w:author="Dave Bridges" w:date="2019-07-12T10:26:00Z">
+        <w:r>
+          <w:rPr>
+            <w:rFonts w:cstheme="minorHAnsi"/>
+            <w:sz w:val="22"/>
+            <w:szCs w:val="22"/>
+          </w:rPr>
+          <w:delText>, and TSC2</w:delText>
+        </w:r>
+      </w:del>
+      <w:r>
+        <w:rPr>
+          <w:rFonts w:cstheme="minorHAnsi"/>
+          <w:sz w:val="22"/>
+          <w:szCs w:val="22"/>
+        </w:rPr>
+        <w:t>) will be used.</w:t>
+      </w:r>
+      <w:commentRangeEnd w:id="115"/>
+      <w:r>
+        <w:rPr>
+          <w:rStyle w:val="CommentReference"/>
+        </w:rPr>
+        <w:commentReference w:id="115"/>
+      </w:r>
+    </w:p>
+    <w:p>
+      <w:pPr>
+        <w:pStyle w:val="Heading2"/>
+        <w:rPr>
+          <w:rFonts w:asciiTheme="minorHAnsi" w:hAnsiTheme="minorHAnsi" w:cstheme="minorHAnsi"/>
+        </w:rPr>
+      </w:pPr>
+      <w:bookmarkStart w:id="119" w:name="_Toc13500930"/>
+      <w:bookmarkStart w:id="120" w:name="_Toc13753113"/>
+      <w:r>
+        <w:rPr>
+          <w:rFonts w:asciiTheme="minorHAnsi" w:hAnsiTheme="minorHAnsi" w:cstheme="minorHAnsi"/>
+        </w:rPr>
+        <w:t>Histology</w:t>
+      </w:r>
+      <w:bookmarkEnd w:id="119"/>
+      <w:bookmarkEnd w:id="120"/>
+    </w:p>
+    <w:p>
+      <w:pPr>
+        <w:rPr>
+          <w:rFonts w:cstheme="minorHAnsi"/>
+          <w:sz w:val="22"/>
+          <w:szCs w:val="22"/>
+        </w:rPr>
+      </w:pPr>
+      <w:r>
+        <w:rPr>
+          <w:rFonts w:cstheme="minorHAnsi"/>
+          <w:sz w:val="22"/>
+          <w:szCs w:val="22"/>
+        </w:rPr>
         <w:t xml:space="preserve">Mammary glands collected from </w:t>
       </w:r>
       <w:r>
@@ -7934,14 +8062,15 @@
           <w:rFonts w:asciiTheme="minorHAnsi" w:hAnsiTheme="minorHAnsi" w:cstheme="minorHAnsi"/>
         </w:rPr>
       </w:pPr>
-      <w:bookmarkStart w:id="110" w:name="_Toc13753114"/>
+      <w:bookmarkStart w:id="121" w:name="_Toc13753114"/>
+      <w:bookmarkStart w:id="122" w:name="_GoBack"/>
       <w:r>
         <w:rPr>
           <w:rFonts w:asciiTheme="minorHAnsi" w:hAnsiTheme="minorHAnsi" w:cstheme="minorHAnsi"/>
         </w:rPr>
         <w:t>Expected Results</w:t>
       </w:r>
-      <w:bookmarkEnd w:id="110"/>
+      <w:bookmarkEnd w:id="121"/>
     </w:p>
     <w:p>
       <w:pPr>
@@ -7950,14 +8079,15 @@
           <w:rFonts w:asciiTheme="minorHAnsi" w:hAnsiTheme="minorHAnsi" w:cstheme="minorHAnsi"/>
         </w:rPr>
       </w:pPr>
-      <w:bookmarkStart w:id="111" w:name="_Toc13753115"/>
+      <w:bookmarkStart w:id="123" w:name="_Toc13753115"/>
+      <w:bookmarkEnd w:id="122"/>
       <w:r>
         <w:rPr>
           <w:rFonts w:asciiTheme="minorHAnsi" w:hAnsiTheme="minorHAnsi" w:cstheme="minorHAnsi"/>
         </w:rPr>
         <w:t>Aim 4.1</w:t>
       </w:r>
-      <w:bookmarkEnd w:id="111"/>
+      <w:bookmarkEnd w:id="123"/>
     </w:p>
     <w:p>
       <w:pPr>
@@ -7981,14 +8111,14 @@
           <w:rFonts w:asciiTheme="minorHAnsi" w:hAnsiTheme="minorHAnsi" w:cstheme="minorHAnsi"/>
         </w:rPr>
       </w:pPr>
-      <w:bookmarkStart w:id="112" w:name="_Toc13753116"/>
+      <w:bookmarkStart w:id="124" w:name="_Toc13753116"/>
       <w:r>
         <w:rPr>
           <w:rFonts w:asciiTheme="minorHAnsi" w:hAnsiTheme="minorHAnsi" w:cstheme="minorHAnsi"/>
         </w:rPr>
         <w:t>Aim 4.2</w:t>
       </w:r>
-      <w:bookmarkEnd w:id="112"/>
+      <w:bookmarkEnd w:id="124"/>
     </w:p>
     <w:p>
       <w:pPr>
@@ -8012,14 +8142,14 @@
           <w:rFonts w:asciiTheme="minorHAnsi" w:hAnsiTheme="minorHAnsi" w:cstheme="minorHAnsi"/>
         </w:rPr>
       </w:pPr>
-      <w:bookmarkStart w:id="113" w:name="_Toc13753117"/>
+      <w:bookmarkStart w:id="125" w:name="_Toc13753117"/>
       <w:r>
         <w:rPr>
           <w:rFonts w:asciiTheme="minorHAnsi" w:hAnsiTheme="minorHAnsi" w:cstheme="minorHAnsi"/>
         </w:rPr>
         <w:t>Aim 4.3</w:t>
       </w:r>
-      <w:bookmarkEnd w:id="113"/>
+      <w:bookmarkEnd w:id="125"/>
     </w:p>
     <w:p>
       <w:pPr>
@@ -8057,7 +8187,7 @@
           <w:rFonts w:asciiTheme="minorHAnsi" w:hAnsiTheme="minorHAnsi" w:cstheme="minorHAnsi"/>
         </w:rPr>
       </w:pPr>
-      <w:bookmarkStart w:id="114" w:name="_Toc13753118"/>
+      <w:bookmarkStart w:id="126" w:name="_Toc13753118"/>
       <w:r>
         <w:rPr>
           <w:rFonts w:asciiTheme="minorHAnsi" w:hAnsiTheme="minorHAnsi" w:cstheme="minorHAnsi"/>
@@ -8076,7 +8206,7 @@
         </w:rPr>
         <w:t>)</w:t>
       </w:r>
-      <w:bookmarkEnd w:id="114"/>
+      <w:bookmarkEnd w:id="126"/>
     </w:p>
     <w:p>
       <w:pPr>
@@ -8544,8 +8674,38 @@
       <w:r>
         <w:t xml:space="preserve"> experiment).</w:t>
       </w:r>
-      <w:bookmarkStart w:id="92" w:name="_GoBack"/>
-      <w:bookmarkEnd w:id="92"/>
+    </w:p>
+  </w:comment>
+  <w:comment w:id="93" w:author="Dave Bridges" w:date="2019-07-12T10:25:00Z" w:initials="DB">
+    <w:p>
+      <w:pPr>
+        <w:pStyle w:val="CommentText"/>
+      </w:pPr>
+      <w:r>
+        <w:rPr>
+          <w:rStyle w:val="CommentReference"/>
+        </w:rPr>
+        <w:annotationRef/>
+      </w:r>
+      <w:r>
+        <w:t>See comments on dexamethasone study for most of these.</w:t>
+      </w:r>
+    </w:p>
+  </w:comment>
+  <w:comment w:id="115" w:author="Dave Bridges" w:date="2019-07-12T10:26:00Z" w:initials="DB">
+    <w:p>
+      <w:pPr>
+        <w:pStyle w:val="CommentText"/>
+      </w:pPr>
+      <w:r>
+        <w:rPr>
+          <w:rStyle w:val="CommentReference"/>
+        </w:rPr>
+        <w:annotationRef/>
+      </w:r>
+      <w:r>
+        <w:t>Start making a table that lists the antibody, source catalog and RRID we will need that eventually.</w:t>
+      </w:r>
     </w:p>
   </w:comment>
 </w:comments>
@@ -8572,6 +8732,8 @@
   <w15:commentEx w15:paraId="0E2409FD" w15:done="0"/>
   <w15:commentEx w15:paraId="741E55FB" w15:done="0"/>
   <w15:commentEx w15:paraId="62ECA19C" w15:done="0"/>
+  <w15:commentEx w15:paraId="592C1CD1" w15:done="0"/>
+  <w15:commentEx w15:paraId="63959F53" w15:done="0"/>
 </w15:commentsEx>
 </file>
 
@@ -8596,6 +8758,8 @@
   <w16cid:commentId w16cid:paraId="0E2409FD" w16cid:durableId="20D2DD4E"/>
   <w16cid:commentId w16cid:paraId="741E55FB" w16cid:durableId="20D2DE19"/>
   <w16cid:commentId w16cid:paraId="62ECA19C" w16cid:durableId="20D2DE33"/>
+  <w16cid:commentId w16cid:paraId="592C1CD1" w16cid:durableId="20D2DE82"/>
+  <w16cid:commentId w16cid:paraId="63959F53" w16cid:durableId="20D2DEC7"/>
 </w16cid:commentsIds>
 </file>
 
@@ -9793,7 +9957,7 @@
 </file>
 
 <file path=customXml/itemProps1.xml><?xml version="1.0" encoding="utf-8"?>
-<ds:datastoreItem xmlns:ds="http://schemas.openxmlformats.org/officeDocument/2006/customXml" ds:itemID="{D4959345-C697-E445-B6BF-46CE657C42C1}">
+<ds:datastoreItem xmlns:ds="http://schemas.openxmlformats.org/officeDocument/2006/customXml" ds:itemID="{3EABF238-5531-5640-878E-30FF58C4F5E3}">
   <ds:schemaRefs>
     <ds:schemaRef ds:uri="http://schemas.openxmlformats.org/officeDocument/2006/bibliography"/>
   </ds:schemaRefs>

</xml_diff>

<commit_message>
edits of emthods in aim 4, added adipocyte role in lipid synthesis +MG differentiation + lipodystrophy studies (4h)
</commit_message>
<xml_diff>
--- a/Noura Preliminary Exam/Aim 4.docx
+++ b/Noura Preliminary Exam/Aim 4.docx
@@ -4650,12 +4650,16 @@
       <w:bookmarkEnd w:id="25"/>
     </w:p>
     <w:p>
+      <w:bookmarkStart w:id="26" w:name="_GoBack"/>
+      <w:bookmarkEnd w:id="26"/>
+    </w:p>
+    <w:p>
       <w:pPr>
         <w:rPr>
           <w:rFonts w:cstheme="minorHAnsi"/>
         </w:rPr>
       </w:pPr>
-      <w:commentRangeStart w:id="26"/>
+      <w:commentRangeStart w:id="27"/>
       <w:r>
         <w:rPr>
           <w:rFonts w:cstheme="minorHAnsi"/>
@@ -4682,13 +4686,13 @@
         </w:rPr>
         <w:t xml:space="preserve"> </w:t>
       </w:r>
-      <w:commentRangeEnd w:id="26"/>
+      <w:commentRangeEnd w:id="27"/>
       <w:r>
         <w:rPr>
           <w:rStyle w:val="CommentReference"/>
           <w:rFonts w:cstheme="minorHAnsi"/>
         </w:rPr>
-        <w:commentReference w:id="26"/>
+        <w:commentReference w:id="27"/>
       </w:r>
     </w:p>
     <w:p/>
@@ -4699,7 +4703,7 @@
           <w:rFonts w:asciiTheme="minorHAnsi" w:hAnsiTheme="minorHAnsi" w:cstheme="minorHAnsi"/>
         </w:rPr>
       </w:pPr>
-      <w:bookmarkStart w:id="27" w:name="_Toc14280966"/>
+      <w:bookmarkStart w:id="28" w:name="_Toc14280966"/>
       <w:r>
         <w:rPr>
           <w:rFonts w:asciiTheme="minorHAnsi" w:hAnsiTheme="minorHAnsi" w:cstheme="minorHAnsi"/>
@@ -4712,7 +4716,7 @@
         </w:rPr>
         <w:t xml:space="preserve"> Obesity and Offspring Health</w:t>
       </w:r>
-      <w:bookmarkEnd w:id="27"/>
+      <w:bookmarkEnd w:id="28"/>
     </w:p>
     <w:p>
       <w:pPr>
@@ -4722,7 +4726,7 @@
           <w:szCs w:val="22"/>
         </w:rPr>
       </w:pPr>
-      <w:del w:id="28" w:author="Dave Bridges" w:date="2019-07-12T09:59:00Z">
+      <w:del w:id="29" w:author="Dave Bridges" w:date="2019-07-12T09:59:00Z">
         <w:r>
           <w:rPr>
             <w:rFonts w:cstheme="minorHAnsi"/>
@@ -4819,7 +4823,7 @@
           <w:delText>. Of concern, pre-pregnancy maternal</w:delText>
         </w:r>
       </w:del>
-      <w:ins w:id="29" w:author="Dave Bridges" w:date="2019-07-12T09:59:00Z">
+      <w:ins w:id="30" w:author="Dave Bridges" w:date="2019-07-12T09:59:00Z">
         <w:r>
           <w:rPr>
             <w:rFonts w:cstheme="minorHAnsi"/>
@@ -4837,7 +4841,7 @@
         </w:rPr>
         <w:t xml:space="preserve"> obesity can influence the offspring health </w:t>
       </w:r>
-      <w:ins w:id="30" w:author="Dave Bridges" w:date="2019-07-12T09:59:00Z">
+      <w:ins w:id="31" w:author="Dave Bridges" w:date="2019-07-12T09:59:00Z">
         <w:r>
           <w:rPr>
             <w:rFonts w:cstheme="minorHAnsi"/>
@@ -4847,7 +4851,7 @@
           <w:t xml:space="preserve">via </w:t>
         </w:r>
       </w:ins>
-      <w:ins w:id="31" w:author="Dave Bridges" w:date="2019-07-12T10:00:00Z">
+      <w:ins w:id="32" w:author="Dave Bridges" w:date="2019-07-12T10:00:00Z">
         <w:r>
           <w:rPr>
             <w:rFonts w:cstheme="minorHAnsi"/>
@@ -4865,7 +4869,7 @@
         </w:rPr>
         <w:t xml:space="preserve">. Children of mothers with class III obesity are at 2.3 times higher risk of being </w:t>
       </w:r>
-      <w:commentRangeStart w:id="32"/>
+      <w:commentRangeStart w:id="33"/>
       <w:r>
         <w:rPr>
           <w:rFonts w:cstheme="minorHAnsi"/>
@@ -4874,13 +4878,13 @@
         </w:rPr>
         <w:t>large for gestational age</w:t>
       </w:r>
-      <w:commentRangeEnd w:id="32"/>
+      <w:commentRangeEnd w:id="33"/>
       <w:r>
         <w:rPr>
           <w:rStyle w:val="CommentReference"/>
           <w:rFonts w:cstheme="minorHAnsi"/>
         </w:rPr>
-        <w:commentReference w:id="32"/>
+        <w:commentReference w:id="33"/>
       </w:r>
       <w:r>
         <w:rPr>
@@ -5343,14 +5347,14 @@
           <w:rFonts w:asciiTheme="minorHAnsi" w:hAnsiTheme="minorHAnsi" w:cstheme="minorHAnsi"/>
         </w:rPr>
       </w:pPr>
-      <w:bookmarkStart w:id="33" w:name="_Toc14280967"/>
+      <w:bookmarkStart w:id="34" w:name="_Toc14280967"/>
       <w:r>
         <w:rPr>
           <w:rFonts w:asciiTheme="minorHAnsi" w:hAnsiTheme="minorHAnsi" w:cstheme="minorHAnsi"/>
         </w:rPr>
         <w:t>Obesity and Lactation</w:t>
       </w:r>
-      <w:bookmarkEnd w:id="33"/>
+      <w:bookmarkEnd w:id="34"/>
     </w:p>
     <w:p>
       <w:pPr>
@@ -5424,7 +5428,7 @@
         </w:rPr>
         <w:t xml:space="preserve">. Maternal weight has been </w:t>
       </w:r>
-      <w:commentRangeStart w:id="34"/>
+      <w:commentRangeStart w:id="35"/>
       <w:r>
         <w:rPr>
           <w:rFonts w:cstheme="minorHAnsi"/>
@@ -5433,13 +5437,13 @@
         </w:rPr>
         <w:t xml:space="preserve">positively correlated </w:t>
       </w:r>
-      <w:commentRangeEnd w:id="34"/>
+      <w:commentRangeEnd w:id="35"/>
       <w:r>
         <w:rPr>
           <w:rStyle w:val="CommentReference"/>
           <w:rFonts w:cstheme="minorHAnsi"/>
         </w:rPr>
-        <w:commentReference w:id="34"/>
+        <w:commentReference w:id="35"/>
       </w:r>
       <w:r>
         <w:rPr>
@@ -5449,7 +5453,7 @@
         </w:rPr>
         <w:t xml:space="preserve">with </w:t>
       </w:r>
-      <w:commentRangeStart w:id="35"/>
+      <w:commentRangeStart w:id="36"/>
       <w:r>
         <w:rPr>
           <w:rFonts w:cstheme="minorHAnsi"/>
@@ -5458,13 +5462,13 @@
         </w:rPr>
         <w:t xml:space="preserve">milk protein content </w:t>
       </w:r>
-      <w:commentRangeEnd w:id="35"/>
+      <w:commentRangeEnd w:id="36"/>
       <w:r>
         <w:rPr>
           <w:rStyle w:val="CommentReference"/>
           <w:rFonts w:cstheme="minorHAnsi"/>
         </w:rPr>
-        <w:commentReference w:id="35"/>
+        <w:commentReference w:id="36"/>
       </w:r>
       <w:r>
         <w:rPr>
@@ -5474,7 +5478,7 @@
         </w:rPr>
         <w:t xml:space="preserve">and </w:t>
       </w:r>
-      <w:commentRangeStart w:id="36"/>
+      <w:commentRangeStart w:id="37"/>
       <w:r>
         <w:rPr>
           <w:rFonts w:cstheme="minorHAnsi"/>
@@ -5483,13 +5487,13 @@
         </w:rPr>
         <w:t xml:space="preserve">energy value </w:t>
       </w:r>
-      <w:commentRangeEnd w:id="36"/>
+      <w:commentRangeEnd w:id="37"/>
       <w:r>
         <w:rPr>
           <w:rStyle w:val="CommentReference"/>
           <w:rFonts w:cstheme="minorHAnsi"/>
         </w:rPr>
-        <w:commentReference w:id="36"/>
+        <w:commentReference w:id="37"/>
       </w:r>
       <w:r>
         <w:rPr>
@@ -5683,7 +5687,7 @@
         </w:rPr>
         <w:t xml:space="preserve"> and prolactin are necessary hormones for inducing milk production, but it is thought that maternal obesity can </w:t>
       </w:r>
-      <w:commentRangeStart w:id="37"/>
+      <w:commentRangeStart w:id="38"/>
       <w:r>
         <w:rPr>
           <w:rFonts w:cstheme="minorHAnsi"/>
@@ -5692,21 +5696,30 @@
         </w:rPr>
         <w:t xml:space="preserve">blunt endocrine function </w:t>
       </w:r>
-      <w:commentRangeEnd w:id="37"/>
+      <w:commentRangeEnd w:id="38"/>
       <w:r>
         <w:rPr>
           <w:rStyle w:val="CommentReference"/>
           <w:rFonts w:cstheme="minorHAnsi"/>
         </w:rPr>
-        <w:commentReference w:id="37"/>
-      </w:r>
-      <w:r>
-        <w:rPr>
-          <w:rFonts w:cstheme="minorHAnsi"/>
-          <w:sz w:val="22"/>
-          <w:szCs w:val="22"/>
-        </w:rPr>
-        <w:t xml:space="preserve">thus affecting lactogenesis </w:t>
+        <w:commentReference w:id="38"/>
+      </w:r>
+      <w:r>
+        <w:rPr>
+          <w:rFonts w:cstheme="minorHAnsi"/>
+          <w:sz w:val="22"/>
+          <w:szCs w:val="22"/>
+        </w:rPr>
+        <w:t xml:space="preserve">thus </w:t>
+      </w:r>
+      <w:r>
+        <w:rPr>
+          <w:rFonts w:cstheme="minorHAnsi"/>
+          <w:sz w:val="22"/>
+          <w:szCs w:val="22"/>
+        </w:rPr>
+        <w:lastRenderedPageBreak/>
+        <w:t xml:space="preserve">affecting lactogenesis </w:t>
       </w:r>
       <w:r>
         <w:rPr>
@@ -5765,7 +5778,7 @@
         </w:rPr>
         <w:t xml:space="preserve">Maternal </w:t>
       </w:r>
-      <w:commentRangeStart w:id="38"/>
+      <w:commentRangeStart w:id="39"/>
       <w:r>
         <w:rPr>
           <w:rFonts w:cstheme="minorHAnsi"/>
@@ -5774,32 +5787,23 @@
         </w:rPr>
         <w:t xml:space="preserve">nutritional stressors </w:t>
       </w:r>
-      <w:commentRangeEnd w:id="38"/>
+      <w:commentRangeEnd w:id="39"/>
       <w:r>
         <w:rPr>
           <w:rStyle w:val="CommentReference"/>
           <w:rFonts w:cstheme="minorHAnsi"/>
         </w:rPr>
-        <w:commentReference w:id="38"/>
-      </w:r>
-      <w:r>
-        <w:rPr>
-          <w:rFonts w:cstheme="minorHAnsi"/>
-          <w:sz w:val="22"/>
-          <w:szCs w:val="22"/>
-        </w:rPr>
-        <w:t xml:space="preserve">can have an effect </w:t>
-      </w:r>
-      <w:r>
-        <w:rPr>
-          <w:rFonts w:cstheme="minorHAnsi"/>
-          <w:sz w:val="22"/>
-          <w:szCs w:val="22"/>
-        </w:rPr>
-        <w:lastRenderedPageBreak/>
-        <w:t xml:space="preserve">on lactogenesis, ultimately impairing lactogenesis </w:t>
-      </w:r>
-      <w:commentRangeStart w:id="39"/>
+        <w:commentReference w:id="39"/>
+      </w:r>
+      <w:r>
+        <w:rPr>
+          <w:rFonts w:cstheme="minorHAnsi"/>
+          <w:sz w:val="22"/>
+          <w:szCs w:val="22"/>
+        </w:rPr>
+        <w:t xml:space="preserve">can have an effect on lactogenesis, ultimately impairing lactogenesis </w:t>
+      </w:r>
+      <w:commentRangeStart w:id="40"/>
       <w:r>
         <w:rPr>
           <w:rFonts w:cstheme="minorHAnsi"/>
@@ -5808,13 +5812,13 @@
         </w:rPr>
         <w:t>II</w:t>
       </w:r>
-      <w:commentRangeEnd w:id="39"/>
+      <w:commentRangeEnd w:id="40"/>
       <w:r>
         <w:rPr>
           <w:rStyle w:val="CommentReference"/>
           <w:rFonts w:cstheme="minorHAnsi"/>
         </w:rPr>
-        <w:commentReference w:id="39"/>
+        <w:commentReference w:id="40"/>
       </w:r>
       <w:r>
         <w:rPr>
@@ -5947,7 +5951,7 @@
           <w:szCs w:val="22"/>
         </w:rPr>
       </w:pPr>
-      <w:commentRangeStart w:id="40"/>
+      <w:commentRangeStart w:id="41"/>
       <w:r>
         <w:rPr>
           <w:rFonts w:cstheme="minorHAnsi"/>
@@ -6081,13 +6085,13 @@
         </w:rPr>
         <w:t>.</w:t>
       </w:r>
-      <w:commentRangeEnd w:id="40"/>
+      <w:commentRangeEnd w:id="41"/>
       <w:r>
         <w:rPr>
           <w:rStyle w:val="CommentReference"/>
           <w:rFonts w:cstheme="minorHAnsi"/>
         </w:rPr>
-        <w:commentReference w:id="40"/>
+        <w:commentReference w:id="41"/>
       </w:r>
     </w:p>
     <w:p>
@@ -6131,7 +6135,7 @@
       <w:r>
         <w:rPr>
           <w:rFonts w:cstheme="minorHAnsi"/>
-          <w:rPrChange w:id="41" w:author="Microsoft Office User" w:date="2019-07-12T10:55:00Z">
+          <w:rPrChange w:id="42" w:author="Microsoft Office User" w:date="2019-07-12T10:55:00Z">
             <w:rPr>
               <w:rStyle w:val="Hyperlink"/>
               <w:rFonts w:cstheme="minorHAnsi"/>
@@ -6194,14 +6198,14 @@
           <w:rFonts w:asciiTheme="minorHAnsi" w:hAnsiTheme="minorHAnsi" w:cstheme="minorHAnsi"/>
         </w:rPr>
       </w:pPr>
-      <w:bookmarkStart w:id="42" w:name="_Toc14280968"/>
+      <w:bookmarkStart w:id="43" w:name="_Toc14280968"/>
       <w:r>
         <w:rPr>
           <w:rFonts w:asciiTheme="minorHAnsi" w:hAnsiTheme="minorHAnsi" w:cstheme="minorHAnsi"/>
         </w:rPr>
         <w:t>Experimental Design</w:t>
       </w:r>
-      <w:bookmarkEnd w:id="42"/>
+      <w:bookmarkEnd w:id="43"/>
     </w:p>
     <w:p>
       <w:pPr>
@@ -6369,7 +6373,7 @@
         </w:rPr>
         <w:fldChar w:fldCharType="end"/>
       </w:r>
-      <w:ins w:id="43" w:author="Dave Bridges" w:date="2019-07-12T10:17:00Z">
+      <w:ins w:id="44" w:author="Dave Bridges" w:date="2019-07-12T10:17:00Z">
         <w:r>
           <w:rPr>
             <w:rFonts w:cstheme="minorHAnsi"/>
@@ -6511,7 +6515,7 @@
         </w:rPr>
         <w:t>-adipo</w:t>
       </w:r>
-      <w:ins w:id="44" w:author="Dave Bridges" w:date="2019-07-12T10:18:00Z">
+      <w:ins w:id="45" w:author="Dave Bridges" w:date="2019-07-12T10:18:00Z">
         <w:r>
           <w:rPr>
             <w:rFonts w:cstheme="minorHAnsi"/>
@@ -6594,8 +6598,8 @@
         </w:rPr>
         <w:t xml:space="preserve">. </w:t>
       </w:r>
-      <w:commentRangeStart w:id="45"/>
-      <w:ins w:id="46" w:author="Dave Bridges" w:date="2019-07-12T10:19:00Z">
+      <w:commentRangeStart w:id="46"/>
+      <w:ins w:id="47" w:author="Dave Bridges" w:date="2019-07-12T10:19:00Z">
         <w:r>
           <w:rPr>
             <w:rFonts w:cstheme="minorHAnsi"/>
@@ -6605,17 +6609,17 @@
           <w:t>The</w:t>
         </w:r>
       </w:ins>
-      <w:commentRangeEnd w:id="45"/>
-      <w:ins w:id="47" w:author="Dave Bridges" w:date="2019-07-12T10:22:00Z">
+      <w:commentRangeEnd w:id="46"/>
+      <w:ins w:id="48" w:author="Dave Bridges" w:date="2019-07-12T10:22:00Z">
         <w:r>
           <w:rPr>
             <w:rStyle w:val="CommentReference"/>
             <w:rFonts w:cstheme="minorHAnsi"/>
           </w:rPr>
-          <w:commentReference w:id="45"/>
+          <w:commentReference w:id="46"/>
         </w:r>
       </w:ins>
-      <w:ins w:id="48" w:author="Dave Bridges" w:date="2019-07-12T10:19:00Z">
+      <w:ins w:id="49" w:author="Dave Bridges" w:date="2019-07-12T10:19:00Z">
         <w:r>
           <w:rPr>
             <w:rFonts w:cstheme="minorHAnsi"/>
@@ -6660,7 +6664,7 @@
           </w:rPr>
           <w:t xml:space="preserve"> (see reference in grant), which is expressed in all adipocyte lineages (brown, white and </w:t>
         </w:r>
-        <w:commentRangeStart w:id="49"/>
+        <w:commentRangeStart w:id="50"/>
         <w:r>
           <w:rPr>
             <w:rFonts w:cstheme="minorHAnsi"/>
@@ -6669,13 +6673,13 @@
           </w:rPr>
           <w:t>maternal</w:t>
         </w:r>
-        <w:commentRangeEnd w:id="49"/>
+        <w:commentRangeEnd w:id="50"/>
         <w:r>
           <w:rPr>
             <w:rStyle w:val="CommentReference"/>
             <w:rFonts w:cstheme="minorHAnsi"/>
           </w:rPr>
-          <w:commentReference w:id="49"/>
+          <w:commentReference w:id="50"/>
         </w:r>
         <w:r>
           <w:rPr>
@@ -6686,7 +6690,7 @@
           <w:t xml:space="preserve">).  </w:t>
         </w:r>
       </w:ins>
-      <w:ins w:id="50" w:author="Dave Bridges" w:date="2019-07-12T10:21:00Z">
+      <w:ins w:id="51" w:author="Dave Bridges" w:date="2019-07-12T10:21:00Z">
         <w:r>
           <w:rPr>
             <w:rFonts w:cstheme="minorHAnsi"/>
@@ -6722,7 +6726,7 @@
         </w:rPr>
         <w:t>KO females will be crossed WT males and vice-versa</w:t>
       </w:r>
-      <w:ins w:id="51" w:author="Dave Bridges" w:date="2019-07-12T10:21:00Z">
+      <w:ins w:id="52" w:author="Dave Bridges" w:date="2019-07-12T10:21:00Z">
         <w:r>
           <w:rPr>
             <w:rFonts w:cstheme="minorHAnsi"/>
@@ -6815,7 +6819,7 @@
         </w:rPr>
         <w:t xml:space="preserve">In all groups, the dams will undergo body mass assessment three times weekly throughout the experiment and immediately postpartum using magnetic resonance to assess body composition. </w:t>
       </w:r>
-      <w:commentRangeStart w:id="52"/>
+      <w:commentRangeStart w:id="53"/>
       <w:r>
         <w:rPr>
           <w:rFonts w:cstheme="minorHAnsi"/>
@@ -6917,7 +6921,7 @@
     <w:p>
       <w:pPr>
         <w:rPr>
-          <w:ins w:id="53" w:author="Dave Bridges" w:date="2019-07-12T10:23:00Z"/>
+          <w:ins w:id="54" w:author="Dave Bridges" w:date="2019-07-12T10:23:00Z"/>
           <w:rFonts w:cstheme="minorHAnsi"/>
           <w:sz w:val="22"/>
           <w:szCs w:val="22"/>
@@ -6931,13 +6935,13 @@
         </w:rPr>
         <w:t xml:space="preserve">Pups will be sexed then </w:t>
       </w:r>
-      <w:commentRangeEnd w:id="52"/>
+      <w:commentRangeEnd w:id="53"/>
       <w:r>
         <w:rPr>
           <w:rStyle w:val="CommentReference"/>
           <w:rFonts w:cstheme="minorHAnsi"/>
         </w:rPr>
-        <w:commentReference w:id="52"/>
+        <w:commentReference w:id="53"/>
       </w:r>
       <w:r>
         <w:rPr>
@@ -7001,7 +7005,7 @@
     <w:p>
       <w:pPr>
         <w:rPr>
-          <w:ins w:id="54" w:author="Dave Bridges" w:date="2019-07-12T10:23:00Z"/>
+          <w:ins w:id="55" w:author="Dave Bridges" w:date="2019-07-12T10:23:00Z"/>
           <w:rFonts w:cstheme="minorHAnsi"/>
           <w:sz w:val="22"/>
           <w:szCs w:val="22"/>
@@ -7016,15 +7020,15 @@
           <w:szCs w:val="22"/>
         </w:rPr>
       </w:pPr>
-      <w:commentRangeStart w:id="55"/>
-      <w:commentRangeEnd w:id="55"/>
-      <w:ins w:id="56" w:author="Dave Bridges" w:date="2019-07-12T10:23:00Z">
+      <w:commentRangeStart w:id="56"/>
+      <w:commentRangeEnd w:id="56"/>
+      <w:ins w:id="57" w:author="Dave Bridges" w:date="2019-07-12T10:23:00Z">
         <w:r>
           <w:rPr>
             <w:rStyle w:val="CommentReference"/>
             <w:rFonts w:cstheme="minorHAnsi"/>
           </w:rPr>
-          <w:commentReference w:id="55"/>
+          <w:commentReference w:id="56"/>
         </w:r>
       </w:ins>
     </w:p>
@@ -7035,14 +7039,14 @@
           <w:rFonts w:asciiTheme="minorHAnsi" w:hAnsiTheme="minorHAnsi" w:cstheme="minorHAnsi"/>
         </w:rPr>
       </w:pPr>
-      <w:bookmarkStart w:id="57" w:name="_Toc14280969"/>
+      <w:bookmarkStart w:id="58" w:name="_Toc14280969"/>
       <w:r>
         <w:rPr>
           <w:rFonts w:asciiTheme="minorHAnsi" w:hAnsiTheme="minorHAnsi" w:cstheme="minorHAnsi"/>
         </w:rPr>
         <w:t>Methods</w:t>
       </w:r>
-      <w:bookmarkEnd w:id="57"/>
+      <w:bookmarkEnd w:id="58"/>
     </w:p>
     <w:p>
       <w:pPr>
@@ -7051,16 +7055,16 @@
           <w:rFonts w:asciiTheme="minorHAnsi" w:hAnsiTheme="minorHAnsi" w:cstheme="minorHAnsi"/>
         </w:rPr>
       </w:pPr>
-      <w:bookmarkStart w:id="58" w:name="_Toc13500921"/>
-      <w:bookmarkStart w:id="59" w:name="_Toc14280970"/>
+      <w:bookmarkStart w:id="59" w:name="_Toc13500921"/>
+      <w:bookmarkStart w:id="60" w:name="_Toc14280970"/>
       <w:r>
         <w:rPr>
           <w:rFonts w:asciiTheme="minorHAnsi" w:hAnsiTheme="minorHAnsi" w:cstheme="minorHAnsi"/>
         </w:rPr>
         <w:t>Food Intake</w:t>
       </w:r>
-      <w:bookmarkEnd w:id="58"/>
       <w:bookmarkEnd w:id="59"/>
+      <w:bookmarkEnd w:id="60"/>
     </w:p>
     <w:p>
       <w:pPr>
@@ -7157,14 +7161,14 @@
           <w:rFonts w:asciiTheme="minorHAnsi" w:hAnsiTheme="minorHAnsi" w:cstheme="minorHAnsi"/>
         </w:rPr>
       </w:pPr>
-      <w:bookmarkStart w:id="60" w:name="_Toc14280971"/>
+      <w:bookmarkStart w:id="61" w:name="_Toc14280971"/>
       <w:r>
         <w:rPr>
           <w:rFonts w:asciiTheme="minorHAnsi" w:hAnsiTheme="minorHAnsi" w:cstheme="minorHAnsi"/>
         </w:rPr>
         <w:t>Body Composition</w:t>
       </w:r>
-      <w:bookmarkEnd w:id="60"/>
+      <w:bookmarkEnd w:id="61"/>
     </w:p>
     <w:p>
       <w:pPr>
@@ -7206,16 +7210,16 @@
           <w:rFonts w:asciiTheme="minorHAnsi" w:hAnsiTheme="minorHAnsi" w:cstheme="minorHAnsi"/>
         </w:rPr>
       </w:pPr>
-      <w:bookmarkStart w:id="61" w:name="_Toc13500923"/>
-      <w:bookmarkStart w:id="62" w:name="_Toc14280972"/>
+      <w:bookmarkStart w:id="62" w:name="_Toc13500923"/>
+      <w:bookmarkStart w:id="63" w:name="_Toc14280972"/>
       <w:r>
         <w:rPr>
           <w:rFonts w:asciiTheme="minorHAnsi" w:hAnsiTheme="minorHAnsi" w:cstheme="minorHAnsi"/>
         </w:rPr>
         <w:t>Sacrifice and Tissue Collection</w:t>
       </w:r>
-      <w:bookmarkEnd w:id="61"/>
       <w:bookmarkEnd w:id="62"/>
+      <w:bookmarkEnd w:id="63"/>
     </w:p>
     <w:p>
       <w:pPr>
@@ -7289,16 +7293,16 @@
           <w:rFonts w:asciiTheme="minorHAnsi" w:hAnsiTheme="minorHAnsi" w:cstheme="minorHAnsi"/>
         </w:rPr>
       </w:pPr>
-      <w:bookmarkStart w:id="63" w:name="_Toc13500924"/>
-      <w:bookmarkStart w:id="64" w:name="_Toc14280973"/>
+      <w:bookmarkStart w:id="64" w:name="_Toc13500924"/>
+      <w:bookmarkStart w:id="65" w:name="_Toc14280973"/>
       <w:r>
         <w:rPr>
           <w:rFonts w:asciiTheme="minorHAnsi" w:hAnsiTheme="minorHAnsi" w:cstheme="minorHAnsi"/>
         </w:rPr>
         <w:t>Determining Milk Output Volume</w:t>
       </w:r>
-      <w:bookmarkEnd w:id="63"/>
       <w:bookmarkEnd w:id="64"/>
+      <w:bookmarkEnd w:id="65"/>
     </w:p>
     <w:p>
       <w:pPr>
@@ -7425,16 +7429,16 @@
           <w:rFonts w:asciiTheme="minorHAnsi" w:hAnsiTheme="minorHAnsi" w:cstheme="minorHAnsi"/>
         </w:rPr>
       </w:pPr>
-      <w:bookmarkStart w:id="65" w:name="_Toc13500925"/>
-      <w:bookmarkStart w:id="66" w:name="_Toc14280974"/>
+      <w:bookmarkStart w:id="66" w:name="_Toc13500925"/>
+      <w:bookmarkStart w:id="67" w:name="_Toc14280974"/>
       <w:r>
         <w:rPr>
           <w:rFonts w:asciiTheme="minorHAnsi" w:hAnsiTheme="minorHAnsi" w:cstheme="minorHAnsi"/>
         </w:rPr>
         <w:t>Determining Milk Composition</w:t>
       </w:r>
-      <w:bookmarkEnd w:id="65"/>
       <w:bookmarkEnd w:id="66"/>
+      <w:bookmarkEnd w:id="67"/>
     </w:p>
     <w:p>
       <w:pPr>
@@ -7511,8 +7515,8 @@
           <w:highlight w:val="red"/>
         </w:rPr>
       </w:pPr>
-      <w:bookmarkStart w:id="67" w:name="_Toc13500926"/>
-      <w:bookmarkStart w:id="68" w:name="_Toc14280975"/>
+      <w:bookmarkStart w:id="68" w:name="_Toc13500926"/>
+      <w:bookmarkStart w:id="69" w:name="_Toc14280975"/>
       <w:r>
         <w:rPr>
           <w:rFonts w:asciiTheme="minorHAnsi" w:hAnsiTheme="minorHAnsi" w:cstheme="minorHAnsi"/>
@@ -7520,14 +7524,14 @@
         <w:lastRenderedPageBreak/>
         <w:t>Determining Milk Protein</w:t>
       </w:r>
-      <w:bookmarkEnd w:id="67"/>
+      <w:bookmarkEnd w:id="68"/>
       <w:r>
         <w:rPr>
           <w:rFonts w:asciiTheme="minorHAnsi" w:hAnsiTheme="minorHAnsi" w:cstheme="minorHAnsi"/>
         </w:rPr>
         <w:t xml:space="preserve"> Concentrations</w:t>
       </w:r>
-      <w:bookmarkEnd w:id="68"/>
+      <w:bookmarkEnd w:id="69"/>
     </w:p>
     <w:p>
       <w:pPr>
@@ -7715,16 +7719,16 @@
           <w:rFonts w:asciiTheme="minorHAnsi" w:hAnsiTheme="minorHAnsi" w:cstheme="minorHAnsi"/>
         </w:rPr>
       </w:pPr>
-      <w:bookmarkStart w:id="69" w:name="_Toc13500927"/>
-      <w:bookmarkStart w:id="70" w:name="_Toc14280976"/>
+      <w:bookmarkStart w:id="70" w:name="_Toc13500927"/>
+      <w:bookmarkStart w:id="71" w:name="_Toc14280976"/>
       <w:r>
         <w:rPr>
           <w:rFonts w:asciiTheme="minorHAnsi" w:hAnsiTheme="minorHAnsi" w:cstheme="minorHAnsi"/>
         </w:rPr>
         <w:t>Determining Milk Fat Content</w:t>
       </w:r>
-      <w:bookmarkEnd w:id="69"/>
       <w:bookmarkEnd w:id="70"/>
+      <w:bookmarkEnd w:id="71"/>
     </w:p>
     <w:p>
       <w:pPr>
@@ -7828,16 +7832,16 @@
           <w:rFonts w:asciiTheme="minorHAnsi" w:hAnsiTheme="minorHAnsi" w:cstheme="minorHAnsi"/>
         </w:rPr>
       </w:pPr>
-      <w:bookmarkStart w:id="71" w:name="_Toc13500929"/>
-      <w:bookmarkStart w:id="72" w:name="_Toc14280977"/>
+      <w:bookmarkStart w:id="72" w:name="_Toc13500929"/>
+      <w:bookmarkStart w:id="73" w:name="_Toc14280977"/>
       <w:r>
         <w:rPr>
           <w:rFonts w:asciiTheme="minorHAnsi" w:hAnsiTheme="minorHAnsi" w:cstheme="minorHAnsi"/>
         </w:rPr>
         <w:t>Western Blotting</w:t>
       </w:r>
-      <w:bookmarkEnd w:id="71"/>
       <w:bookmarkEnd w:id="72"/>
+      <w:bookmarkEnd w:id="73"/>
     </w:p>
     <w:p>
       <w:pPr>
@@ -8035,7 +8039,7 @@
         </w:rPr>
         <w:t xml:space="preserve"> antibodies </w:t>
       </w:r>
-      <w:commentRangeStart w:id="73"/>
+      <w:commentRangeStart w:id="74"/>
       <w:r>
         <w:rPr>
           <w:rFonts w:cstheme="minorHAnsi"/>
@@ -8046,7 +8050,7 @@
         </w:rPr>
         <w:t xml:space="preserve">against </w:t>
       </w:r>
-      <w:ins w:id="74" w:author="Dave Bridges" w:date="2019-07-12T10:25:00Z">
+      <w:ins w:id="75" w:author="Dave Bridges" w:date="2019-07-12T10:25:00Z">
         <w:r>
           <w:rPr>
             <w:rFonts w:cstheme="minorHAnsi"/>
@@ -8058,7 +8062,7 @@
           <w:t>TSC1/</w:t>
         </w:r>
       </w:ins>
-      <w:ins w:id="75" w:author="Dave Bridges" w:date="2019-07-12T10:26:00Z">
+      <w:ins w:id="76" w:author="Dave Bridges" w:date="2019-07-12T10:26:00Z">
         <w:r>
           <w:rPr>
             <w:rFonts w:cstheme="minorHAnsi"/>
@@ -8114,13 +8118,13 @@
         </w:rPr>
         <w:t>, IRS) will be used.</w:t>
       </w:r>
-      <w:commentRangeEnd w:id="73"/>
+      <w:commentRangeEnd w:id="74"/>
       <w:r>
         <w:rPr>
           <w:rStyle w:val="CommentReference"/>
           <w:rFonts w:cstheme="minorHAnsi"/>
         </w:rPr>
-        <w:commentReference w:id="73"/>
+        <w:commentReference w:id="74"/>
       </w:r>
     </w:p>
     <w:p>
@@ -10962,7 +10966,7 @@
       </w:r>
     </w:p>
   </w:comment>
-  <w:comment w:id="26" w:author="Dave Bridges" w:date="2019-07-12T10:08:00Z" w:initials="DB">
+  <w:comment w:id="27" w:author="Dave Bridges" w:date="2019-07-12T10:08:00Z" w:initials="DB">
     <w:p>
       <w:pPr>
         <w:pStyle w:val="CommentText"/>
@@ -10978,7 +10982,7 @@
       </w:r>
     </w:p>
   </w:comment>
-  <w:comment w:id="32" w:author="Dave Bridges" w:date="2019-07-12T10:00:00Z" w:initials="DB">
+  <w:comment w:id="33" w:author="Dave Bridges" w:date="2019-07-12T10:00:00Z" w:initials="DB">
     <w:p>
       <w:pPr>
         <w:pStyle w:val="CommentText"/>
@@ -10994,7 +10998,7 @@
       </w:r>
     </w:p>
   </w:comment>
-  <w:comment w:id="34" w:author="Dave Bridges" w:date="2019-07-12T10:03:00Z" w:initials="DB">
+  <w:comment w:id="35" w:author="Dave Bridges" w:date="2019-07-12T10:03:00Z" w:initials="DB">
     <w:p>
       <w:pPr>
         <w:pStyle w:val="CommentText"/>
@@ -11026,7 +11030,7 @@
       </w:r>
     </w:p>
   </w:comment>
-  <w:comment w:id="35" w:author="Dave Bridges" w:date="2019-07-12T10:04:00Z" w:initials="DB">
+  <w:comment w:id="36" w:author="Dave Bridges" w:date="2019-07-12T10:04:00Z" w:initials="DB">
     <w:p>
       <w:pPr>
         <w:pStyle w:val="CommentText"/>
@@ -11042,7 +11046,7 @@
       </w:r>
     </w:p>
   </w:comment>
-  <w:comment w:id="36" w:author="Dave Bridges" w:date="2019-07-12T10:03:00Z" w:initials="DB">
+  <w:comment w:id="37" w:author="Dave Bridges" w:date="2019-07-12T10:03:00Z" w:initials="DB">
     <w:p>
       <w:pPr>
         <w:pStyle w:val="CommentText"/>
@@ -11055,22 +11059,6 @@
       </w:r>
       <w:r>
         <w:t>Calories?  Is this because of lipids?</w:t>
-      </w:r>
-    </w:p>
-  </w:comment>
-  <w:comment w:id="37" w:author="Dave Bridges" w:date="2019-07-12T10:05:00Z" w:initials="DB">
-    <w:p>
-      <w:pPr>
-        <w:pStyle w:val="CommentText"/>
-      </w:pPr>
-      <w:r>
-        <w:rPr>
-          <w:rStyle w:val="CommentReference"/>
-        </w:rPr>
-        <w:annotationRef/>
-      </w:r>
-      <w:r>
-        <w:t>These particular endocrine functions?  I read this as obesity impairs cortisol or prolactin signaling at the mammary gland, is that true?</w:t>
       </w:r>
     </w:p>
   </w:comment>
@@ -11086,15 +11074,7 @@
         <w:annotationRef/>
       </w:r>
       <w:r>
-        <w:t xml:space="preserve">Do you mean obesity?  How is this different from </w:t>
-      </w:r>
-      <w:proofErr w:type="spellStart"/>
-      <w:r>
-        <w:t>Bzikowska</w:t>
-      </w:r>
-      <w:proofErr w:type="spellEnd"/>
-      <w:r>
-        <w:t>-Jura, or is this in rodents?</w:t>
+        <w:t>These particular endocrine functions?  I read this as obesity impairs cortisol or prolactin signaling at the mammary gland, is that true?</w:t>
       </w:r>
     </w:p>
   </w:comment>
@@ -11110,11 +11090,19 @@
         <w:annotationRef/>
       </w:r>
       <w:r>
-        <w:t>What does this mean.</w:t>
+        <w:t xml:space="preserve">Do you mean obesity?  How is this different from </w:t>
+      </w:r>
+      <w:proofErr w:type="spellStart"/>
+      <w:r>
+        <w:t>Bzikowska</w:t>
+      </w:r>
+      <w:proofErr w:type="spellEnd"/>
+      <w:r>
+        <w:t>-Jura, or is this in rodents?</w:t>
       </w:r>
     </w:p>
   </w:comment>
-  <w:comment w:id="40" w:author="Dave Bridges" w:date="2019-07-12T10:06:00Z" w:initials="DB">
+  <w:comment w:id="40" w:author="Dave Bridges" w:date="2019-07-12T10:05:00Z" w:initials="DB">
     <w:p>
       <w:pPr>
         <w:pStyle w:val="CommentText"/>
@@ -11126,11 +11114,11 @@
         <w:annotationRef/>
       </w:r>
       <w:r>
-        <w:t>I don’t think that IUGR, PGH, placental AA transporters are relevant here, unless you give more background on how they relate to lactogenesis, so reword this to put proinflammatory milk composition in the previous sentence (I think all the other things are covered)</w:t>
+        <w:t>What does this mean.</w:t>
       </w:r>
     </w:p>
   </w:comment>
-  <w:comment w:id="45" w:author="Dave Bridges" w:date="2019-07-12T10:22:00Z" w:initials="DB">
+  <w:comment w:id="41" w:author="Dave Bridges" w:date="2019-07-12T10:06:00Z" w:initials="DB">
     <w:p>
       <w:pPr>
         <w:pStyle w:val="CommentText"/>
@@ -11142,27 +11130,11 @@
         <w:annotationRef/>
       </w:r>
       <w:r>
-        <w:t xml:space="preserve">Needs more detail about the genotypes of the parents (see the grant), where we get the </w:t>
-      </w:r>
-      <w:proofErr w:type="spellStart"/>
-      <w:r>
-        <w:t>floxed</w:t>
-      </w:r>
-      <w:proofErr w:type="spellEnd"/>
-      <w:r>
-        <w:t xml:space="preserve"> and </w:t>
-      </w:r>
-      <w:proofErr w:type="spellStart"/>
-      <w:r>
-        <w:t>cre</w:t>
-      </w:r>
-      <w:proofErr w:type="spellEnd"/>
-      <w:r>
-        <w:t xml:space="preserve"> alleles from etc.</w:t>
+        <w:t>I don’t think that IUGR, PGH, placental AA transporters are relevant here, unless you give more background on how they relate to lactogenesis, so reword this to put proinflammatory milk composition in the previous sentence (I think all the other things are covered)</w:t>
       </w:r>
     </w:p>
   </w:comment>
-  <w:comment w:id="49" w:author="Dave Bridges" w:date="2019-07-12T10:19:00Z" w:initials="DB">
+  <w:comment w:id="46" w:author="Dave Bridges" w:date="2019-07-12T10:22:00Z" w:initials="DB">
     <w:p>
       <w:pPr>
         <w:pStyle w:val="CommentText"/>
@@ -11174,19 +11146,27 @@
         <w:annotationRef/>
       </w:r>
       <w:r>
-        <w:t>From either Zwick or Wang or both, we should be able to cite that Adiponectin-</w:t>
+        <w:t xml:space="preserve">Needs more detail about the genotypes of the parents (see the grant), where we get the </w:t>
       </w:r>
       <w:proofErr w:type="spellStart"/>
       <w:r>
-        <w:t>Cre</w:t>
+        <w:t>floxed</w:t>
       </w:r>
       <w:proofErr w:type="spellEnd"/>
       <w:r>
-        <w:t xml:space="preserve"> is activated in mammary adipocytes.</w:t>
+        <w:t xml:space="preserve"> and </w:t>
+      </w:r>
+      <w:proofErr w:type="spellStart"/>
+      <w:r>
+        <w:t>cre</w:t>
+      </w:r>
+      <w:proofErr w:type="spellEnd"/>
+      <w:r>
+        <w:t xml:space="preserve"> alleles from etc.</w:t>
       </w:r>
     </w:p>
   </w:comment>
-  <w:comment w:id="52" w:author="Dave Bridges" w:date="2019-07-12T10:23:00Z" w:initials="DB">
+  <w:comment w:id="50" w:author="Dave Bridges" w:date="2019-07-12T10:19:00Z" w:initials="DB">
     <w:p>
       <w:pPr>
         <w:pStyle w:val="CommentText"/>
@@ -11198,11 +11178,19 @@
         <w:annotationRef/>
       </w:r>
       <w:r>
-        <w:t>Needs schematic</w:t>
+        <w:t>From either Zwick or Wang or both, we should be able to cite that Adiponectin-</w:t>
+      </w:r>
+      <w:proofErr w:type="spellStart"/>
+      <w:r>
+        <w:t>Cre</w:t>
+      </w:r>
+      <w:proofErr w:type="spellEnd"/>
+      <w:r>
+        <w:t xml:space="preserve"> is activated in mammary adipocytes.</w:t>
       </w:r>
     </w:p>
   </w:comment>
-  <w:comment w:id="55" w:author="Dave Bridges" w:date="2019-07-12T10:23:00Z" w:initials="DB">
+  <w:comment w:id="53" w:author="Dave Bridges" w:date="2019-07-12T10:23:00Z" w:initials="DB">
     <w:p>
       <w:pPr>
         <w:pStyle w:val="CommentText"/>
@@ -11214,19 +11202,11 @@
         <w:annotationRef/>
       </w:r>
       <w:r>
-        <w:t xml:space="preserve">We may need to propose a separate experiment of NCD/HFD then lactation to test whether HFD activates adipocyte mTORC1 (or just lactation in general activates it, like </w:t>
-      </w:r>
-      <w:proofErr w:type="spellStart"/>
-      <w:r>
-        <w:t>Brigids</w:t>
-      </w:r>
-      <w:proofErr w:type="spellEnd"/>
-      <w:r>
-        <w:t xml:space="preserve"> experiment).</w:t>
+        <w:t>Needs schematic</w:t>
       </w:r>
     </w:p>
   </w:comment>
-  <w:comment w:id="73" w:author="Dave Bridges" w:date="2019-07-12T10:26:00Z" w:initials="DB">
+  <w:comment w:id="56" w:author="Dave Bridges" w:date="2019-07-12T10:23:00Z" w:initials="DB">
     <w:p>
       <w:pPr>
         <w:pStyle w:val="CommentText"/>
@@ -11238,12 +11218,31 @@
         <w:annotationRef/>
       </w:r>
       <w:r>
-        <w:t>Start making a table that lists the antibody, source catalog and R</w:t>
-      </w:r>
-      <w:bookmarkStart w:id="76" w:name="_GoBack"/>
-      <w:bookmarkEnd w:id="76"/>
-      <w:r>
-        <w:t>RID we will need that eventually.</w:t>
+        <w:t xml:space="preserve">We may need to propose a separate experiment of NCD/HFD then lactation to test whether HFD activates adipocyte mTORC1 (or just lactation in general activates it, like </w:t>
+      </w:r>
+      <w:proofErr w:type="spellStart"/>
+      <w:r>
+        <w:t>Brigids</w:t>
+      </w:r>
+      <w:proofErr w:type="spellEnd"/>
+      <w:r>
+        <w:t xml:space="preserve"> experiment).</w:t>
+      </w:r>
+    </w:p>
+  </w:comment>
+  <w:comment w:id="74" w:author="Dave Bridges" w:date="2019-07-12T10:26:00Z" w:initials="DB">
+    <w:p>
+      <w:pPr>
+        <w:pStyle w:val="CommentText"/>
+      </w:pPr>
+      <w:r>
+        <w:rPr>
+          <w:rStyle w:val="CommentReference"/>
+        </w:rPr>
+        <w:annotationRef/>
+      </w:r>
+      <w:r>
+        <w:t>Start making a table that lists the antibody, source catalog and RRID we will need that eventually.</w:t>
       </w:r>
     </w:p>
   </w:comment>
@@ -12498,7 +12497,7 @@
 </file>
 
 <file path=customXml/itemProps1.xml><?xml version="1.0" encoding="utf-8"?>
-<ds:datastoreItem xmlns:ds="http://schemas.openxmlformats.org/officeDocument/2006/customXml" ds:itemID="{1244E1CB-8AC6-8140-BA59-9281A58DC59E}">
+<ds:datastoreItem xmlns:ds="http://schemas.openxmlformats.org/officeDocument/2006/customXml" ds:itemID="{47F3B4E1-037E-714F-B76B-98C86E728438}">
   <ds:schemaRefs>
     <ds:schemaRef ds:uri="http://schemas.openxmlformats.org/officeDocument/2006/bibliography"/>
   </ds:schemaRefs>

</xml_diff>

<commit_message>
Minor changes related to aim 4.
</commit_message>
<xml_diff>
--- a/Noura Preliminary Exam/Aim 4.docx
+++ b/Noura Preliminary Exam/Aim 4.docx
@@ -2567,7 +2567,16 @@
           <w:sz w:val="22"/>
           <w:szCs w:val="22"/>
         </w:rPr>
-        <w:t xml:space="preserve"> Lactogenesis I encompass</w:t>
+        <w:t xml:space="preserve"> Lactogenesis I </w:t>
+      </w:r>
+      <w:proofErr w:type="gramStart"/>
+      <w:r>
+        <w:rPr>
+          <w:rFonts w:cstheme="minorHAnsi"/>
+          <w:sz w:val="22"/>
+          <w:szCs w:val="22"/>
+        </w:rPr>
+        <w:t>encompass</w:t>
       </w:r>
       <w:r>
         <w:rPr>
@@ -2577,6 +2586,7 @@
         </w:rPr>
         <w:t>es</w:t>
       </w:r>
+      <w:proofErr w:type="gramEnd"/>
       <w:r>
         <w:rPr>
           <w:rFonts w:cstheme="minorHAnsi"/>
@@ -5793,7 +5803,25 @@
           <w:sz w:val="22"/>
           <w:szCs w:val="22"/>
         </w:rPr>
-        <w:t>This indicates the important role of mTORC1 In mammary gland proliferation and protein synthesis.</w:t>
+        <w:t xml:space="preserve">This indicates the important role of mTORC1 </w:t>
+      </w:r>
+      <w:proofErr w:type="gramStart"/>
+      <w:r>
+        <w:rPr>
+          <w:rFonts w:cstheme="minorHAnsi"/>
+          <w:sz w:val="22"/>
+          <w:szCs w:val="22"/>
+        </w:rPr>
+        <w:t>In</w:t>
+      </w:r>
+      <w:proofErr w:type="gramEnd"/>
+      <w:r>
+        <w:rPr>
+          <w:rFonts w:cstheme="minorHAnsi"/>
+          <w:sz w:val="22"/>
+          <w:szCs w:val="22"/>
+        </w:rPr>
+        <w:t xml:space="preserve"> mammary gland proliferation and protein synthesis.</w:t>
       </w:r>
       <w:r>
         <w:rPr>
@@ -6824,15 +6852,51 @@
           <w:sz w:val="22"/>
           <w:szCs w:val="22"/>
         </w:rPr>
-        <w:t xml:space="preserve"> Another study found no effect on offspring weight </w:t>
-      </w:r>
-      <w:r>
-        <w:rPr>
-          <w:rFonts w:cstheme="minorHAnsi"/>
-          <w:sz w:val="22"/>
-          <w:szCs w:val="22"/>
-        </w:rPr>
-        <w:t xml:space="preserve"> Pre-pregnancy obesity was positively associated with higher weight gain and obesity risk in early childhood</w:t>
+        <w:t xml:space="preserve"> Another study found no effect on offspring weight</w:t>
+      </w:r>
+      <w:ins w:id="9" w:author="Dave Bridges" w:date="2019-07-24T15:27:00Z">
+        <w:r>
+          <w:rPr>
+            <w:rFonts w:cstheme="minorHAnsi"/>
+            <w:sz w:val="22"/>
+            <w:szCs w:val="22"/>
+          </w:rPr>
+          <w:t>.</w:t>
+        </w:r>
+      </w:ins>
+      <w:r>
+        <w:rPr>
+          <w:rFonts w:cstheme="minorHAnsi"/>
+          <w:sz w:val="22"/>
+          <w:szCs w:val="22"/>
+        </w:rPr>
+        <w:t xml:space="preserve"> </w:t>
+      </w:r>
+      <w:r>
+        <w:rPr>
+          <w:rFonts w:cstheme="minorHAnsi"/>
+          <w:sz w:val="22"/>
+          <w:szCs w:val="22"/>
+        </w:rPr>
+        <w:t xml:space="preserve"> </w:t>
+      </w:r>
+      <w:proofErr w:type="gramStart"/>
+      <w:r>
+        <w:rPr>
+          <w:rFonts w:cstheme="minorHAnsi"/>
+          <w:sz w:val="22"/>
+          <w:szCs w:val="22"/>
+        </w:rPr>
+        <w:t>Pre</w:t>
+      </w:r>
+      <w:proofErr w:type="gramEnd"/>
+      <w:r>
+        <w:rPr>
+          <w:rFonts w:cstheme="minorHAnsi"/>
+          <w:sz w:val="22"/>
+          <w:szCs w:val="22"/>
+        </w:rPr>
+        <w:t>-pregnancy obesity was positively associated with higher weight gain and obesity risk in early childhood</w:t>
       </w:r>
       <w:r>
         <w:rPr>
@@ -7401,14 +7465,14 @@
           <w:rFonts w:asciiTheme="minorHAnsi" w:hAnsiTheme="minorHAnsi" w:cstheme="minorHAnsi"/>
         </w:rPr>
       </w:pPr>
-      <w:bookmarkStart w:id="9" w:name="_Toc14722096"/>
+      <w:bookmarkStart w:id="10" w:name="_Toc14722096"/>
       <w:r>
         <w:rPr>
           <w:rFonts w:asciiTheme="minorHAnsi" w:hAnsiTheme="minorHAnsi" w:cstheme="minorHAnsi"/>
         </w:rPr>
         <w:t>Obesity and Lactation</w:t>
       </w:r>
-      <w:bookmarkEnd w:id="9"/>
+      <w:bookmarkEnd w:id="10"/>
     </w:p>
     <w:p>
       <w:pPr>
@@ -7482,8 +7546,8 @@
         </w:rPr>
         <w:t xml:space="preserve">. Maternal weight has been </w:t>
       </w:r>
-      <w:commentRangeStart w:id="10"/>
       <w:commentRangeStart w:id="11"/>
+      <w:commentRangeStart w:id="12"/>
       <w:r>
         <w:rPr>
           <w:rFonts w:cstheme="minorHAnsi"/>
@@ -7492,7 +7556,7 @@
         </w:rPr>
         <w:t xml:space="preserve">positively correlated </w:t>
       </w:r>
-      <w:commentRangeEnd w:id="10"/>
+      <w:commentRangeEnd w:id="11"/>
       <w:r>
         <w:rPr>
           <w:rStyle w:val="CommentReference"/>
@@ -7500,15 +7564,15 @@
           <w:sz w:val="22"/>
           <w:szCs w:val="22"/>
         </w:rPr>
-        <w:commentReference w:id="10"/>
-      </w:r>
-      <w:commentRangeEnd w:id="11"/>
+        <w:commentReference w:id="11"/>
+      </w:r>
+      <w:commentRangeEnd w:id="12"/>
       <w:r>
         <w:rPr>
           <w:rStyle w:val="CommentReference"/>
           <w:rFonts w:cstheme="minorHAnsi"/>
         </w:rPr>
-        <w:commentReference w:id="11"/>
+        <w:commentReference w:id="12"/>
       </w:r>
       <w:r>
         <w:rPr>
@@ -8390,14 +8454,14 @@
           <w:rFonts w:asciiTheme="minorHAnsi" w:hAnsiTheme="minorHAnsi" w:cstheme="minorHAnsi"/>
         </w:rPr>
       </w:pPr>
-      <w:bookmarkStart w:id="12" w:name="_Toc14722097"/>
+      <w:bookmarkStart w:id="13" w:name="_Toc14722097"/>
       <w:r>
         <w:rPr>
           <w:rFonts w:asciiTheme="minorHAnsi" w:hAnsiTheme="minorHAnsi" w:cstheme="minorHAnsi"/>
         </w:rPr>
         <w:t>Experimental Design</w:t>
       </w:r>
-      <w:bookmarkEnd w:id="12"/>
+      <w:bookmarkEnd w:id="13"/>
     </w:p>
     <w:p>
       <w:pPr>
@@ -8856,6 +8920,7 @@
         <w:t>/</w:t>
       </w:r>
       <w:proofErr w:type="spellStart"/>
+      <w:proofErr w:type="gramStart"/>
       <w:r>
         <w:rPr>
           <w:rFonts w:cstheme="minorHAnsi"/>
@@ -8881,7 +8946,16 @@
           <w:sz w:val="22"/>
           <w:szCs w:val="22"/>
         </w:rPr>
-        <w:t xml:space="preserve">mice </w:t>
+        <w:t>mice</w:t>
+      </w:r>
+      <w:proofErr w:type="gramEnd"/>
+      <w:r>
+        <w:rPr>
+          <w:rFonts w:cstheme="minorHAnsi"/>
+          <w:sz w:val="22"/>
+          <w:szCs w:val="22"/>
+        </w:rPr>
+        <w:t xml:space="preserve"> </w:t>
       </w:r>
       <w:r>
         <w:rPr>
@@ -8998,6 +9072,7 @@
         <w:t>/</w:t>
       </w:r>
       <w:proofErr w:type="spellStart"/>
+      <w:proofErr w:type="gramStart"/>
       <w:r>
         <w:rPr>
           <w:rFonts w:cstheme="minorHAnsi"/>
@@ -9035,6 +9110,7 @@
         <w:t>Tg</w:t>
       </w:r>
       <w:proofErr w:type="spellEnd"/>
+      <w:proofErr w:type="gramEnd"/>
       <w:r>
         <w:rPr>
           <w:rFonts w:cstheme="minorHAnsi"/>
@@ -9259,6 +9335,7 @@
         <w:t>/</w:t>
       </w:r>
       <w:proofErr w:type="spellStart"/>
+      <w:proofErr w:type="gramStart"/>
       <w:r>
         <w:rPr>
           <w:rFonts w:cstheme="minorHAnsi"/>
@@ -9268,6 +9345,7 @@
         <w:t>fl;Tg</w:t>
       </w:r>
       <w:proofErr w:type="spellEnd"/>
+      <w:proofErr w:type="gramEnd"/>
       <w:r>
         <w:rPr>
           <w:rFonts w:cstheme="minorHAnsi"/>
@@ -9312,8 +9390,8 @@
         </w:rPr>
         <w:t xml:space="preserve">;+/+) at an expected ratio of 1:1. </w:t>
       </w:r>
-      <w:commentRangeStart w:id="13"/>
       <w:commentRangeStart w:id="14"/>
+      <w:commentRangeStart w:id="15"/>
       <w:r>
         <w:rPr>
           <w:rFonts w:cstheme="minorHAnsi"/>
@@ -9323,25 +9401,25 @@
         </w:rPr>
         <w:t>The</w:t>
       </w:r>
-      <w:commentRangeEnd w:id="13"/>
+      <w:commentRangeEnd w:id="14"/>
       <w:r>
         <w:rPr>
           <w:rStyle w:val="CommentReference"/>
           <w:rFonts w:cstheme="minorHAnsi"/>
           <w:highlight w:val="yellow"/>
         </w:rPr>
-        <w:commentReference w:id="13"/>
-      </w:r>
-      <w:commentRangeEnd w:id="14"/>
+        <w:commentReference w:id="14"/>
+      </w:r>
+      <w:commentRangeEnd w:id="15"/>
       <w:r>
         <w:rPr>
           <w:rStyle w:val="CommentReference"/>
           <w:rFonts w:cstheme="minorHAnsi"/>
           <w:highlight w:val="yellow"/>
         </w:rPr>
-        <w:commentReference w:id="14"/>
-      </w:r>
-      <w:ins w:id="15" w:author="Dave Bridges" w:date="2019-07-12T10:19:00Z">
+        <w:commentReference w:id="15"/>
+      </w:r>
+      <w:ins w:id="16" w:author="Dave Bridges" w:date="2019-07-12T10:19:00Z">
         <w:r>
           <w:rPr>
             <w:rFonts w:cstheme="minorHAnsi"/>
@@ -9391,8 +9469,8 @@
           </w:rPr>
           <w:t xml:space="preserve"> (see reference in grant), which is expressed in all adipocyte lineages (brown, white and </w:t>
         </w:r>
-        <w:commentRangeStart w:id="16"/>
         <w:commentRangeStart w:id="17"/>
+        <w:commentRangeStart w:id="18"/>
         <w:r>
           <w:rPr>
             <w:rFonts w:cstheme="minorHAnsi"/>
@@ -9402,26 +9480,26 @@
           </w:rPr>
           <w:t>maternal</w:t>
         </w:r>
-        <w:commentRangeEnd w:id="16"/>
+        <w:commentRangeEnd w:id="17"/>
         <w:r>
           <w:rPr>
             <w:rStyle w:val="CommentReference"/>
             <w:rFonts w:cstheme="minorHAnsi"/>
             <w:highlight w:val="yellow"/>
           </w:rPr>
-          <w:commentReference w:id="16"/>
+          <w:commentReference w:id="17"/>
         </w:r>
       </w:ins>
-      <w:commentRangeEnd w:id="17"/>
+      <w:commentRangeEnd w:id="18"/>
       <w:r>
         <w:rPr>
           <w:rStyle w:val="CommentReference"/>
           <w:rFonts w:cstheme="minorHAnsi"/>
           <w:highlight w:val="yellow"/>
         </w:rPr>
-        <w:commentReference w:id="17"/>
-      </w:r>
-      <w:ins w:id="18" w:author="Dave Bridges" w:date="2019-07-12T10:19:00Z">
+        <w:commentReference w:id="18"/>
+      </w:r>
+      <w:ins w:id="19" w:author="Dave Bridges" w:date="2019-07-12T10:19:00Z">
         <w:r>
           <w:rPr>
             <w:rFonts w:cstheme="minorHAnsi"/>
@@ -9432,7 +9510,7 @@
           <w:t xml:space="preserve">).  </w:t>
         </w:r>
       </w:ins>
-      <w:ins w:id="19" w:author="Dave Bridges" w:date="2019-07-12T10:21:00Z">
+      <w:ins w:id="20" w:author="Dave Bridges" w:date="2019-07-12T10:21:00Z">
         <w:r>
           <w:rPr>
             <w:rFonts w:cstheme="minorHAnsi"/>
@@ -9936,8 +10014,6 @@
           </wp:inline>
         </w:drawing>
       </w:r>
-      <w:bookmarkStart w:id="20" w:name="_GoBack"/>
-      <w:bookmarkEnd w:id="20"/>
     </w:p>
     <w:p>
       <w:pPr>
@@ -10536,40 +10612,60 @@
         </w:rPr>
         <w:t xml:space="preserve"> Imaging will be done using </w:t>
       </w:r>
+      <w:del w:id="33" w:author="Dave Bridges" w:date="2019-07-24T15:26:00Z">
+        <w:r>
+          <w:rPr>
+            <w:rFonts w:cstheme="minorHAnsi"/>
+            <w:sz w:val="22"/>
+            <w:szCs w:val="22"/>
+          </w:rPr>
+          <w:delText>Li</w:delText>
+        </w:r>
+        <w:r>
+          <w:rPr>
+            <w:rFonts w:cstheme="minorHAnsi"/>
+            <w:sz w:val="22"/>
+            <w:szCs w:val="22"/>
+          </w:rPr>
+          <w:delText>C</w:delText>
+        </w:r>
+        <w:r>
+          <w:rPr>
+            <w:rFonts w:cstheme="minorHAnsi"/>
+            <w:sz w:val="22"/>
+            <w:szCs w:val="22"/>
+          </w:rPr>
+          <w:delText xml:space="preserve">or </w:delText>
+        </w:r>
+      </w:del>
       <w:proofErr w:type="spellStart"/>
-      <w:r>
-        <w:rPr>
-          <w:rFonts w:cstheme="minorHAnsi"/>
-          <w:sz w:val="22"/>
-          <w:szCs w:val="22"/>
-        </w:rPr>
-        <w:t>Li</w:t>
-      </w:r>
-      <w:r>
-        <w:rPr>
-          <w:rFonts w:cstheme="minorHAnsi"/>
-          <w:sz w:val="22"/>
-          <w:szCs w:val="22"/>
-        </w:rPr>
-        <w:t>C</w:t>
-      </w:r>
-      <w:r>
-        <w:rPr>
-          <w:rFonts w:cstheme="minorHAnsi"/>
-          <w:sz w:val="22"/>
-          <w:szCs w:val="22"/>
-        </w:rPr>
-        <w:t>or</w:t>
-      </w:r>
-      <w:proofErr w:type="spellEnd"/>
-      <w:r>
-        <w:rPr>
-          <w:rFonts w:cstheme="minorHAnsi"/>
-          <w:sz w:val="22"/>
-          <w:szCs w:val="22"/>
-        </w:rPr>
-        <w:t xml:space="preserve"> </w:t>
-      </w:r>
+      <w:ins w:id="34" w:author="Dave Bridges" w:date="2019-07-24T15:26:00Z">
+        <w:r>
+          <w:rPr>
+            <w:rFonts w:cstheme="minorHAnsi"/>
+            <w:sz w:val="22"/>
+            <w:szCs w:val="22"/>
+          </w:rPr>
+          <w:t>LiC</w:t>
+        </w:r>
+        <w:r>
+          <w:rPr>
+            <w:rFonts w:cstheme="minorHAnsi"/>
+            <w:sz w:val="22"/>
+            <w:szCs w:val="22"/>
+          </w:rPr>
+          <w:t>OR</w:t>
+        </w:r>
+        <w:proofErr w:type="spellEnd"/>
+        <w:r>
+          <w:rPr>
+            <w:rFonts w:cstheme="minorHAnsi"/>
+            <w:sz w:val="22"/>
+            <w:szCs w:val="22"/>
+          </w:rPr>
+          <w:t xml:space="preserve"> </w:t>
+        </w:r>
+      </w:ins>
       <w:r>
         <w:rPr>
           <w:rFonts w:cstheme="minorHAnsi"/>
@@ -10626,126 +10722,13 @@
           <w:rFonts w:asciiTheme="minorHAnsi" w:hAnsiTheme="minorHAnsi" w:cstheme="minorHAnsi"/>
         </w:rPr>
       </w:pPr>
-      <w:bookmarkStart w:id="33" w:name="_Toc13500927"/>
-      <w:bookmarkStart w:id="34" w:name="_Toc14722105"/>
+      <w:bookmarkStart w:id="35" w:name="_Toc13500927"/>
+      <w:bookmarkStart w:id="36" w:name="_Toc14722105"/>
       <w:r>
         <w:rPr>
           <w:rFonts w:asciiTheme="minorHAnsi" w:hAnsiTheme="minorHAnsi" w:cstheme="minorHAnsi"/>
         </w:rPr>
         <w:t>Determining Milk Fat Content</w:t>
-      </w:r>
-      <w:bookmarkEnd w:id="33"/>
-      <w:bookmarkEnd w:id="34"/>
-    </w:p>
-    <w:p>
-      <w:pPr>
-        <w:rPr>
-          <w:rFonts w:cstheme="minorHAnsi"/>
-          <w:sz w:val="22"/>
-          <w:szCs w:val="22"/>
-        </w:rPr>
-      </w:pPr>
-      <w:r>
-        <w:rPr>
-          <w:rFonts w:cstheme="minorHAnsi"/>
-          <w:sz w:val="22"/>
-          <w:szCs w:val="22"/>
-        </w:rPr>
-        <w:t xml:space="preserve">Milk samples collected from </w:t>
-      </w:r>
-      <w:r>
-        <w:rPr>
-          <w:rFonts w:cstheme="minorHAnsi"/>
-          <w:sz w:val="22"/>
-          <w:szCs w:val="22"/>
-        </w:rPr>
-        <w:t>WT and KO dams</w:t>
-      </w:r>
-      <w:r>
-        <w:rPr>
-          <w:rFonts w:cstheme="minorHAnsi"/>
-          <w:sz w:val="22"/>
-          <w:szCs w:val="22"/>
-        </w:rPr>
-        <w:t xml:space="preserve"> will be assessed for fat content by the </w:t>
-      </w:r>
-      <w:proofErr w:type="spellStart"/>
-      <w:r>
-        <w:rPr>
-          <w:rFonts w:cstheme="minorHAnsi"/>
-          <w:sz w:val="22"/>
-          <w:szCs w:val="22"/>
-        </w:rPr>
-        <w:t>creamatocrit</w:t>
-      </w:r>
-      <w:proofErr w:type="spellEnd"/>
-      <w:r>
-        <w:rPr>
-          <w:rFonts w:cstheme="minorHAnsi"/>
-          <w:sz w:val="22"/>
-          <w:szCs w:val="22"/>
-        </w:rPr>
-        <w:t xml:space="preserve"> method using a hematocrit centrifuge. Briefly, samples will be diluted to a factor of 3 (1:2 in PBS) into well-sealed capillary tubes. The tubes will be placed in </w:t>
-      </w:r>
-      <w:proofErr w:type="spellStart"/>
-      <w:r>
-        <w:rPr>
-          <w:rFonts w:cstheme="minorHAnsi"/>
-          <w:sz w:val="22"/>
-          <w:szCs w:val="22"/>
-        </w:rPr>
-        <w:t>CritSpin</w:t>
-      </w:r>
-      <w:proofErr w:type="spellEnd"/>
-      <w:r>
-        <w:rPr>
-          <w:rFonts w:cstheme="minorHAnsi"/>
-          <w:sz w:val="22"/>
-          <w:szCs w:val="22"/>
-        </w:rPr>
-        <w:t xml:space="preserve"> mini-</w:t>
-      </w:r>
-      <w:proofErr w:type="spellStart"/>
-      <w:r>
-        <w:rPr>
-          <w:rFonts w:cstheme="minorHAnsi"/>
-          <w:sz w:val="22"/>
-          <w:szCs w:val="22"/>
-        </w:rPr>
-        <w:t>creamatocrit</w:t>
-      </w:r>
-      <w:proofErr w:type="spellEnd"/>
-      <w:r>
-        <w:rPr>
-          <w:rFonts w:cstheme="minorHAnsi"/>
-          <w:sz w:val="22"/>
-          <w:szCs w:val="22"/>
-        </w:rPr>
-        <w:t xml:space="preserve"> spinner. Samples will be centrifuged for 8 cycles of 120 seconds. The capillary will form layers of white fat and non-fat milk. The distance of the fat layer will be measured in millimeters (mm) accurately. The total volume of milk (fat + non-fat milk) will be measured in mm. Percentage of fat will be determined </w:t>
-      </w:r>
-      <w:r>
-        <w:rPr>
-          <w:rFonts w:cstheme="minorHAnsi"/>
-          <w:sz w:val="22"/>
-          <w:szCs w:val="22"/>
-        </w:rPr>
-        <w:t>with respect to the total volume.</w:t>
-      </w:r>
-    </w:p>
-    <w:p>
-      <w:pPr>
-        <w:pStyle w:val="Heading2"/>
-        <w:rPr>
-          <w:rFonts w:asciiTheme="minorHAnsi" w:hAnsiTheme="minorHAnsi" w:cstheme="minorHAnsi"/>
-        </w:rPr>
-      </w:pPr>
-      <w:bookmarkStart w:id="35" w:name="_Toc13500929"/>
-      <w:bookmarkStart w:id="36" w:name="_Toc14722106"/>
-      <w:r>
-        <w:rPr>
-          <w:rFonts w:asciiTheme="minorHAnsi" w:hAnsiTheme="minorHAnsi" w:cstheme="minorHAnsi"/>
-        </w:rPr>
-        <w:t>Western Blotting</w:t>
       </w:r>
       <w:bookmarkEnd w:id="35"/>
       <w:bookmarkEnd w:id="36"/>
@@ -10764,143 +10747,23 @@
           <w:sz w:val="22"/>
           <w:szCs w:val="22"/>
         </w:rPr>
-        <w:t xml:space="preserve">Using the </w:t>
-      </w:r>
-      <w:r>
-        <w:rPr>
-          <w:rFonts w:cstheme="minorHAnsi"/>
-          <w:sz w:val="22"/>
-          <w:szCs w:val="22"/>
-        </w:rPr>
-        <w:t xml:space="preserve">lower mammary gland </w:t>
-      </w:r>
-      <w:r>
-        <w:rPr>
-          <w:rFonts w:cstheme="minorHAnsi"/>
-          <w:sz w:val="22"/>
-          <w:szCs w:val="22"/>
-        </w:rPr>
-        <w:t xml:space="preserve">tissues collected from </w:t>
-      </w:r>
-      <w:r>
-        <w:rPr>
-          <w:rFonts w:cstheme="minorHAnsi"/>
-          <w:sz w:val="22"/>
-          <w:szCs w:val="22"/>
-        </w:rPr>
-        <w:t>the dams</w:t>
-      </w:r>
-      <w:r>
-        <w:rPr>
-          <w:rFonts w:cstheme="minorHAnsi"/>
-          <w:sz w:val="22"/>
-          <w:szCs w:val="22"/>
-        </w:rPr>
-        <w:t xml:space="preserve">, </w:t>
-      </w:r>
-      <w:r>
-        <w:rPr>
-          <w:rFonts w:cstheme="minorHAnsi"/>
-          <w:sz w:val="22"/>
-          <w:szCs w:val="22"/>
-        </w:rPr>
-        <w:t xml:space="preserve">we </w:t>
-      </w:r>
-      <w:r>
-        <w:rPr>
-          <w:rFonts w:cstheme="minorHAnsi"/>
-          <w:sz w:val="22"/>
-          <w:szCs w:val="22"/>
-        </w:rPr>
-        <w:t xml:space="preserve">will </w:t>
-      </w:r>
-      <w:r>
-        <w:rPr>
-          <w:rFonts w:cstheme="minorHAnsi"/>
-          <w:sz w:val="22"/>
-          <w:szCs w:val="22"/>
-        </w:rPr>
-        <w:t>assess</w:t>
-      </w:r>
-      <w:r>
-        <w:rPr>
-          <w:rFonts w:cstheme="minorHAnsi"/>
-          <w:sz w:val="22"/>
-          <w:szCs w:val="22"/>
-        </w:rPr>
-        <w:t xml:space="preserve"> </w:t>
-      </w:r>
-      <w:r>
-        <w:rPr>
-          <w:rFonts w:cstheme="minorHAnsi"/>
-          <w:sz w:val="22"/>
-          <w:szCs w:val="22"/>
-        </w:rPr>
-        <w:t xml:space="preserve">TSC1/2 protein levels and </w:t>
-      </w:r>
-      <w:r>
-        <w:rPr>
-          <w:rFonts w:cstheme="minorHAnsi"/>
-          <w:sz w:val="22"/>
-          <w:szCs w:val="22"/>
-        </w:rPr>
-        <w:t>mTORC1 activity</w:t>
-      </w:r>
-      <w:r>
-        <w:rPr>
-          <w:rFonts w:cstheme="minorHAnsi"/>
-          <w:sz w:val="22"/>
-          <w:szCs w:val="22"/>
-        </w:rPr>
-        <w:t xml:space="preserve"> to confirm </w:t>
-      </w:r>
-      <w:r>
-        <w:rPr>
-          <w:rFonts w:cstheme="minorHAnsi"/>
-          <w:sz w:val="22"/>
-          <w:szCs w:val="22"/>
-        </w:rPr>
-        <w:t>knockout</w:t>
-      </w:r>
-      <w:r>
-        <w:rPr>
-          <w:rFonts w:cstheme="minorHAnsi"/>
-          <w:sz w:val="22"/>
-          <w:szCs w:val="22"/>
-        </w:rPr>
-        <w:t xml:space="preserve">. Briefly, a portion of the sample will be boiled and loaded into different wells with a ladder control. Proteins will transfer to </w:t>
-      </w:r>
-      <w:r>
-        <w:rPr>
-          <w:rFonts w:cstheme="minorHAnsi"/>
-          <w:sz w:val="22"/>
-          <w:szCs w:val="22"/>
-        </w:rPr>
-        <w:t xml:space="preserve">nitrocellulose </w:t>
-      </w:r>
-      <w:r>
-        <w:rPr>
-          <w:rFonts w:cstheme="minorHAnsi"/>
-          <w:sz w:val="22"/>
-          <w:szCs w:val="22"/>
-        </w:rPr>
-        <w:t xml:space="preserve">overnight. The matrix will be stained for total protein using </w:t>
-      </w:r>
-      <w:r>
-        <w:rPr>
-          <w:rFonts w:cstheme="minorHAnsi"/>
-          <w:sz w:val="22"/>
-          <w:szCs w:val="22"/>
-        </w:rPr>
-        <w:t>R</w:t>
-      </w:r>
-      <w:r>
-        <w:rPr>
-          <w:rFonts w:cstheme="minorHAnsi"/>
-          <w:sz w:val="22"/>
-          <w:szCs w:val="22"/>
-        </w:rPr>
-        <w:t xml:space="preserve">evert total protein and scanned by </w:t>
+        <w:t xml:space="preserve">Milk samples collected from </w:t>
+      </w:r>
+      <w:r>
+        <w:rPr>
+          <w:rFonts w:cstheme="minorHAnsi"/>
+          <w:sz w:val="22"/>
+          <w:szCs w:val="22"/>
+        </w:rPr>
+        <w:t>WT and KO dams</w:t>
+      </w:r>
+      <w:r>
+        <w:rPr>
+          <w:rFonts w:cstheme="minorHAnsi"/>
+          <w:sz w:val="22"/>
+          <w:szCs w:val="22"/>
+        </w:rPr>
+        <w:t xml:space="preserve"> will be assessed for fat content by the </w:t>
       </w:r>
       <w:proofErr w:type="spellStart"/>
       <w:r>
@@ -10909,23 +10772,7 @@
           <w:sz w:val="22"/>
           <w:szCs w:val="22"/>
         </w:rPr>
-        <w:t>Li</w:t>
-      </w:r>
-      <w:r>
-        <w:rPr>
-          <w:rFonts w:cstheme="minorHAnsi"/>
-          <w:sz w:val="22"/>
-          <w:szCs w:val="22"/>
-        </w:rPr>
-        <w:t>C</w:t>
-      </w:r>
-      <w:r>
-        <w:rPr>
-          <w:rFonts w:cstheme="minorHAnsi"/>
-          <w:sz w:val="22"/>
-          <w:szCs w:val="22"/>
-        </w:rPr>
-        <w:t>or</w:t>
+        <w:t>creamatocrit</w:t>
       </w:r>
       <w:proofErr w:type="spellEnd"/>
       <w:r>
@@ -10934,73 +10781,7 @@
           <w:sz w:val="22"/>
           <w:szCs w:val="22"/>
         </w:rPr>
-        <w:t xml:space="preserve"> to normalize against total protein. Samples will be incubated with the primary then the secondary antibodies. Briefly,</w:t>
-      </w:r>
-      <w:r>
-        <w:rPr>
-          <w:rFonts w:cstheme="minorHAnsi"/>
-          <w:color w:val="000000"/>
-          <w:sz w:val="22"/>
-          <w:szCs w:val="22"/>
-          <w:shd w:val="clear" w:color="auto" w:fill="FFFFFF"/>
-        </w:rPr>
-        <w:t xml:space="preserve"> antibodies </w:t>
-      </w:r>
-      <w:r>
-        <w:rPr>
-          <w:rFonts w:cstheme="minorHAnsi"/>
-          <w:color w:val="000000"/>
-          <w:sz w:val="22"/>
-          <w:szCs w:val="22"/>
-          <w:shd w:val="clear" w:color="auto" w:fill="FFFFFF"/>
-        </w:rPr>
-        <w:t xml:space="preserve">against </w:t>
-      </w:r>
-      <w:r>
-        <w:rPr>
-          <w:rFonts w:cstheme="minorHAnsi"/>
-          <w:color w:val="000000"/>
-          <w:sz w:val="22"/>
-          <w:szCs w:val="22"/>
-          <w:shd w:val="clear" w:color="auto" w:fill="FFFFFF"/>
-        </w:rPr>
-        <w:t>TSC1/</w:t>
-      </w:r>
-      <w:r>
-        <w:rPr>
-          <w:rFonts w:cstheme="minorHAnsi"/>
-          <w:color w:val="000000"/>
-          <w:sz w:val="22"/>
-          <w:szCs w:val="22"/>
-          <w:shd w:val="clear" w:color="auto" w:fill="FFFFFF"/>
-        </w:rPr>
-        <w:t xml:space="preserve">2, </w:t>
-      </w:r>
-      <w:r>
-        <w:rPr>
-          <w:rFonts w:cstheme="minorHAnsi"/>
-          <w:color w:val="000000"/>
-          <w:sz w:val="22"/>
-          <w:szCs w:val="22"/>
-          <w:shd w:val="clear" w:color="auto" w:fill="FFFFFF"/>
-        </w:rPr>
-        <w:t xml:space="preserve">total and phosphorylated </w:t>
-      </w:r>
-      <w:r>
-        <w:rPr>
-          <w:rFonts w:cstheme="minorHAnsi"/>
-          <w:sz w:val="22"/>
-          <w:szCs w:val="22"/>
-        </w:rPr>
-        <w:t>mTORC</w:t>
-      </w:r>
-      <w:r>
-        <w:rPr>
-          <w:rFonts w:cstheme="minorHAnsi"/>
-          <w:sz w:val="22"/>
-          <w:szCs w:val="22"/>
-        </w:rPr>
-        <w:t>1 targets (S6K, 4EBP1, S6) and regulators (</w:t>
+        <w:t xml:space="preserve"> method using a hematocrit centrifuge. Briefly, samples will be diluted to a factor of 3 (1:2 in PBS) into well-sealed capillary tubes. The tubes will be placed in </w:t>
       </w:r>
       <w:proofErr w:type="spellStart"/>
       <w:r>
@@ -11009,7 +10790,7 @@
           <w:sz w:val="22"/>
           <w:szCs w:val="22"/>
         </w:rPr>
-        <w:t>Akt</w:t>
+        <w:t>CritSpin</w:t>
       </w:r>
       <w:proofErr w:type="spellEnd"/>
       <w:r>
@@ -11018,7 +10799,33 @@
           <w:sz w:val="22"/>
           <w:szCs w:val="22"/>
         </w:rPr>
-        <w:t>, IRS) will be used.</w:t>
+        <w:t xml:space="preserve"> mini-</w:t>
+      </w:r>
+      <w:proofErr w:type="spellStart"/>
+      <w:r>
+        <w:rPr>
+          <w:rFonts w:cstheme="minorHAnsi"/>
+          <w:sz w:val="22"/>
+          <w:szCs w:val="22"/>
+        </w:rPr>
+        <w:t>creamatocrit</w:t>
+      </w:r>
+      <w:proofErr w:type="spellEnd"/>
+      <w:r>
+        <w:rPr>
+          <w:rFonts w:cstheme="minorHAnsi"/>
+          <w:sz w:val="22"/>
+          <w:szCs w:val="22"/>
+        </w:rPr>
+        <w:t xml:space="preserve"> spinner. Samples will be centrifuged for 8 cycles of 120 seconds. The capillary will form layers of white fat and non-fat milk. The distance of the fat layer will be measured in millimeters (mm) accurately. The total volume of milk (fat + non-fat milk) will be measured in mm. Percentage of fat will be determined </w:t>
+      </w:r>
+      <w:r>
+        <w:rPr>
+          <w:rFonts w:cstheme="minorHAnsi"/>
+          <w:sz w:val="22"/>
+          <w:szCs w:val="22"/>
+        </w:rPr>
+        <w:t>with respect to the total volume.</w:t>
       </w:r>
     </w:p>
     <w:p>
@@ -11028,16 +10835,26 @@
           <w:rFonts w:asciiTheme="minorHAnsi" w:hAnsiTheme="minorHAnsi" w:cstheme="minorHAnsi"/>
         </w:rPr>
       </w:pPr>
-      <w:bookmarkStart w:id="37" w:name="_Toc13500930"/>
-      <w:bookmarkStart w:id="38" w:name="_Toc14722107"/>
+      <w:bookmarkStart w:id="37" w:name="_Toc13500929"/>
+      <w:bookmarkStart w:id="38" w:name="_Toc14722106"/>
+      <w:commentRangeStart w:id="39"/>
       <w:r>
         <w:rPr>
           <w:rFonts w:asciiTheme="minorHAnsi" w:hAnsiTheme="minorHAnsi" w:cstheme="minorHAnsi"/>
         </w:rPr>
-        <w:t>Histology</w:t>
+        <w:t>Western Blotting</w:t>
       </w:r>
       <w:bookmarkEnd w:id="37"/>
       <w:bookmarkEnd w:id="38"/>
+      <w:commentRangeEnd w:id="39"/>
+      <w:r>
+        <w:rPr>
+          <w:rStyle w:val="CommentReference"/>
+          <w:rFonts w:asciiTheme="minorHAnsi" w:eastAsiaTheme="minorHAnsi" w:hAnsiTheme="minorHAnsi" w:cstheme="minorBidi"/>
+          <w:color w:val="auto"/>
+        </w:rPr>
+        <w:commentReference w:id="39"/>
+      </w:r>
     </w:p>
     <w:p>
       <w:pPr>
@@ -11053,6 +10870,303 @@
           <w:sz w:val="22"/>
           <w:szCs w:val="22"/>
         </w:rPr>
+        <w:t xml:space="preserve">Using the </w:t>
+      </w:r>
+      <w:r>
+        <w:rPr>
+          <w:rFonts w:cstheme="minorHAnsi"/>
+          <w:sz w:val="22"/>
+          <w:szCs w:val="22"/>
+        </w:rPr>
+        <w:t xml:space="preserve">lower mammary gland </w:t>
+      </w:r>
+      <w:r>
+        <w:rPr>
+          <w:rFonts w:cstheme="minorHAnsi"/>
+          <w:sz w:val="22"/>
+          <w:szCs w:val="22"/>
+        </w:rPr>
+        <w:t xml:space="preserve">tissues collected from </w:t>
+      </w:r>
+      <w:r>
+        <w:rPr>
+          <w:rFonts w:cstheme="minorHAnsi"/>
+          <w:sz w:val="22"/>
+          <w:szCs w:val="22"/>
+        </w:rPr>
+        <w:t>the dams</w:t>
+      </w:r>
+      <w:r>
+        <w:rPr>
+          <w:rFonts w:cstheme="minorHAnsi"/>
+          <w:sz w:val="22"/>
+          <w:szCs w:val="22"/>
+        </w:rPr>
+        <w:t xml:space="preserve">, </w:t>
+      </w:r>
+      <w:r>
+        <w:rPr>
+          <w:rFonts w:cstheme="minorHAnsi"/>
+          <w:sz w:val="22"/>
+          <w:szCs w:val="22"/>
+        </w:rPr>
+        <w:t xml:space="preserve">we </w:t>
+      </w:r>
+      <w:r>
+        <w:rPr>
+          <w:rFonts w:cstheme="minorHAnsi"/>
+          <w:sz w:val="22"/>
+          <w:szCs w:val="22"/>
+        </w:rPr>
+        <w:t xml:space="preserve">will </w:t>
+      </w:r>
+      <w:r>
+        <w:rPr>
+          <w:rFonts w:cstheme="minorHAnsi"/>
+          <w:sz w:val="22"/>
+          <w:szCs w:val="22"/>
+        </w:rPr>
+        <w:t>assess</w:t>
+      </w:r>
+      <w:r>
+        <w:rPr>
+          <w:rFonts w:cstheme="minorHAnsi"/>
+          <w:sz w:val="22"/>
+          <w:szCs w:val="22"/>
+        </w:rPr>
+        <w:t xml:space="preserve"> </w:t>
+      </w:r>
+      <w:r>
+        <w:rPr>
+          <w:rFonts w:cstheme="minorHAnsi"/>
+          <w:sz w:val="22"/>
+          <w:szCs w:val="22"/>
+        </w:rPr>
+        <w:t xml:space="preserve">TSC1/2 protein levels and </w:t>
+      </w:r>
+      <w:r>
+        <w:rPr>
+          <w:rFonts w:cstheme="minorHAnsi"/>
+          <w:sz w:val="22"/>
+          <w:szCs w:val="22"/>
+        </w:rPr>
+        <w:t>mTORC1 activity</w:t>
+      </w:r>
+      <w:r>
+        <w:rPr>
+          <w:rFonts w:cstheme="minorHAnsi"/>
+          <w:sz w:val="22"/>
+          <w:szCs w:val="22"/>
+        </w:rPr>
+        <w:t xml:space="preserve"> to confirm </w:t>
+      </w:r>
+      <w:r>
+        <w:rPr>
+          <w:rFonts w:cstheme="minorHAnsi"/>
+          <w:sz w:val="22"/>
+          <w:szCs w:val="22"/>
+        </w:rPr>
+        <w:t>knockout</w:t>
+      </w:r>
+      <w:r>
+        <w:rPr>
+          <w:rFonts w:cstheme="minorHAnsi"/>
+          <w:sz w:val="22"/>
+          <w:szCs w:val="22"/>
+        </w:rPr>
+        <w:t xml:space="preserve">. Briefly, a portion of the sample will be boiled and loaded into different wells with a ladder control. Proteins will transfer to </w:t>
+      </w:r>
+      <w:r>
+        <w:rPr>
+          <w:rFonts w:cstheme="minorHAnsi"/>
+          <w:sz w:val="22"/>
+          <w:szCs w:val="22"/>
+        </w:rPr>
+        <w:t xml:space="preserve">nitrocellulose </w:t>
+      </w:r>
+      <w:r>
+        <w:rPr>
+          <w:rFonts w:cstheme="minorHAnsi"/>
+          <w:sz w:val="22"/>
+          <w:szCs w:val="22"/>
+        </w:rPr>
+        <w:t xml:space="preserve">overnight. The matrix will be stained for total protein using </w:t>
+      </w:r>
+      <w:r>
+        <w:rPr>
+          <w:rFonts w:cstheme="minorHAnsi"/>
+          <w:sz w:val="22"/>
+          <w:szCs w:val="22"/>
+        </w:rPr>
+        <w:t>R</w:t>
+      </w:r>
+      <w:r>
+        <w:rPr>
+          <w:rFonts w:cstheme="minorHAnsi"/>
+          <w:sz w:val="22"/>
+          <w:szCs w:val="22"/>
+        </w:rPr>
+        <w:t xml:space="preserve">evert total protein and scanned by </w:t>
+      </w:r>
+      <w:del w:id="40" w:author="Dave Bridges" w:date="2019-07-24T15:38:00Z">
+        <w:r>
+          <w:rPr>
+            <w:rFonts w:cstheme="minorHAnsi"/>
+            <w:sz w:val="22"/>
+            <w:szCs w:val="22"/>
+          </w:rPr>
+          <w:delText>Li</w:delText>
+        </w:r>
+        <w:r>
+          <w:rPr>
+            <w:rFonts w:cstheme="minorHAnsi"/>
+            <w:sz w:val="22"/>
+            <w:szCs w:val="22"/>
+          </w:rPr>
+          <w:delText>C</w:delText>
+        </w:r>
+        <w:r>
+          <w:rPr>
+            <w:rFonts w:cstheme="minorHAnsi"/>
+            <w:sz w:val="22"/>
+            <w:szCs w:val="22"/>
+          </w:rPr>
+          <w:delText xml:space="preserve">or </w:delText>
+        </w:r>
+      </w:del>
+      <w:proofErr w:type="spellStart"/>
+      <w:ins w:id="41" w:author="Dave Bridges" w:date="2019-07-24T15:38:00Z">
+        <w:r>
+          <w:rPr>
+            <w:rFonts w:cstheme="minorHAnsi"/>
+            <w:sz w:val="22"/>
+            <w:szCs w:val="22"/>
+          </w:rPr>
+          <w:t>LiC</w:t>
+        </w:r>
+        <w:r>
+          <w:rPr>
+            <w:rFonts w:cstheme="minorHAnsi"/>
+            <w:sz w:val="22"/>
+            <w:szCs w:val="22"/>
+          </w:rPr>
+          <w:t>OR</w:t>
+        </w:r>
+        <w:proofErr w:type="spellEnd"/>
+        <w:r>
+          <w:rPr>
+            <w:rFonts w:cstheme="minorHAnsi"/>
+            <w:sz w:val="22"/>
+            <w:szCs w:val="22"/>
+          </w:rPr>
+          <w:t xml:space="preserve"> </w:t>
+        </w:r>
+      </w:ins>
+      <w:r>
+        <w:rPr>
+          <w:rFonts w:cstheme="minorHAnsi"/>
+          <w:sz w:val="22"/>
+          <w:szCs w:val="22"/>
+        </w:rPr>
+        <w:t>to normalize against total protein. Samples will be incubated with the primary then the secondary antibodies. Briefly,</w:t>
+      </w:r>
+      <w:r>
+        <w:rPr>
+          <w:rFonts w:cstheme="minorHAnsi"/>
+          <w:color w:val="000000"/>
+          <w:sz w:val="22"/>
+          <w:szCs w:val="22"/>
+          <w:shd w:val="clear" w:color="auto" w:fill="FFFFFF"/>
+        </w:rPr>
+        <w:t xml:space="preserve"> antibodies against </w:t>
+      </w:r>
+      <w:r>
+        <w:rPr>
+          <w:rFonts w:cstheme="minorHAnsi"/>
+          <w:color w:val="000000"/>
+          <w:sz w:val="22"/>
+          <w:szCs w:val="22"/>
+          <w:shd w:val="clear" w:color="auto" w:fill="FFFFFF"/>
+        </w:rPr>
+        <w:t xml:space="preserve">TSC1/2, </w:t>
+      </w:r>
+      <w:r>
+        <w:rPr>
+          <w:rFonts w:cstheme="minorHAnsi"/>
+          <w:color w:val="000000"/>
+          <w:sz w:val="22"/>
+          <w:szCs w:val="22"/>
+          <w:shd w:val="clear" w:color="auto" w:fill="FFFFFF"/>
+        </w:rPr>
+        <w:t xml:space="preserve">total and phosphorylated </w:t>
+      </w:r>
+      <w:r>
+        <w:rPr>
+          <w:rFonts w:cstheme="minorHAnsi"/>
+          <w:sz w:val="22"/>
+          <w:szCs w:val="22"/>
+        </w:rPr>
+        <w:t>mTORC</w:t>
+      </w:r>
+      <w:r>
+        <w:rPr>
+          <w:rFonts w:cstheme="minorHAnsi"/>
+          <w:sz w:val="22"/>
+          <w:szCs w:val="22"/>
+        </w:rPr>
+        <w:t>1 targets (S6K, 4EBP1, S6) and regulators (</w:t>
+      </w:r>
+      <w:proofErr w:type="spellStart"/>
+      <w:r>
+        <w:rPr>
+          <w:rFonts w:cstheme="minorHAnsi"/>
+          <w:sz w:val="22"/>
+          <w:szCs w:val="22"/>
+        </w:rPr>
+        <w:t>Akt</w:t>
+      </w:r>
+      <w:proofErr w:type="spellEnd"/>
+      <w:r>
+        <w:rPr>
+          <w:rFonts w:cstheme="minorHAnsi"/>
+          <w:sz w:val="22"/>
+          <w:szCs w:val="22"/>
+        </w:rPr>
+        <w:t>, IRS) will be used.</w:t>
+      </w:r>
+    </w:p>
+    <w:p>
+      <w:pPr>
+        <w:pStyle w:val="Heading2"/>
+        <w:rPr>
+          <w:rFonts w:asciiTheme="minorHAnsi" w:hAnsiTheme="minorHAnsi" w:cstheme="minorHAnsi"/>
+        </w:rPr>
+      </w:pPr>
+      <w:bookmarkStart w:id="42" w:name="_Toc13500930"/>
+      <w:bookmarkStart w:id="43" w:name="_Toc14722107"/>
+      <w:r>
+        <w:rPr>
+          <w:rFonts w:asciiTheme="minorHAnsi" w:hAnsiTheme="minorHAnsi" w:cstheme="minorHAnsi"/>
+        </w:rPr>
+        <w:t>Histology</w:t>
+      </w:r>
+      <w:bookmarkEnd w:id="42"/>
+      <w:bookmarkEnd w:id="43"/>
+    </w:p>
+    <w:p>
+      <w:pPr>
+        <w:rPr>
+          <w:rFonts w:cstheme="minorHAnsi"/>
+          <w:sz w:val="22"/>
+          <w:szCs w:val="22"/>
+        </w:rPr>
+      </w:pPr>
+      <w:r>
+        <w:rPr>
+          <w:rFonts w:cstheme="minorHAnsi"/>
+          <w:sz w:val="22"/>
+          <w:szCs w:val="22"/>
+        </w:rPr>
         <w:t xml:space="preserve">Mammary glands collected from </w:t>
       </w:r>
       <w:r>
@@ -11119,16 +11233,53 @@
           <w:sz w:val="22"/>
           <w:szCs w:val="22"/>
         </w:rPr>
-        <w:t>assessed for branching and for ductal</w:t>
-      </w:r>
-      <w:r>
-        <w:rPr>
-          <w:rFonts w:cstheme="minorHAnsi"/>
-          <w:sz w:val="22"/>
-          <w:szCs w:val="22"/>
-        </w:rPr>
-        <w:t>, alveolar</w:t>
-      </w:r>
+        <w:t xml:space="preserve">assessed for </w:t>
+      </w:r>
+      <w:del w:id="44" w:author="Dave Bridges" w:date="2019-07-24T15:27:00Z">
+        <w:r>
+          <w:rPr>
+            <w:rFonts w:cstheme="minorHAnsi"/>
+            <w:sz w:val="22"/>
+            <w:szCs w:val="22"/>
+          </w:rPr>
+          <w:delText>branching and for ductal</w:delText>
+        </w:r>
+        <w:r>
+          <w:rPr>
+            <w:rFonts w:cstheme="minorHAnsi"/>
+            <w:sz w:val="22"/>
+            <w:szCs w:val="22"/>
+          </w:rPr>
+          <w:delText xml:space="preserve">, </w:delText>
+        </w:r>
+      </w:del>
+      <w:r>
+        <w:rPr>
+          <w:rFonts w:cstheme="minorHAnsi"/>
+          <w:sz w:val="22"/>
+          <w:szCs w:val="22"/>
+        </w:rPr>
+        <w:t>alveolar</w:t>
+      </w:r>
+      <w:ins w:id="45" w:author="Dave Bridges" w:date="2019-07-24T15:27:00Z">
+        <w:r>
+          <w:rPr>
+            <w:rFonts w:cstheme="minorHAnsi"/>
+            <w:sz w:val="22"/>
+            <w:szCs w:val="22"/>
+          </w:rPr>
+          <w:t xml:space="preserve"> </w:t>
+        </w:r>
+        <w:proofErr w:type="gramStart"/>
+        <w:r>
+          <w:rPr>
+            <w:rFonts w:cstheme="minorHAnsi"/>
+            <w:sz w:val="22"/>
+            <w:szCs w:val="22"/>
+          </w:rPr>
+          <w:t xml:space="preserve">count </w:t>
+        </w:r>
+      </w:ins>
       <w:r>
         <w:rPr>
           <w:rFonts w:cstheme="minorHAnsi"/>
@@ -11143,7 +11294,16 @@
           <w:sz w:val="22"/>
           <w:szCs w:val="22"/>
         </w:rPr>
-        <w:t xml:space="preserve">and adipocyte </w:t>
+        <w:t>and</w:t>
+      </w:r>
+      <w:proofErr w:type="gramEnd"/>
+      <w:r>
+        <w:rPr>
+          <w:rFonts w:cstheme="minorHAnsi"/>
+          <w:sz w:val="22"/>
+          <w:szCs w:val="22"/>
+        </w:rPr>
+        <w:t xml:space="preserve"> adipocyte </w:t>
       </w:r>
       <w:r>
         <w:rPr>
@@ -11253,14 +11413,14 @@
           <w:rFonts w:asciiTheme="minorHAnsi" w:hAnsiTheme="minorHAnsi" w:cstheme="minorHAnsi"/>
         </w:rPr>
       </w:pPr>
-      <w:bookmarkStart w:id="39" w:name="_Toc14722108"/>
+      <w:bookmarkStart w:id="46" w:name="_Toc14722108"/>
       <w:r>
         <w:rPr>
           <w:rFonts w:asciiTheme="minorHAnsi" w:hAnsiTheme="minorHAnsi" w:cstheme="minorHAnsi"/>
         </w:rPr>
         <w:t>Expected Results</w:t>
       </w:r>
-      <w:bookmarkEnd w:id="39"/>
+      <w:bookmarkEnd w:id="46"/>
     </w:p>
     <w:p>
       <w:pPr>
@@ -11270,7 +11430,7 @@
           <w:i/>
         </w:rPr>
       </w:pPr>
-      <w:bookmarkStart w:id="40" w:name="_Toc14722109"/>
+      <w:bookmarkStart w:id="47" w:name="_Toc14722109"/>
       <w:r>
         <w:rPr>
           <w:rFonts w:asciiTheme="minorHAnsi" w:hAnsiTheme="minorHAnsi" w:cstheme="minorHAnsi"/>
@@ -11289,7 +11449,7 @@
         </w:rPr>
         <w:t>Is mammary gland development altered with maternal adipocyte mTORC1 hyperactivation?</w:t>
       </w:r>
-      <w:bookmarkEnd w:id="40"/>
+      <w:bookmarkEnd w:id="47"/>
       <w:r>
         <w:rPr>
           <w:rFonts w:asciiTheme="minorHAnsi" w:hAnsiTheme="minorHAnsi" w:cstheme="minorHAnsi"/>
@@ -11616,7 +11776,7 @@
           <w:rFonts w:asciiTheme="minorHAnsi" w:hAnsiTheme="minorHAnsi" w:cstheme="minorHAnsi"/>
         </w:rPr>
       </w:pPr>
-      <w:bookmarkStart w:id="41" w:name="_Toc14722110"/>
+      <w:bookmarkStart w:id="48" w:name="_Toc14722110"/>
       <w:r>
         <w:rPr>
           <w:rFonts w:asciiTheme="minorHAnsi" w:hAnsiTheme="minorHAnsi" w:cstheme="minorHAnsi"/>
@@ -11635,7 +11795,7 @@
         </w:rPr>
         <w:t>How does adipocyte mTORC1 hyperactivation affect milk output and composition?</w:t>
       </w:r>
-      <w:bookmarkEnd w:id="41"/>
+      <w:bookmarkEnd w:id="48"/>
       <w:r>
         <w:rPr>
           <w:rFonts w:asciiTheme="minorHAnsi" w:hAnsiTheme="minorHAnsi" w:cstheme="minorHAnsi"/>
@@ -11963,7 +12123,8 @@
           <w:rFonts w:asciiTheme="minorHAnsi" w:hAnsiTheme="minorHAnsi" w:cstheme="minorHAnsi"/>
         </w:rPr>
       </w:pPr>
-      <w:bookmarkStart w:id="42" w:name="_Toc14722111"/>
+      <w:bookmarkStart w:id="49" w:name="_Toc14722111"/>
+      <w:commentRangeStart w:id="50"/>
       <w:r>
         <w:rPr>
           <w:rFonts w:asciiTheme="minorHAnsi" w:hAnsiTheme="minorHAnsi" w:cstheme="minorHAnsi"/>
@@ -11994,7 +12155,7 @@
         </w:rPr>
         <w:t xml:space="preserve"> altered with maternal adipocyte mTORC1 hyperactivation?</w:t>
       </w:r>
-      <w:bookmarkEnd w:id="42"/>
+      <w:bookmarkEnd w:id="49"/>
     </w:p>
     <w:p>
       <w:pPr>
@@ -12487,6 +12648,13 @@
           <w:szCs w:val="22"/>
         </w:rPr>
         <w:t xml:space="preserve"> </w:t>
+      </w:r>
+      <w:commentRangeEnd w:id="50"/>
+      <w:r>
+        <w:rPr>
+          <w:rStyle w:val="CommentReference"/>
+        </w:rPr>
+        <w:commentReference w:id="50"/>
       </w:r>
     </w:p>
     <w:p>
@@ -12496,7 +12664,7 @@
           <w:rFonts w:asciiTheme="minorHAnsi" w:hAnsiTheme="minorHAnsi" w:cstheme="minorHAnsi"/>
         </w:rPr>
       </w:pPr>
-      <w:bookmarkStart w:id="43" w:name="_Toc14722112"/>
+      <w:bookmarkStart w:id="52" w:name="_Toc14722112"/>
       <w:r>
         <w:rPr>
           <w:rFonts w:asciiTheme="minorHAnsi" w:hAnsiTheme="minorHAnsi" w:cstheme="minorHAnsi"/>
@@ -12515,7 +12683,7 @@
         </w:rPr>
         <w:t>)</w:t>
       </w:r>
-      <w:bookmarkEnd w:id="43"/>
+      <w:bookmarkEnd w:id="52"/>
     </w:p>
     <w:p>
       <w:pPr>
@@ -12603,7 +12771,35 @@
           <w:sz w:val="22"/>
           <w:szCs w:val="22"/>
         </w:rPr>
-        <w:t xml:space="preserve">C57Bl6/J mice that will be </w:t>
+        <w:t>C57B</w:t>
+      </w:r>
+      <w:ins w:id="53" w:author="Dave Bridges" w:date="2019-07-24T15:33:00Z">
+        <w:r>
+          <w:rPr>
+            <w:rFonts w:cstheme="minorHAnsi"/>
+            <w:sz w:val="22"/>
+            <w:szCs w:val="22"/>
+          </w:rPr>
+          <w:t>L</w:t>
+        </w:r>
+      </w:ins>
+      <w:del w:id="54" w:author="Dave Bridges" w:date="2019-07-24T15:33:00Z">
+        <w:r>
+          <w:rPr>
+            <w:rFonts w:cstheme="minorHAnsi"/>
+            <w:sz w:val="22"/>
+            <w:szCs w:val="22"/>
+          </w:rPr>
+          <w:delText>l</w:delText>
+        </w:r>
+      </w:del>
+      <w:r>
+        <w:rPr>
+          <w:rFonts w:cstheme="minorHAnsi"/>
+          <w:sz w:val="22"/>
+          <w:szCs w:val="22"/>
+        </w:rPr>
+        <w:t xml:space="preserve">6/J mice that will be </w:t>
       </w:r>
       <w:r>
         <w:rPr>
@@ -15766,7 +15962,7 @@
       </w:r>
     </w:p>
   </w:comment>
-  <w:comment w:id="10" w:author="Dave Bridges" w:date="2019-07-12T10:03:00Z" w:initials="DB">
+  <w:comment w:id="11" w:author="Dave Bridges" w:date="2019-07-12T10:03:00Z" w:initials="DB">
     <w:p>
       <w:pPr>
         <w:pStyle w:val="CommentText"/>
@@ -15781,10 +15977,12 @@
         <w:t xml:space="preserve">This is an important data point, so </w:t>
       </w:r>
       <w:proofErr w:type="spellStart"/>
+      <w:proofErr w:type="gramStart"/>
       <w:r>
         <w:t>lets</w:t>
       </w:r>
       <w:proofErr w:type="spellEnd"/>
+      <w:proofErr w:type="gramEnd"/>
       <w:r>
         <w:t xml:space="preserve"> be more explicit about what the correlation is (a 1 unit BMI causes a xx increase in protein/</w:t>
       </w:r>
@@ -15798,7 +15996,7 @@
       </w:r>
     </w:p>
   </w:comment>
-  <w:comment w:id="11" w:author="Microsoft Office User" w:date="2019-07-22T19:16:00Z" w:initials="MOU">
+  <w:comment w:id="12" w:author="Microsoft Office User" w:date="2019-07-22T19:16:00Z" w:initials="MOU">
     <w:p>
       <w:pPr>
         <w:pStyle w:val="CommentText"/>
@@ -15814,7 +16012,7 @@
       </w:r>
     </w:p>
   </w:comment>
-  <w:comment w:id="13" w:author="Dave Bridges" w:date="2019-07-12T10:22:00Z" w:initials="DB">
+  <w:comment w:id="14" w:author="Dave Bridges" w:date="2019-07-12T10:22:00Z" w:initials="DB">
     <w:p>
       <w:pPr>
         <w:pStyle w:val="CommentText"/>
@@ -15846,7 +16044,7 @@
       </w:r>
     </w:p>
   </w:comment>
-  <w:comment w:id="14" w:author="Microsoft Office User" w:date="2019-07-22T18:25:00Z" w:initials="MOU">
+  <w:comment w:id="15" w:author="Microsoft Office User" w:date="2019-07-22T18:25:00Z" w:initials="MOU">
     <w:p>
       <w:pPr>
         <w:pStyle w:val="CommentText"/>
@@ -15870,7 +16068,7 @@
       </w:r>
     </w:p>
   </w:comment>
-  <w:comment w:id="16" w:author="Dave Bridges" w:date="2019-07-12T10:19:00Z" w:initials="DB">
+  <w:comment w:id="17" w:author="Dave Bridges" w:date="2019-07-12T10:19:00Z" w:initials="DB">
     <w:p>
       <w:pPr>
         <w:pStyle w:val="CommentText"/>
@@ -15894,7 +16092,7 @@
       </w:r>
     </w:p>
   </w:comment>
-  <w:comment w:id="17" w:author="Microsoft Office User" w:date="2019-07-22T18:26:00Z" w:initials="MOU">
+  <w:comment w:id="18" w:author="Microsoft Office User" w:date="2019-07-22T18:26:00Z" w:initials="MOU">
     <w:p>
       <w:pPr>
         <w:pStyle w:val="CommentText"/>
@@ -15914,6 +16112,51 @@
       <w:r>
         <w:t xml:space="preserve">that? </w:t>
       </w:r>
+    </w:p>
+  </w:comment>
+  <w:comment w:id="39" w:author="Dave Bridges" w:date="2019-07-24T15:38:00Z" w:initials="DB">
+    <w:p>
+      <w:pPr>
+        <w:pStyle w:val="CommentText"/>
+      </w:pPr>
+      <w:r>
+        <w:rPr>
+          <w:rStyle w:val="CommentReference"/>
+        </w:rPr>
+        <w:annotationRef/>
+      </w:r>
+      <w:r>
+        <w:t>qPCR methods.</w:t>
+      </w:r>
+    </w:p>
+  </w:comment>
+  <w:comment w:id="50" w:author="Dave Bridges" w:date="2019-07-24T15:35:00Z" w:initials="DB">
+    <w:p>
+      <w:pPr>
+        <w:pStyle w:val="CommentText"/>
+      </w:pPr>
+      <w:r>
+        <w:rPr>
+          <w:rStyle w:val="CommentReference"/>
+        </w:rPr>
+        <w:annotationRef/>
+      </w:r>
+      <w:r>
+        <w:t xml:space="preserve">Aim on molecular changes in mammary glands.   </w:t>
+      </w:r>
+      <w:r>
+        <w:t xml:space="preserve">Lipogenic genes, TG synthesis genes, </w:t>
+      </w:r>
+      <w:proofErr w:type="spellStart"/>
+      <w:r>
+        <w:t>ThPOK</w:t>
+      </w:r>
+      <w:proofErr w:type="spellEnd"/>
+      <w:r>
+        <w:t>, gap junction proteins, lipolysis</w:t>
+      </w:r>
+      <w:bookmarkStart w:id="51" w:name="_GoBack"/>
+      <w:bookmarkEnd w:id="51"/>
     </w:p>
   </w:comment>
 </w:comments>
@@ -15929,6 +16172,8 @@
   <w15:commentEx w15:paraId="25B4CD14" w15:paraIdParent="2E12526C" w15:done="0"/>
   <w15:commentEx w15:paraId="0E2409FD" w15:done="0"/>
   <w15:commentEx w15:paraId="4CF145DC" w15:paraIdParent="0E2409FD" w15:done="0"/>
+  <w15:commentEx w15:paraId="32563CAD" w15:done="0"/>
+  <w15:commentEx w15:paraId="53CF8EF7" w15:done="0"/>
 </w15:commentsEx>
 </file>
 
@@ -15942,6 +16187,8 @@
   <w16cid:commentId w16cid:paraId="25B4CD14" w16cid:durableId="20E07E23"/>
   <w16cid:commentId w16cid:paraId="0E2409FD" w16cid:durableId="20D2DD4E"/>
   <w16cid:commentId w16cid:paraId="4CF145DC" w16cid:durableId="20E07E3C"/>
+  <w16cid:commentId w16cid:paraId="32563CAD" w16cid:durableId="20E2FA07"/>
+  <w16cid:commentId w16cid:paraId="53CF8EF7" w16cid:durableId="20E2F928"/>
 </w16cid:commentsIds>
 </file>
 
@@ -16491,6 +16738,7 @@
   <w:style w:type="character" w:default="1" w:styleId="DefaultParagraphFont">
     <w:name w:val="Default Paragraph Font"/>
     <w:uiPriority w:val="1"/>
+    <w:semiHidden/>
     <w:unhideWhenUsed/>
   </w:style>
   <w:style w:type="table" w:default="1" w:styleId="TableNormal">
@@ -17191,7 +17439,7 @@
 </file>
 
 <file path=customXml/itemProps1.xml><?xml version="1.0" encoding="utf-8"?>
-<ds:datastoreItem xmlns:ds="http://schemas.openxmlformats.org/officeDocument/2006/customXml" ds:itemID="{C46AB9E9-8160-2C4B-86E7-2B33D8AFB6A3}">
+<ds:datastoreItem xmlns:ds="http://schemas.openxmlformats.org/officeDocument/2006/customXml" ds:itemID="{6F10BF4A-17C8-5247-82D8-B274099BBA2E}">
   <ds:schemaRefs>
     <ds:schemaRef ds:uri="http://schemas.openxmlformats.org/officeDocument/2006/bibliography"/>
   </ds:schemaRefs>

</xml_diff>

<commit_message>
finished all edits for aim 2 :)
</commit_message>
<xml_diff>
--- a/Noura Preliminary Exam/Aim 4.docx
+++ b/Noura Preliminary Exam/Aim 4.docx
@@ -2567,16 +2567,7 @@
           <w:sz w:val="22"/>
           <w:szCs w:val="22"/>
         </w:rPr>
-        <w:t xml:space="preserve"> Lactogenesis I </w:t>
-      </w:r>
-      <w:proofErr w:type="gramStart"/>
-      <w:r>
-        <w:rPr>
-          <w:rFonts w:cstheme="minorHAnsi"/>
-          <w:sz w:val="22"/>
-          <w:szCs w:val="22"/>
-        </w:rPr>
-        <w:t>encompass</w:t>
+        <w:t xml:space="preserve"> Lactogenesis I encompass</w:t>
       </w:r>
       <w:r>
         <w:rPr>
@@ -2586,7 +2577,6 @@
         </w:rPr>
         <w:t>es</w:t>
       </w:r>
-      <w:proofErr w:type="gramEnd"/>
       <w:r>
         <w:rPr>
           <w:rFonts w:cstheme="minorHAnsi"/>
@@ -5803,25 +5793,7 @@
           <w:sz w:val="22"/>
           <w:szCs w:val="22"/>
         </w:rPr>
-        <w:t xml:space="preserve">This indicates the important role of mTORC1 </w:t>
-      </w:r>
-      <w:proofErr w:type="gramStart"/>
-      <w:r>
-        <w:rPr>
-          <w:rFonts w:cstheme="minorHAnsi"/>
-          <w:sz w:val="22"/>
-          <w:szCs w:val="22"/>
-        </w:rPr>
-        <w:t>In</w:t>
-      </w:r>
-      <w:proofErr w:type="gramEnd"/>
-      <w:r>
-        <w:rPr>
-          <w:rFonts w:cstheme="minorHAnsi"/>
-          <w:sz w:val="22"/>
-          <w:szCs w:val="22"/>
-        </w:rPr>
-        <w:t xml:space="preserve"> mammary gland proliferation and protein synthesis.</w:t>
+        <w:t>This indicates the important role of mTORC1 In mammary gland proliferation and protein synthesis.</w:t>
       </w:r>
       <w:r>
         <w:rPr>
@@ -6878,25 +6850,7 @@
           <w:sz w:val="22"/>
           <w:szCs w:val="22"/>
         </w:rPr>
-        <w:t xml:space="preserve"> </w:t>
-      </w:r>
-      <w:proofErr w:type="gramStart"/>
-      <w:r>
-        <w:rPr>
-          <w:rFonts w:cstheme="minorHAnsi"/>
-          <w:sz w:val="22"/>
-          <w:szCs w:val="22"/>
-        </w:rPr>
-        <w:t>Pre</w:t>
-      </w:r>
-      <w:proofErr w:type="gramEnd"/>
-      <w:r>
-        <w:rPr>
-          <w:rFonts w:cstheme="minorHAnsi"/>
-          <w:sz w:val="22"/>
-          <w:szCs w:val="22"/>
-        </w:rPr>
-        <w:t>-pregnancy obesity was positively associated with higher weight gain and obesity risk in early childhood</w:t>
+        <w:t xml:space="preserve"> Pre-pregnancy obesity was positively associated with higher weight gain and obesity risk in early childhood</w:t>
       </w:r>
       <w:r>
         <w:rPr>
@@ -8920,7 +8874,6 @@
         <w:t>/</w:t>
       </w:r>
       <w:proofErr w:type="spellStart"/>
-      <w:proofErr w:type="gramStart"/>
       <w:r>
         <w:rPr>
           <w:rFonts w:cstheme="minorHAnsi"/>
@@ -8946,14 +8899,139 @@
           <w:sz w:val="22"/>
           <w:szCs w:val="22"/>
         </w:rPr>
-        <w:t>mice</w:t>
-      </w:r>
-      <w:proofErr w:type="gramEnd"/>
-      <w:r>
-        <w:rPr>
-          <w:rFonts w:cstheme="minorHAnsi"/>
-          <w:sz w:val="22"/>
-          <w:szCs w:val="22"/>
+        <w:t xml:space="preserve">mice </w:t>
+      </w:r>
+      <w:r>
+        <w:rPr>
+          <w:rFonts w:cstheme="minorHAnsi"/>
+          <w:sz w:val="22"/>
+          <w:szCs w:val="22"/>
+        </w:rPr>
+        <w:t xml:space="preserve">with flanked </w:t>
+      </w:r>
+      <w:r>
+        <w:rPr>
+          <w:rFonts w:cstheme="minorHAnsi"/>
+          <w:i/>
+          <w:sz w:val="22"/>
+          <w:szCs w:val="22"/>
+        </w:rPr>
+        <w:t>TSC1</w:t>
+      </w:r>
+      <w:r>
+        <w:rPr>
+          <w:rFonts w:cstheme="minorHAnsi"/>
+          <w:sz w:val="22"/>
+          <w:szCs w:val="22"/>
+        </w:rPr>
+        <w:t xml:space="preserve"> gene exons 17 and 18 </w:t>
+      </w:r>
+      <w:r>
+        <w:rPr>
+          <w:rFonts w:cstheme="minorHAnsi"/>
+          <w:sz w:val="22"/>
+          <w:szCs w:val="22"/>
+        </w:rPr>
+        <w:t xml:space="preserve">were crossed with </w:t>
+      </w:r>
+      <w:proofErr w:type="spellStart"/>
+      <w:r>
+        <w:rPr>
+          <w:rFonts w:cstheme="minorHAnsi"/>
+          <w:sz w:val="22"/>
+          <w:szCs w:val="22"/>
+        </w:rPr>
+        <w:t>Adipoq-Cre</w:t>
+      </w:r>
+      <w:proofErr w:type="spellEnd"/>
+      <w:r>
+        <w:rPr>
+          <w:rFonts w:cstheme="minorHAnsi"/>
+          <w:sz w:val="22"/>
+          <w:szCs w:val="22"/>
+        </w:rPr>
+        <w:t xml:space="preserve"> mice expressing the </w:t>
+      </w:r>
+      <w:proofErr w:type="spellStart"/>
+      <w:r>
+        <w:rPr>
+          <w:rFonts w:cstheme="minorHAnsi"/>
+          <w:sz w:val="22"/>
+          <w:szCs w:val="22"/>
+        </w:rPr>
+        <w:t>Cre</w:t>
+      </w:r>
+      <w:proofErr w:type="spellEnd"/>
+      <w:r>
+        <w:rPr>
+          <w:rFonts w:cstheme="minorHAnsi"/>
+          <w:sz w:val="22"/>
+          <w:szCs w:val="22"/>
+        </w:rPr>
+        <w:t xml:space="preserve"> recombinase controlled by </w:t>
+      </w:r>
+      <w:r>
+        <w:rPr>
+          <w:rFonts w:cstheme="minorHAnsi"/>
+          <w:sz w:val="22"/>
+          <w:szCs w:val="22"/>
+        </w:rPr>
+        <w:t xml:space="preserve">adiponectin gene </w:t>
+      </w:r>
+      <w:r>
+        <w:rPr>
+          <w:rFonts w:cstheme="minorHAnsi"/>
+          <w:sz w:val="22"/>
+          <w:szCs w:val="22"/>
+        </w:rPr>
+        <w:t xml:space="preserve">promoter. The parental strains for this experiment will be male </w:t>
+      </w:r>
+      <w:r>
+        <w:rPr>
+          <w:rFonts w:cstheme="minorHAnsi"/>
+          <w:i/>
+          <w:sz w:val="22"/>
+          <w:szCs w:val="22"/>
+        </w:rPr>
+        <w:t xml:space="preserve">Tsc1 </w:t>
+      </w:r>
+      <w:proofErr w:type="spellStart"/>
+      <w:r>
+        <w:rPr>
+          <w:rFonts w:cstheme="minorHAnsi"/>
+          <w:sz w:val="22"/>
+          <w:szCs w:val="22"/>
+          <w:vertAlign w:val="superscript"/>
+        </w:rPr>
+        <w:t>fl</w:t>
+      </w:r>
+      <w:proofErr w:type="spellEnd"/>
+      <w:r>
+        <w:rPr>
+          <w:rFonts w:cstheme="minorHAnsi"/>
+          <w:sz w:val="22"/>
+          <w:szCs w:val="22"/>
+          <w:vertAlign w:val="superscript"/>
+        </w:rPr>
+        <w:t>/</w:t>
+      </w:r>
+      <w:proofErr w:type="spellStart"/>
+      <w:r>
+        <w:rPr>
+          <w:rFonts w:cstheme="minorHAnsi"/>
+          <w:sz w:val="22"/>
+          <w:szCs w:val="22"/>
+          <w:vertAlign w:val="superscript"/>
+        </w:rPr>
+        <w:t>fl</w:t>
+      </w:r>
+      <w:proofErr w:type="spellEnd"/>
+      <w:r>
+        <w:rPr>
+          <w:rFonts w:cstheme="minorHAnsi"/>
+          <w:sz w:val="22"/>
+          <w:szCs w:val="22"/>
+          <w:vertAlign w:val="superscript"/>
         </w:rPr>
         <w:t xml:space="preserve"> </w:t>
       </w:r>
@@ -8963,7 +9041,25 @@
           <w:sz w:val="22"/>
           <w:szCs w:val="22"/>
         </w:rPr>
-        <w:t xml:space="preserve">with flanked </w:t>
+        <w:t>;</w:t>
+      </w:r>
+      <w:proofErr w:type="spellStart"/>
+      <w:r>
+        <w:rPr>
+          <w:rFonts w:cstheme="minorHAnsi"/>
+          <w:sz w:val="22"/>
+          <w:szCs w:val="22"/>
+        </w:rPr>
+        <w:t>Tg</w:t>
+      </w:r>
+      <w:proofErr w:type="spellEnd"/>
+      <w:r>
+        <w:rPr>
+          <w:rFonts w:cstheme="minorHAnsi"/>
+          <w:sz w:val="22"/>
+          <w:szCs w:val="22"/>
+        </w:rPr>
+        <w:t xml:space="preserve">/+ or </w:t>
       </w:r>
       <w:r>
         <w:rPr>
@@ -8972,23 +9068,7 @@
           <w:sz w:val="22"/>
           <w:szCs w:val="22"/>
         </w:rPr>
-        <w:t>TSC1</w:t>
-      </w:r>
-      <w:r>
-        <w:rPr>
-          <w:rFonts w:cstheme="minorHAnsi"/>
-          <w:sz w:val="22"/>
-          <w:szCs w:val="22"/>
-        </w:rPr>
-        <w:t xml:space="preserve"> gene exons 17 and 18 </w:t>
-      </w:r>
-      <w:r>
-        <w:rPr>
-          <w:rFonts w:cstheme="minorHAnsi"/>
-          <w:sz w:val="22"/>
-          <w:szCs w:val="22"/>
-        </w:rPr>
-        <w:t xml:space="preserve">were crossed with </w:t>
+        <w:t xml:space="preserve">Tsc1 </w:t>
       </w:r>
       <w:proofErr w:type="spellStart"/>
       <w:r>
@@ -8996,8 +9076,9 @@
           <w:rFonts w:cstheme="minorHAnsi"/>
           <w:sz w:val="22"/>
           <w:szCs w:val="22"/>
-        </w:rPr>
-        <w:t>Adipoq-Cre</w:t>
+          <w:vertAlign w:val="superscript"/>
+        </w:rPr>
+        <w:t>fl</w:t>
       </w:r>
       <w:proofErr w:type="spellEnd"/>
       <w:r>
@@ -9005,8 +9086,9 @@
           <w:rFonts w:cstheme="minorHAnsi"/>
           <w:sz w:val="22"/>
           <w:szCs w:val="22"/>
-        </w:rPr>
-        <w:t xml:space="preserve"> mice expressing the </w:t>
+          <w:vertAlign w:val="superscript"/>
+        </w:rPr>
+        <w:t>/</w:t>
       </w:r>
       <w:proofErr w:type="spellStart"/>
       <w:r>
@@ -9014,8 +9096,9 @@
           <w:rFonts w:cstheme="minorHAnsi"/>
           <w:sz w:val="22"/>
           <w:szCs w:val="22"/>
-        </w:rPr>
-        <w:t>Cre</w:t>
+          <w:vertAlign w:val="superscript"/>
+        </w:rPr>
+        <w:t>fl</w:t>
       </w:r>
       <w:proofErr w:type="spellEnd"/>
       <w:r>
@@ -9023,24 +9106,17 @@
           <w:rFonts w:cstheme="minorHAnsi"/>
           <w:sz w:val="22"/>
           <w:szCs w:val="22"/>
-        </w:rPr>
-        <w:t xml:space="preserve"> recombinase controlled by </w:t>
-      </w:r>
-      <w:r>
-        <w:rPr>
-          <w:rFonts w:cstheme="minorHAnsi"/>
-          <w:sz w:val="22"/>
-          <w:szCs w:val="22"/>
-        </w:rPr>
-        <w:t xml:space="preserve">adiponectin gene </w:t>
-      </w:r>
-      <w:r>
-        <w:rPr>
-          <w:rFonts w:cstheme="minorHAnsi"/>
-          <w:sz w:val="22"/>
-          <w:szCs w:val="22"/>
-        </w:rPr>
-        <w:t xml:space="preserve">promoter. The parental strains for this experiment will be male </w:t>
+          <w:vertAlign w:val="superscript"/>
+        </w:rPr>
+        <w:t xml:space="preserve"> </w:t>
+      </w:r>
+      <w:r>
+        <w:rPr>
+          <w:rFonts w:cstheme="minorHAnsi"/>
+          <w:sz w:val="22"/>
+          <w:szCs w:val="22"/>
+        </w:rPr>
+        <w:t xml:space="preserve">;+/+ crossed with female </w:t>
       </w:r>
       <w:r>
         <w:rPr>
@@ -9072,7 +9148,6 @@
         <w:t>/</w:t>
       </w:r>
       <w:proofErr w:type="spellStart"/>
-      <w:proofErr w:type="gramStart"/>
       <w:r>
         <w:rPr>
           <w:rFonts w:cstheme="minorHAnsi"/>
@@ -9098,6 +9173,63 @@
           <w:sz w:val="22"/>
           <w:szCs w:val="22"/>
         </w:rPr>
+        <w:t xml:space="preserve">;+/+ or </w:t>
+      </w:r>
+      <w:r>
+        <w:rPr>
+          <w:rFonts w:cstheme="minorHAnsi"/>
+          <w:i/>
+          <w:sz w:val="22"/>
+          <w:szCs w:val="22"/>
+        </w:rPr>
+        <w:t xml:space="preserve">Tsc1 </w:t>
+      </w:r>
+      <w:proofErr w:type="spellStart"/>
+      <w:r>
+        <w:rPr>
+          <w:rFonts w:cstheme="minorHAnsi"/>
+          <w:sz w:val="22"/>
+          <w:szCs w:val="22"/>
+          <w:vertAlign w:val="superscript"/>
+        </w:rPr>
+        <w:t>fl</w:t>
+      </w:r>
+      <w:proofErr w:type="spellEnd"/>
+      <w:r>
+        <w:rPr>
+          <w:rFonts w:cstheme="minorHAnsi"/>
+          <w:sz w:val="22"/>
+          <w:szCs w:val="22"/>
+          <w:vertAlign w:val="superscript"/>
+        </w:rPr>
+        <w:t>/</w:t>
+      </w:r>
+      <w:proofErr w:type="spellStart"/>
+      <w:r>
+        <w:rPr>
+          <w:rFonts w:cstheme="minorHAnsi"/>
+          <w:sz w:val="22"/>
+          <w:szCs w:val="22"/>
+          <w:vertAlign w:val="superscript"/>
+        </w:rPr>
+        <w:t>fl</w:t>
+      </w:r>
+      <w:proofErr w:type="spellEnd"/>
+      <w:r>
+        <w:rPr>
+          <w:rFonts w:cstheme="minorHAnsi"/>
+          <w:sz w:val="22"/>
+          <w:szCs w:val="22"/>
+          <w:vertAlign w:val="superscript"/>
+        </w:rPr>
+        <w:t xml:space="preserve"> </w:t>
+      </w:r>
+      <w:r>
+        <w:rPr>
+          <w:rFonts w:cstheme="minorHAnsi"/>
+          <w:sz w:val="22"/>
+          <w:szCs w:val="22"/>
+        </w:rPr>
         <w:t>;</w:t>
       </w:r>
       <w:proofErr w:type="spellStart"/>
@@ -9110,23 +9242,21 @@
         <w:t>Tg</w:t>
       </w:r>
       <w:proofErr w:type="spellEnd"/>
-      <w:proofErr w:type="gramEnd"/>
-      <w:r>
-        <w:rPr>
-          <w:rFonts w:cstheme="minorHAnsi"/>
-          <w:sz w:val="22"/>
-          <w:szCs w:val="22"/>
-        </w:rPr>
-        <w:t xml:space="preserve">/+ or </w:t>
-      </w:r>
-      <w:r>
-        <w:rPr>
-          <w:rFonts w:cstheme="minorHAnsi"/>
-          <w:i/>
-          <w:sz w:val="22"/>
-          <w:szCs w:val="22"/>
-        </w:rPr>
-        <w:t xml:space="preserve">Tsc1 </w:t>
+      <w:r>
+        <w:rPr>
+          <w:rFonts w:cstheme="minorHAnsi"/>
+          <w:sz w:val="22"/>
+          <w:szCs w:val="22"/>
+        </w:rPr>
+        <w:t xml:space="preserve">/+, respectively.  The offspring </w:t>
+      </w:r>
+      <w:r>
+        <w:rPr>
+          <w:rFonts w:cstheme="minorHAnsi"/>
+          <w:sz w:val="22"/>
+          <w:szCs w:val="22"/>
+        </w:rPr>
+        <w:t>will be a combination of knockout (</w:t>
       </w:r>
       <w:proofErr w:type="spellStart"/>
       <w:r>
@@ -9134,7 +9264,6 @@
           <w:rFonts w:cstheme="minorHAnsi"/>
           <w:sz w:val="22"/>
           <w:szCs w:val="22"/>
-          <w:vertAlign w:val="superscript"/>
         </w:rPr>
         <w:t>fl</w:t>
       </w:r>
@@ -9144,7 +9273,6 @@
           <w:rFonts w:cstheme="minorHAnsi"/>
           <w:sz w:val="22"/>
           <w:szCs w:val="22"/>
-          <w:vertAlign w:val="superscript"/>
         </w:rPr>
         <w:t>/</w:t>
       </w:r>
@@ -9154,198 +9282,10 @@
           <w:rFonts w:cstheme="minorHAnsi"/>
           <w:sz w:val="22"/>
           <w:szCs w:val="22"/>
-          <w:vertAlign w:val="superscript"/>
-        </w:rPr>
-        <w:t>fl</w:t>
+        </w:rPr>
+        <w:t>fl;Tg</w:t>
       </w:r>
       <w:proofErr w:type="spellEnd"/>
-      <w:r>
-        <w:rPr>
-          <w:rFonts w:cstheme="minorHAnsi"/>
-          <w:sz w:val="22"/>
-          <w:szCs w:val="22"/>
-          <w:vertAlign w:val="superscript"/>
-        </w:rPr>
-        <w:t xml:space="preserve"> </w:t>
-      </w:r>
-      <w:r>
-        <w:rPr>
-          <w:rFonts w:cstheme="minorHAnsi"/>
-          <w:sz w:val="22"/>
-          <w:szCs w:val="22"/>
-        </w:rPr>
-        <w:t xml:space="preserve">;+/+ crossed with female </w:t>
-      </w:r>
-      <w:r>
-        <w:rPr>
-          <w:rFonts w:cstheme="minorHAnsi"/>
-          <w:i/>
-          <w:sz w:val="22"/>
-          <w:szCs w:val="22"/>
-        </w:rPr>
-        <w:t xml:space="preserve">Tsc1 </w:t>
-      </w:r>
-      <w:proofErr w:type="spellStart"/>
-      <w:r>
-        <w:rPr>
-          <w:rFonts w:cstheme="minorHAnsi"/>
-          <w:sz w:val="22"/>
-          <w:szCs w:val="22"/>
-          <w:vertAlign w:val="superscript"/>
-        </w:rPr>
-        <w:t>fl</w:t>
-      </w:r>
-      <w:proofErr w:type="spellEnd"/>
-      <w:r>
-        <w:rPr>
-          <w:rFonts w:cstheme="minorHAnsi"/>
-          <w:sz w:val="22"/>
-          <w:szCs w:val="22"/>
-          <w:vertAlign w:val="superscript"/>
-        </w:rPr>
-        <w:t>/</w:t>
-      </w:r>
-      <w:proofErr w:type="spellStart"/>
-      <w:r>
-        <w:rPr>
-          <w:rFonts w:cstheme="minorHAnsi"/>
-          <w:sz w:val="22"/>
-          <w:szCs w:val="22"/>
-          <w:vertAlign w:val="superscript"/>
-        </w:rPr>
-        <w:t>fl</w:t>
-      </w:r>
-      <w:proofErr w:type="spellEnd"/>
-      <w:r>
-        <w:rPr>
-          <w:rFonts w:cstheme="minorHAnsi"/>
-          <w:sz w:val="22"/>
-          <w:szCs w:val="22"/>
-          <w:vertAlign w:val="superscript"/>
-        </w:rPr>
-        <w:t xml:space="preserve"> </w:t>
-      </w:r>
-      <w:r>
-        <w:rPr>
-          <w:rFonts w:cstheme="minorHAnsi"/>
-          <w:sz w:val="22"/>
-          <w:szCs w:val="22"/>
-        </w:rPr>
-        <w:t xml:space="preserve">;+/+ or </w:t>
-      </w:r>
-      <w:r>
-        <w:rPr>
-          <w:rFonts w:cstheme="minorHAnsi"/>
-          <w:i/>
-          <w:sz w:val="22"/>
-          <w:szCs w:val="22"/>
-        </w:rPr>
-        <w:t xml:space="preserve">Tsc1 </w:t>
-      </w:r>
-      <w:proofErr w:type="spellStart"/>
-      <w:r>
-        <w:rPr>
-          <w:rFonts w:cstheme="minorHAnsi"/>
-          <w:sz w:val="22"/>
-          <w:szCs w:val="22"/>
-          <w:vertAlign w:val="superscript"/>
-        </w:rPr>
-        <w:t>fl</w:t>
-      </w:r>
-      <w:proofErr w:type="spellEnd"/>
-      <w:r>
-        <w:rPr>
-          <w:rFonts w:cstheme="minorHAnsi"/>
-          <w:sz w:val="22"/>
-          <w:szCs w:val="22"/>
-          <w:vertAlign w:val="superscript"/>
-        </w:rPr>
-        <w:t>/</w:t>
-      </w:r>
-      <w:proofErr w:type="spellStart"/>
-      <w:r>
-        <w:rPr>
-          <w:rFonts w:cstheme="minorHAnsi"/>
-          <w:sz w:val="22"/>
-          <w:szCs w:val="22"/>
-          <w:vertAlign w:val="superscript"/>
-        </w:rPr>
-        <w:t>fl</w:t>
-      </w:r>
-      <w:proofErr w:type="spellEnd"/>
-      <w:r>
-        <w:rPr>
-          <w:rFonts w:cstheme="minorHAnsi"/>
-          <w:sz w:val="22"/>
-          <w:szCs w:val="22"/>
-          <w:vertAlign w:val="superscript"/>
-        </w:rPr>
-        <w:t xml:space="preserve"> </w:t>
-      </w:r>
-      <w:r>
-        <w:rPr>
-          <w:rFonts w:cstheme="minorHAnsi"/>
-          <w:sz w:val="22"/>
-          <w:szCs w:val="22"/>
-        </w:rPr>
-        <w:t>;</w:t>
-      </w:r>
-      <w:proofErr w:type="spellStart"/>
-      <w:r>
-        <w:rPr>
-          <w:rFonts w:cstheme="minorHAnsi"/>
-          <w:sz w:val="22"/>
-          <w:szCs w:val="22"/>
-        </w:rPr>
-        <w:t>Tg</w:t>
-      </w:r>
-      <w:proofErr w:type="spellEnd"/>
-      <w:r>
-        <w:rPr>
-          <w:rFonts w:cstheme="minorHAnsi"/>
-          <w:sz w:val="22"/>
-          <w:szCs w:val="22"/>
-        </w:rPr>
-        <w:t xml:space="preserve">/+, respectively.  The offspring </w:t>
-      </w:r>
-      <w:r>
-        <w:rPr>
-          <w:rFonts w:cstheme="minorHAnsi"/>
-          <w:sz w:val="22"/>
-          <w:szCs w:val="22"/>
-        </w:rPr>
-        <w:t>will be a combination of knockout (</w:t>
-      </w:r>
-      <w:proofErr w:type="spellStart"/>
-      <w:r>
-        <w:rPr>
-          <w:rFonts w:cstheme="minorHAnsi"/>
-          <w:sz w:val="22"/>
-          <w:szCs w:val="22"/>
-        </w:rPr>
-        <w:t>fl</w:t>
-      </w:r>
-      <w:proofErr w:type="spellEnd"/>
-      <w:r>
-        <w:rPr>
-          <w:rFonts w:cstheme="minorHAnsi"/>
-          <w:sz w:val="22"/>
-          <w:szCs w:val="22"/>
-        </w:rPr>
-        <w:t>/</w:t>
-      </w:r>
-      <w:proofErr w:type="spellStart"/>
-      <w:proofErr w:type="gramStart"/>
-      <w:r>
-        <w:rPr>
-          <w:rFonts w:cstheme="minorHAnsi"/>
-          <w:sz w:val="22"/>
-          <w:szCs w:val="22"/>
-        </w:rPr>
-        <w:t>fl;Tg</w:t>
-      </w:r>
-      <w:proofErr w:type="spellEnd"/>
-      <w:proofErr w:type="gramEnd"/>
       <w:r>
         <w:rPr>
           <w:rFonts w:cstheme="minorHAnsi"/>
@@ -10612,60 +10552,32 @@
         </w:rPr>
         <w:t xml:space="preserve"> Imaging will be done using </w:t>
       </w:r>
-      <w:del w:id="33" w:author="Dave Bridges" w:date="2019-07-24T15:26:00Z">
-        <w:r>
-          <w:rPr>
-            <w:rFonts w:cstheme="minorHAnsi"/>
-            <w:sz w:val="22"/>
-            <w:szCs w:val="22"/>
-          </w:rPr>
-          <w:delText>Li</w:delText>
-        </w:r>
-        <w:r>
-          <w:rPr>
-            <w:rFonts w:cstheme="minorHAnsi"/>
-            <w:sz w:val="22"/>
-            <w:szCs w:val="22"/>
-          </w:rPr>
-          <w:delText>C</w:delText>
-        </w:r>
-        <w:r>
-          <w:rPr>
-            <w:rFonts w:cstheme="minorHAnsi"/>
-            <w:sz w:val="22"/>
-            <w:szCs w:val="22"/>
-          </w:rPr>
-          <w:delText xml:space="preserve">or </w:delText>
-        </w:r>
-      </w:del>
       <w:proofErr w:type="spellStart"/>
-      <w:ins w:id="34" w:author="Dave Bridges" w:date="2019-07-24T15:26:00Z">
-        <w:r>
-          <w:rPr>
-            <w:rFonts w:cstheme="minorHAnsi"/>
-            <w:sz w:val="22"/>
-            <w:szCs w:val="22"/>
-          </w:rPr>
-          <w:t>LiC</w:t>
-        </w:r>
-        <w:r>
-          <w:rPr>
-            <w:rFonts w:cstheme="minorHAnsi"/>
-            <w:sz w:val="22"/>
-            <w:szCs w:val="22"/>
-          </w:rPr>
-          <w:t>OR</w:t>
-        </w:r>
-        <w:proofErr w:type="spellEnd"/>
-        <w:r>
-          <w:rPr>
-            <w:rFonts w:cstheme="minorHAnsi"/>
-            <w:sz w:val="22"/>
-            <w:szCs w:val="22"/>
-          </w:rPr>
-          <w:t xml:space="preserve"> </w:t>
-        </w:r>
-      </w:ins>
+      <w:r>
+        <w:rPr>
+          <w:rFonts w:cstheme="minorHAnsi"/>
+          <w:sz w:val="22"/>
+          <w:szCs w:val="22"/>
+        </w:rPr>
+        <w:t>LiC</w:t>
+      </w:r>
+      <w:r>
+        <w:rPr>
+          <w:rFonts w:cstheme="minorHAnsi"/>
+          <w:sz w:val="22"/>
+          <w:szCs w:val="22"/>
+        </w:rPr>
+        <w:t>OR</w:t>
+      </w:r>
+      <w:proofErr w:type="spellEnd"/>
+      <w:r>
+        <w:rPr>
+          <w:rFonts w:cstheme="minorHAnsi"/>
+          <w:sz w:val="22"/>
+          <w:szCs w:val="22"/>
+        </w:rPr>
+        <w:t xml:space="preserve"> </w:t>
+      </w:r>
       <w:r>
         <w:rPr>
           <w:rFonts w:cstheme="minorHAnsi"/>
@@ -10722,16 +10634,16 @@
           <w:rFonts w:asciiTheme="minorHAnsi" w:hAnsiTheme="minorHAnsi" w:cstheme="minorHAnsi"/>
         </w:rPr>
       </w:pPr>
-      <w:bookmarkStart w:id="35" w:name="_Toc13500927"/>
-      <w:bookmarkStart w:id="36" w:name="_Toc14722105"/>
+      <w:bookmarkStart w:id="33" w:name="_Toc13500927"/>
+      <w:bookmarkStart w:id="34" w:name="_Toc14722105"/>
       <w:r>
         <w:rPr>
           <w:rFonts w:asciiTheme="minorHAnsi" w:hAnsiTheme="minorHAnsi" w:cstheme="minorHAnsi"/>
         </w:rPr>
         <w:t>Determining Milk Fat Content</w:t>
       </w:r>
-      <w:bookmarkEnd w:id="35"/>
-      <w:bookmarkEnd w:id="36"/>
+      <w:bookmarkEnd w:id="33"/>
+      <w:bookmarkEnd w:id="34"/>
     </w:p>
     <w:p>
       <w:pPr>
@@ -10832,307 +10744,77 @@
       <w:pPr>
         <w:pStyle w:val="Heading2"/>
         <w:rPr>
-          <w:rFonts w:asciiTheme="minorHAnsi" w:hAnsiTheme="minorHAnsi" w:cstheme="minorHAnsi"/>
+          <w:rFonts w:asciiTheme="minorHAnsi" w:hAnsiTheme="minorHAnsi"/>
         </w:rPr>
       </w:pPr>
-      <w:bookmarkStart w:id="37" w:name="_Toc13500929"/>
-      <w:bookmarkStart w:id="38" w:name="_Toc14722106"/>
-      <w:commentRangeStart w:id="39"/>
-      <w:r>
-        <w:rPr>
-          <w:rFonts w:asciiTheme="minorHAnsi" w:hAnsiTheme="minorHAnsi" w:cstheme="minorHAnsi"/>
-        </w:rPr>
-        <w:t>Western Blotting</w:t>
-      </w:r>
-      <w:bookmarkEnd w:id="37"/>
-      <w:bookmarkEnd w:id="38"/>
-      <w:commentRangeEnd w:id="39"/>
-      <w:r>
-        <w:rPr>
-          <w:rStyle w:val="CommentReference"/>
-          <w:rFonts w:asciiTheme="minorHAnsi" w:eastAsiaTheme="minorHAnsi" w:hAnsiTheme="minorHAnsi" w:cstheme="minorBidi"/>
-          <w:color w:val="auto"/>
-        </w:rPr>
-        <w:commentReference w:id="39"/>
-      </w:r>
+      <w:r>
+        <w:rPr>
+          <w:rFonts w:asciiTheme="minorHAnsi" w:hAnsiTheme="minorHAnsi"/>
+        </w:rPr>
+        <w:t xml:space="preserve">Real time </w:t>
+      </w:r>
+      <w:bookmarkStart w:id="35" w:name="_GoBack"/>
+      <w:r>
+        <w:rPr>
+          <w:rFonts w:asciiTheme="minorHAnsi" w:hAnsiTheme="minorHAnsi"/>
+        </w:rPr>
+        <w:t>qP</w:t>
+      </w:r>
+      <w:r>
+        <w:rPr>
+          <w:rFonts w:asciiTheme="minorHAnsi" w:hAnsiTheme="minorHAnsi"/>
+        </w:rPr>
+        <w:t>CR</w:t>
+      </w:r>
+      <w:bookmarkEnd w:id="35"/>
     </w:p>
     <w:p>
-      <w:pPr>
-        <w:rPr>
-          <w:rFonts w:cstheme="minorHAnsi"/>
-          <w:sz w:val="22"/>
-          <w:szCs w:val="22"/>
-        </w:rPr>
-      </w:pPr>
-      <w:r>
-        <w:rPr>
-          <w:rFonts w:cstheme="minorHAnsi"/>
-          <w:sz w:val="22"/>
-          <w:szCs w:val="22"/>
-        </w:rPr>
-        <w:t xml:space="preserve">Using the </w:t>
-      </w:r>
-      <w:r>
-        <w:rPr>
-          <w:rFonts w:cstheme="minorHAnsi"/>
-          <w:sz w:val="22"/>
-          <w:szCs w:val="22"/>
-        </w:rPr>
-        <w:t xml:space="preserve">lower mammary gland </w:t>
-      </w:r>
-      <w:r>
-        <w:rPr>
-          <w:rFonts w:cstheme="minorHAnsi"/>
-          <w:sz w:val="22"/>
-          <w:szCs w:val="22"/>
-        </w:rPr>
-        <w:t xml:space="preserve">tissues collected from </w:t>
-      </w:r>
-      <w:r>
-        <w:rPr>
-          <w:rFonts w:cstheme="minorHAnsi"/>
-          <w:sz w:val="22"/>
-          <w:szCs w:val="22"/>
-        </w:rPr>
-        <w:t>the dams</w:t>
-      </w:r>
-      <w:r>
-        <w:rPr>
-          <w:rFonts w:cstheme="minorHAnsi"/>
-          <w:sz w:val="22"/>
-          <w:szCs w:val="22"/>
-        </w:rPr>
-        <w:t xml:space="preserve">, </w:t>
-      </w:r>
-      <w:r>
-        <w:rPr>
-          <w:rFonts w:cstheme="minorHAnsi"/>
-          <w:sz w:val="22"/>
-          <w:szCs w:val="22"/>
-        </w:rPr>
-        <w:t xml:space="preserve">we </w:t>
-      </w:r>
-      <w:r>
-        <w:rPr>
-          <w:rFonts w:cstheme="minorHAnsi"/>
-          <w:sz w:val="22"/>
-          <w:szCs w:val="22"/>
-        </w:rPr>
-        <w:t xml:space="preserve">will </w:t>
-      </w:r>
-      <w:r>
-        <w:rPr>
-          <w:rFonts w:cstheme="minorHAnsi"/>
-          <w:sz w:val="22"/>
-          <w:szCs w:val="22"/>
-        </w:rPr>
-        <w:t>assess</w:t>
-      </w:r>
-      <w:r>
-        <w:rPr>
-          <w:rFonts w:cstheme="minorHAnsi"/>
-          <w:sz w:val="22"/>
-          <w:szCs w:val="22"/>
-        </w:rPr>
+      <w:r>
+        <w:t xml:space="preserve">Using the lower mammary gland tissues collected from the dams, we will assess RNA expression of lipogenic genes. RNA samples will be prepared from the mouse tissues using the </w:t>
+      </w:r>
+      <w:proofErr w:type="spellStart"/>
+      <w:r>
+        <w:t>PureLink</w:t>
+      </w:r>
+      <w:proofErr w:type="spellEnd"/>
+      <w:r>
+        <w:t xml:space="preserve"> RNA Mini Kit. Briefly, tissues will be cut to ~50mg samples that will be homogenized and treated to collect the RNA. The RNA will be quantified using a nanodrop. Later, first strand cDNA will be synthesized from the purified RNA samples using High Capacity cDNA Reverse Transcription Kit. The cDNA samples will be diluted and added to the clear 384 well plate in triplicates. A Primer/SYBR Green mix will be prepared for each primer. Briefly, we will use </w:t>
+      </w:r>
+      <w:r>
+        <w:t xml:space="preserve">sequence-specific </w:t>
+      </w:r>
+      <w:r>
+        <w:t xml:space="preserve">primers </w:t>
+      </w:r>
+      <w:r>
+        <w:t xml:space="preserve">to amplify the genes </w:t>
+      </w:r>
+      <w:r>
+        <w:t>ACC</w:t>
+      </w:r>
+      <w:r>
+        <w:t>1</w:t>
+      </w:r>
+      <w:r>
+        <w:t>,</w:t>
+      </w:r>
+      <w:r>
+        <w:t xml:space="preserve"> SREBP1c,</w:t>
+      </w:r>
+      <w:r>
+        <w:t xml:space="preserve"> ACLY and FAS</w:t>
+      </w:r>
+      <w:r>
+        <w:t>N</w:t>
+      </w:r>
+      <w:r>
         <w:t xml:space="preserve"> </w:t>
       </w:r>
       <w:r>
-        <w:rPr>
-          <w:rFonts w:cstheme="minorHAnsi"/>
-          <w:sz w:val="22"/>
-          <w:szCs w:val="22"/>
-        </w:rPr>
-        <w:t xml:space="preserve">TSC1/2 protein levels and </w:t>
-      </w:r>
-      <w:r>
-        <w:rPr>
-          <w:rFonts w:cstheme="minorHAnsi"/>
-          <w:sz w:val="22"/>
-          <w:szCs w:val="22"/>
-        </w:rPr>
-        <w:t>mTORC1 activity</w:t>
-      </w:r>
-      <w:r>
-        <w:rPr>
-          <w:rFonts w:cstheme="minorHAnsi"/>
-          <w:sz w:val="22"/>
-          <w:szCs w:val="22"/>
-        </w:rPr>
-        <w:t xml:space="preserve"> to confirm </w:t>
-      </w:r>
-      <w:r>
-        <w:rPr>
-          <w:rFonts w:cstheme="minorHAnsi"/>
-          <w:sz w:val="22"/>
-          <w:szCs w:val="22"/>
-        </w:rPr>
-        <w:t>knockout</w:t>
-      </w:r>
-      <w:r>
-        <w:rPr>
-          <w:rFonts w:cstheme="minorHAnsi"/>
-          <w:sz w:val="22"/>
-          <w:szCs w:val="22"/>
-        </w:rPr>
-        <w:t xml:space="preserve">. Briefly, a portion of the sample will be boiled and loaded into different wells with a ladder control. Proteins will transfer to </w:t>
-      </w:r>
-      <w:r>
-        <w:rPr>
-          <w:rFonts w:cstheme="minorHAnsi"/>
-          <w:sz w:val="22"/>
-          <w:szCs w:val="22"/>
-        </w:rPr>
-        <w:t xml:space="preserve">nitrocellulose </w:t>
-      </w:r>
-      <w:r>
-        <w:rPr>
-          <w:rFonts w:cstheme="minorHAnsi"/>
-          <w:sz w:val="22"/>
-          <w:szCs w:val="22"/>
-        </w:rPr>
-        <w:t xml:space="preserve">overnight. The matrix will be stained for total protein using </w:t>
-      </w:r>
-      <w:r>
-        <w:rPr>
-          <w:rFonts w:cstheme="minorHAnsi"/>
-          <w:sz w:val="22"/>
-          <w:szCs w:val="22"/>
-        </w:rPr>
-        <w:t>R</w:t>
-      </w:r>
-      <w:r>
-        <w:rPr>
-          <w:rFonts w:cstheme="minorHAnsi"/>
-          <w:sz w:val="22"/>
-          <w:szCs w:val="22"/>
-        </w:rPr>
-        <w:t xml:space="preserve">evert total protein and scanned by </w:t>
-      </w:r>
-      <w:del w:id="40" w:author="Dave Bridges" w:date="2019-07-24T15:38:00Z">
-        <w:r>
-          <w:rPr>
-            <w:rFonts w:cstheme="minorHAnsi"/>
-            <w:sz w:val="22"/>
-            <w:szCs w:val="22"/>
-          </w:rPr>
-          <w:delText>Li</w:delText>
-        </w:r>
-        <w:r>
-          <w:rPr>
-            <w:rFonts w:cstheme="minorHAnsi"/>
-            <w:sz w:val="22"/>
-            <w:szCs w:val="22"/>
-          </w:rPr>
-          <w:delText>C</w:delText>
-        </w:r>
-        <w:r>
-          <w:rPr>
-            <w:rFonts w:cstheme="minorHAnsi"/>
-            <w:sz w:val="22"/>
-            <w:szCs w:val="22"/>
-          </w:rPr>
-          <w:delText xml:space="preserve">or </w:delText>
-        </w:r>
-      </w:del>
-      <w:proofErr w:type="spellStart"/>
-      <w:ins w:id="41" w:author="Dave Bridges" w:date="2019-07-24T15:38:00Z">
-        <w:r>
-          <w:rPr>
-            <w:rFonts w:cstheme="minorHAnsi"/>
-            <w:sz w:val="22"/>
-            <w:szCs w:val="22"/>
-          </w:rPr>
-          <w:t>LiC</w:t>
-        </w:r>
-        <w:r>
-          <w:rPr>
-            <w:rFonts w:cstheme="minorHAnsi"/>
-            <w:sz w:val="22"/>
-            <w:szCs w:val="22"/>
-          </w:rPr>
-          <w:t>OR</w:t>
-        </w:r>
-        <w:proofErr w:type="spellEnd"/>
-        <w:r>
-          <w:rPr>
-            <w:rFonts w:cstheme="minorHAnsi"/>
-            <w:sz w:val="22"/>
-            <w:szCs w:val="22"/>
-          </w:rPr>
-          <w:t xml:space="preserve"> </w:t>
-        </w:r>
-      </w:ins>
-      <w:r>
-        <w:rPr>
-          <w:rFonts w:cstheme="minorHAnsi"/>
-          <w:sz w:val="22"/>
-          <w:szCs w:val="22"/>
-        </w:rPr>
-        <w:t>to normalize against total protein. Samples will be incubated with the primary then the secondary antibodies. Briefly,</w:t>
-      </w:r>
-      <w:r>
-        <w:rPr>
-          <w:rFonts w:cstheme="minorHAnsi"/>
-          <w:color w:val="000000"/>
-          <w:sz w:val="22"/>
-          <w:szCs w:val="22"/>
-          <w:shd w:val="clear" w:color="auto" w:fill="FFFFFF"/>
-        </w:rPr>
-        <w:t xml:space="preserve"> antibodies against </w:t>
-      </w:r>
-      <w:r>
-        <w:rPr>
-          <w:rFonts w:cstheme="minorHAnsi"/>
-          <w:color w:val="000000"/>
-          <w:sz w:val="22"/>
-          <w:szCs w:val="22"/>
-          <w:shd w:val="clear" w:color="auto" w:fill="FFFFFF"/>
-        </w:rPr>
-        <w:t xml:space="preserve">TSC1/2, </w:t>
-      </w:r>
-      <w:r>
-        <w:rPr>
-          <w:rFonts w:cstheme="minorHAnsi"/>
-          <w:color w:val="000000"/>
-          <w:sz w:val="22"/>
-          <w:szCs w:val="22"/>
-          <w:shd w:val="clear" w:color="auto" w:fill="FFFFFF"/>
-        </w:rPr>
-        <w:t xml:space="preserve">total and phosphorylated </w:t>
-      </w:r>
-      <w:r>
-        <w:rPr>
-          <w:rFonts w:cstheme="minorHAnsi"/>
-          <w:sz w:val="22"/>
-          <w:szCs w:val="22"/>
-        </w:rPr>
-        <w:t>mTORC</w:t>
-      </w:r>
-      <w:r>
-        <w:rPr>
-          <w:rFonts w:cstheme="minorHAnsi"/>
-          <w:sz w:val="22"/>
-          <w:szCs w:val="22"/>
-        </w:rPr>
-        <w:t>1 targets (S6K, 4EBP1, S6) and regulators (</w:t>
-      </w:r>
-      <w:proofErr w:type="spellStart"/>
-      <w:r>
-        <w:rPr>
-          <w:rFonts w:cstheme="minorHAnsi"/>
-          <w:sz w:val="22"/>
-          <w:szCs w:val="22"/>
-        </w:rPr>
-        <w:t>Akt</w:t>
-      </w:r>
-      <w:proofErr w:type="spellEnd"/>
-      <w:r>
-        <w:rPr>
-          <w:rFonts w:cstheme="minorHAnsi"/>
-          <w:sz w:val="22"/>
-          <w:szCs w:val="22"/>
-        </w:rPr>
-        <w:t>, IRS) will be used.</w:t>
+        <w:t xml:space="preserve">using primer pairs (forward and reverse). This will allow us </w:t>
+      </w:r>
+      <w:r>
+        <w:t xml:space="preserve">to assess lipogenic activity of the mammary glands of KO and WT dams. </w:t>
       </w:r>
     </w:p>
     <w:p>
@@ -11142,15 +10824,1150 @@
           <w:rFonts w:asciiTheme="minorHAnsi" w:hAnsiTheme="minorHAnsi" w:cstheme="minorHAnsi"/>
         </w:rPr>
       </w:pPr>
-      <w:bookmarkStart w:id="42" w:name="_Toc13500930"/>
-      <w:bookmarkStart w:id="43" w:name="_Toc14722107"/>
+      <w:bookmarkStart w:id="36" w:name="_Toc13500929"/>
+      <w:bookmarkStart w:id="37" w:name="_Toc14722106"/>
       <w:r>
         <w:rPr>
           <w:rFonts w:asciiTheme="minorHAnsi" w:hAnsiTheme="minorHAnsi" w:cstheme="minorHAnsi"/>
         </w:rPr>
+        <w:t>Western Blotting</w:t>
+      </w:r>
+      <w:bookmarkEnd w:id="36"/>
+      <w:bookmarkEnd w:id="37"/>
+    </w:p>
+    <w:p>
+      <w:pPr>
+        <w:rPr>
+          <w:rFonts w:cstheme="minorHAnsi"/>
+          <w:sz w:val="22"/>
+          <w:szCs w:val="22"/>
+        </w:rPr>
+      </w:pPr>
+      <w:r>
+        <w:rPr>
+          <w:rFonts w:cstheme="minorHAnsi"/>
+          <w:sz w:val="22"/>
+          <w:szCs w:val="22"/>
+        </w:rPr>
+        <w:t xml:space="preserve">Using the </w:t>
+      </w:r>
+      <w:r>
+        <w:rPr>
+          <w:rFonts w:cstheme="minorHAnsi"/>
+          <w:sz w:val="22"/>
+          <w:szCs w:val="22"/>
+        </w:rPr>
+        <w:t xml:space="preserve">lower mammary gland </w:t>
+      </w:r>
+      <w:r>
+        <w:rPr>
+          <w:rFonts w:cstheme="minorHAnsi"/>
+          <w:sz w:val="22"/>
+          <w:szCs w:val="22"/>
+        </w:rPr>
+        <w:t xml:space="preserve">tissues collected from </w:t>
+      </w:r>
+      <w:r>
+        <w:rPr>
+          <w:rFonts w:cstheme="minorHAnsi"/>
+          <w:sz w:val="22"/>
+          <w:szCs w:val="22"/>
+        </w:rPr>
+        <w:t>the dams</w:t>
+      </w:r>
+      <w:r>
+        <w:rPr>
+          <w:rFonts w:cstheme="minorHAnsi"/>
+          <w:sz w:val="22"/>
+          <w:szCs w:val="22"/>
+        </w:rPr>
+        <w:t xml:space="preserve">, </w:t>
+      </w:r>
+      <w:r>
+        <w:rPr>
+          <w:rFonts w:cstheme="minorHAnsi"/>
+          <w:sz w:val="22"/>
+          <w:szCs w:val="22"/>
+        </w:rPr>
+        <w:t xml:space="preserve">we </w:t>
+      </w:r>
+      <w:r>
+        <w:rPr>
+          <w:rFonts w:cstheme="minorHAnsi"/>
+          <w:sz w:val="22"/>
+          <w:szCs w:val="22"/>
+        </w:rPr>
+        <w:t xml:space="preserve">will </w:t>
+      </w:r>
+      <w:r>
+        <w:rPr>
+          <w:rFonts w:cstheme="minorHAnsi"/>
+          <w:sz w:val="22"/>
+          <w:szCs w:val="22"/>
+        </w:rPr>
+        <w:t>assess</w:t>
+      </w:r>
+      <w:r>
+        <w:rPr>
+          <w:rFonts w:cstheme="minorHAnsi"/>
+          <w:sz w:val="22"/>
+          <w:szCs w:val="22"/>
+        </w:rPr>
+        <w:t xml:space="preserve"> </w:t>
+      </w:r>
+      <w:r>
+        <w:rPr>
+          <w:rFonts w:cstheme="minorHAnsi"/>
+          <w:sz w:val="22"/>
+          <w:szCs w:val="22"/>
+        </w:rPr>
+        <w:t xml:space="preserve">TSC1/2 protein levels and </w:t>
+      </w:r>
+      <w:r>
+        <w:rPr>
+          <w:rFonts w:cstheme="minorHAnsi"/>
+          <w:sz w:val="22"/>
+          <w:szCs w:val="22"/>
+        </w:rPr>
+        <w:t>mTORC1 activity</w:t>
+      </w:r>
+      <w:r>
+        <w:rPr>
+          <w:rFonts w:cstheme="minorHAnsi"/>
+          <w:sz w:val="22"/>
+          <w:szCs w:val="22"/>
+        </w:rPr>
+        <w:t xml:space="preserve"> to confirm </w:t>
+      </w:r>
+      <w:r>
+        <w:rPr>
+          <w:rFonts w:cstheme="minorHAnsi"/>
+          <w:sz w:val="22"/>
+          <w:szCs w:val="22"/>
+        </w:rPr>
+        <w:t>knockout</w:t>
+      </w:r>
+      <w:r>
+        <w:rPr>
+          <w:rFonts w:cstheme="minorHAnsi"/>
+          <w:sz w:val="22"/>
+          <w:szCs w:val="22"/>
+        </w:rPr>
+        <w:t xml:space="preserve">. Briefly, a portion of the sample will be boiled and loaded into different wells with a ladder control. Proteins will transfer to </w:t>
+      </w:r>
+      <w:r>
+        <w:rPr>
+          <w:rFonts w:cstheme="minorHAnsi"/>
+          <w:sz w:val="22"/>
+          <w:szCs w:val="22"/>
+        </w:rPr>
+        <w:t xml:space="preserve">nitrocellulose </w:t>
+      </w:r>
+      <w:r>
+        <w:rPr>
+          <w:rFonts w:cstheme="minorHAnsi"/>
+          <w:sz w:val="22"/>
+          <w:szCs w:val="22"/>
+        </w:rPr>
+        <w:t xml:space="preserve">overnight. The matrix will be stained for total protein using </w:t>
+      </w:r>
+      <w:r>
+        <w:rPr>
+          <w:rFonts w:cstheme="minorHAnsi"/>
+          <w:sz w:val="22"/>
+          <w:szCs w:val="22"/>
+        </w:rPr>
+        <w:t>R</w:t>
+      </w:r>
+      <w:r>
+        <w:rPr>
+          <w:rFonts w:cstheme="minorHAnsi"/>
+          <w:sz w:val="22"/>
+          <w:szCs w:val="22"/>
+        </w:rPr>
+        <w:t xml:space="preserve">evert total protein and scanned by </w:t>
+      </w:r>
+      <w:proofErr w:type="spellStart"/>
+      <w:r>
+        <w:rPr>
+          <w:rFonts w:cstheme="minorHAnsi"/>
+          <w:sz w:val="22"/>
+          <w:szCs w:val="22"/>
+        </w:rPr>
+        <w:t>LiC</w:t>
+      </w:r>
+      <w:r>
+        <w:rPr>
+          <w:rFonts w:cstheme="minorHAnsi"/>
+          <w:sz w:val="22"/>
+          <w:szCs w:val="22"/>
+        </w:rPr>
+        <w:t>OR</w:t>
+      </w:r>
+      <w:proofErr w:type="spellEnd"/>
+      <w:r>
+        <w:rPr>
+          <w:rFonts w:cstheme="minorHAnsi"/>
+          <w:sz w:val="22"/>
+          <w:szCs w:val="22"/>
+        </w:rPr>
+        <w:t xml:space="preserve"> </w:t>
+      </w:r>
+      <w:r>
+        <w:rPr>
+          <w:rFonts w:cstheme="minorHAnsi"/>
+          <w:sz w:val="22"/>
+          <w:szCs w:val="22"/>
+        </w:rPr>
+        <w:t>to normalize against total protein. Samples will be incubated with the primary then the secondary antibodies. Briefly,</w:t>
+      </w:r>
+      <w:r>
+        <w:rPr>
+          <w:rFonts w:cstheme="minorHAnsi"/>
+          <w:color w:val="000000"/>
+          <w:sz w:val="22"/>
+          <w:szCs w:val="22"/>
+          <w:shd w:val="clear" w:color="auto" w:fill="FFFFFF"/>
+        </w:rPr>
+        <w:t xml:space="preserve"> antibodies against </w:t>
+      </w:r>
+      <w:r>
+        <w:rPr>
+          <w:rFonts w:cstheme="minorHAnsi"/>
+          <w:color w:val="000000"/>
+          <w:sz w:val="22"/>
+          <w:szCs w:val="22"/>
+          <w:shd w:val="clear" w:color="auto" w:fill="FFFFFF"/>
+        </w:rPr>
+        <w:t xml:space="preserve">TSC1/2, </w:t>
+      </w:r>
+      <w:r>
+        <w:rPr>
+          <w:rFonts w:cstheme="minorHAnsi"/>
+          <w:color w:val="000000"/>
+          <w:sz w:val="22"/>
+          <w:szCs w:val="22"/>
+          <w:shd w:val="clear" w:color="auto" w:fill="FFFFFF"/>
+        </w:rPr>
+        <w:t xml:space="preserve">total and phosphorylated </w:t>
+      </w:r>
+      <w:r>
+        <w:rPr>
+          <w:rFonts w:cstheme="minorHAnsi"/>
+          <w:sz w:val="22"/>
+          <w:szCs w:val="22"/>
+        </w:rPr>
+        <w:t>mTORC</w:t>
+      </w:r>
+      <w:r>
+        <w:rPr>
+          <w:rFonts w:cstheme="minorHAnsi"/>
+          <w:sz w:val="22"/>
+          <w:szCs w:val="22"/>
+        </w:rPr>
+        <w:t>1 targets (S6K, 4EBP1, S6) and regulators (</w:t>
+      </w:r>
+      <w:proofErr w:type="spellStart"/>
+      <w:r>
+        <w:rPr>
+          <w:rFonts w:cstheme="minorHAnsi"/>
+          <w:sz w:val="22"/>
+          <w:szCs w:val="22"/>
+        </w:rPr>
+        <w:t>Akt</w:t>
+      </w:r>
+      <w:proofErr w:type="spellEnd"/>
+      <w:r>
+        <w:rPr>
+          <w:rFonts w:cstheme="minorHAnsi"/>
+          <w:sz w:val="22"/>
+          <w:szCs w:val="22"/>
+        </w:rPr>
+        <w:t>, IRS) will be used.</w:t>
+      </w:r>
+    </w:p>
+    <w:p>
+      <w:pPr>
+        <w:pStyle w:val="Heading2"/>
+        <w:rPr>
+          <w:rFonts w:asciiTheme="minorHAnsi" w:hAnsiTheme="minorHAnsi" w:cstheme="minorHAnsi"/>
+        </w:rPr>
+      </w:pPr>
+      <w:bookmarkStart w:id="38" w:name="_Toc13500930"/>
+      <w:bookmarkStart w:id="39" w:name="_Toc14722107"/>
+      <w:r>
+        <w:rPr>
+          <w:rFonts w:asciiTheme="minorHAnsi" w:hAnsiTheme="minorHAnsi" w:cstheme="minorHAnsi"/>
+        </w:rPr>
         <w:t>Histology</w:t>
       </w:r>
+      <w:bookmarkEnd w:id="38"/>
+      <w:bookmarkEnd w:id="39"/>
+    </w:p>
+    <w:p>
+      <w:pPr>
+        <w:rPr>
+          <w:rFonts w:cstheme="minorHAnsi"/>
+          <w:sz w:val="22"/>
+          <w:szCs w:val="22"/>
+        </w:rPr>
+      </w:pPr>
+      <w:r>
+        <w:rPr>
+          <w:rFonts w:cstheme="minorHAnsi"/>
+          <w:sz w:val="22"/>
+          <w:szCs w:val="22"/>
+        </w:rPr>
+        <w:t xml:space="preserve">Mammary glands collected from </w:t>
+      </w:r>
+      <w:r>
+        <w:rPr>
+          <w:rFonts w:cstheme="minorHAnsi"/>
+          <w:sz w:val="22"/>
+          <w:szCs w:val="22"/>
+        </w:rPr>
+        <w:t>WT and KO dams will</w:t>
+      </w:r>
+      <w:r>
+        <w:rPr>
+          <w:rFonts w:cstheme="minorHAnsi"/>
+          <w:sz w:val="22"/>
+          <w:szCs w:val="22"/>
+        </w:rPr>
+        <w:t xml:space="preserve"> be embedded in paraffin</w:t>
+      </w:r>
+      <w:r>
+        <w:rPr>
+          <w:rFonts w:cstheme="minorHAnsi"/>
+          <w:sz w:val="22"/>
+          <w:szCs w:val="22"/>
+        </w:rPr>
+        <w:t xml:space="preserve"> and stained at the </w:t>
+      </w:r>
+      <w:proofErr w:type="spellStart"/>
+      <w:r>
+        <w:rPr>
+          <w:rFonts w:cstheme="minorHAnsi"/>
+          <w:sz w:val="22"/>
+          <w:szCs w:val="22"/>
+        </w:rPr>
+        <w:t>Rogel</w:t>
+      </w:r>
+      <w:proofErr w:type="spellEnd"/>
+      <w:r>
+        <w:rPr>
+          <w:rFonts w:cstheme="minorHAnsi"/>
+          <w:sz w:val="22"/>
+          <w:szCs w:val="22"/>
+        </w:rPr>
+        <w:t xml:space="preserve"> Cancer Center’s Tissue and Molecular Pathology</w:t>
+      </w:r>
+      <w:r>
+        <w:rPr>
+          <w:rFonts w:cstheme="minorHAnsi"/>
+          <w:sz w:val="22"/>
+          <w:szCs w:val="22"/>
+        </w:rPr>
+        <w:t xml:space="preserve">. Slides will be </w:t>
+      </w:r>
+      <w:r>
+        <w:rPr>
+          <w:rFonts w:cstheme="minorHAnsi"/>
+          <w:sz w:val="22"/>
+          <w:szCs w:val="22"/>
+        </w:rPr>
+        <w:t xml:space="preserve">blindly </w:t>
+      </w:r>
+      <w:r>
+        <w:rPr>
+          <w:rFonts w:cstheme="minorHAnsi"/>
+          <w:sz w:val="22"/>
+          <w:szCs w:val="22"/>
+        </w:rPr>
+        <w:t xml:space="preserve">assessed for </w:t>
+      </w:r>
+      <w:r>
+        <w:rPr>
+          <w:rFonts w:cstheme="minorHAnsi"/>
+          <w:sz w:val="22"/>
+          <w:szCs w:val="22"/>
+        </w:rPr>
+        <w:t>alveolar</w:t>
+      </w:r>
+      <w:r>
+        <w:rPr>
+          <w:rFonts w:cstheme="minorHAnsi"/>
+          <w:sz w:val="22"/>
+          <w:szCs w:val="22"/>
+        </w:rPr>
+        <w:t xml:space="preserve"> count </w:t>
+      </w:r>
+      <w:r>
+        <w:rPr>
+          <w:rFonts w:cstheme="minorHAnsi"/>
+          <w:sz w:val="22"/>
+          <w:szCs w:val="22"/>
+        </w:rPr>
+        <w:t xml:space="preserve">and adipocyte </w:t>
+      </w:r>
+      <w:r>
+        <w:rPr>
+          <w:rFonts w:cstheme="minorHAnsi"/>
+          <w:sz w:val="22"/>
+          <w:szCs w:val="22"/>
+        </w:rPr>
+        <w:t xml:space="preserve">size. </w:t>
+      </w:r>
+    </w:p>
+    <w:p>
+      <w:pPr>
+        <w:pStyle w:val="Heading1"/>
+        <w:rPr>
+          <w:rFonts w:asciiTheme="minorHAnsi" w:hAnsiTheme="minorHAnsi" w:cstheme="minorHAnsi"/>
+        </w:rPr>
+      </w:pPr>
+      <w:bookmarkStart w:id="40" w:name="_Toc14722108"/>
+      <w:r>
+        <w:rPr>
+          <w:rFonts w:asciiTheme="minorHAnsi" w:hAnsiTheme="minorHAnsi" w:cstheme="minorHAnsi"/>
+        </w:rPr>
+        <w:t>Expected Results</w:t>
+      </w:r>
+      <w:bookmarkEnd w:id="40"/>
+    </w:p>
+    <w:p>
+      <w:pPr>
+        <w:pStyle w:val="Heading2"/>
+        <w:rPr>
+          <w:rFonts w:asciiTheme="minorHAnsi" w:hAnsiTheme="minorHAnsi" w:cstheme="minorHAnsi"/>
+          <w:i/>
+        </w:rPr>
+      </w:pPr>
+      <w:bookmarkStart w:id="41" w:name="_Toc14722109"/>
+      <w:r>
+        <w:rPr>
+          <w:rFonts w:asciiTheme="minorHAnsi" w:hAnsiTheme="minorHAnsi" w:cstheme="minorHAnsi"/>
+        </w:rPr>
+        <w:t>Aim 4.1</w:t>
+      </w:r>
+      <w:r>
+        <w:rPr>
+          <w:rFonts w:asciiTheme="minorHAnsi" w:hAnsiTheme="minorHAnsi" w:cstheme="minorHAnsi"/>
+        </w:rPr>
+        <w:t xml:space="preserve">: </w:t>
+      </w:r>
+      <w:r>
+        <w:rPr>
+          <w:rFonts w:asciiTheme="minorHAnsi" w:hAnsiTheme="minorHAnsi" w:cstheme="minorHAnsi"/>
+        </w:rPr>
+        <w:t>Is mammary gland development altered with maternal adipocyte mTORC1 hyperactivation?</w:t>
+      </w:r>
+      <w:bookmarkEnd w:id="41"/>
+      <w:r>
+        <w:rPr>
+          <w:rFonts w:asciiTheme="minorHAnsi" w:hAnsiTheme="minorHAnsi" w:cstheme="minorHAnsi"/>
+          <w:i/>
+        </w:rPr>
+        <w:t xml:space="preserve"> </w:t>
+      </w:r>
+    </w:p>
+    <w:p>
+      <w:pPr>
+        <w:rPr>
+          <w:rFonts w:cstheme="minorHAnsi"/>
+          <w:sz w:val="22"/>
+          <w:szCs w:val="22"/>
+        </w:rPr>
+      </w:pPr>
+      <w:proofErr w:type="spellStart"/>
+      <w:r>
+        <w:rPr>
+          <w:rFonts w:cstheme="minorHAnsi"/>
+          <w:sz w:val="22"/>
+          <w:szCs w:val="22"/>
+        </w:rPr>
+        <w:t>Akt</w:t>
+      </w:r>
+      <w:proofErr w:type="spellEnd"/>
+      <w:r>
+        <w:rPr>
+          <w:rFonts w:cstheme="minorHAnsi"/>
+          <w:sz w:val="22"/>
+          <w:szCs w:val="22"/>
+        </w:rPr>
+        <w:t xml:space="preserve"> overexpression in mammary glands caused no change in mammary gland size</w:t>
+      </w:r>
+      <w:r>
+        <w:rPr>
+          <w:rFonts w:cstheme="minorHAnsi"/>
+          <w:sz w:val="22"/>
+          <w:szCs w:val="22"/>
+        </w:rPr>
+        <w:t xml:space="preserve"> during gestation but enlarged alveoli during lactation</w:t>
+      </w:r>
+      <w:r>
+        <w:rPr>
+          <w:rFonts w:cstheme="minorHAnsi"/>
+          <w:sz w:val="22"/>
+          <w:szCs w:val="22"/>
+        </w:rPr>
+        <w:t xml:space="preserve"> </w:t>
+      </w:r>
+      <w:r>
+        <w:rPr>
+          <w:rFonts w:cstheme="minorHAnsi"/>
+          <w:sz w:val="22"/>
+          <w:szCs w:val="22"/>
+        </w:rPr>
+        <w:fldChar w:fldCharType="begin" w:fldLock="1"/>
+      </w:r>
+      <w:r>
+        <w:rPr>
+          <w:rFonts w:cstheme="minorHAnsi"/>
+          <w:sz w:val="22"/>
+          <w:szCs w:val="22"/>
+        </w:rPr>
+        <w:instrText>ADDIN CSL_CITATION {"citationItems":[{"id":"ITEM-1","itemData":{"DOI":"10.1194/jlr.M300045-JLR200","ISSN":"0022-2275","PMID":"12700340","abstract":"Expression of constitutively activated Akt in the mammary glands of transgenic mice results in a delay in post-lactational involution. We now report precocious lipid accumulation in the alveolar epithelium of mouse mammary tumor virus-myr-Akt transgenic mice accompanied by a lactation defect that results in a 50% decrease in litter weight over the first 9 days of lactation. Although ductal structures and alveolar units develop normally during pregnancy, cytoplasmic lipid droplets appeared precociously in mammary epithelial cells in early pregnancy and were accompanied by increased expression of adipophilin, which is associated with lipid droplets. By late pregnancy the lipid droplets had become significantly larger than in nontransgenic mice, and they persisted into lactation. The fat content of milk from lactating myr-Akt transgenic mice was 65-70% by volume compared to 25-30% in wild-type mice. The diminished growth of pups nursed by transgenic mothers could result from the high viscosity of the milk and the inability of the pups to remove sufficient quantities of milk by suckling. Transduction of the CIT3 mammary epithelial cell line with a recombinant human adenovirus encoding myr-Akt resulted in an increase in glucose transport and lipid biosynthesis, suggesting that Akt plays an important role in regulation of lipid metabolism.","author":[{"dropping-particle":"","family":"Schwertfeger","given":"Kathryn L","non-dropping-particle":"","parse-names":false,"suffix":""},{"dropping-particle":"","family":"McManaman","given":"James L","non-dropping-particle":"","parse-names":false,"suffix":""},{"dropping-particle":"","family":"Palmer","given":"Carol A","non-dropping-particle":"","parse-names":false,"suffix":""},{"dropping-particle":"","family":"Neville","given":"Margaret C","non-dropping-particle":"","parse-names":false,"suffix":""},{"dropping-particle":"","family":"Anderson","given":"Steven M","non-dropping-particle":"","parse-names":false,"suffix":""}],"container-title":"Journal of lipid research","id":"ITEM-1","issue":"6","issued":{"date-parts":[["2003","6","1"]]},"page":"1100-12","publisher":"American Society for Biochemistry and Molecular Biology","title":"Expression of constitutively activated Akt in the mammary gland leads to excess lipid synthesis during pregnancy and lactation.","type":"article-journal","volume":"44"},"uris":["http://www.mendeley.com/documents/?uuid=d0f23f7b-0aa6-3b55-8c69-ecc3373392b8"]}],"mendeley":{"formattedCitation":"(Schwertfeger &lt;i&gt;et al.&lt;/i&gt;, 2003)","plainTextFormattedCitation":"(Schwertfeger et al., 2003)","previouslyFormattedCitation":"(Schwertfeger &lt;i&gt;et al.&lt;/i&gt;, 2003)"},"properties":{"noteIndex":0},"schema":"https://github.com/citation-style-language/schema/raw/master/csl-citation.json"}</w:instrText>
+      </w:r>
+      <w:r>
+        <w:rPr>
+          <w:rFonts w:cstheme="minorHAnsi"/>
+          <w:sz w:val="22"/>
+          <w:szCs w:val="22"/>
+        </w:rPr>
+        <w:fldChar w:fldCharType="separate"/>
+      </w:r>
+      <w:r>
+        <w:rPr>
+          <w:rFonts w:cstheme="minorHAnsi"/>
+          <w:noProof/>
+          <w:sz w:val="22"/>
+          <w:szCs w:val="22"/>
+        </w:rPr>
+        <w:t xml:space="preserve">(Schwertfeger </w:t>
+      </w:r>
+      <w:r>
+        <w:rPr>
+          <w:rFonts w:cstheme="minorHAnsi"/>
+          <w:i/>
+          <w:noProof/>
+          <w:sz w:val="22"/>
+          <w:szCs w:val="22"/>
+        </w:rPr>
+        <w:t>et al.</w:t>
+      </w:r>
+      <w:r>
+        <w:rPr>
+          <w:rFonts w:cstheme="minorHAnsi"/>
+          <w:noProof/>
+          <w:sz w:val="22"/>
+          <w:szCs w:val="22"/>
+        </w:rPr>
+        <w:t>, 2003)</w:t>
+      </w:r>
+      <w:r>
+        <w:rPr>
+          <w:rFonts w:cstheme="minorHAnsi"/>
+          <w:sz w:val="22"/>
+          <w:szCs w:val="22"/>
+        </w:rPr>
+        <w:fldChar w:fldCharType="end"/>
+      </w:r>
+      <w:r>
+        <w:rPr>
+          <w:rFonts w:cstheme="minorHAnsi"/>
+          <w:sz w:val="22"/>
+          <w:szCs w:val="22"/>
+        </w:rPr>
+        <w:t xml:space="preserve">. </w:t>
+      </w:r>
+      <w:r>
+        <w:rPr>
+          <w:rFonts w:cstheme="minorHAnsi"/>
+          <w:sz w:val="22"/>
+          <w:szCs w:val="22"/>
+        </w:rPr>
+        <w:t xml:space="preserve">In overweight or obese mothers, lactation duration was shorter than that of lean mothers </w:t>
+      </w:r>
+      <w:r>
+        <w:rPr>
+          <w:rFonts w:cstheme="minorHAnsi"/>
+          <w:sz w:val="22"/>
+          <w:szCs w:val="22"/>
+        </w:rPr>
+        <w:fldChar w:fldCharType="begin" w:fldLock="1"/>
+      </w:r>
+      <w:r>
+        <w:rPr>
+          <w:rFonts w:cstheme="minorHAnsi"/>
+          <w:sz w:val="22"/>
+          <w:szCs w:val="22"/>
+        </w:rPr>
+        <w:instrText>ADDIN CSL_CITATION {"citationItems":[{"id":"ITEM-1","itemData":{"DOI":"10.1111/ijpo.12125","ISSN":"20476302","author":[{"dropping-particle":"","family":"Bider-Canfield","given":"Z.","non-dropping-particle":"","parse-names":false,"suffix":""},{"dropping-particle":"","family":"Martinez","given":"M. P.","non-dropping-particle":"","parse-names":false,"suffix":""},{"dropping-particle":"","family":"Wang","given":"X.","non-dropping-particle":"","parse-names":false,"suffix":""},{"dropping-particle":"","family":"Yu","given":"W.","non-dropping-particle":"","parse-names":false,"suffix":""},{"dropping-particle":"","family":"Bautista","given":"M. P.","non-dropping-particle":"","parse-names":false,"suffix":""},{"dropping-particle":"","family":"Brookey","given":"J.","non-dropping-particle":"","parse-names":false,"suffix":""},{"dropping-particle":"","family":"Page","given":"K. A.","non-dropping-particle":"","parse-names":false,"suffix":""},{"dropping-particle":"","family":"Buchanan","given":"T. A.","non-dropping-particle":"","parse-names":false,"suffix":""},{"dropping-particle":"","family":"Xiang","given":"A. H.","non-dropping-particle":"","parse-names":false,"suffix":""}],"container-title":"Pediatric Obesity","id":"ITEM-1","issue":"2","issued":{"date-parts":[["2017","4","1"]]},"page":"171-178","publisher":"John Wiley &amp; Sons, Ltd (10.1111)","title":"Maternal obesity, gestational diabetes, breastfeeding and childhood overweight at age 2 years","type":"article-journal","volume":"12"},"uris":["http://www.mendeley.com/documents/?uuid=75bc6930-fc94-37cd-b997-71803f0e0715"]}],"mendeley":{"formattedCitation":"(Bider-Canfield &lt;i&gt;et al.&lt;/i&gt;, 2017)","plainTextFormattedCitation":"(Bider-Canfield et al., 2017)","previouslyFormattedCitation":"(Bider-Canfield &lt;i&gt;et al.&lt;/i&gt;, 2017)"},"properties":{"noteIndex":0},"schema":"https://github.com/citation-style-language/schema/raw/master/csl-citation.json"}</w:instrText>
+      </w:r>
+      <w:r>
+        <w:rPr>
+          <w:rFonts w:cstheme="minorHAnsi"/>
+          <w:sz w:val="22"/>
+          <w:szCs w:val="22"/>
+        </w:rPr>
+        <w:fldChar w:fldCharType="separate"/>
+      </w:r>
+      <w:r>
+        <w:rPr>
+          <w:rFonts w:cstheme="minorHAnsi"/>
+          <w:noProof/>
+          <w:sz w:val="22"/>
+          <w:szCs w:val="22"/>
+        </w:rPr>
+        <w:t xml:space="preserve">(Bider-Canfield </w:t>
+      </w:r>
+      <w:r>
+        <w:rPr>
+          <w:rFonts w:cstheme="minorHAnsi"/>
+          <w:i/>
+          <w:noProof/>
+          <w:sz w:val="22"/>
+          <w:szCs w:val="22"/>
+        </w:rPr>
+        <w:t>et al.</w:t>
+      </w:r>
+      <w:r>
+        <w:rPr>
+          <w:rFonts w:cstheme="minorHAnsi"/>
+          <w:noProof/>
+          <w:sz w:val="22"/>
+          <w:szCs w:val="22"/>
+        </w:rPr>
+        <w:t>, 2017)</w:t>
+      </w:r>
+      <w:r>
+        <w:rPr>
+          <w:rFonts w:cstheme="minorHAnsi"/>
+          <w:sz w:val="22"/>
+          <w:szCs w:val="22"/>
+        </w:rPr>
+        <w:fldChar w:fldCharType="end"/>
+      </w:r>
+      <w:r>
+        <w:rPr>
+          <w:rFonts w:cstheme="minorHAnsi"/>
+          <w:sz w:val="22"/>
+          <w:szCs w:val="22"/>
+        </w:rPr>
+        <w:t xml:space="preserve">, which may indicate reduced lactational capacity. </w:t>
+      </w:r>
+      <w:r>
+        <w:rPr>
+          <w:rFonts w:cstheme="minorHAnsi"/>
+          <w:sz w:val="22"/>
+          <w:szCs w:val="22"/>
+        </w:rPr>
+        <w:t>Mammary alveolar development was decreased in rodent models of obesity</w:t>
+      </w:r>
+      <w:r>
+        <w:rPr>
+          <w:rFonts w:cstheme="minorHAnsi"/>
+          <w:sz w:val="22"/>
+          <w:szCs w:val="22"/>
+        </w:rPr>
+        <w:t xml:space="preserve"> </w:t>
+      </w:r>
+      <w:r>
+        <w:rPr>
+          <w:rFonts w:cstheme="minorHAnsi"/>
+          <w:sz w:val="22"/>
+          <w:szCs w:val="22"/>
+        </w:rPr>
+        <w:fldChar w:fldCharType="begin" w:fldLock="1"/>
+      </w:r>
+      <w:r>
+        <w:rPr>
+          <w:rFonts w:cstheme="minorHAnsi"/>
+          <w:sz w:val="22"/>
+          <w:szCs w:val="22"/>
+        </w:rPr>
+        <w:instrText>ADDIN CSL_CITATION {"citationItems":[{"id":"ITEM-1","itemData":{"DOI":"10.1152/ajpendo.00433.2004","ISSN":"0193-1849","PMID":"15671082","abstract":"We have developed a mouse model of diet-induced obesity that shows numerous abnormalities relating to mammary gland function. Animals ate approximately 40% more calories when offered a high-fat diet and gained weight at three times the rate of controls. They exhibited reduced conception rates, increased peripartum pup mortality, and impaired lactogenesis. The impairment of lactogenesis involved lipid accumulation in the secretory epithelial cells indicative of an absence of copius milk secretion. Expression of mRNAs for beta-casein, whey acid protein, and alpha-lactalbumin were all decreased immediately postpartum but recovered as lactation was established over 2-3 days. Expression of acetyl-CoA carboxylase (ACC)-alpha mRNA was also decreased at parturition as was the total enzyme activity, although there was a compensatory increase in the proportion in the active state. By day 10 of lactation, the proportion of ACC in the active state was also decreased in obese animals, indicative of suppression of de novo fatty acid synthesis resulting from the supply of preformed fatty acids in the diet. Although obese animals consumed more calories in the nonpregnant and early pregnant states, they showed a marked depression in fat intake around day 9 of pregnancy before food intake recovered in later pregnancy. Food intake increased dramatically in both lean and obese animals during lactation although total calories consumed were identical in both groups. Thus, despite access to high-energy diets, the obese animals mobilized even more adipose tissue during lactation than their lean counterparts. Obese animals also exhibited marked abnormalities in alveolar development of the mammary gland, which may partially explain the delay in differentiation evident during lactogenesis.","author":[{"dropping-particle":"","family":"Flint","given":"David J.","non-dropping-particle":"","parse-names":false,"suffix":""},{"dropping-particle":"","family":"Travers","given":"Maureen T.","non-dropping-particle":"","parse-names":false,"suffix":""},{"dropping-particle":"","family":"Barber","given":"Michael C.","non-dropping-particle":"","parse-names":false,"suffix":""},{"dropping-particle":"","family":"Binart","given":"Nadine","non-dropping-particle":"","parse-names":false,"suffix":""},{"dropping-particle":"","family":"Kelly","given":"Paul A.","non-dropping-particle":"","parse-names":false,"suffix":""}],"container-title":"American Journal of Physiology-Endocrinology and Metabolism","id":"ITEM-1","issue":"6","issued":{"date-parts":[["2005","6"]]},"page":"E1179-E1187","title":"Diet-induced obesity impairs mammary development and lactogenesis in murine mammary gland","type":"article-journal","volume":"288"},"uris":["http://www.mendeley.com/documents/?uuid=a1851812-f054-3311-b081-94b9cb7e0c44"]}],"mendeley":{"formattedCitation":"(Flint &lt;i&gt;et al.&lt;/i&gt;, 2005)","plainTextFormattedCitation":"(Flint et al., 2005)"},"properties":{"noteIndex":0},"schema":"https://github.com/citation-style-language/schema/raw/master/csl-citation.json"}</w:instrText>
+      </w:r>
+      <w:r>
+        <w:rPr>
+          <w:rFonts w:cstheme="minorHAnsi"/>
+          <w:sz w:val="22"/>
+          <w:szCs w:val="22"/>
+        </w:rPr>
+        <w:fldChar w:fldCharType="separate"/>
+      </w:r>
+      <w:r>
+        <w:rPr>
+          <w:rFonts w:cstheme="minorHAnsi"/>
+          <w:noProof/>
+          <w:sz w:val="22"/>
+          <w:szCs w:val="22"/>
+        </w:rPr>
+        <w:t xml:space="preserve">(Flint </w:t>
+      </w:r>
+      <w:r>
+        <w:rPr>
+          <w:rFonts w:cstheme="minorHAnsi"/>
+          <w:i/>
+          <w:noProof/>
+          <w:sz w:val="22"/>
+          <w:szCs w:val="22"/>
+        </w:rPr>
+        <w:t>et al.</w:t>
+      </w:r>
+      <w:r>
+        <w:rPr>
+          <w:rFonts w:cstheme="minorHAnsi"/>
+          <w:noProof/>
+          <w:sz w:val="22"/>
+          <w:szCs w:val="22"/>
+        </w:rPr>
+        <w:t>, 2005)</w:t>
+      </w:r>
+      <w:r>
+        <w:rPr>
+          <w:rFonts w:cstheme="minorHAnsi"/>
+          <w:sz w:val="22"/>
+          <w:szCs w:val="22"/>
+        </w:rPr>
+        <w:fldChar w:fldCharType="end"/>
+      </w:r>
+      <w:r>
+        <w:rPr>
+          <w:rFonts w:cstheme="minorHAnsi"/>
+          <w:sz w:val="22"/>
+          <w:szCs w:val="22"/>
+        </w:rPr>
+        <w:t xml:space="preserve">. </w:t>
+      </w:r>
+      <w:r>
+        <w:rPr>
+          <w:rFonts w:cstheme="minorHAnsi"/>
+          <w:sz w:val="22"/>
+          <w:szCs w:val="22"/>
+        </w:rPr>
+        <w:t>Hence, it is evident that mTORC1 is crucial for proper mammary gland development and function during lactation</w:t>
+      </w:r>
+      <w:r>
+        <w:rPr>
+          <w:rFonts w:cstheme="minorHAnsi"/>
+          <w:sz w:val="22"/>
+          <w:szCs w:val="22"/>
+        </w:rPr>
+        <w:t xml:space="preserve">. </w:t>
+      </w:r>
+      <w:r>
+        <w:rPr>
+          <w:rFonts w:cstheme="minorHAnsi"/>
+          <w:sz w:val="22"/>
+          <w:szCs w:val="22"/>
+        </w:rPr>
+        <w:t xml:space="preserve">I suggest that our model of hyperactivation will reduce mammary gland size in </w:t>
+      </w:r>
+      <w:r>
+        <w:rPr>
+          <w:rFonts w:cstheme="minorHAnsi"/>
+          <w:sz w:val="22"/>
+          <w:szCs w:val="22"/>
+        </w:rPr>
+        <w:lastRenderedPageBreak/>
+        <w:t xml:space="preserve">KO dams. Histological examination is expected to reveal bigger alveolar cells indicating </w:t>
+      </w:r>
+      <w:r>
+        <w:rPr>
+          <w:rFonts w:cstheme="minorHAnsi"/>
+          <w:sz w:val="22"/>
+          <w:szCs w:val="22"/>
+        </w:rPr>
+        <w:t xml:space="preserve">a hyperactive glandular function due to mTORC1 hyperactivation. </w:t>
+      </w:r>
+      <w:r>
+        <w:rPr>
+          <w:rFonts w:cstheme="minorHAnsi"/>
+          <w:sz w:val="22"/>
+          <w:szCs w:val="22"/>
+        </w:rPr>
+        <w:t xml:space="preserve">   </w:t>
+      </w:r>
+    </w:p>
+    <w:p>
+      <w:pPr>
+        <w:pStyle w:val="Heading2"/>
+        <w:rPr>
+          <w:rFonts w:asciiTheme="minorHAnsi" w:hAnsiTheme="minorHAnsi" w:cstheme="minorHAnsi"/>
+        </w:rPr>
+      </w:pPr>
+      <w:bookmarkStart w:id="42" w:name="_Toc14722110"/>
+      <w:r>
+        <w:rPr>
+          <w:rFonts w:asciiTheme="minorHAnsi" w:hAnsiTheme="minorHAnsi" w:cstheme="minorHAnsi"/>
+        </w:rPr>
+        <w:t>Aim 4.2</w:t>
+      </w:r>
+      <w:r>
+        <w:rPr>
+          <w:rFonts w:asciiTheme="minorHAnsi" w:hAnsiTheme="minorHAnsi" w:cstheme="minorHAnsi"/>
+        </w:rPr>
+        <w:t xml:space="preserve">: </w:t>
+      </w:r>
+      <w:r>
+        <w:rPr>
+          <w:rFonts w:asciiTheme="minorHAnsi" w:hAnsiTheme="minorHAnsi" w:cstheme="minorHAnsi"/>
+        </w:rPr>
+        <w:t>How does adipocyte mTORC1 hyperactivation affect milk output and composition?</w:t>
+      </w:r>
       <w:bookmarkEnd w:id="42"/>
+      <w:r>
+        <w:rPr>
+          <w:rFonts w:asciiTheme="minorHAnsi" w:hAnsiTheme="minorHAnsi" w:cstheme="minorHAnsi"/>
+          <w:i/>
+        </w:rPr>
+        <w:t xml:space="preserve"> </w:t>
+      </w:r>
+    </w:p>
+    <w:p>
+      <w:pPr>
+        <w:rPr>
+          <w:rFonts w:cstheme="minorHAnsi"/>
+          <w:sz w:val="22"/>
+          <w:szCs w:val="22"/>
+        </w:rPr>
+      </w:pPr>
+      <w:r>
+        <w:rPr>
+          <w:rFonts w:cstheme="minorHAnsi"/>
+          <w:sz w:val="22"/>
+          <w:szCs w:val="22"/>
+        </w:rPr>
+        <w:t xml:space="preserve">Rapamycin </w:t>
+      </w:r>
+      <w:r>
+        <w:rPr>
+          <w:rFonts w:cstheme="minorHAnsi"/>
+          <w:sz w:val="22"/>
+          <w:szCs w:val="22"/>
+        </w:rPr>
+        <w:t xml:space="preserve">treatment </w:t>
+      </w:r>
+      <w:r>
+        <w:rPr>
+          <w:rFonts w:cstheme="minorHAnsi"/>
+          <w:sz w:val="22"/>
+          <w:szCs w:val="22"/>
+        </w:rPr>
+        <w:t xml:space="preserve">for 12 days starting at day 19 of gestation caused reduced mammary gland size and reduced protein composition in the milk, suggesting the important role of mTORC1 in milk composition </w:t>
+      </w:r>
+      <w:r>
+        <w:rPr>
+          <w:rFonts w:cstheme="minorHAnsi"/>
+          <w:sz w:val="22"/>
+          <w:szCs w:val="22"/>
+        </w:rPr>
+        <w:fldChar w:fldCharType="begin" w:fldLock="1"/>
+      </w:r>
+      <w:r>
+        <w:rPr>
+          <w:rFonts w:cstheme="minorHAnsi"/>
+          <w:sz w:val="22"/>
+          <w:szCs w:val="22"/>
+        </w:rPr>
+        <w:instrText>ADDIN CSL_CITATION {"citationItems":[{"id":"ITEM-1","itemData":{"DOI":"10.1210/me.2006-0071","ISSN":"0888-8809","author":[{"dropping-particle":"","family":"Jankiewicz","given":"Marcin","non-dropping-particle":"","parse-names":false,"suffix":""},{"dropping-particle":"","family":"Groner","given":"Bernd","non-dropping-particle":"","parse-names":false,"suffix":""},{"dropping-particle":"","family":"Desrivières","given":"Sylvane","non-dropping-particle":"","parse-names":false,"suffix":""}],"container-title":"Molecular Endocrinology","id":"ITEM-1","issue":"10","issued":{"date-parts":[["2006","10","1"]]},"page":"2369-2381","publisher":"Narnia","title":"Mammalian Target of Rapamycin Regulates the Growth of Mammary Epithelial Cells through the Inhibitor of Deoxyribonucleic Acid Binding Id1 and Their Functional Differentiation through Id2","type":"article-journal","volume":"20"},"uris":["http://www.mendeley.com/documents/?uuid=58321479-cc78-3bf2-a7d8-dc31deb0d9d1"]}],"mendeley":{"formattedCitation":"(Jankiewicz &lt;i&gt;et al.&lt;/i&gt;, 2006)","plainTextFormattedCitation":"(Jankiewicz et al., 2006)","previouslyFormattedCitation":"(Jankiewicz &lt;i&gt;et al.&lt;/i&gt;, 2006)"},"properties":{"noteIndex":0},"schema":"https://github.com/citation-style-language/schema/raw/master/csl-citation.json"}</w:instrText>
+      </w:r>
+      <w:r>
+        <w:rPr>
+          <w:rFonts w:cstheme="minorHAnsi"/>
+          <w:sz w:val="22"/>
+          <w:szCs w:val="22"/>
+        </w:rPr>
+        <w:fldChar w:fldCharType="separate"/>
+      </w:r>
+      <w:r>
+        <w:rPr>
+          <w:rFonts w:cstheme="minorHAnsi"/>
+          <w:noProof/>
+          <w:sz w:val="22"/>
+          <w:szCs w:val="22"/>
+        </w:rPr>
+        <w:t xml:space="preserve">(Jankiewicz </w:t>
+      </w:r>
+      <w:r>
+        <w:rPr>
+          <w:rFonts w:cstheme="minorHAnsi"/>
+          <w:i/>
+          <w:noProof/>
+          <w:sz w:val="22"/>
+          <w:szCs w:val="22"/>
+        </w:rPr>
+        <w:t>et al.</w:t>
+      </w:r>
+      <w:r>
+        <w:rPr>
+          <w:rFonts w:cstheme="minorHAnsi"/>
+          <w:noProof/>
+          <w:sz w:val="22"/>
+          <w:szCs w:val="22"/>
+        </w:rPr>
+        <w:t>, 2006)</w:t>
+      </w:r>
+      <w:r>
+        <w:rPr>
+          <w:rFonts w:cstheme="minorHAnsi"/>
+          <w:sz w:val="22"/>
+          <w:szCs w:val="22"/>
+        </w:rPr>
+        <w:fldChar w:fldCharType="end"/>
+      </w:r>
+      <w:r>
+        <w:rPr>
+          <w:rFonts w:cstheme="minorHAnsi"/>
+          <w:sz w:val="22"/>
+          <w:szCs w:val="22"/>
+        </w:rPr>
+        <w:t>.</w:t>
+      </w:r>
+      <w:r>
+        <w:rPr>
+          <w:rFonts w:cstheme="minorHAnsi"/>
+          <w:sz w:val="22"/>
+          <w:szCs w:val="22"/>
+        </w:rPr>
+        <w:t xml:space="preserve"> Additionally, </w:t>
+      </w:r>
+      <w:proofErr w:type="spellStart"/>
+      <w:r>
+        <w:rPr>
+          <w:rFonts w:cstheme="minorHAnsi"/>
+          <w:sz w:val="22"/>
+          <w:szCs w:val="22"/>
+        </w:rPr>
+        <w:t>Akt</w:t>
+      </w:r>
+      <w:proofErr w:type="spellEnd"/>
+      <w:r>
+        <w:rPr>
+          <w:rFonts w:cstheme="minorHAnsi"/>
+          <w:sz w:val="22"/>
+          <w:szCs w:val="22"/>
+        </w:rPr>
+        <w:t xml:space="preserve"> overexpression in the mammary gland caused an increase in milk lipid and protein composition </w:t>
+      </w:r>
+      <w:r>
+        <w:rPr>
+          <w:rFonts w:cstheme="minorHAnsi"/>
+          <w:sz w:val="22"/>
+          <w:szCs w:val="22"/>
+        </w:rPr>
+        <w:fldChar w:fldCharType="begin" w:fldLock="1"/>
+      </w:r>
+      <w:r>
+        <w:rPr>
+          <w:rFonts w:cstheme="minorHAnsi"/>
+          <w:sz w:val="22"/>
+          <w:szCs w:val="22"/>
+        </w:rPr>
+        <w:instrText>ADDIN CSL_CITATION {"citationItems":[{"id":"ITEM-1","itemData":{"DOI":"10.1194/jlr.M300045-JLR200","ISSN":"0022-2275","PMID":"12700340","abstract":"Expression of constitutively activated Akt in the mammary glands of transgenic mice results in a delay in post-lactational involution. We now report precocious lipid accumulation in the alveolar epithelium of mouse mammary tumor virus-myr-Akt transgenic mice accompanied by a lactation defect that results in a 50% decrease in litter weight over the first 9 days of lactation. Although ductal structures and alveolar units develop normally during pregnancy, cytoplasmic lipid droplets appeared precociously in mammary epithelial cells in early pregnancy and were accompanied by increased expression of adipophilin, which is associated with lipid droplets. By late pregnancy the lipid droplets had become significantly larger than in nontransgenic mice, and they persisted into lactation. The fat content of milk from lactating myr-Akt transgenic mice was 65-70% by volume compared to 25-30% in wild-type mice. The diminished growth of pups nursed by transgenic mothers could result from the high viscosity of the milk and the inability of the pups to remove sufficient quantities of milk by suckling. Transduction of the CIT3 mammary epithelial cell line with a recombinant human adenovirus encoding myr-Akt resulted in an increase in glucose transport and lipid biosynthesis, suggesting that Akt plays an important role in regulation of lipid metabolism.","author":[{"dropping-particle":"","family":"Schwertfeger","given":"Kathryn L","non-dropping-particle":"","parse-names":false,"suffix":""},{"dropping-particle":"","family":"McManaman","given":"James L","non-dropping-particle":"","parse-names":false,"suffix":""},{"dropping-particle":"","family":"Palmer","given":"Carol A","non-dropping-particle":"","parse-names":false,"suffix":""},{"dropping-particle":"","family":"Neville","given":"Margaret C","non-dropping-particle":"","parse-names":false,"suffix":""},{"dropping-particle":"","family":"Anderson","given":"Steven M","non-dropping-particle":"","parse-names":false,"suffix":""}],"container-title":"Journal of lipid research","id":"ITEM-1","issue":"6","issued":{"date-parts":[["2003","6","1"]]},"page":"1100-12","publisher":"American Society for Biochemistry and Molecular Biology","title":"Expression of constitutively activated Akt in the mammary gland leads to excess lipid synthesis during pregnancy and lactation.","type":"article-journal","volume":"44"},"uris":["http://www.mendeley.com/documents/?uuid=d0f23f7b-0aa6-3b55-8c69-ecc3373392b8"]}],"mendeley":{"formattedCitation":"(Schwertfeger &lt;i&gt;et al.&lt;/i&gt;, 2003)","plainTextFormattedCitation":"(Schwertfeger et al., 2003)","previouslyFormattedCitation":"(Schwertfeger &lt;i&gt;et al.&lt;/i&gt;, 2003)"},"properties":{"noteIndex":0},"schema":"https://github.com/citation-style-language/schema/raw/master/csl-citation.json"}</w:instrText>
+      </w:r>
+      <w:r>
+        <w:rPr>
+          <w:rFonts w:cstheme="minorHAnsi"/>
+          <w:sz w:val="22"/>
+          <w:szCs w:val="22"/>
+        </w:rPr>
+        <w:fldChar w:fldCharType="separate"/>
+      </w:r>
+      <w:r>
+        <w:rPr>
+          <w:rFonts w:cstheme="minorHAnsi"/>
+          <w:noProof/>
+          <w:sz w:val="22"/>
+          <w:szCs w:val="22"/>
+        </w:rPr>
+        <w:t xml:space="preserve">(Schwertfeger </w:t>
+      </w:r>
+      <w:r>
+        <w:rPr>
+          <w:rFonts w:cstheme="minorHAnsi"/>
+          <w:i/>
+          <w:noProof/>
+          <w:sz w:val="22"/>
+          <w:szCs w:val="22"/>
+        </w:rPr>
+        <w:t>et al.</w:t>
+      </w:r>
+      <w:r>
+        <w:rPr>
+          <w:rFonts w:cstheme="minorHAnsi"/>
+          <w:noProof/>
+          <w:sz w:val="22"/>
+          <w:szCs w:val="22"/>
+        </w:rPr>
+        <w:t>, 2003)</w:t>
+      </w:r>
+      <w:r>
+        <w:rPr>
+          <w:rFonts w:cstheme="minorHAnsi"/>
+          <w:sz w:val="22"/>
+          <w:szCs w:val="22"/>
+        </w:rPr>
+        <w:fldChar w:fldCharType="end"/>
+      </w:r>
+      <w:r>
+        <w:rPr>
+          <w:rFonts w:cstheme="minorHAnsi"/>
+          <w:sz w:val="22"/>
+          <w:szCs w:val="22"/>
+        </w:rPr>
+        <w:t xml:space="preserve">. </w:t>
+      </w:r>
+      <w:r>
+        <w:rPr>
+          <w:rFonts w:cstheme="minorHAnsi"/>
+          <w:sz w:val="22"/>
+          <w:szCs w:val="22"/>
+        </w:rPr>
+        <w:t xml:space="preserve">Given the important role of mTORC1 in lipid and protein composition of milk, I expect total protein and lipid percentages in milk from KO dams to be increased compared to WT dams. </w:t>
+      </w:r>
+      <w:r>
+        <w:rPr>
+          <w:rFonts w:cstheme="minorHAnsi"/>
+          <w:sz w:val="22"/>
+          <w:szCs w:val="22"/>
+        </w:rPr>
+        <w:t xml:space="preserve">Th-POK is suggested to work via the mTORC1/SREBP1 pathway, and its deletion showed reduced milk triglyceride composition </w:t>
+      </w:r>
+      <w:r>
+        <w:rPr>
+          <w:rFonts w:cstheme="minorHAnsi"/>
+          <w:sz w:val="22"/>
+          <w:szCs w:val="22"/>
+        </w:rPr>
+        <w:fldChar w:fldCharType="begin" w:fldLock="1"/>
+      </w:r>
+      <w:r>
+        <w:rPr>
+          <w:rFonts w:cstheme="minorHAnsi"/>
+          <w:sz w:val="22"/>
+          <w:szCs w:val="22"/>
+        </w:rPr>
+        <w:instrText>ADDIN CSL_CITATION {"citationItems":[{"id":"ITEM-1","itemData":{"DOI":"10.1371/journal.pgen.1007211","ISBN":"1111111111","abstract":"The Th-inducing POK (Th-POK, also known as ZBTB7B or cKrox) transcription factor is a key regulator of lineage commitment of immature T cell precursors. It is yet unclear the physiological functions of Th-POK besides helper T cell differentiation. Here we show that","author":[{"dropping-particle":"","family":"Zhang","given":"Rui","non-dropping-particle":"","parse-names":false,"suffix":""},{"dropping-particle":"","family":"Ma","given":"Huimin","non-dropping-particle":"","parse-names":false,"suffix":""},{"dropping-particle":"","family":"Gao","given":"Yuan","non-dropping-particle":"","parse-names":false,"suffix":""},{"dropping-particle":"","family":"Wu","given":"Yanjun","non-dropping-particle":"","parse-names":false,"suffix":""},{"dropping-particle":"","family":"Qiao","given":"Yuemei","non-dropping-particle":"","parse-names":false,"suffix":""},{"dropping-particle":"","family":"Geng","given":"Ajun","non-dropping-particle":"","parse-names":false,"suffix":""},{"dropping-particle":"","family":"Cai","given":"Cheguo","non-dropping-particle":"","parse-names":false,"suffix":""},{"dropping-particle":"","family":"Han","given":"Yingying","non-dropping-particle":"","parse-names":false,"suffix":""},{"dropping-particle":"","family":"Arial Zeng","given":"Yi","non-dropping-particle":"","parse-names":false,"suffix":""},{"dropping-particle":"","family":"Liu","given":"Xiaolong","non-dropping-particle":"","parse-names":false,"suffix":""},{"dropping-particle":"","family":"Ge","given":"Gaoxiang","non-dropping-particle":"","parse-names":false,"suffix":""}],"id":"ITEM-1","issued":{"date-parts":[["2018"]]},"title":"Th-POK regulates mammary gland lactation through mTOR-SREBP pathway","type":"article-journal"},"uris":["http://www.mendeley.com/documents/?uuid=606d30f5-cde5-33e2-aa6a-956356f76bb5"]}],"mendeley":{"formattedCitation":"(Zhang &lt;i&gt;et al.&lt;/i&gt;, 2018)","plainTextFormattedCitation":"(Zhang et al., 2018)","previouslyFormattedCitation":"(Zhang &lt;i&gt;et al.&lt;/i&gt;, 2018)"},"properties":{"noteIndex":0},"schema":"https://github.com/citation-style-language/schema/raw/master/csl-citation.json"}</w:instrText>
+      </w:r>
+      <w:r>
+        <w:rPr>
+          <w:rFonts w:cstheme="minorHAnsi"/>
+          <w:sz w:val="22"/>
+          <w:szCs w:val="22"/>
+        </w:rPr>
+        <w:fldChar w:fldCharType="separate"/>
+      </w:r>
+      <w:r>
+        <w:rPr>
+          <w:rFonts w:cstheme="minorHAnsi"/>
+          <w:noProof/>
+          <w:sz w:val="22"/>
+          <w:szCs w:val="22"/>
+        </w:rPr>
+        <w:t xml:space="preserve">(Zhang </w:t>
+      </w:r>
+      <w:r>
+        <w:rPr>
+          <w:rFonts w:cstheme="minorHAnsi"/>
+          <w:i/>
+          <w:noProof/>
+          <w:sz w:val="22"/>
+          <w:szCs w:val="22"/>
+        </w:rPr>
+        <w:t>et al.</w:t>
+      </w:r>
+      <w:r>
+        <w:rPr>
+          <w:rFonts w:cstheme="minorHAnsi"/>
+          <w:noProof/>
+          <w:sz w:val="22"/>
+          <w:szCs w:val="22"/>
+        </w:rPr>
+        <w:t>, 2018)</w:t>
+      </w:r>
+      <w:r>
+        <w:rPr>
+          <w:rFonts w:cstheme="minorHAnsi"/>
+          <w:sz w:val="22"/>
+          <w:szCs w:val="22"/>
+        </w:rPr>
+        <w:fldChar w:fldCharType="end"/>
+      </w:r>
+      <w:r>
+        <w:rPr>
+          <w:rFonts w:cstheme="minorHAnsi"/>
+          <w:sz w:val="22"/>
+          <w:szCs w:val="22"/>
+        </w:rPr>
+        <w:t xml:space="preserve">. </w:t>
+      </w:r>
+      <w:r>
+        <w:rPr>
+          <w:rFonts w:cstheme="minorHAnsi"/>
+          <w:sz w:val="22"/>
+          <w:szCs w:val="22"/>
+        </w:rPr>
+        <w:t>Furthermore,</w:t>
+      </w:r>
+      <w:r>
+        <w:rPr>
+          <w:rFonts w:cstheme="minorHAnsi"/>
+          <w:sz w:val="22"/>
+          <w:szCs w:val="22"/>
+        </w:rPr>
+        <w:t xml:space="preserve"> since</w:t>
+      </w:r>
+      <w:r>
+        <w:rPr>
+          <w:rFonts w:cstheme="minorHAnsi"/>
+          <w:sz w:val="22"/>
+          <w:szCs w:val="22"/>
+        </w:rPr>
+        <w:t xml:space="preserve"> Th-POK knockout caused reduced milk volume, I expect mTORC1 hyperactivation to act in the opposite manner and to increase milk volume from KO dams. This will be demonstrated by an increased pup gained weight after nursing at PND10.</w:t>
+      </w:r>
+    </w:p>
+    <w:p>
+      <w:pPr>
+        <w:pStyle w:val="Heading2"/>
+        <w:rPr>
+          <w:rFonts w:asciiTheme="minorHAnsi" w:hAnsiTheme="minorHAnsi" w:cstheme="minorHAnsi"/>
+        </w:rPr>
+      </w:pPr>
+      <w:bookmarkStart w:id="43" w:name="_Toc14722111"/>
+      <w:commentRangeStart w:id="44"/>
+      <w:r>
+        <w:rPr>
+          <w:rFonts w:asciiTheme="minorHAnsi" w:hAnsiTheme="minorHAnsi" w:cstheme="minorHAnsi"/>
+        </w:rPr>
+        <w:t>Aim 4.3</w:t>
+      </w:r>
+      <w:r>
+        <w:rPr>
+          <w:rFonts w:asciiTheme="minorHAnsi" w:hAnsiTheme="minorHAnsi" w:cstheme="minorHAnsi"/>
+        </w:rPr>
+        <w:t xml:space="preserve">: </w:t>
+      </w:r>
+      <w:r>
+        <w:rPr>
+          <w:rFonts w:asciiTheme="minorHAnsi" w:hAnsiTheme="minorHAnsi" w:cstheme="minorHAnsi"/>
+        </w:rPr>
+        <w:t xml:space="preserve">Is offspring </w:t>
+      </w:r>
+      <w:r>
+        <w:rPr>
+          <w:rFonts w:asciiTheme="minorHAnsi" w:hAnsiTheme="minorHAnsi" w:cstheme="minorHAnsi"/>
+        </w:rPr>
+        <w:t>body composition</w:t>
+      </w:r>
+      <w:r>
+        <w:rPr>
+          <w:rFonts w:asciiTheme="minorHAnsi" w:hAnsiTheme="minorHAnsi" w:cstheme="minorHAnsi"/>
+        </w:rPr>
+        <w:t xml:space="preserve"> altered with maternal adipocyte mTORC1 hyperactivation?</w:t>
+      </w:r>
       <w:bookmarkEnd w:id="43"/>
     </w:p>
     <w:p>
@@ -11167,119 +11984,311 @@
           <w:sz w:val="22"/>
           <w:szCs w:val="22"/>
         </w:rPr>
-        <w:t xml:space="preserve">Mammary glands collected from </w:t>
-      </w:r>
-      <w:r>
-        <w:rPr>
-          <w:rFonts w:cstheme="minorHAnsi"/>
-          <w:sz w:val="22"/>
-          <w:szCs w:val="22"/>
-        </w:rPr>
-        <w:t>WT and KO dams will</w:t>
-      </w:r>
-      <w:r>
-        <w:rPr>
-          <w:rFonts w:cstheme="minorHAnsi"/>
-          <w:sz w:val="22"/>
-          <w:szCs w:val="22"/>
-        </w:rPr>
-        <w:t xml:space="preserve"> be embedded in paraffin</w:t>
-      </w:r>
-      <w:r>
-        <w:rPr>
-          <w:rFonts w:cstheme="minorHAnsi"/>
-          <w:sz w:val="22"/>
-          <w:szCs w:val="22"/>
-        </w:rPr>
-        <w:t xml:space="preserve"> and stained at the </w:t>
-      </w:r>
-      <w:proofErr w:type="spellStart"/>
-      <w:r>
-        <w:rPr>
-          <w:rFonts w:cstheme="minorHAnsi"/>
-          <w:sz w:val="22"/>
-          <w:szCs w:val="22"/>
-        </w:rPr>
-        <w:t>Rogel</w:t>
-      </w:r>
-      <w:proofErr w:type="spellEnd"/>
-      <w:r>
-        <w:rPr>
-          <w:rFonts w:cstheme="minorHAnsi"/>
-          <w:sz w:val="22"/>
-          <w:szCs w:val="22"/>
-        </w:rPr>
-        <w:t xml:space="preserve"> Cancer Center’s Tissue and Molecular Pathology</w:t>
-      </w:r>
-      <w:r>
-        <w:rPr>
-          <w:rFonts w:cstheme="minorHAnsi"/>
-          <w:sz w:val="22"/>
-          <w:szCs w:val="22"/>
-        </w:rPr>
-        <w:t xml:space="preserve">. Slides will be </w:t>
-      </w:r>
-      <w:r>
-        <w:rPr>
-          <w:rFonts w:cstheme="minorHAnsi"/>
-          <w:sz w:val="22"/>
-          <w:szCs w:val="22"/>
-        </w:rPr>
-        <w:t xml:space="preserve">blindly </w:t>
-      </w:r>
-      <w:r>
-        <w:rPr>
-          <w:rFonts w:cstheme="minorHAnsi"/>
-          <w:sz w:val="22"/>
-          <w:szCs w:val="22"/>
-        </w:rPr>
-        <w:t xml:space="preserve">assessed for </w:t>
-      </w:r>
-      <w:del w:id="44" w:author="Dave Bridges" w:date="2019-07-24T15:27:00Z">
-        <w:r>
-          <w:rPr>
-            <w:rFonts w:cstheme="minorHAnsi"/>
-            <w:sz w:val="22"/>
-            <w:szCs w:val="22"/>
-          </w:rPr>
-          <w:delText>branching and for ductal</w:delText>
-        </w:r>
-        <w:r>
-          <w:rPr>
-            <w:rFonts w:cstheme="minorHAnsi"/>
-            <w:sz w:val="22"/>
-            <w:szCs w:val="22"/>
-          </w:rPr>
-          <w:delText xml:space="preserve">, </w:delText>
-        </w:r>
-      </w:del>
-      <w:r>
-        <w:rPr>
-          <w:rFonts w:cstheme="minorHAnsi"/>
-          <w:sz w:val="22"/>
-          <w:szCs w:val="22"/>
-        </w:rPr>
-        <w:t>alveolar</w:t>
-      </w:r>
-      <w:ins w:id="45" w:author="Dave Bridges" w:date="2019-07-24T15:27:00Z">
-        <w:r>
-          <w:rPr>
-            <w:rFonts w:cstheme="minorHAnsi"/>
-            <w:sz w:val="22"/>
-            <w:szCs w:val="22"/>
-          </w:rPr>
-          <w:t xml:space="preserve"> </w:t>
-        </w:r>
-        <w:proofErr w:type="gramStart"/>
-        <w:r>
-          <w:rPr>
-            <w:rFonts w:cstheme="minorHAnsi"/>
-            <w:sz w:val="22"/>
-            <w:szCs w:val="22"/>
-          </w:rPr>
-          <w:t xml:space="preserve">count </w:t>
-        </w:r>
-      </w:ins>
+        <w:t>Offspring w</w:t>
+      </w:r>
+      <w:r>
+        <w:rPr>
+          <w:rFonts w:cstheme="minorHAnsi"/>
+          <w:sz w:val="22"/>
+          <w:szCs w:val="22"/>
+        </w:rPr>
+        <w:t>eigh</w:t>
+      </w:r>
+      <w:r>
+        <w:rPr>
+          <w:rFonts w:cstheme="minorHAnsi"/>
+          <w:sz w:val="22"/>
+          <w:szCs w:val="22"/>
+        </w:rPr>
+        <w:t>t was reduced with Th-</w:t>
+      </w:r>
+      <w:r>
+        <w:rPr>
+          <w:rFonts w:cstheme="minorHAnsi"/>
+          <w:sz w:val="22"/>
+          <w:szCs w:val="22"/>
+        </w:rPr>
+        <w:t>POK</w:t>
+      </w:r>
+      <w:r>
+        <w:rPr>
+          <w:rFonts w:cstheme="minorHAnsi"/>
+          <w:sz w:val="22"/>
+          <w:szCs w:val="22"/>
+        </w:rPr>
+        <w:t xml:space="preserve"> KO</w:t>
+      </w:r>
+      <w:r>
+        <w:rPr>
+          <w:rFonts w:cstheme="minorHAnsi"/>
+          <w:sz w:val="22"/>
+          <w:szCs w:val="22"/>
+        </w:rPr>
+        <w:t xml:space="preserve"> at birth and during lactation </w:t>
+      </w:r>
+      <w:r>
+        <w:rPr>
+          <w:rFonts w:cstheme="minorHAnsi"/>
+          <w:sz w:val="22"/>
+          <w:szCs w:val="22"/>
+        </w:rPr>
+        <w:fldChar w:fldCharType="begin" w:fldLock="1"/>
+      </w:r>
+      <w:r>
+        <w:rPr>
+          <w:rFonts w:cstheme="minorHAnsi"/>
+          <w:sz w:val="22"/>
+          <w:szCs w:val="22"/>
+        </w:rPr>
+        <w:instrText>ADDIN CSL_CITATION {"citationItems":[{"id":"ITEM-1","itemData":{"DOI":"10.1371/journal.pgen.1007211","ISBN":"1111111111","abstract":"The Th-inducing POK (Th-POK, also known as ZBTB7B or cKrox) transcription factor is a key regulator of lineage commitment of immature T cell precursors. It is yet unclear the physiological functions of Th-POK besides helper T cell differentiation. Here we show that","author":[{"dropping-particle":"","family":"Zhang","given":"Rui","non-dropping-particle":"","parse-names":false,"suffix":""},{"dropping-particle":"","family":"Ma","given":"Huimin","non-dropping-particle":"","parse-names":false,"suffix":""},{"dropping-particle":"","family":"Gao","given":"Yuan","non-dropping-particle":"","parse-names":false,"suffix":""},{"dropping-particle":"","family":"Wu","given":"Yanjun","non-dropping-particle":"","parse-names":false,"suffix":""},{"dropping-particle":"","family":"Qiao","given":"Yuemei","non-dropping-particle":"","parse-names":false,"suffix":""},{"dropping-particle":"","family":"Geng","given":"Ajun","non-dropping-particle":"","parse-names":false,"suffix":""},{"dropping-particle":"","family":"Cai","given":"Cheguo","non-dropping-particle":"","parse-names":false,"suffix":""},{"dropping-particle":"","family":"Han","given":"Yingying","non-dropping-particle":"","parse-names":false,"suffix":""},{"dropping-particle":"","family":"Arial Zeng","given":"Yi","non-dropping-particle":"","parse-names":false,"suffix":""},{"dropping-particle":"","family":"Liu","given":"Xiaolong","non-dropping-particle":"","parse-names":false,"suffix":""},{"dropping-particle":"","family":"Ge","given":"Gaoxiang","non-dropping-particle":"","parse-names":false,"suffix":""}],"id":"ITEM-1","issued":{"date-parts":[["2018"]]},"title":"Th-POK regulates mammary gland lactation through mTOR-SREBP pathway","type":"article-journal"},"uris":["http://www.mendeley.com/documents/?uuid=606d30f5-cde5-33e2-aa6a-956356f76bb5"]}],"mendeley":{"formattedCitation":"(Zhang &lt;i&gt;et al.&lt;/i&gt;, 2018)","plainTextFormattedCitation":"(Zhang et al., 2018)","previouslyFormattedCitation":"(Zhang &lt;i&gt;et al.&lt;/i&gt;, 2018)"},"properties":{"noteIndex":0},"schema":"https://github.com/citation-style-language/schema/raw/master/csl-citation.json"}</w:instrText>
+      </w:r>
+      <w:r>
+        <w:rPr>
+          <w:rFonts w:cstheme="minorHAnsi"/>
+          <w:sz w:val="22"/>
+          <w:szCs w:val="22"/>
+        </w:rPr>
+        <w:fldChar w:fldCharType="separate"/>
+      </w:r>
+      <w:r>
+        <w:rPr>
+          <w:rFonts w:cstheme="minorHAnsi"/>
+          <w:noProof/>
+          <w:sz w:val="22"/>
+          <w:szCs w:val="22"/>
+        </w:rPr>
+        <w:t xml:space="preserve">(Zhang </w:t>
+      </w:r>
+      <w:r>
+        <w:rPr>
+          <w:rFonts w:cstheme="minorHAnsi"/>
+          <w:i/>
+          <w:noProof/>
+          <w:sz w:val="22"/>
+          <w:szCs w:val="22"/>
+        </w:rPr>
+        <w:t>et al.</w:t>
+      </w:r>
+      <w:r>
+        <w:rPr>
+          <w:rFonts w:cstheme="minorHAnsi"/>
+          <w:noProof/>
+          <w:sz w:val="22"/>
+          <w:szCs w:val="22"/>
+        </w:rPr>
+        <w:t>, 2018)</w:t>
+      </w:r>
+      <w:r>
+        <w:rPr>
+          <w:rFonts w:cstheme="minorHAnsi"/>
+          <w:sz w:val="22"/>
+          <w:szCs w:val="22"/>
+        </w:rPr>
+        <w:fldChar w:fldCharType="end"/>
+      </w:r>
+      <w:r>
+        <w:rPr>
+          <w:rFonts w:cstheme="minorHAnsi"/>
+          <w:sz w:val="22"/>
+          <w:szCs w:val="22"/>
+        </w:rPr>
+        <w:t>. In hum</w:t>
+      </w:r>
+      <w:r>
+        <w:rPr>
+          <w:rFonts w:cstheme="minorHAnsi"/>
+          <w:sz w:val="22"/>
+          <w:szCs w:val="22"/>
+        </w:rPr>
+        <w:t>a</w:t>
+      </w:r>
+      <w:r>
+        <w:rPr>
+          <w:rFonts w:cstheme="minorHAnsi"/>
+          <w:sz w:val="22"/>
+          <w:szCs w:val="22"/>
+        </w:rPr>
+        <w:t>ns</w:t>
+      </w:r>
+      <w:r>
+        <w:rPr>
+          <w:rFonts w:cstheme="minorHAnsi"/>
+          <w:sz w:val="22"/>
+          <w:szCs w:val="22"/>
+        </w:rPr>
+        <w:t xml:space="preserve">, </w:t>
+      </w:r>
+      <w:r>
+        <w:rPr>
+          <w:rFonts w:cstheme="minorHAnsi"/>
+          <w:sz w:val="22"/>
+          <w:szCs w:val="22"/>
+        </w:rPr>
+        <w:t xml:space="preserve">newborns of obese mothers were at higher risk of being heavier at birth </w:t>
+      </w:r>
+      <w:r>
+        <w:rPr>
+          <w:rFonts w:cstheme="minorHAnsi"/>
+          <w:sz w:val="22"/>
+          <w:szCs w:val="22"/>
+        </w:rPr>
+        <w:fldChar w:fldCharType="begin" w:fldLock="1"/>
+      </w:r>
+      <w:r>
+        <w:rPr>
+          <w:rFonts w:cstheme="minorHAnsi"/>
+          <w:sz w:val="22"/>
+          <w:szCs w:val="22"/>
+        </w:rPr>
+        <w:instrText>ADDIN CSL_CITATION {"citationItems":[{"id":"ITEM-1","itemData":{"DOI":"10.1097/AOG.0000000000001465","ISSN":"1873-233X","PMID":"27275800","abstract":"OBJECTIVE To investigate whether prepregnancy obesity is associated with adverse pregnancy outcomes among women without chronic disease. METHODS Singleton deliveries (N=112,309) among mothers without chronic diseases in the Consortium on Safe Labor, a retrospective U.S. cohort, were analyzed using Poisson regression with robust variance estimation. Relative risks and 95% confidence intervals (CIs) estimated perinatal risks in relation to prepregnancy obesity status adjusted for age, race-ethnicity, parity, insurance, smoking and alcohol use during pregnancy, and study site. RESULTS Obstetric risks were variably (and mostly marginally) increased as body mass index (BMI) category and obesity class increased. In particular, the risk of gestational hypertensive disorders, gestational diabetes, cesarean delivery, and induction increased in a dose-response fashion. For example, the percentage of gestational diabetes among obese class III women was 14.6% in contrast to 2.8% among women with normal BMIs (corresponding relative risks [95% CI] 1.99 [1.86-2.13], 2.94 [2.73-3.18], 3.97 [3.61-4.36], and 5.47 [4.96-6.04] for overweight, obese class I, obese class II, and obese class III women, respectively) compared with women with normal BMIs. Similarly, neonatal risks increased in a dose-response fashion with maternal BMI status including preterm birth at less than 32 weeks of gestation, large for gestational age (LGA), transient tachypnea, sepsis, and intensive care unit admission. The percentage of LGA neonates increased from 7.9% among women with normal BMIs to 17.3% among obese class III women and relative risks increased to 1.52 (1.45-1.58), 1.74 (1.65-1.83), 1.93 (1.79-2.07), and 2.32 (2.14-2.52) as BMI category increased. CONCLUSION Prepregnancy obesity is associated with increased risks of a wide range of adverse pregnancy and neonatal outcomes among women without chronic diseases.","author":[{"dropping-particle":"","family":"Kim","given":"Sung Soo","non-dropping-particle":"","parse-names":false,"suffix":""},{"dropping-particle":"","family":"Zhu","given":"Yeyi","non-dropping-particle":"","parse-names":false,"suffix":""},{"dropping-particle":"","family":"Grantz","given":"Katherine L","non-dropping-particle":"","parse-names":false,"suffix":""},{"dropping-particle":"","family":"Hinkle","given":"Stefanie N","non-dropping-particle":"","parse-names":false,"suffix":""},{"dropping-particle":"","family":"Chen","given":"Zhen","non-dropping-particle":"","parse-names":false,"suffix":""},{"dropping-particle":"","family":"Wallace","given":"Maeve E","non-dropping-particle":"","parse-names":false,"suffix":""},{"dropping-particle":"","family":"Smarr","given":"Melissa M","non-dropping-particle":"","parse-names":false,"suffix":""},{"dropping-particle":"","family":"Epps","given":"Nikira M","non-dropping-particle":"","parse-names":false,"suffix":""},{"dropping-particle":"","family":"Mendola","given":"Pauline","non-dropping-particle":"","parse-names":false,"suffix":""}],"container-title":"Obstetrics and gynecology","id":"ITEM-1","issue":"1","issued":{"date-parts":[["2016"]]},"page":"104-12","publisher":"NIH Public Access","title":"Obstetric and Neonatal Risks Among Obese Women Without Chronic Disease.","type":"article-journal","volume":"128"},"uris":["http://www.mendeley.com/documents/?uuid=be77a085-b38d-33f6-bba7-573b3e04b1da"]}],"mendeley":{"formattedCitation":"(Kim &lt;i&gt;et al.&lt;/i&gt;, 2016)","plainTextFormattedCitation":"(Kim et al., 2016)","previouslyFormattedCitation":"(Kim &lt;i&gt;et al.&lt;/i&gt;, 2016)"},"properties":{"noteIndex":0},"schema":"https://github.com/citation-style-language/schema/raw/master/csl-citation.json"}</w:instrText>
+      </w:r>
+      <w:r>
+        <w:rPr>
+          <w:rFonts w:cstheme="minorHAnsi"/>
+          <w:sz w:val="22"/>
+          <w:szCs w:val="22"/>
+        </w:rPr>
+        <w:fldChar w:fldCharType="separate"/>
+      </w:r>
+      <w:r>
+        <w:rPr>
+          <w:rFonts w:cstheme="minorHAnsi"/>
+          <w:noProof/>
+          <w:sz w:val="22"/>
+          <w:szCs w:val="22"/>
+        </w:rPr>
+        <w:t xml:space="preserve">(Kim </w:t>
+      </w:r>
+      <w:r>
+        <w:rPr>
+          <w:rFonts w:cstheme="minorHAnsi"/>
+          <w:i/>
+          <w:noProof/>
+          <w:sz w:val="22"/>
+          <w:szCs w:val="22"/>
+        </w:rPr>
+        <w:t>et al.</w:t>
+      </w:r>
+      <w:r>
+        <w:rPr>
+          <w:rFonts w:cstheme="minorHAnsi"/>
+          <w:noProof/>
+          <w:sz w:val="22"/>
+          <w:szCs w:val="22"/>
+        </w:rPr>
+        <w:t>, 2016)</w:t>
+      </w:r>
+      <w:r>
+        <w:rPr>
+          <w:rFonts w:cstheme="minorHAnsi"/>
+          <w:sz w:val="22"/>
+          <w:szCs w:val="22"/>
+        </w:rPr>
+        <w:fldChar w:fldCharType="end"/>
+      </w:r>
+      <w:r>
+        <w:rPr>
+          <w:rFonts w:cstheme="minorHAnsi"/>
+          <w:sz w:val="22"/>
+          <w:szCs w:val="22"/>
+        </w:rPr>
+        <w:t>. The growth</w:t>
+      </w:r>
+      <w:r>
+        <w:rPr>
+          <w:rFonts w:cstheme="minorHAnsi"/>
+          <w:sz w:val="22"/>
+          <w:szCs w:val="22"/>
+        </w:rPr>
+        <w:t xml:space="preserve"> trajectory of children at birth till the age of 2 or 4 years was highest in mothers who had pre-pregnancy obesity or overweight </w:t>
+      </w:r>
+      <w:r>
+        <w:rPr>
+          <w:rFonts w:cstheme="minorHAnsi"/>
+          <w:sz w:val="22"/>
+          <w:szCs w:val="22"/>
+        </w:rPr>
+        <w:fldChar w:fldCharType="begin" w:fldLock="1"/>
+      </w:r>
+      <w:r>
+        <w:rPr>
+          <w:rFonts w:cstheme="minorHAnsi"/>
+          <w:sz w:val="22"/>
+          <w:szCs w:val="22"/>
+        </w:rPr>
+        <w:instrText>ADDIN CSL_CITATION {"citationItems":[{"id":"ITEM-1","itemData":{"DOI":"10.1111/ijpo.12125","ISSN":"20476302","author":[{"dropping-particle":"","family":"Bider-Canfield","given":"Z.","non-dropping-particle":"","parse-names":false,"suffix":""},{"dropping-particle":"","family":"Martinez","given":"M. P.","non-dropping-particle":"","parse-names":false,"suffix":""},{"dropping-particle":"","family":"Wang","given":"X.","non-dropping-particle":"","parse-names":false,"suffix":""},{"dropping-particle":"","family":"Yu","given":"W.","non-dropping-particle":"","parse-names":false,"suffix":""},{"dropping-particle":"","family":"Bautista","given":"M. P.","non-dropping-particle":"","parse-names":false,"suffix":""},{"dropping-particle":"","family":"Brookey","given":"J.","non-dropping-particle":"","parse-names":false,"suffix":""},{"dropping-particle":"","family":"Page","given":"K. A.","non-dropping-particle":"","parse-names":false,"suffix":""},{"dropping-particle":"","family":"Buchanan","given":"T. A.","non-dropping-particle":"","parse-names":false,"suffix":""},{"dropping-particle":"","family":"Xiang","given":"A. H.","non-dropping-particle":"","parse-names":false,"suffix":""}],"container-title":"Pediatric Obesity","id":"ITEM-1","issue":"2","issued":{"date-parts":[["2017","4","1"]]},"page":"171-178","publisher":"John Wiley &amp; Sons, Ltd (10.1111)","title":"Maternal obesity, gestational diabetes, breastfeeding and childhood overweight at age 2 years","type":"article-journal","volume":"12"},"uris":["http://www.mendeley.com/documents/?uuid=75bc6930-fc94-37cd-b997-71803f0e0715"]},{"id":"ITEM-2","itemData":{"DOI":"10.1038/s41366-019-0326-z","abstract":"Background We investigated the individual and additive effects of three modifiable maternal metabolic factors, including pre-pregnancy overweight/obesity, gestational weight gain (GWG), and gestational diabetes mellitus (GDM), on early childhood growth trajectories and obesity risk. Methods A total of 1425 mother-offspring dyads (953 black and 472 white) from a longitudinal birth cohort were included in this study. Latent class growth modeling was performed to identify the trajectories of body mass index (BMI) from birth to 4 years in children. Poisson regression models were used to examine the associations between the maternal metabolic risk factors and child BMI trajectories and obesity risk at 4 years. Results We identified three discrete BMI trajectory groups, characterized as rising-high-BMI (12.6%), moderate-BMI (61.0%), or low-BMI (26.4%) growth. Both maternal pre-pregnancy obesity (adjusted relative risk [adjRR] = 1.96; 95% confidence interval [CI]: 1.36-2.83) and excessive GWG (adjRR = 1.71, 95% CI: 1.13-2.58) were significantly associated with the rising-high-BMI trajectory, as manifested by rapid weight gain during infancy and a stable but high BMI until 4 years. All three maternal metabolic indices were significantly associated with childhood obesity at age 4 years (adjRR for pre-pregnancy obesity = 2.24, 95% CI: 1.62-3.10; adjRR for excessive GWG = 1.46, 95% CI: 1.01-2.09; and adjRR for GDM = 2.14, 95% = 1.47-3.12). In addition, risk of rising-high BMI trajectory or obesity at age 4 years was stronger among mothers with more than one metabolic risk factor. We did not observe any difference in these associations by race. Conclusion Maternal pre-pregnancy obesity, excessive GWG, and GDM individually and jointly predict rapid growth and obesity at age 4 years in offspring, regardless of race. Interventions targeting maternal obesity and metabolism may prevent or slow the rate of development of childhood obesity.","author":[{"dropping-particle":"","family":"Hu","given":"Zunsong","non-dropping-particle":"","parse-names":false,"suffix":""},{"dropping-particle":"","family":"Tylavsky","given":"Frances A","non-dropping-particle":"","parse-names":false,"suffix":""},{"dropping-particle":"","family":"Han","given":"Joan C","non-dropping-particle":"","parse-names":false,"suffix":""},{"dropping-particle":"","family":"Kocak","given":"Mehmet","non-dropping-particle":"","parse-names":false,"suffix":""},{"dropping-particle":"","family":"Fowke","given":"Jay H","non-dropping-particle":"","parse-names":false,"suffix":""},{"dropping-particle":"","family":"Davis","given":"Robert L","non-dropping-particle":"","parse-names":false,"suffix":""},{"dropping-particle":"","family":"Lewinn","given":"Kaja","non-dropping-particle":"","parse-names":false,"suffix":""},{"dropping-particle":"","family":"Bush","given":"Nicole R","non-dropping-particle":"","parse-names":false,"suffix":""},{"dropping-particle":"","family":"Zhao","given":"• Qi","non-dropping-particle":"","parse-names":false,"suffix":""}],"container-title":"International Journal of Obesity","id":"ITEM-2","issued":{"date-parts":[["2019"]]},"title":"Maternal metabolic factors during pregnancy predict early childhood growth trajectories and obesity risk: the CANDLE Study","type":"article-journal"},"uris":["http://www.mendeley.com/documents/?uuid=802049f4-41c1-36f4-9de4-892b4855ea9f"]}],"mendeley":{"formattedCitation":"(Bider-Canfield &lt;i&gt;et al.&lt;/i&gt;, 2017; Hu &lt;i&gt;et al.&lt;/i&gt;, 2019)","plainTextFormattedCitation":"(Bider-Canfield et al., 2017; Hu et al., 2019)","previouslyFormattedCitation":"(Bider-Canfield &lt;i&gt;et al.&lt;/i&gt;, 2017; Hu &lt;i&gt;et al.&lt;/i&gt;, 2019)"},"properties":{"noteIndex":0},"schema":"https://github.com/citation-style-language/schema/raw/master/csl-citation.json"}</w:instrText>
+      </w:r>
+      <w:r>
+        <w:rPr>
+          <w:rFonts w:cstheme="minorHAnsi"/>
+          <w:sz w:val="22"/>
+          <w:szCs w:val="22"/>
+        </w:rPr>
+        <w:fldChar w:fldCharType="separate"/>
+      </w:r>
+      <w:r>
+        <w:rPr>
+          <w:rFonts w:cstheme="minorHAnsi"/>
+          <w:noProof/>
+          <w:sz w:val="22"/>
+          <w:szCs w:val="22"/>
+        </w:rPr>
+        <w:t xml:space="preserve">(Bider-Canfield </w:t>
+      </w:r>
+      <w:r>
+        <w:rPr>
+          <w:rFonts w:cstheme="minorHAnsi"/>
+          <w:i/>
+          <w:noProof/>
+          <w:sz w:val="22"/>
+          <w:szCs w:val="22"/>
+        </w:rPr>
+        <w:t>et al.</w:t>
+      </w:r>
+      <w:r>
+        <w:rPr>
+          <w:rFonts w:cstheme="minorHAnsi"/>
+          <w:noProof/>
+          <w:sz w:val="22"/>
+          <w:szCs w:val="22"/>
+        </w:rPr>
+        <w:t xml:space="preserve">, 2017; Hu </w:t>
+      </w:r>
+      <w:r>
+        <w:rPr>
+          <w:rFonts w:cstheme="minorHAnsi"/>
+          <w:i/>
+          <w:noProof/>
+          <w:sz w:val="22"/>
+          <w:szCs w:val="22"/>
+        </w:rPr>
+        <w:t>et al.</w:t>
+      </w:r>
+      <w:r>
+        <w:rPr>
+          <w:rFonts w:cstheme="minorHAnsi"/>
+          <w:noProof/>
+          <w:sz w:val="22"/>
+          <w:szCs w:val="22"/>
+        </w:rPr>
+        <w:t>, 2019)</w:t>
+      </w:r>
+      <w:r>
+        <w:rPr>
+          <w:rFonts w:cstheme="minorHAnsi"/>
+          <w:sz w:val="22"/>
+          <w:szCs w:val="22"/>
+        </w:rPr>
+        <w:fldChar w:fldCharType="end"/>
+      </w:r>
+      <w:r>
+        <w:rPr>
+          <w:rFonts w:cstheme="minorHAnsi"/>
+          <w:sz w:val="22"/>
+          <w:szCs w:val="22"/>
+        </w:rPr>
+        <w:t>.</w:t>
+      </w:r>
       <w:r>
         <w:rPr>
           <w:rFonts w:cstheme="minorHAnsi"/>
@@ -11294,40 +12303,7 @@
           <w:sz w:val="22"/>
           <w:szCs w:val="22"/>
         </w:rPr>
-        <w:t>and</w:t>
-      </w:r>
-      <w:proofErr w:type="gramEnd"/>
-      <w:r>
-        <w:rPr>
-          <w:rFonts w:cstheme="minorHAnsi"/>
-          <w:sz w:val="22"/>
-          <w:szCs w:val="22"/>
-        </w:rPr>
-        <w:t xml:space="preserve"> adipocyte </w:t>
-      </w:r>
-      <w:r>
-        <w:rPr>
-          <w:rFonts w:cstheme="minorHAnsi"/>
-          <w:sz w:val="22"/>
-          <w:szCs w:val="22"/>
-        </w:rPr>
-        <w:t xml:space="preserve">size. </w:t>
-      </w:r>
-      <w:r>
-        <w:rPr>
-          <w:rFonts w:cstheme="minorHAnsi"/>
-          <w:sz w:val="22"/>
-          <w:szCs w:val="22"/>
-        </w:rPr>
-        <w:t>T</w:t>
-      </w:r>
-      <w:r>
-        <w:rPr>
-          <w:rFonts w:cstheme="minorHAnsi"/>
-          <w:sz w:val="22"/>
-          <w:szCs w:val="22"/>
-        </w:rPr>
-        <w:t xml:space="preserve">o assess branching, we will count the number of ramifications along portions of the main duct </w:t>
+        <w:t xml:space="preserve">Interestingly, breastfeeding was associated with higher weight gain in children of mothers who had excess weight gain during pregnancy, indicating a potential interplay between maternal weight and lactation </w:t>
       </w:r>
       <w:r>
         <w:rPr>
@@ -11343,7 +12319,7 @@
           <w:sz w:val="22"/>
           <w:szCs w:val="22"/>
         </w:rPr>
-        <w:instrText>ADDIN CSL_CITATION {"citationItems":[{"id":"ITEM-1","itemData":{"DOI":"10.3791/2828","ISSN":"1940-087X","PMID":"21808224","abstract":"The human mammary gland is composed of 15-20 lobes that secrete milk into a branching duct system opening at the nipple. Those lobes are themselves composed of a number of terminal duct lobular units made of secretory alveoli and converging ducts. In mice, a similar architecture is observed at pregnancy in which ducts and alveoli are interspersed within the connective tissue stroma. The mouse mammary gland epithelium is a tree like system of ducts composed of two layers of cells, an inner layer of luminal cells surrounded by an outer layer of myoepithelial cells denoted by the confines of a basement membrane. At birth, only a rudimental ductal tree is present, composed of a primary duct and 15-20 branches. Branch elongation and amplification start at the beginning of puberty, around 4 weeks old, under the influence of hormones. At 10 weeks, most of the stroma is invaded by a complex system of ducts that will undergo cycles of branching and regression in each estrous cycle until pregnancy. At the onset of pregnancy, a second phase of development begins, with the proliferation and differentiation of the epithelium to form grape-shaped milk secretory structures called alveoli. Following parturition and throughout lactation, milk is produced by luminal secretory cells and stored within the lumen of alveoli. Oxytocin release, stimulated by a neural reflex induced by suckling of pups, induces synchronized contractions of the myoepithelial cells around the alveoli and along the ducts, allowing milk to be transported through the ducts to the nipple where it becomes available to the pups. Mammary gland development, differentiation and function are tightly orchestrated and require, not only interactions between the stroma and the epithelium, but also between myoepithelial and luminal cells within the epithelium. Thereby, mutations in many genes implicated in these interactions may impair either ductal elongation during puberty or alveoli formation during early pregnancy, differentiation during late pregnancy and secretory activation leading to lactation. In this article, we describe how to dissect mouse mammary glands and assess their development using whole mounts. We also demonstrate how to evaluate myoepithelial contractions and milk ejection using an ex-vivo oxytocin-based functional assay. The effect of a gene mutation on mammary gland development and function can thus be determined in situ by performing these two techniques in mutant and wild-type control m…","author":[{"dropping-particle":"","family":"Plante","given":"Isabelle","non-dropping-particle":"","parse-names":false,"suffix":""},{"dropping-particle":"","family":"Stewart","given":"Michael K G","non-dropping-particle":"","parse-names":false,"suffix":""},{"dropping-particle":"","family":"Laird","given":"Dale W","non-dropping-particle":"","parse-names":false,"suffix":""}],"container-title":"Journal of visualized experiments : JoVE","id":"ITEM-1","issue":"53","issued":{"date-parts":[["2011","7","21"]]},"publisher":"MyJoVE Corporation","title":"Evaluation of mammary gland development and function in mouse models.","type":"article-journal"},"uris":["http://www.mendeley.com/documents/?uuid=9e06a2dc-34f3-3ed6-bb97-cb82ddaffe3f"]}],"mendeley":{"formattedCitation":"(Plante &lt;i&gt;et al.&lt;/i&gt;, 2011)","plainTextFormattedCitation":"(Plante et al., 2011)","previouslyFormattedCitation":"(Plante &lt;i&gt;et al.&lt;/i&gt;, 2011)"},"properties":{"noteIndex":0},"schema":"https://github.com/citation-style-language/schema/raw/master/csl-citation.json"}</w:instrText>
+        <w:instrText>ADDIN CSL_CITATION {"citationItems":[{"id":"ITEM-1","itemData":{"DOI":"10.1016/J.YPMED.2018.11.001","ISSN":"0091-7435","abstract":"Early childhood obesity is a persistent health concern with more frequent and significant impact on low-income families. Maternal weight factors impact offspring weight status, but evidence on whether breastfeeding protects against this impact is mixed. This analysis examined a model to predict early childhood obesity risk, simultaneously accounting for maternal pre-pregnancy body mass index (BMI), gestational weight gain, and breastfeeding. The team analyzed 27,016 unique maternal-child dyadic records collected via the Supplemental Nutrition Program for Wisconsin Women, Infants, and Children (WIC) between 2009 and 2011. Generalized Linear Modeling, specifically logistic regression, was used to predict a child's risk of obesity given the mother's pre-pregnancy BMI, gestational weight gain, and duration of breastfeeding. For each 1 kg/m2 increase in pre-pregnancy BMI, there was a 4.5% increase in risk of obesity compared to children with mothers of normal BMI. Children whose mothers had excessive gestational weight gain were 50% more likely to have obesity compared to those whose mothers had ideal weight gain. For each week of additional breastfeeding, there was a 1.9% increased risk of obesity. The risk models did not differ by race. In this model, accounting for pre-pregnancy weight, gestational weight gain, and breastfeeding among a diverse, low-income sample, women with pre-pregnancy overweight and obesity or who had excessive gestational weight gain had the highest risk of early childhood obesity. While breastfeeding is healthy for many reasons, providers should focus on maternal weight-related behaviors when counseling mothers about how to avoid risk of early childhood obesity.","author":[{"dropping-particle":"","family":"Ohlendorf","given":"Jennifer M.","non-dropping-particle":"","parse-names":false,"suffix":""},{"dropping-particle":"","family":"Robinson","given":"Karen","non-dropping-particle":"","parse-names":false,"suffix":""},{"dropping-particle":"","family":"Garnier-Villarreal","given":"Mauricio","non-dropping-particle":"","parse-names":false,"suffix":""}],"container-title":"Preventive Medicine","id":"ITEM-1","issued":{"date-parts":[["2019","1","1"]]},"page":"210-215","publisher":"Academic Press","title":"The impact of maternal BMI, gestational weight gain, and breastfeeding on early childhood weight: Analysis of a statewide WIC dataset","type":"article-journal","volume":"118"},"uris":["http://www.mendeley.com/documents/?uuid=4af7856f-0783-3eb3-9744-ea388748dd3c"]}],"mendeley":{"formattedCitation":"(Ohlendorf &lt;i&gt;et al.&lt;/i&gt;, 2019)","plainTextFormattedCitation":"(Ohlendorf et al., 2019)","previouslyFormattedCitation":"(Ohlendorf &lt;i&gt;et al.&lt;/i&gt;, 2019)"},"properties":{"noteIndex":0},"schema":"https://github.com/citation-style-language/schema/raw/master/csl-citation.json"}</w:instrText>
       </w:r>
       <w:r>
         <w:rPr>
@@ -11360,7 +12336,7 @@
           <w:sz w:val="22"/>
           <w:szCs w:val="22"/>
         </w:rPr>
-        <w:t xml:space="preserve">(Plante </w:t>
+        <w:t xml:space="preserve">(Ohlendorf </w:t>
       </w:r>
       <w:r>
         <w:rPr>
@@ -11379,7 +12355,7 @@
           <w:sz w:val="22"/>
           <w:szCs w:val="22"/>
         </w:rPr>
-        <w:t>, 2011)</w:t>
+        <w:t>, 2019)</w:t>
       </w:r>
       <w:r>
         <w:rPr>
@@ -11395,15 +12371,103 @@
           <w:sz w:val="22"/>
           <w:szCs w:val="22"/>
         </w:rPr>
-        <w:t xml:space="preserve">. The length of the primary duct will also be measured in millimeters to determine the development of the gland. </w:t>
-      </w:r>
-      <w:r>
-        <w:rPr>
-          <w:rFonts w:cstheme="minorHAnsi"/>
-          <w:sz w:val="22"/>
-          <w:szCs w:val="22"/>
-        </w:rPr>
-        <w:t xml:space="preserve">The size of alveolar and adipocyte cells will be measured in millimeters under a microscope using a representative section of the slides. </w:t>
+        <w:t>. Furthermore, since milk lipid and protein composition along with milk output volume are expected to be increased in KO dams (</w:t>
+      </w:r>
+      <w:r>
+        <w:rPr>
+          <w:rFonts w:cstheme="minorHAnsi"/>
+          <w:sz w:val="22"/>
+          <w:szCs w:val="22"/>
+        </w:rPr>
+        <w:t xml:space="preserve">Expected Results from </w:t>
+      </w:r>
+      <w:r>
+        <w:rPr>
+          <w:rFonts w:cstheme="minorHAnsi"/>
+          <w:i/>
+          <w:sz w:val="22"/>
+          <w:szCs w:val="22"/>
+        </w:rPr>
+        <w:t>Aim 4.2</w:t>
+      </w:r>
+      <w:r>
+        <w:rPr>
+          <w:rFonts w:cstheme="minorHAnsi"/>
+          <w:sz w:val="22"/>
+          <w:szCs w:val="22"/>
+        </w:rPr>
+        <w:t xml:space="preserve">), then I hypothesize that mTORC1 hyperactivation will </w:t>
+      </w:r>
+      <w:r>
+        <w:rPr>
+          <w:rFonts w:cstheme="minorHAnsi"/>
+          <w:sz w:val="22"/>
+          <w:szCs w:val="22"/>
+        </w:rPr>
+        <w:t xml:space="preserve">increase </w:t>
+      </w:r>
+      <w:r>
+        <w:rPr>
+          <w:rFonts w:cstheme="minorHAnsi"/>
+          <w:sz w:val="22"/>
+          <w:szCs w:val="22"/>
+        </w:rPr>
+        <w:t xml:space="preserve">weights of pups </w:t>
+      </w:r>
+      <w:r>
+        <w:rPr>
+          <w:rFonts w:cstheme="minorHAnsi"/>
+          <w:sz w:val="22"/>
+          <w:szCs w:val="22"/>
+        </w:rPr>
+        <w:t>at PND</w:t>
+      </w:r>
+      <w:r>
+        <w:rPr>
+          <w:rFonts w:cstheme="minorHAnsi"/>
+          <w:sz w:val="22"/>
+          <w:szCs w:val="22"/>
+        </w:rPr>
+        <w:t xml:space="preserve"> 0.5, </w:t>
+      </w:r>
+      <w:r>
+        <w:rPr>
+          <w:rFonts w:cstheme="minorHAnsi"/>
+          <w:sz w:val="22"/>
+          <w:szCs w:val="22"/>
+        </w:rPr>
+        <w:t>7.5, 14.5 and 16.5 with higher fat body composition at PND16</w:t>
+      </w:r>
+      <w:r>
+        <w:rPr>
+          <w:rFonts w:cstheme="minorHAnsi"/>
+          <w:sz w:val="22"/>
+          <w:szCs w:val="22"/>
+        </w:rPr>
+        <w:t>.</w:t>
+      </w:r>
+      <w:r>
+        <w:rPr>
+          <w:rFonts w:cstheme="minorHAnsi"/>
+          <w:sz w:val="22"/>
+          <w:szCs w:val="22"/>
+        </w:rPr>
+        <w:t xml:space="preserve">5 for pups of KO dams. </w:t>
+      </w:r>
+      <w:r>
+        <w:rPr>
+          <w:rFonts w:cstheme="minorHAnsi"/>
+          <w:sz w:val="22"/>
+          <w:szCs w:val="22"/>
+        </w:rPr>
+        <w:t xml:space="preserve"> </w:t>
+      </w:r>
+      <w:commentRangeEnd w:id="44"/>
+      <w:r>
+        <w:rPr>
+          <w:rStyle w:val="CommentReference"/>
+        </w:rPr>
+        <w:commentReference w:id="44"/>
       </w:r>
     </w:p>
     <w:p>
@@ -11413,1286 +12477,35 @@
           <w:rFonts w:asciiTheme="minorHAnsi" w:hAnsiTheme="minorHAnsi" w:cstheme="minorHAnsi"/>
         </w:rPr>
       </w:pPr>
-      <w:bookmarkStart w:id="46" w:name="_Toc14722108"/>
+      <w:bookmarkStart w:id="45" w:name="_Toc14722112"/>
       <w:r>
         <w:rPr>
           <w:rFonts w:asciiTheme="minorHAnsi" w:hAnsiTheme="minorHAnsi" w:cstheme="minorHAnsi"/>
         </w:rPr>
-        <w:t>Expected Results</w:t>
-      </w:r>
-      <w:bookmarkEnd w:id="46"/>
+        <w:t>Potential Pitfalls and Alternate Approaches (Aims 4.1-4.</w:t>
+      </w:r>
+      <w:r>
+        <w:rPr>
+          <w:rFonts w:asciiTheme="minorHAnsi" w:hAnsiTheme="minorHAnsi" w:cstheme="minorHAnsi"/>
+        </w:rPr>
+        <w:t>3</w:t>
+      </w:r>
+      <w:r>
+        <w:rPr>
+          <w:rFonts w:asciiTheme="minorHAnsi" w:hAnsiTheme="minorHAnsi" w:cstheme="minorHAnsi"/>
+        </w:rPr>
+        <w:t>)</w:t>
+      </w:r>
+      <w:bookmarkEnd w:id="45"/>
     </w:p>
     <w:p>
       <w:pPr>
-        <w:pStyle w:val="Heading2"/>
-        <w:rPr>
-          <w:rFonts w:asciiTheme="minorHAnsi" w:hAnsiTheme="minorHAnsi" w:cstheme="minorHAnsi"/>
-          <w:i/>
+        <w:rPr>
+          <w:rFonts w:cstheme="minorHAnsi"/>
+          <w:sz w:val="22"/>
+          <w:szCs w:val="22"/>
         </w:rPr>
       </w:pPr>
-      <w:bookmarkStart w:id="47" w:name="_Toc14722109"/>
-      <w:r>
-        <w:rPr>
-          <w:rFonts w:asciiTheme="minorHAnsi" w:hAnsiTheme="minorHAnsi" w:cstheme="minorHAnsi"/>
-        </w:rPr>
-        <w:t>Aim 4.1</w:t>
-      </w:r>
-      <w:r>
-        <w:rPr>
-          <w:rFonts w:asciiTheme="minorHAnsi" w:hAnsiTheme="minorHAnsi" w:cstheme="minorHAnsi"/>
-        </w:rPr>
-        <w:t xml:space="preserve">: </w:t>
-      </w:r>
-      <w:r>
-        <w:rPr>
-          <w:rFonts w:asciiTheme="minorHAnsi" w:hAnsiTheme="minorHAnsi" w:cstheme="minorHAnsi"/>
-        </w:rPr>
-        <w:t>Is mammary gland development altered with maternal adipocyte mTORC1 hyperactivation?</w:t>
-      </w:r>
-      <w:bookmarkEnd w:id="47"/>
-      <w:r>
-        <w:rPr>
-          <w:rFonts w:asciiTheme="minorHAnsi" w:hAnsiTheme="minorHAnsi" w:cstheme="minorHAnsi"/>
-          <w:i/>
-        </w:rPr>
-        <w:t xml:space="preserve"> </w:t>
-      </w:r>
-    </w:p>
-    <w:p>
-      <w:pPr>
-        <w:rPr>
-          <w:rFonts w:cstheme="minorHAnsi"/>
-          <w:sz w:val="22"/>
-          <w:szCs w:val="22"/>
-        </w:rPr>
-      </w:pPr>
-      <w:proofErr w:type="spellStart"/>
-      <w:r>
-        <w:rPr>
-          <w:rFonts w:cstheme="minorHAnsi"/>
-          <w:sz w:val="22"/>
-          <w:szCs w:val="22"/>
-        </w:rPr>
-        <w:t>Akt</w:t>
-      </w:r>
-      <w:proofErr w:type="spellEnd"/>
-      <w:r>
-        <w:rPr>
-          <w:rFonts w:cstheme="minorHAnsi"/>
-          <w:sz w:val="22"/>
-          <w:szCs w:val="22"/>
-        </w:rPr>
-        <w:t xml:space="preserve"> overexpression in mammary glands caused no change in mammary gland size</w:t>
-      </w:r>
-      <w:r>
-        <w:rPr>
-          <w:rFonts w:cstheme="minorHAnsi"/>
-          <w:sz w:val="22"/>
-          <w:szCs w:val="22"/>
-        </w:rPr>
-        <w:t xml:space="preserve"> during gestation but enlarged alveoli during lactation</w:t>
-      </w:r>
-      <w:r>
-        <w:rPr>
-          <w:rFonts w:cstheme="minorHAnsi"/>
-          <w:sz w:val="22"/>
-          <w:szCs w:val="22"/>
-        </w:rPr>
-        <w:t xml:space="preserve"> </w:t>
-      </w:r>
-      <w:r>
-        <w:rPr>
-          <w:rFonts w:cstheme="minorHAnsi"/>
-          <w:sz w:val="22"/>
-          <w:szCs w:val="22"/>
-        </w:rPr>
-        <w:fldChar w:fldCharType="begin" w:fldLock="1"/>
-      </w:r>
-      <w:r>
-        <w:rPr>
-          <w:rFonts w:cstheme="minorHAnsi"/>
-          <w:sz w:val="22"/>
-          <w:szCs w:val="22"/>
-        </w:rPr>
-        <w:instrText>ADDIN CSL_CITATION {"citationItems":[{"id":"ITEM-1","itemData":{"DOI":"10.1194/jlr.M300045-JLR200","ISSN":"0022-2275","PMID":"12700340","abstract":"Expression of constitutively activated Akt in the mammary glands of transgenic mice results in a delay in post-lactational involution. We now report precocious lipid accumulation in the alveolar epithelium of mouse mammary tumor virus-myr-Akt transgenic mice accompanied by a lactation defect that results in a 50% decrease in litter weight over the first 9 days of lactation. Although ductal structures and alveolar units develop normally during pregnancy, cytoplasmic lipid droplets appeared precociously in mammary epithelial cells in early pregnancy and were accompanied by increased expression of adipophilin, which is associated with lipid droplets. By late pregnancy the lipid droplets had become significantly larger than in nontransgenic mice, and they persisted into lactation. The fat content of milk from lactating myr-Akt transgenic mice was 65-70% by volume compared to 25-30% in wild-type mice. The diminished growth of pups nursed by transgenic mothers could result from the high viscosity of the milk and the inability of the pups to remove sufficient quantities of milk by suckling. Transduction of the CIT3 mammary epithelial cell line with a recombinant human adenovirus encoding myr-Akt resulted in an increase in glucose transport and lipid biosynthesis, suggesting that Akt plays an important role in regulation of lipid metabolism.","author":[{"dropping-particle":"","family":"Schwertfeger","given":"Kathryn L","non-dropping-particle":"","parse-names":false,"suffix":""},{"dropping-particle":"","family":"McManaman","given":"James L","non-dropping-particle":"","parse-names":false,"suffix":""},{"dropping-particle":"","family":"Palmer","given":"Carol A","non-dropping-particle":"","parse-names":false,"suffix":""},{"dropping-particle":"","family":"Neville","given":"Margaret C","non-dropping-particle":"","parse-names":false,"suffix":""},{"dropping-particle":"","family":"Anderson","given":"Steven M","non-dropping-particle":"","parse-names":false,"suffix":""}],"container-title":"Journal of lipid research","id":"ITEM-1","issue":"6","issued":{"date-parts":[["2003","6","1"]]},"page":"1100-12","publisher":"American Society for Biochemistry and Molecular Biology","title":"Expression of constitutively activated Akt in the mammary gland leads to excess lipid synthesis during pregnancy and lactation.","type":"article-journal","volume":"44"},"uris":["http://www.mendeley.com/documents/?uuid=d0f23f7b-0aa6-3b55-8c69-ecc3373392b8"]}],"mendeley":{"formattedCitation":"(Schwertfeger &lt;i&gt;et al.&lt;/i&gt;, 2003)","plainTextFormattedCitation":"(Schwertfeger et al., 2003)","previouslyFormattedCitation":"(Schwertfeger &lt;i&gt;et al.&lt;/i&gt;, 2003)"},"properties":{"noteIndex":0},"schema":"https://github.com/citation-style-language/schema/raw/master/csl-citation.json"}</w:instrText>
-      </w:r>
-      <w:r>
-        <w:rPr>
-          <w:rFonts w:cstheme="minorHAnsi"/>
-          <w:sz w:val="22"/>
-          <w:szCs w:val="22"/>
-        </w:rPr>
-        <w:fldChar w:fldCharType="separate"/>
-      </w:r>
-      <w:r>
-        <w:rPr>
-          <w:rFonts w:cstheme="minorHAnsi"/>
-          <w:noProof/>
-          <w:sz w:val="22"/>
-          <w:szCs w:val="22"/>
-        </w:rPr>
-        <w:t xml:space="preserve">(Schwertfeger </w:t>
-      </w:r>
-      <w:r>
-        <w:rPr>
-          <w:rFonts w:cstheme="minorHAnsi"/>
-          <w:i/>
-          <w:noProof/>
-          <w:sz w:val="22"/>
-          <w:szCs w:val="22"/>
-        </w:rPr>
-        <w:t>et al.</w:t>
-      </w:r>
-      <w:r>
-        <w:rPr>
-          <w:rFonts w:cstheme="minorHAnsi"/>
-          <w:noProof/>
-          <w:sz w:val="22"/>
-          <w:szCs w:val="22"/>
-        </w:rPr>
-        <w:t>, 2003)</w:t>
-      </w:r>
-      <w:r>
-        <w:rPr>
-          <w:rFonts w:cstheme="minorHAnsi"/>
-          <w:sz w:val="22"/>
-          <w:szCs w:val="22"/>
-        </w:rPr>
-        <w:fldChar w:fldCharType="end"/>
-      </w:r>
-      <w:r>
-        <w:rPr>
-          <w:rFonts w:cstheme="minorHAnsi"/>
-          <w:sz w:val="22"/>
-          <w:szCs w:val="22"/>
-        </w:rPr>
-        <w:t xml:space="preserve">. </w:t>
-      </w:r>
-      <w:r>
-        <w:rPr>
-          <w:rFonts w:cstheme="minorHAnsi"/>
-          <w:sz w:val="22"/>
-          <w:szCs w:val="22"/>
-        </w:rPr>
-        <w:t xml:space="preserve">In overweight or obese mothers, lactation duration was shorter than that of lean mothers </w:t>
-      </w:r>
-      <w:r>
-        <w:rPr>
-          <w:rFonts w:cstheme="minorHAnsi"/>
-          <w:sz w:val="22"/>
-          <w:szCs w:val="22"/>
-        </w:rPr>
-        <w:fldChar w:fldCharType="begin" w:fldLock="1"/>
-      </w:r>
-      <w:r>
-        <w:rPr>
-          <w:rFonts w:cstheme="minorHAnsi"/>
-          <w:sz w:val="22"/>
-          <w:szCs w:val="22"/>
-        </w:rPr>
-        <w:instrText>ADDIN CSL_CITATION {"citationItems":[{"id":"ITEM-1","itemData":{"DOI":"10.1111/ijpo.12125","ISSN":"20476302","author":[{"dropping-particle":"","family":"Bider-Canfield","given":"Z.","non-dropping-particle":"","parse-names":false,"suffix":""},{"dropping-particle":"","family":"Martinez","given":"M. P.","non-dropping-particle":"","parse-names":false,"suffix":""},{"dropping-particle":"","family":"Wang","given":"X.","non-dropping-particle":"","parse-names":false,"suffix":""},{"dropping-particle":"","family":"Yu","given":"W.","non-dropping-particle":"","parse-names":false,"suffix":""},{"dropping-particle":"","family":"Bautista","given":"M. P.","non-dropping-particle":"","parse-names":false,"suffix":""},{"dropping-particle":"","family":"Brookey","given":"J.","non-dropping-particle":"","parse-names":false,"suffix":""},{"dropping-particle":"","family":"Page","given":"K. A.","non-dropping-particle":"","parse-names":false,"suffix":""},{"dropping-particle":"","family":"Buchanan","given":"T. A.","non-dropping-particle":"","parse-names":false,"suffix":""},{"dropping-particle":"","family":"Xiang","given":"A. H.","non-dropping-particle":"","parse-names":false,"suffix":""}],"container-title":"Pediatric Obesity","id":"ITEM-1","issue":"2","issued":{"date-parts":[["2017","4","1"]]},"page":"171-178","publisher":"John Wiley &amp; Sons, Ltd (10.1111)","title":"Maternal obesity, gestational diabetes, breastfeeding and childhood overweight at age 2 years","type":"article-journal","volume":"12"},"uris":["http://www.mendeley.com/documents/?uuid=75bc6930-fc94-37cd-b997-71803f0e0715"]}],"mendeley":{"formattedCitation":"(Bider-Canfield &lt;i&gt;et al.&lt;/i&gt;, 2017)","plainTextFormattedCitation":"(Bider-Canfield et al., 2017)","previouslyFormattedCitation":"(Bider-Canfield &lt;i&gt;et al.&lt;/i&gt;, 2017)"},"properties":{"noteIndex":0},"schema":"https://github.com/citation-style-language/schema/raw/master/csl-citation.json"}</w:instrText>
-      </w:r>
-      <w:r>
-        <w:rPr>
-          <w:rFonts w:cstheme="minorHAnsi"/>
-          <w:sz w:val="22"/>
-          <w:szCs w:val="22"/>
-        </w:rPr>
-        <w:fldChar w:fldCharType="separate"/>
-      </w:r>
-      <w:r>
-        <w:rPr>
-          <w:rFonts w:cstheme="minorHAnsi"/>
-          <w:noProof/>
-          <w:sz w:val="22"/>
-          <w:szCs w:val="22"/>
-        </w:rPr>
-        <w:t xml:space="preserve">(Bider-Canfield </w:t>
-      </w:r>
-      <w:r>
-        <w:rPr>
-          <w:rFonts w:cstheme="minorHAnsi"/>
-          <w:i/>
-          <w:noProof/>
-          <w:sz w:val="22"/>
-          <w:szCs w:val="22"/>
-        </w:rPr>
-        <w:t>et al.</w:t>
-      </w:r>
-      <w:r>
-        <w:rPr>
-          <w:rFonts w:cstheme="minorHAnsi"/>
-          <w:noProof/>
-          <w:sz w:val="22"/>
-          <w:szCs w:val="22"/>
-        </w:rPr>
-        <w:t>, 2017)</w:t>
-      </w:r>
-      <w:r>
-        <w:rPr>
-          <w:rFonts w:cstheme="minorHAnsi"/>
-          <w:sz w:val="22"/>
-          <w:szCs w:val="22"/>
-        </w:rPr>
-        <w:fldChar w:fldCharType="end"/>
-      </w:r>
-      <w:r>
-        <w:rPr>
-          <w:rFonts w:cstheme="minorHAnsi"/>
-          <w:sz w:val="22"/>
-          <w:szCs w:val="22"/>
-        </w:rPr>
-        <w:t xml:space="preserve">, which may indicate reduced lactational capacity. </w:t>
-      </w:r>
-      <w:r>
-        <w:rPr>
-          <w:rFonts w:cstheme="minorHAnsi"/>
-          <w:sz w:val="22"/>
-          <w:szCs w:val="22"/>
-        </w:rPr>
-        <w:t>Mammary alveolar development was decreased in rodent models of obesity</w:t>
-      </w:r>
-      <w:r>
-        <w:rPr>
-          <w:rFonts w:cstheme="minorHAnsi"/>
-          <w:sz w:val="22"/>
-          <w:szCs w:val="22"/>
-        </w:rPr>
-        <w:t xml:space="preserve"> </w:t>
-      </w:r>
-      <w:r>
-        <w:rPr>
-          <w:rFonts w:cstheme="minorHAnsi"/>
-          <w:sz w:val="22"/>
-          <w:szCs w:val="22"/>
-        </w:rPr>
-        <w:fldChar w:fldCharType="begin" w:fldLock="1"/>
-      </w:r>
-      <w:r>
-        <w:rPr>
-          <w:rFonts w:cstheme="minorHAnsi"/>
-          <w:sz w:val="22"/>
-          <w:szCs w:val="22"/>
-        </w:rPr>
-        <w:instrText>ADDIN CSL_CITATION {"citationItems":[{"id":"ITEM-1","itemData":{"DOI":"10.1152/ajpendo.00433.2004","ISSN":"0193-1849","PMID":"15671082","abstract":"We have developed a mouse model of diet-induced obesity that shows numerous abnormalities relating to mammary gland function. Animals ate approximately 40% more calories when offered a high-fat diet and gained weight at three times the rate of controls. They exhibited reduced conception rates, increased peripartum pup mortality, and impaired lactogenesis. The impairment of lactogenesis involved lipid accumulation in the secretory epithelial cells indicative of an absence of copius milk secretion. Expression of mRNAs for beta-casein, whey acid protein, and alpha-lactalbumin were all decreased immediately postpartum but recovered as lactation was established over 2-3 days. Expression of acetyl-CoA carboxylase (ACC)-alpha mRNA was also decreased at parturition as was the total enzyme activity, although there was a compensatory increase in the proportion in the active state. By day 10 of lactation, the proportion of ACC in the active state was also decreased in obese animals, indicative of suppression of de novo fatty acid synthesis resulting from the supply of preformed fatty acids in the diet. Although obese animals consumed more calories in the nonpregnant and early pregnant states, they showed a marked depression in fat intake around day 9 of pregnancy before food intake recovered in later pregnancy. Food intake increased dramatically in both lean and obese animals during lactation although total calories consumed were identical in both groups. Thus, despite access to high-energy diets, the obese animals mobilized even more adipose tissue during lactation than their lean counterparts. Obese animals also exhibited marked abnormalities in alveolar development of the mammary gland, which may partially explain the delay in differentiation evident during lactogenesis.","author":[{"dropping-particle":"","family":"Flint","given":"David J.","non-dropping-particle":"","parse-names":false,"suffix":""},{"dropping-particle":"","family":"Travers","given":"Maureen T.","non-dropping-particle":"","parse-names":false,"suffix":""},{"dropping-particle":"","family":"Barber","given":"Michael C.","non-dropping-particle":"","parse-names":false,"suffix":""},{"dropping-particle":"","family":"Binart","given":"Nadine","non-dropping-particle":"","parse-names":false,"suffix":""},{"dropping-particle":"","family":"Kelly","given":"Paul A.","non-dropping-particle":"","parse-names":false,"suffix":""}],"container-title":"American Journal of Physiology-Endocrinology and Metabolism","id":"ITEM-1","issue":"6","issued":{"date-parts":[["2005","6"]]},"page":"E1179-E1187","title":"Diet-induced obesity impairs mammary development and lactogenesis in murine mammary gland","type":"article-journal","volume":"288"},"uris":["http://www.mendeley.com/documents/?uuid=a1851812-f054-3311-b081-94b9cb7e0c44"]}],"mendeley":{"formattedCitation":"(Flint &lt;i&gt;et al.&lt;/i&gt;, 2005)","plainTextFormattedCitation":"(Flint et al., 2005)"},"properties":{"noteIndex":0},"schema":"https://github.com/citation-style-language/schema/raw/master/csl-citation.json"}</w:instrText>
-      </w:r>
-      <w:r>
-        <w:rPr>
-          <w:rFonts w:cstheme="minorHAnsi"/>
-          <w:sz w:val="22"/>
-          <w:szCs w:val="22"/>
-        </w:rPr>
-        <w:fldChar w:fldCharType="separate"/>
-      </w:r>
-      <w:r>
-        <w:rPr>
-          <w:rFonts w:cstheme="minorHAnsi"/>
-          <w:noProof/>
-          <w:sz w:val="22"/>
-          <w:szCs w:val="22"/>
-        </w:rPr>
-        <w:t xml:space="preserve">(Flint </w:t>
-      </w:r>
-      <w:r>
-        <w:rPr>
-          <w:rFonts w:cstheme="minorHAnsi"/>
-          <w:i/>
-          <w:noProof/>
-          <w:sz w:val="22"/>
-          <w:szCs w:val="22"/>
-        </w:rPr>
-        <w:t>et al.</w:t>
-      </w:r>
-      <w:r>
-        <w:rPr>
-          <w:rFonts w:cstheme="minorHAnsi"/>
-          <w:noProof/>
-          <w:sz w:val="22"/>
-          <w:szCs w:val="22"/>
-        </w:rPr>
-        <w:t>, 2005)</w:t>
-      </w:r>
-      <w:r>
-        <w:rPr>
-          <w:rFonts w:cstheme="minorHAnsi"/>
-          <w:sz w:val="22"/>
-          <w:szCs w:val="22"/>
-        </w:rPr>
-        <w:fldChar w:fldCharType="end"/>
-      </w:r>
-      <w:r>
-        <w:rPr>
-          <w:rFonts w:cstheme="minorHAnsi"/>
-          <w:sz w:val="22"/>
-          <w:szCs w:val="22"/>
-        </w:rPr>
-        <w:t xml:space="preserve">. </w:t>
-      </w:r>
-      <w:r>
-        <w:rPr>
-          <w:rFonts w:cstheme="minorHAnsi"/>
-          <w:sz w:val="22"/>
-          <w:szCs w:val="22"/>
-        </w:rPr>
-        <w:t>Hence, it is evident that mTORC1 is crucial for proper mammary gland development and function during lactation</w:t>
-      </w:r>
-      <w:r>
-        <w:rPr>
-          <w:rFonts w:cstheme="minorHAnsi"/>
-          <w:sz w:val="22"/>
-          <w:szCs w:val="22"/>
-        </w:rPr>
-        <w:t xml:space="preserve">. </w:t>
-      </w:r>
-      <w:r>
-        <w:rPr>
-          <w:rFonts w:cstheme="minorHAnsi"/>
-          <w:sz w:val="22"/>
-          <w:szCs w:val="22"/>
-        </w:rPr>
-        <w:t xml:space="preserve">I suggest that our model of hyperactivation will reduce mammary gland size in KO dams. Histological examination is expected to reveal bigger alveolar cells indicating </w:t>
-      </w:r>
-      <w:r>
-        <w:rPr>
-          <w:rFonts w:cstheme="minorHAnsi"/>
-          <w:sz w:val="22"/>
-          <w:szCs w:val="22"/>
-        </w:rPr>
-        <w:t xml:space="preserve">a hyperactive glandular function due to mTORC1 hyperactivation. </w:t>
-      </w:r>
-      <w:r>
-        <w:rPr>
-          <w:rFonts w:cstheme="minorHAnsi"/>
-          <w:sz w:val="22"/>
-          <w:szCs w:val="22"/>
-        </w:rPr>
-        <w:t xml:space="preserve">   </w:t>
-      </w:r>
-    </w:p>
-    <w:p>
-      <w:pPr>
-        <w:pStyle w:val="Heading2"/>
-        <w:rPr>
-          <w:rFonts w:asciiTheme="minorHAnsi" w:hAnsiTheme="minorHAnsi" w:cstheme="minorHAnsi"/>
-        </w:rPr>
-      </w:pPr>
-      <w:bookmarkStart w:id="48" w:name="_Toc14722110"/>
-      <w:r>
-        <w:rPr>
-          <w:rFonts w:asciiTheme="minorHAnsi" w:hAnsiTheme="minorHAnsi" w:cstheme="minorHAnsi"/>
-        </w:rPr>
-        <w:t>Aim 4.2</w:t>
-      </w:r>
-      <w:r>
-        <w:rPr>
-          <w:rFonts w:asciiTheme="minorHAnsi" w:hAnsiTheme="minorHAnsi" w:cstheme="minorHAnsi"/>
-        </w:rPr>
-        <w:t xml:space="preserve">: </w:t>
-      </w:r>
-      <w:r>
-        <w:rPr>
-          <w:rFonts w:asciiTheme="minorHAnsi" w:hAnsiTheme="minorHAnsi" w:cstheme="minorHAnsi"/>
-        </w:rPr>
-        <w:t>How does adipocyte mTORC1 hyperactivation affect milk output and composition?</w:t>
-      </w:r>
-      <w:bookmarkEnd w:id="48"/>
-      <w:r>
-        <w:rPr>
-          <w:rFonts w:asciiTheme="minorHAnsi" w:hAnsiTheme="minorHAnsi" w:cstheme="minorHAnsi"/>
-          <w:i/>
-        </w:rPr>
-        <w:t xml:space="preserve"> </w:t>
-      </w:r>
-    </w:p>
-    <w:p>
-      <w:pPr>
-        <w:rPr>
-          <w:rFonts w:cstheme="minorHAnsi"/>
-          <w:sz w:val="22"/>
-          <w:szCs w:val="22"/>
-        </w:rPr>
-      </w:pPr>
-      <w:r>
-        <w:rPr>
-          <w:rFonts w:cstheme="minorHAnsi"/>
-          <w:sz w:val="22"/>
-          <w:szCs w:val="22"/>
-        </w:rPr>
-        <w:t xml:space="preserve">Rapamycin </w:t>
-      </w:r>
-      <w:r>
-        <w:rPr>
-          <w:rFonts w:cstheme="minorHAnsi"/>
-          <w:sz w:val="22"/>
-          <w:szCs w:val="22"/>
-        </w:rPr>
-        <w:t xml:space="preserve">treatment </w:t>
-      </w:r>
-      <w:r>
-        <w:rPr>
-          <w:rFonts w:cstheme="minorHAnsi"/>
-          <w:sz w:val="22"/>
-          <w:szCs w:val="22"/>
-        </w:rPr>
-        <w:t xml:space="preserve">for 12 days starting at day 19 of gestation caused reduced mammary gland size and reduced protein composition in the milk, suggesting the important role of mTORC1 in milk composition </w:t>
-      </w:r>
-      <w:r>
-        <w:rPr>
-          <w:rFonts w:cstheme="minorHAnsi"/>
-          <w:sz w:val="22"/>
-          <w:szCs w:val="22"/>
-        </w:rPr>
-        <w:fldChar w:fldCharType="begin" w:fldLock="1"/>
-      </w:r>
-      <w:r>
-        <w:rPr>
-          <w:rFonts w:cstheme="minorHAnsi"/>
-          <w:sz w:val="22"/>
-          <w:szCs w:val="22"/>
-        </w:rPr>
-        <w:instrText>ADDIN CSL_CITATION {"citationItems":[{"id":"ITEM-1","itemData":{"DOI":"10.1210/me.2006-0071","ISSN":"0888-8809","author":[{"dropping-particle":"","family":"Jankiewicz","given":"Marcin","non-dropping-particle":"","parse-names":false,"suffix":""},{"dropping-particle":"","family":"Groner","given":"Bernd","non-dropping-particle":"","parse-names":false,"suffix":""},{"dropping-particle":"","family":"Desrivières","given":"Sylvane","non-dropping-particle":"","parse-names":false,"suffix":""}],"container-title":"Molecular Endocrinology","id":"ITEM-1","issue":"10","issued":{"date-parts":[["2006","10","1"]]},"page":"2369-2381","publisher":"Narnia","title":"Mammalian Target of Rapamycin Regulates the Growth of Mammary Epithelial Cells through the Inhibitor of Deoxyribonucleic Acid Binding Id1 and Their Functional Differentiation through Id2","type":"article-journal","volume":"20"},"uris":["http://www.mendeley.com/documents/?uuid=58321479-cc78-3bf2-a7d8-dc31deb0d9d1"]}],"mendeley":{"formattedCitation":"(Jankiewicz &lt;i&gt;et al.&lt;/i&gt;, 2006)","plainTextFormattedCitation":"(Jankiewicz et al., 2006)","previouslyFormattedCitation":"(Jankiewicz &lt;i&gt;et al.&lt;/i&gt;, 2006)"},"properties":{"noteIndex":0},"schema":"https://github.com/citation-style-language/schema/raw/master/csl-citation.json"}</w:instrText>
-      </w:r>
-      <w:r>
-        <w:rPr>
-          <w:rFonts w:cstheme="minorHAnsi"/>
-          <w:sz w:val="22"/>
-          <w:szCs w:val="22"/>
-        </w:rPr>
-        <w:fldChar w:fldCharType="separate"/>
-      </w:r>
-      <w:r>
-        <w:rPr>
-          <w:rFonts w:cstheme="minorHAnsi"/>
-          <w:noProof/>
-          <w:sz w:val="22"/>
-          <w:szCs w:val="22"/>
-        </w:rPr>
-        <w:t xml:space="preserve">(Jankiewicz </w:t>
-      </w:r>
-      <w:r>
-        <w:rPr>
-          <w:rFonts w:cstheme="minorHAnsi"/>
-          <w:i/>
-          <w:noProof/>
-          <w:sz w:val="22"/>
-          <w:szCs w:val="22"/>
-        </w:rPr>
-        <w:t>et al.</w:t>
-      </w:r>
-      <w:r>
-        <w:rPr>
-          <w:rFonts w:cstheme="minorHAnsi"/>
-          <w:noProof/>
-          <w:sz w:val="22"/>
-          <w:szCs w:val="22"/>
-        </w:rPr>
-        <w:t>, 2006)</w:t>
-      </w:r>
-      <w:r>
-        <w:rPr>
-          <w:rFonts w:cstheme="minorHAnsi"/>
-          <w:sz w:val="22"/>
-          <w:szCs w:val="22"/>
-        </w:rPr>
-        <w:fldChar w:fldCharType="end"/>
-      </w:r>
-      <w:r>
-        <w:rPr>
-          <w:rFonts w:cstheme="minorHAnsi"/>
-          <w:sz w:val="22"/>
-          <w:szCs w:val="22"/>
-        </w:rPr>
-        <w:t>.</w:t>
-      </w:r>
-      <w:r>
-        <w:rPr>
-          <w:rFonts w:cstheme="minorHAnsi"/>
-          <w:sz w:val="22"/>
-          <w:szCs w:val="22"/>
-        </w:rPr>
-        <w:t xml:space="preserve"> Additionally, </w:t>
-      </w:r>
-      <w:proofErr w:type="spellStart"/>
-      <w:r>
-        <w:rPr>
-          <w:rFonts w:cstheme="minorHAnsi"/>
-          <w:sz w:val="22"/>
-          <w:szCs w:val="22"/>
-        </w:rPr>
-        <w:t>Akt</w:t>
-      </w:r>
-      <w:proofErr w:type="spellEnd"/>
-      <w:r>
-        <w:rPr>
-          <w:rFonts w:cstheme="minorHAnsi"/>
-          <w:sz w:val="22"/>
-          <w:szCs w:val="22"/>
-        </w:rPr>
-        <w:t xml:space="preserve"> overexpression in the mammary gland caused an increase in milk lipid and protein composition </w:t>
-      </w:r>
-      <w:r>
-        <w:rPr>
-          <w:rFonts w:cstheme="minorHAnsi"/>
-          <w:sz w:val="22"/>
-          <w:szCs w:val="22"/>
-        </w:rPr>
-        <w:fldChar w:fldCharType="begin" w:fldLock="1"/>
-      </w:r>
-      <w:r>
-        <w:rPr>
-          <w:rFonts w:cstheme="minorHAnsi"/>
-          <w:sz w:val="22"/>
-          <w:szCs w:val="22"/>
-        </w:rPr>
-        <w:instrText>ADDIN CSL_CITATION {"citationItems":[{"id":"ITEM-1","itemData":{"DOI":"10.1194/jlr.M300045-JLR200","ISSN":"0022-2275","PMID":"12700340","abstract":"Expression of constitutively activated Akt in the mammary glands of transgenic mice results in a delay in post-lactational involution. We now report precocious lipid accumulation in the alveolar epithelium of mouse mammary tumor virus-myr-Akt transgenic mice accompanied by a lactation defect that results in a 50% decrease in litter weight over the first 9 days of lactation. Although ductal structures and alveolar units develop normally during pregnancy, cytoplasmic lipid droplets appeared precociously in mammary epithelial cells in early pregnancy and were accompanied by increased expression of adipophilin, which is associated with lipid droplets. By late pregnancy the lipid droplets had become significantly larger than in nontransgenic mice, and they persisted into lactation. The fat content of milk from lactating myr-Akt transgenic mice was 65-70% by volume compared to 25-30% in wild-type mice. The diminished growth of pups nursed by transgenic mothers could result from the high viscosity of the milk and the inability of the pups to remove sufficient quantities of milk by suckling. Transduction of the CIT3 mammary epithelial cell line with a recombinant human adenovirus encoding myr-Akt resulted in an increase in glucose transport and lipid biosynthesis, suggesting that Akt plays an important role in regulation of lipid metabolism.","author":[{"dropping-particle":"","family":"Schwertfeger","given":"Kathryn L","non-dropping-particle":"","parse-names":false,"suffix":""},{"dropping-particle":"","family":"McManaman","given":"James L","non-dropping-particle":"","parse-names":false,"suffix":""},{"dropping-particle":"","family":"Palmer","given":"Carol A","non-dropping-particle":"","parse-names":false,"suffix":""},{"dropping-particle":"","family":"Neville","given":"Margaret C","non-dropping-particle":"","parse-names":false,"suffix":""},{"dropping-particle":"","family":"Anderson","given":"Steven M","non-dropping-particle":"","parse-names":false,"suffix":""}],"container-title":"Journal of lipid research","id":"ITEM-1","issue":"6","issued":{"date-parts":[["2003","6","1"]]},"page":"1100-12","publisher":"American Society for Biochemistry and Molecular Biology","title":"Expression of constitutively activated Akt in the mammary gland leads to excess lipid synthesis during pregnancy and lactation.","type":"article-journal","volume":"44"},"uris":["http://www.mendeley.com/documents/?uuid=d0f23f7b-0aa6-3b55-8c69-ecc3373392b8"]}],"mendeley":{"formattedCitation":"(Schwertfeger &lt;i&gt;et al.&lt;/i&gt;, 2003)","plainTextFormattedCitation":"(Schwertfeger et al., 2003)","previouslyFormattedCitation":"(Schwertfeger &lt;i&gt;et al.&lt;/i&gt;, 2003)"},"properties":{"noteIndex":0},"schema":"https://github.com/citation-style-language/schema/raw/master/csl-citation.json"}</w:instrText>
-      </w:r>
-      <w:r>
-        <w:rPr>
-          <w:rFonts w:cstheme="minorHAnsi"/>
-          <w:sz w:val="22"/>
-          <w:szCs w:val="22"/>
-        </w:rPr>
-        <w:fldChar w:fldCharType="separate"/>
-      </w:r>
-      <w:r>
-        <w:rPr>
-          <w:rFonts w:cstheme="minorHAnsi"/>
-          <w:noProof/>
-          <w:sz w:val="22"/>
-          <w:szCs w:val="22"/>
-        </w:rPr>
-        <w:t xml:space="preserve">(Schwertfeger </w:t>
-      </w:r>
-      <w:r>
-        <w:rPr>
-          <w:rFonts w:cstheme="minorHAnsi"/>
-          <w:i/>
-          <w:noProof/>
-          <w:sz w:val="22"/>
-          <w:szCs w:val="22"/>
-        </w:rPr>
-        <w:t>et al.</w:t>
-      </w:r>
-      <w:r>
-        <w:rPr>
-          <w:rFonts w:cstheme="minorHAnsi"/>
-          <w:noProof/>
-          <w:sz w:val="22"/>
-          <w:szCs w:val="22"/>
-        </w:rPr>
-        <w:t>, 2003)</w:t>
-      </w:r>
-      <w:r>
-        <w:rPr>
-          <w:rFonts w:cstheme="minorHAnsi"/>
-          <w:sz w:val="22"/>
-          <w:szCs w:val="22"/>
-        </w:rPr>
-        <w:fldChar w:fldCharType="end"/>
-      </w:r>
-      <w:r>
-        <w:rPr>
-          <w:rFonts w:cstheme="minorHAnsi"/>
-          <w:sz w:val="22"/>
-          <w:szCs w:val="22"/>
-        </w:rPr>
-        <w:t xml:space="preserve">. </w:t>
-      </w:r>
-      <w:r>
-        <w:rPr>
-          <w:rFonts w:cstheme="minorHAnsi"/>
-          <w:sz w:val="22"/>
-          <w:szCs w:val="22"/>
-        </w:rPr>
-        <w:t xml:space="preserve">Given the important role of mTORC1 in lipid and protein composition of milk, I expect total protein and lipid percentages in milk </w:t>
-      </w:r>
-      <w:r>
-        <w:rPr>
-          <w:rFonts w:cstheme="minorHAnsi"/>
-          <w:sz w:val="22"/>
-          <w:szCs w:val="22"/>
-        </w:rPr>
-        <w:lastRenderedPageBreak/>
-        <w:t xml:space="preserve">from KO dams to be increased compared to WT dams. </w:t>
-      </w:r>
-      <w:r>
-        <w:rPr>
-          <w:rFonts w:cstheme="minorHAnsi"/>
-          <w:sz w:val="22"/>
-          <w:szCs w:val="22"/>
-        </w:rPr>
-        <w:t xml:space="preserve">Th-POK is suggested to work via the mTORC1/SREBP1 pathway, and its deletion showed reduced milk triglyceride composition </w:t>
-      </w:r>
-      <w:r>
-        <w:rPr>
-          <w:rFonts w:cstheme="minorHAnsi"/>
-          <w:sz w:val="22"/>
-          <w:szCs w:val="22"/>
-        </w:rPr>
-        <w:fldChar w:fldCharType="begin" w:fldLock="1"/>
-      </w:r>
-      <w:r>
-        <w:rPr>
-          <w:rFonts w:cstheme="minorHAnsi"/>
-          <w:sz w:val="22"/>
-          <w:szCs w:val="22"/>
-        </w:rPr>
-        <w:instrText>ADDIN CSL_CITATION {"citationItems":[{"id":"ITEM-1","itemData":{"DOI":"10.1371/journal.pgen.1007211","ISBN":"1111111111","abstract":"The Th-inducing POK (Th-POK, also known as ZBTB7B or cKrox) transcription factor is a key regulator of lineage commitment of immature T cell precursors. It is yet unclear the physiological functions of Th-POK besides helper T cell differentiation. Here we show that","author":[{"dropping-particle":"","family":"Zhang","given":"Rui","non-dropping-particle":"","parse-names":false,"suffix":""},{"dropping-particle":"","family":"Ma","given":"Huimin","non-dropping-particle":"","parse-names":false,"suffix":""},{"dropping-particle":"","family":"Gao","given":"Yuan","non-dropping-particle":"","parse-names":false,"suffix":""},{"dropping-particle":"","family":"Wu","given":"Yanjun","non-dropping-particle":"","parse-names":false,"suffix":""},{"dropping-particle":"","family":"Qiao","given":"Yuemei","non-dropping-particle":"","parse-names":false,"suffix":""},{"dropping-particle":"","family":"Geng","given":"Ajun","non-dropping-particle":"","parse-names":false,"suffix":""},{"dropping-particle":"","family":"Cai","given":"Cheguo","non-dropping-particle":"","parse-names":false,"suffix":""},{"dropping-particle":"","family":"Han","given":"Yingying","non-dropping-particle":"","parse-names":false,"suffix":""},{"dropping-particle":"","family":"Arial Zeng","given":"Yi","non-dropping-particle":"","parse-names":false,"suffix":""},{"dropping-particle":"","family":"Liu","given":"Xiaolong","non-dropping-particle":"","parse-names":false,"suffix":""},{"dropping-particle":"","family":"Ge","given":"Gaoxiang","non-dropping-particle":"","parse-names":false,"suffix":""}],"id":"ITEM-1","issued":{"date-parts":[["2018"]]},"title":"Th-POK regulates mammary gland lactation through mTOR-SREBP pathway","type":"article-journal"},"uris":["http://www.mendeley.com/documents/?uuid=606d30f5-cde5-33e2-aa6a-956356f76bb5"]}],"mendeley":{"formattedCitation":"(Zhang &lt;i&gt;et al.&lt;/i&gt;, 2018)","plainTextFormattedCitation":"(Zhang et al., 2018)","previouslyFormattedCitation":"(Zhang &lt;i&gt;et al.&lt;/i&gt;, 2018)"},"properties":{"noteIndex":0},"schema":"https://github.com/citation-style-language/schema/raw/master/csl-citation.json"}</w:instrText>
-      </w:r>
-      <w:r>
-        <w:rPr>
-          <w:rFonts w:cstheme="minorHAnsi"/>
-          <w:sz w:val="22"/>
-          <w:szCs w:val="22"/>
-        </w:rPr>
-        <w:fldChar w:fldCharType="separate"/>
-      </w:r>
-      <w:r>
-        <w:rPr>
-          <w:rFonts w:cstheme="minorHAnsi"/>
-          <w:noProof/>
-          <w:sz w:val="22"/>
-          <w:szCs w:val="22"/>
-        </w:rPr>
-        <w:t xml:space="preserve">(Zhang </w:t>
-      </w:r>
-      <w:r>
-        <w:rPr>
-          <w:rFonts w:cstheme="minorHAnsi"/>
-          <w:i/>
-          <w:noProof/>
-          <w:sz w:val="22"/>
-          <w:szCs w:val="22"/>
-        </w:rPr>
-        <w:t>et al.</w:t>
-      </w:r>
-      <w:r>
-        <w:rPr>
-          <w:rFonts w:cstheme="minorHAnsi"/>
-          <w:noProof/>
-          <w:sz w:val="22"/>
-          <w:szCs w:val="22"/>
-        </w:rPr>
-        <w:t>, 2018)</w:t>
-      </w:r>
-      <w:r>
-        <w:rPr>
-          <w:rFonts w:cstheme="minorHAnsi"/>
-          <w:sz w:val="22"/>
-          <w:szCs w:val="22"/>
-        </w:rPr>
-        <w:fldChar w:fldCharType="end"/>
-      </w:r>
-      <w:r>
-        <w:rPr>
-          <w:rFonts w:cstheme="minorHAnsi"/>
-          <w:sz w:val="22"/>
-          <w:szCs w:val="22"/>
-        </w:rPr>
-        <w:t xml:space="preserve">. </w:t>
-      </w:r>
-      <w:r>
-        <w:rPr>
-          <w:rFonts w:cstheme="minorHAnsi"/>
-          <w:sz w:val="22"/>
-          <w:szCs w:val="22"/>
-        </w:rPr>
-        <w:t>Furthermore,</w:t>
-      </w:r>
-      <w:r>
-        <w:rPr>
-          <w:rFonts w:cstheme="minorHAnsi"/>
-          <w:sz w:val="22"/>
-          <w:szCs w:val="22"/>
-        </w:rPr>
-        <w:t xml:space="preserve"> since</w:t>
-      </w:r>
-      <w:r>
-        <w:rPr>
-          <w:rFonts w:cstheme="minorHAnsi"/>
-          <w:sz w:val="22"/>
-          <w:szCs w:val="22"/>
-        </w:rPr>
-        <w:t xml:space="preserve"> Th-POK knockout caused reduced milk volume, I expect mTORC1 hyperactivation to act in the opposite manner and to increase milk volume from KO dams. This will be demonstrated by an increased pup gained weight after nursing at PND10.</w:t>
-      </w:r>
-    </w:p>
-    <w:p>
-      <w:pPr>
-        <w:pStyle w:val="Heading2"/>
-        <w:rPr>
-          <w:rFonts w:asciiTheme="minorHAnsi" w:hAnsiTheme="minorHAnsi" w:cstheme="minorHAnsi"/>
-        </w:rPr>
-      </w:pPr>
-      <w:bookmarkStart w:id="49" w:name="_Toc14722111"/>
-      <w:commentRangeStart w:id="50"/>
-      <w:r>
-        <w:rPr>
-          <w:rFonts w:asciiTheme="minorHAnsi" w:hAnsiTheme="minorHAnsi" w:cstheme="minorHAnsi"/>
-        </w:rPr>
-        <w:t>Aim 4.3</w:t>
-      </w:r>
-      <w:r>
-        <w:rPr>
-          <w:rFonts w:asciiTheme="minorHAnsi" w:hAnsiTheme="minorHAnsi" w:cstheme="minorHAnsi"/>
-        </w:rPr>
-        <w:t xml:space="preserve">: </w:t>
-      </w:r>
-      <w:r>
-        <w:rPr>
-          <w:rFonts w:asciiTheme="minorHAnsi" w:hAnsiTheme="minorHAnsi" w:cstheme="minorHAnsi"/>
-        </w:rPr>
-        <w:t xml:space="preserve">Is offspring </w:t>
-      </w:r>
-      <w:r>
-        <w:rPr>
-          <w:rFonts w:asciiTheme="minorHAnsi" w:hAnsiTheme="minorHAnsi" w:cstheme="minorHAnsi"/>
-        </w:rPr>
-        <w:t>body composition</w:t>
-      </w:r>
-      <w:r>
-        <w:rPr>
-          <w:rFonts w:asciiTheme="minorHAnsi" w:hAnsiTheme="minorHAnsi" w:cstheme="minorHAnsi"/>
-        </w:rPr>
-        <w:t xml:space="preserve"> altered with maternal adipocyte mTORC1 hyperactivation?</w:t>
-      </w:r>
-      <w:bookmarkEnd w:id="49"/>
-    </w:p>
-    <w:p>
-      <w:pPr>
-        <w:rPr>
-          <w:rFonts w:cstheme="minorHAnsi"/>
-          <w:sz w:val="22"/>
-          <w:szCs w:val="22"/>
-        </w:rPr>
-      </w:pPr>
-      <w:r>
-        <w:rPr>
-          <w:rFonts w:cstheme="minorHAnsi"/>
-          <w:sz w:val="22"/>
-          <w:szCs w:val="22"/>
-        </w:rPr>
-        <w:t>Offspring w</w:t>
-      </w:r>
-      <w:r>
-        <w:rPr>
-          <w:rFonts w:cstheme="minorHAnsi"/>
-          <w:sz w:val="22"/>
-          <w:szCs w:val="22"/>
-        </w:rPr>
-        <w:t>eigh</w:t>
-      </w:r>
-      <w:r>
-        <w:rPr>
-          <w:rFonts w:cstheme="minorHAnsi"/>
-          <w:sz w:val="22"/>
-          <w:szCs w:val="22"/>
-        </w:rPr>
-        <w:t>t was reduced with Th-</w:t>
-      </w:r>
-      <w:r>
-        <w:rPr>
-          <w:rFonts w:cstheme="minorHAnsi"/>
-          <w:sz w:val="22"/>
-          <w:szCs w:val="22"/>
-        </w:rPr>
-        <w:t>POK</w:t>
-      </w:r>
-      <w:r>
-        <w:rPr>
-          <w:rFonts w:cstheme="minorHAnsi"/>
-          <w:sz w:val="22"/>
-          <w:szCs w:val="22"/>
-        </w:rPr>
-        <w:t xml:space="preserve"> KO</w:t>
-      </w:r>
-      <w:r>
-        <w:rPr>
-          <w:rFonts w:cstheme="minorHAnsi"/>
-          <w:sz w:val="22"/>
-          <w:szCs w:val="22"/>
-        </w:rPr>
-        <w:t xml:space="preserve"> at birth and during lactation </w:t>
-      </w:r>
-      <w:r>
-        <w:rPr>
-          <w:rFonts w:cstheme="minorHAnsi"/>
-          <w:sz w:val="22"/>
-          <w:szCs w:val="22"/>
-        </w:rPr>
-        <w:fldChar w:fldCharType="begin" w:fldLock="1"/>
-      </w:r>
-      <w:r>
-        <w:rPr>
-          <w:rFonts w:cstheme="minorHAnsi"/>
-          <w:sz w:val="22"/>
-          <w:szCs w:val="22"/>
-        </w:rPr>
-        <w:instrText>ADDIN CSL_CITATION {"citationItems":[{"id":"ITEM-1","itemData":{"DOI":"10.1371/journal.pgen.1007211","ISBN":"1111111111","abstract":"The Th-inducing POK (Th-POK, also known as ZBTB7B or cKrox) transcription factor is a key regulator of lineage commitment of immature T cell precursors. It is yet unclear the physiological functions of Th-POK besides helper T cell differentiation. Here we show that","author":[{"dropping-particle":"","family":"Zhang","given":"Rui","non-dropping-particle":"","parse-names":false,"suffix":""},{"dropping-particle":"","family":"Ma","given":"Huimin","non-dropping-particle":"","parse-names":false,"suffix":""},{"dropping-particle":"","family":"Gao","given":"Yuan","non-dropping-particle":"","parse-names":false,"suffix":""},{"dropping-particle":"","family":"Wu","given":"Yanjun","non-dropping-particle":"","parse-names":false,"suffix":""},{"dropping-particle":"","family":"Qiao","given":"Yuemei","non-dropping-particle":"","parse-names":false,"suffix":""},{"dropping-particle":"","family":"Geng","given":"Ajun","non-dropping-particle":"","parse-names":false,"suffix":""},{"dropping-particle":"","family":"Cai","given":"Cheguo","non-dropping-particle":"","parse-names":false,"suffix":""},{"dropping-particle":"","family":"Han","given":"Yingying","non-dropping-particle":"","parse-names":false,"suffix":""},{"dropping-particle":"","family":"Arial Zeng","given":"Yi","non-dropping-particle":"","parse-names":false,"suffix":""},{"dropping-particle":"","family":"Liu","given":"Xiaolong","non-dropping-particle":"","parse-names":false,"suffix":""},{"dropping-particle":"","family":"Ge","given":"Gaoxiang","non-dropping-particle":"","parse-names":false,"suffix":""}],"id":"ITEM-1","issued":{"date-parts":[["2018"]]},"title":"Th-POK regulates mammary gland lactation through mTOR-SREBP pathway","type":"article-journal"},"uris":["http://www.mendeley.com/documents/?uuid=606d30f5-cde5-33e2-aa6a-956356f76bb5"]}],"mendeley":{"formattedCitation":"(Zhang &lt;i&gt;et al.&lt;/i&gt;, 2018)","plainTextFormattedCitation":"(Zhang et al., 2018)","previouslyFormattedCitation":"(Zhang &lt;i&gt;et al.&lt;/i&gt;, 2018)"},"properties":{"noteIndex":0},"schema":"https://github.com/citation-style-language/schema/raw/master/csl-citation.json"}</w:instrText>
-      </w:r>
-      <w:r>
-        <w:rPr>
-          <w:rFonts w:cstheme="minorHAnsi"/>
-          <w:sz w:val="22"/>
-          <w:szCs w:val="22"/>
-        </w:rPr>
-        <w:fldChar w:fldCharType="separate"/>
-      </w:r>
-      <w:r>
-        <w:rPr>
-          <w:rFonts w:cstheme="minorHAnsi"/>
-          <w:noProof/>
-          <w:sz w:val="22"/>
-          <w:szCs w:val="22"/>
-        </w:rPr>
-        <w:t xml:space="preserve">(Zhang </w:t>
-      </w:r>
-      <w:r>
-        <w:rPr>
-          <w:rFonts w:cstheme="minorHAnsi"/>
-          <w:i/>
-          <w:noProof/>
-          <w:sz w:val="22"/>
-          <w:szCs w:val="22"/>
-        </w:rPr>
-        <w:t>et al.</w:t>
-      </w:r>
-      <w:r>
-        <w:rPr>
-          <w:rFonts w:cstheme="minorHAnsi"/>
-          <w:noProof/>
-          <w:sz w:val="22"/>
-          <w:szCs w:val="22"/>
-        </w:rPr>
-        <w:t>, 2018)</w:t>
-      </w:r>
-      <w:r>
-        <w:rPr>
-          <w:rFonts w:cstheme="minorHAnsi"/>
-          <w:sz w:val="22"/>
-          <w:szCs w:val="22"/>
-        </w:rPr>
-        <w:fldChar w:fldCharType="end"/>
-      </w:r>
-      <w:r>
-        <w:rPr>
-          <w:rFonts w:cstheme="minorHAnsi"/>
-          <w:sz w:val="22"/>
-          <w:szCs w:val="22"/>
-        </w:rPr>
-        <w:t>. In hum</w:t>
-      </w:r>
-      <w:r>
-        <w:rPr>
-          <w:rFonts w:cstheme="minorHAnsi"/>
-          <w:sz w:val="22"/>
-          <w:szCs w:val="22"/>
-        </w:rPr>
-        <w:t>a</w:t>
-      </w:r>
-      <w:r>
-        <w:rPr>
-          <w:rFonts w:cstheme="minorHAnsi"/>
-          <w:sz w:val="22"/>
-          <w:szCs w:val="22"/>
-        </w:rPr>
-        <w:t>ns</w:t>
-      </w:r>
-      <w:r>
-        <w:rPr>
-          <w:rFonts w:cstheme="minorHAnsi"/>
-          <w:sz w:val="22"/>
-          <w:szCs w:val="22"/>
-        </w:rPr>
-        <w:t xml:space="preserve">, </w:t>
-      </w:r>
-      <w:r>
-        <w:rPr>
-          <w:rFonts w:cstheme="minorHAnsi"/>
-          <w:sz w:val="22"/>
-          <w:szCs w:val="22"/>
-        </w:rPr>
-        <w:t xml:space="preserve">newborns of obese mothers were at higher risk of being heavier at birth </w:t>
-      </w:r>
-      <w:r>
-        <w:rPr>
-          <w:rFonts w:cstheme="minorHAnsi"/>
-          <w:sz w:val="22"/>
-          <w:szCs w:val="22"/>
-        </w:rPr>
-        <w:fldChar w:fldCharType="begin" w:fldLock="1"/>
-      </w:r>
-      <w:r>
-        <w:rPr>
-          <w:rFonts w:cstheme="minorHAnsi"/>
-          <w:sz w:val="22"/>
-          <w:szCs w:val="22"/>
-        </w:rPr>
-        <w:instrText>ADDIN CSL_CITATION {"citationItems":[{"id":"ITEM-1","itemData":{"DOI":"10.1097/AOG.0000000000001465","ISSN":"1873-233X","PMID":"27275800","abstract":"OBJECTIVE To investigate whether prepregnancy obesity is associated with adverse pregnancy outcomes among women without chronic disease. METHODS Singleton deliveries (N=112,309) among mothers without chronic diseases in the Consortium on Safe Labor, a retrospective U.S. cohort, were analyzed using Poisson regression with robust variance estimation. Relative risks and 95% confidence intervals (CIs) estimated perinatal risks in relation to prepregnancy obesity status adjusted for age, race-ethnicity, parity, insurance, smoking and alcohol use during pregnancy, and study site. RESULTS Obstetric risks were variably (and mostly marginally) increased as body mass index (BMI) category and obesity class increased. In particular, the risk of gestational hypertensive disorders, gestational diabetes, cesarean delivery, and induction increased in a dose-response fashion. For example, the percentage of gestational diabetes among obese class III women was 14.6% in contrast to 2.8% among women with normal BMIs (corresponding relative risks [95% CI] 1.99 [1.86-2.13], 2.94 [2.73-3.18], 3.97 [3.61-4.36], and 5.47 [4.96-6.04] for overweight, obese class I, obese class II, and obese class III women, respectively) compared with women with normal BMIs. Similarly, neonatal risks increased in a dose-response fashion with maternal BMI status including preterm birth at less than 32 weeks of gestation, large for gestational age (LGA), transient tachypnea, sepsis, and intensive care unit admission. The percentage of LGA neonates increased from 7.9% among women with normal BMIs to 17.3% among obese class III women and relative risks increased to 1.52 (1.45-1.58), 1.74 (1.65-1.83), 1.93 (1.79-2.07), and 2.32 (2.14-2.52) as BMI category increased. CONCLUSION Prepregnancy obesity is associated with increased risks of a wide range of adverse pregnancy and neonatal outcomes among women without chronic diseases.","author":[{"dropping-particle":"","family":"Kim","given":"Sung Soo","non-dropping-particle":"","parse-names":false,"suffix":""},{"dropping-particle":"","family":"Zhu","given":"Yeyi","non-dropping-particle":"","parse-names":false,"suffix":""},{"dropping-particle":"","family":"Grantz","given":"Katherine L","non-dropping-particle":"","parse-names":false,"suffix":""},{"dropping-particle":"","family":"Hinkle","given":"Stefanie N","non-dropping-particle":"","parse-names":false,"suffix":""},{"dropping-particle":"","family":"Chen","given":"Zhen","non-dropping-particle":"","parse-names":false,"suffix":""},{"dropping-particle":"","family":"Wallace","given":"Maeve E","non-dropping-particle":"","parse-names":false,"suffix":""},{"dropping-particle":"","family":"Smarr","given":"Melissa M","non-dropping-particle":"","parse-names":false,"suffix":""},{"dropping-particle":"","family":"Epps","given":"Nikira M","non-dropping-particle":"","parse-names":false,"suffix":""},{"dropping-particle":"","family":"Mendola","given":"Pauline","non-dropping-particle":"","parse-names":false,"suffix":""}],"container-title":"Obstetrics and gynecology","id":"ITEM-1","issue":"1","issued":{"date-parts":[["2016"]]},"page":"104-12","publisher":"NIH Public Access","title":"Obstetric and Neonatal Risks Among Obese Women Without Chronic Disease.","type":"article-journal","volume":"128"},"uris":["http://www.mendeley.com/documents/?uuid=be77a085-b38d-33f6-bba7-573b3e04b1da"]}],"mendeley":{"formattedCitation":"(Kim &lt;i&gt;et al.&lt;/i&gt;, 2016)","plainTextFormattedCitation":"(Kim et al., 2016)","previouslyFormattedCitation":"(Kim &lt;i&gt;et al.&lt;/i&gt;, 2016)"},"properties":{"noteIndex":0},"schema":"https://github.com/citation-style-language/schema/raw/master/csl-citation.json"}</w:instrText>
-      </w:r>
-      <w:r>
-        <w:rPr>
-          <w:rFonts w:cstheme="minorHAnsi"/>
-          <w:sz w:val="22"/>
-          <w:szCs w:val="22"/>
-        </w:rPr>
-        <w:fldChar w:fldCharType="separate"/>
-      </w:r>
-      <w:r>
-        <w:rPr>
-          <w:rFonts w:cstheme="minorHAnsi"/>
-          <w:noProof/>
-          <w:sz w:val="22"/>
-          <w:szCs w:val="22"/>
-        </w:rPr>
-        <w:t xml:space="preserve">(Kim </w:t>
-      </w:r>
-      <w:r>
-        <w:rPr>
-          <w:rFonts w:cstheme="minorHAnsi"/>
-          <w:i/>
-          <w:noProof/>
-          <w:sz w:val="22"/>
-          <w:szCs w:val="22"/>
-        </w:rPr>
-        <w:t>et al.</w:t>
-      </w:r>
-      <w:r>
-        <w:rPr>
-          <w:rFonts w:cstheme="minorHAnsi"/>
-          <w:noProof/>
-          <w:sz w:val="22"/>
-          <w:szCs w:val="22"/>
-        </w:rPr>
-        <w:t>, 2016)</w:t>
-      </w:r>
-      <w:r>
-        <w:rPr>
-          <w:rFonts w:cstheme="minorHAnsi"/>
-          <w:sz w:val="22"/>
-          <w:szCs w:val="22"/>
-        </w:rPr>
-        <w:fldChar w:fldCharType="end"/>
-      </w:r>
-      <w:r>
-        <w:rPr>
-          <w:rFonts w:cstheme="minorHAnsi"/>
-          <w:sz w:val="22"/>
-          <w:szCs w:val="22"/>
-        </w:rPr>
-        <w:t>. The growth</w:t>
-      </w:r>
-      <w:r>
-        <w:rPr>
-          <w:rFonts w:cstheme="minorHAnsi"/>
-          <w:sz w:val="22"/>
-          <w:szCs w:val="22"/>
-        </w:rPr>
-        <w:t xml:space="preserve"> trajectory of children at birth till the age of 2 or 4 years was highest in mothers who had pre-pregnancy obesity or overweight </w:t>
-      </w:r>
-      <w:r>
-        <w:rPr>
-          <w:rFonts w:cstheme="minorHAnsi"/>
-          <w:sz w:val="22"/>
-          <w:szCs w:val="22"/>
-        </w:rPr>
-        <w:fldChar w:fldCharType="begin" w:fldLock="1"/>
-      </w:r>
-      <w:r>
-        <w:rPr>
-          <w:rFonts w:cstheme="minorHAnsi"/>
-          <w:sz w:val="22"/>
-          <w:szCs w:val="22"/>
-        </w:rPr>
-        <w:instrText>ADDIN CSL_CITATION {"citationItems":[{"id":"ITEM-1","itemData":{"DOI":"10.1111/ijpo.12125","ISSN":"20476302","author":[{"dropping-particle":"","family":"Bider-Canfield","given":"Z.","non-dropping-particle":"","parse-names":false,"suffix":""},{"dropping-particle":"","family":"Martinez","given":"M. P.","non-dropping-particle":"","parse-names":false,"suffix":""},{"dropping-particle":"","family":"Wang","given":"X.","non-dropping-particle":"","parse-names":false,"suffix":""},{"dropping-particle":"","family":"Yu","given":"W.","non-dropping-particle":"","parse-names":false,"suffix":""},{"dropping-particle":"","family":"Bautista","given":"M. P.","non-dropping-particle":"","parse-names":false,"suffix":""},{"dropping-particle":"","family":"Brookey","given":"J.","non-dropping-particle":"","parse-names":false,"suffix":""},{"dropping-particle":"","family":"Page","given":"K. A.","non-dropping-particle":"","parse-names":false,"suffix":""},{"dropping-particle":"","family":"Buchanan","given":"T. A.","non-dropping-particle":"","parse-names":false,"suffix":""},{"dropping-particle":"","family":"Xiang","given":"A. H.","non-dropping-particle":"","parse-names":false,"suffix":""}],"container-title":"Pediatric Obesity","id":"ITEM-1","issue":"2","issued":{"date-parts":[["2017","4","1"]]},"page":"171-178","publisher":"John Wiley &amp; Sons, Ltd (10.1111)","title":"Maternal obesity, gestational diabetes, breastfeeding and childhood overweight at age 2 years","type":"article-journal","volume":"12"},"uris":["http://www.mendeley.com/documents/?uuid=75bc6930-fc94-37cd-b997-71803f0e0715"]},{"id":"ITEM-2","itemData":{"DOI":"10.1038/s41366-019-0326-z","abstract":"Background We investigated the individual and additive effects of three modifiable maternal metabolic factors, including pre-pregnancy overweight/obesity, gestational weight gain (GWG), and gestational diabetes mellitus (GDM), on early childhood growth trajectories and obesity risk. Methods A total of 1425 mother-offspring dyads (953 black and 472 white) from a longitudinal birth cohort were included in this study. Latent class growth modeling was performed to identify the trajectories of body mass index (BMI) from birth to 4 years in children. Poisson regression models were used to examine the associations between the maternal metabolic risk factors and child BMI trajectories and obesity risk at 4 years. Results We identified three discrete BMI trajectory groups, characterized as rising-high-BMI (12.6%), moderate-BMI (61.0%), or low-BMI (26.4%) growth. Both maternal pre-pregnancy obesity (adjusted relative risk [adjRR] = 1.96; 95% confidence interval [CI]: 1.36-2.83) and excessive GWG (adjRR = 1.71, 95% CI: 1.13-2.58) were significantly associated with the rising-high-BMI trajectory, as manifested by rapid weight gain during infancy and a stable but high BMI until 4 years. All three maternal metabolic indices were significantly associated with childhood obesity at age 4 years (adjRR for pre-pregnancy obesity = 2.24, 95% CI: 1.62-3.10; adjRR for excessive GWG = 1.46, 95% CI: 1.01-2.09; and adjRR for GDM = 2.14, 95% = 1.47-3.12). In addition, risk of rising-high BMI trajectory or obesity at age 4 years was stronger among mothers with more than one metabolic risk factor. We did not observe any difference in these associations by race. Conclusion Maternal pre-pregnancy obesity, excessive GWG, and GDM individually and jointly predict rapid growth and obesity at age 4 years in offspring, regardless of race. Interventions targeting maternal obesity and metabolism may prevent or slow the rate of development of childhood obesity.","author":[{"dropping-particle":"","family":"Hu","given":"Zunsong","non-dropping-particle":"","parse-names":false,"suffix":""},{"dropping-particle":"","family":"Tylavsky","given":"Frances A","non-dropping-particle":"","parse-names":false,"suffix":""},{"dropping-particle":"","family":"Han","given":"Joan C","non-dropping-particle":"","parse-names":false,"suffix":""},{"dropping-particle":"","family":"Kocak","given":"Mehmet","non-dropping-particle":"","parse-names":false,"suffix":""},{"dropping-particle":"","family":"Fowke","given":"Jay H","non-dropping-particle":"","parse-names":false,"suffix":""},{"dropping-particle":"","family":"Davis","given":"Robert L","non-dropping-particle":"","parse-names":false,"suffix":""},{"dropping-particle":"","family":"Lewinn","given":"Kaja","non-dropping-particle":"","parse-names":false,"suffix":""},{"dropping-particle":"","family":"Bush","given":"Nicole R","non-dropping-particle":"","parse-names":false,"suffix":""},{"dropping-particle":"","family":"Zhao","given":"• Qi","non-dropping-particle":"","parse-names":false,"suffix":""}],"container-title":"International Journal of Obesity","id":"ITEM-2","issued":{"date-parts":[["2019"]]},"title":"Maternal metabolic factors during pregnancy predict early childhood growth trajectories and obesity risk: the CANDLE Study","type":"article-journal"},"uris":["http://www.mendeley.com/documents/?uuid=802049f4-41c1-36f4-9de4-892b4855ea9f"]}],"mendeley":{"formattedCitation":"(Bider-Canfield &lt;i&gt;et al.&lt;/i&gt;, 2017; Hu &lt;i&gt;et al.&lt;/i&gt;, 2019)","plainTextFormattedCitation":"(Bider-Canfield et al., 2017; Hu et al., 2019)","previouslyFormattedCitation":"(Bider-Canfield &lt;i&gt;et al.&lt;/i&gt;, 2017; Hu &lt;i&gt;et al.&lt;/i&gt;, 2019)"},"properties":{"noteIndex":0},"schema":"https://github.com/citation-style-language/schema/raw/master/csl-citation.json"}</w:instrText>
-      </w:r>
-      <w:r>
-        <w:rPr>
-          <w:rFonts w:cstheme="minorHAnsi"/>
-          <w:sz w:val="22"/>
-          <w:szCs w:val="22"/>
-        </w:rPr>
-        <w:fldChar w:fldCharType="separate"/>
-      </w:r>
-      <w:r>
-        <w:rPr>
-          <w:rFonts w:cstheme="minorHAnsi"/>
-          <w:noProof/>
-          <w:sz w:val="22"/>
-          <w:szCs w:val="22"/>
-        </w:rPr>
-        <w:t xml:space="preserve">(Bider-Canfield </w:t>
-      </w:r>
-      <w:r>
-        <w:rPr>
-          <w:rFonts w:cstheme="minorHAnsi"/>
-          <w:i/>
-          <w:noProof/>
-          <w:sz w:val="22"/>
-          <w:szCs w:val="22"/>
-        </w:rPr>
-        <w:t>et al.</w:t>
-      </w:r>
-      <w:r>
-        <w:rPr>
-          <w:rFonts w:cstheme="minorHAnsi"/>
-          <w:noProof/>
-          <w:sz w:val="22"/>
-          <w:szCs w:val="22"/>
-        </w:rPr>
-        <w:t xml:space="preserve">, 2017; Hu </w:t>
-      </w:r>
-      <w:r>
-        <w:rPr>
-          <w:rFonts w:cstheme="minorHAnsi"/>
-          <w:i/>
-          <w:noProof/>
-          <w:sz w:val="22"/>
-          <w:szCs w:val="22"/>
-        </w:rPr>
-        <w:t>et al.</w:t>
-      </w:r>
-      <w:r>
-        <w:rPr>
-          <w:rFonts w:cstheme="minorHAnsi"/>
-          <w:noProof/>
-          <w:sz w:val="22"/>
-          <w:szCs w:val="22"/>
-        </w:rPr>
-        <w:t>, 2019)</w:t>
-      </w:r>
-      <w:r>
-        <w:rPr>
-          <w:rFonts w:cstheme="minorHAnsi"/>
-          <w:sz w:val="22"/>
-          <w:szCs w:val="22"/>
-        </w:rPr>
-        <w:fldChar w:fldCharType="end"/>
-      </w:r>
-      <w:r>
-        <w:rPr>
-          <w:rFonts w:cstheme="minorHAnsi"/>
-          <w:sz w:val="22"/>
-          <w:szCs w:val="22"/>
-        </w:rPr>
-        <w:t>.</w:t>
-      </w:r>
-      <w:r>
-        <w:rPr>
-          <w:rFonts w:cstheme="minorHAnsi"/>
-          <w:sz w:val="22"/>
-          <w:szCs w:val="22"/>
-        </w:rPr>
-        <w:t xml:space="preserve"> </w:t>
-      </w:r>
-      <w:r>
-        <w:rPr>
-          <w:rFonts w:cstheme="minorHAnsi"/>
-          <w:sz w:val="22"/>
-          <w:szCs w:val="22"/>
-        </w:rPr>
-        <w:t xml:space="preserve">Interestingly, breastfeeding was associated with higher weight gain in children of mothers who had excess weight gain during pregnancy, indicating a potential interplay between maternal weight and lactation </w:t>
-      </w:r>
-      <w:r>
-        <w:rPr>
-          <w:rFonts w:cstheme="minorHAnsi"/>
-          <w:sz w:val="22"/>
-          <w:szCs w:val="22"/>
-        </w:rPr>
-        <w:fldChar w:fldCharType="begin" w:fldLock="1"/>
-      </w:r>
-      <w:r>
-        <w:rPr>
-          <w:rFonts w:cstheme="minorHAnsi"/>
-          <w:sz w:val="22"/>
-          <w:szCs w:val="22"/>
-        </w:rPr>
-        <w:instrText>ADDIN CSL_CITATION {"citationItems":[{"id":"ITEM-1","itemData":{"DOI":"10.1016/J.YPMED.2018.11.001","ISSN":"0091-7435","abstract":"Early childhood obesity is a persistent health concern with more frequent and significant impact on low-income families. Maternal weight factors impact offspring weight status, but evidence on whether breastfeeding protects against this impact is mixed. This analysis examined a model to predict early childhood obesity risk, simultaneously accounting for maternal pre-pregnancy body mass index (BMI), gestational weight gain, and breastfeeding. The team analyzed 27,016 unique maternal-child dyadic records collected via the Supplemental Nutrition Program for Wisconsin Women, Infants, and Children (WIC) between 2009 and 2011. Generalized Linear Modeling, specifically logistic regression, was used to predict a child's risk of obesity given the mother's pre-pregnancy BMI, gestational weight gain, and duration of breastfeeding. For each 1 kg/m2 increase in pre-pregnancy BMI, there was a 4.5% increase in risk of obesity compared to children with mothers of normal BMI. Children whose mothers had excessive gestational weight gain were 50% more likely to have obesity compared to those whose mothers had ideal weight gain. For each week of additional breastfeeding, there was a 1.9% increased risk of obesity. The risk models did not differ by race. In this model, accounting for pre-pregnancy weight, gestational weight gain, and breastfeeding among a diverse, low-income sample, women with pre-pregnancy overweight and obesity or who had excessive gestational weight gain had the highest risk of early childhood obesity. While breastfeeding is healthy for many reasons, providers should focus on maternal weight-related behaviors when counseling mothers about how to avoid risk of early childhood obesity.","author":[{"dropping-particle":"","family":"Ohlendorf","given":"Jennifer M.","non-dropping-particle":"","parse-names":false,"suffix":""},{"dropping-particle":"","family":"Robinson","given":"Karen","non-dropping-particle":"","parse-names":false,"suffix":""},{"dropping-particle":"","family":"Garnier-Villarreal","given":"Mauricio","non-dropping-particle":"","parse-names":false,"suffix":""}],"container-title":"Preventive Medicine","id":"ITEM-1","issued":{"date-parts":[["2019","1","1"]]},"page":"210-215","publisher":"Academic Press","title":"The impact of maternal BMI, gestational weight gain, and breastfeeding on early childhood weight: Analysis of a statewide WIC dataset","type":"article-journal","volume":"118"},"uris":["http://www.mendeley.com/documents/?uuid=4af7856f-0783-3eb3-9744-ea388748dd3c"]}],"mendeley":{"formattedCitation":"(Ohlendorf &lt;i&gt;et al.&lt;/i&gt;, 2019)","plainTextFormattedCitation":"(Ohlendorf et al., 2019)","previouslyFormattedCitation":"(Ohlendorf &lt;i&gt;et al.&lt;/i&gt;, 2019)"},"properties":{"noteIndex":0},"schema":"https://github.com/citation-style-language/schema/raw/master/csl-citation.json"}</w:instrText>
-      </w:r>
-      <w:r>
-        <w:rPr>
-          <w:rFonts w:cstheme="minorHAnsi"/>
-          <w:sz w:val="22"/>
-          <w:szCs w:val="22"/>
-        </w:rPr>
-        <w:fldChar w:fldCharType="separate"/>
-      </w:r>
-      <w:r>
-        <w:rPr>
-          <w:rFonts w:cstheme="minorHAnsi"/>
-          <w:noProof/>
-          <w:sz w:val="22"/>
-          <w:szCs w:val="22"/>
-        </w:rPr>
-        <w:t xml:space="preserve">(Ohlendorf </w:t>
-      </w:r>
-      <w:r>
-        <w:rPr>
-          <w:rFonts w:cstheme="minorHAnsi"/>
-          <w:i/>
-          <w:noProof/>
-          <w:sz w:val="22"/>
-          <w:szCs w:val="22"/>
-        </w:rPr>
-        <w:t>et al.</w:t>
-      </w:r>
-      <w:r>
-        <w:rPr>
-          <w:rFonts w:cstheme="minorHAnsi"/>
-          <w:noProof/>
-          <w:sz w:val="22"/>
-          <w:szCs w:val="22"/>
-        </w:rPr>
-        <w:t>, 2019)</w:t>
-      </w:r>
-      <w:r>
-        <w:rPr>
-          <w:rFonts w:cstheme="minorHAnsi"/>
-          <w:sz w:val="22"/>
-          <w:szCs w:val="22"/>
-        </w:rPr>
-        <w:fldChar w:fldCharType="end"/>
-      </w:r>
-      <w:r>
-        <w:rPr>
-          <w:rFonts w:cstheme="minorHAnsi"/>
-          <w:sz w:val="22"/>
-          <w:szCs w:val="22"/>
-        </w:rPr>
-        <w:t>. Furthermore, since milk lipid and protein composition along with milk output volume are expected to be increased in KO dams (</w:t>
-      </w:r>
-      <w:r>
-        <w:rPr>
-          <w:rFonts w:cstheme="minorHAnsi"/>
-          <w:sz w:val="22"/>
-          <w:szCs w:val="22"/>
-        </w:rPr>
-        <w:t xml:space="preserve">Expected Results from </w:t>
-      </w:r>
-      <w:r>
-        <w:rPr>
-          <w:rFonts w:cstheme="minorHAnsi"/>
-          <w:i/>
-          <w:sz w:val="22"/>
-          <w:szCs w:val="22"/>
-        </w:rPr>
-        <w:t>Aim 4.2</w:t>
-      </w:r>
-      <w:r>
-        <w:rPr>
-          <w:rFonts w:cstheme="minorHAnsi"/>
-          <w:sz w:val="22"/>
-          <w:szCs w:val="22"/>
-        </w:rPr>
-        <w:t xml:space="preserve">), then I hypothesize that mTORC1 hyperactivation will </w:t>
-      </w:r>
-      <w:r>
-        <w:rPr>
-          <w:rFonts w:cstheme="minorHAnsi"/>
-          <w:sz w:val="22"/>
-          <w:szCs w:val="22"/>
-        </w:rPr>
-        <w:t xml:space="preserve">increase </w:t>
-      </w:r>
-      <w:r>
-        <w:rPr>
-          <w:rFonts w:cstheme="minorHAnsi"/>
-          <w:sz w:val="22"/>
-          <w:szCs w:val="22"/>
-        </w:rPr>
-        <w:t xml:space="preserve">weights of pups </w:t>
-      </w:r>
-      <w:r>
-        <w:rPr>
-          <w:rFonts w:cstheme="minorHAnsi"/>
-          <w:sz w:val="22"/>
-          <w:szCs w:val="22"/>
-        </w:rPr>
-        <w:t>at PND</w:t>
-      </w:r>
-      <w:r>
-        <w:rPr>
-          <w:rFonts w:cstheme="minorHAnsi"/>
-          <w:sz w:val="22"/>
-          <w:szCs w:val="22"/>
-        </w:rPr>
-        <w:t xml:space="preserve"> 0.5, </w:t>
-      </w:r>
-      <w:r>
-        <w:rPr>
-          <w:rFonts w:cstheme="minorHAnsi"/>
-          <w:sz w:val="22"/>
-          <w:szCs w:val="22"/>
-        </w:rPr>
-        <w:t>7.5, 14.5 and 16.5 with higher fat body composition at PND16</w:t>
-      </w:r>
-      <w:r>
-        <w:rPr>
-          <w:rFonts w:cstheme="minorHAnsi"/>
-          <w:sz w:val="22"/>
-          <w:szCs w:val="22"/>
-        </w:rPr>
-        <w:t>.</w:t>
-      </w:r>
-      <w:r>
-        <w:rPr>
-          <w:rFonts w:cstheme="minorHAnsi"/>
-          <w:sz w:val="22"/>
-          <w:szCs w:val="22"/>
-        </w:rPr>
-        <w:t xml:space="preserve">5 for pups of KO dams. </w:t>
-      </w:r>
-      <w:r>
-        <w:rPr>
-          <w:rFonts w:cstheme="minorHAnsi"/>
-          <w:sz w:val="22"/>
-          <w:szCs w:val="22"/>
-        </w:rPr>
-        <w:t xml:space="preserve"> </w:t>
-      </w:r>
-      <w:commentRangeEnd w:id="50"/>
-      <w:r>
-        <w:rPr>
-          <w:rStyle w:val="CommentReference"/>
-        </w:rPr>
-        <w:commentReference w:id="50"/>
-      </w:r>
-    </w:p>
-    <w:p>
-      <w:pPr>
-        <w:pStyle w:val="Heading1"/>
-        <w:rPr>
-          <w:rFonts w:asciiTheme="minorHAnsi" w:hAnsiTheme="minorHAnsi" w:cstheme="minorHAnsi"/>
-        </w:rPr>
-      </w:pPr>
-      <w:bookmarkStart w:id="52" w:name="_Toc14722112"/>
-      <w:r>
-        <w:rPr>
-          <w:rFonts w:asciiTheme="minorHAnsi" w:hAnsiTheme="minorHAnsi" w:cstheme="minorHAnsi"/>
-        </w:rPr>
-        <w:t>Potential Pitfalls and Alternate Approaches (Aims 4.1-4.</w:t>
-      </w:r>
-      <w:r>
-        <w:rPr>
-          <w:rFonts w:asciiTheme="minorHAnsi" w:hAnsiTheme="minorHAnsi" w:cstheme="minorHAnsi"/>
-        </w:rPr>
-        <w:t>3</w:t>
-      </w:r>
-      <w:r>
-        <w:rPr>
-          <w:rFonts w:asciiTheme="minorHAnsi" w:hAnsiTheme="minorHAnsi" w:cstheme="minorHAnsi"/>
-        </w:rPr>
-        <w:t>)</w:t>
-      </w:r>
-      <w:bookmarkEnd w:id="52"/>
-    </w:p>
-    <w:p>
-      <w:pPr>
-        <w:rPr>
-          <w:rFonts w:cstheme="minorHAnsi"/>
-          <w:sz w:val="22"/>
-          <w:szCs w:val="22"/>
-        </w:rPr>
-      </w:pPr>
       <w:r>
         <w:rPr>
           <w:rFonts w:cstheme="minorHAnsi"/>
@@ -12773,7 +12586,7 @@
         </w:rPr>
         <w:t>C57B</w:t>
       </w:r>
-      <w:ins w:id="53" w:author="Dave Bridges" w:date="2019-07-24T15:33:00Z">
+      <w:ins w:id="46" w:author="Dave Bridges" w:date="2019-07-24T15:33:00Z">
         <w:r>
           <w:rPr>
             <w:rFonts w:cstheme="minorHAnsi"/>
@@ -12783,7 +12596,7 @@
           <w:t>L</w:t>
         </w:r>
       </w:ins>
-      <w:del w:id="54" w:author="Dave Bridges" w:date="2019-07-24T15:33:00Z">
+      <w:del w:id="47" w:author="Dave Bridges" w:date="2019-07-24T15:33:00Z">
         <w:r>
           <w:rPr>
             <w:rFonts w:cstheme="minorHAnsi"/>
@@ -15977,12 +15790,10 @@
         <w:t xml:space="preserve">This is an important data point, so </w:t>
       </w:r>
       <w:proofErr w:type="spellStart"/>
-      <w:proofErr w:type="gramStart"/>
       <w:r>
         <w:t>lets</w:t>
       </w:r>
       <w:proofErr w:type="spellEnd"/>
-      <w:proofErr w:type="gramEnd"/>
       <w:r>
         <w:t xml:space="preserve"> be more explicit about what the correlation is (a 1 unit BMI causes a xx increase in protein/</w:t>
       </w:r>
@@ -16114,7 +15925,7 @@
       </w:r>
     </w:p>
   </w:comment>
-  <w:comment w:id="39" w:author="Dave Bridges" w:date="2019-07-24T15:38:00Z" w:initials="DB">
+  <w:comment w:id="44" w:author="Dave Bridges" w:date="2019-07-24T15:35:00Z" w:initials="DB">
     <w:p>
       <w:pPr>
         <w:pStyle w:val="CommentText"/>
@@ -16126,26 +15937,7 @@
         <w:annotationRef/>
       </w:r>
       <w:r>
-        <w:t>qPCR methods.</w:t>
-      </w:r>
-    </w:p>
-  </w:comment>
-  <w:comment w:id="50" w:author="Dave Bridges" w:date="2019-07-24T15:35:00Z" w:initials="DB">
-    <w:p>
-      <w:pPr>
-        <w:pStyle w:val="CommentText"/>
-      </w:pPr>
-      <w:r>
-        <w:rPr>
-          <w:rStyle w:val="CommentReference"/>
-        </w:rPr>
-        <w:annotationRef/>
-      </w:r>
-      <w:r>
-        <w:t xml:space="preserve">Aim on molecular changes in mammary glands.   </w:t>
-      </w:r>
-      <w:r>
-        <w:t xml:space="preserve">Lipogenic genes, TG synthesis genes, </w:t>
+        <w:t xml:space="preserve">Aim on molecular changes in mammary glands.   Lipogenic genes, TG synthesis genes, </w:t>
       </w:r>
       <w:proofErr w:type="spellStart"/>
       <w:r>
@@ -16155,8 +15947,6 @@
       <w:r>
         <w:t>, gap junction proteins, lipolysis</w:t>
       </w:r>
-      <w:bookmarkStart w:id="51" w:name="_GoBack"/>
-      <w:bookmarkEnd w:id="51"/>
     </w:p>
   </w:comment>
 </w:comments>
@@ -16172,7 +15962,6 @@
   <w15:commentEx w15:paraId="25B4CD14" w15:paraIdParent="2E12526C" w15:done="0"/>
   <w15:commentEx w15:paraId="0E2409FD" w15:done="0"/>
   <w15:commentEx w15:paraId="4CF145DC" w15:paraIdParent="0E2409FD" w15:done="0"/>
-  <w15:commentEx w15:paraId="32563CAD" w15:done="0"/>
   <w15:commentEx w15:paraId="53CF8EF7" w15:done="0"/>
 </w15:commentsEx>
 </file>
@@ -16187,7 +15976,6 @@
   <w16cid:commentId w16cid:paraId="25B4CD14" w16cid:durableId="20E07E23"/>
   <w16cid:commentId w16cid:paraId="0E2409FD" w16cid:durableId="20D2DD4E"/>
   <w16cid:commentId w16cid:paraId="4CF145DC" w16cid:durableId="20E07E3C"/>
-  <w16cid:commentId w16cid:paraId="32563CAD" w16cid:durableId="20E2FA07"/>
   <w16cid:commentId w16cid:paraId="53CF8EF7" w16cid:durableId="20E2F928"/>
 </w16cid:commentsIds>
 </file>
@@ -17439,7 +17227,7 @@
 </file>
 
 <file path=customXml/itemProps1.xml><?xml version="1.0" encoding="utf-8"?>
-<ds:datastoreItem xmlns:ds="http://schemas.openxmlformats.org/officeDocument/2006/customXml" ds:itemID="{6F10BF4A-17C8-5247-82D8-B274099BBA2E}">
+<ds:datastoreItem xmlns:ds="http://schemas.openxmlformats.org/officeDocument/2006/customXml" ds:itemID="{6707F734-7396-2445-A65B-056A3402D298}">
   <ds:schemaRefs>
     <ds:schemaRef ds:uri="http://schemas.openxmlformats.org/officeDocument/2006/bibliography"/>
   </ds:schemaRefs>

</xml_diff>